<commit_message>
literature review and visualisation
</commit_message>
<xml_diff>
--- a/literature_review.docx
+++ b/literature_review.docx
@@ -1,6 +1,6 @@
 
 <file path=word/document.xml><?xml version="1.0" encoding="utf-8"?>
-<w:document xmlns:wpc="http://schemas.microsoft.com/office/word/2010/wordprocessingCanvas" xmlns:cx="http://schemas.microsoft.com/office/drawing/2014/chartex" xmlns:cx1="http://schemas.microsoft.com/office/drawing/2015/9/8/chartex" xmlns:cx2="http://schemas.microsoft.com/office/drawing/2015/10/21/chartex" xmlns:cx3="http://schemas.microsoft.com/office/drawing/2016/5/9/chartex" xmlns:cx4="http://schemas.microsoft.com/office/drawing/2016/5/10/chartex" xmlns:cx5="http://schemas.microsoft.com/office/drawing/2016/5/11/chartex" xmlns:cx6="http://schemas.microsoft.com/office/drawing/2016/5/12/chartex" xmlns:cx7="http://schemas.microsoft.com/office/drawing/2016/5/13/chartex" xmlns:cx8="http://schemas.microsoft.com/office/drawing/2016/5/14/chartex" xmlns:mc="http://schemas.openxmlformats.org/markup-compatibility/2006" xmlns:aink="http://schemas.microsoft.com/office/drawing/2016/ink" xmlns:am3d="http://schemas.microsoft.com/office/drawing/2017/model3d" xmlns:o="urn:schemas-microsoft-com:office:office" xmlns:r="http://schemas.openxmlformats.org/officeDocument/2006/relationships" xmlns:m="http://schemas.openxmlformats.org/officeDocument/2006/math" xmlns:v="urn:schemas-microsoft-com:vml" xmlns:wp14="http://schemas.microsoft.com/office/word/2010/wordprocessingDrawing" xmlns:wp="http://schemas.openxmlformats.org/drawingml/2006/wordprocessingDrawing" xmlns:w10="urn:schemas-microsoft-com:office:word" xmlns:w="http://schemas.openxmlformats.org/wordprocessingml/2006/main" xmlns:w14="http://schemas.microsoft.com/office/word/2010/wordml" xmlns:w15="http://schemas.microsoft.com/office/word/2012/wordml" xmlns:w16cex="http://schemas.microsoft.com/office/word/2018/wordml/cex" xmlns:w16cid="http://schemas.microsoft.com/office/word/2016/wordml/cid" xmlns:w16="http://schemas.microsoft.com/office/word/2018/wordml" xmlns:w16sdtdh="http://schemas.microsoft.com/office/word/2020/wordml/sdtdatahash" xmlns:w16se="http://schemas.microsoft.com/office/word/2015/wordml/symex" xmlns:wpg="http://schemas.microsoft.com/office/word/2010/wordprocessingGroup" xmlns:wpi="http://schemas.microsoft.com/office/word/2010/wordprocessingInk" xmlns:wne="http://schemas.microsoft.com/office/word/2006/wordml" xmlns:wps="http://schemas.microsoft.com/office/word/2010/wordprocessingShape" mc:Ignorable="w14 w15 w16se w16cid w16 w16cex w16sdtdh wp14">
+<w:document xmlns:wpc="http://schemas.microsoft.com/office/word/2010/wordprocessingCanvas" xmlns:cx="http://schemas.microsoft.com/office/drawing/2014/chartex" xmlns:cx1="http://schemas.microsoft.com/office/drawing/2015/9/8/chartex" xmlns:cx2="http://schemas.microsoft.com/office/drawing/2015/10/21/chartex" xmlns:cx3="http://schemas.microsoft.com/office/drawing/2016/5/9/chartex" xmlns:cx4="http://schemas.microsoft.com/office/drawing/2016/5/10/chartex" xmlns:cx5="http://schemas.microsoft.com/office/drawing/2016/5/11/chartex" xmlns:cx6="http://schemas.microsoft.com/office/drawing/2016/5/12/chartex" xmlns:cx7="http://schemas.microsoft.com/office/drawing/2016/5/13/chartex" xmlns:cx8="http://schemas.microsoft.com/office/drawing/2016/5/14/chartex" xmlns:mc="http://schemas.openxmlformats.org/markup-compatibility/2006" xmlns:aink="http://schemas.microsoft.com/office/drawing/2016/ink" xmlns:am3d="http://schemas.microsoft.com/office/drawing/2017/model3d" xmlns:o="urn:schemas-microsoft-com:office:office" xmlns:oel="http://schemas.microsoft.com/office/2019/extlst" xmlns:r="http://schemas.openxmlformats.org/officeDocument/2006/relationships" xmlns:m="http://schemas.openxmlformats.org/officeDocument/2006/math" xmlns:v="urn:schemas-microsoft-com:vml" xmlns:wp14="http://schemas.microsoft.com/office/word/2010/wordprocessingDrawing" xmlns:wp="http://schemas.openxmlformats.org/drawingml/2006/wordprocessingDrawing" xmlns:w10="urn:schemas-microsoft-com:office:word" xmlns:w="http://schemas.openxmlformats.org/wordprocessingml/2006/main" xmlns:w14="http://schemas.microsoft.com/office/word/2010/wordml" xmlns:w15="http://schemas.microsoft.com/office/word/2012/wordml" xmlns:w16cex="http://schemas.microsoft.com/office/word/2018/wordml/cex" xmlns:w16cid="http://schemas.microsoft.com/office/word/2016/wordml/cid" xmlns:w16="http://schemas.microsoft.com/office/word/2018/wordml" xmlns:w16sdtdh="http://schemas.microsoft.com/office/word/2020/wordml/sdtdatahash" xmlns:w16se="http://schemas.microsoft.com/office/word/2015/wordml/symex" xmlns:wpg="http://schemas.microsoft.com/office/word/2010/wordprocessingGroup" xmlns:wpi="http://schemas.microsoft.com/office/word/2010/wordprocessingInk" xmlns:wne="http://schemas.microsoft.com/office/word/2006/wordml" xmlns:wps="http://schemas.microsoft.com/office/word/2010/wordprocessingShape" mc:Ignorable="w14 w15 w16se w16cid w16 w16cex w16sdtdh wp14">
   <w:body>
     <w:p>
       <w:pPr>
@@ -99,7 +99,15 @@
         <w:t>time,</w:t>
       </w:r>
       <w:r>
-        <w:t xml:space="preserve"> we listen to a news about committing suicide.</w:t>
+        <w:t xml:space="preserve"> we listen to </w:t>
+      </w:r>
+      <w:proofErr w:type="gramStart"/>
+      <w:r>
+        <w:t>a</w:t>
+      </w:r>
+      <w:proofErr w:type="gramEnd"/>
+      <w:r>
+        <w:t xml:space="preserve"> news about committing suicide.</w:t>
       </w:r>
     </w:p>
     <w:p>
@@ -383,7 +391,21 @@
             <w:rPr>
               <w:color w:val="000000"/>
             </w:rPr>
-            <w:t>(Włodarczyk et al. 2021)</w:t>
+            <w:t>(</w:t>
+          </w:r>
+          <w:proofErr w:type="spellStart"/>
+          <w:r>
+            <w:rPr>
+              <w:color w:val="000000"/>
+            </w:rPr>
+            <w:t>Włodarczyk</w:t>
+          </w:r>
+          <w:proofErr w:type="spellEnd"/>
+          <w:r>
+            <w:rPr>
+              <w:color w:val="000000"/>
+            </w:rPr>
+            <w:t xml:space="preserve"> et al. 2021)</w:t>
           </w:r>
         </w:sdtContent>
       </w:sdt>
@@ -391,7 +413,21 @@
         <w:rPr>
           <w:color w:val="000000"/>
         </w:rPr>
-        <w:t xml:space="preserve">, study was trying to figure out the preterm births. This study used machine learning algorithms like support vector machine(svm), random forest, </w:t>
+        <w:t>, study was trying to figure out the preterm births. This study used machine learning algorithms like support vector machine(</w:t>
+      </w:r>
+      <w:proofErr w:type="spellStart"/>
+      <w:r>
+        <w:rPr>
+          <w:color w:val="000000"/>
+        </w:rPr>
+        <w:t>svm</w:t>
+      </w:r>
+      <w:proofErr w:type="spellEnd"/>
+      <w:r>
+        <w:rPr>
+          <w:color w:val="000000"/>
+        </w:rPr>
+        <w:t xml:space="preserve">), random forest, </w:t>
       </w:r>
       <w:r>
         <w:rPr>
@@ -462,6 +498,7 @@
             <w:docPart w:val="DefaultPlaceholder_-1854013440"/>
           </w:placeholder>
         </w:sdtPr>
+        <w:sdtEndPr/>
         <w:sdtContent>
           <w:r>
             <w:rPr>
@@ -481,29 +518,43 @@
         <w:rPr>
           <w:color w:val="000000"/>
         </w:rPr>
-        <w:t>ARIMA model is combination of autoregressive model and moving average model.</w:t>
-      </w:r>
-    </w:p>
-    <w:p>
-      <w:pPr>
-        <w:jc w:val="both"/>
-        <w:rPr>
-          <w:color w:val="000000"/>
-        </w:rPr>
-      </w:pPr>
-    </w:p>
-    <w:p>
-      <w:pPr>
-        <w:jc w:val="both"/>
-        <w:rPr>
-          <w:color w:val="000000"/>
-        </w:rPr>
-      </w:pPr>
-      <w:r>
-        <w:rPr>
-          <w:color w:val="000000"/>
-        </w:rPr>
-        <w:t xml:space="preserve">Another study was done on prediction o exchange rate </w:t>
+        <w:t xml:space="preserve">ARIMA model is combination of autoregressive model and moving average </w:t>
+      </w:r>
+      <w:proofErr w:type="spellStart"/>
+      <w:proofErr w:type="gramStart"/>
+      <w:r>
+        <w:rPr>
+          <w:color w:val="000000"/>
+        </w:rPr>
+        <w:t>model.</w:t>
+      </w:r>
+      <w:r>
+        <w:rPr>
+          <w:color w:val="000000"/>
+        </w:rPr>
+        <w:t>Another</w:t>
+      </w:r>
+      <w:proofErr w:type="spellEnd"/>
+      <w:proofErr w:type="gramEnd"/>
+      <w:r>
+        <w:rPr>
+          <w:color w:val="000000"/>
+        </w:rPr>
+        <w:t xml:space="preserve"> study was done on prediction </w:t>
+      </w:r>
+      <w:proofErr w:type="spellStart"/>
+      <w:r>
+        <w:rPr>
+          <w:color w:val="000000"/>
+        </w:rPr>
+        <w:t>o</w:t>
+      </w:r>
+      <w:proofErr w:type="spellEnd"/>
+      <w:r>
+        <w:rPr>
+          <w:color w:val="000000"/>
+        </w:rPr>
+        <w:t xml:space="preserve"> exchange rate </w:t>
       </w:r>
       <w:sdt>
         <w:sdtPr>
@@ -516,12 +567,27 @@
             <w:docPart w:val="DefaultPlaceholder_-1854013440"/>
           </w:placeholder>
         </w:sdtPr>
+        <w:sdtEndPr/>
         <w:sdtContent>
           <w:r>
             <w:rPr>
               <w:color w:val="000000"/>
             </w:rPr>
-            <w:t>(Airiti . 2012)</w:t>
+            <w:t>(</w:t>
+          </w:r>
+          <w:proofErr w:type="spellStart"/>
+          <w:r>
+            <w:rPr>
+              <w:color w:val="000000"/>
+            </w:rPr>
+            <w:t>Airiti</w:t>
+          </w:r>
+          <w:proofErr w:type="spellEnd"/>
+          <w:r>
+            <w:rPr>
+              <w:color w:val="000000"/>
+            </w:rPr>
+            <w:t xml:space="preserve"> . 2012)</w:t>
           </w:r>
         </w:sdtContent>
       </w:sdt>
@@ -529,7 +595,21 @@
         <w:rPr>
           <w:color w:val="000000"/>
         </w:rPr>
-        <w:t>. Artificial Nueral Network and ARIMA are used to predict the model.</w:t>
+        <w:t xml:space="preserve">. Artificial </w:t>
+      </w:r>
+      <w:proofErr w:type="spellStart"/>
+      <w:r>
+        <w:rPr>
+          <w:color w:val="000000"/>
+        </w:rPr>
+        <w:t>Nueral</w:t>
+      </w:r>
+      <w:proofErr w:type="spellEnd"/>
+      <w:r>
+        <w:rPr>
+          <w:color w:val="000000"/>
+        </w:rPr>
+        <w:t xml:space="preserve"> Network and ARIMA are used to predict the model.</w:t>
       </w:r>
     </w:p>
     <w:p>
@@ -539,12 +619,6 @@
           <w:color w:val="000000"/>
         </w:rPr>
       </w:pPr>
-      <w:r>
-        <w:rPr>
-          <w:color w:val="000000"/>
-        </w:rPr>
-        <w:t xml:space="preserve">. </w:t>
-      </w:r>
     </w:p>
     <w:p>
       <w:pPr>
@@ -553,6 +627,142 @@
           <w:color w:val="000000"/>
         </w:rPr>
       </w:pPr>
+      <w:r>
+        <w:rPr>
+          <w:color w:val="000000"/>
+        </w:rPr>
+        <w:t xml:space="preserve">SVM </w:t>
+      </w:r>
+      <w:r>
+        <w:rPr>
+          <w:color w:val="000000"/>
+        </w:rPr>
+        <w:t>has been</w:t>
+      </w:r>
+      <w:r>
+        <w:rPr>
+          <w:color w:val="000000"/>
+        </w:rPr>
+        <w:t xml:space="preserve"> used Time series analysis,</w:t>
+      </w:r>
+      <w:r>
+        <w:rPr>
+          <w:color w:val="000000"/>
+        </w:rPr>
+        <w:t xml:space="preserve"> like</w:t>
+      </w:r>
+      <w:r>
+        <w:rPr>
+          <w:color w:val="000000"/>
+        </w:rPr>
+        <w:t xml:space="preserve"> </w:t>
+      </w:r>
+      <w:sdt>
+        <w:sdtPr>
+          <w:rPr>
+            <w:color w:val="000000"/>
+          </w:rPr>
+          <w:tag w:val="MENDELEY_CITATION_v3_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"/>
+          <w:id w:val="-2139326137"/>
+          <w:placeholder>
+            <w:docPart w:val="DefaultPlaceholder_-1854013440"/>
+          </w:placeholder>
+        </w:sdtPr>
+        <w:sdtEndPr/>
+        <w:sdtContent>
+          <w:r>
+            <w:rPr>
+              <w:color w:val="000000"/>
+            </w:rPr>
+            <w:t>(Huang et al. 2017)</w:t>
+          </w:r>
+        </w:sdtContent>
+      </w:sdt>
+      <w:r>
+        <w:rPr>
+          <w:color w:val="000000"/>
+        </w:rPr>
+        <w:t xml:space="preserve"> has clearly studied classification problem on Breast cancer dataset. </w:t>
+      </w:r>
+      <w:r>
+        <w:rPr>
+          <w:color w:val="000000"/>
+        </w:rPr>
+        <w:t xml:space="preserve">This study also checked for different kernel function that used in the SVM Classifier. The outcome of their shows that for large scale datasets </w:t>
+      </w:r>
+      <w:r>
+        <w:rPr>
+          <w:color w:val="000000"/>
+        </w:rPr>
+        <w:t xml:space="preserve">RBF kernel based SVM ensembles based </w:t>
+      </w:r>
+      <w:proofErr w:type="spellStart"/>
+      <w:r>
+        <w:rPr>
+          <w:color w:val="000000"/>
+        </w:rPr>
+        <w:t>onboosting</w:t>
+      </w:r>
+      <w:proofErr w:type="spellEnd"/>
+      <w:r>
+        <w:rPr>
+          <w:color w:val="000000"/>
+        </w:rPr>
+        <w:t xml:space="preserve"> perform better than the other classifiers</w:t>
+      </w:r>
+      <w:r>
+        <w:rPr>
+          <w:color w:val="000000"/>
+        </w:rPr>
+        <w:t>.</w:t>
+      </w:r>
+      <w:r>
+        <w:rPr>
+          <w:color w:val="000000"/>
+        </w:rPr>
+        <w:t xml:space="preserve"> SVM is first introduced by </w:t>
+      </w:r>
+      <w:sdt>
+        <w:sdtPr>
+          <w:rPr>
+            <w:color w:val="000000"/>
+          </w:rPr>
+          <w:tag w:val="MENDELEY_CITATION_v3_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"/>
+          <w:id w:val="140542591"/>
+          <w:placeholder>
+            <w:docPart w:val="DefaultPlaceholder_-1854013440"/>
+          </w:placeholder>
+        </w:sdtPr>
+        <w:sdtEndPr/>
+        <w:sdtContent>
+          <w:r>
+            <w:rPr>
+              <w:color w:val="000000"/>
+            </w:rPr>
+            <w:t xml:space="preserve">(Cortes and </w:t>
+          </w:r>
+          <w:proofErr w:type="spellStart"/>
+          <w:r>
+            <w:rPr>
+              <w:color w:val="000000"/>
+            </w:rPr>
+            <w:t>Vapnik</w:t>
+          </w:r>
+          <w:proofErr w:type="spellEnd"/>
+          <w:r>
+            <w:rPr>
+              <w:color w:val="000000"/>
+            </w:rPr>
+            <w:t xml:space="preserve"> 1995)</w:t>
+          </w:r>
+        </w:sdtContent>
+      </w:sdt>
+      <w:r>
+        <w:rPr>
+          <w:color w:val="000000"/>
+        </w:rPr>
+        <w:t xml:space="preserve"> shown that it’s better for two-group classification problems.</w:t>
+      </w:r>
     </w:p>
     <w:p>
       <w:pPr>
@@ -561,6 +771,52 @@
           <w:color w:val="000000"/>
         </w:rPr>
       </w:pPr>
+    </w:p>
+    <w:p>
+      <w:pPr>
+        <w:jc w:val="both"/>
+        <w:rPr>
+          <w:color w:val="000000"/>
+        </w:rPr>
+      </w:pPr>
+      <w:r>
+        <w:rPr>
+          <w:color w:val="000000"/>
+        </w:rPr>
+        <w:t xml:space="preserve">PCA-KNN model is used in </w:t>
+      </w:r>
+      <w:sdt>
+        <w:sdtPr>
+          <w:rPr>
+            <w:color w:val="000000"/>
+          </w:rPr>
+          <w:tag w:val="MENDELEY_CITATION_v3_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"/>
+          <w:id w:val="-1601791939"/>
+          <w:placeholder>
+            <w:docPart w:val="DefaultPlaceholder_-1854013440"/>
+          </w:placeholder>
+        </w:sdtPr>
+        <w:sdtContent>
+          <w:r>
+            <w:rPr>
+              <w:color w:val="000000"/>
+            </w:rPr>
+            <w:t>(2018)</w:t>
+          </w:r>
+        </w:sdtContent>
+      </w:sdt>
+      <w:r>
+        <w:rPr>
+          <w:color w:val="000000"/>
+        </w:rPr>
+        <w:t xml:space="preserve"> for financial time series prediction, we could use output from sliding window as input for the KNN Model.</w:t>
+      </w:r>
+      <w:r>
+        <w:rPr>
+          <w:color w:val="000000"/>
+        </w:rPr>
+        <w:t xml:space="preserve"> Principal Component Analysis (PCA) is used in the transformation of the data as well. Suicide dataset will have to undergo above methods to achieve efficiency and accuracy in modeling or achieve optimum results. Empirically, my assumptions on the previous studies may vary along my research but still this literature review on previous studies has help me improve my preparations for the suicide research in achieving my project goals.</w:t>
+      </w:r>
     </w:p>
     <w:p>
       <w:pPr>
@@ -619,20 +875,30 @@
           <w:sdtContent>
             <w:p>
               <w:pPr>
-                <w:divId w:val="678508606"/>
+                <w:divId w:val="345638878"/>
                 <w:rPr>
                   <w:rFonts w:eastAsia="Times New Roman"/>
                   <w:sz w:val="24"/>
                   <w:szCs w:val="24"/>
                 </w:rPr>
               </w:pPr>
+              <w:proofErr w:type="spellStart"/>
               <w:r>
                 <w:rPr>
                   <w:rFonts w:eastAsia="Times New Roman"/>
                   <w:i/>
                   <w:iCs/>
                 </w:rPr>
-                <w:t>Airiti Library_Comparative+Study+of+Artificial+Neural+Network+and+ARIMA+Models+in+Predicting+Exchange+Rate</w:t>
+                <w:t>Airiti</w:t>
+              </w:r>
+              <w:proofErr w:type="spellEnd"/>
+              <w:r>
+                <w:rPr>
+                  <w:rFonts w:eastAsia="Times New Roman"/>
+                  <w:i/>
+                  <w:iCs/>
+                </w:rPr>
+                <w:t xml:space="preserve"> Library_Comparative+Study+of+Artificial+Neural+Network+and+ARIMA+Models+in+Predicting+Exchange+Rate</w:t>
               </w:r>
               <w:r>
                 <w:rPr>
@@ -643,7 +909,7 @@
             </w:p>
             <w:p>
               <w:pPr>
-                <w:divId w:val="844785685"/>
+                <w:divId w:val="1755936793"/>
                 <w:rPr>
                   <w:rFonts w:eastAsia="Times New Roman"/>
                 </w:rPr>
@@ -652,7 +918,21 @@
                 <w:rPr>
                   <w:rFonts w:eastAsia="Times New Roman"/>
                 </w:rPr>
-                <w:t xml:space="preserve">Kumar, N. and Susan, S. (2020). COVID-19 Pandemic Prediction using Time Series Forecasting Models. </w:t>
+                <w:t xml:space="preserve">Cortes, C. and </w:t>
+              </w:r>
+              <w:proofErr w:type="spellStart"/>
+              <w:r>
+                <w:rPr>
+                  <w:rFonts w:eastAsia="Times New Roman"/>
+                </w:rPr>
+                <w:t>Vapnik</w:t>
+              </w:r>
+              <w:proofErr w:type="spellEnd"/>
+              <w:r>
+                <w:rPr>
+                  <w:rFonts w:eastAsia="Times New Roman"/>
+                </w:rPr>
+                <w:t xml:space="preserve">, V. (1995). Support-vector networks. </w:t>
               </w:r>
               <w:r>
                 <w:rPr>
@@ -660,18 +940,18 @@
                   <w:i/>
                   <w:iCs/>
                 </w:rPr>
-                <w:t>2020 11th International Conference on Computing, Communication and Networking Technologies, ICCCNT 2020</w:t>
-              </w:r>
-              <w:r>
-                <w:rPr>
-                  <w:rFonts w:eastAsia="Times New Roman"/>
-                </w:rPr>
-                <w:t xml:space="preserve"> [online], 1 July 2020.</w:t>
+                <w:t>Machine Learning</w:t>
+              </w:r>
+              <w:r>
+                <w:rPr>
+                  <w:rFonts w:eastAsia="Times New Roman"/>
+                </w:rPr>
+                <w:t xml:space="preserve"> [online], 20(3), pp.273–297.</w:t>
               </w:r>
             </w:p>
             <w:p>
               <w:pPr>
-                <w:divId w:val="658921800"/>
+                <w:divId w:val="2078043394"/>
                 <w:rPr>
                   <w:rFonts w:eastAsia="Times New Roman"/>
                 </w:rPr>
@@ -680,26 +960,50 @@
                 <w:rPr>
                   <w:rFonts w:eastAsia="Times New Roman"/>
                 </w:rPr>
-                <w:t xml:space="preserve">Qi, F., Xu, Z., Zhang, H., Wang, R., Wang, Y., Jia, X., Lin, P., Geng, M., Huang, Y., Li, S. and Yang, J. (2021). Predicting the mortality of smoking attributable to cancer in Qingdao, China: A time-series analysis. </w:t>
-              </w:r>
+                <w:t xml:space="preserve">Huang, M.W., Chen, C.W., Lin, W.C., </w:t>
+              </w:r>
+              <w:proofErr w:type="spellStart"/>
+              <w:r>
+                <w:rPr>
+                  <w:rFonts w:eastAsia="Times New Roman"/>
+                </w:rPr>
+                <w:t>Ke</w:t>
+              </w:r>
+              <w:proofErr w:type="spellEnd"/>
+              <w:r>
+                <w:rPr>
+                  <w:rFonts w:eastAsia="Times New Roman"/>
+                </w:rPr>
+                <w:t xml:space="preserve">, S.W. and Tsai, C.F. (2017). SVM and SVM ensembles in breast cancer prediction. </w:t>
+              </w:r>
+              <w:proofErr w:type="spellStart"/>
               <w:r>
                 <w:rPr>
                   <w:rFonts w:eastAsia="Times New Roman"/>
                   <w:i/>
                   <w:iCs/>
                 </w:rPr>
-                <w:t>PLOS ONE</w:t>
-              </w:r>
-              <w:r>
-                <w:rPr>
-                  <w:rFonts w:eastAsia="Times New Roman"/>
-                </w:rPr>
-                <w:t xml:space="preserve"> [online], 16(1), p.e0245769. Available from: https://journals.plos.org/plosone/article?id=10.1371/journal.pone.0245769 [accessed 8 April 2022].</w:t>
+                <w:t>PLoS</w:t>
+              </w:r>
+              <w:proofErr w:type="spellEnd"/>
+              <w:r>
+                <w:rPr>
+                  <w:rFonts w:eastAsia="Times New Roman"/>
+                  <w:i/>
+                  <w:iCs/>
+                </w:rPr>
+                <w:t xml:space="preserve"> ONE</w:t>
+              </w:r>
+              <w:r>
+                <w:rPr>
+                  <w:rFonts w:eastAsia="Times New Roman"/>
+                </w:rPr>
+                <w:t>, 12(1).</w:t>
               </w:r>
             </w:p>
             <w:p>
               <w:pPr>
-                <w:divId w:val="1305813983"/>
+                <w:divId w:val="221135595"/>
                 <w:rPr>
                   <w:rFonts w:eastAsia="Times New Roman"/>
                 </w:rPr>
@@ -708,7 +1012,198 @@
                 <w:rPr>
                   <w:rFonts w:eastAsia="Times New Roman"/>
                 </w:rPr>
-                <w:t xml:space="preserve">Włodarczyk, T., Płotka, S., Szczepański, T., Rokita, P., Sochacki-Wójcicka, N., Wójcicki, J., Lipa, M. and Trzciński, T. (2021). Machine learning methods for preterm birth prediction: A review. </w:t>
+                <w:t xml:space="preserve">Kumar, N. and Susan, S. (2020). COVID-19 Pandemic Prediction using Time Series Forecasting Models. </w:t>
+              </w:r>
+              <w:r>
+                <w:rPr>
+                  <w:rFonts w:eastAsia="Times New Roman"/>
+                  <w:i/>
+                  <w:iCs/>
+                </w:rPr>
+                <w:t>2020 11th International Conference on Computing, Communication and Networking Technologies, ICCCNT 2020</w:t>
+              </w:r>
+              <w:r>
+                <w:rPr>
+                  <w:rFonts w:eastAsia="Times New Roman"/>
+                </w:rPr>
+                <w:t xml:space="preserve"> [online], 1 July 2020.</w:t>
+              </w:r>
+            </w:p>
+            <w:p>
+              <w:pPr>
+                <w:divId w:val="1360011354"/>
+                <w:rPr>
+                  <w:rFonts w:eastAsia="Times New Roman"/>
+                </w:rPr>
+              </w:pPr>
+              <w:r>
+                <w:rPr>
+                  <w:rFonts w:eastAsia="Times New Roman"/>
+                </w:rPr>
+                <w:t xml:space="preserve">Qi, F., Xu, Z., Zhang, H., Wang, R., Wang, Y., Jia, X., Lin, P., </w:t>
+              </w:r>
+              <w:proofErr w:type="spellStart"/>
+              <w:r>
+                <w:rPr>
+                  <w:rFonts w:eastAsia="Times New Roman"/>
+                </w:rPr>
+                <w:t>Geng</w:t>
+              </w:r>
+              <w:proofErr w:type="spellEnd"/>
+              <w:r>
+                <w:rPr>
+                  <w:rFonts w:eastAsia="Times New Roman"/>
+                </w:rPr>
+                <w:t xml:space="preserve">, M., Huang, Y., Li, S. and Yang, J. (2021). Predicting the mortality of smoking attributable to cancer in Qingdao, China: A time-series analysis. </w:t>
+              </w:r>
+              <w:r>
+                <w:rPr>
+                  <w:rFonts w:eastAsia="Times New Roman"/>
+                  <w:i/>
+                  <w:iCs/>
+                </w:rPr>
+                <w:lastRenderedPageBreak/>
+                <w:t>PLOS ONE</w:t>
+              </w:r>
+              <w:r>
+                <w:rPr>
+                  <w:rFonts w:eastAsia="Times New Roman"/>
+                </w:rPr>
+                <w:t xml:space="preserve"> [online], 16(1), p.e0245769. Available from: https://journals.plos.org/plosone/article?id=10.1371/journal.pone.0245769 [accessed 8 April 2022].</w:t>
+              </w:r>
+            </w:p>
+            <w:p>
+              <w:pPr>
+                <w:divId w:val="924850030"/>
+                <w:rPr>
+                  <w:rFonts w:eastAsia="Times New Roman"/>
+                </w:rPr>
+              </w:pPr>
+              <w:r>
+                <w:rPr>
+                  <w:rFonts w:eastAsia="Times New Roman"/>
+                </w:rPr>
+                <w:t xml:space="preserve">Tang, L., Pan, H. and Yao, Y. (2018). K-nearest neighbor regression with principal component analysis for financial time series prediction. </w:t>
+              </w:r>
+              <w:r>
+                <w:rPr>
+                  <w:rFonts w:eastAsia="Times New Roman"/>
+                  <w:i/>
+                  <w:iCs/>
+                </w:rPr>
+                <w:t>ACM International Conference Proceeding Series</w:t>
+              </w:r>
+              <w:r>
+                <w:rPr>
+                  <w:rFonts w:eastAsia="Times New Roman"/>
+                </w:rPr>
+                <w:t xml:space="preserve"> [online], 12 March 2018, pp.127–131.</w:t>
+              </w:r>
+            </w:p>
+            <w:p>
+              <w:pPr>
+                <w:divId w:val="1592736291"/>
+                <w:rPr>
+                  <w:rFonts w:eastAsia="Times New Roman"/>
+                </w:rPr>
+              </w:pPr>
+              <w:proofErr w:type="spellStart"/>
+              <w:r>
+                <w:rPr>
+                  <w:rFonts w:eastAsia="Times New Roman"/>
+                </w:rPr>
+                <w:t>Włodarczyk</w:t>
+              </w:r>
+              <w:proofErr w:type="spellEnd"/>
+              <w:r>
+                <w:rPr>
+                  <w:rFonts w:eastAsia="Times New Roman"/>
+                </w:rPr>
+                <w:t xml:space="preserve">, T., </w:t>
+              </w:r>
+              <w:proofErr w:type="spellStart"/>
+              <w:r>
+                <w:rPr>
+                  <w:rFonts w:eastAsia="Times New Roman"/>
+                </w:rPr>
+                <w:t>Płotka</w:t>
+              </w:r>
+              <w:proofErr w:type="spellEnd"/>
+              <w:r>
+                <w:rPr>
+                  <w:rFonts w:eastAsia="Times New Roman"/>
+                </w:rPr>
+                <w:t xml:space="preserve">, S., </w:t>
+              </w:r>
+              <w:proofErr w:type="spellStart"/>
+              <w:r>
+                <w:rPr>
+                  <w:rFonts w:eastAsia="Times New Roman"/>
+                </w:rPr>
+                <w:t>Szczepański</w:t>
+              </w:r>
+              <w:proofErr w:type="spellEnd"/>
+              <w:r>
+                <w:rPr>
+                  <w:rFonts w:eastAsia="Times New Roman"/>
+                </w:rPr>
+                <w:t xml:space="preserve">, T., </w:t>
+              </w:r>
+              <w:proofErr w:type="spellStart"/>
+              <w:r>
+                <w:rPr>
+                  <w:rFonts w:eastAsia="Times New Roman"/>
+                </w:rPr>
+                <w:t>Rokita</w:t>
+              </w:r>
+              <w:proofErr w:type="spellEnd"/>
+              <w:r>
+                <w:rPr>
+                  <w:rFonts w:eastAsia="Times New Roman"/>
+                </w:rPr>
+                <w:t>, P., Sochacki-</w:t>
+              </w:r>
+              <w:proofErr w:type="spellStart"/>
+              <w:r>
+                <w:rPr>
+                  <w:rFonts w:eastAsia="Times New Roman"/>
+                </w:rPr>
+                <w:t>Wójcicka</w:t>
+              </w:r>
+              <w:proofErr w:type="spellEnd"/>
+              <w:r>
+                <w:rPr>
+                  <w:rFonts w:eastAsia="Times New Roman"/>
+                </w:rPr>
+                <w:t xml:space="preserve">, N., </w:t>
+              </w:r>
+              <w:proofErr w:type="spellStart"/>
+              <w:r>
+                <w:rPr>
+                  <w:rFonts w:eastAsia="Times New Roman"/>
+                </w:rPr>
+                <w:t>Wójcicki</w:t>
+              </w:r>
+              <w:proofErr w:type="spellEnd"/>
+              <w:r>
+                <w:rPr>
+                  <w:rFonts w:eastAsia="Times New Roman"/>
+                </w:rPr>
+                <w:t xml:space="preserve">, J., Lipa, M. and </w:t>
+              </w:r>
+              <w:proofErr w:type="spellStart"/>
+              <w:r>
+                <w:rPr>
+                  <w:rFonts w:eastAsia="Times New Roman"/>
+                </w:rPr>
+                <w:t>Trzciński</w:t>
+              </w:r>
+              <w:proofErr w:type="spellEnd"/>
+              <w:r>
+                <w:rPr>
+                  <w:rFonts w:eastAsia="Times New Roman"/>
+                </w:rPr>
+                <w:t xml:space="preserve">, T. (2021). Machine learning methods for preterm birth prediction: A review. </w:t>
               </w:r>
               <w:r>
                 <w:rPr>
@@ -1234,7 +1729,7 @@
 </file>
 
 <file path=word/glossary/document.xml><?xml version="1.0" encoding="utf-8"?>
-<w:glossaryDocument xmlns:wpc="http://schemas.microsoft.com/office/word/2010/wordprocessingCanvas" xmlns:cx="http://schemas.microsoft.com/office/drawing/2014/chartex" xmlns:cx1="http://schemas.microsoft.com/office/drawing/2015/9/8/chartex" xmlns:cx2="http://schemas.microsoft.com/office/drawing/2015/10/21/chartex" xmlns:cx3="http://schemas.microsoft.com/office/drawing/2016/5/9/chartex" xmlns:cx4="http://schemas.microsoft.com/office/drawing/2016/5/10/chartex" xmlns:cx5="http://schemas.microsoft.com/office/drawing/2016/5/11/chartex" xmlns:cx6="http://schemas.microsoft.com/office/drawing/2016/5/12/chartex" xmlns:cx7="http://schemas.microsoft.com/office/drawing/2016/5/13/chartex" xmlns:cx8="http://schemas.microsoft.com/office/drawing/2016/5/14/chartex" xmlns:mc="http://schemas.openxmlformats.org/markup-compatibility/2006" xmlns:aink="http://schemas.microsoft.com/office/drawing/2016/ink" xmlns:am3d="http://schemas.microsoft.com/office/drawing/2017/model3d" xmlns:o="urn:schemas-microsoft-com:office:office" xmlns:r="http://schemas.openxmlformats.org/officeDocument/2006/relationships" xmlns:m="http://schemas.openxmlformats.org/officeDocument/2006/math" xmlns:v="urn:schemas-microsoft-com:vml" xmlns:wp14="http://schemas.microsoft.com/office/word/2010/wordprocessingDrawing" xmlns:wp="http://schemas.openxmlformats.org/drawingml/2006/wordprocessingDrawing" xmlns:w10="urn:schemas-microsoft-com:office:word" xmlns:w="http://schemas.openxmlformats.org/wordprocessingml/2006/main" xmlns:w14="http://schemas.microsoft.com/office/word/2010/wordml" xmlns:w15="http://schemas.microsoft.com/office/word/2012/wordml" xmlns:w16cex="http://schemas.microsoft.com/office/word/2018/wordml/cex" xmlns:w16cid="http://schemas.microsoft.com/office/word/2016/wordml/cid" xmlns:w16="http://schemas.microsoft.com/office/word/2018/wordml" xmlns:w16sdtdh="http://schemas.microsoft.com/office/word/2020/wordml/sdtdatahash" xmlns:w16se="http://schemas.microsoft.com/office/word/2015/wordml/symex" xmlns:wpg="http://schemas.microsoft.com/office/word/2010/wordprocessingGroup" xmlns:wpi="http://schemas.microsoft.com/office/word/2010/wordprocessingInk" xmlns:wne="http://schemas.microsoft.com/office/word/2006/wordml" xmlns:wps="http://schemas.microsoft.com/office/word/2010/wordprocessingShape" mc:Ignorable="w14 w15 w16se w16cid w16 w16cex w16sdtdh wp14">
+<w:glossaryDocument xmlns:wpc="http://schemas.microsoft.com/office/word/2010/wordprocessingCanvas" xmlns:cx="http://schemas.microsoft.com/office/drawing/2014/chartex" xmlns:cx1="http://schemas.microsoft.com/office/drawing/2015/9/8/chartex" xmlns:cx2="http://schemas.microsoft.com/office/drawing/2015/10/21/chartex" xmlns:cx3="http://schemas.microsoft.com/office/drawing/2016/5/9/chartex" xmlns:cx4="http://schemas.microsoft.com/office/drawing/2016/5/10/chartex" xmlns:cx5="http://schemas.microsoft.com/office/drawing/2016/5/11/chartex" xmlns:cx6="http://schemas.microsoft.com/office/drawing/2016/5/12/chartex" xmlns:cx7="http://schemas.microsoft.com/office/drawing/2016/5/13/chartex" xmlns:cx8="http://schemas.microsoft.com/office/drawing/2016/5/14/chartex" xmlns:mc="http://schemas.openxmlformats.org/markup-compatibility/2006" xmlns:aink="http://schemas.microsoft.com/office/drawing/2016/ink" xmlns:am3d="http://schemas.microsoft.com/office/drawing/2017/model3d" xmlns:o="urn:schemas-microsoft-com:office:office" xmlns:oel="http://schemas.microsoft.com/office/2019/extlst" xmlns:r="http://schemas.openxmlformats.org/officeDocument/2006/relationships" xmlns:m="http://schemas.openxmlformats.org/officeDocument/2006/math" xmlns:v="urn:schemas-microsoft-com:vml" xmlns:wp14="http://schemas.microsoft.com/office/word/2010/wordprocessingDrawing" xmlns:wp="http://schemas.openxmlformats.org/drawingml/2006/wordprocessingDrawing" xmlns:w10="urn:schemas-microsoft-com:office:word" xmlns:w="http://schemas.openxmlformats.org/wordprocessingml/2006/main" xmlns:w14="http://schemas.microsoft.com/office/word/2010/wordml" xmlns:w15="http://schemas.microsoft.com/office/word/2012/wordml" xmlns:w16cex="http://schemas.microsoft.com/office/word/2018/wordml/cex" xmlns:w16cid="http://schemas.microsoft.com/office/word/2016/wordml/cid" xmlns:w16="http://schemas.microsoft.com/office/word/2018/wordml" xmlns:w16sdtdh="http://schemas.microsoft.com/office/word/2020/wordml/sdtdatahash" xmlns:w16se="http://schemas.microsoft.com/office/word/2015/wordml/symex" xmlns:wpg="http://schemas.microsoft.com/office/word/2010/wordprocessingGroup" xmlns:wpi="http://schemas.microsoft.com/office/word/2010/wordprocessingInk" xmlns:wne="http://schemas.microsoft.com/office/word/2006/wordml" xmlns:wps="http://schemas.microsoft.com/office/word/2010/wordprocessingShape" mc:Ignorable="w14 w15 w16se w16cid w16 w16cex w16sdtdh wp14">
   <w:docParts>
     <w:docPart>
       <w:docPartPr>
@@ -1318,9 +1813,11 @@
   <w:rsids>
     <w:rsidRoot w:val="00A64181"/>
     <w:rsid w:val="001254BE"/>
+    <w:rsid w:val="003F69FA"/>
     <w:rsid w:val="003F7CB0"/>
     <w:rsid w:val="00592FE3"/>
     <w:rsid w:val="00A64181"/>
+    <w:rsid w:val="00CA3ACC"/>
     <w:rsid w:val="00D42645"/>
   </w:rsids>
   <m:mathPr>
@@ -2066,7 +2563,7 @@
     <we:reference id="wa104382081" version="1.35.0.0" store="en-US" storeType="OMEX"/>
   </we:alternateReferences>
   <we:properties>
-    <we:property name="MENDELEY_CITATIONS" value="[{&quot;citationID&quot;:&quot;MENDELEY_CITATION_30792bbe-7717-45b4-9282-2c3500783934&quot;,&quot;properties&quot;:{&quot;noteIndex&quot;:0},&quot;isEdited&quot;:false,&quot;manualOverride&quot;:{&quot;isManuallyOverridden&quot;:false,&quot;citeprocText&quot;:&quot;(Kumar and Susan 2020)&quot;,&quot;manualOverrideText&quot;:&quot;&quot;},&quot;citationTag&quot;:&quot;MENDELEY_CITATION_v3_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&quot;,&quot;citationItems&quot;:[{&quot;id&quot;:&quot;22d3963b-fce8-3846-844c-bf4e5bab23e6&quot;,&quot;itemData&quot;:{&quot;type&quot;:&quot;article-journal&quot;,&quot;id&quot;:&quot;22d3963b-fce8-3846-844c-bf4e5bab23e6&quot;,&quot;title&quot;:&quot;COVID-19 Pandemic Prediction using Time Series Forecasting Models&quot;,&quot;author&quot;:[{&quot;family&quot;:&quot;Kumar&quot;,&quot;given&quot;:&quot;Naresh&quot;,&quot;parse-names&quot;:false,&quot;dropping-particle&quot;:&quot;&quot;,&quot;non-dropping-particle&quot;:&quot;&quot;},{&quot;family&quot;:&quot;Susan&quot;,&quot;given&quot;:&quot;Seba&quot;,&quot;parse-names&quot;:false,&quot;dropping-particle&quot;:&quot;&quot;,&quot;non-dropping-particle&quot;:&quot;&quot;}],&quot;container-title&quot;:&quot;2020 11th International Conference on Computing, Communication and Networking Technologies, ICCCNT 2020&quot;,&quot;accessed&quot;:{&quot;date-parts&quot;:[[2022,4,6]]},&quot;DOI&quot;:&quot;10.1109/ICCCNT49239.2020.9225319&quot;,&quot;ISBN&quot;:&quot;9781728168517&quot;,&quot;issued&quot;:{&quot;date-parts&quot;:[[2020,7,1]]},&quot;abstract&quot;:&quot;Millions of people have been infected and lakhs of people have lost their lives due to the worldwide ongoing novel Coronavirus (COVID-19) pandemic. It is of utmost importance to identify the future infected cases and the virus spread rate for advance preparation in the healthcare services to avoid deaths. Accurately forecasting the spread of COVID-19 is an analytical and challenging real-world problem to the research community. Therefore, we use day level information of COVID-19 spread for cumulative cases from whole world and 10 mostly affected countries; US, Spain, Italy, France, Germany, Russia, Iran, United Kingdom, Turkey, and India. We utilize the temporal data of coronavirus spread from January 22, 2020 to May 20, 2020. We model the evolution of the COVID-19 outbreak, and perform prediction using ARIMA and Prophet time series forecasting models. Effectiveness of the models are evaluated based on the mean absolute error, root mean square error, root relative squared error, and mean absolute percentage error. Our analysis can help in understanding the trends of the disease outbreak, and provide epidemiological stage information of adopted countries. Our investigations show that ARIMA model is more effective for forecasting COVID-19 prevalence. The forecasting results have potential to assist governments to plan policies to contain the spread of the virus.&quot;,&quot;publisher&quot;:&quot;Institute of Electrical and Electronics Engineers Inc.&quot;,&quot;container-title-short&quot;:&quot;&quot;},&quot;isTemporary&quot;:false}]},{&quot;citationID&quot;:&quot;MENDELEY_CITATION_3a4863e8-f8de-40bf-b10a-3edb4a65f067&quot;,&quot;properties&quot;:{&quot;noteIndex&quot;:0},&quot;isEdited&quot;:false,&quot;manualOverride&quot;:{&quot;isManuallyOverridden&quot;:false,&quot;citeprocText&quot;:&quot;(Włodarczyk et al. 2021)&quot;,&quot;manualOverrideText&quot;:&quot;&quot;},&quot;citationTag&quot;:&quot;MENDELEY_CITATION_v3_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&quot;,&quot;citationItems&quot;:[{&quot;id&quot;:&quot;525f781a-cb4f-314d-92b6-35fec4a86a5c&quot;,&quot;itemData&quot;:{&quot;type&quot;:&quot;article-journal&quot;,&quot;id&quot;:&quot;525f781a-cb4f-314d-92b6-35fec4a86a5c&quot;,&quot;title&quot;:&quot;Machine learning methods for preterm birth prediction: A review&quot;,&quot;author&quot;:[{&quot;family&quot;:&quot;Włodarczyk&quot;,&quot;given&quot;:&quot;Tomasz&quot;,&quot;parse-names&quot;:false,&quot;dropping-particle&quot;:&quot;&quot;,&quot;non-dropping-particle&quot;:&quot;&quot;},{&quot;family&quot;:&quot;Płotka&quot;,&quot;given&quot;:&quot;Szymon&quot;,&quot;parse-names&quot;:false,&quot;dropping-particle&quot;:&quot;&quot;,&quot;non-dropping-particle&quot;:&quot;&quot;},{&quot;family&quot;:&quot;Szczepański&quot;,&quot;given&quot;:&quot;Tomasz&quot;,&quot;parse-names&quot;:false,&quot;dropping-particle&quot;:&quot;&quot;,&quot;non-dropping-particle&quot;:&quot;&quot;},{&quot;family&quot;:&quot;Rokita&quot;,&quot;given&quot;:&quot;Przemysław&quot;,&quot;parse-names&quot;:false,&quot;dropping-particle&quot;:&quot;&quot;,&quot;non-dropping-particle&quot;:&quot;&quot;},{&quot;family&quot;:&quot;Sochacki-Wójcicka&quot;,&quot;given&quot;:&quot;Nicole&quot;,&quot;parse-names&quot;:false,&quot;dropping-particle&quot;:&quot;&quot;,&quot;non-dropping-particle&quot;:&quot;&quot;},{&quot;family&quot;:&quot;Wójcicki&quot;,&quot;given&quot;:&quot;Jakub&quot;,&quot;parse-names&quot;:false,&quot;dropping-particle&quot;:&quot;&quot;,&quot;non-dropping-particle&quot;:&quot;&quot;},{&quot;family&quot;:&quot;Lipa&quot;,&quot;given&quot;:&quot;Michał&quot;,&quot;parse-names&quot;:false,&quot;dropping-particle&quot;:&quot;&quot;,&quot;non-dropping-particle&quot;:&quot;&quot;},{&quot;family&quot;:&quot;Trzciński&quot;,&quot;given&quot;:&quot;Tomasz&quot;,&quot;parse-names&quot;:false,&quot;dropping-particle&quot;:&quot;&quot;,&quot;non-dropping-particle&quot;:&quot;&quot;}],&quot;container-title&quot;:&quot;Electronics (Switzerland)&quot;,&quot;DOI&quot;:&quot;10.3390/electronics10050586&quot;,&quot;ISSN&quot;:&quot;20799292&quot;,&quot;issued&quot;:{&quot;date-parts&quot;:[[2021]]},&quot;abstract&quot;:&quot;Preterm births affect around 15 million children a year worldwide. Current medical efforts focus on mitigating the effects of prematurity, not on preventing it. Diagnostic methods are based on parent traits and transvaginal ultrasound, during which the length of the cervix is examined. Approximately 30% of preterm births are not correctly predicted due to the complexity of this process and its subjective assessment. Based on recent research, there is hope that machine learning can be a helpful tool to support the diagnosis of preterm births. The objective of this study is to present various machine learning algorithms applied to preterm birth prediction. The wide spectrum of analysed data sets is the advantage of this survey. They range from electrohysterogram signals through electronic health records to transvaginal ultrasounds. Reviews of works on preterm birth already exist; however, this is the first review that includes works that are based on a transvaginal ultrasound examination. In this work, we present a critical appraisal of popular methods that have employed machine learning methods for preterm birth prediction. Moreover, we summarise the most common challenges incurred and discuss their possible application in the future.&quot;,&quot;issue&quot;:&quot;5&quot;,&quot;volume&quot;:&quot;10&quot;,&quot;container-title-short&quot;:&quot;&quot;},&quot;isTemporary&quot;:false}]},{&quot;citationID&quot;:&quot;MENDELEY_CITATION_3051ebae-f5d0-4b74-b1f0-ece9bca1dc01&quot;,&quot;properties&quot;:{&quot;noteIndex&quot;:0},&quot;isEdited&quot;:false,&quot;manualOverride&quot;:{&quot;isManuallyOverridden&quot;:false,&quot;citeprocText&quot;:&quot;(Qi et al. 2021)&quot;,&quot;manualOverrideText&quot;:&quot;&quot;},&quot;citationTag&quot;:&quot;MENDELEY_CITATION_v3_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&quot;,&quot;citationItems&quot;:[{&quot;id&quot;:&quot;73c3dd49-72eb-32d9-b948-f31039245f7b&quot;,&quot;itemData&quot;:{&quot;type&quot;:&quot;article-journal&quot;,&quot;id&quot;:&quot;73c3dd49-72eb-32d9-b948-f31039245f7b&quot;,&quot;title&quot;:&quot;Predicting the mortality of smoking attributable to cancer in Qingdao, China: A time-series analysis&quot;,&quot;author&quot;:[{&quot;family&quot;:&quot;Qi&quot;,&quot;given&quot;:&quot;Fei&quot;,&quot;parse-names&quot;:false,&quot;dropping-particle&quot;:&quot;&quot;,&quot;non-dropping-particle&quot;:&quot;&quot;},{&quot;family&quot;:&quot;Xu&quot;,&quot;given&quot;:&quot;Zhenshi&quot;,&quot;parse-names&quot;:false,&quot;dropping-particle&quot;:&quot;&quot;,&quot;non-dropping-particle&quot;:&quot;&quot;},{&quot;family&quot;:&quot;Zhang&quot;,&quot;given&quot;:&quot;Hua&quot;,&quot;parse-names&quot;:false,&quot;dropping-particle&quot;:&quot;&quot;,&quot;non-dropping-particle&quot;:&quot;&quot;},{&quot;family&quot;:&quot;Wang&quot;,&quot;given&quot;:&quot;Rui&quot;,&quot;parse-names&quot;:false,&quot;dropping-particle&quot;:&quot;&quot;,&quot;non-dropping-particle&quot;:&quot;&quot;},{&quot;family&quot;:&quot;Wang&quot;,&quot;given&quot;:&quot;Yani&quot;,&quot;parse-names&quot;:false,&quot;dropping-particle&quot;:&quot;&quot;,&quot;non-dropping-particle&quot;:&quot;&quot;},{&quot;family&quot;:&quot;Jia&quot;,&quot;given&quot;:&quot;Xiaorong&quot;,&quot;parse-names&quot;:false,&quot;dropping-particle&quot;:&quot;&quot;,&quot;non-dropping-particle&quot;:&quot;&quot;},{&quot;family&quot;:&quot;Lin&quot;,&quot;given&quot;:&quot;Peng&quot;,&quot;parse-names&quot;:false,&quot;dropping-particle&quot;:&quot;&quot;,&quot;non-dropping-particle&quot;:&quot;&quot;},{&quot;family&quot;:&quot;Geng&quot;,&quot;given&quot;:&quot;Meiyun&quot;,&quot;parse-names&quot;:false,&quot;dropping-particle&quot;:&quot;&quot;,&quot;non-dropping-particle&quot;:&quot;&quot;},{&quot;family&quot;:&quot;Huang&quot;,&quot;given&quot;:&quot;Yiqing&quot;,&quot;parse-names&quot;:false,&quot;dropping-particle&quot;:&quot;&quot;,&quot;non-dropping-particle&quot;:&quot;&quot;},{&quot;family&quot;:&quot;Li&quot;,&quot;given&quot;:&quot;Shanpeng&quot;,&quot;parse-names&quot;:false,&quot;dropping-particle&quot;:&quot;&quot;,&quot;non-dropping-particle&quot;:&quot;&quot;},{&quot;family&quot;:&quot;Yang&quot;,&quot;given&quot;:&quot;Jun&quot;,&quot;parse-names&quot;:false,&quot;dropping-particle&quot;:&quot;&quot;,&quot;non-dropping-particle&quot;:&quot;&quot;}],&quot;container-title&quot;:&quot;PLOS ONE&quot;,&quot;accessed&quot;:{&quot;date-parts&quot;:[[2022,4,8]]},&quot;DOI&quot;:&quot;10.1371/JOURNAL.PONE.0245769&quot;,&quot;ISBN&quot;:&quot;1111111111&quot;,&quot;ISSN&quot;:&quot;1932-6203&quot;,&quot;PMID&quot;:&quot;33493221&quot;,&quot;URL&quot;:&quot;https://journals.plos.org/plosone/article?id=10.1371/journal.pone.0245769&quot;,&quot;issued&quot;:{&quot;date-parts&quot;:[[2021,1,1]]},&quot;page&quot;:&quot;e0245769&quot;,&quot;abstract&quot;:&quot;Smoking is the leading preventable cause of death and disability from cancer in China. To provide a scientific basis for tobacco control strategies and measures, this study investigated cancer deaths attributed to smoking from 2005 to 2017 and predicted mortality trends from 2018 to 2020 in Qingdao. We used time series analysis to evaluate the number of deaths attributed to smoking among residents over 35 years old in Qingdao and predicted mortality trends. The number of cancer deaths attributed to smoking in Qingdao from 2005 to 2016 was between 170 and 407, showing an upward trend and a certain periodicity. The best model is the ARIMA (2,1,0)×(3,1,0)12, with the lowest BIC (6.640) and the highest stationary R2 (0.500). The predicted cancer deaths curve attributed to smoking in 2017 is consistent with the actual curve, with an average relative error of 5.74%. Applying this model to further predict the number of cancer deaths attributed to smoking in Qingdao from January 2018 to December 2020, the predicted results were 5,249, 5,423 and 6,048, respectively. The findings emphasized the need to further strengthen tobacco control measures to reduce the burden of disease caused by tobacco.&quot;,&quot;publisher&quot;:&quot;Public Library of Science&quot;,&quot;issue&quot;:&quot;1&quot;,&quot;volume&quot;:&quot;16&quot;,&quot;container-title-short&quot;:&quot;&quot;},&quot;isTemporary&quot;:false}]},{&quot;citationID&quot;:&quot;MENDELEY_CITATION_26e9e18b-9384-472b-9c09-2a14c6b90b22&quot;,&quot;properties&quot;:{&quot;noteIndex&quot;:0},&quot;isEdited&quot;:false,&quot;manualOverride&quot;:{&quot;isManuallyOverridden&quot;:true,&quot;citeprocText&quot;:&quot;(Airiti Library_Comparative+Study+of+Artificial+Neural+Network+and+ARIMA+Models+in+Predicting+Exchange+Rate n.d.)&quot;,&quot;manualOverrideText&quot;:&quot;(Airiti . 2012)&quot;},&quot;citationItems&quot;:[{&quot;id&quot;:&quot;180cf562-051a-3bff-b48f-83fa4068edfc&quot;,&quot;itemData&quot;:{&quot;type&quot;:&quot;webpage&quot;,&quot;id&quot;:&quot;180cf562-051a-3bff-b48f-83fa4068edfc&quot;,&quot;title&quot;:&quot;Airiti Library_Comparative+Study+of+Artificial+Neural+Network+and+ARIMA+Models+in+Predicting+Exchange+Rate&quot;,&quot;accessed&quot;:{&quot;date-parts&quot;:[[2022,4,8]]},&quot;URL&quot;:&quot;https://www.airitilibrary.com/Publication/alDetailedMesh?docid=20407467-201211-201512080011-201512080011-4397-4403&quot;,&quot;container-title-short&quot;:&quot;&quot;},&quot;isTemporary&quot;:false}],&quot;citationTag&quot;:&quot;MENDELEY_CITATION_v3_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&quot;}]"/>
+    <we:property name="MENDELEY_CITATIONS" value="[{&quot;citationID&quot;:&quot;MENDELEY_CITATION_30792bbe-7717-45b4-9282-2c3500783934&quot;,&quot;properties&quot;:{&quot;noteIndex&quot;:0},&quot;isEdited&quot;:false,&quot;manualOverride&quot;:{&quot;isManuallyOverridden&quot;:false,&quot;citeprocText&quot;:&quot;(Kumar and Susan 2020)&quot;,&quot;manualOverrideText&quot;:&quot;&quot;},&quot;citationTag&quot;:&quot;MENDELEY_CITATION_v3_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&quot;,&quot;citationItems&quot;:[{&quot;id&quot;:&quot;22d3963b-fce8-3846-844c-bf4e5bab23e6&quot;,&quot;itemData&quot;:{&quot;type&quot;:&quot;article-journal&quot;,&quot;id&quot;:&quot;22d3963b-fce8-3846-844c-bf4e5bab23e6&quot;,&quot;title&quot;:&quot;COVID-19 Pandemic Prediction using Time Series Forecasting Models&quot;,&quot;author&quot;:[{&quot;family&quot;:&quot;Kumar&quot;,&quot;given&quot;:&quot;Naresh&quot;,&quot;parse-names&quot;:false,&quot;dropping-particle&quot;:&quot;&quot;,&quot;non-dropping-particle&quot;:&quot;&quot;},{&quot;family&quot;:&quot;Susan&quot;,&quot;given&quot;:&quot;Seba&quot;,&quot;parse-names&quot;:false,&quot;dropping-particle&quot;:&quot;&quot;,&quot;non-dropping-particle&quot;:&quot;&quot;}],&quot;container-title&quot;:&quot;2020 11th International Conference on Computing, Communication and Networking Technologies, ICCCNT 2020&quot;,&quot;accessed&quot;:{&quot;date-parts&quot;:[[2022,4,6]]},&quot;DOI&quot;:&quot;10.1109/ICCCNT49239.2020.9225319&quot;,&quot;ISBN&quot;:&quot;9781728168517&quot;,&quot;issued&quot;:{&quot;date-parts&quot;:[[2020,7,1]]},&quot;abstract&quot;:&quot;Millions of people have been infected and lakhs of people have lost their lives due to the worldwide ongoing novel Coronavirus (COVID-19) pandemic. It is of utmost importance to identify the future infected cases and the virus spread rate for advance preparation in the healthcare services to avoid deaths. Accurately forecasting the spread of COVID-19 is an analytical and challenging real-world problem to the research community. Therefore, we use day level information of COVID-19 spread for cumulative cases from whole world and 10 mostly affected countries; US, Spain, Italy, France, Germany, Russia, Iran, United Kingdom, Turkey, and India. We utilize the temporal data of coronavirus spread from January 22, 2020 to May 20, 2020. We model the evolution of the COVID-19 outbreak, and perform prediction using ARIMA and Prophet time series forecasting models. Effectiveness of the models are evaluated based on the mean absolute error, root mean square error, root relative squared error, and mean absolute percentage error. Our analysis can help in understanding the trends of the disease outbreak, and provide epidemiological stage information of adopted countries. Our investigations show that ARIMA model is more effective for forecasting COVID-19 prevalence. The forecasting results have potential to assist governments to plan policies to contain the spread of the virus.&quot;,&quot;publisher&quot;:&quot;Institute of Electrical and Electronics Engineers Inc.&quot;,&quot;container-title-short&quot;:&quot;&quot;},&quot;isTemporary&quot;:false}]},{&quot;citationID&quot;:&quot;MENDELEY_CITATION_3a4863e8-f8de-40bf-b10a-3edb4a65f067&quot;,&quot;properties&quot;:{&quot;noteIndex&quot;:0},&quot;isEdited&quot;:false,&quot;manualOverride&quot;:{&quot;isManuallyOverridden&quot;:false,&quot;citeprocText&quot;:&quot;(Włodarczyk et al. 2021)&quot;,&quot;manualOverrideText&quot;:&quot;&quot;},&quot;citationTag&quot;:&quot;MENDELEY_CITATION_v3_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&quot;,&quot;citationItems&quot;:[{&quot;id&quot;:&quot;525f781a-cb4f-314d-92b6-35fec4a86a5c&quot;,&quot;itemData&quot;:{&quot;type&quot;:&quot;article-journal&quot;,&quot;id&quot;:&quot;525f781a-cb4f-314d-92b6-35fec4a86a5c&quot;,&quot;title&quot;:&quot;Machine learning methods for preterm birth prediction: A review&quot;,&quot;author&quot;:[{&quot;family&quot;:&quot;Włodarczyk&quot;,&quot;given&quot;:&quot;Tomasz&quot;,&quot;parse-names&quot;:false,&quot;dropping-particle&quot;:&quot;&quot;,&quot;non-dropping-particle&quot;:&quot;&quot;},{&quot;family&quot;:&quot;Płotka&quot;,&quot;given&quot;:&quot;Szymon&quot;,&quot;parse-names&quot;:false,&quot;dropping-particle&quot;:&quot;&quot;,&quot;non-dropping-particle&quot;:&quot;&quot;},{&quot;family&quot;:&quot;Szczepański&quot;,&quot;given&quot;:&quot;Tomasz&quot;,&quot;parse-names&quot;:false,&quot;dropping-particle&quot;:&quot;&quot;,&quot;non-dropping-particle&quot;:&quot;&quot;},{&quot;family&quot;:&quot;Rokita&quot;,&quot;given&quot;:&quot;Przemysław&quot;,&quot;parse-names&quot;:false,&quot;dropping-particle&quot;:&quot;&quot;,&quot;non-dropping-particle&quot;:&quot;&quot;},{&quot;family&quot;:&quot;Sochacki-Wójcicka&quot;,&quot;given&quot;:&quot;Nicole&quot;,&quot;parse-names&quot;:false,&quot;dropping-particle&quot;:&quot;&quot;,&quot;non-dropping-particle&quot;:&quot;&quot;},{&quot;family&quot;:&quot;Wójcicki&quot;,&quot;given&quot;:&quot;Jakub&quot;,&quot;parse-names&quot;:false,&quot;dropping-particle&quot;:&quot;&quot;,&quot;non-dropping-particle&quot;:&quot;&quot;},{&quot;family&quot;:&quot;Lipa&quot;,&quot;given&quot;:&quot;Michał&quot;,&quot;parse-names&quot;:false,&quot;dropping-particle&quot;:&quot;&quot;,&quot;non-dropping-particle&quot;:&quot;&quot;},{&quot;family&quot;:&quot;Trzciński&quot;,&quot;given&quot;:&quot;Tomasz&quot;,&quot;parse-names&quot;:false,&quot;dropping-particle&quot;:&quot;&quot;,&quot;non-dropping-particle&quot;:&quot;&quot;}],&quot;container-title&quot;:&quot;Electronics (Switzerland)&quot;,&quot;DOI&quot;:&quot;10.3390/electronics10050586&quot;,&quot;ISSN&quot;:&quot;20799292&quot;,&quot;issued&quot;:{&quot;date-parts&quot;:[[2021]]},&quot;abstract&quot;:&quot;Preterm births affect around 15 million children a year worldwide. Current medical efforts focus on mitigating the effects of prematurity, not on preventing it. Diagnostic methods are based on parent traits and transvaginal ultrasound, during which the length of the cervix is examined. Approximately 30% of preterm births are not correctly predicted due to the complexity of this process and its subjective assessment. Based on recent research, there is hope that machine learning can be a helpful tool to support the diagnosis of preterm births. The objective of this study is to present various machine learning algorithms applied to preterm birth prediction. The wide spectrum of analysed data sets is the advantage of this survey. They range from electrohysterogram signals through electronic health records to transvaginal ultrasounds. Reviews of works on preterm birth already exist; however, this is the first review that includes works that are based on a transvaginal ultrasound examination. In this work, we present a critical appraisal of popular methods that have employed machine learning methods for preterm birth prediction. Moreover, we summarise the most common challenges incurred and discuss their possible application in the future.&quot;,&quot;issue&quot;:&quot;5&quot;,&quot;volume&quot;:&quot;10&quot;,&quot;container-title-short&quot;:&quot;&quot;},&quot;isTemporary&quot;:false}]},{&quot;citationID&quot;:&quot;MENDELEY_CITATION_3051ebae-f5d0-4b74-b1f0-ece9bca1dc01&quot;,&quot;properties&quot;:{&quot;noteIndex&quot;:0},&quot;isEdited&quot;:false,&quot;manualOverride&quot;:{&quot;isManuallyOverridden&quot;:false,&quot;citeprocText&quot;:&quot;(Qi et al. 2021)&quot;,&quot;manualOverrideText&quot;:&quot;&quot;},&quot;citationTag&quot;:&quot;MENDELEY_CITATION_v3_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&quot;,&quot;citationItems&quot;:[{&quot;id&quot;:&quot;73c3dd49-72eb-32d9-b948-f31039245f7b&quot;,&quot;itemData&quot;:{&quot;type&quot;:&quot;article-journal&quot;,&quot;id&quot;:&quot;73c3dd49-72eb-32d9-b948-f31039245f7b&quot;,&quot;title&quot;:&quot;Predicting the mortality of smoking attributable to cancer in Qingdao, China: A time-series analysis&quot;,&quot;author&quot;:[{&quot;family&quot;:&quot;Qi&quot;,&quot;given&quot;:&quot;Fei&quot;,&quot;parse-names&quot;:false,&quot;dropping-particle&quot;:&quot;&quot;,&quot;non-dropping-particle&quot;:&quot;&quot;},{&quot;family&quot;:&quot;Xu&quot;,&quot;given&quot;:&quot;Zhenshi&quot;,&quot;parse-names&quot;:false,&quot;dropping-particle&quot;:&quot;&quot;,&quot;non-dropping-particle&quot;:&quot;&quot;},{&quot;family&quot;:&quot;Zhang&quot;,&quot;given&quot;:&quot;Hua&quot;,&quot;parse-names&quot;:false,&quot;dropping-particle&quot;:&quot;&quot;,&quot;non-dropping-particle&quot;:&quot;&quot;},{&quot;family&quot;:&quot;Wang&quot;,&quot;given&quot;:&quot;Rui&quot;,&quot;parse-names&quot;:false,&quot;dropping-particle&quot;:&quot;&quot;,&quot;non-dropping-particle&quot;:&quot;&quot;},{&quot;family&quot;:&quot;Wang&quot;,&quot;given&quot;:&quot;Yani&quot;,&quot;parse-names&quot;:false,&quot;dropping-particle&quot;:&quot;&quot;,&quot;non-dropping-particle&quot;:&quot;&quot;},{&quot;family&quot;:&quot;Jia&quot;,&quot;given&quot;:&quot;Xiaorong&quot;,&quot;parse-names&quot;:false,&quot;dropping-particle&quot;:&quot;&quot;,&quot;non-dropping-particle&quot;:&quot;&quot;},{&quot;family&quot;:&quot;Lin&quot;,&quot;given&quot;:&quot;Peng&quot;,&quot;parse-names&quot;:false,&quot;dropping-particle&quot;:&quot;&quot;,&quot;non-dropping-particle&quot;:&quot;&quot;},{&quot;family&quot;:&quot;Geng&quot;,&quot;given&quot;:&quot;Meiyun&quot;,&quot;parse-names&quot;:false,&quot;dropping-particle&quot;:&quot;&quot;,&quot;non-dropping-particle&quot;:&quot;&quot;},{&quot;family&quot;:&quot;Huang&quot;,&quot;given&quot;:&quot;Yiqing&quot;,&quot;parse-names&quot;:false,&quot;dropping-particle&quot;:&quot;&quot;,&quot;non-dropping-particle&quot;:&quot;&quot;},{&quot;family&quot;:&quot;Li&quot;,&quot;given&quot;:&quot;Shanpeng&quot;,&quot;parse-names&quot;:false,&quot;dropping-particle&quot;:&quot;&quot;,&quot;non-dropping-particle&quot;:&quot;&quot;},{&quot;family&quot;:&quot;Yang&quot;,&quot;given&quot;:&quot;Jun&quot;,&quot;parse-names&quot;:false,&quot;dropping-particle&quot;:&quot;&quot;,&quot;non-dropping-particle&quot;:&quot;&quot;}],&quot;container-title&quot;:&quot;PLOS ONE&quot;,&quot;accessed&quot;:{&quot;date-parts&quot;:[[2022,4,8]]},&quot;DOI&quot;:&quot;10.1371/JOURNAL.PONE.0245769&quot;,&quot;ISBN&quot;:&quot;1111111111&quot;,&quot;ISSN&quot;:&quot;1932-6203&quot;,&quot;PMID&quot;:&quot;33493221&quot;,&quot;URL&quot;:&quot;https://journals.plos.org/plosone/article?id=10.1371/journal.pone.0245769&quot;,&quot;issued&quot;:{&quot;date-parts&quot;:[[2021,1,1]]},&quot;page&quot;:&quot;e0245769&quot;,&quot;abstract&quot;:&quot;Smoking is the leading preventable cause of death and disability from cancer in China. To provide a scientific basis for tobacco control strategies and measures, this study investigated cancer deaths attributed to smoking from 2005 to 2017 and predicted mortality trends from 2018 to 2020 in Qingdao. We used time series analysis to evaluate the number of deaths attributed to smoking among residents over 35 years old in Qingdao and predicted mortality trends. The number of cancer deaths attributed to smoking in Qingdao from 2005 to 2016 was between 170 and 407, showing an upward trend and a certain periodicity. The best model is the ARIMA (2,1,0)×(3,1,0)12, with the lowest BIC (6.640) and the highest stationary R2 (0.500). The predicted cancer deaths curve attributed to smoking in 2017 is consistent with the actual curve, with an average relative error of 5.74%. Applying this model to further predict the number of cancer deaths attributed to smoking in Qingdao from January 2018 to December 2020, the predicted results were 5,249, 5,423 and 6,048, respectively. The findings emphasized the need to further strengthen tobacco control measures to reduce the burden of disease caused by tobacco.&quot;,&quot;publisher&quot;:&quot;Public Library of Science&quot;,&quot;issue&quot;:&quot;1&quot;,&quot;volume&quot;:&quot;16&quot;,&quot;container-title-short&quot;:&quot;&quot;},&quot;isTemporary&quot;:false}]},{&quot;citationID&quot;:&quot;MENDELEY_CITATION_26e9e18b-9384-472b-9c09-2a14c6b90b22&quot;,&quot;properties&quot;:{&quot;noteIndex&quot;:0},&quot;isEdited&quot;:false,&quot;manualOverride&quot;:{&quot;isManuallyOverridden&quot;:true,&quot;citeprocText&quot;:&quot;(Airiti Library_Comparative+Study+of+Artificial+Neural+Network+and+ARIMA+Models+in+Predicting+Exchange+Rate n.d.)&quot;,&quot;manualOverrideText&quot;:&quot;(Airiti . 2012)&quot;},&quot;citationTag&quot;:&quot;MENDELEY_CITATION_v3_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&quot;,&quot;citationItems&quot;:[{&quot;id&quot;:&quot;180cf562-051a-3bff-b48f-83fa4068edfc&quot;,&quot;itemData&quot;:{&quot;type&quot;:&quot;webpage&quot;,&quot;id&quot;:&quot;180cf562-051a-3bff-b48f-83fa4068edfc&quot;,&quot;title&quot;:&quot;Airiti Library_Comparative+Study+of+Artificial+Neural+Network+and+ARIMA+Models+in+Predicting+Exchange+Rate&quot;,&quot;accessed&quot;:{&quot;date-parts&quot;:[[2022,4,8]]},&quot;URL&quot;:&quot;https://www.airitilibrary.com/Publication/alDetailedMesh?docid=20407467-201211-201512080011-201512080011-4397-4403&quot;,&quot;container-title-short&quot;:&quot;&quot;},&quot;isTemporary&quot;:false}]},{&quot;citationID&quot;:&quot;MENDELEY_CITATION_b729bdf4-caf7-4f02-a77d-727c25d42385&quot;,&quot;properties&quot;:{&quot;noteIndex&quot;:0},&quot;isEdited&quot;:false,&quot;manualOverride&quot;:{&quot;isManuallyOverridden&quot;:false,&quot;citeprocText&quot;:&quot;(Huang et al. 2017)&quot;,&quot;manualOverrideText&quot;:&quot;&quot;},&quot;citationTag&quot;:&quot;MENDELEY_CITATION_v3_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&quot;,&quot;citationItems&quot;:[{&quot;id&quot;:&quot;d8152f96-04c7-3249-8cb8-db95c945fc1a&quot;,&quot;itemData&quot;:{&quot;type&quot;:&quot;article-journal&quot;,&quot;id&quot;:&quot;d8152f96-04c7-3249-8cb8-db95c945fc1a&quot;,&quot;title&quot;:&quot;SVM and SVM ensembles in breast cancer prediction&quot;,&quot;author&quot;:[{&quot;family&quot;:&quot;Huang&quot;,&quot;given&quot;:&quot;Min Wei&quot;,&quot;parse-names&quot;:false,&quot;dropping-particle&quot;:&quot;&quot;,&quot;non-dropping-particle&quot;:&quot;&quot;},{&quot;family&quot;:&quot;Chen&quot;,&quot;given&quot;:&quot;Chih Wen&quot;,&quot;parse-names&quot;:false,&quot;dropping-particle&quot;:&quot;&quot;,&quot;non-dropping-particle&quot;:&quot;&quot;},{&quot;family&quot;:&quot;Lin&quot;,&quot;given&quot;:&quot;Wei Chao&quot;,&quot;parse-names&quot;:false,&quot;dropping-particle&quot;:&quot;&quot;,&quot;non-dropping-particle&quot;:&quot;&quot;},{&quot;family&quot;:&quot;Ke&quot;,&quot;given&quot;:&quot;Shih Wen&quot;,&quot;parse-names&quot;:false,&quot;dropping-particle&quot;:&quot;&quot;,&quot;non-dropping-particle&quot;:&quot;&quot;},{&quot;family&quot;:&quot;Tsai&quot;,&quot;given&quot;:&quot;Chih Fong&quot;,&quot;parse-names&quot;:false,&quot;dropping-particle&quot;:&quot;&quot;,&quot;non-dropping-particle&quot;:&quot;&quot;}],&quot;container-title&quot;:&quot;PLoS ONE&quot;,&quot;DOI&quot;:&quot;10.1371/journal.pone.0161501&quot;,&quot;ISSN&quot;:&quot;19326203&quot;,&quot;issued&quot;:{&quot;date-parts&quot;:[[2017]]},&quot;abstract&quot;:&quot;Breast cancer is an all too common disease in women, making how to effectively predict it an active research problem. A number of statistical and machine learning techniques have been employed to develop various breast cancer prediction models. Among them, support vector machines (SVM) have been shown to outperform many related techniques. To construct the SVM classifier, it is first necessary to decide the kernel function, and different kernel functions can result in different prediction performance. However, there have been very few studies focused on examining the prediction performances of SVM based on different kernel functions. Moreover, it is unknown whether SVM classifier ensembles which have been proposed to improve the performance of single classifiers can outperform single SVM classifiers in terms of breast cancer prediction. Therefore, the aim of this paper is to fully assess the prediction performance of SVM and SVM ensembles over small and large scale breast cancer datasets. The classification accuracy, ROC, F-measure, and computational times of training SVM and SVM ensembles are compared. The experimental results show that linear kernel based SVM ensembles based on the bagging method and RBF kernel based SVM ensembles with the boosting method can be the better choices for a small scale dataset, where feature selection should be performed in the data pre-processing stage. For a large scale dataset, RBF kernel based SVM ensembles based on boosting perform better than the other classifiers.&quot;,&quot;issue&quot;:&quot;1&quot;,&quot;volume&quot;:&quot;12&quot;,&quot;container-title-short&quot;:&quot;&quot;},&quot;isTemporary&quot;:false}]},{&quot;citationID&quot;:&quot;MENDELEY_CITATION_55a706c0-a8ea-48cf-8a59-f1a91f095cf4&quot;,&quot;properties&quot;:{&quot;noteIndex&quot;:0},&quot;isEdited&quot;:false,&quot;manualOverride&quot;:{&quot;isManuallyOverridden&quot;:false,&quot;citeprocText&quot;:&quot;(Cortes and Vapnik 1995)&quot;,&quot;manualOverrideText&quot;:&quot;&quot;},&quot;citationTag&quot;:&quot;MENDELEY_CITATION_v3_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&quot;,&quot;citationItems&quot;:[{&quot;id&quot;:&quot;91fdac1e-70b8-3963-933c-03e1b0dcd6c6&quot;,&quot;itemData&quot;:{&quot;type&quot;:&quot;article-journal&quot;,&quot;id&quot;:&quot;91fdac1e-70b8-3963-933c-03e1b0dcd6c6&quot;,&quot;title&quot;:&quot;Support-vector networks&quot;,&quot;author&quot;:[{&quot;family&quot;:&quot;Cortes&quot;,&quot;given&quot;:&quot;Corinna&quot;,&quot;parse-names&quot;:false,&quot;dropping-particle&quot;:&quot;&quot;,&quot;non-dropping-particle&quot;:&quot;&quot;},{&quot;family&quot;:&quot;Vapnik&quot;,&quot;given&quot;:&quot;Vladimir&quot;,&quot;parse-names&quot;:false,&quot;dropping-particle&quot;:&quot;&quot;,&quot;non-dropping-particle&quot;:&quot;&quot;}],&quot;container-title&quot;:&quot;Machine Learning&quot;,&quot;accessed&quot;:{&quot;date-parts&quot;:[[2022,5,4]]},&quot;DOI&quot;:&quot;10.1007/BF00994018&quot;,&quot;ISSN&quot;:&quot;0885-6125&quot;,&quot;issued&quot;:{&quot;date-parts&quot;:[[1995,9]]},&quot;page&quot;:&quot;273-297&quot;,&quot;abstract&quot;:&quot;In this paper, the optimal margin algorithm is generalized\\nto non-separable problems by the introduction of slack\\nvariables in the statement of the optimization problem.&quot;,&quot;publisher&quot;:&quot;Springer Science and Business Media LLC&quot;,&quot;issue&quot;:&quot;3&quot;,&quot;volume&quot;:&quot;20&quot;,&quot;container-title-short&quot;:&quot;&quot;},&quot;isTemporary&quot;:false}]},{&quot;citationID&quot;:&quot;MENDELEY_CITATION_837f8644-c855-42f3-b502-1371ff76330d&quot;,&quot;properties&quot;:{&quot;noteIndex&quot;:0},&quot;isEdited&quot;:false,&quot;manualOverride&quot;:{&quot;isManuallyOverridden&quot;:true,&quot;citeprocText&quot;:&quot;(Tang et al. 2018)&quot;,&quot;manualOverrideText&quot;:&quot;(2018)&quot;},&quot;citationItems&quot;:[{&quot;id&quot;:&quot;d968cc42-6a99-39b5-97ca-ad1821c75d07&quot;,&quot;itemData&quot;:{&quot;type&quot;:&quot;article-journal&quot;,&quot;id&quot;:&quot;d968cc42-6a99-39b5-97ca-ad1821c75d07&quot;,&quot;title&quot;:&quot;K-nearest neighbor regression with principal component analysis for financial time series prediction&quot;,&quot;author&quot;:[{&quot;family&quot;:&quot;Tang&quot;,&quot;given&quot;:&quot;Li&quot;,&quot;parse-names&quot;:false,&quot;dropping-particle&quot;:&quot;&quot;,&quot;non-dropping-particle&quot;:&quot;&quot;},{&quot;family&quot;:&quot;Pan&quot;,&quot;given&quot;:&quot;Heping&quot;,&quot;parse-names&quot;:false,&quot;dropping-particle&quot;:&quot;&quot;,&quot;non-dropping-particle&quot;:&quot;&quot;},{&quot;family&quot;:&quot;Yao&quot;,&quot;given&quot;:&quot;Yiyong&quot;,&quot;parse-names&quot;:false,&quot;dropping-particle&quot;:&quot;&quot;,&quot;non-dropping-particle&quot;:&quot;&quot;}],&quot;container-title&quot;:&quot;ACM International Conference Proceeding Series&quot;,&quot;accessed&quot;:{&quot;date-parts&quot;:[[2022,5,4]]},&quot;DOI&quot;:&quot;10.1145/3194452.3194467&quot;,&quot;ISBN&quot;:&quot;9781450364195&quot;,&quot;issued&quot;:{&quot;date-parts&quot;:[[2018,3,12]]},&quot;page&quot;:&quot;127-131&quot;,&quot;abstract&quot;:&quot;This paper constructs an integrated model called PCA-KNN model for financial time series prediction. Based on a K-Nearest Neighbor (KNN) regression, a Principal Component Analysis (PCA) is applied to reduce redundancy information and data dimensionality. In a PCA-KNN model, the historical data set as input is generated by a sliding window, transformed by PCA to principal components with rich-information, and then input to KNN for prediction. In this paper, we integrate PCA with KNN that can not only reduce the data dimensionality to speed up the calculation of KNN, but also reduce redundancy information while remaining effective information improves the performance of KNN prediction. Two specific PCA-KNN models are tested on historical data sets of EUR/USD exchange rate and Chinese stock index during a 10-year period, achieving the best hit rate of 77.58%.&quot;,&quot;publisher&quot;:&quot;Association for Computing Machinery&quot;,&quot;container-title-short&quot;:&quot;&quot;},&quot;isTemporary&quot;:false}],&quot;citationTag&quot;:&quot;MENDELEY_CITATION_v3_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&quot;}]"/>
     <we:property name="MENDELEY_CITATIONS_STYLE" value="{&quot;id&quot;:&quot;https://www.zotero.org/styles/harvard-dundalk-institute-of-technology&quot;,&quot;title&quot;:&quot;Dundalk Institute of Technology - Harvard&quot;,&quot;format&quot;:&quot;author-date&quot;}"/>
   </we:properties>
   <we:bindings/>

</xml_diff>

<commit_message>
added writing and minor changes in ARIMA
</commit_message>
<xml_diff>
--- a/literature_review.docx
+++ b/literature_review.docx
@@ -134,10 +134,154 @@
       <w:pPr>
         <w:jc w:val="both"/>
         <w:rPr>
+          <w:color w:val="000000"/>
+        </w:rPr>
+      </w:pPr>
+      <w:r>
+        <w:t xml:space="preserve">Firstly, I want to talk about python dashboard. It’s always wonderful to see how we are able to make models and interpret them. </w:t>
+      </w:r>
+      <w:r>
+        <w:t>But</w:t>
+      </w:r>
+      <w:r>
+        <w:t xml:space="preserve"> it is also important to note, recently there are number of concerns about how well we are able to make modifications to the existing model and maintain them. </w:t>
+      </w:r>
+      <w:r>
+        <w:t>So,</w:t>
+      </w:r>
+      <w:r>
+        <w:t xml:space="preserve"> our model has to work dynamic and make prediction based on the available data.</w:t>
+      </w:r>
+      <w:r>
+        <w:t xml:space="preserve"> In recent years programmers used use VueJS or </w:t>
+      </w:r>
+      <w:proofErr w:type="gramStart"/>
+      <w:r>
+        <w:t>web based</w:t>
+      </w:r>
+      <w:proofErr w:type="gramEnd"/>
+      <w:r>
+        <w:t xml:space="preserve"> languages for making dashboards, we now have most advanced packaged like </w:t>
+      </w:r>
+      <w:sdt>
+        <w:sdtPr>
+          <w:rPr>
+            <w:color w:val="000000"/>
+          </w:rPr>
+          <w:tag w:val="MENDELEY_CITATION_v3_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"/>
+          <w:id w:val="228200224"/>
+          <w:placeholder>
+            <w:docPart w:val="DefaultPlaceholder_-1854013440"/>
+          </w:placeholder>
+        </w:sdtPr>
+        <w:sdtContent>
+          <w:proofErr w:type="spellStart"/>
+          <w:r>
+            <w:rPr>
+              <w:color w:val="000000"/>
+            </w:rPr>
+            <w:t>Streamlit</w:t>
+          </w:r>
+          <w:proofErr w:type="spellEnd"/>
+        </w:sdtContent>
+      </w:sdt>
+      <w:r>
+        <w:rPr>
+          <w:color w:val="000000"/>
+        </w:rPr>
+        <w:t xml:space="preserve"> has made these process more easy and efficient. I am going to use some of the python packages like plotly to make interactive dashboard and make models that can make great predictions.</w:t>
+      </w:r>
+    </w:p>
+    <w:p>
+      <w:pPr>
+        <w:jc w:val="both"/>
+      </w:pPr>
+      <w:r>
+        <w:rPr>
+          <w:color w:val="000000"/>
+        </w:rPr>
+        <w:t xml:space="preserve">Secondly, </w:t>
+      </w:r>
+      <w:r>
+        <w:t>working</w:t>
+      </w:r>
+      <w:r>
+        <w:t xml:space="preserve"> with time series forecasting is a crucial part in my dissertation. I have number of different targets in my </w:t>
+      </w:r>
+      <w:r>
+        <w:t>dissertation. I have been looking for ways to predict the number of suicides in upcoming years. My interest in time series and ML made me dive deep into sophisticated time series models like SARIMA and VAR to make models on the suicide data and forecast future suicides in different countries.</w:t>
+      </w:r>
+    </w:p>
+    <w:p>
+      <w:pPr>
+        <w:jc w:val="both"/>
+      </w:pPr>
+      <w:r>
+        <w:t xml:space="preserve">Thirdly, we need a database server for data to be stored on the server. I will be using PSQL or MySQL servers for data storage and management. I want the data in my DB to be updated time to time and my model has to be updated based on the new data injected in each time. The reason for choosing these DB’s is the flexibility of usage and </w:t>
+      </w:r>
+      <w:r>
+        <w:t>its</w:t>
+      </w:r>
+      <w:r>
+        <w:t xml:space="preserve"> syntax matching with Structured Query</w:t>
+      </w:r>
+      <w:r>
+        <w:t xml:space="preserve"> </w:t>
+      </w:r>
+      <w:r>
+        <w:t>Language (</w:t>
+      </w:r>
+      <w:r>
+        <w:t xml:space="preserve">SQL) minute differences. </w:t>
+      </w:r>
+    </w:p>
+    <w:p>
+      <w:pPr>
+        <w:jc w:val="both"/>
+        <w:rPr>
+          <w:color w:val="000000"/>
+        </w:rPr>
+      </w:pPr>
+      <w:r>
+        <w:t xml:space="preserve">Fourthly, </w:t>
+      </w:r>
+    </w:p>
+    <w:p>
+      <w:pPr>
+        <w:jc w:val="both"/>
+        <w:rPr>
+          <w:color w:val="000000"/>
+        </w:rPr>
+      </w:pPr>
+    </w:p>
+    <w:p>
+      <w:pPr>
+        <w:jc w:val="both"/>
+        <w:rPr>
+          <w:color w:val="000000"/>
+        </w:rPr>
+      </w:pPr>
+    </w:p>
+    <w:p>
+      <w:pPr>
+        <w:jc w:val="both"/>
+      </w:pPr>
+    </w:p>
+    <w:p>
+      <w:pPr>
+        <w:jc w:val="both"/>
+        <w:rPr>
           <w:b/>
           <w:bCs/>
         </w:rPr>
       </w:pPr>
+      <w:r>
+        <w:rPr>
+          <w:b/>
+          <w:bCs/>
+        </w:rPr>
+        <w:t xml:space="preserve">Related work </w:t>
+      </w:r>
     </w:p>
     <w:p>
       <w:pPr>
@@ -210,7 +354,14 @@
         <w:rPr>
           <w:color w:val="000000"/>
         </w:rPr>
-        <w:t xml:space="preserve">Covid-19 was a very sensitive topic in recent year. Many people have affected by it and lost their life. The dataset is very similar to what I have chosen for my suicide prediction as well. In my view This is an excellent model to take inspiration from. The paper talks </w:t>
+        <w:t xml:space="preserve">Covid-19 was a very sensitive topic in recent year. Many people have affected by it and lost their </w:t>
+      </w:r>
+      <w:r>
+        <w:rPr>
+          <w:color w:val="000000"/>
+        </w:rPr>
+        <w:lastRenderedPageBreak/>
+        <w:t xml:space="preserve">life. The dataset is very similar to what I have chosen for my suicide prediction as well. In my view This is an excellent model to take inspiration from. The paper talks </w:t>
       </w:r>
       <w:r>
         <w:rPr>
@@ -371,7 +522,6 @@
         <w:rPr>
           <w:color w:val="000000"/>
         </w:rPr>
-        <w:lastRenderedPageBreak/>
         <w:t xml:space="preserve">Another study was done on predicting birth </w:t>
       </w:r>
       <w:sdt>
@@ -783,6 +933,7 @@
         <w:rPr>
           <w:color w:val="000000"/>
         </w:rPr>
+        <w:lastRenderedPageBreak/>
         <w:t xml:space="preserve">PCA-KNN model is used in </w:t>
       </w:r>
       <w:sdt>
@@ -796,6 +947,7 @@
             <w:docPart w:val="DefaultPlaceholder_-1854013440"/>
           </w:placeholder>
         </w:sdtPr>
+        <w:sdtEndPr/>
         <w:sdtContent>
           <w:r>
             <w:rPr>
@@ -816,6 +968,92 @@
           <w:color w:val="000000"/>
         </w:rPr>
         <w:t xml:space="preserve"> Principal Component Analysis (PCA) is used in the transformation of the data as well. Suicide dataset will have to undergo above methods to achieve efficiency and accuracy in modeling or achieve optimum results. Empirically, my assumptions on the previous studies may vary along my research but still this literature review on previous studies has help me improve my preparations for the suicide research in achieving my project goals.</w:t>
+      </w:r>
+    </w:p>
+    <w:p>
+      <w:pPr>
+        <w:jc w:val="both"/>
+        <w:rPr>
+          <w:color w:val="000000"/>
+        </w:rPr>
+      </w:pPr>
+    </w:p>
+    <w:p>
+      <w:pPr>
+        <w:jc w:val="both"/>
+        <w:rPr>
+          <w:color w:val="000000"/>
+        </w:rPr>
+      </w:pPr>
+      <w:r>
+        <w:rPr>
+          <w:color w:val="000000"/>
+        </w:rPr>
+        <w:t xml:space="preserve">Working with Multivariate time series data, I was looking for models which can </w:t>
+      </w:r>
+      <w:r>
+        <w:rPr>
+          <w:color w:val="000000"/>
+        </w:rPr>
+        <w:t>making predictions on</w:t>
+      </w:r>
+      <w:r>
+        <w:rPr>
+          <w:color w:val="000000"/>
+        </w:rPr>
+        <w:t xml:space="preserve"> more than one variable. For example, the </w:t>
+      </w:r>
+      <w:sdt>
+        <w:sdtPr>
+          <w:rPr>
+            <w:color w:val="000000"/>
+          </w:rPr>
+          <w:tag w:val="MENDELEY_CITATION_v3_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"/>
+          <w:id w:val="1722401691"/>
+          <w:placeholder>
+            <w:docPart w:val="DefaultPlaceholder_-1854013440"/>
+          </w:placeholder>
+        </w:sdtPr>
+        <w:sdtContent>
+          <w:r>
+            <w:rPr>
+              <w:color w:val="000000"/>
+            </w:rPr>
+            <w:t>(Vector Autoregressive Models for Multivariate Time Series 2006)</w:t>
+          </w:r>
+        </w:sdtContent>
+      </w:sdt>
+      <w:r>
+        <w:rPr>
+          <w:color w:val="000000"/>
+        </w:rPr>
+        <w:t xml:space="preserve"> showed me how relevant is VAR (</w:t>
+      </w:r>
+      <w:r>
+        <w:rPr>
+          <w:color w:val="000000"/>
+        </w:rPr>
+        <w:t>Vector Autoregressive Models</w:t>
+      </w:r>
+      <w:r>
+        <w:rPr>
+          <w:color w:val="000000"/>
+        </w:rPr>
+        <w:t xml:space="preserve">) model for the suicide analysis. It also gave me. </w:t>
+      </w:r>
+    </w:p>
+    <w:p>
+      <w:pPr>
+        <w:jc w:val="both"/>
+        <w:rPr>
+          <w:color w:val="000000"/>
+        </w:rPr>
+      </w:pPr>
+      <w:r>
+        <w:rPr>
+          <w:color w:val="000000"/>
+        </w:rPr>
+        <w:t xml:space="preserve">My test includes checking seasonality, tends, stationarity and testing statistical models for finding the best model for prediction. AIC and BIC </w:t>
       </w:r>
     </w:p>
     <w:p>
@@ -875,83 +1113,81 @@
           <w:sdtContent>
             <w:p>
               <w:pPr>
-                <w:divId w:val="345638878"/>
+                <w:divId w:val="1874072931"/>
                 <w:rPr>
                   <w:rFonts w:eastAsia="Times New Roman"/>
                   <w:sz w:val="24"/>
                   <w:szCs w:val="24"/>
                 </w:rPr>
               </w:pPr>
-              <w:proofErr w:type="spellStart"/>
               <w:r>
                 <w:rPr>
                   <w:rFonts w:eastAsia="Times New Roman"/>
                   <w:i/>
                   <w:iCs/>
                 </w:rPr>
-                <w:t>Airiti</w:t>
-              </w:r>
-              <w:proofErr w:type="spellEnd"/>
+                <w:t xml:space="preserve">(3) 1/4: What is </w:t>
+              </w:r>
+              <w:proofErr w:type="spellStart"/>
               <w:r>
                 <w:rPr>
                   <w:rFonts w:eastAsia="Times New Roman"/>
                   <w:i/>
                   <w:iCs/>
                 </w:rPr>
-                <w:t xml:space="preserve"> Library_Comparative+Study+of+Artificial+Neural+Network+and+ARIMA+Models+in+Predicting+Exchange+Rate</w:t>
-              </w:r>
-              <w:r>
-                <w:rPr>
-                  <w:rFonts w:eastAsia="Times New Roman"/>
-                </w:rPr>
-                <w:t>. Available from: https://www.airitilibrary.com/Publication/alDetailedMesh?docid=20407467-201211-201512080011-201512080011-4397-4403 [accessed 8 April 2022].</w:t>
+                <w:t>Streamlit</w:t>
+              </w:r>
+              <w:proofErr w:type="spellEnd"/>
+              <w:r>
+                <w:rPr>
+                  <w:rFonts w:eastAsia="Times New Roman"/>
+                  <w:i/>
+                  <w:iCs/>
+                </w:rPr>
+                <w:t xml:space="preserve"> - YouTube</w:t>
+              </w:r>
+              <w:r>
+                <w:rPr>
+                  <w:rFonts w:eastAsia="Times New Roman"/>
+                </w:rPr>
+                <w:t>. Available from: https://www.youtube.com/watch?v=R2nr1uZ8ffc [accessed 4 June 2022].</w:t>
               </w:r>
             </w:p>
             <w:p>
               <w:pPr>
-                <w:divId w:val="1755936793"/>
+                <w:divId w:val="234125413"/>
                 <w:rPr>
                   <w:rFonts w:eastAsia="Times New Roman"/>
                 </w:rPr>
               </w:pPr>
-              <w:r>
-                <w:rPr>
-                  <w:rFonts w:eastAsia="Times New Roman"/>
-                </w:rPr>
-                <w:t xml:space="preserve">Cortes, C. and </w:t>
-              </w:r>
               <w:proofErr w:type="spellStart"/>
-              <w:r>
-                <w:rPr>
-                  <w:rFonts w:eastAsia="Times New Roman"/>
-                </w:rPr>
-                <w:t>Vapnik</w:t>
-              </w:r>
-              <w:proofErr w:type="spellEnd"/>
-              <w:r>
-                <w:rPr>
-                  <w:rFonts w:eastAsia="Times New Roman"/>
-                </w:rPr>
-                <w:t xml:space="preserve">, V. (1995). Support-vector networks. </w:t>
-              </w:r>
               <w:r>
                 <w:rPr>
                   <w:rFonts w:eastAsia="Times New Roman"/>
                   <w:i/>
                   <w:iCs/>
                 </w:rPr>
-                <w:t>Machine Learning</w:t>
-              </w:r>
-              <w:r>
-                <w:rPr>
-                  <w:rFonts w:eastAsia="Times New Roman"/>
-                </w:rPr>
-                <w:t xml:space="preserve"> [online], 20(3), pp.273–297.</w:t>
+                <w:t>Airiti</w:t>
+              </w:r>
+              <w:proofErr w:type="spellEnd"/>
+              <w:r>
+                <w:rPr>
+                  <w:rFonts w:eastAsia="Times New Roman"/>
+                  <w:i/>
+                  <w:iCs/>
+                </w:rPr>
+                <w:t xml:space="preserve"> Library_Comparative+Study+of+Artificial+Neural+Network+and+ARIMA+Models+in+Predicting+Exchange+Rate</w:t>
+              </w:r>
+              <w:r>
+                <w:rPr>
+                  <w:rFonts w:eastAsia="Times New Roman"/>
+                </w:rPr>
+                <w:t>. Available from: https://www.airitilibrary.com/Publication/alDetailedMesh?docid=20407467-201211-201512080011-201512080011-4397-4403 [accessed 8 April 2022].</w:t>
               </w:r>
             </w:p>
             <w:p>
               <w:pPr>
-                <w:divId w:val="2078043394"/>
+                <w:divId w:val="1928533458"/>
                 <w:rPr>
                   <w:rFonts w:eastAsia="Times New Roman"/>
                 </w:rPr>
@@ -960,50 +1196,40 @@
                 <w:rPr>
                   <w:rFonts w:eastAsia="Times New Roman"/>
                 </w:rPr>
-                <w:t xml:space="preserve">Huang, M.W., Chen, C.W., Lin, W.C., </w:t>
+                <w:t xml:space="preserve">Cortes, C. and </w:t>
               </w:r>
               <w:proofErr w:type="spellStart"/>
               <w:r>
                 <w:rPr>
                   <w:rFonts w:eastAsia="Times New Roman"/>
                 </w:rPr>
-                <w:t>Ke</w:t>
+                <w:t>Vapnik</w:t>
               </w:r>
               <w:proofErr w:type="spellEnd"/>
               <w:r>
                 <w:rPr>
                   <w:rFonts w:eastAsia="Times New Roman"/>
                 </w:rPr>
-                <w:t xml:space="preserve">, S.W. and Tsai, C.F. (2017). SVM and SVM ensembles in breast cancer prediction. </w:t>
-              </w:r>
-              <w:proofErr w:type="spellStart"/>
+                <w:t xml:space="preserve">, V. (1995). Support-vector networks. </w:t>
+              </w:r>
               <w:r>
                 <w:rPr>
                   <w:rFonts w:eastAsia="Times New Roman"/>
                   <w:i/>
                   <w:iCs/>
                 </w:rPr>
-                <w:t>PLoS</w:t>
-              </w:r>
-              <w:proofErr w:type="spellEnd"/>
-              <w:r>
-                <w:rPr>
-                  <w:rFonts w:eastAsia="Times New Roman"/>
-                  <w:i/>
-                  <w:iCs/>
-                </w:rPr>
-                <w:t xml:space="preserve"> ONE</w:t>
-              </w:r>
-              <w:r>
-                <w:rPr>
-                  <w:rFonts w:eastAsia="Times New Roman"/>
-                </w:rPr>
-                <w:t>, 12(1).</w:t>
+                <w:t>Machine Learning</w:t>
+              </w:r>
+              <w:r>
+                <w:rPr>
+                  <w:rFonts w:eastAsia="Times New Roman"/>
+                </w:rPr>
+                <w:t xml:space="preserve"> [online], 20(3), pp.273–297.</w:t>
               </w:r>
             </w:p>
             <w:p>
               <w:pPr>
-                <w:divId w:val="221135595"/>
+                <w:divId w:val="469059456"/>
                 <w:rPr>
                   <w:rFonts w:eastAsia="Times New Roman"/>
                 </w:rPr>
@@ -1012,26 +1238,50 @@
                 <w:rPr>
                   <w:rFonts w:eastAsia="Times New Roman"/>
                 </w:rPr>
-                <w:t xml:space="preserve">Kumar, N. and Susan, S. (2020). COVID-19 Pandemic Prediction using Time Series Forecasting Models. </w:t>
-              </w:r>
+                <w:t xml:space="preserve">Huang, M.W., Chen, C.W., Lin, W.C., </w:t>
+              </w:r>
+              <w:proofErr w:type="spellStart"/>
+              <w:r>
+                <w:rPr>
+                  <w:rFonts w:eastAsia="Times New Roman"/>
+                </w:rPr>
+                <w:t>Ke</w:t>
+              </w:r>
+              <w:proofErr w:type="spellEnd"/>
+              <w:r>
+                <w:rPr>
+                  <w:rFonts w:eastAsia="Times New Roman"/>
+                </w:rPr>
+                <w:t xml:space="preserve">, S.W. and Tsai, C.F. (2017). SVM and SVM ensembles in breast cancer prediction. </w:t>
+              </w:r>
+              <w:proofErr w:type="spellStart"/>
               <w:r>
                 <w:rPr>
                   <w:rFonts w:eastAsia="Times New Roman"/>
                   <w:i/>
                   <w:iCs/>
                 </w:rPr>
-                <w:t>2020 11th International Conference on Computing, Communication and Networking Technologies, ICCCNT 2020</w:t>
-              </w:r>
-              <w:r>
-                <w:rPr>
-                  <w:rFonts w:eastAsia="Times New Roman"/>
-                </w:rPr>
-                <w:t xml:space="preserve"> [online], 1 July 2020.</w:t>
+                <w:t>PLoS</w:t>
+              </w:r>
+              <w:proofErr w:type="spellEnd"/>
+              <w:r>
+                <w:rPr>
+                  <w:rFonts w:eastAsia="Times New Roman"/>
+                  <w:i/>
+                  <w:iCs/>
+                </w:rPr>
+                <w:t xml:space="preserve"> ONE</w:t>
+              </w:r>
+              <w:r>
+                <w:rPr>
+                  <w:rFonts w:eastAsia="Times New Roman"/>
+                </w:rPr>
+                <w:t>, 12(1).</w:t>
               </w:r>
             </w:p>
             <w:p>
               <w:pPr>
-                <w:divId w:val="1360011354"/>
+                <w:divId w:val="535168215"/>
                 <w:rPr>
                   <w:rFonts w:eastAsia="Times New Roman"/>
                 </w:rPr>
@@ -1040,21 +1290,7 @@
                 <w:rPr>
                   <w:rFonts w:eastAsia="Times New Roman"/>
                 </w:rPr>
-                <w:t xml:space="preserve">Qi, F., Xu, Z., Zhang, H., Wang, R., Wang, Y., Jia, X., Lin, P., </w:t>
-              </w:r>
-              <w:proofErr w:type="spellStart"/>
-              <w:r>
-                <w:rPr>
-                  <w:rFonts w:eastAsia="Times New Roman"/>
-                </w:rPr>
-                <w:t>Geng</w:t>
-              </w:r>
-              <w:proofErr w:type="spellEnd"/>
-              <w:r>
-                <w:rPr>
-                  <w:rFonts w:eastAsia="Times New Roman"/>
-                </w:rPr>
-                <w:t xml:space="preserve">, M., Huang, Y., Li, S. and Yang, J. (2021). Predicting the mortality of smoking attributable to cancer in Qingdao, China: A time-series analysis. </w:t>
+                <w:t xml:space="preserve">Kumar, N. and Susan, S. (2020). COVID-19 Pandemic Prediction using Time Series Forecasting Models. </w:t>
               </w:r>
               <w:r>
                 <w:rPr>
@@ -1062,19 +1298,18 @@
                   <w:i/>
                   <w:iCs/>
                 </w:rPr>
-                <w:lastRenderedPageBreak/>
-                <w:t>PLOS ONE</w:t>
-              </w:r>
-              <w:r>
-                <w:rPr>
-                  <w:rFonts w:eastAsia="Times New Roman"/>
-                </w:rPr>
-                <w:t xml:space="preserve"> [online], 16(1), p.e0245769. Available from: https://journals.plos.org/plosone/article?id=10.1371/journal.pone.0245769 [accessed 8 April 2022].</w:t>
+                <w:t>2020 11th International Conference on Computing, Communication and Networking Technologies, ICCCNT 2020</w:t>
+              </w:r>
+              <w:r>
+                <w:rPr>
+                  <w:rFonts w:eastAsia="Times New Roman"/>
+                </w:rPr>
+                <w:t xml:space="preserve"> [online], 1 July 2020.</w:t>
               </w:r>
             </w:p>
             <w:p>
               <w:pPr>
-                <w:divId w:val="924850030"/>
+                <w:divId w:val="1175341694"/>
                 <w:rPr>
                   <w:rFonts w:eastAsia="Times New Roman"/>
                 </w:rPr>
@@ -1083,7 +1318,21 @@
                 <w:rPr>
                   <w:rFonts w:eastAsia="Times New Roman"/>
                 </w:rPr>
-                <w:t xml:space="preserve">Tang, L., Pan, H. and Yao, Y. (2018). K-nearest neighbor regression with principal component analysis for financial time series prediction. </w:t>
+                <w:t xml:space="preserve">Qi, F., Xu, Z., Zhang, H., Wang, R., Wang, Y., Jia, X., Lin, P., </w:t>
+              </w:r>
+              <w:proofErr w:type="spellStart"/>
+              <w:r>
+                <w:rPr>
+                  <w:rFonts w:eastAsia="Times New Roman"/>
+                </w:rPr>
+                <w:t>Geng</w:t>
+              </w:r>
+              <w:proofErr w:type="spellEnd"/>
+              <w:r>
+                <w:rPr>
+                  <w:rFonts w:eastAsia="Times New Roman"/>
+                </w:rPr>
+                <w:t xml:space="preserve">, M., Huang, Y., Li, S. and Yang, J. (2021). Predicting the mortality of smoking attributable to cancer in Qingdao, China: A time-series analysis. </w:t>
               </w:r>
               <w:r>
                 <w:rPr>
@@ -1091,18 +1340,83 @@
                   <w:i/>
                   <w:iCs/>
                 </w:rPr>
-                <w:t>ACM International Conference Proceeding Series</w:t>
-              </w:r>
-              <w:r>
-                <w:rPr>
-                  <w:rFonts w:eastAsia="Times New Roman"/>
-                </w:rPr>
-                <w:t xml:space="preserve"> [online], 12 March 2018, pp.127–131.</w:t>
+                <w:t>PLOS ONE</w:t>
+              </w:r>
+              <w:r>
+                <w:rPr>
+                  <w:rFonts w:eastAsia="Times New Roman"/>
+                </w:rPr>
+                <w:t xml:space="preserve"> [online], 16(1), p.e0245769. Available from: https://journals.plos.org/plosone/article?id=10.1371/journal.pone.0245769 [accessed 8 April 2022].</w:t>
               </w:r>
             </w:p>
             <w:p>
               <w:pPr>
-                <w:divId w:val="1592736291"/>
+                <w:divId w:val="1447895276"/>
+                <w:rPr>
+                  <w:rFonts w:eastAsia="Times New Roman"/>
+                </w:rPr>
+              </w:pPr>
+              <w:r>
+                <w:rPr>
+                  <w:rFonts w:eastAsia="Times New Roman"/>
+                </w:rPr>
+                <w:t xml:space="preserve">Tang, L., Pan, H. and Yao, Y. (2018). K-nearest neighbor regression with principal component analysis for financial time series prediction. </w:t>
+              </w:r>
+              <w:r>
+                <w:rPr>
+                  <w:rFonts w:eastAsia="Times New Roman"/>
+                  <w:i/>
+                  <w:iCs/>
+                </w:rPr>
+                <w:t>ACM International Conference Proceeding Series</w:t>
+              </w:r>
+              <w:r>
+                <w:rPr>
+                  <w:rFonts w:eastAsia="Times New Roman"/>
+                </w:rPr>
+                <w:t xml:space="preserve"> [online], 12 March 2018, pp.127–131.</w:t>
+              </w:r>
+            </w:p>
+            <w:p>
+              <w:pPr>
+                <w:divId w:val="383523008"/>
+                <w:rPr>
+                  <w:rFonts w:eastAsia="Times New Roman"/>
+                </w:rPr>
+              </w:pPr>
+              <w:r>
+                <w:rPr>
+                  <w:rFonts w:eastAsia="Times New Roman"/>
+                  <w:i/>
+                  <w:iCs/>
+                </w:rPr>
+                <w:lastRenderedPageBreak/>
+                <w:t>Vector Autoregressive Models for Multivariate Time Series</w:t>
+              </w:r>
+              <w:r>
+                <w:rPr>
+                  <w:rFonts w:eastAsia="Times New Roman"/>
+                </w:rPr>
+                <w:t xml:space="preserve">. (2006). </w:t>
+              </w:r>
+              <w:r>
+                <w:rPr>
+                  <w:rFonts w:eastAsia="Times New Roman"/>
+                  <w:i/>
+                  <w:iCs/>
+                </w:rPr>
+                <w:t>Modeling Financial Time Series with S-PLUS®</w:t>
+              </w:r>
+              <w:r>
+                <w:rPr>
+                  <w:rFonts w:eastAsia="Times New Roman"/>
+                </w:rPr>
+                <w:t xml:space="preserve"> [online], 9 October 2006, pp.385–429. Available from: https://link.springer.com/chapter/10.1007/978-0-387-32348-0_11 [accessed 4 June 2022].</w:t>
+              </w:r>
+            </w:p>
+            <w:p>
+              <w:pPr>
+                <w:divId w:val="370153463"/>
                 <w:rPr>
                   <w:rFonts w:eastAsia="Times New Roman"/>
                 </w:rPr>
@@ -1818,6 +2132,7 @@
     <w:rsid w:val="00592FE3"/>
     <w:rsid w:val="00A64181"/>
     <w:rsid w:val="00CA3ACC"/>
+    <w:rsid w:val="00D2258B"/>
     <w:rsid w:val="00D42645"/>
   </w:rsids>
   <m:mathPr>
@@ -2550,7 +2865,7 @@
 
 <file path=word/webextensions/taskpanes.xml><?xml version="1.0" encoding="utf-8"?>
 <wetp:taskpanes xmlns:wetp="http://schemas.microsoft.com/office/webextensions/taskpanes/2010/11">
-  <wetp:taskpane dockstate="right" visibility="0" width="350" row="3">
+  <wetp:taskpane dockstate="right" visibility="0" width="350" row="2">
     <wetp:webextensionref xmlns:r="http://schemas.openxmlformats.org/officeDocument/2006/relationships" r:id="rId1"/>
   </wetp:taskpane>
 </wetp:taskpanes>
@@ -2563,7 +2878,7 @@
     <we:reference id="wa104382081" version="1.35.0.0" store="en-US" storeType="OMEX"/>
   </we:alternateReferences>
   <we:properties>
-    <we:property name="MENDELEY_CITATIONS" value="[{&quot;citationID&quot;:&quot;MENDELEY_CITATION_30792bbe-7717-45b4-9282-2c3500783934&quot;,&quot;properties&quot;:{&quot;noteIndex&quot;:0},&quot;isEdited&quot;:false,&quot;manualOverride&quot;:{&quot;isManuallyOverridden&quot;:false,&quot;citeprocText&quot;:&quot;(Kumar and Susan 2020)&quot;,&quot;manualOverrideText&quot;:&quot;&quot;},&quot;citationTag&quot;:&quot;MENDELEY_CITATION_v3_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&quot;,&quot;citationItems&quot;:[{&quot;id&quot;:&quot;22d3963b-fce8-3846-844c-bf4e5bab23e6&quot;,&quot;itemData&quot;:{&quot;type&quot;:&quot;article-journal&quot;,&quot;id&quot;:&quot;22d3963b-fce8-3846-844c-bf4e5bab23e6&quot;,&quot;title&quot;:&quot;COVID-19 Pandemic Prediction using Time Series Forecasting Models&quot;,&quot;author&quot;:[{&quot;family&quot;:&quot;Kumar&quot;,&quot;given&quot;:&quot;Naresh&quot;,&quot;parse-names&quot;:false,&quot;dropping-particle&quot;:&quot;&quot;,&quot;non-dropping-particle&quot;:&quot;&quot;},{&quot;family&quot;:&quot;Susan&quot;,&quot;given&quot;:&quot;Seba&quot;,&quot;parse-names&quot;:false,&quot;dropping-particle&quot;:&quot;&quot;,&quot;non-dropping-particle&quot;:&quot;&quot;}],&quot;container-title&quot;:&quot;2020 11th International Conference on Computing, Communication and Networking Technologies, ICCCNT 2020&quot;,&quot;accessed&quot;:{&quot;date-parts&quot;:[[2022,4,6]]},&quot;DOI&quot;:&quot;10.1109/ICCCNT49239.2020.9225319&quot;,&quot;ISBN&quot;:&quot;9781728168517&quot;,&quot;issued&quot;:{&quot;date-parts&quot;:[[2020,7,1]]},&quot;abstract&quot;:&quot;Millions of people have been infected and lakhs of people have lost their lives due to the worldwide ongoing novel Coronavirus (COVID-19) pandemic. It is of utmost importance to identify the future infected cases and the virus spread rate for advance preparation in the healthcare services to avoid deaths. Accurately forecasting the spread of COVID-19 is an analytical and challenging real-world problem to the research community. Therefore, we use day level information of COVID-19 spread for cumulative cases from whole world and 10 mostly affected countries; US, Spain, Italy, France, Germany, Russia, Iran, United Kingdom, Turkey, and India. We utilize the temporal data of coronavirus spread from January 22, 2020 to May 20, 2020. We model the evolution of the COVID-19 outbreak, and perform prediction using ARIMA and Prophet time series forecasting models. Effectiveness of the models are evaluated based on the mean absolute error, root mean square error, root relative squared error, and mean absolute percentage error. Our analysis can help in understanding the trends of the disease outbreak, and provide epidemiological stage information of adopted countries. Our investigations show that ARIMA model is more effective for forecasting COVID-19 prevalence. The forecasting results have potential to assist governments to plan policies to contain the spread of the virus.&quot;,&quot;publisher&quot;:&quot;Institute of Electrical and Electronics Engineers Inc.&quot;,&quot;container-title-short&quot;:&quot;&quot;},&quot;isTemporary&quot;:false}]},{&quot;citationID&quot;:&quot;MENDELEY_CITATION_3a4863e8-f8de-40bf-b10a-3edb4a65f067&quot;,&quot;properties&quot;:{&quot;noteIndex&quot;:0},&quot;isEdited&quot;:false,&quot;manualOverride&quot;:{&quot;isManuallyOverridden&quot;:false,&quot;citeprocText&quot;:&quot;(Włodarczyk et al. 2021)&quot;,&quot;manualOverrideText&quot;:&quot;&quot;},&quot;citationTag&quot;:&quot;MENDELEY_CITATION_v3_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&quot;,&quot;citationItems&quot;:[{&quot;id&quot;:&quot;525f781a-cb4f-314d-92b6-35fec4a86a5c&quot;,&quot;itemData&quot;:{&quot;type&quot;:&quot;article-journal&quot;,&quot;id&quot;:&quot;525f781a-cb4f-314d-92b6-35fec4a86a5c&quot;,&quot;title&quot;:&quot;Machine learning methods for preterm birth prediction: A review&quot;,&quot;author&quot;:[{&quot;family&quot;:&quot;Włodarczyk&quot;,&quot;given&quot;:&quot;Tomasz&quot;,&quot;parse-names&quot;:false,&quot;dropping-particle&quot;:&quot;&quot;,&quot;non-dropping-particle&quot;:&quot;&quot;},{&quot;family&quot;:&quot;Płotka&quot;,&quot;given&quot;:&quot;Szymon&quot;,&quot;parse-names&quot;:false,&quot;dropping-particle&quot;:&quot;&quot;,&quot;non-dropping-particle&quot;:&quot;&quot;},{&quot;family&quot;:&quot;Szczepański&quot;,&quot;given&quot;:&quot;Tomasz&quot;,&quot;parse-names&quot;:false,&quot;dropping-particle&quot;:&quot;&quot;,&quot;non-dropping-particle&quot;:&quot;&quot;},{&quot;family&quot;:&quot;Rokita&quot;,&quot;given&quot;:&quot;Przemysław&quot;,&quot;parse-names&quot;:false,&quot;dropping-particle&quot;:&quot;&quot;,&quot;non-dropping-particle&quot;:&quot;&quot;},{&quot;family&quot;:&quot;Sochacki-Wójcicka&quot;,&quot;given&quot;:&quot;Nicole&quot;,&quot;parse-names&quot;:false,&quot;dropping-particle&quot;:&quot;&quot;,&quot;non-dropping-particle&quot;:&quot;&quot;},{&quot;family&quot;:&quot;Wójcicki&quot;,&quot;given&quot;:&quot;Jakub&quot;,&quot;parse-names&quot;:false,&quot;dropping-particle&quot;:&quot;&quot;,&quot;non-dropping-particle&quot;:&quot;&quot;},{&quot;family&quot;:&quot;Lipa&quot;,&quot;given&quot;:&quot;Michał&quot;,&quot;parse-names&quot;:false,&quot;dropping-particle&quot;:&quot;&quot;,&quot;non-dropping-particle&quot;:&quot;&quot;},{&quot;family&quot;:&quot;Trzciński&quot;,&quot;given&quot;:&quot;Tomasz&quot;,&quot;parse-names&quot;:false,&quot;dropping-particle&quot;:&quot;&quot;,&quot;non-dropping-particle&quot;:&quot;&quot;}],&quot;container-title&quot;:&quot;Electronics (Switzerland)&quot;,&quot;DOI&quot;:&quot;10.3390/electronics10050586&quot;,&quot;ISSN&quot;:&quot;20799292&quot;,&quot;issued&quot;:{&quot;date-parts&quot;:[[2021]]},&quot;abstract&quot;:&quot;Preterm births affect around 15 million children a year worldwide. Current medical efforts focus on mitigating the effects of prematurity, not on preventing it. Diagnostic methods are based on parent traits and transvaginal ultrasound, during which the length of the cervix is examined. Approximately 30% of preterm births are not correctly predicted due to the complexity of this process and its subjective assessment. Based on recent research, there is hope that machine learning can be a helpful tool to support the diagnosis of preterm births. The objective of this study is to present various machine learning algorithms applied to preterm birth prediction. The wide spectrum of analysed data sets is the advantage of this survey. They range from electrohysterogram signals through electronic health records to transvaginal ultrasounds. Reviews of works on preterm birth already exist; however, this is the first review that includes works that are based on a transvaginal ultrasound examination. In this work, we present a critical appraisal of popular methods that have employed machine learning methods for preterm birth prediction. Moreover, we summarise the most common challenges incurred and discuss their possible application in the future.&quot;,&quot;issue&quot;:&quot;5&quot;,&quot;volume&quot;:&quot;10&quot;,&quot;container-title-short&quot;:&quot;&quot;},&quot;isTemporary&quot;:false}]},{&quot;citationID&quot;:&quot;MENDELEY_CITATION_3051ebae-f5d0-4b74-b1f0-ece9bca1dc01&quot;,&quot;properties&quot;:{&quot;noteIndex&quot;:0},&quot;isEdited&quot;:false,&quot;manualOverride&quot;:{&quot;isManuallyOverridden&quot;:false,&quot;citeprocText&quot;:&quot;(Qi et al. 2021)&quot;,&quot;manualOverrideText&quot;:&quot;&quot;},&quot;citationTag&quot;:&quot;MENDELEY_CITATION_v3_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&quot;,&quot;citationItems&quot;:[{&quot;id&quot;:&quot;73c3dd49-72eb-32d9-b948-f31039245f7b&quot;,&quot;itemData&quot;:{&quot;type&quot;:&quot;article-journal&quot;,&quot;id&quot;:&quot;73c3dd49-72eb-32d9-b948-f31039245f7b&quot;,&quot;title&quot;:&quot;Predicting the mortality of smoking attributable to cancer in Qingdao, China: A time-series analysis&quot;,&quot;author&quot;:[{&quot;family&quot;:&quot;Qi&quot;,&quot;given&quot;:&quot;Fei&quot;,&quot;parse-names&quot;:false,&quot;dropping-particle&quot;:&quot;&quot;,&quot;non-dropping-particle&quot;:&quot;&quot;},{&quot;family&quot;:&quot;Xu&quot;,&quot;given&quot;:&quot;Zhenshi&quot;,&quot;parse-names&quot;:false,&quot;dropping-particle&quot;:&quot;&quot;,&quot;non-dropping-particle&quot;:&quot;&quot;},{&quot;family&quot;:&quot;Zhang&quot;,&quot;given&quot;:&quot;Hua&quot;,&quot;parse-names&quot;:false,&quot;dropping-particle&quot;:&quot;&quot;,&quot;non-dropping-particle&quot;:&quot;&quot;},{&quot;family&quot;:&quot;Wang&quot;,&quot;given&quot;:&quot;Rui&quot;,&quot;parse-names&quot;:false,&quot;dropping-particle&quot;:&quot;&quot;,&quot;non-dropping-particle&quot;:&quot;&quot;},{&quot;family&quot;:&quot;Wang&quot;,&quot;given&quot;:&quot;Yani&quot;,&quot;parse-names&quot;:false,&quot;dropping-particle&quot;:&quot;&quot;,&quot;non-dropping-particle&quot;:&quot;&quot;},{&quot;family&quot;:&quot;Jia&quot;,&quot;given&quot;:&quot;Xiaorong&quot;,&quot;parse-names&quot;:false,&quot;dropping-particle&quot;:&quot;&quot;,&quot;non-dropping-particle&quot;:&quot;&quot;},{&quot;family&quot;:&quot;Lin&quot;,&quot;given&quot;:&quot;Peng&quot;,&quot;parse-names&quot;:false,&quot;dropping-particle&quot;:&quot;&quot;,&quot;non-dropping-particle&quot;:&quot;&quot;},{&quot;family&quot;:&quot;Geng&quot;,&quot;given&quot;:&quot;Meiyun&quot;,&quot;parse-names&quot;:false,&quot;dropping-particle&quot;:&quot;&quot;,&quot;non-dropping-particle&quot;:&quot;&quot;},{&quot;family&quot;:&quot;Huang&quot;,&quot;given&quot;:&quot;Yiqing&quot;,&quot;parse-names&quot;:false,&quot;dropping-particle&quot;:&quot;&quot;,&quot;non-dropping-particle&quot;:&quot;&quot;},{&quot;family&quot;:&quot;Li&quot;,&quot;given&quot;:&quot;Shanpeng&quot;,&quot;parse-names&quot;:false,&quot;dropping-particle&quot;:&quot;&quot;,&quot;non-dropping-particle&quot;:&quot;&quot;},{&quot;family&quot;:&quot;Yang&quot;,&quot;given&quot;:&quot;Jun&quot;,&quot;parse-names&quot;:false,&quot;dropping-particle&quot;:&quot;&quot;,&quot;non-dropping-particle&quot;:&quot;&quot;}],&quot;container-title&quot;:&quot;PLOS ONE&quot;,&quot;accessed&quot;:{&quot;date-parts&quot;:[[2022,4,8]]},&quot;DOI&quot;:&quot;10.1371/JOURNAL.PONE.0245769&quot;,&quot;ISBN&quot;:&quot;1111111111&quot;,&quot;ISSN&quot;:&quot;1932-6203&quot;,&quot;PMID&quot;:&quot;33493221&quot;,&quot;URL&quot;:&quot;https://journals.plos.org/plosone/article?id=10.1371/journal.pone.0245769&quot;,&quot;issued&quot;:{&quot;date-parts&quot;:[[2021,1,1]]},&quot;page&quot;:&quot;e0245769&quot;,&quot;abstract&quot;:&quot;Smoking is the leading preventable cause of death and disability from cancer in China. To provide a scientific basis for tobacco control strategies and measures, this study investigated cancer deaths attributed to smoking from 2005 to 2017 and predicted mortality trends from 2018 to 2020 in Qingdao. We used time series analysis to evaluate the number of deaths attributed to smoking among residents over 35 years old in Qingdao and predicted mortality trends. The number of cancer deaths attributed to smoking in Qingdao from 2005 to 2016 was between 170 and 407, showing an upward trend and a certain periodicity. The best model is the ARIMA (2,1,0)×(3,1,0)12, with the lowest BIC (6.640) and the highest stationary R2 (0.500). The predicted cancer deaths curve attributed to smoking in 2017 is consistent with the actual curve, with an average relative error of 5.74%. Applying this model to further predict the number of cancer deaths attributed to smoking in Qingdao from January 2018 to December 2020, the predicted results were 5,249, 5,423 and 6,048, respectively. The findings emphasized the need to further strengthen tobacco control measures to reduce the burden of disease caused by tobacco.&quot;,&quot;publisher&quot;:&quot;Public Library of Science&quot;,&quot;issue&quot;:&quot;1&quot;,&quot;volume&quot;:&quot;16&quot;,&quot;container-title-short&quot;:&quot;&quot;},&quot;isTemporary&quot;:false}]},{&quot;citationID&quot;:&quot;MENDELEY_CITATION_26e9e18b-9384-472b-9c09-2a14c6b90b22&quot;,&quot;properties&quot;:{&quot;noteIndex&quot;:0},&quot;isEdited&quot;:false,&quot;manualOverride&quot;:{&quot;isManuallyOverridden&quot;:true,&quot;citeprocText&quot;:&quot;(Airiti Library_Comparative+Study+of+Artificial+Neural+Network+and+ARIMA+Models+in+Predicting+Exchange+Rate n.d.)&quot;,&quot;manualOverrideText&quot;:&quot;(Airiti . 2012)&quot;},&quot;citationTag&quot;:&quot;MENDELEY_CITATION_v3_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&quot;,&quot;citationItems&quot;:[{&quot;id&quot;:&quot;180cf562-051a-3bff-b48f-83fa4068edfc&quot;,&quot;itemData&quot;:{&quot;type&quot;:&quot;webpage&quot;,&quot;id&quot;:&quot;180cf562-051a-3bff-b48f-83fa4068edfc&quot;,&quot;title&quot;:&quot;Airiti Library_Comparative+Study+of+Artificial+Neural+Network+and+ARIMA+Models+in+Predicting+Exchange+Rate&quot;,&quot;accessed&quot;:{&quot;date-parts&quot;:[[2022,4,8]]},&quot;URL&quot;:&quot;https://www.airitilibrary.com/Publication/alDetailedMesh?docid=20407467-201211-201512080011-201512080011-4397-4403&quot;,&quot;container-title-short&quot;:&quot;&quot;},&quot;isTemporary&quot;:false}]},{&quot;citationID&quot;:&quot;MENDELEY_CITATION_b729bdf4-caf7-4f02-a77d-727c25d42385&quot;,&quot;properties&quot;:{&quot;noteIndex&quot;:0},&quot;isEdited&quot;:false,&quot;manualOverride&quot;:{&quot;isManuallyOverridden&quot;:false,&quot;citeprocText&quot;:&quot;(Huang et al. 2017)&quot;,&quot;manualOverrideText&quot;:&quot;&quot;},&quot;citationTag&quot;:&quot;MENDELEY_CITATION_v3_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&quot;,&quot;citationItems&quot;:[{&quot;id&quot;:&quot;d8152f96-04c7-3249-8cb8-db95c945fc1a&quot;,&quot;itemData&quot;:{&quot;type&quot;:&quot;article-journal&quot;,&quot;id&quot;:&quot;d8152f96-04c7-3249-8cb8-db95c945fc1a&quot;,&quot;title&quot;:&quot;SVM and SVM ensembles in breast cancer prediction&quot;,&quot;author&quot;:[{&quot;family&quot;:&quot;Huang&quot;,&quot;given&quot;:&quot;Min Wei&quot;,&quot;parse-names&quot;:false,&quot;dropping-particle&quot;:&quot;&quot;,&quot;non-dropping-particle&quot;:&quot;&quot;},{&quot;family&quot;:&quot;Chen&quot;,&quot;given&quot;:&quot;Chih Wen&quot;,&quot;parse-names&quot;:false,&quot;dropping-particle&quot;:&quot;&quot;,&quot;non-dropping-particle&quot;:&quot;&quot;},{&quot;family&quot;:&quot;Lin&quot;,&quot;given&quot;:&quot;Wei Chao&quot;,&quot;parse-names&quot;:false,&quot;dropping-particle&quot;:&quot;&quot;,&quot;non-dropping-particle&quot;:&quot;&quot;},{&quot;family&quot;:&quot;Ke&quot;,&quot;given&quot;:&quot;Shih Wen&quot;,&quot;parse-names&quot;:false,&quot;dropping-particle&quot;:&quot;&quot;,&quot;non-dropping-particle&quot;:&quot;&quot;},{&quot;family&quot;:&quot;Tsai&quot;,&quot;given&quot;:&quot;Chih Fong&quot;,&quot;parse-names&quot;:false,&quot;dropping-particle&quot;:&quot;&quot;,&quot;non-dropping-particle&quot;:&quot;&quot;}],&quot;container-title&quot;:&quot;PLoS ONE&quot;,&quot;DOI&quot;:&quot;10.1371/journal.pone.0161501&quot;,&quot;ISSN&quot;:&quot;19326203&quot;,&quot;issued&quot;:{&quot;date-parts&quot;:[[2017]]},&quot;abstract&quot;:&quot;Breast cancer is an all too common disease in women, making how to effectively predict it an active research problem. A number of statistical and machine learning techniques have been employed to develop various breast cancer prediction models. Among them, support vector machines (SVM) have been shown to outperform many related techniques. To construct the SVM classifier, it is first necessary to decide the kernel function, and different kernel functions can result in different prediction performance. However, there have been very few studies focused on examining the prediction performances of SVM based on different kernel functions. Moreover, it is unknown whether SVM classifier ensembles which have been proposed to improve the performance of single classifiers can outperform single SVM classifiers in terms of breast cancer prediction. Therefore, the aim of this paper is to fully assess the prediction performance of SVM and SVM ensembles over small and large scale breast cancer datasets. The classification accuracy, ROC, F-measure, and computational times of training SVM and SVM ensembles are compared. The experimental results show that linear kernel based SVM ensembles based on the bagging method and RBF kernel based SVM ensembles with the boosting method can be the better choices for a small scale dataset, where feature selection should be performed in the data pre-processing stage. For a large scale dataset, RBF kernel based SVM ensembles based on boosting perform better than the other classifiers.&quot;,&quot;issue&quot;:&quot;1&quot;,&quot;volume&quot;:&quot;12&quot;,&quot;container-title-short&quot;:&quot;&quot;},&quot;isTemporary&quot;:false}]},{&quot;citationID&quot;:&quot;MENDELEY_CITATION_55a706c0-a8ea-48cf-8a59-f1a91f095cf4&quot;,&quot;properties&quot;:{&quot;noteIndex&quot;:0},&quot;isEdited&quot;:false,&quot;manualOverride&quot;:{&quot;isManuallyOverridden&quot;:false,&quot;citeprocText&quot;:&quot;(Cortes and Vapnik 1995)&quot;,&quot;manualOverrideText&quot;:&quot;&quot;},&quot;citationTag&quot;:&quot;MENDELEY_CITATION_v3_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&quot;,&quot;citationItems&quot;:[{&quot;id&quot;:&quot;91fdac1e-70b8-3963-933c-03e1b0dcd6c6&quot;,&quot;itemData&quot;:{&quot;type&quot;:&quot;article-journal&quot;,&quot;id&quot;:&quot;91fdac1e-70b8-3963-933c-03e1b0dcd6c6&quot;,&quot;title&quot;:&quot;Support-vector networks&quot;,&quot;author&quot;:[{&quot;family&quot;:&quot;Cortes&quot;,&quot;given&quot;:&quot;Corinna&quot;,&quot;parse-names&quot;:false,&quot;dropping-particle&quot;:&quot;&quot;,&quot;non-dropping-particle&quot;:&quot;&quot;},{&quot;family&quot;:&quot;Vapnik&quot;,&quot;given&quot;:&quot;Vladimir&quot;,&quot;parse-names&quot;:false,&quot;dropping-particle&quot;:&quot;&quot;,&quot;non-dropping-particle&quot;:&quot;&quot;}],&quot;container-title&quot;:&quot;Machine Learning&quot;,&quot;accessed&quot;:{&quot;date-parts&quot;:[[2022,5,4]]},&quot;DOI&quot;:&quot;10.1007/BF00994018&quot;,&quot;ISSN&quot;:&quot;0885-6125&quot;,&quot;issued&quot;:{&quot;date-parts&quot;:[[1995,9]]},&quot;page&quot;:&quot;273-297&quot;,&quot;abstract&quot;:&quot;In this paper, the optimal margin algorithm is generalized\\nto non-separable problems by the introduction of slack\\nvariables in the statement of the optimization problem.&quot;,&quot;publisher&quot;:&quot;Springer Science and Business Media LLC&quot;,&quot;issue&quot;:&quot;3&quot;,&quot;volume&quot;:&quot;20&quot;,&quot;container-title-short&quot;:&quot;&quot;},&quot;isTemporary&quot;:false}]},{&quot;citationID&quot;:&quot;MENDELEY_CITATION_837f8644-c855-42f3-b502-1371ff76330d&quot;,&quot;properties&quot;:{&quot;noteIndex&quot;:0},&quot;isEdited&quot;:false,&quot;manualOverride&quot;:{&quot;isManuallyOverridden&quot;:true,&quot;citeprocText&quot;:&quot;(Tang et al. 2018)&quot;,&quot;manualOverrideText&quot;:&quot;(2018)&quot;},&quot;citationItems&quot;:[{&quot;id&quot;:&quot;d968cc42-6a99-39b5-97ca-ad1821c75d07&quot;,&quot;itemData&quot;:{&quot;type&quot;:&quot;article-journal&quot;,&quot;id&quot;:&quot;d968cc42-6a99-39b5-97ca-ad1821c75d07&quot;,&quot;title&quot;:&quot;K-nearest neighbor regression with principal component analysis for financial time series prediction&quot;,&quot;author&quot;:[{&quot;family&quot;:&quot;Tang&quot;,&quot;given&quot;:&quot;Li&quot;,&quot;parse-names&quot;:false,&quot;dropping-particle&quot;:&quot;&quot;,&quot;non-dropping-particle&quot;:&quot;&quot;},{&quot;family&quot;:&quot;Pan&quot;,&quot;given&quot;:&quot;Heping&quot;,&quot;parse-names&quot;:false,&quot;dropping-particle&quot;:&quot;&quot;,&quot;non-dropping-particle&quot;:&quot;&quot;},{&quot;family&quot;:&quot;Yao&quot;,&quot;given&quot;:&quot;Yiyong&quot;,&quot;parse-names&quot;:false,&quot;dropping-particle&quot;:&quot;&quot;,&quot;non-dropping-particle&quot;:&quot;&quot;}],&quot;container-title&quot;:&quot;ACM International Conference Proceeding Series&quot;,&quot;accessed&quot;:{&quot;date-parts&quot;:[[2022,5,4]]},&quot;DOI&quot;:&quot;10.1145/3194452.3194467&quot;,&quot;ISBN&quot;:&quot;9781450364195&quot;,&quot;issued&quot;:{&quot;date-parts&quot;:[[2018,3,12]]},&quot;page&quot;:&quot;127-131&quot;,&quot;abstract&quot;:&quot;This paper constructs an integrated model called PCA-KNN model for financial time series prediction. Based on a K-Nearest Neighbor (KNN) regression, a Principal Component Analysis (PCA) is applied to reduce redundancy information and data dimensionality. In a PCA-KNN model, the historical data set as input is generated by a sliding window, transformed by PCA to principal components with rich-information, and then input to KNN for prediction. In this paper, we integrate PCA with KNN that can not only reduce the data dimensionality to speed up the calculation of KNN, but also reduce redundancy information while remaining effective information improves the performance of KNN prediction. Two specific PCA-KNN models are tested on historical data sets of EUR/USD exchange rate and Chinese stock index during a 10-year period, achieving the best hit rate of 77.58%.&quot;,&quot;publisher&quot;:&quot;Association for Computing Machinery&quot;,&quot;container-title-short&quot;:&quot;&quot;},&quot;isTemporary&quot;:false}],&quot;citationTag&quot;:&quot;MENDELEY_CITATION_v3_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&quot;}]"/>
+    <we:property name="MENDELEY_CITATIONS" value="[{&quot;citationID&quot;:&quot;MENDELEY_CITATION_a77d542e-e3af-43dc-a41a-43e954272fae&quot;,&quot;properties&quot;:{&quot;noteIndex&quot;:0},&quot;isEdited&quot;:false,&quot;manualOverride&quot;:{&quot;isManuallyOverridden&quot;:true,&quot;citeprocText&quot;:&quot;((3) 1/4: What is Streamlit - YouTube n.d.)&quot;,&quot;manualOverrideText&quot;:&quot;Streamlit&quot;},&quot;citationTag&quot;:&quot;MENDELEY_CITATION_v3_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&quot;,&quot;citationItems&quot;:[{&quot;id&quot;:&quot;666f11ec-a65a-3c25-a8f5-9ada6300b9d2&quot;,&quot;itemData&quot;:{&quot;type&quot;:&quot;webpage&quot;,&quot;id&quot;:&quot;666f11ec-a65a-3c25-a8f5-9ada6300b9d2&quot;,&quot;title&quot;:&quot;(3) 1/4: What is Streamlit - YouTube&quot;,&quot;accessed&quot;:{&quot;date-parts&quot;:[[2022,6,4]]},&quot;URL&quot;:&quot;https://www.youtube.com/watch?v=R2nr1uZ8ffc&quot;,&quot;container-title-short&quot;:&quot;&quot;},&quot;isTemporary&quot;:false}]},{&quot;citationID&quot;:&quot;MENDELEY_CITATION_30792bbe-7717-45b4-9282-2c3500783934&quot;,&quot;properties&quot;:{&quot;noteIndex&quot;:0},&quot;isEdited&quot;:false,&quot;manualOverride&quot;:{&quot;isManuallyOverridden&quot;:false,&quot;citeprocText&quot;:&quot;(Kumar and Susan 2020)&quot;,&quot;manualOverrideText&quot;:&quot;&quot;},&quot;citationTag&quot;:&quot;MENDELEY_CITATION_v3_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&quot;,&quot;citationItems&quot;:[{&quot;id&quot;:&quot;22d3963b-fce8-3846-844c-bf4e5bab23e6&quot;,&quot;itemData&quot;:{&quot;type&quot;:&quot;article-journal&quot;,&quot;id&quot;:&quot;22d3963b-fce8-3846-844c-bf4e5bab23e6&quot;,&quot;title&quot;:&quot;COVID-19 Pandemic Prediction using Time Series Forecasting Models&quot;,&quot;author&quot;:[{&quot;family&quot;:&quot;Kumar&quot;,&quot;given&quot;:&quot;Naresh&quot;,&quot;parse-names&quot;:false,&quot;dropping-particle&quot;:&quot;&quot;,&quot;non-dropping-particle&quot;:&quot;&quot;},{&quot;family&quot;:&quot;Susan&quot;,&quot;given&quot;:&quot;Seba&quot;,&quot;parse-names&quot;:false,&quot;dropping-particle&quot;:&quot;&quot;,&quot;non-dropping-particle&quot;:&quot;&quot;}],&quot;container-title&quot;:&quot;2020 11th International Conference on Computing, Communication and Networking Technologies, ICCCNT 2020&quot;,&quot;accessed&quot;:{&quot;date-parts&quot;:[[2022,4,6]]},&quot;DOI&quot;:&quot;10.1109/ICCCNT49239.2020.9225319&quot;,&quot;ISBN&quot;:&quot;9781728168517&quot;,&quot;issued&quot;:{&quot;date-parts&quot;:[[2020,7,1]]},&quot;abstract&quot;:&quot;Millions of people have been infected and lakhs of people have lost their lives due to the worldwide ongoing novel Coronavirus (COVID-19) pandemic. It is of utmost importance to identify the future infected cases and the virus spread rate for advance preparation in the healthcare services to avoid deaths. Accurately forecasting the spread of COVID-19 is an analytical and challenging real-world problem to the research community. Therefore, we use day level information of COVID-19 spread for cumulative cases from whole world and 10 mostly affected countries; US, Spain, Italy, France, Germany, Russia, Iran, United Kingdom, Turkey, and India. We utilize the temporal data of coronavirus spread from January 22, 2020 to May 20, 2020. We model the evolution of the COVID-19 outbreak, and perform prediction using ARIMA and Prophet time series forecasting models. Effectiveness of the models are evaluated based on the mean absolute error, root mean square error, root relative squared error, and mean absolute percentage error. Our analysis can help in understanding the trends of the disease outbreak, and provide epidemiological stage information of adopted countries. Our investigations show that ARIMA model is more effective for forecasting COVID-19 prevalence. The forecasting results have potential to assist governments to plan policies to contain the spread of the virus.&quot;,&quot;publisher&quot;:&quot;Institute of Electrical and Electronics Engineers Inc.&quot;,&quot;container-title-short&quot;:&quot;&quot;},&quot;isTemporary&quot;:false}]},{&quot;citationID&quot;:&quot;MENDELEY_CITATION_3a4863e8-f8de-40bf-b10a-3edb4a65f067&quot;,&quot;properties&quot;:{&quot;noteIndex&quot;:0},&quot;isEdited&quot;:false,&quot;manualOverride&quot;:{&quot;isManuallyOverridden&quot;:false,&quot;citeprocText&quot;:&quot;(Włodarczyk et al. 2021)&quot;,&quot;manualOverrideText&quot;:&quot;&quot;},&quot;citationTag&quot;:&quot;MENDELEY_CITATION_v3_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&quot;,&quot;citationItems&quot;:[{&quot;id&quot;:&quot;525f781a-cb4f-314d-92b6-35fec4a86a5c&quot;,&quot;itemData&quot;:{&quot;type&quot;:&quot;article-journal&quot;,&quot;id&quot;:&quot;525f781a-cb4f-314d-92b6-35fec4a86a5c&quot;,&quot;title&quot;:&quot;Machine learning methods for preterm birth prediction: A review&quot;,&quot;author&quot;:[{&quot;family&quot;:&quot;Włodarczyk&quot;,&quot;given&quot;:&quot;Tomasz&quot;,&quot;parse-names&quot;:false,&quot;dropping-particle&quot;:&quot;&quot;,&quot;non-dropping-particle&quot;:&quot;&quot;},{&quot;family&quot;:&quot;Płotka&quot;,&quot;given&quot;:&quot;Szymon&quot;,&quot;parse-names&quot;:false,&quot;dropping-particle&quot;:&quot;&quot;,&quot;non-dropping-particle&quot;:&quot;&quot;},{&quot;family&quot;:&quot;Szczepański&quot;,&quot;given&quot;:&quot;Tomasz&quot;,&quot;parse-names&quot;:false,&quot;dropping-particle&quot;:&quot;&quot;,&quot;non-dropping-particle&quot;:&quot;&quot;},{&quot;family&quot;:&quot;Rokita&quot;,&quot;given&quot;:&quot;Przemysław&quot;,&quot;parse-names&quot;:false,&quot;dropping-particle&quot;:&quot;&quot;,&quot;non-dropping-particle&quot;:&quot;&quot;},{&quot;family&quot;:&quot;Sochacki-Wójcicka&quot;,&quot;given&quot;:&quot;Nicole&quot;,&quot;parse-names&quot;:false,&quot;dropping-particle&quot;:&quot;&quot;,&quot;non-dropping-particle&quot;:&quot;&quot;},{&quot;family&quot;:&quot;Wójcicki&quot;,&quot;given&quot;:&quot;Jakub&quot;,&quot;parse-names&quot;:false,&quot;dropping-particle&quot;:&quot;&quot;,&quot;non-dropping-particle&quot;:&quot;&quot;},{&quot;family&quot;:&quot;Lipa&quot;,&quot;given&quot;:&quot;Michał&quot;,&quot;parse-names&quot;:false,&quot;dropping-particle&quot;:&quot;&quot;,&quot;non-dropping-particle&quot;:&quot;&quot;},{&quot;family&quot;:&quot;Trzciński&quot;,&quot;given&quot;:&quot;Tomasz&quot;,&quot;parse-names&quot;:false,&quot;dropping-particle&quot;:&quot;&quot;,&quot;non-dropping-particle&quot;:&quot;&quot;}],&quot;container-title&quot;:&quot;Electronics (Switzerland)&quot;,&quot;DOI&quot;:&quot;10.3390/electronics10050586&quot;,&quot;ISSN&quot;:&quot;20799292&quot;,&quot;issued&quot;:{&quot;date-parts&quot;:[[2021]]},&quot;abstract&quot;:&quot;Preterm births affect around 15 million children a year worldwide. Current medical efforts focus on mitigating the effects of prematurity, not on preventing it. Diagnostic methods are based on parent traits and transvaginal ultrasound, during which the length of the cervix is examined. Approximately 30% of preterm births are not correctly predicted due to the complexity of this process and its subjective assessment. Based on recent research, there is hope that machine learning can be a helpful tool to support the diagnosis of preterm births. The objective of this study is to present various machine learning algorithms applied to preterm birth prediction. The wide spectrum of analysed data sets is the advantage of this survey. They range from electrohysterogram signals through electronic health records to transvaginal ultrasounds. Reviews of works on preterm birth already exist; however, this is the first review that includes works that are based on a transvaginal ultrasound examination. In this work, we present a critical appraisal of popular methods that have employed machine learning methods for preterm birth prediction. Moreover, we summarise the most common challenges incurred and discuss their possible application in the future.&quot;,&quot;issue&quot;:&quot;5&quot;,&quot;volume&quot;:&quot;10&quot;,&quot;container-title-short&quot;:&quot;&quot;},&quot;isTemporary&quot;:false}]},{&quot;citationID&quot;:&quot;MENDELEY_CITATION_3051ebae-f5d0-4b74-b1f0-ece9bca1dc01&quot;,&quot;properties&quot;:{&quot;noteIndex&quot;:0},&quot;isEdited&quot;:false,&quot;manualOverride&quot;:{&quot;isManuallyOverridden&quot;:false,&quot;citeprocText&quot;:&quot;(Qi et al. 2021)&quot;,&quot;manualOverrideText&quot;:&quot;&quot;},&quot;citationTag&quot;:&quot;MENDELEY_CITATION_v3_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&quot;,&quot;citationItems&quot;:[{&quot;id&quot;:&quot;73c3dd49-72eb-32d9-b948-f31039245f7b&quot;,&quot;itemData&quot;:{&quot;type&quot;:&quot;article-journal&quot;,&quot;id&quot;:&quot;73c3dd49-72eb-32d9-b948-f31039245f7b&quot;,&quot;title&quot;:&quot;Predicting the mortality of smoking attributable to cancer in Qingdao, China: A time-series analysis&quot;,&quot;author&quot;:[{&quot;family&quot;:&quot;Qi&quot;,&quot;given&quot;:&quot;Fei&quot;,&quot;parse-names&quot;:false,&quot;dropping-particle&quot;:&quot;&quot;,&quot;non-dropping-particle&quot;:&quot;&quot;},{&quot;family&quot;:&quot;Xu&quot;,&quot;given&quot;:&quot;Zhenshi&quot;,&quot;parse-names&quot;:false,&quot;dropping-particle&quot;:&quot;&quot;,&quot;non-dropping-particle&quot;:&quot;&quot;},{&quot;family&quot;:&quot;Zhang&quot;,&quot;given&quot;:&quot;Hua&quot;,&quot;parse-names&quot;:false,&quot;dropping-particle&quot;:&quot;&quot;,&quot;non-dropping-particle&quot;:&quot;&quot;},{&quot;family&quot;:&quot;Wang&quot;,&quot;given&quot;:&quot;Rui&quot;,&quot;parse-names&quot;:false,&quot;dropping-particle&quot;:&quot;&quot;,&quot;non-dropping-particle&quot;:&quot;&quot;},{&quot;family&quot;:&quot;Wang&quot;,&quot;given&quot;:&quot;Yani&quot;,&quot;parse-names&quot;:false,&quot;dropping-particle&quot;:&quot;&quot;,&quot;non-dropping-particle&quot;:&quot;&quot;},{&quot;family&quot;:&quot;Jia&quot;,&quot;given&quot;:&quot;Xiaorong&quot;,&quot;parse-names&quot;:false,&quot;dropping-particle&quot;:&quot;&quot;,&quot;non-dropping-particle&quot;:&quot;&quot;},{&quot;family&quot;:&quot;Lin&quot;,&quot;given&quot;:&quot;Peng&quot;,&quot;parse-names&quot;:false,&quot;dropping-particle&quot;:&quot;&quot;,&quot;non-dropping-particle&quot;:&quot;&quot;},{&quot;family&quot;:&quot;Geng&quot;,&quot;given&quot;:&quot;Meiyun&quot;,&quot;parse-names&quot;:false,&quot;dropping-particle&quot;:&quot;&quot;,&quot;non-dropping-particle&quot;:&quot;&quot;},{&quot;family&quot;:&quot;Huang&quot;,&quot;given&quot;:&quot;Yiqing&quot;,&quot;parse-names&quot;:false,&quot;dropping-particle&quot;:&quot;&quot;,&quot;non-dropping-particle&quot;:&quot;&quot;},{&quot;family&quot;:&quot;Li&quot;,&quot;given&quot;:&quot;Shanpeng&quot;,&quot;parse-names&quot;:false,&quot;dropping-particle&quot;:&quot;&quot;,&quot;non-dropping-particle&quot;:&quot;&quot;},{&quot;family&quot;:&quot;Yang&quot;,&quot;given&quot;:&quot;Jun&quot;,&quot;parse-names&quot;:false,&quot;dropping-particle&quot;:&quot;&quot;,&quot;non-dropping-particle&quot;:&quot;&quot;}],&quot;container-title&quot;:&quot;PLOS ONE&quot;,&quot;accessed&quot;:{&quot;date-parts&quot;:[[2022,4,8]]},&quot;DOI&quot;:&quot;10.1371/JOURNAL.PONE.0245769&quot;,&quot;ISBN&quot;:&quot;1111111111&quot;,&quot;ISSN&quot;:&quot;1932-6203&quot;,&quot;PMID&quot;:&quot;33493221&quot;,&quot;URL&quot;:&quot;https://journals.plos.org/plosone/article?id=10.1371/journal.pone.0245769&quot;,&quot;issued&quot;:{&quot;date-parts&quot;:[[2021,1,1]]},&quot;page&quot;:&quot;e0245769&quot;,&quot;abstract&quot;:&quot;Smoking is the leading preventable cause of death and disability from cancer in China. To provide a scientific basis for tobacco control strategies and measures, this study investigated cancer deaths attributed to smoking from 2005 to 2017 and predicted mortality trends from 2018 to 2020 in Qingdao. We used time series analysis to evaluate the number of deaths attributed to smoking among residents over 35 years old in Qingdao and predicted mortality trends. The number of cancer deaths attributed to smoking in Qingdao from 2005 to 2016 was between 170 and 407, showing an upward trend and a certain periodicity. The best model is the ARIMA (2,1,0)×(3,1,0)12, with the lowest BIC (6.640) and the highest stationary R2 (0.500). The predicted cancer deaths curve attributed to smoking in 2017 is consistent with the actual curve, with an average relative error of 5.74%. Applying this model to further predict the number of cancer deaths attributed to smoking in Qingdao from January 2018 to December 2020, the predicted results were 5,249, 5,423 and 6,048, respectively. The findings emphasized the need to further strengthen tobacco control measures to reduce the burden of disease caused by tobacco.&quot;,&quot;publisher&quot;:&quot;Public Library of Science&quot;,&quot;issue&quot;:&quot;1&quot;,&quot;volume&quot;:&quot;16&quot;,&quot;container-title-short&quot;:&quot;&quot;},&quot;isTemporary&quot;:false}]},{&quot;citationID&quot;:&quot;MENDELEY_CITATION_26e9e18b-9384-472b-9c09-2a14c6b90b22&quot;,&quot;properties&quot;:{&quot;noteIndex&quot;:0},&quot;isEdited&quot;:false,&quot;manualOverride&quot;:{&quot;isManuallyOverridden&quot;:true,&quot;citeprocText&quot;:&quot;(Airiti Library_Comparative+Study+of+Artificial+Neural+Network+and+ARIMA+Models+in+Predicting+Exchange+Rate n.d.)&quot;,&quot;manualOverrideText&quot;:&quot;(Airiti . 2012)&quot;},&quot;citationTag&quot;:&quot;MENDELEY_CITATION_v3_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&quot;,&quot;citationItems&quot;:[{&quot;id&quot;:&quot;180cf562-051a-3bff-b48f-83fa4068edfc&quot;,&quot;itemData&quot;:{&quot;type&quot;:&quot;webpage&quot;,&quot;id&quot;:&quot;180cf562-051a-3bff-b48f-83fa4068edfc&quot;,&quot;title&quot;:&quot;Airiti Library_Comparative+Study+of+Artificial+Neural+Network+and+ARIMA+Models+in+Predicting+Exchange+Rate&quot;,&quot;accessed&quot;:{&quot;date-parts&quot;:[[2022,4,8]]},&quot;URL&quot;:&quot;https://www.airitilibrary.com/Publication/alDetailedMesh?docid=20407467-201211-201512080011-201512080011-4397-4403&quot;,&quot;container-title-short&quot;:&quot;&quot;},&quot;isTemporary&quot;:false}]},{&quot;citationID&quot;:&quot;MENDELEY_CITATION_b729bdf4-caf7-4f02-a77d-727c25d42385&quot;,&quot;properties&quot;:{&quot;noteIndex&quot;:0},&quot;isEdited&quot;:false,&quot;manualOverride&quot;:{&quot;isManuallyOverridden&quot;:false,&quot;citeprocText&quot;:&quot;(Huang et al. 2017)&quot;,&quot;manualOverrideText&quot;:&quot;&quot;},&quot;citationTag&quot;:&quot;MENDELEY_CITATION_v3_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&quot;,&quot;citationItems&quot;:[{&quot;id&quot;:&quot;d8152f96-04c7-3249-8cb8-db95c945fc1a&quot;,&quot;itemData&quot;:{&quot;type&quot;:&quot;article-journal&quot;,&quot;id&quot;:&quot;d8152f96-04c7-3249-8cb8-db95c945fc1a&quot;,&quot;title&quot;:&quot;SVM and SVM ensembles in breast cancer prediction&quot;,&quot;author&quot;:[{&quot;family&quot;:&quot;Huang&quot;,&quot;given&quot;:&quot;Min Wei&quot;,&quot;parse-names&quot;:false,&quot;dropping-particle&quot;:&quot;&quot;,&quot;non-dropping-particle&quot;:&quot;&quot;},{&quot;family&quot;:&quot;Chen&quot;,&quot;given&quot;:&quot;Chih Wen&quot;,&quot;parse-names&quot;:false,&quot;dropping-particle&quot;:&quot;&quot;,&quot;non-dropping-particle&quot;:&quot;&quot;},{&quot;family&quot;:&quot;Lin&quot;,&quot;given&quot;:&quot;Wei Chao&quot;,&quot;parse-names&quot;:false,&quot;dropping-particle&quot;:&quot;&quot;,&quot;non-dropping-particle&quot;:&quot;&quot;},{&quot;family&quot;:&quot;Ke&quot;,&quot;given&quot;:&quot;Shih Wen&quot;,&quot;parse-names&quot;:false,&quot;dropping-particle&quot;:&quot;&quot;,&quot;non-dropping-particle&quot;:&quot;&quot;},{&quot;family&quot;:&quot;Tsai&quot;,&quot;given&quot;:&quot;Chih Fong&quot;,&quot;parse-names&quot;:false,&quot;dropping-particle&quot;:&quot;&quot;,&quot;non-dropping-particle&quot;:&quot;&quot;}],&quot;container-title&quot;:&quot;PLoS ONE&quot;,&quot;DOI&quot;:&quot;10.1371/journal.pone.0161501&quot;,&quot;ISSN&quot;:&quot;19326203&quot;,&quot;issued&quot;:{&quot;date-parts&quot;:[[2017]]},&quot;abstract&quot;:&quot;Breast cancer is an all too common disease in women, making how to effectively predict it an active research problem. A number of statistical and machine learning techniques have been employed to develop various breast cancer prediction models. Among them, support vector machines (SVM) have been shown to outperform many related techniques. To construct the SVM classifier, it is first necessary to decide the kernel function, and different kernel functions can result in different prediction performance. However, there have been very few studies focused on examining the prediction performances of SVM based on different kernel functions. Moreover, it is unknown whether SVM classifier ensembles which have been proposed to improve the performance of single classifiers can outperform single SVM classifiers in terms of breast cancer prediction. Therefore, the aim of this paper is to fully assess the prediction performance of SVM and SVM ensembles over small and large scale breast cancer datasets. The classification accuracy, ROC, F-measure, and computational times of training SVM and SVM ensembles are compared. The experimental results show that linear kernel based SVM ensembles based on the bagging method and RBF kernel based SVM ensembles with the boosting method can be the better choices for a small scale dataset, where feature selection should be performed in the data pre-processing stage. For a large scale dataset, RBF kernel based SVM ensembles based on boosting perform better than the other classifiers.&quot;,&quot;issue&quot;:&quot;1&quot;,&quot;volume&quot;:&quot;12&quot;,&quot;container-title-short&quot;:&quot;&quot;},&quot;isTemporary&quot;:false}]},{&quot;citationID&quot;:&quot;MENDELEY_CITATION_55a706c0-a8ea-48cf-8a59-f1a91f095cf4&quot;,&quot;properties&quot;:{&quot;noteIndex&quot;:0},&quot;isEdited&quot;:false,&quot;manualOverride&quot;:{&quot;isManuallyOverridden&quot;:false,&quot;citeprocText&quot;:&quot;(Cortes and Vapnik 1995)&quot;,&quot;manualOverrideText&quot;:&quot;&quot;},&quot;citationTag&quot;:&quot;MENDELEY_CITATION_v3_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&quot;,&quot;citationItems&quot;:[{&quot;id&quot;:&quot;91fdac1e-70b8-3963-933c-03e1b0dcd6c6&quot;,&quot;itemData&quot;:{&quot;type&quot;:&quot;article-journal&quot;,&quot;id&quot;:&quot;91fdac1e-70b8-3963-933c-03e1b0dcd6c6&quot;,&quot;title&quot;:&quot;Support-vector networks&quot;,&quot;author&quot;:[{&quot;family&quot;:&quot;Cortes&quot;,&quot;given&quot;:&quot;Corinna&quot;,&quot;parse-names&quot;:false,&quot;dropping-particle&quot;:&quot;&quot;,&quot;non-dropping-particle&quot;:&quot;&quot;},{&quot;family&quot;:&quot;Vapnik&quot;,&quot;given&quot;:&quot;Vladimir&quot;,&quot;parse-names&quot;:false,&quot;dropping-particle&quot;:&quot;&quot;,&quot;non-dropping-particle&quot;:&quot;&quot;}],&quot;container-title&quot;:&quot;Machine Learning&quot;,&quot;accessed&quot;:{&quot;date-parts&quot;:[[2022,5,4]]},&quot;DOI&quot;:&quot;10.1007/BF00994018&quot;,&quot;ISSN&quot;:&quot;0885-6125&quot;,&quot;issued&quot;:{&quot;date-parts&quot;:[[1995,9]]},&quot;page&quot;:&quot;273-297&quot;,&quot;abstract&quot;:&quot;In this paper, the optimal margin algorithm is generalized\\nto non-separable problems by the introduction of slack\\nvariables in the statement of the optimization problem.&quot;,&quot;publisher&quot;:&quot;Springer Science and Business Media LLC&quot;,&quot;issue&quot;:&quot;3&quot;,&quot;volume&quot;:&quot;20&quot;,&quot;container-title-short&quot;:&quot;&quot;},&quot;isTemporary&quot;:false}]},{&quot;citationID&quot;:&quot;MENDELEY_CITATION_837f8644-c855-42f3-b502-1371ff76330d&quot;,&quot;properties&quot;:{&quot;noteIndex&quot;:0},&quot;isEdited&quot;:false,&quot;manualOverride&quot;:{&quot;isManuallyOverridden&quot;:true,&quot;citeprocText&quot;:&quot;(Tang et al. 2018)&quot;,&quot;manualOverrideText&quot;:&quot;(2018)&quot;},&quot;citationTag&quot;:&quot;MENDELEY_CITATION_v3_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&quot;,&quot;citationItems&quot;:[{&quot;id&quot;:&quot;d968cc42-6a99-39b5-97ca-ad1821c75d07&quot;,&quot;itemData&quot;:{&quot;type&quot;:&quot;article-journal&quot;,&quot;id&quot;:&quot;d968cc42-6a99-39b5-97ca-ad1821c75d07&quot;,&quot;title&quot;:&quot;K-nearest neighbor regression with principal component analysis for financial time series prediction&quot;,&quot;author&quot;:[{&quot;family&quot;:&quot;Tang&quot;,&quot;given&quot;:&quot;Li&quot;,&quot;parse-names&quot;:false,&quot;dropping-particle&quot;:&quot;&quot;,&quot;non-dropping-particle&quot;:&quot;&quot;},{&quot;family&quot;:&quot;Pan&quot;,&quot;given&quot;:&quot;Heping&quot;,&quot;parse-names&quot;:false,&quot;dropping-particle&quot;:&quot;&quot;,&quot;non-dropping-particle&quot;:&quot;&quot;},{&quot;family&quot;:&quot;Yao&quot;,&quot;given&quot;:&quot;Yiyong&quot;,&quot;parse-names&quot;:false,&quot;dropping-particle&quot;:&quot;&quot;,&quot;non-dropping-particle&quot;:&quot;&quot;}],&quot;container-title&quot;:&quot;ACM International Conference Proceeding Series&quot;,&quot;accessed&quot;:{&quot;date-parts&quot;:[[2022,5,4]]},&quot;DOI&quot;:&quot;10.1145/3194452.3194467&quot;,&quot;ISBN&quot;:&quot;9781450364195&quot;,&quot;issued&quot;:{&quot;date-parts&quot;:[[2018,3,12]]},&quot;page&quot;:&quot;127-131&quot;,&quot;abstract&quot;:&quot;This paper constructs an integrated model called PCA-KNN model for financial time series prediction. Based on a K-Nearest Neighbor (KNN) regression, a Principal Component Analysis (PCA) is applied to reduce redundancy information and data dimensionality. In a PCA-KNN model, the historical data set as input is generated by a sliding window, transformed by PCA to principal components with rich-information, and then input to KNN for prediction. In this paper, we integrate PCA with KNN that can not only reduce the data dimensionality to speed up the calculation of KNN, but also reduce redundancy information while remaining effective information improves the performance of KNN prediction. Two specific PCA-KNN models are tested on historical data sets of EUR/USD exchange rate and Chinese stock index during a 10-year period, achieving the best hit rate of 77.58%.&quot;,&quot;publisher&quot;:&quot;Association for Computing Machinery&quot;,&quot;container-title-short&quot;:&quot;&quot;},&quot;isTemporary&quot;:false}]},{&quot;citationID&quot;:&quot;MENDELEY_CITATION_d79b9dbf-0c5d-41e8-b465-3215fd343d2d&quot;,&quot;properties&quot;:{&quot;noteIndex&quot;:0},&quot;isEdited&quot;:false,&quot;manualOverride&quot;:{&quot;isManuallyOverridden&quot;:false,&quot;citeprocText&quot;:&quot;(Vector Autoregressive Models for Multivariate Time Series 2006)&quot;,&quot;manualOverrideText&quot;:&quot;&quot;},&quot;citationTag&quot;:&quot;MENDELEY_CITATION_v3_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&quot;,&quot;citationItems&quot;:[{&quot;id&quot;:&quot;9b3ecf77-092a-36b5-8179-3063a8feb577&quot;,&quot;itemData&quot;:{&quot;type&quot;:&quot;article-journal&quot;,&quot;id&quot;:&quot;9b3ecf77-092a-36b5-8179-3063a8feb577&quot;,&quot;title&quot;:&quot;Vector Autoregressive Models for Multivariate Time Series&quot;,&quot;container-title&quot;:&quot;Modeling Financial Time Series with S-PLUS®&quot;,&quot;accessed&quot;:{&quot;date-parts&quot;:[[2022,6,4]]},&quot;DOI&quot;:&quot;10.1007/978-0-387-32348-0_11&quot;,&quot;URL&quot;:&quot;https://link.springer.com/chapter/10.1007/978-0-387-32348-0_11&quot;,&quot;issued&quot;:{&quot;date-parts&quot;:[[2006,10,9]]},&quot;page&quot;:&quot;385-429&quot;,&quot;abstract&quot;:&quot;The vector autoregression (VAR) model is one of the most successful, flexible, and easy to use models for the analysis of multivariate time series. It is a natural extension of the univariate autoregressive model to dynamic multivariate time series. The VAR model has...&quot;,&quot;publisher&quot;:&quot;Springer, New York, NY&quot;,&quot;container-title-short&quot;:&quot;&quot;},&quot;isTemporary&quot;:false}]}]"/>
     <we:property name="MENDELEY_CITATIONS_STYLE" value="{&quot;id&quot;:&quot;https://www.zotero.org/styles/harvard-dundalk-institute-of-technology&quot;,&quot;title&quot;:&quot;Dundalk Institute of Technology - Harvard&quot;,&quot;format&quot;:&quot;author-date&quot;}"/>
   </we:properties>
   <we:bindings/>

</xml_diff>

<commit_message>
missing values in data preperation
</commit_message>
<xml_diff>
--- a/literature_review.docx
+++ b/literature_review.docx
@@ -155,11 +155,9 @@
       <w:r>
         <w:t xml:space="preserve"> In recent years programmers used use VueJS or </w:t>
       </w:r>
-      <w:proofErr w:type="gramStart"/>
-      <w:r>
-        <w:t>web based</w:t>
-      </w:r>
-      <w:proofErr w:type="gramEnd"/>
+      <w:r>
+        <w:t>web-based</w:t>
+      </w:r>
       <w:r>
         <w:t xml:space="preserve"> languages for making dashboards, we now have most advanced packaged like </w:t>
       </w:r>
@@ -189,7 +187,21 @@
         <w:rPr>
           <w:color w:val="000000"/>
         </w:rPr>
-        <w:t xml:space="preserve"> has made these process more easy and efficient. I am going to use some of the python packages like plotly to make interactive dashboard and make models that can make great predictions.</w:t>
+        <w:t xml:space="preserve"> has made these process </w:t>
+      </w:r>
+      <w:proofErr w:type="gramStart"/>
+      <w:r>
+        <w:rPr>
+          <w:color w:val="000000"/>
+        </w:rPr>
+        <w:t>more easy and efficient</w:t>
+      </w:r>
+      <w:proofErr w:type="gramEnd"/>
+      <w:r>
+        <w:rPr>
+          <w:color w:val="000000"/>
+        </w:rPr>
+        <w:t>. I am going to use some of the python packages like plotly to make interactive dashboard and make models that can make great predictions.</w:t>
       </w:r>
     </w:p>
     <w:p>
@@ -2130,9 +2142,9 @@
     <w:rsid w:val="003F69FA"/>
     <w:rsid w:val="003F7CB0"/>
     <w:rsid w:val="00592FE3"/>
+    <w:rsid w:val="00757EDA"/>
     <w:rsid w:val="00A64181"/>
     <w:rsid w:val="00CA3ACC"/>
-    <w:rsid w:val="00D2258B"/>
     <w:rsid w:val="00D42645"/>
   </w:rsids>
   <m:mathPr>

</xml_diff>

<commit_message>
swot analysis added to literature review
</commit_message>
<xml_diff>
--- a/literature_review.docx
+++ b/literature_review.docx
@@ -172,6 +172,7 @@
             <w:docPart w:val="DefaultPlaceholder_-1854013440"/>
           </w:placeholder>
         </w:sdtPr>
+        <w:sdtEndPr/>
         <w:sdtContent>
           <w:proofErr w:type="spellStart"/>
           <w:r>
@@ -215,13 +216,7 @@
         <w:t xml:space="preserve">Secondly, </w:t>
       </w:r>
       <w:r>
-        <w:t>working</w:t>
-      </w:r>
-      <w:r>
-        <w:t xml:space="preserve"> with time series forecasting is a crucial part in my dissertation. I have number of different targets in my </w:t>
-      </w:r>
-      <w:r>
-        <w:t>dissertation. I have been looking for ways to predict the number of suicides in upcoming years. My interest in time series and ML made me dive deep into sophisticated time series models like SARIMA and VAR to make models on the suicide data and forecast future suicides in different countries.</w:t>
+        <w:t>working with time series forecasting is a crucial part in my dissertation. I have number of different targets in my dissertation. I have been looking for ways to predict the number of suicides in upcoming years. My interest in time series and ML made me dive deep into sophisticated time series models like SARIMA and VAR to make models on the suicide data and forecast future suicides in different countries.</w:t>
       </w:r>
     </w:p>
     <w:p>
@@ -265,6 +260,685 @@
           <w:color w:val="000000"/>
         </w:rPr>
       </w:pPr>
+    </w:p>
+    <w:p>
+      <w:pPr>
+        <w:jc w:val="both"/>
+        <w:rPr>
+          <w:b/>
+          <w:bCs/>
+          <w:color w:val="000000"/>
+          <w:sz w:val="28"/>
+          <w:szCs w:val="28"/>
+        </w:rPr>
+      </w:pPr>
+      <w:r>
+        <w:rPr>
+          <w:b/>
+          <w:bCs/>
+          <w:color w:val="000000"/>
+          <w:sz w:val="28"/>
+          <w:szCs w:val="28"/>
+        </w:rPr>
+        <w:t>Ethical Considerations</w:t>
+      </w:r>
+    </w:p>
+    <w:p>
+      <w:pPr>
+        <w:jc w:val="both"/>
+        <w:rPr>
+          <w:b/>
+          <w:bCs/>
+          <w:color w:val="000000"/>
+          <w:u w:val="single"/>
+        </w:rPr>
+      </w:pPr>
+      <w:r>
+        <w:rPr>
+          <w:b/>
+          <w:bCs/>
+          <w:color w:val="000000"/>
+          <w:u w:val="single"/>
+        </w:rPr>
+        <w:t>SWOT Analysis</w:t>
+      </w:r>
+    </w:p>
+    <w:p>
+      <w:pPr>
+        <w:autoSpaceDE w:val="0"/>
+        <w:autoSpaceDN w:val="0"/>
+        <w:adjustRightInd w:val="0"/>
+        <w:spacing w:after="23" w:line="240" w:lineRule="auto"/>
+        <w:jc w:val="both"/>
+        <w:rPr>
+          <w:rFonts w:ascii="Calibri" w:hAnsi="Calibri" w:cs="Calibri"/>
+          <w:color w:val="000000"/>
+          <w:sz w:val="23"/>
+          <w:szCs w:val="23"/>
+        </w:rPr>
+      </w:pPr>
+      <w:r>
+        <w:rPr>
+          <w:rFonts w:ascii="Calibri" w:hAnsi="Calibri" w:cs="Calibri"/>
+          <w:color w:val="000000"/>
+          <w:sz w:val="23"/>
+          <w:szCs w:val="23"/>
+        </w:rPr>
+        <w:t xml:space="preserve">As I previously stated, the subject dataset did not contain any personal information. I would highly recommend for future studies we need to incorporate more humans in the experimentation to collect data from people in real-time. The most important thing we need to follow is taking consent from each person who is willing to participate in the study. There are some major concerns in this regard, let’s imagine if we have not taken any consent from these human beings who are participating in the </w:t>
+      </w:r>
+      <w:r>
+        <w:rPr>
+          <w:rFonts w:ascii="Calibri" w:hAnsi="Calibri" w:cs="Calibri"/>
+          <w:color w:val="000000"/>
+          <w:sz w:val="23"/>
+          <w:szCs w:val="23"/>
+        </w:rPr>
+        <w:lastRenderedPageBreak/>
+        <w:t xml:space="preserve">study/experiment. They might later go to court and file a complaint against us for doing illegal use of personal information. Also, we need to clearly state what are the acts or dangers involved in the experiments. So that they are aware before they participate in these activities. </w:t>
+      </w:r>
+      <w:sdt>
+        <w:sdtPr>
+          <w:rPr>
+            <w:rFonts w:ascii="Calibri" w:hAnsi="Calibri" w:cs="Calibri"/>
+            <w:color w:val="000000"/>
+            <w:sz w:val="23"/>
+            <w:szCs w:val="23"/>
+          </w:rPr>
+          <w:tag w:val="MENDELEY_CITATION_v3_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"/>
+          <w:id w:val="-1944216521"/>
+          <w:placeholder>
+            <w:docPart w:val="FD6590C17A8C4A5DA8992124387FECCA"/>
+          </w:placeholder>
+        </w:sdtPr>
+        <w:sdtContent>
+          <w:r>
+            <w:rPr>
+              <w:rFonts w:ascii="Calibri" w:hAnsi="Calibri" w:cs="Calibri"/>
+              <w:color w:val="000000"/>
+              <w:sz w:val="23"/>
+              <w:szCs w:val="23"/>
+            </w:rPr>
+            <w:t>(</w:t>
+          </w:r>
+          <w:proofErr w:type="spellStart"/>
+          <w:r>
+            <w:rPr>
+              <w:rFonts w:ascii="Calibri" w:hAnsi="Calibri" w:cs="Calibri"/>
+              <w:color w:val="000000"/>
+              <w:sz w:val="23"/>
+              <w:szCs w:val="23"/>
+            </w:rPr>
+            <w:t>Bogod</w:t>
+          </w:r>
+          <w:proofErr w:type="spellEnd"/>
+          <w:r>
+            <w:rPr>
+              <w:rFonts w:ascii="Calibri" w:hAnsi="Calibri" w:cs="Calibri"/>
+              <w:color w:val="000000"/>
+              <w:sz w:val="23"/>
+              <w:szCs w:val="23"/>
+            </w:rPr>
+            <w:t xml:space="preserve"> 2004)</w:t>
+          </w:r>
+        </w:sdtContent>
+      </w:sdt>
+      <w:r>
+        <w:rPr>
+          <w:rFonts w:ascii="Calibri" w:hAnsi="Calibri" w:cs="Calibri"/>
+          <w:color w:val="000000"/>
+          <w:sz w:val="23"/>
+          <w:szCs w:val="23"/>
+        </w:rPr>
+        <w:t xml:space="preserve"> is one of the real-life examples where in 1942 prisoners were asked to undergo dangerous experiments to understand the survival chance of soldiers sometimes even leading to deaths</w:t>
+      </w:r>
+      <w:r>
+        <w:rPr>
+          <w:rFonts w:ascii="Calibri" w:hAnsi="Calibri" w:cs="Calibri"/>
+          <w:color w:val="000000"/>
+          <w:sz w:val="23"/>
+          <w:szCs w:val="23"/>
+        </w:rPr>
+        <w:t>. Understanding personal, social, and business impacts of data practice</w:t>
+      </w:r>
+      <w:r>
+        <w:rPr>
+          <w:rFonts w:ascii="Calibri" w:hAnsi="Calibri" w:cs="Calibri"/>
+          <w:color w:val="000000"/>
+          <w:sz w:val="23"/>
+          <w:szCs w:val="23"/>
+        </w:rPr>
+        <w:t xml:space="preserve">.  </w:t>
+      </w:r>
+    </w:p>
+    <w:p>
+      <w:pPr>
+        <w:autoSpaceDE w:val="0"/>
+        <w:autoSpaceDN w:val="0"/>
+        <w:adjustRightInd w:val="0"/>
+        <w:spacing w:after="23" w:line="240" w:lineRule="auto"/>
+        <w:jc w:val="both"/>
+        <w:rPr>
+          <w:rFonts w:ascii="Calibri" w:hAnsi="Calibri" w:cs="Calibri"/>
+          <w:color w:val="000000"/>
+          <w:sz w:val="23"/>
+          <w:szCs w:val="23"/>
+        </w:rPr>
+      </w:pPr>
+      <w:r>
+        <w:rPr>
+          <w:rFonts w:ascii="Calibri" w:hAnsi="Calibri" w:cs="Calibri"/>
+          <w:color w:val="000000"/>
+          <w:sz w:val="23"/>
+          <w:szCs w:val="23"/>
+        </w:rPr>
+        <w:t>In addition, even sharing information of individual sharing with any other colleagues or third party would be through proper procedure and getting signs on consent forms.</w:t>
+      </w:r>
+    </w:p>
+    <w:p>
+      <w:pPr>
+        <w:numPr>
+          <w:ilvl w:val="1"/>
+          <w:numId w:val="1"/>
+        </w:numPr>
+        <w:autoSpaceDE w:val="0"/>
+        <w:autoSpaceDN w:val="0"/>
+        <w:adjustRightInd w:val="0"/>
+        <w:spacing w:after="0" w:line="240" w:lineRule="auto"/>
+        <w:jc w:val="both"/>
+        <w:rPr>
+          <w:rFonts w:ascii="Calibri" w:hAnsi="Calibri" w:cs="Calibri"/>
+          <w:color w:val="000000"/>
+          <w:sz w:val="23"/>
+          <w:szCs w:val="23"/>
+        </w:rPr>
+      </w:pPr>
+    </w:p>
+    <w:p>
+      <w:pPr>
+        <w:autoSpaceDE w:val="0"/>
+        <w:autoSpaceDN w:val="0"/>
+        <w:adjustRightInd w:val="0"/>
+        <w:spacing w:after="0" w:line="240" w:lineRule="auto"/>
+        <w:jc w:val="both"/>
+        <w:rPr>
+          <w:rFonts w:ascii="Calibri" w:hAnsi="Calibri" w:cs="Calibri"/>
+          <w:color w:val="000000"/>
+          <w:sz w:val="23"/>
+          <w:szCs w:val="23"/>
+        </w:rPr>
+      </w:pPr>
+    </w:p>
+    <w:p>
+      <w:pPr>
+        <w:autoSpaceDE w:val="0"/>
+        <w:autoSpaceDN w:val="0"/>
+        <w:adjustRightInd w:val="0"/>
+        <w:spacing w:after="22" w:line="240" w:lineRule="auto"/>
+        <w:jc w:val="both"/>
+        <w:rPr>
+          <w:rFonts w:ascii="Calibri" w:hAnsi="Calibri" w:cs="Calibri"/>
+          <w:color w:val="000000"/>
+          <w:sz w:val="23"/>
+          <w:szCs w:val="23"/>
+        </w:rPr>
+      </w:pPr>
+      <w:r>
+        <w:rPr>
+          <w:rFonts w:ascii="Calibri" w:hAnsi="Calibri" w:cs="Calibri"/>
+          <w:color w:val="000000"/>
+        </w:rPr>
+        <w:t xml:space="preserve">3) </w:t>
+      </w:r>
+      <w:r>
+        <w:rPr>
+          <w:rFonts w:ascii="Calibri" w:hAnsi="Calibri" w:cs="Calibri"/>
+          <w:color w:val="000000"/>
+          <w:sz w:val="23"/>
+          <w:szCs w:val="23"/>
+        </w:rPr>
+        <w:t>SWOT Analysis as per Machine learning of your project or Guidelines of ACL as per ethics module</w:t>
+      </w:r>
+    </w:p>
+    <w:p>
+      <w:pPr>
+        <w:autoSpaceDE w:val="0"/>
+        <w:autoSpaceDN w:val="0"/>
+        <w:adjustRightInd w:val="0"/>
+        <w:spacing w:after="22" w:line="240" w:lineRule="auto"/>
+        <w:jc w:val="both"/>
+        <w:rPr>
+          <w:rFonts w:ascii="Calibri" w:hAnsi="Calibri" w:cs="Calibri"/>
+          <w:color w:val="000000"/>
+          <w:sz w:val="23"/>
+          <w:szCs w:val="23"/>
+        </w:rPr>
+      </w:pPr>
+    </w:p>
+    <w:p>
+      <w:pPr>
+        <w:autoSpaceDE w:val="0"/>
+        <w:autoSpaceDN w:val="0"/>
+        <w:adjustRightInd w:val="0"/>
+        <w:spacing w:after="22" w:line="240" w:lineRule="auto"/>
+        <w:jc w:val="center"/>
+        <w:rPr>
+          <w:rFonts w:ascii="Calibri" w:hAnsi="Calibri" w:cs="Calibri"/>
+          <w:color w:val="000000"/>
+          <w:sz w:val="23"/>
+          <w:szCs w:val="23"/>
+        </w:rPr>
+      </w:pPr>
+      <w:r>
+        <w:rPr>
+          <w:noProof/>
+        </w:rPr>
+        <w:drawing>
+          <wp:inline distT="0" distB="0" distL="0" distR="0" wp14:anchorId="0BE50738" wp14:editId="6C529A20">
+            <wp:extent cx="1581150" cy="1581150"/>
+            <wp:effectExtent l="57150" t="19050" r="57150" b="95250"/>
+            <wp:docPr id="2" name="Picture 2" descr="COVID 19 SWOT Analysis"/>
+            <wp:cNvGraphicFramePr>
+              <a:graphicFrameLocks xmlns:a="http://schemas.openxmlformats.org/drawingml/2006/main" noChangeAspect="1"/>
+            </wp:cNvGraphicFramePr>
+            <a:graphic xmlns:a="http://schemas.openxmlformats.org/drawingml/2006/main">
+              <a:graphicData uri="http://schemas.openxmlformats.org/drawingml/2006/picture">
+                <pic:pic xmlns:pic="http://schemas.openxmlformats.org/drawingml/2006/picture">
+                  <pic:nvPicPr>
+                    <pic:cNvPr id="0" name="Picture 1" descr="COVID 19 SWOT Analysis"/>
+                    <pic:cNvPicPr>
+                      <a:picLocks noChangeAspect="1" noChangeArrowheads="1"/>
+                    </pic:cNvPicPr>
+                  </pic:nvPicPr>
+                  <pic:blipFill>
+                    <a:blip r:embed="rId6">
+                      <a:extLst>
+                        <a:ext uri="{28A0092B-C50C-407E-A947-70E740481C1C}">
+                          <a14:useLocalDpi xmlns:a14="http://schemas.microsoft.com/office/drawing/2010/main" val="0"/>
+                        </a:ext>
+                      </a:extLst>
+                    </a:blip>
+                    <a:srcRect/>
+                    <a:stretch>
+                      <a:fillRect/>
+                    </a:stretch>
+                  </pic:blipFill>
+                  <pic:spPr bwMode="auto">
+                    <a:xfrm>
+                      <a:off x="0" y="0"/>
+                      <a:ext cx="1582655" cy="1582655"/>
+                    </a:xfrm>
+                    <a:prstGeom prst="rect">
+                      <a:avLst/>
+                    </a:prstGeom>
+                    <a:noFill/>
+                    <a:ln>
+                      <a:noFill/>
+                    </a:ln>
+                    <a:effectLst>
+                      <a:outerShdw blurRad="50800" dist="38100" dir="5400000" algn="t" rotWithShape="0">
+                        <a:prstClr val="black">
+                          <a:alpha val="40000"/>
+                        </a:prstClr>
+                      </a:outerShdw>
+                    </a:effectLst>
+                  </pic:spPr>
+                </pic:pic>
+              </a:graphicData>
+            </a:graphic>
+          </wp:inline>
+        </w:drawing>
+      </w:r>
+    </w:p>
+    <w:p>
+      <w:pPr>
+        <w:autoSpaceDE w:val="0"/>
+        <w:autoSpaceDN w:val="0"/>
+        <w:adjustRightInd w:val="0"/>
+        <w:spacing w:after="22" w:line="240" w:lineRule="auto"/>
+        <w:jc w:val="both"/>
+        <w:rPr>
+          <w:rFonts w:ascii="Calibri" w:hAnsi="Calibri" w:cs="Calibri"/>
+          <w:color w:val="000000"/>
+          <w:sz w:val="23"/>
+          <w:szCs w:val="23"/>
+        </w:rPr>
+      </w:pPr>
+    </w:p>
+    <w:p>
+      <w:pPr>
+        <w:autoSpaceDE w:val="0"/>
+        <w:autoSpaceDN w:val="0"/>
+        <w:adjustRightInd w:val="0"/>
+        <w:spacing w:after="22" w:line="240" w:lineRule="auto"/>
+        <w:jc w:val="both"/>
+        <w:rPr>
+          <w:rFonts w:ascii="Calibri" w:hAnsi="Calibri" w:cs="Calibri"/>
+          <w:color w:val="000000"/>
+          <w:sz w:val="23"/>
+          <w:szCs w:val="23"/>
+        </w:rPr>
+      </w:pPr>
+      <w:r>
+        <w:rPr>
+          <w:rFonts w:ascii="Calibri" w:hAnsi="Calibri" w:cs="Calibri"/>
+          <w:b/>
+          <w:bCs/>
+          <w:color w:val="000000"/>
+          <w:sz w:val="23"/>
+          <w:szCs w:val="23"/>
+        </w:rPr>
+        <w:t>Strength: -</w:t>
+      </w:r>
+      <w:r>
+        <w:rPr>
+          <w:rFonts w:ascii="Calibri" w:hAnsi="Calibri" w:cs="Calibri"/>
+          <w:color w:val="000000"/>
+          <w:sz w:val="23"/>
+          <w:szCs w:val="23"/>
+        </w:rPr>
+        <w:t xml:space="preserve"> In my study, I am trying to see suicide rates in different countries from time to time. My research strength is its dynamic nature. Similar weather forecast of google or Microsoft, my model will be run from time to time based on the latest data. This research aims at tackling suicide tendencies in every country’s population. My research is going to predict how many people are going to commit suicide in the next 5 years in different countries or continents. When working with a socially responsible research project, it is going to stand out in the world of the internet. Similar to the websites showcasing covid trends live, my website is also going to show the same impact of suicide numbers and create respective visualizations for any general audience to easily understand what the trend in data would be.</w:t>
+      </w:r>
+    </w:p>
+    <w:p>
+      <w:pPr>
+        <w:autoSpaceDE w:val="0"/>
+        <w:autoSpaceDN w:val="0"/>
+        <w:adjustRightInd w:val="0"/>
+        <w:spacing w:after="22" w:line="240" w:lineRule="auto"/>
+        <w:jc w:val="both"/>
+        <w:rPr>
+          <w:rFonts w:ascii="Calibri" w:hAnsi="Calibri" w:cs="Calibri"/>
+          <w:color w:val="000000"/>
+          <w:sz w:val="23"/>
+          <w:szCs w:val="23"/>
+        </w:rPr>
+      </w:pPr>
+    </w:p>
+    <w:p>
+      <w:pPr>
+        <w:autoSpaceDE w:val="0"/>
+        <w:autoSpaceDN w:val="0"/>
+        <w:adjustRightInd w:val="0"/>
+        <w:spacing w:after="22" w:line="240" w:lineRule="auto"/>
+        <w:jc w:val="both"/>
+        <w:rPr>
+          <w:rFonts w:ascii="Calibri" w:hAnsi="Calibri" w:cs="Calibri"/>
+          <w:color w:val="000000"/>
+          <w:sz w:val="23"/>
+          <w:szCs w:val="23"/>
+        </w:rPr>
+      </w:pPr>
+      <w:r>
+        <w:rPr>
+          <w:rFonts w:ascii="Calibri" w:hAnsi="Calibri" w:cs="Calibri"/>
+          <w:b/>
+          <w:bCs/>
+          <w:color w:val="000000"/>
+          <w:sz w:val="23"/>
+          <w:szCs w:val="23"/>
+        </w:rPr>
+        <w:t>Weakness: -</w:t>
+      </w:r>
+      <w:r>
+        <w:rPr>
+          <w:rFonts w:ascii="Calibri" w:hAnsi="Calibri" w:cs="Calibri"/>
+          <w:color w:val="000000"/>
+          <w:sz w:val="23"/>
+          <w:szCs w:val="23"/>
+        </w:rPr>
+        <w:t xml:space="preserve"> The data is aggregated and no specific information of individuals available for forecasts. So, I think the data must be having more specific features which could make accurate predictions about the suicides. But the model would have been more accurate if more specific features could have been added to the dataset. Things like diagnostic information of subjects, population happiness index, education index, happiness index each country. So, my prediction would be more of general understanding about the trends in data.</w:t>
+      </w:r>
+    </w:p>
+    <w:p>
+      <w:pPr>
+        <w:autoSpaceDE w:val="0"/>
+        <w:autoSpaceDN w:val="0"/>
+        <w:adjustRightInd w:val="0"/>
+        <w:spacing w:after="22" w:line="240" w:lineRule="auto"/>
+        <w:jc w:val="both"/>
+        <w:rPr>
+          <w:rFonts w:ascii="Calibri" w:hAnsi="Calibri" w:cs="Calibri"/>
+          <w:color w:val="000000"/>
+          <w:sz w:val="23"/>
+          <w:szCs w:val="23"/>
+        </w:rPr>
+      </w:pPr>
+    </w:p>
+    <w:p>
+      <w:pPr>
+        <w:autoSpaceDE w:val="0"/>
+        <w:autoSpaceDN w:val="0"/>
+        <w:adjustRightInd w:val="0"/>
+        <w:spacing w:after="22" w:line="240" w:lineRule="auto"/>
+        <w:jc w:val="both"/>
+        <w:rPr>
+          <w:rFonts w:ascii="Calibri" w:hAnsi="Calibri" w:cs="Calibri"/>
+          <w:color w:val="000000"/>
+          <w:sz w:val="23"/>
+          <w:szCs w:val="23"/>
+        </w:rPr>
+      </w:pPr>
+      <w:r>
+        <w:rPr>
+          <w:rFonts w:ascii="Calibri" w:hAnsi="Calibri" w:cs="Calibri"/>
+          <w:b/>
+          <w:bCs/>
+          <w:color w:val="000000"/>
+          <w:sz w:val="23"/>
+          <w:szCs w:val="23"/>
+        </w:rPr>
+        <w:t>Opportunity: -</w:t>
+      </w:r>
+      <w:r>
+        <w:rPr>
+          <w:rFonts w:ascii="Calibri" w:hAnsi="Calibri" w:cs="Calibri"/>
+          <w:color w:val="000000"/>
+          <w:sz w:val="23"/>
+          <w:szCs w:val="23"/>
+        </w:rPr>
+        <w:t xml:space="preserve"> It’s unexplainable how much we can make use of the suicide data analysis. Govt. is trying to find out the reasons behind suicides or how to reduce the number of suicides every year. We can develop new strategies that can mitigate the effect of suicides through analysis and understanding of existing data. We can make use of ML models act as smart applications which can </w:t>
+      </w:r>
+      <w:r>
+        <w:rPr>
+          <w:rFonts w:ascii="Calibri" w:hAnsi="Calibri" w:cs="Calibri"/>
+          <w:color w:val="000000"/>
+          <w:sz w:val="23"/>
+          <w:szCs w:val="23"/>
+        </w:rPr>
+        <w:lastRenderedPageBreak/>
+        <w:t>guide mobile users based on user activity data. Suicide analysis creates a new era of AI where we can keep an eye on who is more vulnerable to death.</w:t>
+      </w:r>
+    </w:p>
+    <w:p>
+      <w:pPr>
+        <w:autoSpaceDE w:val="0"/>
+        <w:autoSpaceDN w:val="0"/>
+        <w:adjustRightInd w:val="0"/>
+        <w:spacing w:after="22" w:line="240" w:lineRule="auto"/>
+        <w:jc w:val="both"/>
+        <w:rPr>
+          <w:rFonts w:ascii="Calibri" w:hAnsi="Calibri" w:cs="Calibri"/>
+          <w:color w:val="000000"/>
+          <w:sz w:val="23"/>
+          <w:szCs w:val="23"/>
+        </w:rPr>
+      </w:pPr>
+    </w:p>
+    <w:p>
+      <w:pPr>
+        <w:autoSpaceDE w:val="0"/>
+        <w:autoSpaceDN w:val="0"/>
+        <w:adjustRightInd w:val="0"/>
+        <w:spacing w:after="22" w:line="240" w:lineRule="auto"/>
+        <w:jc w:val="both"/>
+        <w:rPr>
+          <w:rFonts w:ascii="Calibri" w:hAnsi="Calibri" w:cs="Calibri"/>
+          <w:color w:val="000000"/>
+          <w:sz w:val="23"/>
+          <w:szCs w:val="23"/>
+        </w:rPr>
+      </w:pPr>
+      <w:r>
+        <w:rPr>
+          <w:rFonts w:ascii="Calibri" w:hAnsi="Calibri" w:cs="Calibri"/>
+          <w:color w:val="000000"/>
+          <w:sz w:val="23"/>
+          <w:szCs w:val="23"/>
+        </w:rPr>
+        <w:t xml:space="preserve">Now let’s look at my data and its opportunities. Have you ever thought of having a suicide prediction model for each country? The wide range opportunities using AI and Time Series model on big data is possible using current technologies. Internet of things, cloud computing and ML are the best example of state-of-the-art technologies. Suicide prediction model and live dashboard visualization is a great analysis model which any growing business can take inspiration from. Just imagine a burger selling vendor creating a live predicting model of specific kind of burger that are sold at particular season of a year? or may be checking </w:t>
+      </w:r>
+      <w:proofErr w:type="spellStart"/>
+      <w:r>
+        <w:rPr>
+          <w:rFonts w:ascii="Calibri" w:hAnsi="Calibri" w:cs="Calibri"/>
+          <w:color w:val="000000"/>
+          <w:sz w:val="23"/>
+          <w:szCs w:val="23"/>
+        </w:rPr>
+        <w:t>best selling</w:t>
+      </w:r>
+      <w:proofErr w:type="spellEnd"/>
+      <w:r>
+        <w:rPr>
+          <w:rFonts w:ascii="Calibri" w:hAnsi="Calibri" w:cs="Calibri"/>
+          <w:color w:val="000000"/>
+          <w:sz w:val="23"/>
+          <w:szCs w:val="23"/>
+        </w:rPr>
+        <w:t xml:space="preserve"> milk shakes in each month? Wouldn’t these analyses make them grow? or even predict how much products are going to be sold in coming months so they can prepare their store for the coming period to avoid lack of materials. Thus, this model is ultimately showing what kind of predictions or analysis our business and health industry need today to go smarter and do smarter businesses.</w:t>
+      </w:r>
+    </w:p>
+    <w:p>
+      <w:pPr>
+        <w:autoSpaceDE w:val="0"/>
+        <w:autoSpaceDN w:val="0"/>
+        <w:adjustRightInd w:val="0"/>
+        <w:spacing w:after="22" w:line="240" w:lineRule="auto"/>
+        <w:jc w:val="both"/>
+        <w:rPr>
+          <w:rFonts w:ascii="Calibri" w:hAnsi="Calibri" w:cs="Calibri"/>
+          <w:color w:val="000000"/>
+          <w:sz w:val="23"/>
+          <w:szCs w:val="23"/>
+        </w:rPr>
+      </w:pPr>
+    </w:p>
+    <w:p>
+      <w:pPr>
+        <w:autoSpaceDE w:val="0"/>
+        <w:autoSpaceDN w:val="0"/>
+        <w:adjustRightInd w:val="0"/>
+        <w:spacing w:after="22" w:line="240" w:lineRule="auto"/>
+        <w:jc w:val="both"/>
+        <w:rPr>
+          <w:rFonts w:ascii="Calibri" w:hAnsi="Calibri" w:cs="Calibri"/>
+          <w:color w:val="000000"/>
+          <w:sz w:val="23"/>
+          <w:szCs w:val="23"/>
+        </w:rPr>
+      </w:pPr>
+      <w:r>
+        <w:rPr>
+          <w:rFonts w:ascii="Calibri" w:hAnsi="Calibri" w:cs="Calibri"/>
+          <w:b/>
+          <w:bCs/>
+          <w:color w:val="000000"/>
+          <w:sz w:val="23"/>
+          <w:szCs w:val="23"/>
+        </w:rPr>
+        <w:t>Threat</w:t>
+      </w:r>
+      <w:r>
+        <w:rPr>
+          <w:rFonts w:ascii="Calibri" w:hAnsi="Calibri" w:cs="Calibri"/>
+          <w:color w:val="000000"/>
+          <w:sz w:val="23"/>
+          <w:szCs w:val="23"/>
+        </w:rPr>
+        <w:t xml:space="preserve">: - Data can be used in many different ways. Some people have used it for good reasons others did differently as well. Suicide dataset could be misused in some way. But in my point of view as long as we are not providing specific information about individuals, they are less likely to occur. In my analysis what I would say is incase more features are added to the model in the future, I will have to alter model statically and make them dynamic using </w:t>
+      </w:r>
+      <w:proofErr w:type="spellStart"/>
+      <w:r>
+        <w:rPr>
+          <w:rFonts w:ascii="Calibri" w:hAnsi="Calibri" w:cs="Calibri"/>
+          <w:color w:val="000000"/>
+          <w:sz w:val="23"/>
+          <w:szCs w:val="23"/>
+        </w:rPr>
+        <w:t>cron</w:t>
+      </w:r>
+      <w:proofErr w:type="spellEnd"/>
+      <w:r>
+        <w:rPr>
+          <w:rFonts w:ascii="Calibri" w:hAnsi="Calibri" w:cs="Calibri"/>
+          <w:color w:val="000000"/>
+          <w:sz w:val="23"/>
+          <w:szCs w:val="23"/>
+        </w:rPr>
+        <w:t xml:space="preserve"> jobs. Also, when I </w:t>
+      </w:r>
+      <w:proofErr w:type="gramStart"/>
+      <w:r>
+        <w:rPr>
+          <w:rFonts w:ascii="Calibri" w:hAnsi="Calibri" w:cs="Calibri"/>
+          <w:color w:val="000000"/>
+          <w:sz w:val="23"/>
+          <w:szCs w:val="23"/>
+        </w:rPr>
+        <w:t>comes</w:t>
+      </w:r>
+      <w:proofErr w:type="gramEnd"/>
+      <w:r>
+        <w:rPr>
+          <w:rFonts w:ascii="Calibri" w:hAnsi="Calibri" w:cs="Calibri"/>
+          <w:color w:val="000000"/>
+          <w:sz w:val="23"/>
+          <w:szCs w:val="23"/>
+        </w:rPr>
+        <w:t xml:space="preserve"> to storing individual information in future, more storage space might be required as well as my model could perform poor because of the server requirements. Even though we have other options to </w:t>
+      </w:r>
+      <w:proofErr w:type="spellStart"/>
+      <w:r>
+        <w:rPr>
+          <w:rFonts w:ascii="Calibri" w:hAnsi="Calibri" w:cs="Calibri"/>
+          <w:color w:val="000000"/>
+          <w:sz w:val="23"/>
+          <w:szCs w:val="23"/>
+        </w:rPr>
+        <w:t>by</w:t>
+      </w:r>
+      <w:proofErr w:type="spellEnd"/>
+      <w:r>
+        <w:rPr>
+          <w:rFonts w:ascii="Calibri" w:hAnsi="Calibri" w:cs="Calibri"/>
+          <w:color w:val="000000"/>
+          <w:sz w:val="23"/>
+          <w:szCs w:val="23"/>
+        </w:rPr>
+        <w:t xml:space="preserve"> clod storage space, it will still be costing more money on the other hand I will have to figure out ways to improve the requirements.</w:t>
+      </w:r>
+    </w:p>
+    <w:p>
+      <w:pPr>
+        <w:autoSpaceDE w:val="0"/>
+        <w:autoSpaceDN w:val="0"/>
+        <w:adjustRightInd w:val="0"/>
+        <w:spacing w:after="22" w:line="240" w:lineRule="auto"/>
+        <w:jc w:val="both"/>
+        <w:rPr>
+          <w:rFonts w:ascii="Calibri" w:hAnsi="Calibri" w:cs="Calibri"/>
+          <w:color w:val="000000"/>
+        </w:rPr>
+      </w:pPr>
+      <w:r>
+        <w:rPr>
+          <w:rFonts w:ascii="Calibri" w:hAnsi="Calibri" w:cs="Calibri"/>
+          <w:color w:val="000000"/>
+          <w:sz w:val="23"/>
+          <w:szCs w:val="23"/>
+        </w:rPr>
+        <w:t>Talking about analysis of suicides in previous years, there could be political impact because of the difference in counts during different political administration periods.</w:t>
+      </w:r>
     </w:p>
     <w:p>
       <w:pPr>
@@ -366,14 +1040,7 @@
         <w:rPr>
           <w:color w:val="000000"/>
         </w:rPr>
-        <w:t xml:space="preserve">Covid-19 was a very sensitive topic in recent year. Many people have affected by it and lost their </w:t>
-      </w:r>
-      <w:r>
-        <w:rPr>
-          <w:color w:val="000000"/>
-        </w:rPr>
-        <w:lastRenderedPageBreak/>
-        <w:t xml:space="preserve">life. The dataset is very similar to what I have chosen for my suicide prediction as well. In my view This is an excellent model to take inspiration from. The paper talks </w:t>
+        <w:t xml:space="preserve">Covid-19 was a very sensitive topic in recent year. Many people have affected by it and lost their life. The dataset is very similar to what I have chosen for my suicide prediction as well. In my view This is an excellent model to take inspiration from. The paper talks </w:t>
       </w:r>
       <w:r>
         <w:rPr>
@@ -457,6 +1124,7 @@
           <w:noProof/>
           <w:color w:val="000000"/>
         </w:rPr>
+        <w:lastRenderedPageBreak/>
         <w:drawing>
           <wp:inline distT="0" distB="0" distL="0" distR="0" wp14:anchorId="7D993049" wp14:editId="5D0E72E4">
             <wp:extent cx="1899138" cy="2668397"/>
@@ -475,7 +1143,7 @@
                     </pic:cNvPicPr>
                   </pic:nvPicPr>
                   <pic:blipFill>
-                    <a:blip r:embed="rId5">
+                    <a:blip r:embed="rId7">
                       <a:extLst>
                         <a:ext uri="{28A0092B-C50C-407E-A947-70E740481C1C}">
                           <a14:useLocalDpi xmlns:a14="http://schemas.microsoft.com/office/drawing/2010/main" val="0"/>
@@ -945,7 +1613,6 @@
         <w:rPr>
           <w:color w:val="000000"/>
         </w:rPr>
-        <w:lastRenderedPageBreak/>
         <w:t xml:space="preserve">PCA-KNN model is used in </w:t>
       </w:r>
       <w:sdt>
@@ -1001,6 +1668,7 @@
         <w:rPr>
           <w:color w:val="000000"/>
         </w:rPr>
+        <w:lastRenderedPageBreak/>
         <w:t xml:space="preserve">Working with Multivariate time series data, I was looking for models which can </w:t>
       </w:r>
       <w:r>
@@ -1026,6 +1694,7 @@
             <w:docPart w:val="DefaultPlaceholder_-1854013440"/>
           </w:placeholder>
         </w:sdtPr>
+        <w:sdtEndPr/>
         <w:sdtContent>
           <w:r>
             <w:rPr>
@@ -1402,7 +2071,6 @@
                   <w:i/>
                   <w:iCs/>
                 </w:rPr>
-                <w:lastRenderedPageBreak/>
                 <w:t>Vector Autoregressive Models for Multivariate Time Series</w:t>
               </w:r>
               <w:r>
@@ -1566,11 +2234,6 @@
         </w:p>
       </w:sdtContent>
     </w:sdt>
-    <w:p>
-      <w:pPr>
-        <w:jc w:val="both"/>
-      </w:pPr>
-    </w:p>
     <w:sectPr>
       <w:pgSz w:w="12240" w:h="15840"/>
       <w:pgMar w:top="1440" w:right="1440" w:bottom="1440" w:left="1440" w:header="720" w:footer="720" w:gutter="0"/>
@@ -1579,6 +2242,65 @@
     </w:sectPr>
   </w:body>
 </w:document>
+</file>
+
+<file path=word/numbering.xml><?xml version="1.0" encoding="utf-8"?>
+<w:numbering xmlns:wpc="http://schemas.microsoft.com/office/word/2010/wordprocessingCanvas" xmlns:cx="http://schemas.microsoft.com/office/drawing/2014/chartex" xmlns:cx1="http://schemas.microsoft.com/office/drawing/2015/9/8/chartex" xmlns:cx2="http://schemas.microsoft.com/office/drawing/2015/10/21/chartex" xmlns:cx3="http://schemas.microsoft.com/office/drawing/2016/5/9/chartex" xmlns:cx4="http://schemas.microsoft.com/office/drawing/2016/5/10/chartex" xmlns:cx5="http://schemas.microsoft.com/office/drawing/2016/5/11/chartex" xmlns:cx6="http://schemas.microsoft.com/office/drawing/2016/5/12/chartex" xmlns:cx7="http://schemas.microsoft.com/office/drawing/2016/5/13/chartex" xmlns:cx8="http://schemas.microsoft.com/office/drawing/2016/5/14/chartex" xmlns:mc="http://schemas.openxmlformats.org/markup-compatibility/2006" xmlns:aink="http://schemas.microsoft.com/office/drawing/2016/ink" xmlns:am3d="http://schemas.microsoft.com/office/drawing/2017/model3d" xmlns:o="urn:schemas-microsoft-com:office:office" xmlns:oel="http://schemas.microsoft.com/office/2019/extlst" xmlns:r="http://schemas.openxmlformats.org/officeDocument/2006/relationships" xmlns:m="http://schemas.openxmlformats.org/officeDocument/2006/math" xmlns:v="urn:schemas-microsoft-com:vml" xmlns:wp14="http://schemas.microsoft.com/office/word/2010/wordprocessingDrawing" xmlns:wp="http://schemas.openxmlformats.org/drawingml/2006/wordprocessingDrawing" xmlns:w10="urn:schemas-microsoft-com:office:word" xmlns:w="http://schemas.openxmlformats.org/wordprocessingml/2006/main" xmlns:w14="http://schemas.microsoft.com/office/word/2010/wordml" xmlns:w15="http://schemas.microsoft.com/office/word/2012/wordml" xmlns:w16cex="http://schemas.microsoft.com/office/word/2018/wordml/cex" xmlns:w16cid="http://schemas.microsoft.com/office/word/2016/wordml/cid" xmlns:w16="http://schemas.microsoft.com/office/word/2018/wordml" xmlns:w16sdtdh="http://schemas.microsoft.com/office/word/2020/wordml/sdtdatahash" xmlns:w16se="http://schemas.microsoft.com/office/word/2015/wordml/symex" xmlns:wpg="http://schemas.microsoft.com/office/word/2010/wordprocessingGroup" xmlns:wpi="http://schemas.microsoft.com/office/word/2010/wordprocessingInk" xmlns:wne="http://schemas.microsoft.com/office/word/2006/wordml" xmlns:wps="http://schemas.microsoft.com/office/word/2010/wordprocessingShape" mc:Ignorable="w14 w15 w16se w16cid w16 w16cex w16sdtdh wp14">
+  <w:abstractNum w:abstractNumId="0" w15:restartNumberingAfterBreak="0">
+    <w:nsid w:val="61982741"/>
+    <w:multiLevelType w:val="hybridMultilevel"/>
+    <w:tmpl w:val="FFFFFFFF"/>
+    <w:lvl w:ilvl="0" w:tplc="FFFFFFFF">
+      <w:start w:val="1"/>
+      <w:numFmt w:val="ideographDigital"/>
+      <w:lvlText w:val=""/>
+      <w:lvlJc w:val="left"/>
+    </w:lvl>
+    <w:lvl w:ilvl="1" w:tplc="FFFFFFFF">
+      <w:numFmt w:val="decimal"/>
+      <w:lvlText w:val=""/>
+      <w:lvlJc w:val="left"/>
+    </w:lvl>
+    <w:lvl w:ilvl="2" w:tplc="FFFFFFFF">
+      <w:numFmt w:val="decimal"/>
+      <w:lvlText w:val=""/>
+      <w:lvlJc w:val="left"/>
+    </w:lvl>
+    <w:lvl w:ilvl="3" w:tplc="FFFFFFFF">
+      <w:numFmt w:val="decimal"/>
+      <w:lvlText w:val=""/>
+      <w:lvlJc w:val="left"/>
+    </w:lvl>
+    <w:lvl w:ilvl="4" w:tplc="FFFFFFFF">
+      <w:numFmt w:val="decimal"/>
+      <w:lvlText w:val=""/>
+      <w:lvlJc w:val="left"/>
+    </w:lvl>
+    <w:lvl w:ilvl="5" w:tplc="FFFFFFFF">
+      <w:numFmt w:val="decimal"/>
+      <w:lvlText w:val=""/>
+      <w:lvlJc w:val="left"/>
+    </w:lvl>
+    <w:lvl w:ilvl="6" w:tplc="FFFFFFFF">
+      <w:numFmt w:val="decimal"/>
+      <w:lvlText w:val=""/>
+      <w:lvlJc w:val="left"/>
+    </w:lvl>
+    <w:lvl w:ilvl="7" w:tplc="FFFFFFFF">
+      <w:numFmt w:val="decimal"/>
+      <w:lvlText w:val=""/>
+      <w:lvlJc w:val="left"/>
+    </w:lvl>
+    <w:lvl w:ilvl="8" w:tplc="FFFFFFFF">
+      <w:numFmt w:val="decimal"/>
+      <w:lvlText w:val=""/>
+      <w:lvlJc w:val="left"/>
+    </w:lvl>
+  </w:abstractNum>
+  <w:num w:numId="1" w16cid:durableId="821775122">
+    <w:abstractNumId w:val="0"/>
+  </w:num>
+</w:numbering>
 </file>
 
 <file path=word/styles.xml><?xml version="1.0" encoding="utf-8"?>
@@ -2083,6 +2805,35 @@
         </w:p>
       </w:docPartBody>
     </w:docPart>
+    <w:docPart>
+      <w:docPartPr>
+        <w:name w:val="FD6590C17A8C4A5DA8992124387FECCA"/>
+        <w:category>
+          <w:name w:val="General"/>
+          <w:gallery w:val="placeholder"/>
+        </w:category>
+        <w:types>
+          <w:type w:val="bbPlcHdr"/>
+        </w:types>
+        <w:behaviors>
+          <w:behavior w:val="content"/>
+        </w:behaviors>
+        <w:guid w:val="{82EC75E0-C333-4FBA-9140-5FEDA9128BAC}"/>
+      </w:docPartPr>
+      <w:docPartBody>
+        <w:p>
+          <w:pPr>
+            <w:pStyle w:val="FD6590C17A8C4A5DA8992124387FECCA"/>
+          </w:pPr>
+          <w:r>
+            <w:rPr>
+              <w:rStyle w:val="PlaceholderText"/>
+            </w:rPr>
+            <w:t>Click or tap here to enter text.</w:t>
+          </w:r>
+        </w:p>
+      </w:docPartBody>
+    </w:docPart>
   </w:docParts>
 </w:glossaryDocument>
 </file>
@@ -2139,10 +2890,12 @@
   <w:rsids>
     <w:rsidRoot w:val="00A64181"/>
     <w:rsid w:val="001254BE"/>
+    <w:rsid w:val="001F61A1"/>
     <w:rsid w:val="003F69FA"/>
     <w:rsid w:val="003F7CB0"/>
     <w:rsid w:val="00592FE3"/>
     <w:rsid w:val="00757EDA"/>
+    <w:rsid w:val="00961419"/>
     <w:rsid w:val="00A64181"/>
     <w:rsid w:val="00CA3ACC"/>
     <w:rsid w:val="00D42645"/>
@@ -2599,10 +3352,14 @@
     <w:basedOn w:val="DefaultParagraphFont"/>
     <w:uiPriority w:val="99"/>
     <w:semiHidden/>
-    <w:rsid w:val="00A64181"/>
+    <w:rsid w:val="00961419"/>
     <w:rPr>
       <w:color w:val="808080"/>
     </w:rPr>
+  </w:style>
+  <w:style w:type="paragraph" w:customStyle="1" w:styleId="FD6590C17A8C4A5DA8992124387FECCA">
+    <w:name w:val="FD6590C17A8C4A5DA8992124387FECCA"/>
+    <w:rsid w:val="00961419"/>
   </w:style>
 </w:styles>
 </file>

</xml_diff>

<commit_message>
decision tree classifier file added
</commit_message>
<xml_diff>
--- a/literature_review.docx
+++ b/literature_review.docx
@@ -99,15 +99,7 @@
         <w:t>time,</w:t>
       </w:r>
       <w:r>
-        <w:t xml:space="preserve"> we listen to </w:t>
-      </w:r>
-      <w:proofErr w:type="gramStart"/>
-      <w:r>
-        <w:t>a</w:t>
-      </w:r>
-      <w:proofErr w:type="gramEnd"/>
-      <w:r>
-        <w:t xml:space="preserve"> news about committing suicide.</w:t>
+        <w:t xml:space="preserve"> we listen to a news about committing suicide.</w:t>
       </w:r>
     </w:p>
     <w:p>
@@ -174,14 +166,12 @@
         </w:sdtPr>
         <w:sdtEndPr/>
         <w:sdtContent>
-          <w:proofErr w:type="spellStart"/>
           <w:r>
             <w:rPr>
               <w:color w:val="000000"/>
             </w:rPr>
             <w:t>Streamlit</w:t>
           </w:r>
-          <w:proofErr w:type="spellEnd"/>
         </w:sdtContent>
       </w:sdt>
       <w:r>
@@ -190,14 +180,12 @@
         </w:rPr>
         <w:t xml:space="preserve"> has made these process </w:t>
       </w:r>
-      <w:proofErr w:type="gramStart"/>
-      <w:r>
-        <w:rPr>
-          <w:color w:val="000000"/>
-        </w:rPr>
-        <w:t>more easy and efficient</w:t>
-      </w:r>
-      <w:proofErr w:type="gramEnd"/>
+      <w:r>
+        <w:rPr>
+          <w:color w:val="000000"/>
+        </w:rPr>
+        <w:t>easier and more efficient</w:t>
+      </w:r>
       <w:r>
         <w:rPr>
           <w:color w:val="000000"/>
@@ -250,7 +238,10 @@
         </w:rPr>
       </w:pPr>
       <w:r>
-        <w:t xml:space="preserve">Fourthly, </w:t>
+        <w:t xml:space="preserve">Finally, </w:t>
+      </w:r>
+      <w:r>
+        <w:t xml:space="preserve">, </w:t>
       </w:r>
     </w:p>
     <w:p>
@@ -350,6 +341,7 @@
             <w:docPart w:val="FD6590C17A8C4A5DA8992124387FECCA"/>
           </w:placeholder>
         </w:sdtPr>
+        <w:sdtEndPr/>
         <w:sdtContent>
           <w:r>
             <w:rPr>
@@ -358,27 +350,7 @@
               <w:sz w:val="23"/>
               <w:szCs w:val="23"/>
             </w:rPr>
-            <w:t>(</w:t>
-          </w:r>
-          <w:proofErr w:type="spellStart"/>
-          <w:r>
-            <w:rPr>
-              <w:rFonts w:ascii="Calibri" w:hAnsi="Calibri" w:cs="Calibri"/>
-              <w:color w:val="000000"/>
-              <w:sz w:val="23"/>
-              <w:szCs w:val="23"/>
-            </w:rPr>
-            <w:t>Bogod</w:t>
-          </w:r>
-          <w:proofErr w:type="spellEnd"/>
-          <w:r>
-            <w:rPr>
-              <w:rFonts w:ascii="Calibri" w:hAnsi="Calibri" w:cs="Calibri"/>
-              <w:color w:val="000000"/>
-              <w:sz w:val="23"/>
-              <w:szCs w:val="23"/>
-            </w:rPr>
-            <w:t xml:space="preserve"> 2004)</w:t>
+            <w:t>(Bogod 2004)</w:t>
           </w:r>
         </w:sdtContent>
       </w:sdt>
@@ -785,27 +757,7 @@
           <w:sz w:val="23"/>
           <w:szCs w:val="23"/>
         </w:rPr>
-        <w:t xml:space="preserve">Now let’s look at my data and its opportunities. Have you ever thought of having a suicide prediction model for each country? The wide range opportunities using AI and Time Series model on big data is possible using current technologies. Internet of things, cloud computing and ML are the best example of state-of-the-art technologies. Suicide prediction model and live dashboard visualization is a great analysis model which any growing business can take inspiration from. Just imagine a burger selling vendor creating a live predicting model of specific kind of burger that are sold at particular season of a year? or may be checking </w:t>
-      </w:r>
-      <w:proofErr w:type="spellStart"/>
-      <w:r>
-        <w:rPr>
-          <w:rFonts w:ascii="Calibri" w:hAnsi="Calibri" w:cs="Calibri"/>
-          <w:color w:val="000000"/>
-          <w:sz w:val="23"/>
-          <w:szCs w:val="23"/>
-        </w:rPr>
-        <w:t>best selling</w:t>
-      </w:r>
-      <w:proofErr w:type="spellEnd"/>
-      <w:r>
-        <w:rPr>
-          <w:rFonts w:ascii="Calibri" w:hAnsi="Calibri" w:cs="Calibri"/>
-          <w:color w:val="000000"/>
-          <w:sz w:val="23"/>
-          <w:szCs w:val="23"/>
-        </w:rPr>
-        <w:t xml:space="preserve"> milk shakes in each month? Wouldn’t these analyses make them grow? or even predict how much products are going to be sold in coming months so they can prepare their store for the coming period to avoid lack of materials. Thus, this model is ultimately showing what kind of predictions or analysis our business and health industry need today to go smarter and do smarter businesses.</w:t>
+        <w:t>Now let’s look at my data and its opportunities. Have you ever thought of having a suicide prediction model for each country? The wide range opportunities using AI and Time Series model on big data is possible using current technologies. Internet of things, cloud computing and ML are the best example of state-of-the-art technologies. Suicide prediction model and live dashboard visualization is a great analysis model which any growing business can take inspiration from. Just imagine a burger selling vendor creating a live predicting model of specific kind of burger that are sold at particular season of a year? or may be checking best selling milk shakes in each month? Wouldn’t these analyses make them grow? or even predict how much products are going to be sold in coming months so they can prepare their store for the coming period to avoid lack of materials. Thus, this model is ultimately showing what kind of predictions or analysis our business and health industry need today to go smarter and do smarter businesses.</w:t>
       </w:r>
     </w:p>
     <w:p>
@@ -855,67 +807,7 @@
           <w:sz w:val="23"/>
           <w:szCs w:val="23"/>
         </w:rPr>
-        <w:t xml:space="preserve">: - Data can be used in many different ways. Some people have used it for good reasons others did differently as well. Suicide dataset could be misused in some way. But in my point of view as long as we are not providing specific information about individuals, they are less likely to occur. In my analysis what I would say is incase more features are added to the model in the future, I will have to alter model statically and make them dynamic using </w:t>
-      </w:r>
-      <w:proofErr w:type="spellStart"/>
-      <w:r>
-        <w:rPr>
-          <w:rFonts w:ascii="Calibri" w:hAnsi="Calibri" w:cs="Calibri"/>
-          <w:color w:val="000000"/>
-          <w:sz w:val="23"/>
-          <w:szCs w:val="23"/>
-        </w:rPr>
-        <w:t>cron</w:t>
-      </w:r>
-      <w:proofErr w:type="spellEnd"/>
-      <w:r>
-        <w:rPr>
-          <w:rFonts w:ascii="Calibri" w:hAnsi="Calibri" w:cs="Calibri"/>
-          <w:color w:val="000000"/>
-          <w:sz w:val="23"/>
-          <w:szCs w:val="23"/>
-        </w:rPr>
-        <w:t xml:space="preserve"> jobs. Also, when I </w:t>
-      </w:r>
-      <w:proofErr w:type="gramStart"/>
-      <w:r>
-        <w:rPr>
-          <w:rFonts w:ascii="Calibri" w:hAnsi="Calibri" w:cs="Calibri"/>
-          <w:color w:val="000000"/>
-          <w:sz w:val="23"/>
-          <w:szCs w:val="23"/>
-        </w:rPr>
-        <w:t>comes</w:t>
-      </w:r>
-      <w:proofErr w:type="gramEnd"/>
-      <w:r>
-        <w:rPr>
-          <w:rFonts w:ascii="Calibri" w:hAnsi="Calibri" w:cs="Calibri"/>
-          <w:color w:val="000000"/>
-          <w:sz w:val="23"/>
-          <w:szCs w:val="23"/>
-        </w:rPr>
-        <w:t xml:space="preserve"> to storing individual information in future, more storage space might be required as well as my model could perform poor because of the server requirements. Even though we have other options to </w:t>
-      </w:r>
-      <w:proofErr w:type="spellStart"/>
-      <w:r>
-        <w:rPr>
-          <w:rFonts w:ascii="Calibri" w:hAnsi="Calibri" w:cs="Calibri"/>
-          <w:color w:val="000000"/>
-          <w:sz w:val="23"/>
-          <w:szCs w:val="23"/>
-        </w:rPr>
-        <w:t>by</w:t>
-      </w:r>
-      <w:proofErr w:type="spellEnd"/>
-      <w:r>
-        <w:rPr>
-          <w:rFonts w:ascii="Calibri" w:hAnsi="Calibri" w:cs="Calibri"/>
-          <w:color w:val="000000"/>
-          <w:sz w:val="23"/>
-          <w:szCs w:val="23"/>
-        </w:rPr>
-        <w:t xml:space="preserve"> clod storage space, it will still be costing more money on the other hand I will have to figure out ways to improve the requirements.</w:t>
+        <w:t>: - Data can be used in many different ways. Some people have used it for good reasons others did differently as well. Suicide dataset could be misused in some way. But in my point of view as long as we are not providing specific information about individuals, they are less likely to occur. In my analysis what I would say is incase more features are added to the model in the future, I will have to alter model statically and make them dynamic using cron jobs. Also, when I comes to storing individual information in future, more storage space might be required as well as my model could perform poor because of the server requirements. Even though we have other options to by clod storage space, it will still be costing more money on the other hand I will have to figure out ways to improve the requirements.</w:t>
       </w:r>
     </w:p>
     <w:p>
@@ -1221,21 +1113,7 @@
             <w:rPr>
               <w:color w:val="000000"/>
             </w:rPr>
-            <w:t>(</w:t>
-          </w:r>
-          <w:proofErr w:type="spellStart"/>
-          <w:r>
-            <w:rPr>
-              <w:color w:val="000000"/>
-            </w:rPr>
-            <w:t>Włodarczyk</w:t>
-          </w:r>
-          <w:proofErr w:type="spellEnd"/>
-          <w:r>
-            <w:rPr>
-              <w:color w:val="000000"/>
-            </w:rPr>
-            <w:t xml:space="preserve"> et al. 2021)</w:t>
+            <w:t>(Włodarczyk et al. 2021)</w:t>
           </w:r>
         </w:sdtContent>
       </w:sdt>
@@ -1243,21 +1121,7 @@
         <w:rPr>
           <w:color w:val="000000"/>
         </w:rPr>
-        <w:t>, study was trying to figure out the preterm births. This study used machine learning algorithms like support vector machine(</w:t>
-      </w:r>
-      <w:proofErr w:type="spellStart"/>
-      <w:r>
-        <w:rPr>
-          <w:color w:val="000000"/>
-        </w:rPr>
-        <w:t>svm</w:t>
-      </w:r>
-      <w:proofErr w:type="spellEnd"/>
-      <w:r>
-        <w:rPr>
-          <w:color w:val="000000"/>
-        </w:rPr>
-        <w:t xml:space="preserve">), random forest, </w:t>
+        <w:t xml:space="preserve">, study was trying to figure out the preterm births. This study used machine learning algorithms like support vector machine(svm), random forest, </w:t>
       </w:r>
       <w:r>
         <w:rPr>
@@ -1348,43 +1212,13 @@
         <w:rPr>
           <w:color w:val="000000"/>
         </w:rPr>
-        <w:t xml:space="preserve">ARIMA model is combination of autoregressive model and moving average </w:t>
-      </w:r>
-      <w:proofErr w:type="spellStart"/>
-      <w:proofErr w:type="gramStart"/>
-      <w:r>
-        <w:rPr>
-          <w:color w:val="000000"/>
-        </w:rPr>
-        <w:t>model.</w:t>
-      </w:r>
-      <w:r>
-        <w:rPr>
-          <w:color w:val="000000"/>
-        </w:rPr>
-        <w:t>Another</w:t>
-      </w:r>
-      <w:proofErr w:type="spellEnd"/>
-      <w:proofErr w:type="gramEnd"/>
-      <w:r>
-        <w:rPr>
-          <w:color w:val="000000"/>
-        </w:rPr>
-        <w:t xml:space="preserve"> study was done on prediction </w:t>
-      </w:r>
-      <w:proofErr w:type="spellStart"/>
-      <w:r>
-        <w:rPr>
-          <w:color w:val="000000"/>
-        </w:rPr>
-        <w:t>o</w:t>
-      </w:r>
-      <w:proofErr w:type="spellEnd"/>
-      <w:r>
-        <w:rPr>
-          <w:color w:val="000000"/>
-        </w:rPr>
-        <w:t xml:space="preserve"> exchange rate </w:t>
+        <w:t>ARIMA model is combination of autoregressive model and moving average model.</w:t>
+      </w:r>
+      <w:r>
+        <w:rPr>
+          <w:color w:val="000000"/>
+        </w:rPr>
+        <w:t xml:space="preserve">Another study was done on prediction o exchange rate </w:t>
       </w:r>
       <w:sdt>
         <w:sdtPr>
@@ -1403,21 +1237,7 @@
             <w:rPr>
               <w:color w:val="000000"/>
             </w:rPr>
-            <w:t>(</w:t>
-          </w:r>
-          <w:proofErr w:type="spellStart"/>
-          <w:r>
-            <w:rPr>
-              <w:color w:val="000000"/>
-            </w:rPr>
-            <w:t>Airiti</w:t>
-          </w:r>
-          <w:proofErr w:type="spellEnd"/>
-          <w:r>
-            <w:rPr>
-              <w:color w:val="000000"/>
-            </w:rPr>
-            <w:t xml:space="preserve"> . 2012)</w:t>
+            <w:t>(Airiti . 2012)</w:t>
           </w:r>
         </w:sdtContent>
       </w:sdt>
@@ -1425,21 +1245,7 @@
         <w:rPr>
           <w:color w:val="000000"/>
         </w:rPr>
-        <w:t xml:space="preserve">. Artificial </w:t>
-      </w:r>
-      <w:proofErr w:type="spellStart"/>
-      <w:r>
-        <w:rPr>
-          <w:color w:val="000000"/>
-        </w:rPr>
-        <w:t>Nueral</w:t>
-      </w:r>
-      <w:proofErr w:type="spellEnd"/>
-      <w:r>
-        <w:rPr>
-          <w:color w:val="000000"/>
-        </w:rPr>
-        <w:t xml:space="preserve"> Network and ARIMA are used to predict the model.</w:t>
+        <w:t>. Artificial Nueral Network and ARIMA are used to predict the model.</w:t>
       </w:r>
     </w:p>
     <w:p>
@@ -1524,21 +1330,7 @@
         <w:rPr>
           <w:color w:val="000000"/>
         </w:rPr>
-        <w:t xml:space="preserve">RBF kernel based SVM ensembles based </w:t>
-      </w:r>
-      <w:proofErr w:type="spellStart"/>
-      <w:r>
-        <w:rPr>
-          <w:color w:val="000000"/>
-        </w:rPr>
-        <w:t>onboosting</w:t>
-      </w:r>
-      <w:proofErr w:type="spellEnd"/>
-      <w:r>
-        <w:rPr>
-          <w:color w:val="000000"/>
-        </w:rPr>
-        <w:t xml:space="preserve"> perform better than the other classifiers</w:t>
+        <w:t>RBF kernel based SVM ensembles based onboosting perform better than the other classifiers</w:t>
       </w:r>
       <w:r>
         <w:rPr>
@@ -1569,21 +1361,7 @@
             <w:rPr>
               <w:color w:val="000000"/>
             </w:rPr>
-            <w:t xml:space="preserve">(Cortes and </w:t>
-          </w:r>
-          <w:proofErr w:type="spellStart"/>
-          <w:r>
-            <w:rPr>
-              <w:color w:val="000000"/>
-            </w:rPr>
-            <w:t>Vapnik</w:t>
-          </w:r>
-          <w:proofErr w:type="spellEnd"/>
-          <w:r>
-            <w:rPr>
-              <w:color w:val="000000"/>
-            </w:rPr>
-            <w:t xml:space="preserve"> 1995)</w:t>
+            <w:t>(Cortes and Vapnik 1995)</w:t>
           </w:r>
         </w:sdtContent>
       </w:sdt>
@@ -1807,25 +1585,7 @@
                   <w:i/>
                   <w:iCs/>
                 </w:rPr>
-                <w:t xml:space="preserve">(3) 1/4: What is </w:t>
-              </w:r>
-              <w:proofErr w:type="spellStart"/>
-              <w:r>
-                <w:rPr>
-                  <w:rFonts w:eastAsia="Times New Roman"/>
-                  <w:i/>
-                  <w:iCs/>
-                </w:rPr>
-                <w:t>Streamlit</w:t>
-              </w:r>
-              <w:proofErr w:type="spellEnd"/>
-              <w:r>
-                <w:rPr>
-                  <w:rFonts w:eastAsia="Times New Roman"/>
-                  <w:i/>
-                  <w:iCs/>
-                </w:rPr>
-                <w:t xml:space="preserve"> - YouTube</w:t>
+                <w:t>(3) 1/4: What is Streamlit - YouTube</w:t>
               </w:r>
               <w:r>
                 <w:rPr>
@@ -1841,23 +1601,13 @@
                   <w:rFonts w:eastAsia="Times New Roman"/>
                 </w:rPr>
               </w:pPr>
-              <w:proofErr w:type="spellStart"/>
               <w:r>
                 <w:rPr>
                   <w:rFonts w:eastAsia="Times New Roman"/>
                   <w:i/>
                   <w:iCs/>
                 </w:rPr>
-                <w:t>Airiti</w:t>
-              </w:r>
-              <w:proofErr w:type="spellEnd"/>
-              <w:r>
-                <w:rPr>
-                  <w:rFonts w:eastAsia="Times New Roman"/>
-                  <w:i/>
-                  <w:iCs/>
-                </w:rPr>
-                <w:t xml:space="preserve"> Library_Comparative+Study+of+Artificial+Neural+Network+and+ARIMA+Models+in+Predicting+Exchange+Rate</w:t>
+                <w:t>Airiti Library_Comparative+Study+of+Artificial+Neural+Network+and+ARIMA+Models+in+Predicting+Exchange+Rate</w:t>
               </w:r>
               <w:r>
                 <w:rPr>
@@ -1877,21 +1627,7 @@
                 <w:rPr>
                   <w:rFonts w:eastAsia="Times New Roman"/>
                 </w:rPr>
-                <w:t xml:space="preserve">Cortes, C. and </w:t>
-              </w:r>
-              <w:proofErr w:type="spellStart"/>
-              <w:r>
-                <w:rPr>
-                  <w:rFonts w:eastAsia="Times New Roman"/>
-                </w:rPr>
-                <w:t>Vapnik</w:t>
-              </w:r>
-              <w:proofErr w:type="spellEnd"/>
-              <w:r>
-                <w:rPr>
-                  <w:rFonts w:eastAsia="Times New Roman"/>
-                </w:rPr>
-                <w:t xml:space="preserve">, V. (1995). Support-vector networks. </w:t>
+                <w:t xml:space="preserve">Cortes, C. and Vapnik, V. (1995). Support-vector networks. </w:t>
               </w:r>
               <w:r>
                 <w:rPr>
@@ -1919,39 +1655,15 @@
                 <w:rPr>
                   <w:rFonts w:eastAsia="Times New Roman"/>
                 </w:rPr>
-                <w:t xml:space="preserve">Huang, M.W., Chen, C.W., Lin, W.C., </w:t>
+                <w:t xml:space="preserve">Huang, M.W., Chen, C.W., Lin, W.C., Ke, S.W. and Tsai, C.F. (2017). SVM and SVM ensembles in breast cancer prediction. </w:t>
               </w:r>
-              <w:proofErr w:type="spellStart"/>
-              <w:r>
-                <w:rPr>
-                  <w:rFonts w:eastAsia="Times New Roman"/>
-                </w:rPr>
-                <w:t>Ke</w:t>
-              </w:r>
-              <w:proofErr w:type="spellEnd"/>
-              <w:r>
-                <w:rPr>
-                  <w:rFonts w:eastAsia="Times New Roman"/>
-                </w:rPr>
-                <w:t xml:space="preserve">, S.W. and Tsai, C.F. (2017). SVM and SVM ensembles in breast cancer prediction. </w:t>
-              </w:r>
-              <w:proofErr w:type="spellStart"/>
               <w:r>
                 <w:rPr>
                   <w:rFonts w:eastAsia="Times New Roman"/>
                   <w:i/>
                   <w:iCs/>
                 </w:rPr>
-                <w:t>PLoS</w:t>
-              </w:r>
-              <w:proofErr w:type="spellEnd"/>
-              <w:r>
-                <w:rPr>
-                  <w:rFonts w:eastAsia="Times New Roman"/>
-                  <w:i/>
-                  <w:iCs/>
-                </w:rPr>
-                <w:t xml:space="preserve"> ONE</w:t>
+                <w:t>PLoS ONE</w:t>
               </w:r>
               <w:r>
                 <w:rPr>
@@ -1999,21 +1711,7 @@
                 <w:rPr>
                   <w:rFonts w:eastAsia="Times New Roman"/>
                 </w:rPr>
-                <w:t xml:space="preserve">Qi, F., Xu, Z., Zhang, H., Wang, R., Wang, Y., Jia, X., Lin, P., </w:t>
-              </w:r>
-              <w:proofErr w:type="spellStart"/>
-              <w:r>
-                <w:rPr>
-                  <w:rFonts w:eastAsia="Times New Roman"/>
-                </w:rPr>
-                <w:t>Geng</w:t>
-              </w:r>
-              <w:proofErr w:type="spellEnd"/>
-              <w:r>
-                <w:rPr>
-                  <w:rFonts w:eastAsia="Times New Roman"/>
-                </w:rPr>
-                <w:t xml:space="preserve">, M., Huang, Y., Li, S. and Yang, J. (2021). Predicting the mortality of smoking attributable to cancer in Qingdao, China: A time-series analysis. </w:t>
+                <w:t xml:space="preserve">Qi, F., Xu, Z., Zhang, H., Wang, R., Wang, Y., Jia, X., Lin, P., Geng, M., Huang, Y., Li, S. and Yang, J. (2021). Predicting the mortality of smoking attributable to cancer in Qingdao, China: A time-series analysis. </w:t>
               </w:r>
               <w:r>
                 <w:rPr>
@@ -2101,103 +1799,11 @@
                   <w:rFonts w:eastAsia="Times New Roman"/>
                 </w:rPr>
               </w:pPr>
-              <w:proofErr w:type="spellStart"/>
               <w:r>
                 <w:rPr>
                   <w:rFonts w:eastAsia="Times New Roman"/>
                 </w:rPr>
-                <w:t>Włodarczyk</w:t>
-              </w:r>
-              <w:proofErr w:type="spellEnd"/>
-              <w:r>
-                <w:rPr>
-                  <w:rFonts w:eastAsia="Times New Roman"/>
-                </w:rPr>
-                <w:t xml:space="preserve">, T., </w:t>
-              </w:r>
-              <w:proofErr w:type="spellStart"/>
-              <w:r>
-                <w:rPr>
-                  <w:rFonts w:eastAsia="Times New Roman"/>
-                </w:rPr>
-                <w:t>Płotka</w:t>
-              </w:r>
-              <w:proofErr w:type="spellEnd"/>
-              <w:r>
-                <w:rPr>
-                  <w:rFonts w:eastAsia="Times New Roman"/>
-                </w:rPr>
-                <w:t xml:space="preserve">, S., </w:t>
-              </w:r>
-              <w:proofErr w:type="spellStart"/>
-              <w:r>
-                <w:rPr>
-                  <w:rFonts w:eastAsia="Times New Roman"/>
-                </w:rPr>
-                <w:t>Szczepański</w:t>
-              </w:r>
-              <w:proofErr w:type="spellEnd"/>
-              <w:r>
-                <w:rPr>
-                  <w:rFonts w:eastAsia="Times New Roman"/>
-                </w:rPr>
-                <w:t xml:space="preserve">, T., </w:t>
-              </w:r>
-              <w:proofErr w:type="spellStart"/>
-              <w:r>
-                <w:rPr>
-                  <w:rFonts w:eastAsia="Times New Roman"/>
-                </w:rPr>
-                <w:t>Rokita</w:t>
-              </w:r>
-              <w:proofErr w:type="spellEnd"/>
-              <w:r>
-                <w:rPr>
-                  <w:rFonts w:eastAsia="Times New Roman"/>
-                </w:rPr>
-                <w:t>, P., Sochacki-</w:t>
-              </w:r>
-              <w:proofErr w:type="spellStart"/>
-              <w:r>
-                <w:rPr>
-                  <w:rFonts w:eastAsia="Times New Roman"/>
-                </w:rPr>
-                <w:t>Wójcicka</w:t>
-              </w:r>
-              <w:proofErr w:type="spellEnd"/>
-              <w:r>
-                <w:rPr>
-                  <w:rFonts w:eastAsia="Times New Roman"/>
-                </w:rPr>
-                <w:t xml:space="preserve">, N., </w:t>
-              </w:r>
-              <w:proofErr w:type="spellStart"/>
-              <w:r>
-                <w:rPr>
-                  <w:rFonts w:eastAsia="Times New Roman"/>
-                </w:rPr>
-                <w:t>Wójcicki</w:t>
-              </w:r>
-              <w:proofErr w:type="spellEnd"/>
-              <w:r>
-                <w:rPr>
-                  <w:rFonts w:eastAsia="Times New Roman"/>
-                </w:rPr>
-                <w:t xml:space="preserve">, J., Lipa, M. and </w:t>
-              </w:r>
-              <w:proofErr w:type="spellStart"/>
-              <w:r>
-                <w:rPr>
-                  <w:rFonts w:eastAsia="Times New Roman"/>
-                </w:rPr>
-                <w:t>Trzciński</w:t>
-              </w:r>
-              <w:proofErr w:type="spellEnd"/>
-              <w:r>
-                <w:rPr>
-                  <w:rFonts w:eastAsia="Times New Roman"/>
-                </w:rPr>
-                <w:t xml:space="preserve">, T. (2021). Machine learning methods for preterm birth prediction: A review. </w:t>
+                <w:t xml:space="preserve">Włodarczyk, T., Płotka, S., Szczepański, T., Rokita, P., Sochacki-Wójcicka, N., Wójcicki, J., Lipa, M. and Trzciński, T. (2021). Machine learning methods for preterm birth prediction: A review. </w:t>
               </w:r>
               <w:r>
                 <w:rPr>
@@ -2889,6 +2495,7 @@
   </w:compat>
   <w:rsids>
     <w:rsidRoot w:val="00A64181"/>
+    <w:rsid w:val="000844F9"/>
     <w:rsid w:val="001254BE"/>
     <w:rsid w:val="001F61A1"/>
     <w:rsid w:val="003F69FA"/>
@@ -2899,6 +2506,7 @@
     <w:rsid w:val="00A64181"/>
     <w:rsid w:val="00CA3ACC"/>
     <w:rsid w:val="00D42645"/>
+    <w:rsid w:val="00FA53B2"/>
   </w:rsids>
   <m:mathPr>
     <m:mathFont m:val="Cambria Math"/>

</xml_diff>

<commit_message>
literature review new titles
</commit_message>
<xml_diff>
--- a/literature_review.docx
+++ b/literature_review.docx
@@ -99,27 +99,161 @@
         <w:t>time,</w:t>
       </w:r>
       <w:r>
-        <w:t xml:space="preserve"> we listen to a news about committing suicide.</w:t>
-      </w:r>
-    </w:p>
-    <w:p>
-      <w:pPr>
-        <w:jc w:val="both"/>
-      </w:pPr>
-    </w:p>
-    <w:p>
-      <w:pPr>
-        <w:rPr>
-          <w:b/>
-          <w:bCs/>
-        </w:rPr>
-      </w:pPr>
-      <w:r>
-        <w:rPr>
-          <w:b/>
-          <w:bCs/>
+        <w:t xml:space="preserve"> we listen to </w:t>
+      </w:r>
+      <w:proofErr w:type="gramStart"/>
+      <w:r>
+        <w:t>a</w:t>
+      </w:r>
+      <w:proofErr w:type="gramEnd"/>
+      <w:r>
+        <w:t xml:space="preserve"> news about committing suicide.</w:t>
+      </w:r>
+    </w:p>
+    <w:p>
+      <w:pPr>
+        <w:jc w:val="both"/>
+      </w:pPr>
+    </w:p>
+    <w:p>
+      <w:pPr>
+        <w:rPr>
+          <w:b/>
+          <w:bCs/>
+          <w:sz w:val="28"/>
+          <w:szCs w:val="28"/>
+        </w:rPr>
+      </w:pPr>
+      <w:r>
+        <w:rPr>
+          <w:b/>
+          <w:bCs/>
+          <w:sz w:val="28"/>
+          <w:szCs w:val="28"/>
+        </w:rPr>
+        <w:t>3</w:t>
+      </w:r>
+      <w:r>
+        <w:rPr>
+          <w:b/>
+          <w:bCs/>
+          <w:sz w:val="28"/>
+          <w:szCs w:val="28"/>
+        </w:rPr>
+        <w:t xml:space="preserve">. </w:t>
+      </w:r>
+      <w:r>
+        <w:rPr>
+          <w:b/>
+          <w:bCs/>
+          <w:sz w:val="28"/>
+          <w:szCs w:val="28"/>
         </w:rPr>
         <w:t>Technologies and methods</w:t>
+      </w:r>
+    </w:p>
+    <w:p>
+      <w:pPr>
+        <w:rPr>
+          <w:b/>
+          <w:bCs/>
+          <w:sz w:val="24"/>
+          <w:szCs w:val="24"/>
+        </w:rPr>
+      </w:pPr>
+      <w:r>
+        <w:rPr>
+          <w:b/>
+          <w:bCs/>
+          <w:sz w:val="24"/>
+          <w:szCs w:val="24"/>
+        </w:rPr>
+        <w:t xml:space="preserve">3.1 </w:t>
+      </w:r>
+      <w:r>
+        <w:rPr>
+          <w:b/>
+          <w:bCs/>
+          <w:sz w:val="24"/>
+          <w:szCs w:val="24"/>
+        </w:rPr>
+        <w:t xml:space="preserve">Data </w:t>
+      </w:r>
+      <w:proofErr w:type="spellStart"/>
+      <w:r>
+        <w:rPr>
+          <w:b/>
+          <w:bCs/>
+          <w:sz w:val="24"/>
+          <w:szCs w:val="24"/>
+        </w:rPr>
+        <w:t>Preperation</w:t>
+      </w:r>
+      <w:proofErr w:type="spellEnd"/>
+    </w:p>
+    <w:p>
+      <w:pPr>
+        <w:rPr>
+          <w:b/>
+          <w:bCs/>
+          <w:sz w:val="28"/>
+          <w:szCs w:val="28"/>
+        </w:rPr>
+      </w:pPr>
+    </w:p>
+    <w:p>
+      <w:pPr>
+        <w:rPr>
+          <w:b/>
+          <w:bCs/>
+          <w:sz w:val="24"/>
+          <w:szCs w:val="24"/>
+        </w:rPr>
+      </w:pPr>
+      <w:r>
+        <w:rPr>
+          <w:b/>
+          <w:bCs/>
+          <w:sz w:val="24"/>
+          <w:szCs w:val="24"/>
+        </w:rPr>
+        <w:t>3</w:t>
+      </w:r>
+      <w:r>
+        <w:rPr>
+          <w:b/>
+          <w:bCs/>
+          <w:sz w:val="24"/>
+          <w:szCs w:val="24"/>
+        </w:rPr>
+        <w:t>.</w:t>
+      </w:r>
+      <w:r>
+        <w:rPr>
+          <w:b/>
+          <w:bCs/>
+          <w:sz w:val="24"/>
+          <w:szCs w:val="24"/>
+        </w:rPr>
+        <w:t>2</w:t>
+      </w:r>
+      <w:r>
+        <w:rPr>
+          <w:b/>
+          <w:bCs/>
+          <w:sz w:val="24"/>
+          <w:szCs w:val="24"/>
+        </w:rPr>
+        <w:t xml:space="preserve"> </w:t>
+      </w:r>
+      <w:r>
+        <w:rPr>
+          <w:b/>
+          <w:bCs/>
+          <w:sz w:val="24"/>
+          <w:szCs w:val="24"/>
+        </w:rPr>
+        <w:t>Data Visualization</w:t>
       </w:r>
     </w:p>
     <w:p>
@@ -166,12 +300,14 @@
         </w:sdtPr>
         <w:sdtEndPr/>
         <w:sdtContent>
+          <w:proofErr w:type="spellStart"/>
           <w:r>
             <w:rPr>
               <w:color w:val="000000"/>
             </w:rPr>
             <w:t>Streamlit</w:t>
           </w:r>
+          <w:proofErr w:type="spellEnd"/>
         </w:sdtContent>
       </w:sdt>
       <w:r>
@@ -195,7 +331,56 @@
     </w:p>
     <w:p>
       <w:pPr>
-        <w:jc w:val="both"/>
+        <w:rPr>
+          <w:b/>
+          <w:bCs/>
+          <w:sz w:val="24"/>
+          <w:szCs w:val="24"/>
+        </w:rPr>
+      </w:pPr>
+      <w:r>
+        <w:rPr>
+          <w:b/>
+          <w:bCs/>
+          <w:sz w:val="24"/>
+          <w:szCs w:val="24"/>
+        </w:rPr>
+        <w:t>3.</w:t>
+      </w:r>
+      <w:r>
+        <w:rPr>
+          <w:b/>
+          <w:bCs/>
+          <w:sz w:val="24"/>
+          <w:szCs w:val="24"/>
+        </w:rPr>
+        <w:t>3</w:t>
+      </w:r>
+      <w:r>
+        <w:rPr>
+          <w:b/>
+          <w:bCs/>
+          <w:sz w:val="24"/>
+          <w:szCs w:val="24"/>
+        </w:rPr>
+        <w:t xml:space="preserve"> </w:t>
+      </w:r>
+      <w:r>
+        <w:rPr>
+          <w:b/>
+          <w:bCs/>
+          <w:sz w:val="24"/>
+          <w:szCs w:val="24"/>
+        </w:rPr>
+        <w:t>Modeling and Forecasting</w:t>
+      </w:r>
+    </w:p>
+    <w:p>
+      <w:pPr>
+        <w:jc w:val="both"/>
+        <w:rPr>
+          <w:color w:val="000000"/>
+        </w:rPr>
       </w:pPr>
       <w:r>
         <w:rPr>
@@ -206,13 +391,160 @@
       <w:r>
         <w:t>working with time series forecasting is a crucial part in my dissertation. I have number of different targets in my dissertation. I have been looking for ways to predict the number of suicides in upcoming years. My interest in time series and ML made me dive deep into sophisticated time series models like SARIMA and VAR to make models on the suicide data and forecast future suicides in different countries.</w:t>
       </w:r>
-    </w:p>
-    <w:p>
-      <w:pPr>
-        <w:jc w:val="both"/>
-      </w:pPr>
-      <w:r>
-        <w:t xml:space="preserve">Thirdly, we need a database server for data to be stored on the server. I will be using PSQL or MySQL servers for data storage and management. I want the data in my DB to be updated time to time and my model has to be updated based on the new data injected in each time. The reason for choosing these DB’s is the flexibility of usage and </w:t>
+      <w:r>
+        <w:t xml:space="preserve"> Dealing with numerical and categorical variables I have used decision tree classifier capable of classifying purposes.</w:t>
+      </w:r>
+      <w:r>
+        <w:t xml:space="preserve"> I could see the </w:t>
+      </w:r>
+      <w:sdt>
+        <w:sdtPr>
+          <w:rPr>
+            <w:color w:val="000000"/>
+          </w:rPr>
+          <w:tag w:val="MENDELEY_CITATION_v3_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"/>
+          <w:id w:val="-955317725"/>
+          <w:placeholder>
+            <w:docPart w:val="DefaultPlaceholder_-1854013440"/>
+          </w:placeholder>
+        </w:sdtPr>
+        <w:sdtContent>
+          <w:r>
+            <w:rPr>
+              <w:color w:val="000000"/>
+            </w:rPr>
+            <w:t>Brunello et al</w:t>
+          </w:r>
+        </w:sdtContent>
+      </w:sdt>
+      <w:r>
+        <w:rPr>
+          <w:color w:val="000000"/>
+        </w:rPr>
+        <w:t xml:space="preserve"> has successfully implemented them in their research which really inspired me to adapt the idea in suicide analysis.</w:t>
+      </w:r>
+    </w:p>
+    <w:p>
+      <w:pPr>
+        <w:rPr>
+          <w:b/>
+          <w:bCs/>
+          <w:sz w:val="24"/>
+          <w:szCs w:val="24"/>
+        </w:rPr>
+      </w:pPr>
+      <w:r>
+        <w:rPr>
+          <w:b/>
+          <w:bCs/>
+          <w:sz w:val="24"/>
+          <w:szCs w:val="24"/>
+        </w:rPr>
+        <w:t>3.</w:t>
+      </w:r>
+      <w:r>
+        <w:rPr>
+          <w:b/>
+          <w:bCs/>
+          <w:sz w:val="24"/>
+          <w:szCs w:val="24"/>
+        </w:rPr>
+        <w:t>4</w:t>
+      </w:r>
+      <w:r>
+        <w:rPr>
+          <w:b/>
+          <w:bCs/>
+          <w:sz w:val="24"/>
+          <w:szCs w:val="24"/>
+        </w:rPr>
+        <w:t xml:space="preserve"> </w:t>
+      </w:r>
+      <w:r>
+        <w:rPr>
+          <w:b/>
+          <w:bCs/>
+          <w:sz w:val="24"/>
+          <w:szCs w:val="24"/>
+        </w:rPr>
+        <w:t>Evaluation of models</w:t>
+      </w:r>
+    </w:p>
+    <w:p>
+      <w:pPr>
+        <w:rPr>
+          <w:b/>
+          <w:bCs/>
+          <w:sz w:val="24"/>
+          <w:szCs w:val="24"/>
+        </w:rPr>
+      </w:pPr>
+    </w:p>
+    <w:p>
+      <w:pPr>
+        <w:rPr>
+          <w:b/>
+          <w:bCs/>
+          <w:sz w:val="24"/>
+          <w:szCs w:val="24"/>
+        </w:rPr>
+      </w:pPr>
+      <w:r>
+        <w:rPr>
+          <w:b/>
+          <w:bCs/>
+          <w:sz w:val="24"/>
+          <w:szCs w:val="24"/>
+        </w:rPr>
+        <w:t>3.</w:t>
+      </w:r>
+      <w:r>
+        <w:rPr>
+          <w:b/>
+          <w:bCs/>
+          <w:sz w:val="24"/>
+          <w:szCs w:val="24"/>
+        </w:rPr>
+        <w:t>5</w:t>
+      </w:r>
+      <w:r>
+        <w:rPr>
+          <w:b/>
+          <w:bCs/>
+          <w:sz w:val="24"/>
+          <w:szCs w:val="24"/>
+        </w:rPr>
+        <w:t xml:space="preserve"> </w:t>
+      </w:r>
+      <w:r>
+        <w:rPr>
+          <w:b/>
+          <w:bCs/>
+          <w:sz w:val="24"/>
+          <w:szCs w:val="24"/>
+        </w:rPr>
+        <w:t xml:space="preserve">Data </w:t>
+      </w:r>
+      <w:r>
+        <w:rPr>
+          <w:b/>
+          <w:bCs/>
+          <w:sz w:val="24"/>
+          <w:szCs w:val="24"/>
+        </w:rPr>
+        <w:t xml:space="preserve">Storage </w:t>
+      </w:r>
+    </w:p>
+    <w:p>
+      <w:pPr>
+        <w:jc w:val="both"/>
+      </w:pPr>
+      <w:r>
+        <w:t xml:space="preserve">Thirdly, we need a database server for data to be stored on the server. I will be using PSQL or MySQL servers for data storage and management. I want the data in my DB to be updated time to time and my model has to be updated based on the new data injected in each time. The reason for choosing these DB’s </w:t>
+      </w:r>
+      <w:r>
+        <w:lastRenderedPageBreak/>
+        <w:t xml:space="preserve">is the flexibility of usage and </w:t>
       </w:r>
       <w:r>
         <w:t>its</w:t>
@@ -232,6 +564,66 @@
     </w:p>
     <w:p>
       <w:pPr>
+        <w:rPr>
+          <w:b/>
+          <w:bCs/>
+          <w:sz w:val="24"/>
+          <w:szCs w:val="24"/>
+        </w:rPr>
+      </w:pPr>
+      <w:r>
+        <w:rPr>
+          <w:b/>
+          <w:bCs/>
+          <w:sz w:val="24"/>
+          <w:szCs w:val="24"/>
+        </w:rPr>
+        <w:t>3.</w:t>
+      </w:r>
+      <w:r>
+        <w:rPr>
+          <w:b/>
+          <w:bCs/>
+          <w:sz w:val="24"/>
+          <w:szCs w:val="24"/>
+        </w:rPr>
+        <w:t>6</w:t>
+      </w:r>
+      <w:r>
+        <w:rPr>
+          <w:b/>
+          <w:bCs/>
+          <w:sz w:val="24"/>
+          <w:szCs w:val="24"/>
+        </w:rPr>
+        <w:t xml:space="preserve"> </w:t>
+      </w:r>
+      <w:r>
+        <w:rPr>
+          <w:b/>
+          <w:bCs/>
+          <w:sz w:val="24"/>
+          <w:szCs w:val="24"/>
+        </w:rPr>
+        <w:t>Server and Hosting</w:t>
+      </w:r>
+      <w:r>
+        <w:rPr>
+          <w:b/>
+          <w:bCs/>
+          <w:sz w:val="24"/>
+          <w:szCs w:val="24"/>
+        </w:rPr>
+        <w:t xml:space="preserve"> </w:t>
+      </w:r>
+    </w:p>
+    <w:p>
+      <w:pPr>
+        <w:jc w:val="both"/>
+      </w:pPr>
+    </w:p>
+    <w:p>
+      <w:pPr>
         <w:jc w:val="both"/>
         <w:rPr>
           <w:color w:val="000000"/>
@@ -241,8 +633,119 @@
         <w:t xml:space="preserve">Finally, </w:t>
       </w:r>
       <w:r>
-        <w:t xml:space="preserve">, </w:t>
-      </w:r>
+        <w:t>Server and hosting</w:t>
+      </w:r>
+    </w:p>
+    <w:p>
+      <w:pPr>
+        <w:jc w:val="both"/>
+        <w:rPr>
+          <w:color w:val="000000"/>
+        </w:rPr>
+      </w:pPr>
+    </w:p>
+    <w:p>
+      <w:pPr>
+        <w:jc w:val="both"/>
+        <w:rPr>
+          <w:color w:val="000000"/>
+        </w:rPr>
+      </w:pPr>
+    </w:p>
+    <w:p>
+      <w:pPr>
+        <w:rPr>
+          <w:b/>
+          <w:bCs/>
+          <w:sz w:val="24"/>
+          <w:szCs w:val="24"/>
+        </w:rPr>
+      </w:pPr>
+      <w:r>
+        <w:rPr>
+          <w:b/>
+          <w:bCs/>
+          <w:sz w:val="24"/>
+          <w:szCs w:val="24"/>
+        </w:rPr>
+        <w:t>3.</w:t>
+      </w:r>
+      <w:r>
+        <w:rPr>
+          <w:b/>
+          <w:bCs/>
+          <w:sz w:val="24"/>
+          <w:szCs w:val="24"/>
+        </w:rPr>
+        <w:t>7</w:t>
+      </w:r>
+      <w:r>
+        <w:rPr>
+          <w:b/>
+          <w:bCs/>
+          <w:sz w:val="24"/>
+          <w:szCs w:val="24"/>
+        </w:rPr>
+        <w:t xml:space="preserve"> </w:t>
+      </w:r>
+      <w:r>
+        <w:rPr>
+          <w:b/>
+          <w:bCs/>
+          <w:sz w:val="24"/>
+          <w:szCs w:val="24"/>
+        </w:rPr>
+        <w:t>Data Security</w:t>
+      </w:r>
+    </w:p>
+    <w:p>
+      <w:pPr>
+        <w:rPr>
+          <w:b/>
+          <w:bCs/>
+          <w:sz w:val="24"/>
+          <w:szCs w:val="24"/>
+        </w:rPr>
+      </w:pPr>
+    </w:p>
+    <w:p>
+      <w:pPr>
+        <w:rPr>
+          <w:b/>
+          <w:bCs/>
+          <w:sz w:val="24"/>
+          <w:szCs w:val="24"/>
+        </w:rPr>
+      </w:pPr>
+    </w:p>
+    <w:p>
+      <w:pPr>
+        <w:rPr>
+          <w:b/>
+          <w:bCs/>
+          <w:sz w:val="24"/>
+          <w:szCs w:val="24"/>
+        </w:rPr>
+      </w:pPr>
+      <w:r>
+        <w:rPr>
+          <w:b/>
+          <w:bCs/>
+          <w:sz w:val="24"/>
+          <w:szCs w:val="24"/>
+        </w:rPr>
+        <w:t>3.7 Data Security</w:t>
+      </w:r>
+    </w:p>
+    <w:p>
+      <w:pPr>
+        <w:rPr>
+          <w:b/>
+          <w:bCs/>
+          <w:sz w:val="24"/>
+          <w:szCs w:val="24"/>
+        </w:rPr>
+      </w:pPr>
     </w:p>
     <w:p>
       <w:pPr>
@@ -315,17 +818,7 @@
           <w:sz w:val="23"/>
           <w:szCs w:val="23"/>
         </w:rPr>
-        <w:t xml:space="preserve">As I previously stated, the subject dataset did not contain any personal information. I would highly recommend for future studies we need to incorporate more humans in the experimentation to collect data from people in real-time. The most important thing we need to follow is taking consent from each person who is willing to participate in the study. There are some major concerns in this regard, let’s imagine if we have not taken any consent from these human beings who are participating in the </w:t>
-      </w:r>
-      <w:r>
-        <w:rPr>
-          <w:rFonts w:ascii="Calibri" w:hAnsi="Calibri" w:cs="Calibri"/>
-          <w:color w:val="000000"/>
-          <w:sz w:val="23"/>
-          <w:szCs w:val="23"/>
-        </w:rPr>
-        <w:lastRenderedPageBreak/>
-        <w:t xml:space="preserve">study/experiment. They might later go to court and file a complaint against us for doing illegal use of personal information. Also, we need to clearly state what are the acts or dangers involved in the experiments. So that they are aware before they participate in these activities. </w:t>
+        <w:t xml:space="preserve">As I previously stated, the subject dataset did not contain any personal information. I would highly recommend for future studies we need to incorporate more humans in the experimentation to collect data from people in real-time. The most important thing we need to follow is taking consent from each person who is willing to participate in the study. There are some major concerns in this regard, let’s imagine if we have not taken any consent from these human beings who are participating in the study/experiment. They might later go to court and file a complaint against us for doing illegal use of personal information. Also, we need to clearly state what are the acts or dangers involved in the experiments. So that they are aware before they participate in these activities. </w:t>
       </w:r>
       <w:sdt>
         <w:sdtPr>
@@ -350,7 +843,27 @@
               <w:sz w:val="23"/>
               <w:szCs w:val="23"/>
             </w:rPr>
-            <w:t>(Bogod 2004)</w:t>
+            <w:t>(</w:t>
+          </w:r>
+          <w:proofErr w:type="spellStart"/>
+          <w:r>
+            <w:rPr>
+              <w:rFonts w:ascii="Calibri" w:hAnsi="Calibri" w:cs="Calibri"/>
+              <w:color w:val="000000"/>
+              <w:sz w:val="23"/>
+              <w:szCs w:val="23"/>
+            </w:rPr>
+            <w:t>Bogod</w:t>
+          </w:r>
+          <w:proofErr w:type="spellEnd"/>
+          <w:r>
+            <w:rPr>
+              <w:rFonts w:ascii="Calibri" w:hAnsi="Calibri" w:cs="Calibri"/>
+              <w:color w:val="000000"/>
+              <w:sz w:val="23"/>
+              <w:szCs w:val="23"/>
+            </w:rPr>
+            <w:t xml:space="preserve"> 2004)</w:t>
           </w:r>
         </w:sdtContent>
       </w:sdt>
@@ -504,6 +1017,7 @@
         <w:rPr>
           <w:noProof/>
         </w:rPr>
+        <w:lastRenderedPageBreak/>
         <w:drawing>
           <wp:inline distT="0" distB="0" distL="0" distR="0" wp14:anchorId="0BE50738" wp14:editId="6C529A20">
             <wp:extent cx="1581150" cy="1581150"/>
@@ -708,17 +1222,7 @@
           <w:sz w:val="23"/>
           <w:szCs w:val="23"/>
         </w:rPr>
-        <w:t xml:space="preserve"> It’s unexplainable how much we can make use of the suicide data analysis. Govt. is trying to find out the reasons behind suicides or how to reduce the number of suicides every year. We can develop new strategies that can mitigate the effect of suicides through analysis and understanding of existing data. We can make use of ML models act as smart applications which can </w:t>
-      </w:r>
-      <w:r>
-        <w:rPr>
-          <w:rFonts w:ascii="Calibri" w:hAnsi="Calibri" w:cs="Calibri"/>
-          <w:color w:val="000000"/>
-          <w:sz w:val="23"/>
-          <w:szCs w:val="23"/>
-        </w:rPr>
-        <w:lastRenderedPageBreak/>
-        <w:t>guide mobile users based on user activity data. Suicide analysis creates a new era of AI where we can keep an eye on who is more vulnerable to death.</w:t>
+        <w:t xml:space="preserve"> It’s unexplainable how much we can make use of the suicide data analysis. Govt. is trying to find out the reasons behind suicides or how to reduce the number of suicides every year. We can develop new strategies that can mitigate the effect of suicides through analysis and understanding of existing data. We can make use of ML models act as smart applications which can guide mobile users based on user activity data. Suicide analysis creates a new era of AI where we can keep an eye on who is more vulnerable to death.</w:t>
       </w:r>
     </w:p>
     <w:p>
@@ -757,7 +1261,27 @@
           <w:sz w:val="23"/>
           <w:szCs w:val="23"/>
         </w:rPr>
-        <w:t>Now let’s look at my data and its opportunities. Have you ever thought of having a suicide prediction model for each country? The wide range opportunities using AI and Time Series model on big data is possible using current technologies. Internet of things, cloud computing and ML are the best example of state-of-the-art technologies. Suicide prediction model and live dashboard visualization is a great analysis model which any growing business can take inspiration from. Just imagine a burger selling vendor creating a live predicting model of specific kind of burger that are sold at particular season of a year? or may be checking best selling milk shakes in each month? Wouldn’t these analyses make them grow? or even predict how much products are going to be sold in coming months so they can prepare their store for the coming period to avoid lack of materials. Thus, this model is ultimately showing what kind of predictions or analysis our business and health industry need today to go smarter and do smarter businesses.</w:t>
+        <w:t xml:space="preserve">Now let’s look at my data and its opportunities. Have you ever thought of having a suicide prediction model for each country? The wide range opportunities using AI and Time Series model on big data is possible using current technologies. Internet of things, cloud computing and ML are the best example of state-of-the-art technologies. Suicide prediction model and live dashboard visualization is a great analysis model which any growing business can take inspiration from. Just imagine a burger selling vendor creating a live predicting model of specific kind of burger that are sold at particular season of a year? or may be checking </w:t>
+      </w:r>
+      <w:proofErr w:type="spellStart"/>
+      <w:r>
+        <w:rPr>
+          <w:rFonts w:ascii="Calibri" w:hAnsi="Calibri" w:cs="Calibri"/>
+          <w:color w:val="000000"/>
+          <w:sz w:val="23"/>
+          <w:szCs w:val="23"/>
+        </w:rPr>
+        <w:t>best selling</w:t>
+      </w:r>
+      <w:proofErr w:type="spellEnd"/>
+      <w:r>
+        <w:rPr>
+          <w:rFonts w:ascii="Calibri" w:hAnsi="Calibri" w:cs="Calibri"/>
+          <w:color w:val="000000"/>
+          <w:sz w:val="23"/>
+          <w:szCs w:val="23"/>
+        </w:rPr>
+        <w:t xml:space="preserve"> milk shakes in each month? Wouldn’t these analyses make them grow? or even predict how much products are going to be sold in coming months so they can prepare their store for the coming period to avoid lack of materials. Thus, this model is ultimately showing what kind of predictions or analysis our business and health industry need today to go smarter and do smarter businesses.</w:t>
       </w:r>
     </w:p>
     <w:p>
@@ -807,7 +1331,67 @@
           <w:sz w:val="23"/>
           <w:szCs w:val="23"/>
         </w:rPr>
-        <w:t>: - Data can be used in many different ways. Some people have used it for good reasons others did differently as well. Suicide dataset could be misused in some way. But in my point of view as long as we are not providing specific information about individuals, they are less likely to occur. In my analysis what I would say is incase more features are added to the model in the future, I will have to alter model statically and make them dynamic using cron jobs. Also, when I comes to storing individual information in future, more storage space might be required as well as my model could perform poor because of the server requirements. Even though we have other options to by clod storage space, it will still be costing more money on the other hand I will have to figure out ways to improve the requirements.</w:t>
+        <w:t xml:space="preserve">: - Data can be used in many different ways. Some people have used it for good reasons others did differently as well. Suicide dataset could be misused in some way. But in my point of view as long as we are not providing specific information about individuals, they are less likely to occur. In my analysis what I would say is incase more features are added to the model in the future, I will have to alter model statically and make them dynamic using </w:t>
+      </w:r>
+      <w:proofErr w:type="spellStart"/>
+      <w:r>
+        <w:rPr>
+          <w:rFonts w:ascii="Calibri" w:hAnsi="Calibri" w:cs="Calibri"/>
+          <w:color w:val="000000"/>
+          <w:sz w:val="23"/>
+          <w:szCs w:val="23"/>
+        </w:rPr>
+        <w:t>cron</w:t>
+      </w:r>
+      <w:proofErr w:type="spellEnd"/>
+      <w:r>
+        <w:rPr>
+          <w:rFonts w:ascii="Calibri" w:hAnsi="Calibri" w:cs="Calibri"/>
+          <w:color w:val="000000"/>
+          <w:sz w:val="23"/>
+          <w:szCs w:val="23"/>
+        </w:rPr>
+        <w:t xml:space="preserve"> jobs. Also, when I </w:t>
+      </w:r>
+      <w:proofErr w:type="gramStart"/>
+      <w:r>
+        <w:rPr>
+          <w:rFonts w:ascii="Calibri" w:hAnsi="Calibri" w:cs="Calibri"/>
+          <w:color w:val="000000"/>
+          <w:sz w:val="23"/>
+          <w:szCs w:val="23"/>
+        </w:rPr>
+        <w:t>comes</w:t>
+      </w:r>
+      <w:proofErr w:type="gramEnd"/>
+      <w:r>
+        <w:rPr>
+          <w:rFonts w:ascii="Calibri" w:hAnsi="Calibri" w:cs="Calibri"/>
+          <w:color w:val="000000"/>
+          <w:sz w:val="23"/>
+          <w:szCs w:val="23"/>
+        </w:rPr>
+        <w:t xml:space="preserve"> to storing individual information in future, more storage space might be required as well as my model could perform poor because of the server requirements. Even though we have other options to </w:t>
+      </w:r>
+      <w:proofErr w:type="spellStart"/>
+      <w:r>
+        <w:rPr>
+          <w:rFonts w:ascii="Calibri" w:hAnsi="Calibri" w:cs="Calibri"/>
+          <w:color w:val="000000"/>
+          <w:sz w:val="23"/>
+          <w:szCs w:val="23"/>
+        </w:rPr>
+        <w:t>by</w:t>
+      </w:r>
+      <w:proofErr w:type="spellEnd"/>
+      <w:r>
+        <w:rPr>
+          <w:rFonts w:ascii="Calibri" w:hAnsi="Calibri" w:cs="Calibri"/>
+          <w:color w:val="000000"/>
+          <w:sz w:val="23"/>
+          <w:szCs w:val="23"/>
+        </w:rPr>
+        <w:t xml:space="preserve"> clod storage space, it will still be costing more money on the other hand I will have to figure out ways to improve the requirements.</w:t>
       </w:r>
     </w:p>
     <w:p>
@@ -1016,7 +1600,6 @@
           <w:noProof/>
           <w:color w:val="000000"/>
         </w:rPr>
-        <w:lastRenderedPageBreak/>
         <w:drawing>
           <wp:inline distT="0" distB="0" distL="0" distR="0" wp14:anchorId="7D993049" wp14:editId="5D0E72E4">
             <wp:extent cx="1899138" cy="2668397"/>
@@ -1094,6 +1677,7 @@
         <w:rPr>
           <w:color w:val="000000"/>
         </w:rPr>
+        <w:lastRenderedPageBreak/>
         <w:t xml:space="preserve">Another study was done on predicting birth </w:t>
       </w:r>
       <w:sdt>
@@ -1113,7 +1697,21 @@
             <w:rPr>
               <w:color w:val="000000"/>
             </w:rPr>
-            <w:t>(Włodarczyk et al. 2021)</w:t>
+            <w:t>(</w:t>
+          </w:r>
+          <w:proofErr w:type="spellStart"/>
+          <w:r>
+            <w:rPr>
+              <w:color w:val="000000"/>
+            </w:rPr>
+            <w:t>Włodarczyk</w:t>
+          </w:r>
+          <w:proofErr w:type="spellEnd"/>
+          <w:r>
+            <w:rPr>
+              <w:color w:val="000000"/>
+            </w:rPr>
+            <w:t xml:space="preserve"> et al. 2021)</w:t>
           </w:r>
         </w:sdtContent>
       </w:sdt>
@@ -1121,7 +1719,21 @@
         <w:rPr>
           <w:color w:val="000000"/>
         </w:rPr>
-        <w:t xml:space="preserve">, study was trying to figure out the preterm births. This study used machine learning algorithms like support vector machine(svm), random forest, </w:t>
+        <w:t>, study was trying to figure out the preterm births. This study used machine learning algorithms like support vector machine(</w:t>
+      </w:r>
+      <w:proofErr w:type="spellStart"/>
+      <w:r>
+        <w:rPr>
+          <w:color w:val="000000"/>
+        </w:rPr>
+        <w:t>svm</w:t>
+      </w:r>
+      <w:proofErr w:type="spellEnd"/>
+      <w:r>
+        <w:rPr>
+          <w:color w:val="000000"/>
+        </w:rPr>
+        <w:t xml:space="preserve">), random forest, </w:t>
       </w:r>
       <w:r>
         <w:rPr>
@@ -1212,13 +1824,43 @@
         <w:rPr>
           <w:color w:val="000000"/>
         </w:rPr>
-        <w:t>ARIMA model is combination of autoregressive model and moving average model.</w:t>
-      </w:r>
-      <w:r>
-        <w:rPr>
-          <w:color w:val="000000"/>
-        </w:rPr>
-        <w:t xml:space="preserve">Another study was done on prediction o exchange rate </w:t>
+        <w:t xml:space="preserve">ARIMA model is combination of autoregressive model and moving average </w:t>
+      </w:r>
+      <w:proofErr w:type="spellStart"/>
+      <w:proofErr w:type="gramStart"/>
+      <w:r>
+        <w:rPr>
+          <w:color w:val="000000"/>
+        </w:rPr>
+        <w:t>model.</w:t>
+      </w:r>
+      <w:r>
+        <w:rPr>
+          <w:color w:val="000000"/>
+        </w:rPr>
+        <w:t>Another</w:t>
+      </w:r>
+      <w:proofErr w:type="spellEnd"/>
+      <w:proofErr w:type="gramEnd"/>
+      <w:r>
+        <w:rPr>
+          <w:color w:val="000000"/>
+        </w:rPr>
+        <w:t xml:space="preserve"> study was done on prediction </w:t>
+      </w:r>
+      <w:proofErr w:type="spellStart"/>
+      <w:r>
+        <w:rPr>
+          <w:color w:val="000000"/>
+        </w:rPr>
+        <w:t>o</w:t>
+      </w:r>
+      <w:proofErr w:type="spellEnd"/>
+      <w:r>
+        <w:rPr>
+          <w:color w:val="000000"/>
+        </w:rPr>
+        <w:t xml:space="preserve"> exchange rate </w:t>
       </w:r>
       <w:sdt>
         <w:sdtPr>
@@ -1237,7 +1879,21 @@
             <w:rPr>
               <w:color w:val="000000"/>
             </w:rPr>
-            <w:t>(Airiti . 2012)</w:t>
+            <w:t>(</w:t>
+          </w:r>
+          <w:proofErr w:type="spellStart"/>
+          <w:r>
+            <w:rPr>
+              <w:color w:val="000000"/>
+            </w:rPr>
+            <w:t>Airiti</w:t>
+          </w:r>
+          <w:proofErr w:type="spellEnd"/>
+          <w:r>
+            <w:rPr>
+              <w:color w:val="000000"/>
+            </w:rPr>
+            <w:t xml:space="preserve"> . 2012)</w:t>
           </w:r>
         </w:sdtContent>
       </w:sdt>
@@ -1245,7 +1901,21 @@
         <w:rPr>
           <w:color w:val="000000"/>
         </w:rPr>
-        <w:t>. Artificial Nueral Network and ARIMA are used to predict the model.</w:t>
+        <w:t xml:space="preserve">. Artificial </w:t>
+      </w:r>
+      <w:proofErr w:type="spellStart"/>
+      <w:r>
+        <w:rPr>
+          <w:color w:val="000000"/>
+        </w:rPr>
+        <w:t>Nueral</w:t>
+      </w:r>
+      <w:proofErr w:type="spellEnd"/>
+      <w:r>
+        <w:rPr>
+          <w:color w:val="000000"/>
+        </w:rPr>
+        <w:t xml:space="preserve"> Network and ARIMA are used to predict the model.</w:t>
       </w:r>
     </w:p>
     <w:p>
@@ -1330,7 +2000,21 @@
         <w:rPr>
           <w:color w:val="000000"/>
         </w:rPr>
-        <w:t>RBF kernel based SVM ensembles based onboosting perform better than the other classifiers</w:t>
+        <w:t xml:space="preserve">RBF kernel based SVM ensembles based </w:t>
+      </w:r>
+      <w:proofErr w:type="spellStart"/>
+      <w:r>
+        <w:rPr>
+          <w:color w:val="000000"/>
+        </w:rPr>
+        <w:t>onboosting</w:t>
+      </w:r>
+      <w:proofErr w:type="spellEnd"/>
+      <w:r>
+        <w:rPr>
+          <w:color w:val="000000"/>
+        </w:rPr>
+        <w:t xml:space="preserve"> perform better than the other classifiers</w:t>
       </w:r>
       <w:r>
         <w:rPr>
@@ -1361,7 +2045,21 @@
             <w:rPr>
               <w:color w:val="000000"/>
             </w:rPr>
-            <w:t>(Cortes and Vapnik 1995)</w:t>
+            <w:t xml:space="preserve">(Cortes and </w:t>
+          </w:r>
+          <w:proofErr w:type="spellStart"/>
+          <w:r>
+            <w:rPr>
+              <w:color w:val="000000"/>
+            </w:rPr>
+            <w:t>Vapnik</w:t>
+          </w:r>
+          <w:proofErr w:type="spellEnd"/>
+          <w:r>
+            <w:rPr>
+              <w:color w:val="000000"/>
+            </w:rPr>
+            <w:t xml:space="preserve"> 1995)</w:t>
           </w:r>
         </w:sdtContent>
       </w:sdt>
@@ -1446,7 +2144,6 @@
         <w:rPr>
           <w:color w:val="000000"/>
         </w:rPr>
-        <w:lastRenderedPageBreak/>
         <w:t xml:space="preserve">Working with Multivariate time series data, I was looking for models which can </w:t>
       </w:r>
       <w:r>
@@ -1572,7 +2269,7 @@
           <w:sdtContent>
             <w:p>
               <w:pPr>
-                <w:divId w:val="1874072931"/>
+                <w:divId w:val="736708399"/>
                 <w:rPr>
                   <w:rFonts w:eastAsia="Times New Roman"/>
                   <w:sz w:val="24"/>
@@ -1585,7 +2282,25 @@
                   <w:i/>
                   <w:iCs/>
                 </w:rPr>
-                <w:t>(3) 1/4: What is Streamlit - YouTube</w:t>
+                <w:t xml:space="preserve">(3) 1/4: What is </w:t>
+              </w:r>
+              <w:proofErr w:type="spellStart"/>
+              <w:r>
+                <w:rPr>
+                  <w:rFonts w:eastAsia="Times New Roman"/>
+                  <w:i/>
+                  <w:iCs/>
+                </w:rPr>
+                <w:t>Streamlit</w:t>
+              </w:r>
+              <w:proofErr w:type="spellEnd"/>
+              <w:r>
+                <w:rPr>
+                  <w:rFonts w:eastAsia="Times New Roman"/>
+                  <w:i/>
+                  <w:iCs/>
+                </w:rPr>
+                <w:t xml:space="preserve"> - YouTube</w:t>
               </w:r>
               <w:r>
                 <w:rPr>
@@ -1596,18 +2311,28 @@
             </w:p>
             <w:p>
               <w:pPr>
-                <w:divId w:val="234125413"/>
+                <w:divId w:val="1966302880"/>
                 <w:rPr>
                   <w:rFonts w:eastAsia="Times New Roman"/>
                 </w:rPr>
               </w:pPr>
+              <w:proofErr w:type="spellStart"/>
               <w:r>
                 <w:rPr>
                   <w:rFonts w:eastAsia="Times New Roman"/>
                   <w:i/>
                   <w:iCs/>
                 </w:rPr>
-                <w:t>Airiti Library_Comparative+Study+of+Artificial+Neural+Network+and+ARIMA+Models+in+Predicting+Exchange+Rate</w:t>
+                <w:t>Airiti</w:t>
+              </w:r>
+              <w:proofErr w:type="spellEnd"/>
+              <w:r>
+                <w:rPr>
+                  <w:rFonts w:eastAsia="Times New Roman"/>
+                  <w:i/>
+                  <w:iCs/>
+                </w:rPr>
+                <w:t xml:space="preserve"> Library_Comparative+Study+of+Artificial+Neural+Network+and+ARIMA+Models+in+Predicting+Exchange+Rate</w:t>
               </w:r>
               <w:r>
                 <w:rPr>
@@ -1618,35 +2343,60 @@
             </w:p>
             <w:p>
               <w:pPr>
-                <w:divId w:val="1928533458"/>
+                <w:divId w:val="711080817"/>
                 <w:rPr>
                   <w:rFonts w:eastAsia="Times New Roman"/>
                 </w:rPr>
               </w:pPr>
-              <w:r>
-                <w:rPr>
-                  <w:rFonts w:eastAsia="Times New Roman"/>
-                </w:rPr>
-                <w:t xml:space="preserve">Cortes, C. and Vapnik, V. (1995). Support-vector networks. </w:t>
-              </w:r>
+              <w:proofErr w:type="spellStart"/>
+              <w:r>
+                <w:rPr>
+                  <w:rFonts w:eastAsia="Times New Roman"/>
+                </w:rPr>
+                <w:lastRenderedPageBreak/>
+                <w:t>Bogod</w:t>
+              </w:r>
+              <w:proofErr w:type="spellEnd"/>
+              <w:r>
+                <w:rPr>
+                  <w:rFonts w:eastAsia="Times New Roman"/>
+                </w:rPr>
+                <w:t xml:space="preserve">, D. (2004). The Nazi Hypothermia Experiments: Forbidden </w:t>
+              </w:r>
+              <w:proofErr w:type="gramStart"/>
+              <w:r>
+                <w:rPr>
+                  <w:rFonts w:eastAsia="Times New Roman"/>
+                </w:rPr>
+                <w:t>Data?.</w:t>
+              </w:r>
+              <w:proofErr w:type="gramEnd"/>
+              <w:r>
+                <w:rPr>
+                  <w:rFonts w:eastAsia="Times New Roman"/>
+                </w:rPr>
+                <w:t xml:space="preserve"> </w:t>
+              </w:r>
+              <w:proofErr w:type="spellStart"/>
               <w:r>
                 <w:rPr>
                   <w:rFonts w:eastAsia="Times New Roman"/>
                   <w:i/>
                   <w:iCs/>
                 </w:rPr>
-                <w:t>Machine Learning</w:t>
-              </w:r>
-              <w:r>
-                <w:rPr>
-                  <w:rFonts w:eastAsia="Times New Roman"/>
-                </w:rPr>
-                <w:t xml:space="preserve"> [online], 20(3), pp.273–297.</w:t>
+                <w:t>Anaesthesia</w:t>
+              </w:r>
+              <w:proofErr w:type="spellEnd"/>
+              <w:r>
+                <w:rPr>
+                  <w:rFonts w:eastAsia="Times New Roman"/>
+                </w:rPr>
+                <w:t xml:space="preserve"> [online], 59(12), pp.1155–1156.</w:t>
               </w:r>
             </w:p>
             <w:p>
               <w:pPr>
-                <w:divId w:val="469059456"/>
+                <w:divId w:val="2061587016"/>
                 <w:rPr>
                   <w:rFonts w:eastAsia="Times New Roman"/>
                 </w:rPr>
@@ -1655,7 +2405,35 @@
                 <w:rPr>
                   <w:rFonts w:eastAsia="Times New Roman"/>
                 </w:rPr>
-                <w:t xml:space="preserve">Huang, M.W., Chen, C.W., Lin, W.C., Ke, S.W. and Tsai, C.F. (2017). SVM and SVM ensembles in breast cancer prediction. </w:t>
+                <w:t xml:space="preserve">Brunello, A., Marzano, E., </w:t>
+              </w:r>
+              <w:proofErr w:type="spellStart"/>
+              <w:r>
+                <w:rPr>
+                  <w:rFonts w:eastAsia="Times New Roman"/>
+                </w:rPr>
+                <w:t>Montanari</w:t>
+              </w:r>
+              <w:proofErr w:type="spellEnd"/>
+              <w:r>
+                <w:rPr>
+                  <w:rFonts w:eastAsia="Times New Roman"/>
+                </w:rPr>
+                <w:t xml:space="preserve">, A. and </w:t>
+              </w:r>
+              <w:proofErr w:type="spellStart"/>
+              <w:r>
+                <w:rPr>
+                  <w:rFonts w:eastAsia="Times New Roman"/>
+                </w:rPr>
+                <w:t>Sciavicco</w:t>
+              </w:r>
+              <w:proofErr w:type="spellEnd"/>
+              <w:r>
+                <w:rPr>
+                  <w:rFonts w:eastAsia="Times New Roman"/>
+                </w:rPr>
+                <w:t xml:space="preserve">, G. (2019). J48SS: A Novel Decision Tree Approach for the Handling of Sequential and Time Series Data. </w:t>
               </w:r>
               <w:r>
                 <w:rPr>
@@ -1663,18 +2441,18 @@
                   <w:i/>
                   <w:iCs/>
                 </w:rPr>
-                <w:t>PLoS ONE</w:t>
-              </w:r>
-              <w:r>
-                <w:rPr>
-                  <w:rFonts w:eastAsia="Times New Roman"/>
-                </w:rPr>
-                <w:t>, 12(1).</w:t>
+                <w:t>Computers 2019, Vol. 8, Page 21</w:t>
+              </w:r>
+              <w:r>
+                <w:rPr>
+                  <w:rFonts w:eastAsia="Times New Roman"/>
+                </w:rPr>
+                <w:t xml:space="preserve"> [online], 8(1), p.21. Available from: https://www.mdpi.com/2073-431X/8/1/21/htm [accessed 7 June 2022].</w:t>
               </w:r>
             </w:p>
             <w:p>
               <w:pPr>
-                <w:divId w:val="535168215"/>
+                <w:divId w:val="784426517"/>
                 <w:rPr>
                   <w:rFonts w:eastAsia="Times New Roman"/>
                 </w:rPr>
@@ -1683,7 +2461,21 @@
                 <w:rPr>
                   <w:rFonts w:eastAsia="Times New Roman"/>
                 </w:rPr>
-                <w:t xml:space="preserve">Kumar, N. and Susan, S. (2020). COVID-19 Pandemic Prediction using Time Series Forecasting Models. </w:t>
+                <w:t xml:space="preserve">Cortes, C. and </w:t>
+              </w:r>
+              <w:proofErr w:type="spellStart"/>
+              <w:r>
+                <w:rPr>
+                  <w:rFonts w:eastAsia="Times New Roman"/>
+                </w:rPr>
+                <w:t>Vapnik</w:t>
+              </w:r>
+              <w:proofErr w:type="spellEnd"/>
+              <w:r>
+                <w:rPr>
+                  <w:rFonts w:eastAsia="Times New Roman"/>
+                </w:rPr>
+                <w:t xml:space="preserve">, V. (1995). Support-vector networks. </w:t>
               </w:r>
               <w:r>
                 <w:rPr>
@@ -1691,18 +2483,18 @@
                   <w:i/>
                   <w:iCs/>
                 </w:rPr>
-                <w:t>2020 11th International Conference on Computing, Communication and Networking Technologies, ICCCNT 2020</w:t>
-              </w:r>
-              <w:r>
-                <w:rPr>
-                  <w:rFonts w:eastAsia="Times New Roman"/>
-                </w:rPr>
-                <w:t xml:space="preserve"> [online], 1 July 2020.</w:t>
+                <w:t>Machine Learning</w:t>
+              </w:r>
+              <w:r>
+                <w:rPr>
+                  <w:rFonts w:eastAsia="Times New Roman"/>
+                </w:rPr>
+                <w:t xml:space="preserve"> [online], 20(3), pp.273–297.</w:t>
               </w:r>
             </w:p>
             <w:p>
               <w:pPr>
-                <w:divId w:val="1175341694"/>
+                <w:divId w:val="1633631898"/>
                 <w:rPr>
                   <w:rFonts w:eastAsia="Times New Roman"/>
                 </w:rPr>
@@ -1711,26 +2503,50 @@
                 <w:rPr>
                   <w:rFonts w:eastAsia="Times New Roman"/>
                 </w:rPr>
-                <w:t xml:space="preserve">Qi, F., Xu, Z., Zhang, H., Wang, R., Wang, Y., Jia, X., Lin, P., Geng, M., Huang, Y., Li, S. and Yang, J. (2021). Predicting the mortality of smoking attributable to cancer in Qingdao, China: A time-series analysis. </w:t>
-              </w:r>
+                <w:t xml:space="preserve">Huang, M.W., Chen, C.W., Lin, W.C., </w:t>
+              </w:r>
+              <w:proofErr w:type="spellStart"/>
+              <w:r>
+                <w:rPr>
+                  <w:rFonts w:eastAsia="Times New Roman"/>
+                </w:rPr>
+                <w:t>Ke</w:t>
+              </w:r>
+              <w:proofErr w:type="spellEnd"/>
+              <w:r>
+                <w:rPr>
+                  <w:rFonts w:eastAsia="Times New Roman"/>
+                </w:rPr>
+                <w:t xml:space="preserve">, S.W. and Tsai, C.F. (2017). SVM and SVM ensembles in breast cancer prediction. </w:t>
+              </w:r>
+              <w:proofErr w:type="spellStart"/>
               <w:r>
                 <w:rPr>
                   <w:rFonts w:eastAsia="Times New Roman"/>
                   <w:i/>
                   <w:iCs/>
                 </w:rPr>
-                <w:t>PLOS ONE</w:t>
-              </w:r>
-              <w:r>
-                <w:rPr>
-                  <w:rFonts w:eastAsia="Times New Roman"/>
-                </w:rPr>
-                <w:t xml:space="preserve"> [online], 16(1), p.e0245769. Available from: https://journals.plos.org/plosone/article?id=10.1371/journal.pone.0245769 [accessed 8 April 2022].</w:t>
+                <w:t>PLoS</w:t>
+              </w:r>
+              <w:proofErr w:type="spellEnd"/>
+              <w:r>
+                <w:rPr>
+                  <w:rFonts w:eastAsia="Times New Roman"/>
+                  <w:i/>
+                  <w:iCs/>
+                </w:rPr>
+                <w:t xml:space="preserve"> ONE</w:t>
+              </w:r>
+              <w:r>
+                <w:rPr>
+                  <w:rFonts w:eastAsia="Times New Roman"/>
+                </w:rPr>
+                <w:t>, 12(1).</w:t>
               </w:r>
             </w:p>
             <w:p>
               <w:pPr>
-                <w:divId w:val="1447895276"/>
+                <w:divId w:val="943077374"/>
                 <w:rPr>
                   <w:rFonts w:eastAsia="Times New Roman"/>
                 </w:rPr>
@@ -1739,7 +2555,7 @@
                 <w:rPr>
                   <w:rFonts w:eastAsia="Times New Roman"/>
                 </w:rPr>
-                <w:t xml:space="preserve">Tang, L., Pan, H. and Yao, Y. (2018). K-nearest neighbor regression with principal component analysis for financial time series prediction. </w:t>
+                <w:t xml:space="preserve">Kumar, N. and Susan, S. (2020). COVID-19 Pandemic Prediction using Time Series Forecasting Models. </w:t>
               </w:r>
               <w:r>
                 <w:rPr>
@@ -1747,54 +2563,60 @@
                   <w:i/>
                   <w:iCs/>
                 </w:rPr>
-                <w:t>ACM International Conference Proceeding Series</w:t>
-              </w:r>
-              <w:r>
-                <w:rPr>
-                  <w:rFonts w:eastAsia="Times New Roman"/>
-                </w:rPr>
-                <w:t xml:space="preserve"> [online], 12 March 2018, pp.127–131.</w:t>
+                <w:t>2020 11th International Conference on Computing, Communication and Networking Technologies, ICCCNT 2020</w:t>
+              </w:r>
+              <w:r>
+                <w:rPr>
+                  <w:rFonts w:eastAsia="Times New Roman"/>
+                </w:rPr>
+                <w:t xml:space="preserve"> [online], 1 July 2020.</w:t>
               </w:r>
             </w:p>
             <w:p>
               <w:pPr>
-                <w:divId w:val="383523008"/>
+                <w:divId w:val="694186338"/>
                 <w:rPr>
                   <w:rFonts w:eastAsia="Times New Roman"/>
                 </w:rPr>
               </w:pPr>
+              <w:r>
+                <w:rPr>
+                  <w:rFonts w:eastAsia="Times New Roman"/>
+                </w:rPr>
+                <w:t xml:space="preserve">Qi, F., Xu, Z., Zhang, H., Wang, R., Wang, Y., Jia, X., Lin, P., </w:t>
+              </w:r>
+              <w:proofErr w:type="spellStart"/>
+              <w:r>
+                <w:rPr>
+                  <w:rFonts w:eastAsia="Times New Roman"/>
+                </w:rPr>
+                <w:t>Geng</w:t>
+              </w:r>
+              <w:proofErr w:type="spellEnd"/>
+              <w:r>
+                <w:rPr>
+                  <w:rFonts w:eastAsia="Times New Roman"/>
+                </w:rPr>
+                <w:t xml:space="preserve">, M., Huang, Y., Li, S. and Yang, J. (2021). Predicting the mortality of smoking attributable to cancer in Qingdao, China: A time-series analysis. </w:t>
+              </w:r>
               <w:r>
                 <w:rPr>
                   <w:rFonts w:eastAsia="Times New Roman"/>
                   <w:i/>
                   <w:iCs/>
                 </w:rPr>
-                <w:t>Vector Autoregressive Models for Multivariate Time Series</w:t>
-              </w:r>
-              <w:r>
-                <w:rPr>
-                  <w:rFonts w:eastAsia="Times New Roman"/>
-                </w:rPr>
-                <w:t xml:space="preserve">. (2006). </w:t>
-              </w:r>
-              <w:r>
-                <w:rPr>
-                  <w:rFonts w:eastAsia="Times New Roman"/>
-                  <w:i/>
-                  <w:iCs/>
-                </w:rPr>
-                <w:t>Modeling Financial Time Series with S-PLUS®</w:t>
-              </w:r>
-              <w:r>
-                <w:rPr>
-                  <w:rFonts w:eastAsia="Times New Roman"/>
-                </w:rPr>
-                <w:t xml:space="preserve"> [online], 9 October 2006, pp.385–429. Available from: https://link.springer.com/chapter/10.1007/978-0-387-32348-0_11 [accessed 4 June 2022].</w:t>
+                <w:t>PLOS ONE</w:t>
+              </w:r>
+              <w:r>
+                <w:rPr>
+                  <w:rFonts w:eastAsia="Times New Roman"/>
+                </w:rPr>
+                <w:t xml:space="preserve"> [online], 16(1), p.e0245769. Available from: https://journals.plos.org/plosone/article?id=10.1371/journal.pone.0245769 [accessed 8 April 2022].</w:t>
               </w:r>
             </w:p>
             <w:p>
               <w:pPr>
-                <w:divId w:val="370153463"/>
+                <w:divId w:val="1927424581"/>
                 <w:rPr>
                   <w:rFonts w:eastAsia="Times New Roman"/>
                 </w:rPr>
@@ -1803,7 +2625,163 @@
                 <w:rPr>
                   <w:rFonts w:eastAsia="Times New Roman"/>
                 </w:rPr>
-                <w:t xml:space="preserve">Włodarczyk, T., Płotka, S., Szczepański, T., Rokita, P., Sochacki-Wójcicka, N., Wójcicki, J., Lipa, M. and Trzciński, T. (2021). Machine learning methods for preterm birth prediction: A review. </w:t>
+                <w:t xml:space="preserve">Tang, L., Pan, H. and Yao, Y. (2018). K-nearest neighbor regression with principal component analysis for financial time series prediction. </w:t>
+              </w:r>
+              <w:r>
+                <w:rPr>
+                  <w:rFonts w:eastAsia="Times New Roman"/>
+                  <w:i/>
+                  <w:iCs/>
+                </w:rPr>
+                <w:t>ACM International Conference Proceeding Series</w:t>
+              </w:r>
+              <w:r>
+                <w:rPr>
+                  <w:rFonts w:eastAsia="Times New Roman"/>
+                </w:rPr>
+                <w:t xml:space="preserve"> [online], 12 March 2018, pp.127–131.</w:t>
+              </w:r>
+            </w:p>
+            <w:p>
+              <w:pPr>
+                <w:divId w:val="874467360"/>
+                <w:rPr>
+                  <w:rFonts w:eastAsia="Times New Roman"/>
+                </w:rPr>
+              </w:pPr>
+              <w:r>
+                <w:rPr>
+                  <w:rFonts w:eastAsia="Times New Roman"/>
+                  <w:i/>
+                  <w:iCs/>
+                </w:rPr>
+                <w:t>Vector Autoregressive Models for Multivariate Time Series</w:t>
+              </w:r>
+              <w:r>
+                <w:rPr>
+                  <w:rFonts w:eastAsia="Times New Roman"/>
+                </w:rPr>
+                <w:t xml:space="preserve">. (2006). </w:t>
+              </w:r>
+              <w:r>
+                <w:rPr>
+                  <w:rFonts w:eastAsia="Times New Roman"/>
+                  <w:i/>
+                  <w:iCs/>
+                </w:rPr>
+                <w:t>Modeling Financial Time Series with S-PLUS®</w:t>
+              </w:r>
+              <w:r>
+                <w:rPr>
+                  <w:rFonts w:eastAsia="Times New Roman"/>
+                </w:rPr>
+                <w:t xml:space="preserve"> [online], 9 October 2006, pp.385–429. Available from: https://link.springer.com/chapter/10.1007/978-0-387-32348-0_11 [accessed 4 June 2022].</w:t>
+              </w:r>
+            </w:p>
+            <w:p>
+              <w:pPr>
+                <w:divId w:val="111093420"/>
+                <w:rPr>
+                  <w:rFonts w:eastAsia="Times New Roman"/>
+                </w:rPr>
+              </w:pPr>
+              <w:proofErr w:type="spellStart"/>
+              <w:r>
+                <w:rPr>
+                  <w:rFonts w:eastAsia="Times New Roman"/>
+                </w:rPr>
+                <w:t>Włodarczyk</w:t>
+              </w:r>
+              <w:proofErr w:type="spellEnd"/>
+              <w:r>
+                <w:rPr>
+                  <w:rFonts w:eastAsia="Times New Roman"/>
+                </w:rPr>
+                <w:t xml:space="preserve">, T., </w:t>
+              </w:r>
+              <w:proofErr w:type="spellStart"/>
+              <w:r>
+                <w:rPr>
+                  <w:rFonts w:eastAsia="Times New Roman"/>
+                </w:rPr>
+                <w:t>Płotka</w:t>
+              </w:r>
+              <w:proofErr w:type="spellEnd"/>
+              <w:r>
+                <w:rPr>
+                  <w:rFonts w:eastAsia="Times New Roman"/>
+                </w:rPr>
+                <w:t xml:space="preserve">, S., </w:t>
+              </w:r>
+              <w:proofErr w:type="spellStart"/>
+              <w:r>
+                <w:rPr>
+                  <w:rFonts w:eastAsia="Times New Roman"/>
+                </w:rPr>
+                <w:t>Szczepański</w:t>
+              </w:r>
+              <w:proofErr w:type="spellEnd"/>
+              <w:r>
+                <w:rPr>
+                  <w:rFonts w:eastAsia="Times New Roman"/>
+                </w:rPr>
+                <w:t xml:space="preserve">, T., </w:t>
+              </w:r>
+              <w:proofErr w:type="spellStart"/>
+              <w:r>
+                <w:rPr>
+                  <w:rFonts w:eastAsia="Times New Roman"/>
+                </w:rPr>
+                <w:t>Rokita</w:t>
+              </w:r>
+              <w:proofErr w:type="spellEnd"/>
+              <w:r>
+                <w:rPr>
+                  <w:rFonts w:eastAsia="Times New Roman"/>
+                </w:rPr>
+                <w:t>, P., Sochacki-</w:t>
+              </w:r>
+              <w:proofErr w:type="spellStart"/>
+              <w:r>
+                <w:rPr>
+                  <w:rFonts w:eastAsia="Times New Roman"/>
+                </w:rPr>
+                <w:t>Wójcicka</w:t>
+              </w:r>
+              <w:proofErr w:type="spellEnd"/>
+              <w:r>
+                <w:rPr>
+                  <w:rFonts w:eastAsia="Times New Roman"/>
+                </w:rPr>
+                <w:t xml:space="preserve">, N., </w:t>
+              </w:r>
+              <w:proofErr w:type="spellStart"/>
+              <w:r>
+                <w:rPr>
+                  <w:rFonts w:eastAsia="Times New Roman"/>
+                </w:rPr>
+                <w:t>Wójcicki</w:t>
+              </w:r>
+              <w:proofErr w:type="spellEnd"/>
+              <w:r>
+                <w:rPr>
+                  <w:rFonts w:eastAsia="Times New Roman"/>
+                </w:rPr>
+                <w:t xml:space="preserve">, J., Lipa, M. and </w:t>
+              </w:r>
+              <w:proofErr w:type="spellStart"/>
+              <w:r>
+                <w:rPr>
+                  <w:rFonts w:eastAsia="Times New Roman"/>
+                </w:rPr>
+                <w:t>Trzciński</w:t>
+              </w:r>
+              <w:proofErr w:type="spellEnd"/>
+              <w:r>
+                <w:rPr>
+                  <w:rFonts w:eastAsia="Times New Roman"/>
+                </w:rPr>
+                <w:t xml:space="preserve">, T. (2021). Machine learning methods for preterm birth prediction: A review. </w:t>
               </w:r>
               <w:r>
                 <w:rPr>
@@ -2379,6 +3357,17 @@
       <w:szCs w:val="32"/>
     </w:rPr>
   </w:style>
+  <w:style w:type="paragraph" w:styleId="ListParagraph">
+    <w:name w:val="List Paragraph"/>
+    <w:basedOn w:val="Normal"/>
+    <w:uiPriority w:val="34"/>
+    <w:qFormat/>
+    <w:rsid w:val="00E96814"/>
+    <w:pPr>
+      <w:ind w:left="720"/>
+      <w:contextualSpacing/>
+    </w:pPr>
+  </w:style>
 </w:styles>
 </file>
 
@@ -2495,11 +3484,11 @@
   </w:compat>
   <w:rsids>
     <w:rsidRoot w:val="00A64181"/>
-    <w:rsid w:val="000844F9"/>
     <w:rsid w:val="001254BE"/>
     <w:rsid w:val="001F61A1"/>
     <w:rsid w:val="003F69FA"/>
     <w:rsid w:val="003F7CB0"/>
+    <w:rsid w:val="00434EF2"/>
     <w:rsid w:val="00592FE3"/>
     <w:rsid w:val="00757EDA"/>
     <w:rsid w:val="00961419"/>
@@ -3255,7 +4244,7 @@
     <we:reference id="wa104382081" version="1.35.0.0" store="en-US" storeType="OMEX"/>
   </we:alternateReferences>
   <we:properties>
-    <we:property name="MENDELEY_CITATIONS" value="[{&quot;citationID&quot;:&quot;MENDELEY_CITATION_a77d542e-e3af-43dc-a41a-43e954272fae&quot;,&quot;properties&quot;:{&quot;noteIndex&quot;:0},&quot;isEdited&quot;:false,&quot;manualOverride&quot;:{&quot;isManuallyOverridden&quot;:true,&quot;citeprocText&quot;:&quot;((3) 1/4: What is Streamlit - YouTube n.d.)&quot;,&quot;manualOverrideText&quot;:&quot;Streamlit&quot;},&quot;citationTag&quot;:&quot;MENDELEY_CITATION_v3_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&quot;,&quot;citationItems&quot;:[{&quot;id&quot;:&quot;666f11ec-a65a-3c25-a8f5-9ada6300b9d2&quot;,&quot;itemData&quot;:{&quot;type&quot;:&quot;webpage&quot;,&quot;id&quot;:&quot;666f11ec-a65a-3c25-a8f5-9ada6300b9d2&quot;,&quot;title&quot;:&quot;(3) 1/4: What is Streamlit - YouTube&quot;,&quot;accessed&quot;:{&quot;date-parts&quot;:[[2022,6,4]]},&quot;URL&quot;:&quot;https://www.youtube.com/watch?v=R2nr1uZ8ffc&quot;,&quot;container-title-short&quot;:&quot;&quot;},&quot;isTemporary&quot;:false}]},{&quot;citationID&quot;:&quot;MENDELEY_CITATION_30792bbe-7717-45b4-9282-2c3500783934&quot;,&quot;properties&quot;:{&quot;noteIndex&quot;:0},&quot;isEdited&quot;:false,&quot;manualOverride&quot;:{&quot;isManuallyOverridden&quot;:false,&quot;citeprocText&quot;:&quot;(Kumar and Susan 2020)&quot;,&quot;manualOverrideText&quot;:&quot;&quot;},&quot;citationTag&quot;:&quot;MENDELEY_CITATION_v3_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&quot;,&quot;citationItems&quot;:[{&quot;id&quot;:&quot;22d3963b-fce8-3846-844c-bf4e5bab23e6&quot;,&quot;itemData&quot;:{&quot;type&quot;:&quot;article-journal&quot;,&quot;id&quot;:&quot;22d3963b-fce8-3846-844c-bf4e5bab23e6&quot;,&quot;title&quot;:&quot;COVID-19 Pandemic Prediction using Time Series Forecasting Models&quot;,&quot;author&quot;:[{&quot;family&quot;:&quot;Kumar&quot;,&quot;given&quot;:&quot;Naresh&quot;,&quot;parse-names&quot;:false,&quot;dropping-particle&quot;:&quot;&quot;,&quot;non-dropping-particle&quot;:&quot;&quot;},{&quot;family&quot;:&quot;Susan&quot;,&quot;given&quot;:&quot;Seba&quot;,&quot;parse-names&quot;:false,&quot;dropping-particle&quot;:&quot;&quot;,&quot;non-dropping-particle&quot;:&quot;&quot;}],&quot;container-title&quot;:&quot;2020 11th International Conference on Computing, Communication and Networking Technologies, ICCCNT 2020&quot;,&quot;accessed&quot;:{&quot;date-parts&quot;:[[2022,4,6]]},&quot;DOI&quot;:&quot;10.1109/ICCCNT49239.2020.9225319&quot;,&quot;ISBN&quot;:&quot;9781728168517&quot;,&quot;issued&quot;:{&quot;date-parts&quot;:[[2020,7,1]]},&quot;abstract&quot;:&quot;Millions of people have been infected and lakhs of people have lost their lives due to the worldwide ongoing novel Coronavirus (COVID-19) pandemic. It is of utmost importance to identify the future infected cases and the virus spread rate for advance preparation in the healthcare services to avoid deaths. Accurately forecasting the spread of COVID-19 is an analytical and challenging real-world problem to the research community. Therefore, we use day level information of COVID-19 spread for cumulative cases from whole world and 10 mostly affected countries; US, Spain, Italy, France, Germany, Russia, Iran, United Kingdom, Turkey, and India. We utilize the temporal data of coronavirus spread from January 22, 2020 to May 20, 2020. We model the evolution of the COVID-19 outbreak, and perform prediction using ARIMA and Prophet time series forecasting models. Effectiveness of the models are evaluated based on the mean absolute error, root mean square error, root relative squared error, and mean absolute percentage error. Our analysis can help in understanding the trends of the disease outbreak, and provide epidemiological stage information of adopted countries. Our investigations show that ARIMA model is more effective for forecasting COVID-19 prevalence. The forecasting results have potential to assist governments to plan policies to contain the spread of the virus.&quot;,&quot;publisher&quot;:&quot;Institute of Electrical and Electronics Engineers Inc.&quot;,&quot;container-title-short&quot;:&quot;&quot;},&quot;isTemporary&quot;:false}]},{&quot;citationID&quot;:&quot;MENDELEY_CITATION_3a4863e8-f8de-40bf-b10a-3edb4a65f067&quot;,&quot;properties&quot;:{&quot;noteIndex&quot;:0},&quot;isEdited&quot;:false,&quot;manualOverride&quot;:{&quot;isManuallyOverridden&quot;:false,&quot;citeprocText&quot;:&quot;(Włodarczyk et al. 2021)&quot;,&quot;manualOverrideText&quot;:&quot;&quot;},&quot;citationTag&quot;:&quot;MENDELEY_CITATION_v3_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&quot;,&quot;citationItems&quot;:[{&quot;id&quot;:&quot;525f781a-cb4f-314d-92b6-35fec4a86a5c&quot;,&quot;itemData&quot;:{&quot;type&quot;:&quot;article-journal&quot;,&quot;id&quot;:&quot;525f781a-cb4f-314d-92b6-35fec4a86a5c&quot;,&quot;title&quot;:&quot;Machine learning methods for preterm birth prediction: A review&quot;,&quot;author&quot;:[{&quot;family&quot;:&quot;Włodarczyk&quot;,&quot;given&quot;:&quot;Tomasz&quot;,&quot;parse-names&quot;:false,&quot;dropping-particle&quot;:&quot;&quot;,&quot;non-dropping-particle&quot;:&quot;&quot;},{&quot;family&quot;:&quot;Płotka&quot;,&quot;given&quot;:&quot;Szymon&quot;,&quot;parse-names&quot;:false,&quot;dropping-particle&quot;:&quot;&quot;,&quot;non-dropping-particle&quot;:&quot;&quot;},{&quot;family&quot;:&quot;Szczepański&quot;,&quot;given&quot;:&quot;Tomasz&quot;,&quot;parse-names&quot;:false,&quot;dropping-particle&quot;:&quot;&quot;,&quot;non-dropping-particle&quot;:&quot;&quot;},{&quot;family&quot;:&quot;Rokita&quot;,&quot;given&quot;:&quot;Przemysław&quot;,&quot;parse-names&quot;:false,&quot;dropping-particle&quot;:&quot;&quot;,&quot;non-dropping-particle&quot;:&quot;&quot;},{&quot;family&quot;:&quot;Sochacki-Wójcicka&quot;,&quot;given&quot;:&quot;Nicole&quot;,&quot;parse-names&quot;:false,&quot;dropping-particle&quot;:&quot;&quot;,&quot;non-dropping-particle&quot;:&quot;&quot;},{&quot;family&quot;:&quot;Wójcicki&quot;,&quot;given&quot;:&quot;Jakub&quot;,&quot;parse-names&quot;:false,&quot;dropping-particle&quot;:&quot;&quot;,&quot;non-dropping-particle&quot;:&quot;&quot;},{&quot;family&quot;:&quot;Lipa&quot;,&quot;given&quot;:&quot;Michał&quot;,&quot;parse-names&quot;:false,&quot;dropping-particle&quot;:&quot;&quot;,&quot;non-dropping-particle&quot;:&quot;&quot;},{&quot;family&quot;:&quot;Trzciński&quot;,&quot;given&quot;:&quot;Tomasz&quot;,&quot;parse-names&quot;:false,&quot;dropping-particle&quot;:&quot;&quot;,&quot;non-dropping-particle&quot;:&quot;&quot;}],&quot;container-title&quot;:&quot;Electronics (Switzerland)&quot;,&quot;DOI&quot;:&quot;10.3390/electronics10050586&quot;,&quot;ISSN&quot;:&quot;20799292&quot;,&quot;issued&quot;:{&quot;date-parts&quot;:[[2021]]},&quot;abstract&quot;:&quot;Preterm births affect around 15 million children a year worldwide. Current medical efforts focus on mitigating the effects of prematurity, not on preventing it. Diagnostic methods are based on parent traits and transvaginal ultrasound, during which the length of the cervix is examined. Approximately 30% of preterm births are not correctly predicted due to the complexity of this process and its subjective assessment. Based on recent research, there is hope that machine learning can be a helpful tool to support the diagnosis of preterm births. The objective of this study is to present various machine learning algorithms applied to preterm birth prediction. The wide spectrum of analysed data sets is the advantage of this survey. They range from electrohysterogram signals through electronic health records to transvaginal ultrasounds. Reviews of works on preterm birth already exist; however, this is the first review that includes works that are based on a transvaginal ultrasound examination. In this work, we present a critical appraisal of popular methods that have employed machine learning methods for preterm birth prediction. Moreover, we summarise the most common challenges incurred and discuss their possible application in the future.&quot;,&quot;issue&quot;:&quot;5&quot;,&quot;volume&quot;:&quot;10&quot;,&quot;container-title-short&quot;:&quot;&quot;},&quot;isTemporary&quot;:false}]},{&quot;citationID&quot;:&quot;MENDELEY_CITATION_3051ebae-f5d0-4b74-b1f0-ece9bca1dc01&quot;,&quot;properties&quot;:{&quot;noteIndex&quot;:0},&quot;isEdited&quot;:false,&quot;manualOverride&quot;:{&quot;isManuallyOverridden&quot;:false,&quot;citeprocText&quot;:&quot;(Qi et al. 2021)&quot;,&quot;manualOverrideText&quot;:&quot;&quot;},&quot;citationTag&quot;:&quot;MENDELEY_CITATION_v3_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&quot;,&quot;citationItems&quot;:[{&quot;id&quot;:&quot;73c3dd49-72eb-32d9-b948-f31039245f7b&quot;,&quot;itemData&quot;:{&quot;type&quot;:&quot;article-journal&quot;,&quot;id&quot;:&quot;73c3dd49-72eb-32d9-b948-f31039245f7b&quot;,&quot;title&quot;:&quot;Predicting the mortality of smoking attributable to cancer in Qingdao, China: A time-series analysis&quot;,&quot;author&quot;:[{&quot;family&quot;:&quot;Qi&quot;,&quot;given&quot;:&quot;Fei&quot;,&quot;parse-names&quot;:false,&quot;dropping-particle&quot;:&quot;&quot;,&quot;non-dropping-particle&quot;:&quot;&quot;},{&quot;family&quot;:&quot;Xu&quot;,&quot;given&quot;:&quot;Zhenshi&quot;,&quot;parse-names&quot;:false,&quot;dropping-particle&quot;:&quot;&quot;,&quot;non-dropping-particle&quot;:&quot;&quot;},{&quot;family&quot;:&quot;Zhang&quot;,&quot;given&quot;:&quot;Hua&quot;,&quot;parse-names&quot;:false,&quot;dropping-particle&quot;:&quot;&quot;,&quot;non-dropping-particle&quot;:&quot;&quot;},{&quot;family&quot;:&quot;Wang&quot;,&quot;given&quot;:&quot;Rui&quot;,&quot;parse-names&quot;:false,&quot;dropping-particle&quot;:&quot;&quot;,&quot;non-dropping-particle&quot;:&quot;&quot;},{&quot;family&quot;:&quot;Wang&quot;,&quot;given&quot;:&quot;Yani&quot;,&quot;parse-names&quot;:false,&quot;dropping-particle&quot;:&quot;&quot;,&quot;non-dropping-particle&quot;:&quot;&quot;},{&quot;family&quot;:&quot;Jia&quot;,&quot;given&quot;:&quot;Xiaorong&quot;,&quot;parse-names&quot;:false,&quot;dropping-particle&quot;:&quot;&quot;,&quot;non-dropping-particle&quot;:&quot;&quot;},{&quot;family&quot;:&quot;Lin&quot;,&quot;given&quot;:&quot;Peng&quot;,&quot;parse-names&quot;:false,&quot;dropping-particle&quot;:&quot;&quot;,&quot;non-dropping-particle&quot;:&quot;&quot;},{&quot;family&quot;:&quot;Geng&quot;,&quot;given&quot;:&quot;Meiyun&quot;,&quot;parse-names&quot;:false,&quot;dropping-particle&quot;:&quot;&quot;,&quot;non-dropping-particle&quot;:&quot;&quot;},{&quot;family&quot;:&quot;Huang&quot;,&quot;given&quot;:&quot;Yiqing&quot;,&quot;parse-names&quot;:false,&quot;dropping-particle&quot;:&quot;&quot;,&quot;non-dropping-particle&quot;:&quot;&quot;},{&quot;family&quot;:&quot;Li&quot;,&quot;given&quot;:&quot;Shanpeng&quot;,&quot;parse-names&quot;:false,&quot;dropping-particle&quot;:&quot;&quot;,&quot;non-dropping-particle&quot;:&quot;&quot;},{&quot;family&quot;:&quot;Yang&quot;,&quot;given&quot;:&quot;Jun&quot;,&quot;parse-names&quot;:false,&quot;dropping-particle&quot;:&quot;&quot;,&quot;non-dropping-particle&quot;:&quot;&quot;}],&quot;container-title&quot;:&quot;PLOS ONE&quot;,&quot;accessed&quot;:{&quot;date-parts&quot;:[[2022,4,8]]},&quot;DOI&quot;:&quot;10.1371/JOURNAL.PONE.0245769&quot;,&quot;ISBN&quot;:&quot;1111111111&quot;,&quot;ISSN&quot;:&quot;1932-6203&quot;,&quot;PMID&quot;:&quot;33493221&quot;,&quot;URL&quot;:&quot;https://journals.plos.org/plosone/article?id=10.1371/journal.pone.0245769&quot;,&quot;issued&quot;:{&quot;date-parts&quot;:[[2021,1,1]]},&quot;page&quot;:&quot;e0245769&quot;,&quot;abstract&quot;:&quot;Smoking is the leading preventable cause of death and disability from cancer in China. To provide a scientific basis for tobacco control strategies and measures, this study investigated cancer deaths attributed to smoking from 2005 to 2017 and predicted mortality trends from 2018 to 2020 in Qingdao. We used time series analysis to evaluate the number of deaths attributed to smoking among residents over 35 years old in Qingdao and predicted mortality trends. The number of cancer deaths attributed to smoking in Qingdao from 2005 to 2016 was between 170 and 407, showing an upward trend and a certain periodicity. The best model is the ARIMA (2,1,0)×(3,1,0)12, with the lowest BIC (6.640) and the highest stationary R2 (0.500). The predicted cancer deaths curve attributed to smoking in 2017 is consistent with the actual curve, with an average relative error of 5.74%. Applying this model to further predict the number of cancer deaths attributed to smoking in Qingdao from January 2018 to December 2020, the predicted results were 5,249, 5,423 and 6,048, respectively. The findings emphasized the need to further strengthen tobacco control measures to reduce the burden of disease caused by tobacco.&quot;,&quot;publisher&quot;:&quot;Public Library of Science&quot;,&quot;issue&quot;:&quot;1&quot;,&quot;volume&quot;:&quot;16&quot;,&quot;container-title-short&quot;:&quot;&quot;},&quot;isTemporary&quot;:false}]},{&quot;citationID&quot;:&quot;MENDELEY_CITATION_26e9e18b-9384-472b-9c09-2a14c6b90b22&quot;,&quot;properties&quot;:{&quot;noteIndex&quot;:0},&quot;isEdited&quot;:false,&quot;manualOverride&quot;:{&quot;isManuallyOverridden&quot;:true,&quot;citeprocText&quot;:&quot;(Airiti Library_Comparative+Study+of+Artificial+Neural+Network+and+ARIMA+Models+in+Predicting+Exchange+Rate n.d.)&quot;,&quot;manualOverrideText&quot;:&quot;(Airiti . 2012)&quot;},&quot;citationTag&quot;:&quot;MENDELEY_CITATION_v3_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&quot;,&quot;citationItems&quot;:[{&quot;id&quot;:&quot;180cf562-051a-3bff-b48f-83fa4068edfc&quot;,&quot;itemData&quot;:{&quot;type&quot;:&quot;webpage&quot;,&quot;id&quot;:&quot;180cf562-051a-3bff-b48f-83fa4068edfc&quot;,&quot;title&quot;:&quot;Airiti Library_Comparative+Study+of+Artificial+Neural+Network+and+ARIMA+Models+in+Predicting+Exchange+Rate&quot;,&quot;accessed&quot;:{&quot;date-parts&quot;:[[2022,4,8]]},&quot;URL&quot;:&quot;https://www.airitilibrary.com/Publication/alDetailedMesh?docid=20407467-201211-201512080011-201512080011-4397-4403&quot;,&quot;container-title-short&quot;:&quot;&quot;},&quot;isTemporary&quot;:false}]},{&quot;citationID&quot;:&quot;MENDELEY_CITATION_b729bdf4-caf7-4f02-a77d-727c25d42385&quot;,&quot;properties&quot;:{&quot;noteIndex&quot;:0},&quot;isEdited&quot;:false,&quot;manualOverride&quot;:{&quot;isManuallyOverridden&quot;:false,&quot;citeprocText&quot;:&quot;(Huang et al. 2017)&quot;,&quot;manualOverrideText&quot;:&quot;&quot;},&quot;citationTag&quot;:&quot;MENDELEY_CITATION_v3_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&quot;,&quot;citationItems&quot;:[{&quot;id&quot;:&quot;d8152f96-04c7-3249-8cb8-db95c945fc1a&quot;,&quot;itemData&quot;:{&quot;type&quot;:&quot;article-journal&quot;,&quot;id&quot;:&quot;d8152f96-04c7-3249-8cb8-db95c945fc1a&quot;,&quot;title&quot;:&quot;SVM and SVM ensembles in breast cancer prediction&quot;,&quot;author&quot;:[{&quot;family&quot;:&quot;Huang&quot;,&quot;given&quot;:&quot;Min Wei&quot;,&quot;parse-names&quot;:false,&quot;dropping-particle&quot;:&quot;&quot;,&quot;non-dropping-particle&quot;:&quot;&quot;},{&quot;family&quot;:&quot;Chen&quot;,&quot;given&quot;:&quot;Chih Wen&quot;,&quot;parse-names&quot;:false,&quot;dropping-particle&quot;:&quot;&quot;,&quot;non-dropping-particle&quot;:&quot;&quot;},{&quot;family&quot;:&quot;Lin&quot;,&quot;given&quot;:&quot;Wei Chao&quot;,&quot;parse-names&quot;:false,&quot;dropping-particle&quot;:&quot;&quot;,&quot;non-dropping-particle&quot;:&quot;&quot;},{&quot;family&quot;:&quot;Ke&quot;,&quot;given&quot;:&quot;Shih Wen&quot;,&quot;parse-names&quot;:false,&quot;dropping-particle&quot;:&quot;&quot;,&quot;non-dropping-particle&quot;:&quot;&quot;},{&quot;family&quot;:&quot;Tsai&quot;,&quot;given&quot;:&quot;Chih Fong&quot;,&quot;parse-names&quot;:false,&quot;dropping-particle&quot;:&quot;&quot;,&quot;non-dropping-particle&quot;:&quot;&quot;}],&quot;container-title&quot;:&quot;PLoS ONE&quot;,&quot;DOI&quot;:&quot;10.1371/journal.pone.0161501&quot;,&quot;ISSN&quot;:&quot;19326203&quot;,&quot;issued&quot;:{&quot;date-parts&quot;:[[2017]]},&quot;abstract&quot;:&quot;Breast cancer is an all too common disease in women, making how to effectively predict it an active research problem. A number of statistical and machine learning techniques have been employed to develop various breast cancer prediction models. Among them, support vector machines (SVM) have been shown to outperform many related techniques. To construct the SVM classifier, it is first necessary to decide the kernel function, and different kernel functions can result in different prediction performance. However, there have been very few studies focused on examining the prediction performances of SVM based on different kernel functions. Moreover, it is unknown whether SVM classifier ensembles which have been proposed to improve the performance of single classifiers can outperform single SVM classifiers in terms of breast cancer prediction. Therefore, the aim of this paper is to fully assess the prediction performance of SVM and SVM ensembles over small and large scale breast cancer datasets. The classification accuracy, ROC, F-measure, and computational times of training SVM and SVM ensembles are compared. The experimental results show that linear kernel based SVM ensembles based on the bagging method and RBF kernel based SVM ensembles with the boosting method can be the better choices for a small scale dataset, where feature selection should be performed in the data pre-processing stage. For a large scale dataset, RBF kernel based SVM ensembles based on boosting perform better than the other classifiers.&quot;,&quot;issue&quot;:&quot;1&quot;,&quot;volume&quot;:&quot;12&quot;,&quot;container-title-short&quot;:&quot;&quot;},&quot;isTemporary&quot;:false}]},{&quot;citationID&quot;:&quot;MENDELEY_CITATION_55a706c0-a8ea-48cf-8a59-f1a91f095cf4&quot;,&quot;properties&quot;:{&quot;noteIndex&quot;:0},&quot;isEdited&quot;:false,&quot;manualOverride&quot;:{&quot;isManuallyOverridden&quot;:false,&quot;citeprocText&quot;:&quot;(Cortes and Vapnik 1995)&quot;,&quot;manualOverrideText&quot;:&quot;&quot;},&quot;citationTag&quot;:&quot;MENDELEY_CITATION_v3_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&quot;,&quot;citationItems&quot;:[{&quot;id&quot;:&quot;91fdac1e-70b8-3963-933c-03e1b0dcd6c6&quot;,&quot;itemData&quot;:{&quot;type&quot;:&quot;article-journal&quot;,&quot;id&quot;:&quot;91fdac1e-70b8-3963-933c-03e1b0dcd6c6&quot;,&quot;title&quot;:&quot;Support-vector networks&quot;,&quot;author&quot;:[{&quot;family&quot;:&quot;Cortes&quot;,&quot;given&quot;:&quot;Corinna&quot;,&quot;parse-names&quot;:false,&quot;dropping-particle&quot;:&quot;&quot;,&quot;non-dropping-particle&quot;:&quot;&quot;},{&quot;family&quot;:&quot;Vapnik&quot;,&quot;given&quot;:&quot;Vladimir&quot;,&quot;parse-names&quot;:false,&quot;dropping-particle&quot;:&quot;&quot;,&quot;non-dropping-particle&quot;:&quot;&quot;}],&quot;container-title&quot;:&quot;Machine Learning&quot;,&quot;accessed&quot;:{&quot;date-parts&quot;:[[2022,5,4]]},&quot;DOI&quot;:&quot;10.1007/BF00994018&quot;,&quot;ISSN&quot;:&quot;0885-6125&quot;,&quot;issued&quot;:{&quot;date-parts&quot;:[[1995,9]]},&quot;page&quot;:&quot;273-297&quot;,&quot;abstract&quot;:&quot;In this paper, the optimal margin algorithm is generalized\\nto non-separable problems by the introduction of slack\\nvariables in the statement of the optimization problem.&quot;,&quot;publisher&quot;:&quot;Springer Science and Business Media LLC&quot;,&quot;issue&quot;:&quot;3&quot;,&quot;volume&quot;:&quot;20&quot;,&quot;container-title-short&quot;:&quot;&quot;},&quot;isTemporary&quot;:false}]},{&quot;citationID&quot;:&quot;MENDELEY_CITATION_837f8644-c855-42f3-b502-1371ff76330d&quot;,&quot;properties&quot;:{&quot;noteIndex&quot;:0},&quot;isEdited&quot;:false,&quot;manualOverride&quot;:{&quot;isManuallyOverridden&quot;:true,&quot;citeprocText&quot;:&quot;(Tang et al. 2018)&quot;,&quot;manualOverrideText&quot;:&quot;(2018)&quot;},&quot;citationTag&quot;:&quot;MENDELEY_CITATION_v3_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&quot;,&quot;citationItems&quot;:[{&quot;id&quot;:&quot;d968cc42-6a99-39b5-97ca-ad1821c75d07&quot;,&quot;itemData&quot;:{&quot;type&quot;:&quot;article-journal&quot;,&quot;id&quot;:&quot;d968cc42-6a99-39b5-97ca-ad1821c75d07&quot;,&quot;title&quot;:&quot;K-nearest neighbor regression with principal component analysis for financial time series prediction&quot;,&quot;author&quot;:[{&quot;family&quot;:&quot;Tang&quot;,&quot;given&quot;:&quot;Li&quot;,&quot;parse-names&quot;:false,&quot;dropping-particle&quot;:&quot;&quot;,&quot;non-dropping-particle&quot;:&quot;&quot;},{&quot;family&quot;:&quot;Pan&quot;,&quot;given&quot;:&quot;Heping&quot;,&quot;parse-names&quot;:false,&quot;dropping-particle&quot;:&quot;&quot;,&quot;non-dropping-particle&quot;:&quot;&quot;},{&quot;family&quot;:&quot;Yao&quot;,&quot;given&quot;:&quot;Yiyong&quot;,&quot;parse-names&quot;:false,&quot;dropping-particle&quot;:&quot;&quot;,&quot;non-dropping-particle&quot;:&quot;&quot;}],&quot;container-title&quot;:&quot;ACM International Conference Proceeding Series&quot;,&quot;accessed&quot;:{&quot;date-parts&quot;:[[2022,5,4]]},&quot;DOI&quot;:&quot;10.1145/3194452.3194467&quot;,&quot;ISBN&quot;:&quot;9781450364195&quot;,&quot;issued&quot;:{&quot;date-parts&quot;:[[2018,3,12]]},&quot;page&quot;:&quot;127-131&quot;,&quot;abstract&quot;:&quot;This paper constructs an integrated model called PCA-KNN model for financial time series prediction. Based on a K-Nearest Neighbor (KNN) regression, a Principal Component Analysis (PCA) is applied to reduce redundancy information and data dimensionality. In a PCA-KNN model, the historical data set as input is generated by a sliding window, transformed by PCA to principal components with rich-information, and then input to KNN for prediction. In this paper, we integrate PCA with KNN that can not only reduce the data dimensionality to speed up the calculation of KNN, but also reduce redundancy information while remaining effective information improves the performance of KNN prediction. Two specific PCA-KNN models are tested on historical data sets of EUR/USD exchange rate and Chinese stock index during a 10-year period, achieving the best hit rate of 77.58%.&quot;,&quot;publisher&quot;:&quot;Association for Computing Machinery&quot;,&quot;container-title-short&quot;:&quot;&quot;},&quot;isTemporary&quot;:false}]},{&quot;citationID&quot;:&quot;MENDELEY_CITATION_d79b9dbf-0c5d-41e8-b465-3215fd343d2d&quot;,&quot;properties&quot;:{&quot;noteIndex&quot;:0},&quot;isEdited&quot;:false,&quot;manualOverride&quot;:{&quot;isManuallyOverridden&quot;:false,&quot;citeprocText&quot;:&quot;(Vector Autoregressive Models for Multivariate Time Series 2006)&quot;,&quot;manualOverrideText&quot;:&quot;&quot;},&quot;citationTag&quot;:&quot;MENDELEY_CITATION_v3_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&quot;,&quot;citationItems&quot;:[{&quot;id&quot;:&quot;9b3ecf77-092a-36b5-8179-3063a8feb577&quot;,&quot;itemData&quot;:{&quot;type&quot;:&quot;article-journal&quot;,&quot;id&quot;:&quot;9b3ecf77-092a-36b5-8179-3063a8feb577&quot;,&quot;title&quot;:&quot;Vector Autoregressive Models for Multivariate Time Series&quot;,&quot;container-title&quot;:&quot;Modeling Financial Time Series with S-PLUS®&quot;,&quot;accessed&quot;:{&quot;date-parts&quot;:[[2022,6,4]]},&quot;DOI&quot;:&quot;10.1007/978-0-387-32348-0_11&quot;,&quot;URL&quot;:&quot;https://link.springer.com/chapter/10.1007/978-0-387-32348-0_11&quot;,&quot;issued&quot;:{&quot;date-parts&quot;:[[2006,10,9]]},&quot;page&quot;:&quot;385-429&quot;,&quot;abstract&quot;:&quot;The vector autoregression (VAR) model is one of the most successful, flexible, and easy to use models for the analysis of multivariate time series. It is a natural extension of the univariate autoregressive model to dynamic multivariate time series. The VAR model has...&quot;,&quot;publisher&quot;:&quot;Springer, New York, NY&quot;,&quot;container-title-short&quot;:&quot;&quot;},&quot;isTemporary&quot;:false}]}]"/>
+    <we:property name="MENDELEY_CITATIONS" value="[{&quot;citationID&quot;:&quot;MENDELEY_CITATION_a77d542e-e3af-43dc-a41a-43e954272fae&quot;,&quot;properties&quot;:{&quot;noteIndex&quot;:0},&quot;isEdited&quot;:false,&quot;manualOverride&quot;:{&quot;isManuallyOverridden&quot;:true,&quot;citeprocText&quot;:&quot;((3) 1/4: What is Streamlit - YouTube n.d.)&quot;,&quot;manualOverrideText&quot;:&quot;Streamlit&quot;},&quot;citationTag&quot;:&quot;MENDELEY_CITATION_v3_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&quot;,&quot;citationItems&quot;:[{&quot;id&quot;:&quot;666f11ec-a65a-3c25-a8f5-9ada6300b9d2&quot;,&quot;itemData&quot;:{&quot;type&quot;:&quot;webpage&quot;,&quot;id&quot;:&quot;666f11ec-a65a-3c25-a8f5-9ada6300b9d2&quot;,&quot;title&quot;:&quot;(3) 1/4: What is Streamlit - YouTube&quot;,&quot;accessed&quot;:{&quot;date-parts&quot;:[[2022,6,4]]},&quot;URL&quot;:&quot;https://www.youtube.com/watch?v=R2nr1uZ8ffc&quot;,&quot;container-title-short&quot;:&quot;&quot;},&quot;isTemporary&quot;:false}]},{&quot;citationID&quot;:&quot;MENDELEY_CITATION_8c8ee1e0-4a3f-474a-9b5a-9ed0245d9269&quot;,&quot;properties&quot;:{&quot;noteIndex&quot;:0},&quot;isEdited&quot;:false,&quot;manualOverride&quot;:{&quot;isManuallyOverridden&quot;:true,&quot;citeprocText&quot;:&quot;(Brunello et al. 2019)&quot;,&quot;manualOverrideText&quot;:&quot;Brunello et al&quot;},&quot;citationTag&quot;:&quot;MENDELEY_CITATION_v3_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&quot;,&quot;citationItems&quot;:[{&quot;id&quot;:&quot;63fccb5e-3c5f-3aa0-8acb-3e42d46ad72d&quot;,&quot;itemData&quot;:{&quot;type&quot;:&quot;article-journal&quot;,&quot;id&quot;:&quot;63fccb5e-3c5f-3aa0-8acb-3e42d46ad72d&quot;,&quot;title&quot;:&quot;J48SS: A Novel Decision Tree Approach for the Handling of Sequential and Time Series Data&quot;,&quot;author&quot;:[{&quot;family&quot;:&quot;Brunello&quot;,&quot;given&quot;:&quot;Andrea&quot;,&quot;parse-names&quot;:false,&quot;dropping-particle&quot;:&quot;&quot;,&quot;non-dropping-particle&quot;:&quot;&quot;},{&quot;family&quot;:&quot;Marzano&quot;,&quot;given&quot;:&quot;Enrico&quot;,&quot;parse-names&quot;:false,&quot;dropping-particle&quot;:&quot;&quot;,&quot;non-dropping-particle&quot;:&quot;&quot;},{&quot;family&quot;:&quot;Montanari&quot;,&quot;given&quot;:&quot;Angelo&quot;,&quot;parse-names&quot;:false,&quot;dropping-particle&quot;:&quot;&quot;,&quot;non-dropping-particle&quot;:&quot;&quot;},{&quot;family&quot;:&quot;Sciavicco&quot;,&quot;given&quot;:&quot;Guido&quot;,&quot;parse-names&quot;:false,&quot;dropping-particle&quot;:&quot;&quot;,&quot;non-dropping-particle&quot;:&quot;&quot;}],&quot;container-title&quot;:&quot;Computers 2019, Vol. 8, Page 21&quot;,&quot;accessed&quot;:{&quot;date-parts&quot;:[[2022,6,7]]},&quot;DOI&quot;:&quot;10.3390/COMPUTERS8010021&quot;,&quot;ISSN&quot;:&quot;2073-431X&quot;,&quot;URL&quot;:&quot;https://www.mdpi.com/2073-431X/8/1/21/htm&quot;,&quot;issued&quot;:{&quot;date-parts&quot;:[[2019,3,5]]},&quot;page&quot;:&quot;21&quot;,&quot;abstract&quot;:&quot;Temporal information plays a very important role in many analysis tasks, and can be encoded in at least two different ways. It can be modeled by discrete sequences of events as, for example, in the business intelligence domain, with the aim of tracking the evolution of customer behaviors over time. Alternatively, it can be represented by time series, as in the stock market to characterize price histories. In some analysis tasks, temporal information is complemented by other kinds of data, which may be represented by static attributes, e.g., categorical or numerical ones. This paper presents J48SS, a novel decision tree inducer capable of natively mixing static (i.e., numerical and categorical), sequential, and time series data for classification purposes. The novel algorithm is based on the popular C4.5 decision tree learner, and it relies on the concepts of frequent pattern extraction and time series shapelet generation. The algorithm is evaluated on a text classification task in a real business setting, as well as on a selection of public UCR time series datasets. Results show that it is capable of providing competitive classification performances, while generating highly interpretable models and effectively reducing the data preparation effort.&quot;,&quot;publisher&quot;:&quot;Multidisciplinary Digital Publishing Institute&quot;,&quot;issue&quot;:&quot;1&quot;,&quot;volume&quot;:&quot;8&quot;,&quot;container-title-short&quot;:&quot;&quot;},&quot;isTemporary&quot;:false}]},{&quot;citationID&quot;:&quot;MENDELEY_CITATION_9071ce3f-e0b7-49ab-8ff5-f1a27f5510ef&quot;,&quot;properties&quot;:{&quot;noteIndex&quot;:0},&quot;isEdited&quot;:false,&quot;manualOverride&quot;:{&quot;isManuallyOverridden&quot;:false,&quot;citeprocText&quot;:&quot;(Bogod 2004)&quot;,&quot;manualOverrideText&quot;:&quot;&quot;},&quot;citationTag&quot;:&quot;MENDELEY_CITATION_v3_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&quot;,&quot;citationItems&quot;:[{&quot;id&quot;:&quot;e4bfc107-68d3-3aad-9a3d-596bb3771b54&quot;,&quot;itemData&quot;:{&quot;type&quot;:&quot;article-journal&quot;,&quot;id&quot;:&quot;e4bfc107-68d3-3aad-9a3d-596bb3771b54&quot;,&quot;title&quot;:&quot;The Nazi Hypothermia Experiments: Forbidden Data?&quot;,&quot;author&quot;:[{&quot;family&quot;:&quot;Bogod&quot;,&quot;given&quot;:&quot;David&quot;,&quot;parse-names&quot;:false,&quot;dropping-particle&quot;:&quot;&quot;,&quot;non-dropping-particle&quot;:&quot;&quot;}],&quot;container-title&quot;:&quot;Anaesthesia&quot;,&quot;container-title-short&quot;:&quot;Anaesthesia&quot;,&quot;accessed&quot;:{&quot;date-parts&quot;:[[2022,4,15]]},&quot;DOI&quot;:&quot;10.1111/j.1365-2044.2004.04034.x&quot;,&quot;ISSN&quot;:&quot;00032409&quot;,&quot;PMID&quot;:&quot;15549970&quot;,&quot;issued&quot;:{&quot;date-parts&quot;:[[2004,12]]},&quot;page&quot;:&quot;1155-1156&quot;,&quot;issue&quot;:&quot;12&quot;,&quot;volume&quot;:&quot;59&quot;},&quot;isTemporary&quot;:false}]},{&quot;citationID&quot;:&quot;MENDELEY_CITATION_30792bbe-7717-45b4-9282-2c3500783934&quot;,&quot;properties&quot;:{&quot;noteIndex&quot;:0},&quot;isEdited&quot;:false,&quot;manualOverride&quot;:{&quot;isManuallyOverridden&quot;:false,&quot;citeprocText&quot;:&quot;(Kumar and Susan 2020)&quot;,&quot;manualOverrideText&quot;:&quot;&quot;},&quot;citationTag&quot;:&quot;MENDELEY_CITATION_v3_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&quot;,&quot;citationItems&quot;:[{&quot;id&quot;:&quot;22d3963b-fce8-3846-844c-bf4e5bab23e6&quot;,&quot;itemData&quot;:{&quot;type&quot;:&quot;article-journal&quot;,&quot;id&quot;:&quot;22d3963b-fce8-3846-844c-bf4e5bab23e6&quot;,&quot;title&quot;:&quot;COVID-19 Pandemic Prediction using Time Series Forecasting Models&quot;,&quot;author&quot;:[{&quot;family&quot;:&quot;Kumar&quot;,&quot;given&quot;:&quot;Naresh&quot;,&quot;parse-names&quot;:false,&quot;dropping-particle&quot;:&quot;&quot;,&quot;non-dropping-particle&quot;:&quot;&quot;},{&quot;family&quot;:&quot;Susan&quot;,&quot;given&quot;:&quot;Seba&quot;,&quot;parse-names&quot;:false,&quot;dropping-particle&quot;:&quot;&quot;,&quot;non-dropping-particle&quot;:&quot;&quot;}],&quot;container-title&quot;:&quot;2020 11th International Conference on Computing, Communication and Networking Technologies, ICCCNT 2020&quot;,&quot;accessed&quot;:{&quot;date-parts&quot;:[[2022,4,6]]},&quot;DOI&quot;:&quot;10.1109/ICCCNT49239.2020.9225319&quot;,&quot;ISBN&quot;:&quot;9781728168517&quot;,&quot;issued&quot;:{&quot;date-parts&quot;:[[2020,7,1]]},&quot;abstract&quot;:&quot;Millions of people have been infected and lakhs of people have lost their lives due to the worldwide ongoing novel Coronavirus (COVID-19) pandemic. It is of utmost importance to identify the future infected cases and the virus spread rate for advance preparation in the healthcare services to avoid deaths. Accurately forecasting the spread of COVID-19 is an analytical and challenging real-world problem to the research community. Therefore, we use day level information of COVID-19 spread for cumulative cases from whole world and 10 mostly affected countries; US, Spain, Italy, France, Germany, Russia, Iran, United Kingdom, Turkey, and India. We utilize the temporal data of coronavirus spread from January 22, 2020 to May 20, 2020. We model the evolution of the COVID-19 outbreak, and perform prediction using ARIMA and Prophet time series forecasting models. Effectiveness of the models are evaluated based on the mean absolute error, root mean square error, root relative squared error, and mean absolute percentage error. Our analysis can help in understanding the trends of the disease outbreak, and provide epidemiological stage information of adopted countries. Our investigations show that ARIMA model is more effective for forecasting COVID-19 prevalence. The forecasting results have potential to assist governments to plan policies to contain the spread of the virus.&quot;,&quot;publisher&quot;:&quot;Institute of Electrical and Electronics Engineers Inc.&quot;,&quot;container-title-short&quot;:&quot;&quot;},&quot;isTemporary&quot;:false}]},{&quot;citationID&quot;:&quot;MENDELEY_CITATION_3a4863e8-f8de-40bf-b10a-3edb4a65f067&quot;,&quot;properties&quot;:{&quot;noteIndex&quot;:0},&quot;isEdited&quot;:false,&quot;manualOverride&quot;:{&quot;isManuallyOverridden&quot;:false,&quot;citeprocText&quot;:&quot;(Włodarczyk et al. 2021)&quot;,&quot;manualOverrideText&quot;:&quot;&quot;},&quot;citationTag&quot;:&quot;MENDELEY_CITATION_v3_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&quot;,&quot;citationItems&quot;:[{&quot;id&quot;:&quot;525f781a-cb4f-314d-92b6-35fec4a86a5c&quot;,&quot;itemData&quot;:{&quot;type&quot;:&quot;article-journal&quot;,&quot;id&quot;:&quot;525f781a-cb4f-314d-92b6-35fec4a86a5c&quot;,&quot;title&quot;:&quot;Machine learning methods for preterm birth prediction: A review&quot;,&quot;author&quot;:[{&quot;family&quot;:&quot;Włodarczyk&quot;,&quot;given&quot;:&quot;Tomasz&quot;,&quot;parse-names&quot;:false,&quot;dropping-particle&quot;:&quot;&quot;,&quot;non-dropping-particle&quot;:&quot;&quot;},{&quot;family&quot;:&quot;Płotka&quot;,&quot;given&quot;:&quot;Szymon&quot;,&quot;parse-names&quot;:false,&quot;dropping-particle&quot;:&quot;&quot;,&quot;non-dropping-particle&quot;:&quot;&quot;},{&quot;family&quot;:&quot;Szczepański&quot;,&quot;given&quot;:&quot;Tomasz&quot;,&quot;parse-names&quot;:false,&quot;dropping-particle&quot;:&quot;&quot;,&quot;non-dropping-particle&quot;:&quot;&quot;},{&quot;family&quot;:&quot;Rokita&quot;,&quot;given&quot;:&quot;Przemysław&quot;,&quot;parse-names&quot;:false,&quot;dropping-particle&quot;:&quot;&quot;,&quot;non-dropping-particle&quot;:&quot;&quot;},{&quot;family&quot;:&quot;Sochacki-Wójcicka&quot;,&quot;given&quot;:&quot;Nicole&quot;,&quot;parse-names&quot;:false,&quot;dropping-particle&quot;:&quot;&quot;,&quot;non-dropping-particle&quot;:&quot;&quot;},{&quot;family&quot;:&quot;Wójcicki&quot;,&quot;given&quot;:&quot;Jakub&quot;,&quot;parse-names&quot;:false,&quot;dropping-particle&quot;:&quot;&quot;,&quot;non-dropping-particle&quot;:&quot;&quot;},{&quot;family&quot;:&quot;Lipa&quot;,&quot;given&quot;:&quot;Michał&quot;,&quot;parse-names&quot;:false,&quot;dropping-particle&quot;:&quot;&quot;,&quot;non-dropping-particle&quot;:&quot;&quot;},{&quot;family&quot;:&quot;Trzciński&quot;,&quot;given&quot;:&quot;Tomasz&quot;,&quot;parse-names&quot;:false,&quot;dropping-particle&quot;:&quot;&quot;,&quot;non-dropping-particle&quot;:&quot;&quot;}],&quot;container-title&quot;:&quot;Electronics (Switzerland)&quot;,&quot;DOI&quot;:&quot;10.3390/electronics10050586&quot;,&quot;ISSN&quot;:&quot;20799292&quot;,&quot;issued&quot;:{&quot;date-parts&quot;:[[2021]]},&quot;abstract&quot;:&quot;Preterm births affect around 15 million children a year worldwide. Current medical efforts focus on mitigating the effects of prematurity, not on preventing it. Diagnostic methods are based on parent traits and transvaginal ultrasound, during which the length of the cervix is examined. Approximately 30% of preterm births are not correctly predicted due to the complexity of this process and its subjective assessment. Based on recent research, there is hope that machine learning can be a helpful tool to support the diagnosis of preterm births. The objective of this study is to present various machine learning algorithms applied to preterm birth prediction. The wide spectrum of analysed data sets is the advantage of this survey. They range from electrohysterogram signals through electronic health records to transvaginal ultrasounds. Reviews of works on preterm birth already exist; however, this is the first review that includes works that are based on a transvaginal ultrasound examination. In this work, we present a critical appraisal of popular methods that have employed machine learning methods for preterm birth prediction. Moreover, we summarise the most common challenges incurred and discuss their possible application in the future.&quot;,&quot;issue&quot;:&quot;5&quot;,&quot;volume&quot;:&quot;10&quot;,&quot;container-title-short&quot;:&quot;&quot;},&quot;isTemporary&quot;:false}]},{&quot;citationID&quot;:&quot;MENDELEY_CITATION_3051ebae-f5d0-4b74-b1f0-ece9bca1dc01&quot;,&quot;properties&quot;:{&quot;noteIndex&quot;:0},&quot;isEdited&quot;:false,&quot;manualOverride&quot;:{&quot;isManuallyOverridden&quot;:false,&quot;citeprocText&quot;:&quot;(Qi et al. 2021)&quot;,&quot;manualOverrideText&quot;:&quot;&quot;},&quot;citationTag&quot;:&quot;MENDELEY_CITATION_v3_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&quot;,&quot;citationItems&quot;:[{&quot;id&quot;:&quot;73c3dd49-72eb-32d9-b948-f31039245f7b&quot;,&quot;itemData&quot;:{&quot;type&quot;:&quot;article-journal&quot;,&quot;id&quot;:&quot;73c3dd49-72eb-32d9-b948-f31039245f7b&quot;,&quot;title&quot;:&quot;Predicting the mortality of smoking attributable to cancer in Qingdao, China: A time-series analysis&quot;,&quot;author&quot;:[{&quot;family&quot;:&quot;Qi&quot;,&quot;given&quot;:&quot;Fei&quot;,&quot;parse-names&quot;:false,&quot;dropping-particle&quot;:&quot;&quot;,&quot;non-dropping-particle&quot;:&quot;&quot;},{&quot;family&quot;:&quot;Xu&quot;,&quot;given&quot;:&quot;Zhenshi&quot;,&quot;parse-names&quot;:false,&quot;dropping-particle&quot;:&quot;&quot;,&quot;non-dropping-particle&quot;:&quot;&quot;},{&quot;family&quot;:&quot;Zhang&quot;,&quot;given&quot;:&quot;Hua&quot;,&quot;parse-names&quot;:false,&quot;dropping-particle&quot;:&quot;&quot;,&quot;non-dropping-particle&quot;:&quot;&quot;},{&quot;family&quot;:&quot;Wang&quot;,&quot;given&quot;:&quot;Rui&quot;,&quot;parse-names&quot;:false,&quot;dropping-particle&quot;:&quot;&quot;,&quot;non-dropping-particle&quot;:&quot;&quot;},{&quot;family&quot;:&quot;Wang&quot;,&quot;given&quot;:&quot;Yani&quot;,&quot;parse-names&quot;:false,&quot;dropping-particle&quot;:&quot;&quot;,&quot;non-dropping-particle&quot;:&quot;&quot;},{&quot;family&quot;:&quot;Jia&quot;,&quot;given&quot;:&quot;Xiaorong&quot;,&quot;parse-names&quot;:false,&quot;dropping-particle&quot;:&quot;&quot;,&quot;non-dropping-particle&quot;:&quot;&quot;},{&quot;family&quot;:&quot;Lin&quot;,&quot;given&quot;:&quot;Peng&quot;,&quot;parse-names&quot;:false,&quot;dropping-particle&quot;:&quot;&quot;,&quot;non-dropping-particle&quot;:&quot;&quot;},{&quot;family&quot;:&quot;Geng&quot;,&quot;given&quot;:&quot;Meiyun&quot;,&quot;parse-names&quot;:false,&quot;dropping-particle&quot;:&quot;&quot;,&quot;non-dropping-particle&quot;:&quot;&quot;},{&quot;family&quot;:&quot;Huang&quot;,&quot;given&quot;:&quot;Yiqing&quot;,&quot;parse-names&quot;:false,&quot;dropping-particle&quot;:&quot;&quot;,&quot;non-dropping-particle&quot;:&quot;&quot;},{&quot;family&quot;:&quot;Li&quot;,&quot;given&quot;:&quot;Shanpeng&quot;,&quot;parse-names&quot;:false,&quot;dropping-particle&quot;:&quot;&quot;,&quot;non-dropping-particle&quot;:&quot;&quot;},{&quot;family&quot;:&quot;Yang&quot;,&quot;given&quot;:&quot;Jun&quot;,&quot;parse-names&quot;:false,&quot;dropping-particle&quot;:&quot;&quot;,&quot;non-dropping-particle&quot;:&quot;&quot;}],&quot;container-title&quot;:&quot;PLOS ONE&quot;,&quot;accessed&quot;:{&quot;date-parts&quot;:[[2022,4,8]]},&quot;DOI&quot;:&quot;10.1371/JOURNAL.PONE.0245769&quot;,&quot;ISBN&quot;:&quot;1111111111&quot;,&quot;ISSN&quot;:&quot;1932-6203&quot;,&quot;PMID&quot;:&quot;33493221&quot;,&quot;URL&quot;:&quot;https://journals.plos.org/plosone/article?id=10.1371/journal.pone.0245769&quot;,&quot;issued&quot;:{&quot;date-parts&quot;:[[2021,1,1]]},&quot;page&quot;:&quot;e0245769&quot;,&quot;abstract&quot;:&quot;Smoking is the leading preventable cause of death and disability from cancer in China. To provide a scientific basis for tobacco control strategies and measures, this study investigated cancer deaths attributed to smoking from 2005 to 2017 and predicted mortality trends from 2018 to 2020 in Qingdao. We used time series analysis to evaluate the number of deaths attributed to smoking among residents over 35 years old in Qingdao and predicted mortality trends. The number of cancer deaths attributed to smoking in Qingdao from 2005 to 2016 was between 170 and 407, showing an upward trend and a certain periodicity. The best model is the ARIMA (2,1,0)×(3,1,0)12, with the lowest BIC (6.640) and the highest stationary R2 (0.500). The predicted cancer deaths curve attributed to smoking in 2017 is consistent with the actual curve, with an average relative error of 5.74%. Applying this model to further predict the number of cancer deaths attributed to smoking in Qingdao from January 2018 to December 2020, the predicted results were 5,249, 5,423 and 6,048, respectively. The findings emphasized the need to further strengthen tobacco control measures to reduce the burden of disease caused by tobacco.&quot;,&quot;publisher&quot;:&quot;Public Library of Science&quot;,&quot;issue&quot;:&quot;1&quot;,&quot;volume&quot;:&quot;16&quot;,&quot;container-title-short&quot;:&quot;&quot;},&quot;isTemporary&quot;:false}]},{&quot;citationID&quot;:&quot;MENDELEY_CITATION_26e9e18b-9384-472b-9c09-2a14c6b90b22&quot;,&quot;properties&quot;:{&quot;noteIndex&quot;:0},&quot;isEdited&quot;:false,&quot;manualOverride&quot;:{&quot;isManuallyOverridden&quot;:true,&quot;citeprocText&quot;:&quot;(Airiti Library_Comparative+Study+of+Artificial+Neural+Network+and+ARIMA+Models+in+Predicting+Exchange+Rate n.d.)&quot;,&quot;manualOverrideText&quot;:&quot;(Airiti . 2012)&quot;},&quot;citationTag&quot;:&quot;MENDELEY_CITATION_v3_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&quot;,&quot;citationItems&quot;:[{&quot;id&quot;:&quot;180cf562-051a-3bff-b48f-83fa4068edfc&quot;,&quot;itemData&quot;:{&quot;type&quot;:&quot;webpage&quot;,&quot;id&quot;:&quot;180cf562-051a-3bff-b48f-83fa4068edfc&quot;,&quot;title&quot;:&quot;Airiti Library_Comparative+Study+of+Artificial+Neural+Network+and+ARIMA+Models+in+Predicting+Exchange+Rate&quot;,&quot;accessed&quot;:{&quot;date-parts&quot;:[[2022,4,8]]},&quot;URL&quot;:&quot;https://www.airitilibrary.com/Publication/alDetailedMesh?docid=20407467-201211-201512080011-201512080011-4397-4403&quot;,&quot;container-title-short&quot;:&quot;&quot;},&quot;isTemporary&quot;:false}]},{&quot;citationID&quot;:&quot;MENDELEY_CITATION_b729bdf4-caf7-4f02-a77d-727c25d42385&quot;,&quot;properties&quot;:{&quot;noteIndex&quot;:0},&quot;isEdited&quot;:false,&quot;manualOverride&quot;:{&quot;isManuallyOverridden&quot;:false,&quot;citeprocText&quot;:&quot;(Huang et al. 2017)&quot;,&quot;manualOverrideText&quot;:&quot;&quot;},&quot;citationTag&quot;:&quot;MENDELEY_CITATION_v3_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&quot;,&quot;citationItems&quot;:[{&quot;id&quot;:&quot;d8152f96-04c7-3249-8cb8-db95c945fc1a&quot;,&quot;itemData&quot;:{&quot;type&quot;:&quot;article-journal&quot;,&quot;id&quot;:&quot;d8152f96-04c7-3249-8cb8-db95c945fc1a&quot;,&quot;title&quot;:&quot;SVM and SVM ensembles in breast cancer prediction&quot;,&quot;author&quot;:[{&quot;family&quot;:&quot;Huang&quot;,&quot;given&quot;:&quot;Min Wei&quot;,&quot;parse-names&quot;:false,&quot;dropping-particle&quot;:&quot;&quot;,&quot;non-dropping-particle&quot;:&quot;&quot;},{&quot;family&quot;:&quot;Chen&quot;,&quot;given&quot;:&quot;Chih Wen&quot;,&quot;parse-names&quot;:false,&quot;dropping-particle&quot;:&quot;&quot;,&quot;non-dropping-particle&quot;:&quot;&quot;},{&quot;family&quot;:&quot;Lin&quot;,&quot;given&quot;:&quot;Wei Chao&quot;,&quot;parse-names&quot;:false,&quot;dropping-particle&quot;:&quot;&quot;,&quot;non-dropping-particle&quot;:&quot;&quot;},{&quot;family&quot;:&quot;Ke&quot;,&quot;given&quot;:&quot;Shih Wen&quot;,&quot;parse-names&quot;:false,&quot;dropping-particle&quot;:&quot;&quot;,&quot;non-dropping-particle&quot;:&quot;&quot;},{&quot;family&quot;:&quot;Tsai&quot;,&quot;given&quot;:&quot;Chih Fong&quot;,&quot;parse-names&quot;:false,&quot;dropping-particle&quot;:&quot;&quot;,&quot;non-dropping-particle&quot;:&quot;&quot;}],&quot;container-title&quot;:&quot;PLoS ONE&quot;,&quot;DOI&quot;:&quot;10.1371/journal.pone.0161501&quot;,&quot;ISSN&quot;:&quot;19326203&quot;,&quot;issued&quot;:{&quot;date-parts&quot;:[[2017]]},&quot;abstract&quot;:&quot;Breast cancer is an all too common disease in women, making how to effectively predict it an active research problem. A number of statistical and machine learning techniques have been employed to develop various breast cancer prediction models. Among them, support vector machines (SVM) have been shown to outperform many related techniques. To construct the SVM classifier, it is first necessary to decide the kernel function, and different kernel functions can result in different prediction performance. However, there have been very few studies focused on examining the prediction performances of SVM based on different kernel functions. Moreover, it is unknown whether SVM classifier ensembles which have been proposed to improve the performance of single classifiers can outperform single SVM classifiers in terms of breast cancer prediction. Therefore, the aim of this paper is to fully assess the prediction performance of SVM and SVM ensembles over small and large scale breast cancer datasets. The classification accuracy, ROC, F-measure, and computational times of training SVM and SVM ensembles are compared. The experimental results show that linear kernel based SVM ensembles based on the bagging method and RBF kernel based SVM ensembles with the boosting method can be the better choices for a small scale dataset, where feature selection should be performed in the data pre-processing stage. For a large scale dataset, RBF kernel based SVM ensembles based on boosting perform better than the other classifiers.&quot;,&quot;issue&quot;:&quot;1&quot;,&quot;volume&quot;:&quot;12&quot;,&quot;container-title-short&quot;:&quot;&quot;},&quot;isTemporary&quot;:false}]},{&quot;citationID&quot;:&quot;MENDELEY_CITATION_55a706c0-a8ea-48cf-8a59-f1a91f095cf4&quot;,&quot;properties&quot;:{&quot;noteIndex&quot;:0},&quot;isEdited&quot;:false,&quot;manualOverride&quot;:{&quot;isManuallyOverridden&quot;:false,&quot;citeprocText&quot;:&quot;(Cortes and Vapnik 1995)&quot;,&quot;manualOverrideText&quot;:&quot;&quot;},&quot;citationTag&quot;:&quot;MENDELEY_CITATION_v3_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&quot;,&quot;citationItems&quot;:[{&quot;id&quot;:&quot;91fdac1e-70b8-3963-933c-03e1b0dcd6c6&quot;,&quot;itemData&quot;:{&quot;type&quot;:&quot;article-journal&quot;,&quot;id&quot;:&quot;91fdac1e-70b8-3963-933c-03e1b0dcd6c6&quot;,&quot;title&quot;:&quot;Support-vector networks&quot;,&quot;author&quot;:[{&quot;family&quot;:&quot;Cortes&quot;,&quot;given&quot;:&quot;Corinna&quot;,&quot;parse-names&quot;:false,&quot;dropping-particle&quot;:&quot;&quot;,&quot;non-dropping-particle&quot;:&quot;&quot;},{&quot;family&quot;:&quot;Vapnik&quot;,&quot;given&quot;:&quot;Vladimir&quot;,&quot;parse-names&quot;:false,&quot;dropping-particle&quot;:&quot;&quot;,&quot;non-dropping-particle&quot;:&quot;&quot;}],&quot;container-title&quot;:&quot;Machine Learning&quot;,&quot;accessed&quot;:{&quot;date-parts&quot;:[[2022,5,4]]},&quot;DOI&quot;:&quot;10.1007/BF00994018&quot;,&quot;ISSN&quot;:&quot;0885-6125&quot;,&quot;issued&quot;:{&quot;date-parts&quot;:[[1995,9]]},&quot;page&quot;:&quot;273-297&quot;,&quot;abstract&quot;:&quot;In this paper, the optimal margin algorithm is generalized\\nto non-separable problems by the introduction of slack\\nvariables in the statement of the optimization problem.&quot;,&quot;publisher&quot;:&quot;Springer Science and Business Media LLC&quot;,&quot;issue&quot;:&quot;3&quot;,&quot;volume&quot;:&quot;20&quot;,&quot;container-title-short&quot;:&quot;&quot;},&quot;isTemporary&quot;:false}]},{&quot;citationID&quot;:&quot;MENDELEY_CITATION_837f8644-c855-42f3-b502-1371ff76330d&quot;,&quot;properties&quot;:{&quot;noteIndex&quot;:0},&quot;isEdited&quot;:false,&quot;manualOverride&quot;:{&quot;isManuallyOverridden&quot;:true,&quot;citeprocText&quot;:&quot;(Tang et al. 2018)&quot;,&quot;manualOverrideText&quot;:&quot;(2018)&quot;},&quot;citationTag&quot;:&quot;MENDELEY_CITATION_v3_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&quot;,&quot;citationItems&quot;:[{&quot;id&quot;:&quot;d968cc42-6a99-39b5-97ca-ad1821c75d07&quot;,&quot;itemData&quot;:{&quot;type&quot;:&quot;article-journal&quot;,&quot;id&quot;:&quot;d968cc42-6a99-39b5-97ca-ad1821c75d07&quot;,&quot;title&quot;:&quot;K-nearest neighbor regression with principal component analysis for financial time series prediction&quot;,&quot;author&quot;:[{&quot;family&quot;:&quot;Tang&quot;,&quot;given&quot;:&quot;Li&quot;,&quot;parse-names&quot;:false,&quot;dropping-particle&quot;:&quot;&quot;,&quot;non-dropping-particle&quot;:&quot;&quot;},{&quot;family&quot;:&quot;Pan&quot;,&quot;given&quot;:&quot;Heping&quot;,&quot;parse-names&quot;:false,&quot;dropping-particle&quot;:&quot;&quot;,&quot;non-dropping-particle&quot;:&quot;&quot;},{&quot;family&quot;:&quot;Yao&quot;,&quot;given&quot;:&quot;Yiyong&quot;,&quot;parse-names&quot;:false,&quot;dropping-particle&quot;:&quot;&quot;,&quot;non-dropping-particle&quot;:&quot;&quot;}],&quot;container-title&quot;:&quot;ACM International Conference Proceeding Series&quot;,&quot;accessed&quot;:{&quot;date-parts&quot;:[[2022,5,4]]},&quot;DOI&quot;:&quot;10.1145/3194452.3194467&quot;,&quot;ISBN&quot;:&quot;9781450364195&quot;,&quot;issued&quot;:{&quot;date-parts&quot;:[[2018,3,12]]},&quot;page&quot;:&quot;127-131&quot;,&quot;abstract&quot;:&quot;This paper constructs an integrated model called PCA-KNN model for financial time series prediction. Based on a K-Nearest Neighbor (KNN) regression, a Principal Component Analysis (PCA) is applied to reduce redundancy information and data dimensionality. In a PCA-KNN model, the historical data set as input is generated by a sliding window, transformed by PCA to principal components with rich-information, and then input to KNN for prediction. In this paper, we integrate PCA with KNN that can not only reduce the data dimensionality to speed up the calculation of KNN, but also reduce redundancy information while remaining effective information improves the performance of KNN prediction. Two specific PCA-KNN models are tested on historical data sets of EUR/USD exchange rate and Chinese stock index during a 10-year period, achieving the best hit rate of 77.58%.&quot;,&quot;publisher&quot;:&quot;Association for Computing Machinery&quot;,&quot;container-title-short&quot;:&quot;&quot;},&quot;isTemporary&quot;:false}]},{&quot;citationID&quot;:&quot;MENDELEY_CITATION_d79b9dbf-0c5d-41e8-b465-3215fd343d2d&quot;,&quot;properties&quot;:{&quot;noteIndex&quot;:0},&quot;isEdited&quot;:false,&quot;manualOverride&quot;:{&quot;isManuallyOverridden&quot;:false,&quot;citeprocText&quot;:&quot;(Vector Autoregressive Models for Multivariate Time Series 2006)&quot;,&quot;manualOverrideText&quot;:&quot;&quot;},&quot;citationTag&quot;:&quot;MENDELEY_CITATION_v3_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&quot;,&quot;citationItems&quot;:[{&quot;id&quot;:&quot;9b3ecf77-092a-36b5-8179-3063a8feb577&quot;,&quot;itemData&quot;:{&quot;type&quot;:&quot;article-journal&quot;,&quot;id&quot;:&quot;9b3ecf77-092a-36b5-8179-3063a8feb577&quot;,&quot;title&quot;:&quot;Vector Autoregressive Models for Multivariate Time Series&quot;,&quot;container-title&quot;:&quot;Modeling Financial Time Series with S-PLUS®&quot;,&quot;accessed&quot;:{&quot;date-parts&quot;:[[2022,6,4]]},&quot;DOI&quot;:&quot;10.1007/978-0-387-32348-0_11&quot;,&quot;URL&quot;:&quot;https://link.springer.com/chapter/10.1007/978-0-387-32348-0_11&quot;,&quot;issued&quot;:{&quot;date-parts&quot;:[[2006,10,9]]},&quot;page&quot;:&quot;385-429&quot;,&quot;abstract&quot;:&quot;The vector autoregression (VAR) model is one of the most successful, flexible, and easy to use models for the analysis of multivariate time series. It is a natural extension of the univariate autoregressive model to dynamic multivariate time series. The VAR model has...&quot;,&quot;publisher&quot;:&quot;Springer, New York, NY&quot;,&quot;container-title-short&quot;:&quot;&quot;},&quot;isTemporary&quot;:false}]}]"/>
     <we:property name="MENDELEY_CITATIONS_STYLE" value="{&quot;id&quot;:&quot;https://www.zotero.org/styles/harvard-dundalk-institute-of-technology&quot;,&quot;title&quot;:&quot;Dundalk Institute of Technology - Harvard&quot;,&quot;format&quot;:&quot;author-date&quot;}"/>
   </we:properties>
   <we:bindings/>

</xml_diff>

<commit_message>
added more writings to literature review
</commit_message>
<xml_diff>
--- a/literature_review.docx
+++ b/literature_review.docx
@@ -42,88 +42,20 @@
     </w:p>
     <w:p>
       <w:pPr>
-        <w:jc w:val="both"/>
-        <w:rPr>
-          <w:b/>
-          <w:bCs/>
-        </w:rPr>
-      </w:pPr>
-      <w:r>
-        <w:t xml:space="preserve">The increasing </w:t>
-      </w:r>
-      <w:r>
-        <w:t>suicides</w:t>
-      </w:r>
-      <w:r>
-        <w:t xml:space="preserve"> around the world has become an important </w:t>
-      </w:r>
-      <w:r>
-        <w:t>concern</w:t>
-      </w:r>
-      <w:r>
-        <w:t xml:space="preserve"> about studying deep about it and try to understand the reasons behind it.</w:t>
-      </w:r>
-    </w:p>
-    <w:p>
-      <w:pPr>
-        <w:jc w:val="both"/>
-      </w:pPr>
-    </w:p>
-    <w:p>
-      <w:pPr>
-        <w:jc w:val="both"/>
-        <w:rPr>
-          <w:b/>
-          <w:bCs/>
-        </w:rPr>
-      </w:pPr>
-      <w:r>
-        <w:rPr>
-          <w:b/>
-          <w:bCs/>
-        </w:rPr>
-        <w:t>Background Problem</w:t>
-      </w:r>
-    </w:p>
-    <w:p>
-      <w:pPr>
-        <w:jc w:val="both"/>
-      </w:pPr>
-      <w:r>
-        <w:t>As we</w:t>
-      </w:r>
-      <w:r>
-        <w:t xml:space="preserve"> it’s been always so heartbreaking listening to each </w:t>
-      </w:r>
-      <w:r>
-        <w:t>time,</w:t>
-      </w:r>
-      <w:r>
-        <w:t xml:space="preserve"> we listen to </w:t>
-      </w:r>
-      <w:proofErr w:type="gramStart"/>
-      <w:r>
-        <w:t>a</w:t>
-      </w:r>
-      <w:proofErr w:type="gramEnd"/>
-      <w:r>
-        <w:t xml:space="preserve"> news about committing suicide.</w:t>
-      </w:r>
-    </w:p>
-    <w:p>
-      <w:pPr>
-        <w:jc w:val="both"/>
-      </w:pPr>
-    </w:p>
-    <w:p>
-      <w:pPr>
+        <w:ind w:firstLine="360"/>
+      </w:pPr>
+      <w:r>
         <w:rPr>
           <w:b/>
           <w:bCs/>
           <w:sz w:val="28"/>
           <w:szCs w:val="28"/>
         </w:rPr>
-      </w:pPr>
+        <w:t>T</w:t>
+      </w:r>
+      <w:r>
+        <w:t>his</w:t>
+      </w:r>
       <w:r>
         <w:rPr>
           <w:b/>
@@ -131,17 +63,240 @@
           <w:sz w:val="28"/>
           <w:szCs w:val="28"/>
         </w:rPr>
-        <w:t>3</w:t>
-      </w:r>
-      <w:r>
+        <w:t xml:space="preserve"> </w:t>
+      </w:r>
+      <w:r>
+        <w:t xml:space="preserve">iteration is a deep dive into the suicide dataset for knowing the reasons behind suicides around the world. Though, several studies related to this topic had been done in the past (example: - </w:t>
+      </w:r>
+      <w:hyperlink r:id="rId6" w:history="1">
+        <w:r>
+          <w:rPr>
+            <w:rStyle w:val="Hyperlink"/>
+          </w:rPr>
+          <w:t>covid-19 time</w:t>
+        </w:r>
+      </w:hyperlink>
+      <w:r>
+        <w:rPr>
+          <w:rStyle w:val="Hyperlink"/>
+        </w:rPr>
+        <w:t xml:space="preserve"> s</w:t>
+      </w:r>
+      <w:r>
+        <w:rPr>
+          <w:rStyle w:val="Hyperlink"/>
+        </w:rPr>
+        <w:t>uicide research</w:t>
+      </w:r>
+      <w:r>
+        <w:t>). This study is going to make new findings useful for authorities to make policies that could reduce the mortality rate in the future. I will be looking at different aspects of suicide and predicting how much more suicides are going to happen in the coming years in different countries.</w:t>
+      </w:r>
+    </w:p>
+    <w:p>
+      <w:pPr>
+        <w:ind w:firstLine="360"/>
+      </w:pPr>
+      <w:r>
+        <w:rPr>
+          <w:b/>
+          <w:bCs/>
+        </w:rPr>
+        <w:t xml:space="preserve">Time </w:t>
+      </w:r>
+      <w:r>
+        <w:rPr>
+          <w:b/>
+          <w:bCs/>
+        </w:rPr>
+        <w:t>S</w:t>
+      </w:r>
+      <w:r>
+        <w:rPr>
+          <w:b/>
+          <w:bCs/>
+        </w:rPr>
+        <w:t>eries</w:t>
+      </w:r>
+      <w:r>
+        <w:rPr>
+          <w:b/>
+          <w:bCs/>
+        </w:rPr>
+        <w:t xml:space="preserve"> </w:t>
+      </w:r>
+      <w:r>
+        <w:t>and</w:t>
+      </w:r>
+      <w:r>
+        <w:rPr>
+          <w:b/>
+          <w:bCs/>
+        </w:rPr>
+        <w:t xml:space="preserve"> </w:t>
+      </w:r>
+      <w:r>
+        <w:rPr>
+          <w:b/>
+          <w:bCs/>
+        </w:rPr>
+        <w:t>S</w:t>
+      </w:r>
+      <w:r>
+        <w:rPr>
+          <w:b/>
+          <w:bCs/>
+        </w:rPr>
+        <w:t>tatistics</w:t>
+      </w:r>
+      <w:r>
+        <w:t xml:space="preserve"> are used for this project. The purpose of this study is to understand the reasons for suicide. Suicide rate in many countries is higher than the total mortality rate. In order to make a change to this scenario, we need to study different patterns and clusters in the data and understand what factors are triggering the tendency for someone to make such decisions. </w:t>
+      </w:r>
+      <w:r>
+        <w:t>whilst</w:t>
+      </w:r>
+      <w:r>
+        <w:t xml:space="preserve"> a </w:t>
+      </w:r>
+      <w:r>
+        <w:rPr>
+          <w:b/>
+          <w:bCs/>
+        </w:rPr>
+        <w:t>web-based</w:t>
+      </w:r>
+      <w:r>
+        <w:t xml:space="preserve"> system </w:t>
+      </w:r>
+      <w:r>
+        <w:t>will be created</w:t>
+      </w:r>
+      <w:r>
+        <w:t xml:space="preserve"> that can dynamically create useful visualizations on the python dashboard. Every step will be well documented and updated from time to time on </w:t>
+      </w:r>
+      <w:r>
+        <w:rPr>
+          <w:b/>
+          <w:bCs/>
+        </w:rPr>
+        <w:t>GitHub</w:t>
+      </w:r>
+      <w:r>
+        <w:t xml:space="preserve"> and this repo will be linked to the mocha host server.</w:t>
+      </w:r>
+    </w:p>
+    <w:p>
+      <w:pPr>
+        <w:jc w:val="both"/>
+      </w:pPr>
+    </w:p>
+    <w:p>
+      <w:pPr>
+        <w:jc w:val="both"/>
+        <w:rPr>
+          <w:b/>
+          <w:bCs/>
+        </w:rPr>
+      </w:pPr>
+      <w:r>
+        <w:rPr>
+          <w:b/>
+          <w:bCs/>
+        </w:rPr>
+        <w:t>Background Problem</w:t>
+      </w:r>
+    </w:p>
+    <w:p>
+      <w:pPr>
+        <w:jc w:val="both"/>
+      </w:pPr>
+      <w:r>
+        <w:t>As we</w:t>
+      </w:r>
+      <w:r>
+        <w:t xml:space="preserve"> it’s been always so heartbreaking listening to each </w:t>
+      </w:r>
+      <w:r>
+        <w:t>time,</w:t>
+      </w:r>
+      <w:r>
+        <w:t xml:space="preserve"> we listen to </w:t>
+      </w:r>
+      <w:proofErr w:type="gramStart"/>
+      <w:r>
+        <w:t>a</w:t>
+      </w:r>
+      <w:proofErr w:type="gramEnd"/>
+      <w:r>
+        <w:t xml:space="preserve"> news about</w:t>
+      </w:r>
+      <w:r>
+        <w:t xml:space="preserve"> the number of people</w:t>
+      </w:r>
+      <w:r>
+        <w:t xml:space="preserve"> committing suicide</w:t>
+      </w:r>
+      <w:r>
+        <w:t xml:space="preserve"> every day in different part of the world</w:t>
+      </w:r>
+      <w:r>
+        <w:t>.</w:t>
+      </w:r>
+      <w:r>
+        <w:t xml:space="preserve"> I strongly believe there is need for help from the society to take care of these people who are vulnerable to death. In Ireland, as per the </w:t>
+      </w:r>
+      <w:sdt>
+        <w:sdtPr>
+          <w:tag w:val="MENDELEY_CITATION_v3_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"/>
+          <w:id w:val="-1099090301"/>
+          <w:placeholder>
+            <w:docPart w:val="DefaultPlaceholder_-1854013440"/>
+          </w:placeholder>
+        </w:sdtPr>
+        <w:sdtContent>
+          <w:r>
+            <w:t>CSO statistical release</w:t>
+          </w:r>
+        </w:sdtContent>
+      </w:sdt>
+      <w:r>
+        <w:t xml:space="preserve"> of 2011, 55</w:t>
+      </w:r>
+      <w:r>
+        <w:t>4 people suicide in 2011 alone.</w:t>
+      </w:r>
+      <w:r>
+        <w:t xml:space="preserve"> I assume there are number of circumstances that affect people to commit suicide. </w:t>
+      </w:r>
+      <w:r>
+        <w:t xml:space="preserve">Here Ireland is just an example among many other countries like Russia and Ukraine their suicide rate is comparatively very high compared to other countries. </w:t>
+      </w:r>
+      <w:r>
+        <w:t xml:space="preserve">Have you ever thought what are the possible reasons behind these </w:t>
+      </w:r>
+      <w:r>
+        <w:t xml:space="preserve">figures? I was not sure about the answer for this question until I started working on the suicide analysis and prediction. Of course, there could be thousands of reasons behind every death, but I assume there are also some common factors which leads people to commit suicide in every </w:t>
+      </w:r>
+      <w:r>
+        <w:t>country</w:t>
+      </w:r>
+      <w:r>
+        <w:t xml:space="preserve">.  </w:t>
+      </w:r>
+    </w:p>
+    <w:p>
+      <w:pPr>
+        <w:jc w:val="both"/>
+      </w:pPr>
+    </w:p>
+    <w:p>
+      <w:pPr>
         <w:rPr>
           <w:b/>
           <w:bCs/>
           <w:sz w:val="28"/>
           <w:szCs w:val="28"/>
         </w:rPr>
-        <w:t xml:space="preserve">. </w:t>
-      </w:r>
+      </w:pPr>
       <w:r>
         <w:rPr>
           <w:b/>
@@ -149,6 +304,24 @@
           <w:sz w:val="28"/>
           <w:szCs w:val="28"/>
         </w:rPr>
+        <w:t>3</w:t>
+      </w:r>
+      <w:r>
+        <w:rPr>
+          <w:b/>
+          <w:bCs/>
+          <w:sz w:val="28"/>
+          <w:szCs w:val="28"/>
+        </w:rPr>
+        <w:t xml:space="preserve">. </w:t>
+      </w:r>
+      <w:r>
+        <w:rPr>
+          <w:b/>
+          <w:bCs/>
+          <w:sz w:val="28"/>
+          <w:szCs w:val="28"/>
+        </w:rPr>
         <w:t>Technologies and methods</w:t>
       </w:r>
     </w:p>
@@ -179,7 +352,6 @@
         </w:rPr>
         <w:t xml:space="preserve">Data </w:t>
       </w:r>
-      <w:proofErr w:type="spellStart"/>
       <w:r>
         <w:rPr>
           <w:b/>
@@ -187,19 +359,64 @@
           <w:sz w:val="24"/>
           <w:szCs w:val="24"/>
         </w:rPr>
-        <w:t>Preperation</w:t>
+        <w:t>Preparation</w:t>
+      </w:r>
+    </w:p>
+    <w:p>
+      <w:r>
+        <w:t>In every data analysis, about seventy percentage total time is spent on preparing the data. Make it ready for doing analysis.</w:t>
+      </w:r>
+      <w:r>
+        <w:t xml:space="preserve"> </w:t>
+      </w:r>
+      <w:r>
+        <w:t xml:space="preserve">I have chosen a dataset which was </w:t>
+      </w:r>
+      <w:r>
+        <w:t xml:space="preserve">simple and aggregated. But, later on thinking about the complexity and wide range of the reasons behind committing suicide I did a thorough research about how much additional information I can incorporate into the existing dataset. There have been several variables like continent missing in the dataset. So, I have added additional columns for </w:t>
+      </w:r>
+      <w:proofErr w:type="spellStart"/>
+      <w:r>
+        <w:t>for</w:t>
       </w:r>
       <w:proofErr w:type="spellEnd"/>
-    </w:p>
-    <w:p>
-      <w:pPr>
-        <w:rPr>
-          <w:b/>
-          <w:bCs/>
-          <w:sz w:val="28"/>
-          <w:szCs w:val="28"/>
-        </w:rPr>
-      </w:pPr>
+      <w:r>
+        <w:t xml:space="preserve"> continent names. Also, I have received another dataset which is similar to the suicide master sheet I have previously received contained much more information. </w:t>
+      </w:r>
+      <w:r>
+        <w:t xml:space="preserve">The main reason behind taking this dataset into account is that those variables were very meaningful with respect to the context I am working with, for example, I assume there could be come relation between suicide rates and unemployment or </w:t>
+      </w:r>
+      <w:r>
+        <w:lastRenderedPageBreak/>
+        <w:t>number of internet users and suicides in any country. There where many such variables making my research firm</w:t>
+      </w:r>
+      <w:r>
+        <w:t xml:space="preserve"> on the ground in terms of working with useful and meaningful information for machine learning modeling.</w:t>
+      </w:r>
+      <w:r>
+        <w:t xml:space="preserve"> Second Main reason is </w:t>
+      </w:r>
+      <w:r>
+        <w:t>that</w:t>
+      </w:r>
+      <w:r>
+        <w:t xml:space="preserve"> Data Visualization is a major part of my final project.</w:t>
+      </w:r>
+      <w:r>
+        <w:t xml:space="preserve"> If I had </w:t>
+      </w:r>
+      <w:r>
+        <w:t>a greater</w:t>
+      </w:r>
+      <w:r>
+        <w:t xml:space="preserve"> number of variables in the dataset, I would get more opportunities of making more </w:t>
+      </w:r>
+      <w:r>
+        <w:t>visualizations</w:t>
+      </w:r>
+      <w:r>
+        <w:t>.</w:t>
+      </w:r>
     </w:p>
     <w:p>
       <w:pPr>
@@ -408,6 +625,7 @@
             <w:docPart w:val="DefaultPlaceholder_-1854013440"/>
           </w:placeholder>
         </w:sdtPr>
+        <w:sdtEndPr/>
         <w:sdtContent>
           <w:r>
             <w:rPr>
@@ -458,17 +676,18 @@
           <w:sz w:val="24"/>
           <w:szCs w:val="24"/>
         </w:rPr>
-        <w:t xml:space="preserve"> </w:t>
-      </w:r>
-      <w:r>
+        <w:t xml:space="preserve"> Evaluation of models</w:t>
+      </w:r>
+    </w:p>
+    <w:p>
+      <w:pPr>
         <w:rPr>
           <w:b/>
           <w:bCs/>
           <w:sz w:val="24"/>
           <w:szCs w:val="24"/>
         </w:rPr>
-        <w:t>Evaluation of models</w:t>
-      </w:r>
+      </w:pPr>
     </w:p>
     <w:p>
       <w:pPr>
@@ -479,16 +698,15 @@
           <w:szCs w:val="24"/>
         </w:rPr>
       </w:pPr>
-    </w:p>
-    <w:p>
-      <w:pPr>
+      <w:r>
         <w:rPr>
           <w:b/>
           <w:bCs/>
           <w:sz w:val="24"/>
           <w:szCs w:val="24"/>
         </w:rPr>
-      </w:pPr>
+        <w:t>3.</w:t>
+      </w:r>
       <w:r>
         <w:rPr>
           <w:b/>
@@ -496,7 +714,7 @@
           <w:sz w:val="24"/>
           <w:szCs w:val="24"/>
         </w:rPr>
-        <w:t>3.</w:t>
+        <w:t>5</w:t>
       </w:r>
       <w:r>
         <w:rPr>
@@ -505,7 +723,7 @@
           <w:sz w:val="24"/>
           <w:szCs w:val="24"/>
         </w:rPr>
-        <w:t>5</w:t>
+        <w:t xml:space="preserve"> </w:t>
       </w:r>
       <w:r>
         <w:rPr>
@@ -514,7 +732,7 @@
           <w:sz w:val="24"/>
           <w:szCs w:val="24"/>
         </w:rPr>
-        <w:t xml:space="preserve"> </w:t>
+        <w:t xml:space="preserve">Data </w:t>
       </w:r>
       <w:r>
         <w:rPr>
@@ -523,54 +741,50 @@
           <w:sz w:val="24"/>
           <w:szCs w:val="24"/>
         </w:rPr>
-        <w:t xml:space="preserve">Data </w:t>
-      </w:r>
-      <w:r>
+        <w:t xml:space="preserve">Storage </w:t>
+      </w:r>
+    </w:p>
+    <w:p>
+      <w:pPr>
+        <w:jc w:val="both"/>
+      </w:pPr>
+      <w:r>
+        <w:t xml:space="preserve">Thirdly, we need a database server for data to be stored on the server. I will be using PSQL or MySQL servers for data storage and management. I want the data in my DB to be updated time to time and my model has to be updated based on the new data injected in each time. The reason for choosing these DB’s is the flexibility of usage and </w:t>
+      </w:r>
+      <w:r>
+        <w:t>its</w:t>
+      </w:r>
+      <w:r>
+        <w:t xml:space="preserve"> syntax matching with Structured Query</w:t>
+      </w:r>
+      <w:r>
+        <w:t xml:space="preserve"> </w:t>
+      </w:r>
+      <w:r>
+        <w:t>Language (</w:t>
+      </w:r>
+      <w:r>
+        <w:t xml:space="preserve">SQL) minute differences. </w:t>
+      </w:r>
+    </w:p>
+    <w:p>
+      <w:pPr>
         <w:rPr>
           <w:b/>
           <w:bCs/>
           <w:sz w:val="24"/>
           <w:szCs w:val="24"/>
         </w:rPr>
-        <w:t xml:space="preserve">Storage </w:t>
-      </w:r>
-    </w:p>
-    <w:p>
-      <w:pPr>
-        <w:jc w:val="both"/>
-      </w:pPr>
-      <w:r>
-        <w:t xml:space="preserve">Thirdly, we need a database server for data to be stored on the server. I will be using PSQL or MySQL servers for data storage and management. I want the data in my DB to be updated time to time and my model has to be updated based on the new data injected in each time. The reason for choosing these DB’s </w:t>
-      </w:r>
-      <w:r>
-        <w:lastRenderedPageBreak/>
-        <w:t xml:space="preserve">is the flexibility of usage and </w:t>
-      </w:r>
-      <w:r>
-        <w:t>its</w:t>
-      </w:r>
-      <w:r>
-        <w:t xml:space="preserve"> syntax matching with Structured Query</w:t>
-      </w:r>
-      <w:r>
-        <w:t xml:space="preserve"> </w:t>
-      </w:r>
-      <w:r>
-        <w:t>Language (</w:t>
-      </w:r>
-      <w:r>
-        <w:t xml:space="preserve">SQL) minute differences. </w:t>
-      </w:r>
-    </w:p>
-    <w:p>
-      <w:pPr>
+      </w:pPr>
+      <w:r>
         <w:rPr>
           <w:b/>
           <w:bCs/>
           <w:sz w:val="24"/>
           <w:szCs w:val="24"/>
         </w:rPr>
-      </w:pPr>
+        <w:t>3.</w:t>
+      </w:r>
       <w:r>
         <w:rPr>
           <w:b/>
@@ -578,7 +792,7 @@
           <w:sz w:val="24"/>
           <w:szCs w:val="24"/>
         </w:rPr>
-        <w:t>3.</w:t>
+        <w:t>6</w:t>
       </w:r>
       <w:r>
         <w:rPr>
@@ -587,17 +801,48 @@
           <w:sz w:val="24"/>
           <w:szCs w:val="24"/>
         </w:rPr>
-        <w:t>6</w:t>
-      </w:r>
-      <w:r>
+        <w:t xml:space="preserve"> Server and Hosting </w:t>
+      </w:r>
+    </w:p>
+    <w:p>
+      <w:pPr>
+        <w:jc w:val="both"/>
+        <w:rPr>
+          <w:color w:val="000000"/>
+        </w:rPr>
+      </w:pPr>
+      <w:r>
+        <w:t xml:space="preserve">Finally, </w:t>
+      </w:r>
+      <w:r>
+        <w:t>Server and hosting</w:t>
+      </w:r>
+    </w:p>
+    <w:p>
+      <w:pPr>
+        <w:jc w:val="both"/>
+        <w:rPr>
+          <w:color w:val="000000"/>
+        </w:rPr>
+      </w:pPr>
+    </w:p>
+    <w:p>
+      <w:pPr>
+        <w:jc w:val="both"/>
+        <w:rPr>
+          <w:color w:val="000000"/>
+        </w:rPr>
+      </w:pPr>
+    </w:p>
+    <w:p>
+      <w:pPr>
         <w:rPr>
           <w:b/>
           <w:bCs/>
           <w:sz w:val="24"/>
           <w:szCs w:val="24"/>
         </w:rPr>
-        <w:t xml:space="preserve"> </w:t>
-      </w:r>
+      </w:pPr>
       <w:r>
         <w:rPr>
           <w:b/>
@@ -605,7 +850,7 @@
           <w:sz w:val="24"/>
           <w:szCs w:val="24"/>
         </w:rPr>
-        <w:t>Server and Hosting</w:t>
+        <w:t>3.</w:t>
       </w:r>
       <w:r>
         <w:rPr>
@@ -614,53 +859,17 @@
           <w:sz w:val="24"/>
           <w:szCs w:val="24"/>
         </w:rPr>
-        <w:t xml:space="preserve"> </w:t>
-      </w:r>
-    </w:p>
-    <w:p>
-      <w:pPr>
-        <w:jc w:val="both"/>
-      </w:pPr>
-    </w:p>
-    <w:p>
-      <w:pPr>
-        <w:jc w:val="both"/>
-        <w:rPr>
-          <w:color w:val="000000"/>
-        </w:rPr>
-      </w:pPr>
-      <w:r>
-        <w:t xml:space="preserve">Finally, </w:t>
-      </w:r>
-      <w:r>
-        <w:t>Server and hosting</w:t>
-      </w:r>
-    </w:p>
-    <w:p>
-      <w:pPr>
-        <w:jc w:val="both"/>
-        <w:rPr>
-          <w:color w:val="000000"/>
-        </w:rPr>
-      </w:pPr>
-    </w:p>
-    <w:p>
-      <w:pPr>
-        <w:jc w:val="both"/>
-        <w:rPr>
-          <w:color w:val="000000"/>
-        </w:rPr>
-      </w:pPr>
-    </w:p>
-    <w:p>
-      <w:pPr>
+        <w:t>7</w:t>
+      </w:r>
+      <w:r>
         <w:rPr>
           <w:b/>
           <w:bCs/>
           <w:sz w:val="24"/>
           <w:szCs w:val="24"/>
         </w:rPr>
-      </w:pPr>
+        <w:t xml:space="preserve"> </w:t>
+      </w:r>
       <w:r>
         <w:rPr>
           <w:b/>
@@ -668,65 +877,65 @@
           <w:sz w:val="24"/>
           <w:szCs w:val="24"/>
         </w:rPr>
-        <w:t>3.</w:t>
-      </w:r>
-      <w:r>
+        <w:t>Data Security</w:t>
+      </w:r>
+    </w:p>
+    <w:p>
+      <w:pPr>
         <w:rPr>
           <w:b/>
           <w:bCs/>
           <w:sz w:val="24"/>
           <w:szCs w:val="24"/>
         </w:rPr>
-        <w:t>7</w:t>
-      </w:r>
-      <w:r>
+      </w:pPr>
+    </w:p>
+    <w:p>
+      <w:pPr>
         <w:rPr>
           <w:b/>
           <w:bCs/>
           <w:sz w:val="24"/>
           <w:szCs w:val="24"/>
         </w:rPr>
-        <w:t xml:space="preserve"> </w:t>
-      </w:r>
-      <w:r>
+      </w:pPr>
+    </w:p>
+    <w:p>
+      <w:pPr>
         <w:rPr>
           <w:b/>
           <w:bCs/>
           <w:sz w:val="24"/>
           <w:szCs w:val="24"/>
         </w:rPr>
-        <w:t>Data Security</w:t>
-      </w:r>
-    </w:p>
-    <w:p>
-      <w:pPr>
+      </w:pPr>
+      <w:r>
         <w:rPr>
           <w:b/>
           <w:bCs/>
           <w:sz w:val="24"/>
           <w:szCs w:val="24"/>
         </w:rPr>
-      </w:pPr>
-    </w:p>
-    <w:p>
-      <w:pPr>
+        <w:t>3.</w:t>
+      </w:r>
+      <w:r>
         <w:rPr>
           <w:b/>
           <w:bCs/>
           <w:sz w:val="24"/>
           <w:szCs w:val="24"/>
         </w:rPr>
-      </w:pPr>
-    </w:p>
-    <w:p>
-      <w:pPr>
+        <w:t>8</w:t>
+      </w:r>
+      <w:r>
         <w:rPr>
           <w:b/>
           <w:bCs/>
           <w:sz w:val="24"/>
           <w:szCs w:val="24"/>
         </w:rPr>
-      </w:pPr>
+        <w:t xml:space="preserve"> </w:t>
+      </w:r>
       <w:r>
         <w:rPr>
           <w:b/>
@@ -734,7 +943,7 @@
           <w:sz w:val="24"/>
           <w:szCs w:val="24"/>
         </w:rPr>
-        <w:t>3.7 Data Security</w:t>
+        <w:t>Applications used</w:t>
       </w:r>
     </w:p>
     <w:p>
@@ -1017,7 +1226,6 @@
         <w:rPr>
           <w:noProof/>
         </w:rPr>
-        <w:lastRenderedPageBreak/>
         <w:drawing>
           <wp:inline distT="0" distB="0" distL="0" distR="0" wp14:anchorId="0BE50738" wp14:editId="6C529A20">
             <wp:extent cx="1581150" cy="1581150"/>
@@ -1036,7 +1244,7 @@
                     </pic:cNvPicPr>
                   </pic:nvPicPr>
                   <pic:blipFill>
-                    <a:blip r:embed="rId6">
+                    <a:blip r:embed="rId7">
                       <a:extLst>
                         <a:ext uri="{28A0092B-C50C-407E-A947-70E740481C1C}">
                           <a14:useLocalDpi xmlns:a14="http://schemas.microsoft.com/office/drawing/2010/main" val="0"/>
@@ -1122,7 +1330,17 @@
           <w:sz w:val="23"/>
           <w:szCs w:val="23"/>
         </w:rPr>
-        <w:t xml:space="preserve"> In my study, I am trying to see suicide rates in different countries from time to time. My research strength is its dynamic nature. Similar weather forecast of google or Microsoft, my model will be run from time to time based on the latest data. This research aims at tackling suicide tendencies in every country’s population. My research is going to predict how many people are going to commit suicide in the next 5 years in different countries or continents. When working with a socially responsible research project, it is going to stand out in the world of the internet. Similar to the websites showcasing covid trends live, my website is also going to show the same impact of suicide numbers and create respective visualizations for any general audience to easily understand what the trend in data would be.</w:t>
+        <w:t xml:space="preserve"> In my study, I am trying to see suicide rates in different countries from time to time. My research strength is its dynamic nature. Similar weather forecast of google or Microsoft, my model will be run from time to time based on the latest data. This research aims at tackling suicide tendencies in every country’s population. My research is going to predict how many people are going to commit suicide in the next 5 years in different countries or continents. When working with a socially responsible research project, it is going to stand out in the world of the internet. Similar to the websites showcasing covid trends live, my website is also going to show the same impact of </w:t>
+      </w:r>
+      <w:r>
+        <w:rPr>
+          <w:rFonts w:ascii="Calibri" w:hAnsi="Calibri" w:cs="Calibri"/>
+          <w:color w:val="000000"/>
+          <w:sz w:val="23"/>
+          <w:szCs w:val="23"/>
+        </w:rPr>
+        <w:lastRenderedPageBreak/>
+        <w:t>suicide numbers and create respective visualizations for any general audience to easily understand what the trend in data would be.</w:t>
       </w:r>
     </w:p>
     <w:p>
@@ -1263,7 +1481,6 @@
         </w:rPr>
         <w:t xml:space="preserve">Now let’s look at my data and its opportunities. Have you ever thought of having a suicide prediction model for each country? The wide range opportunities using AI and Time Series model on big data is possible using current technologies. Internet of things, cloud computing and ML are the best example of state-of-the-art technologies. Suicide prediction model and live dashboard visualization is a great analysis model which any growing business can take inspiration from. Just imagine a burger selling vendor creating a live predicting model of specific kind of burger that are sold at particular season of a year? or may be checking </w:t>
       </w:r>
-      <w:proofErr w:type="spellStart"/>
       <w:r>
         <w:rPr>
           <w:rFonts w:ascii="Calibri" w:hAnsi="Calibri" w:cs="Calibri"/>
@@ -1271,9 +1488,8 @@
           <w:sz w:val="23"/>
           <w:szCs w:val="23"/>
         </w:rPr>
-        <w:t>best selling</w:t>
-      </w:r>
-      <w:proofErr w:type="spellEnd"/>
+        <w:t>bestselling</w:t>
+      </w:r>
       <w:r>
         <w:rPr>
           <w:rFonts w:ascii="Calibri" w:hAnsi="Calibri" w:cs="Calibri"/>
@@ -1618,7 +1834,7 @@
                     </pic:cNvPicPr>
                   </pic:nvPicPr>
                   <pic:blipFill>
-                    <a:blip r:embed="rId7">
+                    <a:blip r:embed="rId8">
                       <a:extLst>
                         <a:ext uri="{28A0092B-C50C-407E-A947-70E740481C1C}">
                           <a14:useLocalDpi xmlns:a14="http://schemas.microsoft.com/office/drawing/2010/main" val="0"/>
@@ -1677,7 +1893,6 @@
         <w:rPr>
           <w:color w:val="000000"/>
         </w:rPr>
-        <w:lastRenderedPageBreak/>
         <w:t xml:space="preserve">Another study was done on predicting birth </w:t>
       </w:r>
       <w:sdt>
@@ -2000,7 +2215,14 @@
         <w:rPr>
           <w:color w:val="000000"/>
         </w:rPr>
-        <w:t xml:space="preserve">RBF kernel based SVM ensembles based </w:t>
+        <w:t xml:space="preserve">RBF kernel based SVM ensembles </w:t>
+      </w:r>
+      <w:r>
+        <w:rPr>
+          <w:color w:val="000000"/>
+        </w:rPr>
+        <w:lastRenderedPageBreak/>
+        <w:t xml:space="preserve">based </w:t>
       </w:r>
       <w:proofErr w:type="spellStart"/>
       <w:r>
@@ -2269,7 +2491,7 @@
           <w:sdtContent>
             <w:p>
               <w:pPr>
-                <w:divId w:val="736708399"/>
+                <w:divId w:val="1177646840"/>
                 <w:rPr>
                   <w:rFonts w:eastAsia="Times New Roman"/>
                   <w:sz w:val="24"/>
@@ -2311,7 +2533,7 @@
             </w:p>
             <w:p>
               <w:pPr>
-                <w:divId w:val="1966302880"/>
+                <w:divId w:val="696663940"/>
                 <w:rPr>
                   <w:rFonts w:eastAsia="Times New Roman"/>
                 </w:rPr>
@@ -2343,7 +2565,7 @@
             </w:p>
             <w:p>
               <w:pPr>
-                <w:divId w:val="711080817"/>
+                <w:divId w:val="941382491"/>
                 <w:rPr>
                   <w:rFonts w:eastAsia="Times New Roman"/>
                 </w:rPr>
@@ -2353,7 +2575,6 @@
                 <w:rPr>
                   <w:rFonts w:eastAsia="Times New Roman"/>
                 </w:rPr>
-                <w:lastRenderedPageBreak/>
                 <w:t>Bogod</w:t>
               </w:r>
               <w:proofErr w:type="spellEnd"/>
@@ -2396,7 +2617,7 @@
             </w:p>
             <w:p>
               <w:pPr>
-                <w:divId w:val="2061587016"/>
+                <w:divId w:val="1401560930"/>
                 <w:rPr>
                   <w:rFonts w:eastAsia="Times New Roman"/>
                 </w:rPr>
@@ -2452,7 +2673,7 @@
             </w:p>
             <w:p>
               <w:pPr>
-                <w:divId w:val="784426517"/>
+                <w:divId w:val="149323626"/>
                 <w:rPr>
                   <w:rFonts w:eastAsia="Times New Roman"/>
                 </w:rPr>
@@ -2494,7 +2715,7 @@
             </w:p>
             <w:p>
               <w:pPr>
-                <w:divId w:val="1633631898"/>
+                <w:divId w:val="583420353"/>
                 <w:rPr>
                   <w:rFonts w:eastAsia="Times New Roman"/>
                 </w:rPr>
@@ -2546,7 +2767,7 @@
             </w:p>
             <w:p>
               <w:pPr>
-                <w:divId w:val="943077374"/>
+                <w:divId w:val="213125467"/>
                 <w:rPr>
                   <w:rFonts w:eastAsia="Times New Roman"/>
                 </w:rPr>
@@ -2555,6 +2776,7 @@
                 <w:rPr>
                   <w:rFonts w:eastAsia="Times New Roman"/>
                 </w:rPr>
+                <w:lastRenderedPageBreak/>
                 <w:t xml:space="preserve">Kumar, N. and Susan, S. (2020). COVID-19 Pandemic Prediction using Time Series Forecasting Models. </w:t>
               </w:r>
               <w:r>
@@ -2574,7 +2796,7 @@
             </w:p>
             <w:p>
               <w:pPr>
-                <w:divId w:val="694186338"/>
+                <w:divId w:val="6904448"/>
                 <w:rPr>
                   <w:rFonts w:eastAsia="Times New Roman"/>
                 </w:rPr>
@@ -2616,71 +2838,93 @@
             </w:p>
             <w:p>
               <w:pPr>
-                <w:divId w:val="1927424581"/>
+                <w:divId w:val="248320508"/>
                 <w:rPr>
                   <w:rFonts w:eastAsia="Times New Roman"/>
                 </w:rPr>
               </w:pPr>
-              <w:r>
-                <w:rPr>
-                  <w:rFonts w:eastAsia="Times New Roman"/>
-                </w:rPr>
-                <w:t xml:space="preserve">Tang, L., Pan, H. and Yao, Y. (2018). K-nearest neighbor regression with principal component analysis for financial time series prediction. </w:t>
-              </w:r>
               <w:r>
                 <w:rPr>
                   <w:rFonts w:eastAsia="Times New Roman"/>
                   <w:i/>
                   <w:iCs/>
                 </w:rPr>
-                <w:t>ACM International Conference Proceeding Series</w:t>
-              </w:r>
-              <w:r>
-                <w:rPr>
-                  <w:rFonts w:eastAsia="Times New Roman"/>
-                </w:rPr>
-                <w:t xml:space="preserve"> [online], 12 March 2018, pp.127–131.</w:t>
+                <w:t>Suicide Statistics 2011 - CSO - Central Statistics Office</w:t>
+              </w:r>
+              <w:r>
+                <w:rPr>
+                  <w:rFonts w:eastAsia="Times New Roman"/>
+                </w:rPr>
+                <w:t>. Available from: https://www.cso.ie/en/releasesandpublications/er/ss/suicidestatistics2011/ [accessed 7 June 2022].</w:t>
               </w:r>
             </w:p>
             <w:p>
               <w:pPr>
-                <w:divId w:val="874467360"/>
+                <w:divId w:val="1871452531"/>
                 <w:rPr>
                   <w:rFonts w:eastAsia="Times New Roman"/>
                 </w:rPr>
               </w:pPr>
+              <w:r>
+                <w:rPr>
+                  <w:rFonts w:eastAsia="Times New Roman"/>
+                </w:rPr>
+                <w:t xml:space="preserve">Tang, L., Pan, H. and Yao, Y. (2018). K-nearest neighbor regression with principal component analysis for financial time series prediction. </w:t>
+              </w:r>
               <w:r>
                 <w:rPr>
                   <w:rFonts w:eastAsia="Times New Roman"/>
                   <w:i/>
                   <w:iCs/>
                 </w:rPr>
-                <w:t>Vector Autoregressive Models for Multivariate Time Series</w:t>
-              </w:r>
-              <w:r>
-                <w:rPr>
-                  <w:rFonts w:eastAsia="Times New Roman"/>
-                </w:rPr>
-                <w:t xml:space="preserve">. (2006). </w:t>
-              </w:r>
-              <w:r>
-                <w:rPr>
-                  <w:rFonts w:eastAsia="Times New Roman"/>
-                  <w:i/>
-                  <w:iCs/>
-                </w:rPr>
-                <w:t>Modeling Financial Time Series with S-PLUS®</w:t>
-              </w:r>
-              <w:r>
-                <w:rPr>
-                  <w:rFonts w:eastAsia="Times New Roman"/>
-                </w:rPr>
-                <w:t xml:space="preserve"> [online], 9 October 2006, pp.385–429. Available from: https://link.springer.com/chapter/10.1007/978-0-387-32348-0_11 [accessed 4 June 2022].</w:t>
+                <w:t>ACM International Conference Proceeding Series</w:t>
+              </w:r>
+              <w:r>
+                <w:rPr>
+                  <w:rFonts w:eastAsia="Times New Roman"/>
+                </w:rPr>
+                <w:t xml:space="preserve"> [online], 12 March 2018, pp.127–131.</w:t>
               </w:r>
             </w:p>
             <w:p>
               <w:pPr>
-                <w:divId w:val="111093420"/>
+                <w:divId w:val="1600791846"/>
+                <w:rPr>
+                  <w:rFonts w:eastAsia="Times New Roman"/>
+                </w:rPr>
+              </w:pPr>
+              <w:r>
+                <w:rPr>
+                  <w:rFonts w:eastAsia="Times New Roman"/>
+                  <w:i/>
+                  <w:iCs/>
+                </w:rPr>
+                <w:t>Vector Autoregressive Models for Multivariate Time Series</w:t>
+              </w:r>
+              <w:r>
+                <w:rPr>
+                  <w:rFonts w:eastAsia="Times New Roman"/>
+                </w:rPr>
+                <w:t xml:space="preserve">. (2006). </w:t>
+              </w:r>
+              <w:r>
+                <w:rPr>
+                  <w:rFonts w:eastAsia="Times New Roman"/>
+                  <w:i/>
+                  <w:iCs/>
+                </w:rPr>
+                <w:t>Modeling Financial Time Series with S-PLUS®</w:t>
+              </w:r>
+              <w:r>
+                <w:rPr>
+                  <w:rFonts w:eastAsia="Times New Roman"/>
+                </w:rPr>
+                <w:t xml:space="preserve"> [online], 9 October 2006, pp.385–429. Available from: https://link.springer.com/chapter/10.1007/978-0-387-32348-0_11 [accessed 4 June 2022].</w:t>
+              </w:r>
+            </w:p>
+            <w:p>
+              <w:pPr>
+                <w:divId w:val="831679314"/>
                 <w:rPr>
                   <w:rFonts w:eastAsia="Times New Roman"/>
                 </w:rPr>
@@ -3368,6 +3612,17 @@
       <w:contextualSpacing/>
     </w:pPr>
   </w:style>
+  <w:style w:type="character" w:styleId="Hyperlink">
+    <w:name w:val="Hyperlink"/>
+    <w:basedOn w:val="DefaultParagraphFont"/>
+    <w:uiPriority w:val="99"/>
+    <w:unhideWhenUsed/>
+    <w:rsid w:val="001D1914"/>
+    <w:rPr>
+      <w:color w:val="0563C1" w:themeColor="hyperlink"/>
+      <w:u w:val="single"/>
+    </w:rPr>
+  </w:style>
 </w:styles>
 </file>
 
@@ -3491,6 +3746,7 @@
     <w:rsid w:val="00434EF2"/>
     <w:rsid w:val="00592FE3"/>
     <w:rsid w:val="00757EDA"/>
+    <w:rsid w:val="008B2E28"/>
     <w:rsid w:val="00961419"/>
     <w:rsid w:val="00A64181"/>
     <w:rsid w:val="00CA3ACC"/>
@@ -4244,7 +4500,7 @@
     <we:reference id="wa104382081" version="1.35.0.0" store="en-US" storeType="OMEX"/>
   </we:alternateReferences>
   <we:properties>
-    <we:property name="MENDELEY_CITATIONS" value="[{&quot;citationID&quot;:&quot;MENDELEY_CITATION_a77d542e-e3af-43dc-a41a-43e954272fae&quot;,&quot;properties&quot;:{&quot;noteIndex&quot;:0},&quot;isEdited&quot;:false,&quot;manualOverride&quot;:{&quot;isManuallyOverridden&quot;:true,&quot;citeprocText&quot;:&quot;((3) 1/4: What is Streamlit - YouTube n.d.)&quot;,&quot;manualOverrideText&quot;:&quot;Streamlit&quot;},&quot;citationTag&quot;:&quot;MENDELEY_CITATION_v3_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&quot;,&quot;citationItems&quot;:[{&quot;id&quot;:&quot;666f11ec-a65a-3c25-a8f5-9ada6300b9d2&quot;,&quot;itemData&quot;:{&quot;type&quot;:&quot;webpage&quot;,&quot;id&quot;:&quot;666f11ec-a65a-3c25-a8f5-9ada6300b9d2&quot;,&quot;title&quot;:&quot;(3) 1/4: What is Streamlit - YouTube&quot;,&quot;accessed&quot;:{&quot;date-parts&quot;:[[2022,6,4]]},&quot;URL&quot;:&quot;https://www.youtube.com/watch?v=R2nr1uZ8ffc&quot;,&quot;container-title-short&quot;:&quot;&quot;},&quot;isTemporary&quot;:false}]},{&quot;citationID&quot;:&quot;MENDELEY_CITATION_8c8ee1e0-4a3f-474a-9b5a-9ed0245d9269&quot;,&quot;properties&quot;:{&quot;noteIndex&quot;:0},&quot;isEdited&quot;:false,&quot;manualOverride&quot;:{&quot;isManuallyOverridden&quot;:true,&quot;citeprocText&quot;:&quot;(Brunello et al. 2019)&quot;,&quot;manualOverrideText&quot;:&quot;Brunello et al&quot;},&quot;citationTag&quot;:&quot;MENDELEY_CITATION_v3_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&quot;,&quot;citationItems&quot;:[{&quot;id&quot;:&quot;63fccb5e-3c5f-3aa0-8acb-3e42d46ad72d&quot;,&quot;itemData&quot;:{&quot;type&quot;:&quot;article-journal&quot;,&quot;id&quot;:&quot;63fccb5e-3c5f-3aa0-8acb-3e42d46ad72d&quot;,&quot;title&quot;:&quot;J48SS: A Novel Decision Tree Approach for the Handling of Sequential and Time Series Data&quot;,&quot;author&quot;:[{&quot;family&quot;:&quot;Brunello&quot;,&quot;given&quot;:&quot;Andrea&quot;,&quot;parse-names&quot;:false,&quot;dropping-particle&quot;:&quot;&quot;,&quot;non-dropping-particle&quot;:&quot;&quot;},{&quot;family&quot;:&quot;Marzano&quot;,&quot;given&quot;:&quot;Enrico&quot;,&quot;parse-names&quot;:false,&quot;dropping-particle&quot;:&quot;&quot;,&quot;non-dropping-particle&quot;:&quot;&quot;},{&quot;family&quot;:&quot;Montanari&quot;,&quot;given&quot;:&quot;Angelo&quot;,&quot;parse-names&quot;:false,&quot;dropping-particle&quot;:&quot;&quot;,&quot;non-dropping-particle&quot;:&quot;&quot;},{&quot;family&quot;:&quot;Sciavicco&quot;,&quot;given&quot;:&quot;Guido&quot;,&quot;parse-names&quot;:false,&quot;dropping-particle&quot;:&quot;&quot;,&quot;non-dropping-particle&quot;:&quot;&quot;}],&quot;container-title&quot;:&quot;Computers 2019, Vol. 8, Page 21&quot;,&quot;accessed&quot;:{&quot;date-parts&quot;:[[2022,6,7]]},&quot;DOI&quot;:&quot;10.3390/COMPUTERS8010021&quot;,&quot;ISSN&quot;:&quot;2073-431X&quot;,&quot;URL&quot;:&quot;https://www.mdpi.com/2073-431X/8/1/21/htm&quot;,&quot;issued&quot;:{&quot;date-parts&quot;:[[2019,3,5]]},&quot;page&quot;:&quot;21&quot;,&quot;abstract&quot;:&quot;Temporal information plays a very important role in many analysis tasks, and can be encoded in at least two different ways. It can be modeled by discrete sequences of events as, for example, in the business intelligence domain, with the aim of tracking the evolution of customer behaviors over time. Alternatively, it can be represented by time series, as in the stock market to characterize price histories. In some analysis tasks, temporal information is complemented by other kinds of data, which may be represented by static attributes, e.g., categorical or numerical ones. This paper presents J48SS, a novel decision tree inducer capable of natively mixing static (i.e., numerical and categorical), sequential, and time series data for classification purposes. The novel algorithm is based on the popular C4.5 decision tree learner, and it relies on the concepts of frequent pattern extraction and time series shapelet generation. The algorithm is evaluated on a text classification task in a real business setting, as well as on a selection of public UCR time series datasets. Results show that it is capable of providing competitive classification performances, while generating highly interpretable models and effectively reducing the data preparation effort.&quot;,&quot;publisher&quot;:&quot;Multidisciplinary Digital Publishing Institute&quot;,&quot;issue&quot;:&quot;1&quot;,&quot;volume&quot;:&quot;8&quot;,&quot;container-title-short&quot;:&quot;&quot;},&quot;isTemporary&quot;:false}]},{&quot;citationID&quot;:&quot;MENDELEY_CITATION_9071ce3f-e0b7-49ab-8ff5-f1a27f5510ef&quot;,&quot;properties&quot;:{&quot;noteIndex&quot;:0},&quot;isEdited&quot;:false,&quot;manualOverride&quot;:{&quot;isManuallyOverridden&quot;:false,&quot;citeprocText&quot;:&quot;(Bogod 2004)&quot;,&quot;manualOverrideText&quot;:&quot;&quot;},&quot;citationTag&quot;:&quot;MENDELEY_CITATION_v3_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&quot;,&quot;citationItems&quot;:[{&quot;id&quot;:&quot;e4bfc107-68d3-3aad-9a3d-596bb3771b54&quot;,&quot;itemData&quot;:{&quot;type&quot;:&quot;article-journal&quot;,&quot;id&quot;:&quot;e4bfc107-68d3-3aad-9a3d-596bb3771b54&quot;,&quot;title&quot;:&quot;The Nazi Hypothermia Experiments: Forbidden Data?&quot;,&quot;author&quot;:[{&quot;family&quot;:&quot;Bogod&quot;,&quot;given&quot;:&quot;David&quot;,&quot;parse-names&quot;:false,&quot;dropping-particle&quot;:&quot;&quot;,&quot;non-dropping-particle&quot;:&quot;&quot;}],&quot;container-title&quot;:&quot;Anaesthesia&quot;,&quot;container-title-short&quot;:&quot;Anaesthesia&quot;,&quot;accessed&quot;:{&quot;date-parts&quot;:[[2022,4,15]]},&quot;DOI&quot;:&quot;10.1111/j.1365-2044.2004.04034.x&quot;,&quot;ISSN&quot;:&quot;00032409&quot;,&quot;PMID&quot;:&quot;15549970&quot;,&quot;issued&quot;:{&quot;date-parts&quot;:[[2004,12]]},&quot;page&quot;:&quot;1155-1156&quot;,&quot;issue&quot;:&quot;12&quot;,&quot;volume&quot;:&quot;59&quot;},&quot;isTemporary&quot;:false}]},{&quot;citationID&quot;:&quot;MENDELEY_CITATION_30792bbe-7717-45b4-9282-2c3500783934&quot;,&quot;properties&quot;:{&quot;noteIndex&quot;:0},&quot;isEdited&quot;:false,&quot;manualOverride&quot;:{&quot;isManuallyOverridden&quot;:false,&quot;citeprocText&quot;:&quot;(Kumar and Susan 2020)&quot;,&quot;manualOverrideText&quot;:&quot;&quot;},&quot;citationTag&quot;:&quot;MENDELEY_CITATION_v3_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&quot;,&quot;citationItems&quot;:[{&quot;id&quot;:&quot;22d3963b-fce8-3846-844c-bf4e5bab23e6&quot;,&quot;itemData&quot;:{&quot;type&quot;:&quot;article-journal&quot;,&quot;id&quot;:&quot;22d3963b-fce8-3846-844c-bf4e5bab23e6&quot;,&quot;title&quot;:&quot;COVID-19 Pandemic Prediction using Time Series Forecasting Models&quot;,&quot;author&quot;:[{&quot;family&quot;:&quot;Kumar&quot;,&quot;given&quot;:&quot;Naresh&quot;,&quot;parse-names&quot;:false,&quot;dropping-particle&quot;:&quot;&quot;,&quot;non-dropping-particle&quot;:&quot;&quot;},{&quot;family&quot;:&quot;Susan&quot;,&quot;given&quot;:&quot;Seba&quot;,&quot;parse-names&quot;:false,&quot;dropping-particle&quot;:&quot;&quot;,&quot;non-dropping-particle&quot;:&quot;&quot;}],&quot;container-title&quot;:&quot;2020 11th International Conference on Computing, Communication and Networking Technologies, ICCCNT 2020&quot;,&quot;accessed&quot;:{&quot;date-parts&quot;:[[2022,4,6]]},&quot;DOI&quot;:&quot;10.1109/ICCCNT49239.2020.9225319&quot;,&quot;ISBN&quot;:&quot;9781728168517&quot;,&quot;issued&quot;:{&quot;date-parts&quot;:[[2020,7,1]]},&quot;abstract&quot;:&quot;Millions of people have been infected and lakhs of people have lost their lives due to the worldwide ongoing novel Coronavirus (COVID-19) pandemic. It is of utmost importance to identify the future infected cases and the virus spread rate for advance preparation in the healthcare services to avoid deaths. Accurately forecasting the spread of COVID-19 is an analytical and challenging real-world problem to the research community. Therefore, we use day level information of COVID-19 spread for cumulative cases from whole world and 10 mostly affected countries; US, Spain, Italy, France, Germany, Russia, Iran, United Kingdom, Turkey, and India. We utilize the temporal data of coronavirus spread from January 22, 2020 to May 20, 2020. We model the evolution of the COVID-19 outbreak, and perform prediction using ARIMA and Prophet time series forecasting models. Effectiveness of the models are evaluated based on the mean absolute error, root mean square error, root relative squared error, and mean absolute percentage error. Our analysis can help in understanding the trends of the disease outbreak, and provide epidemiological stage information of adopted countries. Our investigations show that ARIMA model is more effective for forecasting COVID-19 prevalence. The forecasting results have potential to assist governments to plan policies to contain the spread of the virus.&quot;,&quot;publisher&quot;:&quot;Institute of Electrical and Electronics Engineers Inc.&quot;,&quot;container-title-short&quot;:&quot;&quot;},&quot;isTemporary&quot;:false}]},{&quot;citationID&quot;:&quot;MENDELEY_CITATION_3a4863e8-f8de-40bf-b10a-3edb4a65f067&quot;,&quot;properties&quot;:{&quot;noteIndex&quot;:0},&quot;isEdited&quot;:false,&quot;manualOverride&quot;:{&quot;isManuallyOverridden&quot;:false,&quot;citeprocText&quot;:&quot;(Włodarczyk et al. 2021)&quot;,&quot;manualOverrideText&quot;:&quot;&quot;},&quot;citationTag&quot;:&quot;MENDELEY_CITATION_v3_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&quot;,&quot;citationItems&quot;:[{&quot;id&quot;:&quot;525f781a-cb4f-314d-92b6-35fec4a86a5c&quot;,&quot;itemData&quot;:{&quot;type&quot;:&quot;article-journal&quot;,&quot;id&quot;:&quot;525f781a-cb4f-314d-92b6-35fec4a86a5c&quot;,&quot;title&quot;:&quot;Machine learning methods for preterm birth prediction: A review&quot;,&quot;author&quot;:[{&quot;family&quot;:&quot;Włodarczyk&quot;,&quot;given&quot;:&quot;Tomasz&quot;,&quot;parse-names&quot;:false,&quot;dropping-particle&quot;:&quot;&quot;,&quot;non-dropping-particle&quot;:&quot;&quot;},{&quot;family&quot;:&quot;Płotka&quot;,&quot;given&quot;:&quot;Szymon&quot;,&quot;parse-names&quot;:false,&quot;dropping-particle&quot;:&quot;&quot;,&quot;non-dropping-particle&quot;:&quot;&quot;},{&quot;family&quot;:&quot;Szczepański&quot;,&quot;given&quot;:&quot;Tomasz&quot;,&quot;parse-names&quot;:false,&quot;dropping-particle&quot;:&quot;&quot;,&quot;non-dropping-particle&quot;:&quot;&quot;},{&quot;family&quot;:&quot;Rokita&quot;,&quot;given&quot;:&quot;Przemysław&quot;,&quot;parse-names&quot;:false,&quot;dropping-particle&quot;:&quot;&quot;,&quot;non-dropping-particle&quot;:&quot;&quot;},{&quot;family&quot;:&quot;Sochacki-Wójcicka&quot;,&quot;given&quot;:&quot;Nicole&quot;,&quot;parse-names&quot;:false,&quot;dropping-particle&quot;:&quot;&quot;,&quot;non-dropping-particle&quot;:&quot;&quot;},{&quot;family&quot;:&quot;Wójcicki&quot;,&quot;given&quot;:&quot;Jakub&quot;,&quot;parse-names&quot;:false,&quot;dropping-particle&quot;:&quot;&quot;,&quot;non-dropping-particle&quot;:&quot;&quot;},{&quot;family&quot;:&quot;Lipa&quot;,&quot;given&quot;:&quot;Michał&quot;,&quot;parse-names&quot;:false,&quot;dropping-particle&quot;:&quot;&quot;,&quot;non-dropping-particle&quot;:&quot;&quot;},{&quot;family&quot;:&quot;Trzciński&quot;,&quot;given&quot;:&quot;Tomasz&quot;,&quot;parse-names&quot;:false,&quot;dropping-particle&quot;:&quot;&quot;,&quot;non-dropping-particle&quot;:&quot;&quot;}],&quot;container-title&quot;:&quot;Electronics (Switzerland)&quot;,&quot;DOI&quot;:&quot;10.3390/electronics10050586&quot;,&quot;ISSN&quot;:&quot;20799292&quot;,&quot;issued&quot;:{&quot;date-parts&quot;:[[2021]]},&quot;abstract&quot;:&quot;Preterm births affect around 15 million children a year worldwide. Current medical efforts focus on mitigating the effects of prematurity, not on preventing it. Diagnostic methods are based on parent traits and transvaginal ultrasound, during which the length of the cervix is examined. Approximately 30% of preterm births are not correctly predicted due to the complexity of this process and its subjective assessment. Based on recent research, there is hope that machine learning can be a helpful tool to support the diagnosis of preterm births. The objective of this study is to present various machine learning algorithms applied to preterm birth prediction. The wide spectrum of analysed data sets is the advantage of this survey. They range from electrohysterogram signals through electronic health records to transvaginal ultrasounds. Reviews of works on preterm birth already exist; however, this is the first review that includes works that are based on a transvaginal ultrasound examination. In this work, we present a critical appraisal of popular methods that have employed machine learning methods for preterm birth prediction. Moreover, we summarise the most common challenges incurred and discuss their possible application in the future.&quot;,&quot;issue&quot;:&quot;5&quot;,&quot;volume&quot;:&quot;10&quot;,&quot;container-title-short&quot;:&quot;&quot;},&quot;isTemporary&quot;:false}]},{&quot;citationID&quot;:&quot;MENDELEY_CITATION_3051ebae-f5d0-4b74-b1f0-ece9bca1dc01&quot;,&quot;properties&quot;:{&quot;noteIndex&quot;:0},&quot;isEdited&quot;:false,&quot;manualOverride&quot;:{&quot;isManuallyOverridden&quot;:false,&quot;citeprocText&quot;:&quot;(Qi et al. 2021)&quot;,&quot;manualOverrideText&quot;:&quot;&quot;},&quot;citationTag&quot;:&quot;MENDELEY_CITATION_v3_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&quot;,&quot;citationItems&quot;:[{&quot;id&quot;:&quot;73c3dd49-72eb-32d9-b948-f31039245f7b&quot;,&quot;itemData&quot;:{&quot;type&quot;:&quot;article-journal&quot;,&quot;id&quot;:&quot;73c3dd49-72eb-32d9-b948-f31039245f7b&quot;,&quot;title&quot;:&quot;Predicting the mortality of smoking attributable to cancer in Qingdao, China: A time-series analysis&quot;,&quot;author&quot;:[{&quot;family&quot;:&quot;Qi&quot;,&quot;given&quot;:&quot;Fei&quot;,&quot;parse-names&quot;:false,&quot;dropping-particle&quot;:&quot;&quot;,&quot;non-dropping-particle&quot;:&quot;&quot;},{&quot;family&quot;:&quot;Xu&quot;,&quot;given&quot;:&quot;Zhenshi&quot;,&quot;parse-names&quot;:false,&quot;dropping-particle&quot;:&quot;&quot;,&quot;non-dropping-particle&quot;:&quot;&quot;},{&quot;family&quot;:&quot;Zhang&quot;,&quot;given&quot;:&quot;Hua&quot;,&quot;parse-names&quot;:false,&quot;dropping-particle&quot;:&quot;&quot;,&quot;non-dropping-particle&quot;:&quot;&quot;},{&quot;family&quot;:&quot;Wang&quot;,&quot;given&quot;:&quot;Rui&quot;,&quot;parse-names&quot;:false,&quot;dropping-particle&quot;:&quot;&quot;,&quot;non-dropping-particle&quot;:&quot;&quot;},{&quot;family&quot;:&quot;Wang&quot;,&quot;given&quot;:&quot;Yani&quot;,&quot;parse-names&quot;:false,&quot;dropping-particle&quot;:&quot;&quot;,&quot;non-dropping-particle&quot;:&quot;&quot;},{&quot;family&quot;:&quot;Jia&quot;,&quot;given&quot;:&quot;Xiaorong&quot;,&quot;parse-names&quot;:false,&quot;dropping-particle&quot;:&quot;&quot;,&quot;non-dropping-particle&quot;:&quot;&quot;},{&quot;family&quot;:&quot;Lin&quot;,&quot;given&quot;:&quot;Peng&quot;,&quot;parse-names&quot;:false,&quot;dropping-particle&quot;:&quot;&quot;,&quot;non-dropping-particle&quot;:&quot;&quot;},{&quot;family&quot;:&quot;Geng&quot;,&quot;given&quot;:&quot;Meiyun&quot;,&quot;parse-names&quot;:false,&quot;dropping-particle&quot;:&quot;&quot;,&quot;non-dropping-particle&quot;:&quot;&quot;},{&quot;family&quot;:&quot;Huang&quot;,&quot;given&quot;:&quot;Yiqing&quot;,&quot;parse-names&quot;:false,&quot;dropping-particle&quot;:&quot;&quot;,&quot;non-dropping-particle&quot;:&quot;&quot;},{&quot;family&quot;:&quot;Li&quot;,&quot;given&quot;:&quot;Shanpeng&quot;,&quot;parse-names&quot;:false,&quot;dropping-particle&quot;:&quot;&quot;,&quot;non-dropping-particle&quot;:&quot;&quot;},{&quot;family&quot;:&quot;Yang&quot;,&quot;given&quot;:&quot;Jun&quot;,&quot;parse-names&quot;:false,&quot;dropping-particle&quot;:&quot;&quot;,&quot;non-dropping-particle&quot;:&quot;&quot;}],&quot;container-title&quot;:&quot;PLOS ONE&quot;,&quot;accessed&quot;:{&quot;date-parts&quot;:[[2022,4,8]]},&quot;DOI&quot;:&quot;10.1371/JOURNAL.PONE.0245769&quot;,&quot;ISBN&quot;:&quot;1111111111&quot;,&quot;ISSN&quot;:&quot;1932-6203&quot;,&quot;PMID&quot;:&quot;33493221&quot;,&quot;URL&quot;:&quot;https://journals.plos.org/plosone/article?id=10.1371/journal.pone.0245769&quot;,&quot;issued&quot;:{&quot;date-parts&quot;:[[2021,1,1]]},&quot;page&quot;:&quot;e0245769&quot;,&quot;abstract&quot;:&quot;Smoking is the leading preventable cause of death and disability from cancer in China. To provide a scientific basis for tobacco control strategies and measures, this study investigated cancer deaths attributed to smoking from 2005 to 2017 and predicted mortality trends from 2018 to 2020 in Qingdao. We used time series analysis to evaluate the number of deaths attributed to smoking among residents over 35 years old in Qingdao and predicted mortality trends. The number of cancer deaths attributed to smoking in Qingdao from 2005 to 2016 was between 170 and 407, showing an upward trend and a certain periodicity. The best model is the ARIMA (2,1,0)×(3,1,0)12, with the lowest BIC (6.640) and the highest stationary R2 (0.500). The predicted cancer deaths curve attributed to smoking in 2017 is consistent with the actual curve, with an average relative error of 5.74%. Applying this model to further predict the number of cancer deaths attributed to smoking in Qingdao from January 2018 to December 2020, the predicted results were 5,249, 5,423 and 6,048, respectively. The findings emphasized the need to further strengthen tobacco control measures to reduce the burden of disease caused by tobacco.&quot;,&quot;publisher&quot;:&quot;Public Library of Science&quot;,&quot;issue&quot;:&quot;1&quot;,&quot;volume&quot;:&quot;16&quot;,&quot;container-title-short&quot;:&quot;&quot;},&quot;isTemporary&quot;:false}]},{&quot;citationID&quot;:&quot;MENDELEY_CITATION_26e9e18b-9384-472b-9c09-2a14c6b90b22&quot;,&quot;properties&quot;:{&quot;noteIndex&quot;:0},&quot;isEdited&quot;:false,&quot;manualOverride&quot;:{&quot;isManuallyOverridden&quot;:true,&quot;citeprocText&quot;:&quot;(Airiti Library_Comparative+Study+of+Artificial+Neural+Network+and+ARIMA+Models+in+Predicting+Exchange+Rate n.d.)&quot;,&quot;manualOverrideText&quot;:&quot;(Airiti . 2012)&quot;},&quot;citationTag&quot;:&quot;MENDELEY_CITATION_v3_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&quot;,&quot;citationItems&quot;:[{&quot;id&quot;:&quot;180cf562-051a-3bff-b48f-83fa4068edfc&quot;,&quot;itemData&quot;:{&quot;type&quot;:&quot;webpage&quot;,&quot;id&quot;:&quot;180cf562-051a-3bff-b48f-83fa4068edfc&quot;,&quot;title&quot;:&quot;Airiti Library_Comparative+Study+of+Artificial+Neural+Network+and+ARIMA+Models+in+Predicting+Exchange+Rate&quot;,&quot;accessed&quot;:{&quot;date-parts&quot;:[[2022,4,8]]},&quot;URL&quot;:&quot;https://www.airitilibrary.com/Publication/alDetailedMesh?docid=20407467-201211-201512080011-201512080011-4397-4403&quot;,&quot;container-title-short&quot;:&quot;&quot;},&quot;isTemporary&quot;:false}]},{&quot;citationID&quot;:&quot;MENDELEY_CITATION_b729bdf4-caf7-4f02-a77d-727c25d42385&quot;,&quot;properties&quot;:{&quot;noteIndex&quot;:0},&quot;isEdited&quot;:false,&quot;manualOverride&quot;:{&quot;isManuallyOverridden&quot;:false,&quot;citeprocText&quot;:&quot;(Huang et al. 2017)&quot;,&quot;manualOverrideText&quot;:&quot;&quot;},&quot;citationTag&quot;:&quot;MENDELEY_CITATION_v3_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&quot;,&quot;citationItems&quot;:[{&quot;id&quot;:&quot;d8152f96-04c7-3249-8cb8-db95c945fc1a&quot;,&quot;itemData&quot;:{&quot;type&quot;:&quot;article-journal&quot;,&quot;id&quot;:&quot;d8152f96-04c7-3249-8cb8-db95c945fc1a&quot;,&quot;title&quot;:&quot;SVM and SVM ensembles in breast cancer prediction&quot;,&quot;author&quot;:[{&quot;family&quot;:&quot;Huang&quot;,&quot;given&quot;:&quot;Min Wei&quot;,&quot;parse-names&quot;:false,&quot;dropping-particle&quot;:&quot;&quot;,&quot;non-dropping-particle&quot;:&quot;&quot;},{&quot;family&quot;:&quot;Chen&quot;,&quot;given&quot;:&quot;Chih Wen&quot;,&quot;parse-names&quot;:false,&quot;dropping-particle&quot;:&quot;&quot;,&quot;non-dropping-particle&quot;:&quot;&quot;},{&quot;family&quot;:&quot;Lin&quot;,&quot;given&quot;:&quot;Wei Chao&quot;,&quot;parse-names&quot;:false,&quot;dropping-particle&quot;:&quot;&quot;,&quot;non-dropping-particle&quot;:&quot;&quot;},{&quot;family&quot;:&quot;Ke&quot;,&quot;given&quot;:&quot;Shih Wen&quot;,&quot;parse-names&quot;:false,&quot;dropping-particle&quot;:&quot;&quot;,&quot;non-dropping-particle&quot;:&quot;&quot;},{&quot;family&quot;:&quot;Tsai&quot;,&quot;given&quot;:&quot;Chih Fong&quot;,&quot;parse-names&quot;:false,&quot;dropping-particle&quot;:&quot;&quot;,&quot;non-dropping-particle&quot;:&quot;&quot;}],&quot;container-title&quot;:&quot;PLoS ONE&quot;,&quot;DOI&quot;:&quot;10.1371/journal.pone.0161501&quot;,&quot;ISSN&quot;:&quot;19326203&quot;,&quot;issued&quot;:{&quot;date-parts&quot;:[[2017]]},&quot;abstract&quot;:&quot;Breast cancer is an all too common disease in women, making how to effectively predict it an active research problem. A number of statistical and machine learning techniques have been employed to develop various breast cancer prediction models. Among them, support vector machines (SVM) have been shown to outperform many related techniques. To construct the SVM classifier, it is first necessary to decide the kernel function, and different kernel functions can result in different prediction performance. However, there have been very few studies focused on examining the prediction performances of SVM based on different kernel functions. Moreover, it is unknown whether SVM classifier ensembles which have been proposed to improve the performance of single classifiers can outperform single SVM classifiers in terms of breast cancer prediction. Therefore, the aim of this paper is to fully assess the prediction performance of SVM and SVM ensembles over small and large scale breast cancer datasets. The classification accuracy, ROC, F-measure, and computational times of training SVM and SVM ensembles are compared. The experimental results show that linear kernel based SVM ensembles based on the bagging method and RBF kernel based SVM ensembles with the boosting method can be the better choices for a small scale dataset, where feature selection should be performed in the data pre-processing stage. For a large scale dataset, RBF kernel based SVM ensembles based on boosting perform better than the other classifiers.&quot;,&quot;issue&quot;:&quot;1&quot;,&quot;volume&quot;:&quot;12&quot;,&quot;container-title-short&quot;:&quot;&quot;},&quot;isTemporary&quot;:false}]},{&quot;citationID&quot;:&quot;MENDELEY_CITATION_55a706c0-a8ea-48cf-8a59-f1a91f095cf4&quot;,&quot;properties&quot;:{&quot;noteIndex&quot;:0},&quot;isEdited&quot;:false,&quot;manualOverride&quot;:{&quot;isManuallyOverridden&quot;:false,&quot;citeprocText&quot;:&quot;(Cortes and Vapnik 1995)&quot;,&quot;manualOverrideText&quot;:&quot;&quot;},&quot;citationTag&quot;:&quot;MENDELEY_CITATION_v3_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&quot;,&quot;citationItems&quot;:[{&quot;id&quot;:&quot;91fdac1e-70b8-3963-933c-03e1b0dcd6c6&quot;,&quot;itemData&quot;:{&quot;type&quot;:&quot;article-journal&quot;,&quot;id&quot;:&quot;91fdac1e-70b8-3963-933c-03e1b0dcd6c6&quot;,&quot;title&quot;:&quot;Support-vector networks&quot;,&quot;author&quot;:[{&quot;family&quot;:&quot;Cortes&quot;,&quot;given&quot;:&quot;Corinna&quot;,&quot;parse-names&quot;:false,&quot;dropping-particle&quot;:&quot;&quot;,&quot;non-dropping-particle&quot;:&quot;&quot;},{&quot;family&quot;:&quot;Vapnik&quot;,&quot;given&quot;:&quot;Vladimir&quot;,&quot;parse-names&quot;:false,&quot;dropping-particle&quot;:&quot;&quot;,&quot;non-dropping-particle&quot;:&quot;&quot;}],&quot;container-title&quot;:&quot;Machine Learning&quot;,&quot;accessed&quot;:{&quot;date-parts&quot;:[[2022,5,4]]},&quot;DOI&quot;:&quot;10.1007/BF00994018&quot;,&quot;ISSN&quot;:&quot;0885-6125&quot;,&quot;issued&quot;:{&quot;date-parts&quot;:[[1995,9]]},&quot;page&quot;:&quot;273-297&quot;,&quot;abstract&quot;:&quot;In this paper, the optimal margin algorithm is generalized\\nto non-separable problems by the introduction of slack\\nvariables in the statement of the optimization problem.&quot;,&quot;publisher&quot;:&quot;Springer Science and Business Media LLC&quot;,&quot;issue&quot;:&quot;3&quot;,&quot;volume&quot;:&quot;20&quot;,&quot;container-title-short&quot;:&quot;&quot;},&quot;isTemporary&quot;:false}]},{&quot;citationID&quot;:&quot;MENDELEY_CITATION_837f8644-c855-42f3-b502-1371ff76330d&quot;,&quot;properties&quot;:{&quot;noteIndex&quot;:0},&quot;isEdited&quot;:false,&quot;manualOverride&quot;:{&quot;isManuallyOverridden&quot;:true,&quot;citeprocText&quot;:&quot;(Tang et al. 2018)&quot;,&quot;manualOverrideText&quot;:&quot;(2018)&quot;},&quot;citationTag&quot;:&quot;MENDELEY_CITATION_v3_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&quot;,&quot;citationItems&quot;:[{&quot;id&quot;:&quot;d968cc42-6a99-39b5-97ca-ad1821c75d07&quot;,&quot;itemData&quot;:{&quot;type&quot;:&quot;article-journal&quot;,&quot;id&quot;:&quot;d968cc42-6a99-39b5-97ca-ad1821c75d07&quot;,&quot;title&quot;:&quot;K-nearest neighbor regression with principal component analysis for financial time series prediction&quot;,&quot;author&quot;:[{&quot;family&quot;:&quot;Tang&quot;,&quot;given&quot;:&quot;Li&quot;,&quot;parse-names&quot;:false,&quot;dropping-particle&quot;:&quot;&quot;,&quot;non-dropping-particle&quot;:&quot;&quot;},{&quot;family&quot;:&quot;Pan&quot;,&quot;given&quot;:&quot;Heping&quot;,&quot;parse-names&quot;:false,&quot;dropping-particle&quot;:&quot;&quot;,&quot;non-dropping-particle&quot;:&quot;&quot;},{&quot;family&quot;:&quot;Yao&quot;,&quot;given&quot;:&quot;Yiyong&quot;,&quot;parse-names&quot;:false,&quot;dropping-particle&quot;:&quot;&quot;,&quot;non-dropping-particle&quot;:&quot;&quot;}],&quot;container-title&quot;:&quot;ACM International Conference Proceeding Series&quot;,&quot;accessed&quot;:{&quot;date-parts&quot;:[[2022,5,4]]},&quot;DOI&quot;:&quot;10.1145/3194452.3194467&quot;,&quot;ISBN&quot;:&quot;9781450364195&quot;,&quot;issued&quot;:{&quot;date-parts&quot;:[[2018,3,12]]},&quot;page&quot;:&quot;127-131&quot;,&quot;abstract&quot;:&quot;This paper constructs an integrated model called PCA-KNN model for financial time series prediction. Based on a K-Nearest Neighbor (KNN) regression, a Principal Component Analysis (PCA) is applied to reduce redundancy information and data dimensionality. In a PCA-KNN model, the historical data set as input is generated by a sliding window, transformed by PCA to principal components with rich-information, and then input to KNN for prediction. In this paper, we integrate PCA with KNN that can not only reduce the data dimensionality to speed up the calculation of KNN, but also reduce redundancy information while remaining effective information improves the performance of KNN prediction. Two specific PCA-KNN models are tested on historical data sets of EUR/USD exchange rate and Chinese stock index during a 10-year period, achieving the best hit rate of 77.58%.&quot;,&quot;publisher&quot;:&quot;Association for Computing Machinery&quot;,&quot;container-title-short&quot;:&quot;&quot;},&quot;isTemporary&quot;:false}]},{&quot;citationID&quot;:&quot;MENDELEY_CITATION_d79b9dbf-0c5d-41e8-b465-3215fd343d2d&quot;,&quot;properties&quot;:{&quot;noteIndex&quot;:0},&quot;isEdited&quot;:false,&quot;manualOverride&quot;:{&quot;isManuallyOverridden&quot;:false,&quot;citeprocText&quot;:&quot;(Vector Autoregressive Models for Multivariate Time Series 2006)&quot;,&quot;manualOverrideText&quot;:&quot;&quot;},&quot;citationTag&quot;:&quot;MENDELEY_CITATION_v3_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&quot;,&quot;citationItems&quot;:[{&quot;id&quot;:&quot;9b3ecf77-092a-36b5-8179-3063a8feb577&quot;,&quot;itemData&quot;:{&quot;type&quot;:&quot;article-journal&quot;,&quot;id&quot;:&quot;9b3ecf77-092a-36b5-8179-3063a8feb577&quot;,&quot;title&quot;:&quot;Vector Autoregressive Models for Multivariate Time Series&quot;,&quot;container-title&quot;:&quot;Modeling Financial Time Series with S-PLUS®&quot;,&quot;accessed&quot;:{&quot;date-parts&quot;:[[2022,6,4]]},&quot;DOI&quot;:&quot;10.1007/978-0-387-32348-0_11&quot;,&quot;URL&quot;:&quot;https://link.springer.com/chapter/10.1007/978-0-387-32348-0_11&quot;,&quot;issued&quot;:{&quot;date-parts&quot;:[[2006,10,9]]},&quot;page&quot;:&quot;385-429&quot;,&quot;abstract&quot;:&quot;The vector autoregression (VAR) model is one of the most successful, flexible, and easy to use models for the analysis of multivariate time series. It is a natural extension of the univariate autoregressive model to dynamic multivariate time series. The VAR model has...&quot;,&quot;publisher&quot;:&quot;Springer, New York, NY&quot;,&quot;container-title-short&quot;:&quot;&quot;},&quot;isTemporary&quot;:false}]}]"/>
+    <we:property name="MENDELEY_CITATIONS" value="[{&quot;citationID&quot;:&quot;MENDELEY_CITATION_4617dae8-1022-4e84-bac5-33b5786f4d0a&quot;,&quot;properties&quot;:{&quot;noteIndex&quot;:0},&quot;isEdited&quot;:false,&quot;manualOverride&quot;:{&quot;isManuallyOverridden&quot;:true,&quot;citeprocText&quot;:&quot;(Suicide Statistics 2011 - CSO - Central Statistics Office n.d.)&quot;,&quot;manualOverrideText&quot;:&quot;CSO statistical release&quot;},&quot;citationTag&quot;:&quot;MENDELEY_CITATION_v3_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&quot;,&quot;citationItems&quot;:[{&quot;id&quot;:&quot;1dd81ce7-bf1c-3b0c-a1ad-0e375072d1bd&quot;,&quot;itemData&quot;:{&quot;type&quot;:&quot;webpage&quot;,&quot;id&quot;:&quot;1dd81ce7-bf1c-3b0c-a1ad-0e375072d1bd&quot;,&quot;title&quot;:&quot;Suicide Statistics 2011 - CSO - Central Statistics Office&quot;,&quot;accessed&quot;:{&quot;date-parts&quot;:[[2022,6,7]]},&quot;URL&quot;:&quot;https://www.cso.ie/en/releasesandpublications/er/ss/suicidestatistics2011/&quot;,&quot;container-title-short&quot;:&quot;&quot;},&quot;isTemporary&quot;:false}]},{&quot;citationID&quot;:&quot;MENDELEY_CITATION_a77d542e-e3af-43dc-a41a-43e954272fae&quot;,&quot;properties&quot;:{&quot;noteIndex&quot;:0},&quot;isEdited&quot;:false,&quot;manualOverride&quot;:{&quot;isManuallyOverridden&quot;:true,&quot;citeprocText&quot;:&quot;((3) 1/4: What is Streamlit - YouTube n.d.)&quot;,&quot;manualOverrideText&quot;:&quot;Streamlit&quot;},&quot;citationTag&quot;:&quot;MENDELEY_CITATION_v3_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&quot;,&quot;citationItems&quot;:[{&quot;id&quot;:&quot;666f11ec-a65a-3c25-a8f5-9ada6300b9d2&quot;,&quot;itemData&quot;:{&quot;type&quot;:&quot;webpage&quot;,&quot;id&quot;:&quot;666f11ec-a65a-3c25-a8f5-9ada6300b9d2&quot;,&quot;title&quot;:&quot;(3) 1/4: What is Streamlit - YouTube&quot;,&quot;accessed&quot;:{&quot;date-parts&quot;:[[2022,6,4]]},&quot;URL&quot;:&quot;https://www.youtube.com/watch?v=R2nr1uZ8ffc&quot;,&quot;container-title-short&quot;:&quot;&quot;},&quot;isTemporary&quot;:false}]},{&quot;citationID&quot;:&quot;MENDELEY_CITATION_8c8ee1e0-4a3f-474a-9b5a-9ed0245d9269&quot;,&quot;properties&quot;:{&quot;noteIndex&quot;:0},&quot;isEdited&quot;:false,&quot;manualOverride&quot;:{&quot;isManuallyOverridden&quot;:true,&quot;citeprocText&quot;:&quot;(Brunello et al. 2019)&quot;,&quot;manualOverrideText&quot;:&quot;Brunello et al&quot;},&quot;citationTag&quot;:&quot;MENDELEY_CITATION_v3_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&quot;,&quot;citationItems&quot;:[{&quot;id&quot;:&quot;63fccb5e-3c5f-3aa0-8acb-3e42d46ad72d&quot;,&quot;itemData&quot;:{&quot;type&quot;:&quot;article-journal&quot;,&quot;id&quot;:&quot;63fccb5e-3c5f-3aa0-8acb-3e42d46ad72d&quot;,&quot;title&quot;:&quot;J48SS: A Novel Decision Tree Approach for the Handling of Sequential and Time Series Data&quot;,&quot;author&quot;:[{&quot;family&quot;:&quot;Brunello&quot;,&quot;given&quot;:&quot;Andrea&quot;,&quot;parse-names&quot;:false,&quot;dropping-particle&quot;:&quot;&quot;,&quot;non-dropping-particle&quot;:&quot;&quot;},{&quot;family&quot;:&quot;Marzano&quot;,&quot;given&quot;:&quot;Enrico&quot;,&quot;parse-names&quot;:false,&quot;dropping-particle&quot;:&quot;&quot;,&quot;non-dropping-particle&quot;:&quot;&quot;},{&quot;family&quot;:&quot;Montanari&quot;,&quot;given&quot;:&quot;Angelo&quot;,&quot;parse-names&quot;:false,&quot;dropping-particle&quot;:&quot;&quot;,&quot;non-dropping-particle&quot;:&quot;&quot;},{&quot;family&quot;:&quot;Sciavicco&quot;,&quot;given&quot;:&quot;Guido&quot;,&quot;parse-names&quot;:false,&quot;dropping-particle&quot;:&quot;&quot;,&quot;non-dropping-particle&quot;:&quot;&quot;}],&quot;container-title&quot;:&quot;Computers 2019, Vol. 8, Page 21&quot;,&quot;accessed&quot;:{&quot;date-parts&quot;:[[2022,6,7]]},&quot;DOI&quot;:&quot;10.3390/COMPUTERS8010021&quot;,&quot;ISSN&quot;:&quot;2073-431X&quot;,&quot;URL&quot;:&quot;https://www.mdpi.com/2073-431X/8/1/21/htm&quot;,&quot;issued&quot;:{&quot;date-parts&quot;:[[2019,3,5]]},&quot;page&quot;:&quot;21&quot;,&quot;abstract&quot;:&quot;Temporal information plays a very important role in many analysis tasks, and can be encoded in at least two different ways. It can be modeled by discrete sequences of events as, for example, in the business intelligence domain, with the aim of tracking the evolution of customer behaviors over time. Alternatively, it can be represented by time series, as in the stock market to characterize price histories. In some analysis tasks, temporal information is complemented by other kinds of data, which may be represented by static attributes, e.g., categorical or numerical ones. This paper presents J48SS, a novel decision tree inducer capable of natively mixing static (i.e., numerical and categorical), sequential, and time series data for classification purposes. The novel algorithm is based on the popular C4.5 decision tree learner, and it relies on the concepts of frequent pattern extraction and time series shapelet generation. The algorithm is evaluated on a text classification task in a real business setting, as well as on a selection of public UCR time series datasets. Results show that it is capable of providing competitive classification performances, while generating highly interpretable models and effectively reducing the data preparation effort.&quot;,&quot;publisher&quot;:&quot;Multidisciplinary Digital Publishing Institute&quot;,&quot;issue&quot;:&quot;1&quot;,&quot;volume&quot;:&quot;8&quot;,&quot;container-title-short&quot;:&quot;&quot;},&quot;isTemporary&quot;:false}]},{&quot;citationID&quot;:&quot;MENDELEY_CITATION_9071ce3f-e0b7-49ab-8ff5-f1a27f5510ef&quot;,&quot;properties&quot;:{&quot;noteIndex&quot;:0},&quot;isEdited&quot;:false,&quot;manualOverride&quot;:{&quot;isManuallyOverridden&quot;:false,&quot;citeprocText&quot;:&quot;(Bogod 2004)&quot;,&quot;manualOverrideText&quot;:&quot;&quot;},&quot;citationTag&quot;:&quot;MENDELEY_CITATION_v3_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&quot;,&quot;citationItems&quot;:[{&quot;id&quot;:&quot;e4bfc107-68d3-3aad-9a3d-596bb3771b54&quot;,&quot;itemData&quot;:{&quot;type&quot;:&quot;article-journal&quot;,&quot;id&quot;:&quot;e4bfc107-68d3-3aad-9a3d-596bb3771b54&quot;,&quot;title&quot;:&quot;The Nazi Hypothermia Experiments: Forbidden Data?&quot;,&quot;author&quot;:[{&quot;family&quot;:&quot;Bogod&quot;,&quot;given&quot;:&quot;David&quot;,&quot;parse-names&quot;:false,&quot;dropping-particle&quot;:&quot;&quot;,&quot;non-dropping-particle&quot;:&quot;&quot;}],&quot;container-title&quot;:&quot;Anaesthesia&quot;,&quot;container-title-short&quot;:&quot;Anaesthesia&quot;,&quot;accessed&quot;:{&quot;date-parts&quot;:[[2022,4,15]]},&quot;DOI&quot;:&quot;10.1111/j.1365-2044.2004.04034.x&quot;,&quot;ISSN&quot;:&quot;00032409&quot;,&quot;PMID&quot;:&quot;15549970&quot;,&quot;issued&quot;:{&quot;date-parts&quot;:[[2004,12]]},&quot;page&quot;:&quot;1155-1156&quot;,&quot;issue&quot;:&quot;12&quot;,&quot;volume&quot;:&quot;59&quot;},&quot;isTemporary&quot;:false}]},{&quot;citationID&quot;:&quot;MENDELEY_CITATION_30792bbe-7717-45b4-9282-2c3500783934&quot;,&quot;properties&quot;:{&quot;noteIndex&quot;:0},&quot;isEdited&quot;:false,&quot;manualOverride&quot;:{&quot;isManuallyOverridden&quot;:false,&quot;citeprocText&quot;:&quot;(Kumar and Susan 2020)&quot;,&quot;manualOverrideText&quot;:&quot;&quot;},&quot;citationTag&quot;:&quot;MENDELEY_CITATION_v3_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&quot;,&quot;citationItems&quot;:[{&quot;id&quot;:&quot;22d3963b-fce8-3846-844c-bf4e5bab23e6&quot;,&quot;itemData&quot;:{&quot;type&quot;:&quot;article-journal&quot;,&quot;id&quot;:&quot;22d3963b-fce8-3846-844c-bf4e5bab23e6&quot;,&quot;title&quot;:&quot;COVID-19 Pandemic Prediction using Time Series Forecasting Models&quot;,&quot;author&quot;:[{&quot;family&quot;:&quot;Kumar&quot;,&quot;given&quot;:&quot;Naresh&quot;,&quot;parse-names&quot;:false,&quot;dropping-particle&quot;:&quot;&quot;,&quot;non-dropping-particle&quot;:&quot;&quot;},{&quot;family&quot;:&quot;Susan&quot;,&quot;given&quot;:&quot;Seba&quot;,&quot;parse-names&quot;:false,&quot;dropping-particle&quot;:&quot;&quot;,&quot;non-dropping-particle&quot;:&quot;&quot;}],&quot;container-title&quot;:&quot;2020 11th International Conference on Computing, Communication and Networking Technologies, ICCCNT 2020&quot;,&quot;accessed&quot;:{&quot;date-parts&quot;:[[2022,4,6]]},&quot;DOI&quot;:&quot;10.1109/ICCCNT49239.2020.9225319&quot;,&quot;ISBN&quot;:&quot;9781728168517&quot;,&quot;issued&quot;:{&quot;date-parts&quot;:[[2020,7,1]]},&quot;abstract&quot;:&quot;Millions of people have been infected and lakhs of people have lost their lives due to the worldwide ongoing novel Coronavirus (COVID-19) pandemic. It is of utmost importance to identify the future infected cases and the virus spread rate for advance preparation in the healthcare services to avoid deaths. Accurately forecasting the spread of COVID-19 is an analytical and challenging real-world problem to the research community. Therefore, we use day level information of COVID-19 spread for cumulative cases from whole world and 10 mostly affected countries; US, Spain, Italy, France, Germany, Russia, Iran, United Kingdom, Turkey, and India. We utilize the temporal data of coronavirus spread from January 22, 2020 to May 20, 2020. We model the evolution of the COVID-19 outbreak, and perform prediction using ARIMA and Prophet time series forecasting models. Effectiveness of the models are evaluated based on the mean absolute error, root mean square error, root relative squared error, and mean absolute percentage error. Our analysis can help in understanding the trends of the disease outbreak, and provide epidemiological stage information of adopted countries. Our investigations show that ARIMA model is more effective for forecasting COVID-19 prevalence. The forecasting results have potential to assist governments to plan policies to contain the spread of the virus.&quot;,&quot;publisher&quot;:&quot;Institute of Electrical and Electronics Engineers Inc.&quot;,&quot;container-title-short&quot;:&quot;&quot;},&quot;isTemporary&quot;:false}]},{&quot;citationID&quot;:&quot;MENDELEY_CITATION_3a4863e8-f8de-40bf-b10a-3edb4a65f067&quot;,&quot;properties&quot;:{&quot;noteIndex&quot;:0},&quot;isEdited&quot;:false,&quot;manualOverride&quot;:{&quot;isManuallyOverridden&quot;:false,&quot;citeprocText&quot;:&quot;(Włodarczyk et al. 2021)&quot;,&quot;manualOverrideText&quot;:&quot;&quot;},&quot;citationTag&quot;:&quot;MENDELEY_CITATION_v3_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&quot;,&quot;citationItems&quot;:[{&quot;id&quot;:&quot;525f781a-cb4f-314d-92b6-35fec4a86a5c&quot;,&quot;itemData&quot;:{&quot;type&quot;:&quot;article-journal&quot;,&quot;id&quot;:&quot;525f781a-cb4f-314d-92b6-35fec4a86a5c&quot;,&quot;title&quot;:&quot;Machine learning methods for preterm birth prediction: A review&quot;,&quot;author&quot;:[{&quot;family&quot;:&quot;Włodarczyk&quot;,&quot;given&quot;:&quot;Tomasz&quot;,&quot;parse-names&quot;:false,&quot;dropping-particle&quot;:&quot;&quot;,&quot;non-dropping-particle&quot;:&quot;&quot;},{&quot;family&quot;:&quot;Płotka&quot;,&quot;given&quot;:&quot;Szymon&quot;,&quot;parse-names&quot;:false,&quot;dropping-particle&quot;:&quot;&quot;,&quot;non-dropping-particle&quot;:&quot;&quot;},{&quot;family&quot;:&quot;Szczepański&quot;,&quot;given&quot;:&quot;Tomasz&quot;,&quot;parse-names&quot;:false,&quot;dropping-particle&quot;:&quot;&quot;,&quot;non-dropping-particle&quot;:&quot;&quot;},{&quot;family&quot;:&quot;Rokita&quot;,&quot;given&quot;:&quot;Przemysław&quot;,&quot;parse-names&quot;:false,&quot;dropping-particle&quot;:&quot;&quot;,&quot;non-dropping-particle&quot;:&quot;&quot;},{&quot;family&quot;:&quot;Sochacki-Wójcicka&quot;,&quot;given&quot;:&quot;Nicole&quot;,&quot;parse-names&quot;:false,&quot;dropping-particle&quot;:&quot;&quot;,&quot;non-dropping-particle&quot;:&quot;&quot;},{&quot;family&quot;:&quot;Wójcicki&quot;,&quot;given&quot;:&quot;Jakub&quot;,&quot;parse-names&quot;:false,&quot;dropping-particle&quot;:&quot;&quot;,&quot;non-dropping-particle&quot;:&quot;&quot;},{&quot;family&quot;:&quot;Lipa&quot;,&quot;given&quot;:&quot;Michał&quot;,&quot;parse-names&quot;:false,&quot;dropping-particle&quot;:&quot;&quot;,&quot;non-dropping-particle&quot;:&quot;&quot;},{&quot;family&quot;:&quot;Trzciński&quot;,&quot;given&quot;:&quot;Tomasz&quot;,&quot;parse-names&quot;:false,&quot;dropping-particle&quot;:&quot;&quot;,&quot;non-dropping-particle&quot;:&quot;&quot;}],&quot;container-title&quot;:&quot;Electronics (Switzerland)&quot;,&quot;DOI&quot;:&quot;10.3390/electronics10050586&quot;,&quot;ISSN&quot;:&quot;20799292&quot;,&quot;issued&quot;:{&quot;date-parts&quot;:[[2021]]},&quot;abstract&quot;:&quot;Preterm births affect around 15 million children a year worldwide. Current medical efforts focus on mitigating the effects of prematurity, not on preventing it. Diagnostic methods are based on parent traits and transvaginal ultrasound, during which the length of the cervix is examined. Approximately 30% of preterm births are not correctly predicted due to the complexity of this process and its subjective assessment. Based on recent research, there is hope that machine learning can be a helpful tool to support the diagnosis of preterm births. The objective of this study is to present various machine learning algorithms applied to preterm birth prediction. The wide spectrum of analysed data sets is the advantage of this survey. They range from electrohysterogram signals through electronic health records to transvaginal ultrasounds. Reviews of works on preterm birth already exist; however, this is the first review that includes works that are based on a transvaginal ultrasound examination. In this work, we present a critical appraisal of popular methods that have employed machine learning methods for preterm birth prediction. Moreover, we summarise the most common challenges incurred and discuss their possible application in the future.&quot;,&quot;issue&quot;:&quot;5&quot;,&quot;volume&quot;:&quot;10&quot;,&quot;container-title-short&quot;:&quot;&quot;},&quot;isTemporary&quot;:false}]},{&quot;citationID&quot;:&quot;MENDELEY_CITATION_3051ebae-f5d0-4b74-b1f0-ece9bca1dc01&quot;,&quot;properties&quot;:{&quot;noteIndex&quot;:0},&quot;isEdited&quot;:false,&quot;manualOverride&quot;:{&quot;isManuallyOverridden&quot;:false,&quot;citeprocText&quot;:&quot;(Qi et al. 2021)&quot;,&quot;manualOverrideText&quot;:&quot;&quot;},&quot;citationTag&quot;:&quot;MENDELEY_CITATION_v3_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&quot;,&quot;citationItems&quot;:[{&quot;id&quot;:&quot;73c3dd49-72eb-32d9-b948-f31039245f7b&quot;,&quot;itemData&quot;:{&quot;type&quot;:&quot;article-journal&quot;,&quot;id&quot;:&quot;73c3dd49-72eb-32d9-b948-f31039245f7b&quot;,&quot;title&quot;:&quot;Predicting the mortality of smoking attributable to cancer in Qingdao, China: A time-series analysis&quot;,&quot;author&quot;:[{&quot;family&quot;:&quot;Qi&quot;,&quot;given&quot;:&quot;Fei&quot;,&quot;parse-names&quot;:false,&quot;dropping-particle&quot;:&quot;&quot;,&quot;non-dropping-particle&quot;:&quot;&quot;},{&quot;family&quot;:&quot;Xu&quot;,&quot;given&quot;:&quot;Zhenshi&quot;,&quot;parse-names&quot;:false,&quot;dropping-particle&quot;:&quot;&quot;,&quot;non-dropping-particle&quot;:&quot;&quot;},{&quot;family&quot;:&quot;Zhang&quot;,&quot;given&quot;:&quot;Hua&quot;,&quot;parse-names&quot;:false,&quot;dropping-particle&quot;:&quot;&quot;,&quot;non-dropping-particle&quot;:&quot;&quot;},{&quot;family&quot;:&quot;Wang&quot;,&quot;given&quot;:&quot;Rui&quot;,&quot;parse-names&quot;:false,&quot;dropping-particle&quot;:&quot;&quot;,&quot;non-dropping-particle&quot;:&quot;&quot;},{&quot;family&quot;:&quot;Wang&quot;,&quot;given&quot;:&quot;Yani&quot;,&quot;parse-names&quot;:false,&quot;dropping-particle&quot;:&quot;&quot;,&quot;non-dropping-particle&quot;:&quot;&quot;},{&quot;family&quot;:&quot;Jia&quot;,&quot;given&quot;:&quot;Xiaorong&quot;,&quot;parse-names&quot;:false,&quot;dropping-particle&quot;:&quot;&quot;,&quot;non-dropping-particle&quot;:&quot;&quot;},{&quot;family&quot;:&quot;Lin&quot;,&quot;given&quot;:&quot;Peng&quot;,&quot;parse-names&quot;:false,&quot;dropping-particle&quot;:&quot;&quot;,&quot;non-dropping-particle&quot;:&quot;&quot;},{&quot;family&quot;:&quot;Geng&quot;,&quot;given&quot;:&quot;Meiyun&quot;,&quot;parse-names&quot;:false,&quot;dropping-particle&quot;:&quot;&quot;,&quot;non-dropping-particle&quot;:&quot;&quot;},{&quot;family&quot;:&quot;Huang&quot;,&quot;given&quot;:&quot;Yiqing&quot;,&quot;parse-names&quot;:false,&quot;dropping-particle&quot;:&quot;&quot;,&quot;non-dropping-particle&quot;:&quot;&quot;},{&quot;family&quot;:&quot;Li&quot;,&quot;given&quot;:&quot;Shanpeng&quot;,&quot;parse-names&quot;:false,&quot;dropping-particle&quot;:&quot;&quot;,&quot;non-dropping-particle&quot;:&quot;&quot;},{&quot;family&quot;:&quot;Yang&quot;,&quot;given&quot;:&quot;Jun&quot;,&quot;parse-names&quot;:false,&quot;dropping-particle&quot;:&quot;&quot;,&quot;non-dropping-particle&quot;:&quot;&quot;}],&quot;container-title&quot;:&quot;PLOS ONE&quot;,&quot;accessed&quot;:{&quot;date-parts&quot;:[[2022,4,8]]},&quot;DOI&quot;:&quot;10.1371/JOURNAL.PONE.0245769&quot;,&quot;ISBN&quot;:&quot;1111111111&quot;,&quot;ISSN&quot;:&quot;1932-6203&quot;,&quot;PMID&quot;:&quot;33493221&quot;,&quot;URL&quot;:&quot;https://journals.plos.org/plosone/article?id=10.1371/journal.pone.0245769&quot;,&quot;issued&quot;:{&quot;date-parts&quot;:[[2021,1,1]]},&quot;page&quot;:&quot;e0245769&quot;,&quot;abstract&quot;:&quot;Smoking is the leading preventable cause of death and disability from cancer in China. To provide a scientific basis for tobacco control strategies and measures, this study investigated cancer deaths attributed to smoking from 2005 to 2017 and predicted mortality trends from 2018 to 2020 in Qingdao. We used time series analysis to evaluate the number of deaths attributed to smoking among residents over 35 years old in Qingdao and predicted mortality trends. The number of cancer deaths attributed to smoking in Qingdao from 2005 to 2016 was between 170 and 407, showing an upward trend and a certain periodicity. The best model is the ARIMA (2,1,0)×(3,1,0)12, with the lowest BIC (6.640) and the highest stationary R2 (0.500). The predicted cancer deaths curve attributed to smoking in 2017 is consistent with the actual curve, with an average relative error of 5.74%. Applying this model to further predict the number of cancer deaths attributed to smoking in Qingdao from January 2018 to December 2020, the predicted results were 5,249, 5,423 and 6,048, respectively. The findings emphasized the need to further strengthen tobacco control measures to reduce the burden of disease caused by tobacco.&quot;,&quot;publisher&quot;:&quot;Public Library of Science&quot;,&quot;issue&quot;:&quot;1&quot;,&quot;volume&quot;:&quot;16&quot;,&quot;container-title-short&quot;:&quot;&quot;},&quot;isTemporary&quot;:false}]},{&quot;citationID&quot;:&quot;MENDELEY_CITATION_26e9e18b-9384-472b-9c09-2a14c6b90b22&quot;,&quot;properties&quot;:{&quot;noteIndex&quot;:0},&quot;isEdited&quot;:false,&quot;manualOverride&quot;:{&quot;isManuallyOverridden&quot;:true,&quot;citeprocText&quot;:&quot;(Airiti Library_Comparative+Study+of+Artificial+Neural+Network+and+ARIMA+Models+in+Predicting+Exchange+Rate n.d.)&quot;,&quot;manualOverrideText&quot;:&quot;(Airiti . 2012)&quot;},&quot;citationTag&quot;:&quot;MENDELEY_CITATION_v3_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&quot;,&quot;citationItems&quot;:[{&quot;id&quot;:&quot;180cf562-051a-3bff-b48f-83fa4068edfc&quot;,&quot;itemData&quot;:{&quot;type&quot;:&quot;webpage&quot;,&quot;id&quot;:&quot;180cf562-051a-3bff-b48f-83fa4068edfc&quot;,&quot;title&quot;:&quot;Airiti Library_Comparative+Study+of+Artificial+Neural+Network+and+ARIMA+Models+in+Predicting+Exchange+Rate&quot;,&quot;accessed&quot;:{&quot;date-parts&quot;:[[2022,4,8]]},&quot;URL&quot;:&quot;https://www.airitilibrary.com/Publication/alDetailedMesh?docid=20407467-201211-201512080011-201512080011-4397-4403&quot;,&quot;container-title-short&quot;:&quot;&quot;},&quot;isTemporary&quot;:false}]},{&quot;citationID&quot;:&quot;MENDELEY_CITATION_b729bdf4-caf7-4f02-a77d-727c25d42385&quot;,&quot;properties&quot;:{&quot;noteIndex&quot;:0},&quot;isEdited&quot;:false,&quot;manualOverride&quot;:{&quot;isManuallyOverridden&quot;:false,&quot;citeprocText&quot;:&quot;(Huang et al. 2017)&quot;,&quot;manualOverrideText&quot;:&quot;&quot;},&quot;citationTag&quot;:&quot;MENDELEY_CITATION_v3_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&quot;,&quot;citationItems&quot;:[{&quot;id&quot;:&quot;d8152f96-04c7-3249-8cb8-db95c945fc1a&quot;,&quot;itemData&quot;:{&quot;type&quot;:&quot;article-journal&quot;,&quot;id&quot;:&quot;d8152f96-04c7-3249-8cb8-db95c945fc1a&quot;,&quot;title&quot;:&quot;SVM and SVM ensembles in breast cancer prediction&quot;,&quot;author&quot;:[{&quot;family&quot;:&quot;Huang&quot;,&quot;given&quot;:&quot;Min Wei&quot;,&quot;parse-names&quot;:false,&quot;dropping-particle&quot;:&quot;&quot;,&quot;non-dropping-particle&quot;:&quot;&quot;},{&quot;family&quot;:&quot;Chen&quot;,&quot;given&quot;:&quot;Chih Wen&quot;,&quot;parse-names&quot;:false,&quot;dropping-particle&quot;:&quot;&quot;,&quot;non-dropping-particle&quot;:&quot;&quot;},{&quot;family&quot;:&quot;Lin&quot;,&quot;given&quot;:&quot;Wei Chao&quot;,&quot;parse-names&quot;:false,&quot;dropping-particle&quot;:&quot;&quot;,&quot;non-dropping-particle&quot;:&quot;&quot;},{&quot;family&quot;:&quot;Ke&quot;,&quot;given&quot;:&quot;Shih Wen&quot;,&quot;parse-names&quot;:false,&quot;dropping-particle&quot;:&quot;&quot;,&quot;non-dropping-particle&quot;:&quot;&quot;},{&quot;family&quot;:&quot;Tsai&quot;,&quot;given&quot;:&quot;Chih Fong&quot;,&quot;parse-names&quot;:false,&quot;dropping-particle&quot;:&quot;&quot;,&quot;non-dropping-particle&quot;:&quot;&quot;}],&quot;container-title&quot;:&quot;PLoS ONE&quot;,&quot;DOI&quot;:&quot;10.1371/journal.pone.0161501&quot;,&quot;ISSN&quot;:&quot;19326203&quot;,&quot;issued&quot;:{&quot;date-parts&quot;:[[2017]]},&quot;abstract&quot;:&quot;Breast cancer is an all too common disease in women, making how to effectively predict it an active research problem. A number of statistical and machine learning techniques have been employed to develop various breast cancer prediction models. Among them, support vector machines (SVM) have been shown to outperform many related techniques. To construct the SVM classifier, it is first necessary to decide the kernel function, and different kernel functions can result in different prediction performance. However, there have been very few studies focused on examining the prediction performances of SVM based on different kernel functions. Moreover, it is unknown whether SVM classifier ensembles which have been proposed to improve the performance of single classifiers can outperform single SVM classifiers in terms of breast cancer prediction. Therefore, the aim of this paper is to fully assess the prediction performance of SVM and SVM ensembles over small and large scale breast cancer datasets. The classification accuracy, ROC, F-measure, and computational times of training SVM and SVM ensembles are compared. The experimental results show that linear kernel based SVM ensembles based on the bagging method and RBF kernel based SVM ensembles with the boosting method can be the better choices for a small scale dataset, where feature selection should be performed in the data pre-processing stage. For a large scale dataset, RBF kernel based SVM ensembles based on boosting perform better than the other classifiers.&quot;,&quot;issue&quot;:&quot;1&quot;,&quot;volume&quot;:&quot;12&quot;,&quot;container-title-short&quot;:&quot;&quot;},&quot;isTemporary&quot;:false}]},{&quot;citationID&quot;:&quot;MENDELEY_CITATION_55a706c0-a8ea-48cf-8a59-f1a91f095cf4&quot;,&quot;properties&quot;:{&quot;noteIndex&quot;:0},&quot;isEdited&quot;:false,&quot;manualOverride&quot;:{&quot;isManuallyOverridden&quot;:false,&quot;citeprocText&quot;:&quot;(Cortes and Vapnik 1995)&quot;,&quot;manualOverrideText&quot;:&quot;&quot;},&quot;citationTag&quot;:&quot;MENDELEY_CITATION_v3_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&quot;,&quot;citationItems&quot;:[{&quot;id&quot;:&quot;91fdac1e-70b8-3963-933c-03e1b0dcd6c6&quot;,&quot;itemData&quot;:{&quot;type&quot;:&quot;article-journal&quot;,&quot;id&quot;:&quot;91fdac1e-70b8-3963-933c-03e1b0dcd6c6&quot;,&quot;title&quot;:&quot;Support-vector networks&quot;,&quot;author&quot;:[{&quot;family&quot;:&quot;Cortes&quot;,&quot;given&quot;:&quot;Corinna&quot;,&quot;parse-names&quot;:false,&quot;dropping-particle&quot;:&quot;&quot;,&quot;non-dropping-particle&quot;:&quot;&quot;},{&quot;family&quot;:&quot;Vapnik&quot;,&quot;given&quot;:&quot;Vladimir&quot;,&quot;parse-names&quot;:false,&quot;dropping-particle&quot;:&quot;&quot;,&quot;non-dropping-particle&quot;:&quot;&quot;}],&quot;container-title&quot;:&quot;Machine Learning&quot;,&quot;accessed&quot;:{&quot;date-parts&quot;:[[2022,5,4]]},&quot;DOI&quot;:&quot;10.1007/BF00994018&quot;,&quot;ISSN&quot;:&quot;0885-6125&quot;,&quot;issued&quot;:{&quot;date-parts&quot;:[[1995,9]]},&quot;page&quot;:&quot;273-297&quot;,&quot;abstract&quot;:&quot;In this paper, the optimal margin algorithm is generalized\\nto non-separable problems by the introduction of slack\\nvariables in the statement of the optimization problem.&quot;,&quot;publisher&quot;:&quot;Springer Science and Business Media LLC&quot;,&quot;issue&quot;:&quot;3&quot;,&quot;volume&quot;:&quot;20&quot;,&quot;container-title-short&quot;:&quot;&quot;},&quot;isTemporary&quot;:false}]},{&quot;citationID&quot;:&quot;MENDELEY_CITATION_837f8644-c855-42f3-b502-1371ff76330d&quot;,&quot;properties&quot;:{&quot;noteIndex&quot;:0},&quot;isEdited&quot;:false,&quot;manualOverride&quot;:{&quot;isManuallyOverridden&quot;:true,&quot;citeprocText&quot;:&quot;(Tang et al. 2018)&quot;,&quot;manualOverrideText&quot;:&quot;(2018)&quot;},&quot;citationTag&quot;:&quot;MENDELEY_CITATION_v3_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&quot;,&quot;citationItems&quot;:[{&quot;id&quot;:&quot;d968cc42-6a99-39b5-97ca-ad1821c75d07&quot;,&quot;itemData&quot;:{&quot;type&quot;:&quot;article-journal&quot;,&quot;id&quot;:&quot;d968cc42-6a99-39b5-97ca-ad1821c75d07&quot;,&quot;title&quot;:&quot;K-nearest neighbor regression with principal component analysis for financial time series prediction&quot;,&quot;author&quot;:[{&quot;family&quot;:&quot;Tang&quot;,&quot;given&quot;:&quot;Li&quot;,&quot;parse-names&quot;:false,&quot;dropping-particle&quot;:&quot;&quot;,&quot;non-dropping-particle&quot;:&quot;&quot;},{&quot;family&quot;:&quot;Pan&quot;,&quot;given&quot;:&quot;Heping&quot;,&quot;parse-names&quot;:false,&quot;dropping-particle&quot;:&quot;&quot;,&quot;non-dropping-particle&quot;:&quot;&quot;},{&quot;family&quot;:&quot;Yao&quot;,&quot;given&quot;:&quot;Yiyong&quot;,&quot;parse-names&quot;:false,&quot;dropping-particle&quot;:&quot;&quot;,&quot;non-dropping-particle&quot;:&quot;&quot;}],&quot;container-title&quot;:&quot;ACM International Conference Proceeding Series&quot;,&quot;accessed&quot;:{&quot;date-parts&quot;:[[2022,5,4]]},&quot;DOI&quot;:&quot;10.1145/3194452.3194467&quot;,&quot;ISBN&quot;:&quot;9781450364195&quot;,&quot;issued&quot;:{&quot;date-parts&quot;:[[2018,3,12]]},&quot;page&quot;:&quot;127-131&quot;,&quot;abstract&quot;:&quot;This paper constructs an integrated model called PCA-KNN model for financial time series prediction. Based on a K-Nearest Neighbor (KNN) regression, a Principal Component Analysis (PCA) is applied to reduce redundancy information and data dimensionality. In a PCA-KNN model, the historical data set as input is generated by a sliding window, transformed by PCA to principal components with rich-information, and then input to KNN for prediction. In this paper, we integrate PCA with KNN that can not only reduce the data dimensionality to speed up the calculation of KNN, but also reduce redundancy information while remaining effective information improves the performance of KNN prediction. Two specific PCA-KNN models are tested on historical data sets of EUR/USD exchange rate and Chinese stock index during a 10-year period, achieving the best hit rate of 77.58%.&quot;,&quot;publisher&quot;:&quot;Association for Computing Machinery&quot;,&quot;container-title-short&quot;:&quot;&quot;},&quot;isTemporary&quot;:false}]},{&quot;citationID&quot;:&quot;MENDELEY_CITATION_d79b9dbf-0c5d-41e8-b465-3215fd343d2d&quot;,&quot;properties&quot;:{&quot;noteIndex&quot;:0},&quot;isEdited&quot;:false,&quot;manualOverride&quot;:{&quot;isManuallyOverridden&quot;:false,&quot;citeprocText&quot;:&quot;(Vector Autoregressive Models for Multivariate Time Series 2006)&quot;,&quot;manualOverrideText&quot;:&quot;&quot;},&quot;citationTag&quot;:&quot;MENDELEY_CITATION_v3_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&quot;,&quot;citationItems&quot;:[{&quot;id&quot;:&quot;9b3ecf77-092a-36b5-8179-3063a8feb577&quot;,&quot;itemData&quot;:{&quot;type&quot;:&quot;article-journal&quot;,&quot;id&quot;:&quot;9b3ecf77-092a-36b5-8179-3063a8feb577&quot;,&quot;title&quot;:&quot;Vector Autoregressive Models for Multivariate Time Series&quot;,&quot;container-title&quot;:&quot;Modeling Financial Time Series with S-PLUS®&quot;,&quot;accessed&quot;:{&quot;date-parts&quot;:[[2022,6,4]]},&quot;DOI&quot;:&quot;10.1007/978-0-387-32348-0_11&quot;,&quot;URL&quot;:&quot;https://link.springer.com/chapter/10.1007/978-0-387-32348-0_11&quot;,&quot;issued&quot;:{&quot;date-parts&quot;:[[2006,10,9]]},&quot;page&quot;:&quot;385-429&quot;,&quot;abstract&quot;:&quot;The vector autoregression (VAR) model is one of the most successful, flexible, and easy to use models for the analysis of multivariate time series. It is a natural extension of the univariate autoregressive model to dynamic multivariate time series. The VAR model has...&quot;,&quot;publisher&quot;:&quot;Springer, New York, NY&quot;,&quot;container-title-short&quot;:&quot;&quot;},&quot;isTemporary&quot;:false}]}]"/>
     <we:property name="MENDELEY_CITATIONS_STYLE" value="{&quot;id&quot;:&quot;https://www.zotero.org/styles/harvard-dundalk-institute-of-technology&quot;,&quot;title&quot;:&quot;Dundalk Institute of Technology - Harvard&quot;,&quot;format&quot;:&quot;author-date&quot;}"/>
   </we:properties>
   <we:bindings/>

</xml_diff>

<commit_message>
minor updates on literature review
</commit_message>
<xml_diff>
--- a/literature_review.docx
+++ b/literature_review.docx
@@ -246,6 +246,9 @@
       </w:r>
       <w:sdt>
         <w:sdtPr>
+          <w:rPr>
+            <w:color w:val="000000"/>
+          </w:rPr>
           <w:tag w:val="MENDELEY_CITATION_v3_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"/>
           <w:id w:val="-1099090301"/>
           <w:placeholder>
@@ -254,6 +257,9 @@
         </w:sdtPr>
         <w:sdtContent>
           <w:r>
+            <w:rPr>
+              <w:color w:val="000000"/>
+            </w:rPr>
             <w:t>CSO statistical release</w:t>
           </w:r>
         </w:sdtContent>
@@ -417,7 +423,11 @@
       <w:r>
         <w:t>.</w:t>
       </w:r>
-    </w:p>
+      <w:r>
+        <w:t xml:space="preserve"> Outliers in the data are a one main thing we need to carefully do. Replacing the outliers without thinking why they occur is a dangerous practice.</w:t>
+      </w:r>
+    </w:p>
+    <w:p/>
     <w:p>
       <w:pPr>
         <w:rPr>
@@ -548,6 +558,14 @@
     </w:p>
     <w:p>
       <w:pPr>
+        <w:jc w:val="both"/>
+        <w:rPr>
+          <w:color w:val="000000"/>
+        </w:rPr>
+      </w:pPr>
+    </w:p>
+    <w:p>
+      <w:pPr>
         <w:rPr>
           <w:b/>
           <w:bCs/>
@@ -682,8 +700,21 @@
     <w:p>
       <w:pPr>
         <w:rPr>
-          <w:b/>
-          <w:bCs/>
+          <w:sz w:val="24"/>
+          <w:szCs w:val="24"/>
+        </w:rPr>
+      </w:pPr>
+      <w:r>
+        <w:rPr>
+          <w:sz w:val="24"/>
+          <w:szCs w:val="24"/>
+        </w:rPr>
+        <w:t xml:space="preserve">Evaluation of model is as important as making the model. </w:t>
+      </w:r>
+    </w:p>
+    <w:p>
+      <w:pPr>
+        <w:rPr>
           <w:sz w:val="24"/>
           <w:szCs w:val="24"/>
         </w:rPr>
@@ -807,32 +838,52 @@
     <w:p>
       <w:pPr>
         <w:jc w:val="both"/>
-        <w:rPr>
-          <w:color w:val="000000"/>
-        </w:rPr>
-      </w:pPr>
-      <w:r>
-        <w:t xml:space="preserve">Finally, </w:t>
-      </w:r>
-      <w:r>
-        <w:t>Server and hosting</w:t>
-      </w:r>
-    </w:p>
-    <w:p>
-      <w:pPr>
-        <w:jc w:val="both"/>
-        <w:rPr>
-          <w:color w:val="000000"/>
-        </w:rPr>
-      </w:pPr>
-    </w:p>
-    <w:p>
-      <w:pPr>
-        <w:jc w:val="both"/>
-        <w:rPr>
-          <w:color w:val="000000"/>
-        </w:rPr>
-      </w:pPr>
+      </w:pPr>
+      <w:r>
+        <w:t xml:space="preserve">We know there are thousands of hosting companies providing hosting services, I have chosen </w:t>
+      </w:r>
+      <w:sdt>
+        <w:sdtPr>
+          <w:tag w:val="MENDELEY_CITATION_v3_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"/>
+          <w:id w:val="-1290729076"/>
+          <w:placeholder>
+            <w:docPart w:val="DefaultPlaceholder_-1854013440"/>
+          </w:placeholder>
+        </w:sdtPr>
+        <w:sdtContent>
+          <w:r>
+            <w:t xml:space="preserve">Mochahost </w:t>
+          </w:r>
+        </w:sdtContent>
+      </w:sdt>
+    </w:p>
+    <w:p>
+      <w:pPr>
+        <w:jc w:val="both"/>
+      </w:pPr>
+      <w:r>
+        <w:lastRenderedPageBreak/>
+        <w:t xml:space="preserve">one of the best service providers for small businesses website. My goal is to make highly dynamic web application on the server. I have purchased a VPS service which allows to run PIP Packages on their server making the server IDE more </w:t>
+      </w:r>
+      <w:r>
+        <w:t xml:space="preserve">suitable for the Dash App. Mochahost cPanel will be connected to the </w:t>
+      </w:r>
+      <w:proofErr w:type="spellStart"/>
+      <w:r>
+        <w:t>github</w:t>
+      </w:r>
+      <w:proofErr w:type="spellEnd"/>
+      <w:r>
+        <w:t xml:space="preserve"> repository where my application </w:t>
+      </w:r>
+      <w:proofErr w:type="spellStart"/>
+      <w:r>
+        <w:t>wll</w:t>
+      </w:r>
+      <w:proofErr w:type="spellEnd"/>
+      <w:r>
+        <w:t xml:space="preserve"> be updated time to time. Using git technology for the hosting making the process more sophisticated and professional in terms of version control.</w:t>
+      </w:r>
     </w:p>
     <w:p>
       <w:pPr>
@@ -883,12 +934,73 @@
     <w:p>
       <w:pPr>
         <w:rPr>
-          <w:b/>
-          <w:bCs/>
-          <w:sz w:val="24"/>
-          <w:szCs w:val="24"/>
-        </w:rPr>
-      </w:pPr>
+          <w:sz w:val="24"/>
+          <w:szCs w:val="24"/>
+        </w:rPr>
+      </w:pPr>
+      <w:r>
+        <w:rPr>
+          <w:sz w:val="24"/>
+          <w:szCs w:val="24"/>
+        </w:rPr>
+        <w:t>Data S</w:t>
+      </w:r>
+      <w:r>
+        <w:rPr>
+          <w:sz w:val="24"/>
+          <w:szCs w:val="24"/>
+        </w:rPr>
+        <w:t xml:space="preserve">ecurity has become an Important concern in this era. Even though the suicide dataset is publicly available on the internet, I have followed the best practices in data security to ensure there is no data leakage. I have used an encrypted windows drive to store the data. </w:t>
+      </w:r>
+      <w:r>
+        <w:rPr>
+          <w:sz w:val="24"/>
+          <w:szCs w:val="24"/>
+        </w:rPr>
+        <w:t xml:space="preserve">Whole project codes are updated time to time to </w:t>
+      </w:r>
+      <w:r>
+        <w:rPr>
+          <w:sz w:val="24"/>
+          <w:szCs w:val="24"/>
+        </w:rPr>
+        <w:t>GitHub</w:t>
+      </w:r>
+      <w:r>
+        <w:rPr>
+          <w:sz w:val="24"/>
+          <w:szCs w:val="24"/>
+        </w:rPr>
+        <w:t xml:space="preserve"> private repository.</w:t>
+      </w:r>
+      <w:r>
+        <w:rPr>
+          <w:sz w:val="24"/>
+          <w:szCs w:val="24"/>
+        </w:rPr>
+        <w:t xml:space="preserve">  Any information related to this study has been considered for data security and ethical practices before actually using them. </w:t>
+      </w:r>
+      <w:r>
+        <w:rPr>
+          <w:sz w:val="24"/>
+          <w:szCs w:val="24"/>
+        </w:rPr>
+        <w:t>No personal information is used in this study.</w:t>
+      </w:r>
+      <w:r>
+        <w:rPr>
+          <w:sz w:val="24"/>
+          <w:szCs w:val="24"/>
+        </w:rPr>
+        <w:t xml:space="preserve"> </w:t>
+      </w:r>
+      <w:r>
+        <w:rPr>
+          <w:sz w:val="24"/>
+          <w:szCs w:val="24"/>
+        </w:rPr>
+        <w:t>For web applications files kept in a private repository and used that repo to pull changes to the live mochahost server.</w:t>
+      </w:r>
     </w:p>
     <w:p>
       <w:pPr>
@@ -943,24 +1055,204 @@
           <w:sz w:val="24"/>
           <w:szCs w:val="24"/>
         </w:rPr>
-        <w:t>Applications used</w:t>
-      </w:r>
-    </w:p>
-    <w:p>
-      <w:pPr>
-        <w:rPr>
-          <w:b/>
-          <w:bCs/>
-          <w:sz w:val="24"/>
-          <w:szCs w:val="24"/>
-        </w:rPr>
-      </w:pPr>
-    </w:p>
-    <w:p>
-      <w:pPr>
-        <w:jc w:val="both"/>
-        <w:rPr>
-          <w:color w:val="000000"/>
+        <w:t xml:space="preserve">Applications </w:t>
+      </w:r>
+      <w:r>
+        <w:rPr>
+          <w:b/>
+          <w:bCs/>
+          <w:sz w:val="24"/>
+          <w:szCs w:val="24"/>
+        </w:rPr>
+        <w:t xml:space="preserve">and software’s </w:t>
+      </w:r>
+      <w:r>
+        <w:rPr>
+          <w:b/>
+          <w:bCs/>
+          <w:sz w:val="24"/>
+          <w:szCs w:val="24"/>
+        </w:rPr>
+        <w:t>used</w:t>
+      </w:r>
+    </w:p>
+    <w:p>
+      <w:pPr>
+        <w:rPr>
+          <w:sz w:val="24"/>
+          <w:szCs w:val="24"/>
+        </w:rPr>
+      </w:pPr>
+      <w:r>
+        <w:rPr>
+          <w:sz w:val="24"/>
+          <w:szCs w:val="24"/>
+        </w:rPr>
+        <w:t>Micr</w:t>
+      </w:r>
+      <w:r>
+        <w:rPr>
+          <w:sz w:val="24"/>
+          <w:szCs w:val="24"/>
+        </w:rPr>
+        <w:t xml:space="preserve">osoft Visual Studio is the main IDE used for coding. For version control I have used </w:t>
+      </w:r>
+      <w:proofErr w:type="spellStart"/>
+      <w:r>
+        <w:rPr>
+          <w:sz w:val="24"/>
+          <w:szCs w:val="24"/>
+        </w:rPr>
+        <w:t>Github</w:t>
+      </w:r>
+      <w:proofErr w:type="spellEnd"/>
+      <w:r>
+        <w:rPr>
+          <w:sz w:val="24"/>
+          <w:szCs w:val="24"/>
+        </w:rPr>
+        <w:t>. I also have used other tools like Jupyter Notebook, Spyder, Atom for coding purposes. All the testing are done with the local Anaconda environment. Python version 3.8.8 is used for the whole research. PIP package is used for configuring the IDE.</w:t>
+      </w:r>
+      <w:r>
+        <w:rPr>
+          <w:sz w:val="24"/>
+          <w:szCs w:val="24"/>
+        </w:rPr>
+        <w:t xml:space="preserve"> Microsoft excel is also used for minor csv file inspections.</w:t>
+      </w:r>
+      <w:r>
+        <w:rPr>
+          <w:sz w:val="24"/>
+          <w:szCs w:val="24"/>
+        </w:rPr>
+        <w:t xml:space="preserve"> Visual Studio’s inbuilt git version control features are used time to time for managing the branches in the repository.</w:t>
+      </w:r>
+      <w:r>
+        <w:rPr>
+          <w:sz w:val="24"/>
+          <w:szCs w:val="24"/>
+        </w:rPr>
+        <w:t xml:space="preserve"> </w:t>
+      </w:r>
+    </w:p>
+    <w:p>
+      <w:pPr>
+        <w:rPr>
+          <w:sz w:val="24"/>
+          <w:szCs w:val="24"/>
+        </w:rPr>
+      </w:pPr>
+      <w:r>
+        <w:rPr>
+          <w:sz w:val="24"/>
+          <w:szCs w:val="24"/>
+        </w:rPr>
+        <w:t xml:space="preserve">For reports and notes, MS Word and notepad are used. </w:t>
+      </w:r>
+      <w:r>
+        <w:rPr>
+          <w:sz w:val="24"/>
+          <w:szCs w:val="24"/>
+        </w:rPr>
+        <w:t>PowerPoint</w:t>
+      </w:r>
+      <w:r>
+        <w:rPr>
+          <w:sz w:val="24"/>
+          <w:szCs w:val="24"/>
+        </w:rPr>
+        <w:t xml:space="preserve"> is used to create slides for presentation.</w:t>
+      </w:r>
+      <w:r>
+        <w:rPr>
+          <w:sz w:val="24"/>
+          <w:szCs w:val="24"/>
+        </w:rPr>
+        <w:t xml:space="preserve"> Adobe Acrobat DC is used for managing PDF Files.</w:t>
+      </w:r>
+      <w:r>
+        <w:rPr>
+          <w:sz w:val="24"/>
+          <w:szCs w:val="24"/>
+        </w:rPr>
+        <w:t xml:space="preserve"> Visual Studio in-built terminal, Anaconda Prompt and windows terminal are used for running PIP and git commands.</w:t>
+      </w:r>
+      <w:r>
+        <w:rPr>
+          <w:sz w:val="24"/>
+          <w:szCs w:val="24"/>
+        </w:rPr>
+        <w:t xml:space="preserve"> Windows O</w:t>
+      </w:r>
+      <w:r>
+        <w:rPr>
+          <w:sz w:val="24"/>
+          <w:szCs w:val="24"/>
+        </w:rPr>
+        <w:t xml:space="preserve">perating </w:t>
+      </w:r>
+      <w:r>
+        <w:rPr>
+          <w:sz w:val="24"/>
+          <w:szCs w:val="24"/>
+        </w:rPr>
+        <w:t>S</w:t>
+      </w:r>
+      <w:r>
+        <w:rPr>
+          <w:sz w:val="24"/>
+          <w:szCs w:val="24"/>
+        </w:rPr>
+        <w:t>ystem</w:t>
+      </w:r>
+      <w:r>
+        <w:rPr>
+          <w:sz w:val="24"/>
+          <w:szCs w:val="24"/>
+        </w:rPr>
+        <w:t xml:space="preserve"> is used for the </w:t>
+      </w:r>
+      <w:r>
+        <w:rPr>
+          <w:sz w:val="24"/>
+          <w:szCs w:val="24"/>
+        </w:rPr>
+        <w:t xml:space="preserve">whole </w:t>
+      </w:r>
+      <w:r>
+        <w:rPr>
+          <w:sz w:val="24"/>
+          <w:szCs w:val="24"/>
+        </w:rPr>
+        <w:t>work.</w:t>
+      </w:r>
+      <w:r>
+        <w:rPr>
+          <w:sz w:val="24"/>
+          <w:szCs w:val="24"/>
+        </w:rPr>
+        <w:t xml:space="preserve"> Google Chrome and Mozilla </w:t>
+      </w:r>
+      <w:r>
+        <w:rPr>
+          <w:sz w:val="24"/>
+          <w:szCs w:val="24"/>
+        </w:rPr>
+        <w:t>Firefox</w:t>
+      </w:r>
+      <w:r>
+        <w:rPr>
+          <w:sz w:val="24"/>
+          <w:szCs w:val="24"/>
+        </w:rPr>
+        <w:t xml:space="preserve"> are the two browsers used in this project.</w:t>
+      </w:r>
+    </w:p>
+    <w:p>
+      <w:pPr>
+        <w:rPr>
+          <w:sz w:val="24"/>
+          <w:szCs w:val="24"/>
         </w:rPr>
       </w:pPr>
     </w:p>
@@ -1083,7 +1375,17 @@
           <w:sz w:val="23"/>
           <w:szCs w:val="23"/>
         </w:rPr>
-        <w:t xml:space="preserve"> is one of the real-life examples where in 1942 prisoners were asked to undergo dangerous experiments to understand the survival chance of soldiers sometimes even leading to deaths</w:t>
+        <w:t xml:space="preserve"> is one </w:t>
+      </w:r>
+      <w:r>
+        <w:rPr>
+          <w:rFonts w:ascii="Calibri" w:hAnsi="Calibri" w:cs="Calibri"/>
+          <w:color w:val="000000"/>
+          <w:sz w:val="23"/>
+          <w:szCs w:val="23"/>
+        </w:rPr>
+        <w:lastRenderedPageBreak/>
+        <w:t>of the real-life examples where in 1942 prisoners were asked to undergo dangerous experiments to understand the survival chance of soldiers sometimes even leading to deaths</w:t>
       </w:r>
       <w:r>
         <w:rPr>
@@ -1330,17 +1632,7 @@
           <w:sz w:val="23"/>
           <w:szCs w:val="23"/>
         </w:rPr>
-        <w:t xml:space="preserve"> In my study, I am trying to see suicide rates in different countries from time to time. My research strength is its dynamic nature. Similar weather forecast of google or Microsoft, my model will be run from time to time based on the latest data. This research aims at tackling suicide tendencies in every country’s population. My research is going to predict how many people are going to commit suicide in the next 5 years in different countries or continents. When working with a socially responsible research project, it is going to stand out in the world of the internet. Similar to the websites showcasing covid trends live, my website is also going to show the same impact of </w:t>
-      </w:r>
-      <w:r>
-        <w:rPr>
-          <w:rFonts w:ascii="Calibri" w:hAnsi="Calibri" w:cs="Calibri"/>
-          <w:color w:val="000000"/>
-          <w:sz w:val="23"/>
-          <w:szCs w:val="23"/>
-        </w:rPr>
-        <w:lastRenderedPageBreak/>
-        <w:t>suicide numbers and create respective visualizations for any general audience to easily understand what the trend in data would be.</w:t>
+        <w:t xml:space="preserve"> In my study, I am trying to see suicide rates in different countries from time to time. My research strength is its dynamic nature. Similar weather forecast of google or Microsoft, my model will be run from time to time based on the latest data. This research aims at tackling suicide tendencies in every country’s population. My research is going to predict how many people are going to commit suicide in the next 5 years in different countries or continents. When working with a socially responsible research project, it is going to stand out in the world of the internet. Similar to the websites showcasing covid trends live, my website is also going to show the same impact of suicide numbers and create respective visualizations for any general audience to easily understand what the trend in data would be.</w:t>
       </w:r>
     </w:p>
     <w:p>
@@ -1479,6 +1771,7 @@
           <w:sz w:val="23"/>
           <w:szCs w:val="23"/>
         </w:rPr>
+        <w:lastRenderedPageBreak/>
         <w:t xml:space="preserve">Now let’s look at my data and its opportunities. Have you ever thought of having a suicide prediction model for each country? The wide range opportunities using AI and Time Series model on big data is possible using current technologies. Internet of things, cloud computing and ML are the best example of state-of-the-art technologies. Suicide prediction model and live dashboard visualization is a great analysis model which any growing business can take inspiration from. Just imagine a burger selling vendor creating a live predicting model of specific kind of burger that are sold at particular season of a year? or may be checking </w:t>
       </w:r>
       <w:r>
@@ -1567,9 +1860,8 @@
           <w:sz w:val="23"/>
           <w:szCs w:val="23"/>
         </w:rPr>
-        <w:t xml:space="preserve"> jobs. Also, when I </w:t>
-      </w:r>
-      <w:proofErr w:type="gramStart"/>
+        <w:t xml:space="preserve"> jobs. Also, when </w:t>
+      </w:r>
       <w:r>
         <w:rPr>
           <w:rFonts w:ascii="Calibri" w:hAnsi="Calibri" w:cs="Calibri"/>
@@ -1577,9 +1869,8 @@
           <w:sz w:val="23"/>
           <w:szCs w:val="23"/>
         </w:rPr>
-        <w:t>comes</w:t>
-      </w:r>
-      <w:proofErr w:type="gramEnd"/>
+        <w:t>it</w:t>
+      </w:r>
       <w:r>
         <w:rPr>
           <w:rFonts w:ascii="Calibri" w:hAnsi="Calibri" w:cs="Calibri"/>
@@ -1587,9 +1878,9 @@
           <w:sz w:val="23"/>
           <w:szCs w:val="23"/>
         </w:rPr>
-        <w:t xml:space="preserve"> to storing individual information in future, more storage space might be required as well as my model could perform poor because of the server requirements. Even though we have other options to </w:t>
-      </w:r>
-      <w:proofErr w:type="spellStart"/>
+        <w:t xml:space="preserve"> comes to storing individual </w:t>
+      </w:r>
+      <w:proofErr w:type="gramStart"/>
       <w:r>
         <w:rPr>
           <w:rFonts w:ascii="Calibri" w:hAnsi="Calibri" w:cs="Calibri"/>
@@ -1597,9 +1888,9 @@
           <w:sz w:val="23"/>
           <w:szCs w:val="23"/>
         </w:rPr>
-        <w:t>by</w:t>
-      </w:r>
-      <w:proofErr w:type="spellEnd"/>
+        <w:t>information in</w:t>
+      </w:r>
+      <w:proofErr w:type="gramEnd"/>
       <w:r>
         <w:rPr>
           <w:rFonts w:ascii="Calibri" w:hAnsi="Calibri" w:cs="Calibri"/>
@@ -1607,7 +1898,52 @@
           <w:sz w:val="23"/>
           <w:szCs w:val="23"/>
         </w:rPr>
-        <w:t xml:space="preserve"> clod storage space, it will still be costing more money on the other hand I will have to figure out ways to improve the requirements.</w:t>
+        <w:t xml:space="preserve"> near</w:t>
+      </w:r>
+      <w:r>
+        <w:rPr>
+          <w:rFonts w:ascii="Calibri" w:hAnsi="Calibri" w:cs="Calibri"/>
+          <w:color w:val="000000"/>
+          <w:sz w:val="23"/>
+          <w:szCs w:val="23"/>
+        </w:rPr>
+        <w:t xml:space="preserve"> future, more storage space might be required as well as my model could perform poor because of the server requirements. Even though we have other options to </w:t>
+      </w:r>
+      <w:r>
+        <w:rPr>
+          <w:rFonts w:ascii="Calibri" w:hAnsi="Calibri" w:cs="Calibri"/>
+          <w:color w:val="000000"/>
+          <w:sz w:val="23"/>
+          <w:szCs w:val="23"/>
+        </w:rPr>
+        <w:t>buy</w:t>
+      </w:r>
+      <w:r>
+        <w:rPr>
+          <w:rFonts w:ascii="Calibri" w:hAnsi="Calibri" w:cs="Calibri"/>
+          <w:color w:val="000000"/>
+          <w:sz w:val="23"/>
+          <w:szCs w:val="23"/>
+        </w:rPr>
+        <w:t xml:space="preserve"> clo</w:t>
+      </w:r>
+      <w:r>
+        <w:rPr>
+          <w:rFonts w:ascii="Calibri" w:hAnsi="Calibri" w:cs="Calibri"/>
+          <w:color w:val="000000"/>
+          <w:sz w:val="23"/>
+          <w:szCs w:val="23"/>
+        </w:rPr>
+        <w:t>u</w:t>
+      </w:r>
+      <w:r>
+        <w:rPr>
+          <w:rFonts w:ascii="Calibri" w:hAnsi="Calibri" w:cs="Calibri"/>
+          <w:color w:val="000000"/>
+          <w:sz w:val="23"/>
+          <w:szCs w:val="23"/>
+        </w:rPr>
+        <w:t>d storage space, it will still be costing more money on the other hand I will have to figure out ways to improve the requirements.</w:t>
       </w:r>
     </w:p>
     <w:p>
@@ -1660,11 +1996,6 @@
         </w:rPr>
         <w:t xml:space="preserve">Related work </w:t>
       </w:r>
-    </w:p>
-    <w:p>
-      <w:pPr>
-        <w:jc w:val="both"/>
-      </w:pPr>
     </w:p>
     <w:p>
       <w:pPr>
@@ -1816,6 +2147,7 @@
           <w:noProof/>
           <w:color w:val="000000"/>
         </w:rPr>
+        <w:lastRenderedPageBreak/>
         <w:drawing>
           <wp:inline distT="0" distB="0" distL="0" distR="0" wp14:anchorId="7D993049" wp14:editId="5D0E72E4">
             <wp:extent cx="1899138" cy="2668397"/>
@@ -2215,14 +2547,7 @@
         <w:rPr>
           <w:color w:val="000000"/>
         </w:rPr>
-        <w:t xml:space="preserve">RBF kernel based SVM ensembles </w:t>
-      </w:r>
-      <w:r>
-        <w:rPr>
-          <w:color w:val="000000"/>
-        </w:rPr>
-        <w:lastRenderedPageBreak/>
-        <w:t xml:space="preserve">based </w:t>
+        <w:t xml:space="preserve">RBF kernel based SVM ensembles based </w:t>
       </w:r>
       <w:proofErr w:type="spellStart"/>
       <w:r>
@@ -2366,6 +2691,7 @@
         <w:rPr>
           <w:color w:val="000000"/>
         </w:rPr>
+        <w:lastRenderedPageBreak/>
         <w:t xml:space="preserve">Working with Multivariate time series data, I was looking for models which can </w:t>
       </w:r>
       <w:r>
@@ -2491,7 +2817,7 @@
           <w:sdtContent>
             <w:p>
               <w:pPr>
-                <w:divId w:val="1177646840"/>
+                <w:divId w:val="167603139"/>
                 <w:rPr>
                   <w:rFonts w:eastAsia="Times New Roman"/>
                   <w:sz w:val="24"/>
@@ -2533,7 +2859,7 @@
             </w:p>
             <w:p>
               <w:pPr>
-                <w:divId w:val="696663940"/>
+                <w:divId w:val="1089229673"/>
                 <w:rPr>
                   <w:rFonts w:eastAsia="Times New Roman"/>
                 </w:rPr>
@@ -2565,7 +2891,7 @@
             </w:p>
             <w:p>
               <w:pPr>
-                <w:divId w:val="941382491"/>
+                <w:divId w:val="2126656734"/>
                 <w:rPr>
                   <w:rFonts w:eastAsia="Times New Roman"/>
                 </w:rPr>
@@ -2617,7 +2943,7 @@
             </w:p>
             <w:p>
               <w:pPr>
-                <w:divId w:val="1401560930"/>
+                <w:divId w:val="1299796186"/>
                 <w:rPr>
                   <w:rFonts w:eastAsia="Times New Roman"/>
                 </w:rPr>
@@ -2673,7 +2999,7 @@
             </w:p>
             <w:p>
               <w:pPr>
-                <w:divId w:val="149323626"/>
+                <w:divId w:val="1263419810"/>
                 <w:rPr>
                   <w:rFonts w:eastAsia="Times New Roman"/>
                 </w:rPr>
@@ -2715,7 +3041,7 @@
             </w:p>
             <w:p>
               <w:pPr>
-                <w:divId w:val="583420353"/>
+                <w:divId w:val="71782244"/>
                 <w:rPr>
                   <w:rFonts w:eastAsia="Times New Roman"/>
                 </w:rPr>
@@ -2767,7 +3093,7 @@
             </w:p>
             <w:p>
               <w:pPr>
-                <w:divId w:val="213125467"/>
+                <w:divId w:val="1639720311"/>
                 <w:rPr>
                   <w:rFonts w:eastAsia="Times New Roman"/>
                 </w:rPr>
@@ -2776,7 +3102,6 @@
                 <w:rPr>
                   <w:rFonts w:eastAsia="Times New Roman"/>
                 </w:rPr>
-                <w:lastRenderedPageBreak/>
                 <w:t xml:space="preserve">Kumar, N. and Susan, S. (2020). COVID-19 Pandemic Prediction using Time Series Forecasting Models. </w:t>
               </w:r>
               <w:r>
@@ -2796,135 +3121,168 @@
             </w:p>
             <w:p>
               <w:pPr>
-                <w:divId w:val="6904448"/>
+                <w:divId w:val="1243953662"/>
                 <w:rPr>
                   <w:rFonts w:eastAsia="Times New Roman"/>
                 </w:rPr>
               </w:pPr>
-              <w:r>
-                <w:rPr>
-                  <w:rFonts w:eastAsia="Times New Roman"/>
-                </w:rPr>
-                <w:t xml:space="preserve">Qi, F., Xu, Z., Zhang, H., Wang, R., Wang, Y., Jia, X., Lin, P., </w:t>
-              </w:r>
-              <w:proofErr w:type="spellStart"/>
-              <w:r>
-                <w:rPr>
-                  <w:rFonts w:eastAsia="Times New Roman"/>
-                </w:rPr>
-                <w:t>Geng</w:t>
-              </w:r>
-              <w:proofErr w:type="spellEnd"/>
-              <w:r>
-                <w:rPr>
-                  <w:rFonts w:eastAsia="Times New Roman"/>
-                </w:rPr>
-                <w:t xml:space="preserve">, M., Huang, Y., Li, S. and Yang, J. (2021). Predicting the mortality of smoking attributable to cancer in Qingdao, China: A time-series analysis. </w:t>
-              </w:r>
               <w:r>
                 <w:rPr>
                   <w:rFonts w:eastAsia="Times New Roman"/>
                   <w:i/>
                   <w:iCs/>
                 </w:rPr>
-                <w:t>PLOS ONE</w:t>
-              </w:r>
-              <w:r>
-                <w:rPr>
-                  <w:rFonts w:eastAsia="Times New Roman"/>
-                </w:rPr>
-                <w:t xml:space="preserve"> [online], 16(1), p.e0245769. Available from: https://journals.plos.org/plosone/article?id=10.1371/journal.pone.0245769 [accessed 8 April 2022].</w:t>
+                <w:t xml:space="preserve">Mochahost Review 2022: Mocha Host Details, Pricing &amp; Features | </w:t>
+              </w:r>
+              <w:proofErr w:type="spellStart"/>
+              <w:r>
+                <w:rPr>
+                  <w:rFonts w:eastAsia="Times New Roman"/>
+                  <w:i/>
+                  <w:iCs/>
+                </w:rPr>
+                <w:t>Sitechecker</w:t>
+              </w:r>
+              <w:proofErr w:type="spellEnd"/>
+              <w:r>
+                <w:rPr>
+                  <w:rFonts w:eastAsia="Times New Roman"/>
+                </w:rPr>
+                <w:t>. Available from: https://sitechecker.pro/web-hosting/mochahost.com/ [accessed 7 June 2022].</w:t>
               </w:r>
             </w:p>
             <w:p>
               <w:pPr>
-                <w:divId w:val="248320508"/>
+                <w:divId w:val="1748644752"/>
                 <w:rPr>
                   <w:rFonts w:eastAsia="Times New Roman"/>
                 </w:rPr>
               </w:pPr>
+              <w:r>
+                <w:rPr>
+                  <w:rFonts w:eastAsia="Times New Roman"/>
+                </w:rPr>
+                <w:t xml:space="preserve">Qi, F., Xu, Z., Zhang, H., Wang, R., Wang, Y., Jia, X., Lin, P., </w:t>
+              </w:r>
+              <w:proofErr w:type="spellStart"/>
+              <w:r>
+                <w:rPr>
+                  <w:rFonts w:eastAsia="Times New Roman"/>
+                </w:rPr>
+                <w:t>Geng</w:t>
+              </w:r>
+              <w:proofErr w:type="spellEnd"/>
+              <w:r>
+                <w:rPr>
+                  <w:rFonts w:eastAsia="Times New Roman"/>
+                </w:rPr>
+                <w:t xml:space="preserve">, M., Huang, Y., Li, S. and Yang, J. (2021). Predicting the mortality of smoking attributable to cancer in Qingdao, China: A time-series analysis. </w:t>
+              </w:r>
               <w:r>
                 <w:rPr>
                   <w:rFonts w:eastAsia="Times New Roman"/>
                   <w:i/>
                   <w:iCs/>
                 </w:rPr>
-                <w:t>Suicide Statistics 2011 - CSO - Central Statistics Office</w:t>
-              </w:r>
-              <w:r>
-                <w:rPr>
-                  <w:rFonts w:eastAsia="Times New Roman"/>
-                </w:rPr>
-                <w:t>. Available from: https://www.cso.ie/en/releasesandpublications/er/ss/suicidestatistics2011/ [accessed 7 June 2022].</w:t>
+                <w:t>PLOS ONE</w:t>
+              </w:r>
+              <w:r>
+                <w:rPr>
+                  <w:rFonts w:eastAsia="Times New Roman"/>
+                </w:rPr>
+                <w:t xml:space="preserve"> [online], 16(1), p.e0245769. Available from: https://journals.plos.org/plosone/article?id=10.1371/journal.pone.0245769 [accessed 8 April 2022].</w:t>
               </w:r>
             </w:p>
             <w:p>
               <w:pPr>
-                <w:divId w:val="1871452531"/>
+                <w:divId w:val="918295244"/>
                 <w:rPr>
                   <w:rFonts w:eastAsia="Times New Roman"/>
                 </w:rPr>
               </w:pPr>
-              <w:r>
-                <w:rPr>
-                  <w:rFonts w:eastAsia="Times New Roman"/>
-                </w:rPr>
-                <w:t xml:space="preserve">Tang, L., Pan, H. and Yao, Y. (2018). K-nearest neighbor regression with principal component analysis for financial time series prediction. </w:t>
-              </w:r>
               <w:r>
                 <w:rPr>
                   <w:rFonts w:eastAsia="Times New Roman"/>
                   <w:i/>
                   <w:iCs/>
                 </w:rPr>
-                <w:t>ACM International Conference Proceeding Series</w:t>
-              </w:r>
-              <w:r>
-                <w:rPr>
-                  <w:rFonts w:eastAsia="Times New Roman"/>
-                </w:rPr>
-                <w:t xml:space="preserve"> [online], 12 March 2018, pp.127–131.</w:t>
+                <w:t>Suicide Statistics 2011 - CSO - Central Statistics Office</w:t>
+              </w:r>
+              <w:r>
+                <w:rPr>
+                  <w:rFonts w:eastAsia="Times New Roman"/>
+                </w:rPr>
+                <w:t>. Available from: https://www.cso.ie/en/releasesandpublications/er/ss/suicidestatistics2011/ [accessed 7 June 2022].</w:t>
               </w:r>
             </w:p>
             <w:p>
               <w:pPr>
-                <w:divId w:val="1600791846"/>
+                <w:divId w:val="827940053"/>
                 <w:rPr>
                   <w:rFonts w:eastAsia="Times New Roman"/>
                 </w:rPr>
               </w:pPr>
+              <w:r>
+                <w:rPr>
+                  <w:rFonts w:eastAsia="Times New Roman"/>
+                </w:rPr>
+                <w:lastRenderedPageBreak/>
+                <w:t xml:space="preserve">Tang, L., Pan, H. and Yao, Y. (2018). K-nearest neighbor regression with principal component analysis for financial time series prediction. </w:t>
+              </w:r>
               <w:r>
                 <w:rPr>
                   <w:rFonts w:eastAsia="Times New Roman"/>
                   <w:i/>
                   <w:iCs/>
                 </w:rPr>
-                <w:t>Vector Autoregressive Models for Multivariate Time Series</w:t>
-              </w:r>
-              <w:r>
-                <w:rPr>
-                  <w:rFonts w:eastAsia="Times New Roman"/>
-                </w:rPr>
-                <w:t xml:space="preserve">. (2006). </w:t>
-              </w:r>
-              <w:r>
-                <w:rPr>
-                  <w:rFonts w:eastAsia="Times New Roman"/>
-                  <w:i/>
-                  <w:iCs/>
-                </w:rPr>
-                <w:t>Modeling Financial Time Series with S-PLUS®</w:t>
-              </w:r>
-              <w:r>
-                <w:rPr>
-                  <w:rFonts w:eastAsia="Times New Roman"/>
-                </w:rPr>
-                <w:t xml:space="preserve"> [online], 9 October 2006, pp.385–429. Available from: https://link.springer.com/chapter/10.1007/978-0-387-32348-0_11 [accessed 4 June 2022].</w:t>
+                <w:t>ACM International Conference Proceeding Series</w:t>
+              </w:r>
+              <w:r>
+                <w:rPr>
+                  <w:rFonts w:eastAsia="Times New Roman"/>
+                </w:rPr>
+                <w:t xml:space="preserve"> [online], 12 March 2018, pp.127–131.</w:t>
               </w:r>
             </w:p>
             <w:p>
               <w:pPr>
-                <w:divId w:val="831679314"/>
+                <w:divId w:val="109513670"/>
+                <w:rPr>
+                  <w:rFonts w:eastAsia="Times New Roman"/>
+                </w:rPr>
+              </w:pPr>
+              <w:r>
+                <w:rPr>
+                  <w:rFonts w:eastAsia="Times New Roman"/>
+                  <w:i/>
+                  <w:iCs/>
+                </w:rPr>
+                <w:t>Vector Autoregressive Models for Multivariate Time Series</w:t>
+              </w:r>
+              <w:r>
+                <w:rPr>
+                  <w:rFonts w:eastAsia="Times New Roman"/>
+                </w:rPr>
+                <w:t xml:space="preserve">. (2006). </w:t>
+              </w:r>
+              <w:r>
+                <w:rPr>
+                  <w:rFonts w:eastAsia="Times New Roman"/>
+                  <w:i/>
+                  <w:iCs/>
+                </w:rPr>
+                <w:t>Modeling Financial Time Series with S-PLUS®</w:t>
+              </w:r>
+              <w:r>
+                <w:rPr>
+                  <w:rFonts w:eastAsia="Times New Roman"/>
+                </w:rPr>
+                <w:t xml:space="preserve"> [online], 9 October 2006, pp.385–429. Available from: https://link.springer.com/chapter/10.1007/978-0-387-32348-0_11 [accessed 4 June 2022].</w:t>
+              </w:r>
+            </w:p>
+            <w:p>
+              <w:pPr>
+                <w:divId w:val="1026950382"/>
                 <w:rPr>
                   <w:rFonts w:eastAsia="Times New Roman"/>
                 </w:rPr>
@@ -3623,6 +3981,18 @@
       <w:u w:val="single"/>
     </w:rPr>
   </w:style>
+  <w:style w:type="character" w:styleId="FollowedHyperlink">
+    <w:name w:val="FollowedHyperlink"/>
+    <w:basedOn w:val="DefaultParagraphFont"/>
+    <w:uiPriority w:val="99"/>
+    <w:semiHidden/>
+    <w:unhideWhenUsed/>
+    <w:rsid w:val="00A51F3E"/>
+    <w:rPr>
+      <w:color w:val="954F72" w:themeColor="followedHyperlink"/>
+      <w:u w:val="single"/>
+    </w:rPr>
+  </w:style>
 </w:styles>
 </file>
 
@@ -3745,8 +4115,8 @@
     <w:rsid w:val="003F7CB0"/>
     <w:rsid w:val="00434EF2"/>
     <w:rsid w:val="00592FE3"/>
+    <w:rsid w:val="005E7350"/>
     <w:rsid w:val="00757EDA"/>
-    <w:rsid w:val="008B2E28"/>
     <w:rsid w:val="00961419"/>
     <w:rsid w:val="00A64181"/>
     <w:rsid w:val="00CA3ACC"/>
@@ -4487,7 +4857,7 @@
 
 <file path=word/webextensions/taskpanes.xml><?xml version="1.0" encoding="utf-8"?>
 <wetp:taskpanes xmlns:wetp="http://schemas.microsoft.com/office/webextensions/taskpanes/2010/11">
-  <wetp:taskpane dockstate="right" visibility="0" width="350" row="2">
+  <wetp:taskpane dockstate="right" visibility="0" width="350" row="3">
     <wetp:webextensionref xmlns:r="http://schemas.openxmlformats.org/officeDocument/2006/relationships" r:id="rId1"/>
   </wetp:taskpane>
 </wetp:taskpanes>
@@ -4500,7 +4870,7 @@
     <we:reference id="wa104382081" version="1.35.0.0" store="en-US" storeType="OMEX"/>
   </we:alternateReferences>
   <we:properties>
-    <we:property name="MENDELEY_CITATIONS" value="[{&quot;citationID&quot;:&quot;MENDELEY_CITATION_4617dae8-1022-4e84-bac5-33b5786f4d0a&quot;,&quot;properties&quot;:{&quot;noteIndex&quot;:0},&quot;isEdited&quot;:false,&quot;manualOverride&quot;:{&quot;isManuallyOverridden&quot;:true,&quot;citeprocText&quot;:&quot;(Suicide Statistics 2011 - CSO - Central Statistics Office n.d.)&quot;,&quot;manualOverrideText&quot;:&quot;CSO statistical release&quot;},&quot;citationTag&quot;:&quot;MENDELEY_CITATION_v3_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&quot;,&quot;citationItems&quot;:[{&quot;id&quot;:&quot;1dd81ce7-bf1c-3b0c-a1ad-0e375072d1bd&quot;,&quot;itemData&quot;:{&quot;type&quot;:&quot;webpage&quot;,&quot;id&quot;:&quot;1dd81ce7-bf1c-3b0c-a1ad-0e375072d1bd&quot;,&quot;title&quot;:&quot;Suicide Statistics 2011 - CSO - Central Statistics Office&quot;,&quot;accessed&quot;:{&quot;date-parts&quot;:[[2022,6,7]]},&quot;URL&quot;:&quot;https://www.cso.ie/en/releasesandpublications/er/ss/suicidestatistics2011/&quot;,&quot;container-title-short&quot;:&quot;&quot;},&quot;isTemporary&quot;:false}]},{&quot;citationID&quot;:&quot;MENDELEY_CITATION_a77d542e-e3af-43dc-a41a-43e954272fae&quot;,&quot;properties&quot;:{&quot;noteIndex&quot;:0},&quot;isEdited&quot;:false,&quot;manualOverride&quot;:{&quot;isManuallyOverridden&quot;:true,&quot;citeprocText&quot;:&quot;((3) 1/4: What is Streamlit - YouTube n.d.)&quot;,&quot;manualOverrideText&quot;:&quot;Streamlit&quot;},&quot;citationTag&quot;:&quot;MENDELEY_CITATION_v3_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&quot;,&quot;citationItems&quot;:[{&quot;id&quot;:&quot;666f11ec-a65a-3c25-a8f5-9ada6300b9d2&quot;,&quot;itemData&quot;:{&quot;type&quot;:&quot;webpage&quot;,&quot;id&quot;:&quot;666f11ec-a65a-3c25-a8f5-9ada6300b9d2&quot;,&quot;title&quot;:&quot;(3) 1/4: What is Streamlit - YouTube&quot;,&quot;accessed&quot;:{&quot;date-parts&quot;:[[2022,6,4]]},&quot;URL&quot;:&quot;https://www.youtube.com/watch?v=R2nr1uZ8ffc&quot;,&quot;container-title-short&quot;:&quot;&quot;},&quot;isTemporary&quot;:false}]},{&quot;citationID&quot;:&quot;MENDELEY_CITATION_8c8ee1e0-4a3f-474a-9b5a-9ed0245d9269&quot;,&quot;properties&quot;:{&quot;noteIndex&quot;:0},&quot;isEdited&quot;:false,&quot;manualOverride&quot;:{&quot;isManuallyOverridden&quot;:true,&quot;citeprocText&quot;:&quot;(Brunello et al. 2019)&quot;,&quot;manualOverrideText&quot;:&quot;Brunello et al&quot;},&quot;citationTag&quot;:&quot;MENDELEY_CITATION_v3_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&quot;,&quot;citationItems&quot;:[{&quot;id&quot;:&quot;63fccb5e-3c5f-3aa0-8acb-3e42d46ad72d&quot;,&quot;itemData&quot;:{&quot;type&quot;:&quot;article-journal&quot;,&quot;id&quot;:&quot;63fccb5e-3c5f-3aa0-8acb-3e42d46ad72d&quot;,&quot;title&quot;:&quot;J48SS: A Novel Decision Tree Approach for the Handling of Sequential and Time Series Data&quot;,&quot;author&quot;:[{&quot;family&quot;:&quot;Brunello&quot;,&quot;given&quot;:&quot;Andrea&quot;,&quot;parse-names&quot;:false,&quot;dropping-particle&quot;:&quot;&quot;,&quot;non-dropping-particle&quot;:&quot;&quot;},{&quot;family&quot;:&quot;Marzano&quot;,&quot;given&quot;:&quot;Enrico&quot;,&quot;parse-names&quot;:false,&quot;dropping-particle&quot;:&quot;&quot;,&quot;non-dropping-particle&quot;:&quot;&quot;},{&quot;family&quot;:&quot;Montanari&quot;,&quot;given&quot;:&quot;Angelo&quot;,&quot;parse-names&quot;:false,&quot;dropping-particle&quot;:&quot;&quot;,&quot;non-dropping-particle&quot;:&quot;&quot;},{&quot;family&quot;:&quot;Sciavicco&quot;,&quot;given&quot;:&quot;Guido&quot;,&quot;parse-names&quot;:false,&quot;dropping-particle&quot;:&quot;&quot;,&quot;non-dropping-particle&quot;:&quot;&quot;}],&quot;container-title&quot;:&quot;Computers 2019, Vol. 8, Page 21&quot;,&quot;accessed&quot;:{&quot;date-parts&quot;:[[2022,6,7]]},&quot;DOI&quot;:&quot;10.3390/COMPUTERS8010021&quot;,&quot;ISSN&quot;:&quot;2073-431X&quot;,&quot;URL&quot;:&quot;https://www.mdpi.com/2073-431X/8/1/21/htm&quot;,&quot;issued&quot;:{&quot;date-parts&quot;:[[2019,3,5]]},&quot;page&quot;:&quot;21&quot;,&quot;abstract&quot;:&quot;Temporal information plays a very important role in many analysis tasks, and can be encoded in at least two different ways. It can be modeled by discrete sequences of events as, for example, in the business intelligence domain, with the aim of tracking the evolution of customer behaviors over time. Alternatively, it can be represented by time series, as in the stock market to characterize price histories. In some analysis tasks, temporal information is complemented by other kinds of data, which may be represented by static attributes, e.g., categorical or numerical ones. This paper presents J48SS, a novel decision tree inducer capable of natively mixing static (i.e., numerical and categorical), sequential, and time series data for classification purposes. The novel algorithm is based on the popular C4.5 decision tree learner, and it relies on the concepts of frequent pattern extraction and time series shapelet generation. The algorithm is evaluated on a text classification task in a real business setting, as well as on a selection of public UCR time series datasets. Results show that it is capable of providing competitive classification performances, while generating highly interpretable models and effectively reducing the data preparation effort.&quot;,&quot;publisher&quot;:&quot;Multidisciplinary Digital Publishing Institute&quot;,&quot;issue&quot;:&quot;1&quot;,&quot;volume&quot;:&quot;8&quot;,&quot;container-title-short&quot;:&quot;&quot;},&quot;isTemporary&quot;:false}]},{&quot;citationID&quot;:&quot;MENDELEY_CITATION_9071ce3f-e0b7-49ab-8ff5-f1a27f5510ef&quot;,&quot;properties&quot;:{&quot;noteIndex&quot;:0},&quot;isEdited&quot;:false,&quot;manualOverride&quot;:{&quot;isManuallyOverridden&quot;:false,&quot;citeprocText&quot;:&quot;(Bogod 2004)&quot;,&quot;manualOverrideText&quot;:&quot;&quot;},&quot;citationTag&quot;:&quot;MENDELEY_CITATION_v3_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&quot;,&quot;citationItems&quot;:[{&quot;id&quot;:&quot;e4bfc107-68d3-3aad-9a3d-596bb3771b54&quot;,&quot;itemData&quot;:{&quot;type&quot;:&quot;article-journal&quot;,&quot;id&quot;:&quot;e4bfc107-68d3-3aad-9a3d-596bb3771b54&quot;,&quot;title&quot;:&quot;The Nazi Hypothermia Experiments: Forbidden Data?&quot;,&quot;author&quot;:[{&quot;family&quot;:&quot;Bogod&quot;,&quot;given&quot;:&quot;David&quot;,&quot;parse-names&quot;:false,&quot;dropping-particle&quot;:&quot;&quot;,&quot;non-dropping-particle&quot;:&quot;&quot;}],&quot;container-title&quot;:&quot;Anaesthesia&quot;,&quot;container-title-short&quot;:&quot;Anaesthesia&quot;,&quot;accessed&quot;:{&quot;date-parts&quot;:[[2022,4,15]]},&quot;DOI&quot;:&quot;10.1111/j.1365-2044.2004.04034.x&quot;,&quot;ISSN&quot;:&quot;00032409&quot;,&quot;PMID&quot;:&quot;15549970&quot;,&quot;issued&quot;:{&quot;date-parts&quot;:[[2004,12]]},&quot;page&quot;:&quot;1155-1156&quot;,&quot;issue&quot;:&quot;12&quot;,&quot;volume&quot;:&quot;59&quot;},&quot;isTemporary&quot;:false}]},{&quot;citationID&quot;:&quot;MENDELEY_CITATION_30792bbe-7717-45b4-9282-2c3500783934&quot;,&quot;properties&quot;:{&quot;noteIndex&quot;:0},&quot;isEdited&quot;:false,&quot;manualOverride&quot;:{&quot;isManuallyOverridden&quot;:false,&quot;citeprocText&quot;:&quot;(Kumar and Susan 2020)&quot;,&quot;manualOverrideText&quot;:&quot;&quot;},&quot;citationTag&quot;:&quot;MENDELEY_CITATION_v3_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&quot;,&quot;citationItems&quot;:[{&quot;id&quot;:&quot;22d3963b-fce8-3846-844c-bf4e5bab23e6&quot;,&quot;itemData&quot;:{&quot;type&quot;:&quot;article-journal&quot;,&quot;id&quot;:&quot;22d3963b-fce8-3846-844c-bf4e5bab23e6&quot;,&quot;title&quot;:&quot;COVID-19 Pandemic Prediction using Time Series Forecasting Models&quot;,&quot;author&quot;:[{&quot;family&quot;:&quot;Kumar&quot;,&quot;given&quot;:&quot;Naresh&quot;,&quot;parse-names&quot;:false,&quot;dropping-particle&quot;:&quot;&quot;,&quot;non-dropping-particle&quot;:&quot;&quot;},{&quot;family&quot;:&quot;Susan&quot;,&quot;given&quot;:&quot;Seba&quot;,&quot;parse-names&quot;:false,&quot;dropping-particle&quot;:&quot;&quot;,&quot;non-dropping-particle&quot;:&quot;&quot;}],&quot;container-title&quot;:&quot;2020 11th International Conference on Computing, Communication and Networking Technologies, ICCCNT 2020&quot;,&quot;accessed&quot;:{&quot;date-parts&quot;:[[2022,4,6]]},&quot;DOI&quot;:&quot;10.1109/ICCCNT49239.2020.9225319&quot;,&quot;ISBN&quot;:&quot;9781728168517&quot;,&quot;issued&quot;:{&quot;date-parts&quot;:[[2020,7,1]]},&quot;abstract&quot;:&quot;Millions of people have been infected and lakhs of people have lost their lives due to the worldwide ongoing novel Coronavirus (COVID-19) pandemic. It is of utmost importance to identify the future infected cases and the virus spread rate for advance preparation in the healthcare services to avoid deaths. Accurately forecasting the spread of COVID-19 is an analytical and challenging real-world problem to the research community. Therefore, we use day level information of COVID-19 spread for cumulative cases from whole world and 10 mostly affected countries; US, Spain, Italy, France, Germany, Russia, Iran, United Kingdom, Turkey, and India. We utilize the temporal data of coronavirus spread from January 22, 2020 to May 20, 2020. We model the evolution of the COVID-19 outbreak, and perform prediction using ARIMA and Prophet time series forecasting models. Effectiveness of the models are evaluated based on the mean absolute error, root mean square error, root relative squared error, and mean absolute percentage error. Our analysis can help in understanding the trends of the disease outbreak, and provide epidemiological stage information of adopted countries. Our investigations show that ARIMA model is more effective for forecasting COVID-19 prevalence. The forecasting results have potential to assist governments to plan policies to contain the spread of the virus.&quot;,&quot;publisher&quot;:&quot;Institute of Electrical and Electronics Engineers Inc.&quot;,&quot;container-title-short&quot;:&quot;&quot;},&quot;isTemporary&quot;:false}]},{&quot;citationID&quot;:&quot;MENDELEY_CITATION_3a4863e8-f8de-40bf-b10a-3edb4a65f067&quot;,&quot;properties&quot;:{&quot;noteIndex&quot;:0},&quot;isEdited&quot;:false,&quot;manualOverride&quot;:{&quot;isManuallyOverridden&quot;:false,&quot;citeprocText&quot;:&quot;(Włodarczyk et al. 2021)&quot;,&quot;manualOverrideText&quot;:&quot;&quot;},&quot;citationTag&quot;:&quot;MENDELEY_CITATION_v3_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&quot;,&quot;citationItems&quot;:[{&quot;id&quot;:&quot;525f781a-cb4f-314d-92b6-35fec4a86a5c&quot;,&quot;itemData&quot;:{&quot;type&quot;:&quot;article-journal&quot;,&quot;id&quot;:&quot;525f781a-cb4f-314d-92b6-35fec4a86a5c&quot;,&quot;title&quot;:&quot;Machine learning methods for preterm birth prediction: A review&quot;,&quot;author&quot;:[{&quot;family&quot;:&quot;Włodarczyk&quot;,&quot;given&quot;:&quot;Tomasz&quot;,&quot;parse-names&quot;:false,&quot;dropping-particle&quot;:&quot;&quot;,&quot;non-dropping-particle&quot;:&quot;&quot;},{&quot;family&quot;:&quot;Płotka&quot;,&quot;given&quot;:&quot;Szymon&quot;,&quot;parse-names&quot;:false,&quot;dropping-particle&quot;:&quot;&quot;,&quot;non-dropping-particle&quot;:&quot;&quot;},{&quot;family&quot;:&quot;Szczepański&quot;,&quot;given&quot;:&quot;Tomasz&quot;,&quot;parse-names&quot;:false,&quot;dropping-particle&quot;:&quot;&quot;,&quot;non-dropping-particle&quot;:&quot;&quot;},{&quot;family&quot;:&quot;Rokita&quot;,&quot;given&quot;:&quot;Przemysław&quot;,&quot;parse-names&quot;:false,&quot;dropping-particle&quot;:&quot;&quot;,&quot;non-dropping-particle&quot;:&quot;&quot;},{&quot;family&quot;:&quot;Sochacki-Wójcicka&quot;,&quot;given&quot;:&quot;Nicole&quot;,&quot;parse-names&quot;:false,&quot;dropping-particle&quot;:&quot;&quot;,&quot;non-dropping-particle&quot;:&quot;&quot;},{&quot;family&quot;:&quot;Wójcicki&quot;,&quot;given&quot;:&quot;Jakub&quot;,&quot;parse-names&quot;:false,&quot;dropping-particle&quot;:&quot;&quot;,&quot;non-dropping-particle&quot;:&quot;&quot;},{&quot;family&quot;:&quot;Lipa&quot;,&quot;given&quot;:&quot;Michał&quot;,&quot;parse-names&quot;:false,&quot;dropping-particle&quot;:&quot;&quot;,&quot;non-dropping-particle&quot;:&quot;&quot;},{&quot;family&quot;:&quot;Trzciński&quot;,&quot;given&quot;:&quot;Tomasz&quot;,&quot;parse-names&quot;:false,&quot;dropping-particle&quot;:&quot;&quot;,&quot;non-dropping-particle&quot;:&quot;&quot;}],&quot;container-title&quot;:&quot;Electronics (Switzerland)&quot;,&quot;DOI&quot;:&quot;10.3390/electronics10050586&quot;,&quot;ISSN&quot;:&quot;20799292&quot;,&quot;issued&quot;:{&quot;date-parts&quot;:[[2021]]},&quot;abstract&quot;:&quot;Preterm births affect around 15 million children a year worldwide. Current medical efforts focus on mitigating the effects of prematurity, not on preventing it. Diagnostic methods are based on parent traits and transvaginal ultrasound, during which the length of the cervix is examined. Approximately 30% of preterm births are not correctly predicted due to the complexity of this process and its subjective assessment. Based on recent research, there is hope that machine learning can be a helpful tool to support the diagnosis of preterm births. The objective of this study is to present various machine learning algorithms applied to preterm birth prediction. The wide spectrum of analysed data sets is the advantage of this survey. They range from electrohysterogram signals through electronic health records to transvaginal ultrasounds. Reviews of works on preterm birth already exist; however, this is the first review that includes works that are based on a transvaginal ultrasound examination. In this work, we present a critical appraisal of popular methods that have employed machine learning methods for preterm birth prediction. Moreover, we summarise the most common challenges incurred and discuss their possible application in the future.&quot;,&quot;issue&quot;:&quot;5&quot;,&quot;volume&quot;:&quot;10&quot;,&quot;container-title-short&quot;:&quot;&quot;},&quot;isTemporary&quot;:false}]},{&quot;citationID&quot;:&quot;MENDELEY_CITATION_3051ebae-f5d0-4b74-b1f0-ece9bca1dc01&quot;,&quot;properties&quot;:{&quot;noteIndex&quot;:0},&quot;isEdited&quot;:false,&quot;manualOverride&quot;:{&quot;isManuallyOverridden&quot;:false,&quot;citeprocText&quot;:&quot;(Qi et al. 2021)&quot;,&quot;manualOverrideText&quot;:&quot;&quot;},&quot;citationTag&quot;:&quot;MENDELEY_CITATION_v3_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&quot;,&quot;citationItems&quot;:[{&quot;id&quot;:&quot;73c3dd49-72eb-32d9-b948-f31039245f7b&quot;,&quot;itemData&quot;:{&quot;type&quot;:&quot;article-journal&quot;,&quot;id&quot;:&quot;73c3dd49-72eb-32d9-b948-f31039245f7b&quot;,&quot;title&quot;:&quot;Predicting the mortality of smoking attributable to cancer in Qingdao, China: A time-series analysis&quot;,&quot;author&quot;:[{&quot;family&quot;:&quot;Qi&quot;,&quot;given&quot;:&quot;Fei&quot;,&quot;parse-names&quot;:false,&quot;dropping-particle&quot;:&quot;&quot;,&quot;non-dropping-particle&quot;:&quot;&quot;},{&quot;family&quot;:&quot;Xu&quot;,&quot;given&quot;:&quot;Zhenshi&quot;,&quot;parse-names&quot;:false,&quot;dropping-particle&quot;:&quot;&quot;,&quot;non-dropping-particle&quot;:&quot;&quot;},{&quot;family&quot;:&quot;Zhang&quot;,&quot;given&quot;:&quot;Hua&quot;,&quot;parse-names&quot;:false,&quot;dropping-particle&quot;:&quot;&quot;,&quot;non-dropping-particle&quot;:&quot;&quot;},{&quot;family&quot;:&quot;Wang&quot;,&quot;given&quot;:&quot;Rui&quot;,&quot;parse-names&quot;:false,&quot;dropping-particle&quot;:&quot;&quot;,&quot;non-dropping-particle&quot;:&quot;&quot;},{&quot;family&quot;:&quot;Wang&quot;,&quot;given&quot;:&quot;Yani&quot;,&quot;parse-names&quot;:false,&quot;dropping-particle&quot;:&quot;&quot;,&quot;non-dropping-particle&quot;:&quot;&quot;},{&quot;family&quot;:&quot;Jia&quot;,&quot;given&quot;:&quot;Xiaorong&quot;,&quot;parse-names&quot;:false,&quot;dropping-particle&quot;:&quot;&quot;,&quot;non-dropping-particle&quot;:&quot;&quot;},{&quot;family&quot;:&quot;Lin&quot;,&quot;given&quot;:&quot;Peng&quot;,&quot;parse-names&quot;:false,&quot;dropping-particle&quot;:&quot;&quot;,&quot;non-dropping-particle&quot;:&quot;&quot;},{&quot;family&quot;:&quot;Geng&quot;,&quot;given&quot;:&quot;Meiyun&quot;,&quot;parse-names&quot;:false,&quot;dropping-particle&quot;:&quot;&quot;,&quot;non-dropping-particle&quot;:&quot;&quot;},{&quot;family&quot;:&quot;Huang&quot;,&quot;given&quot;:&quot;Yiqing&quot;,&quot;parse-names&quot;:false,&quot;dropping-particle&quot;:&quot;&quot;,&quot;non-dropping-particle&quot;:&quot;&quot;},{&quot;family&quot;:&quot;Li&quot;,&quot;given&quot;:&quot;Shanpeng&quot;,&quot;parse-names&quot;:false,&quot;dropping-particle&quot;:&quot;&quot;,&quot;non-dropping-particle&quot;:&quot;&quot;},{&quot;family&quot;:&quot;Yang&quot;,&quot;given&quot;:&quot;Jun&quot;,&quot;parse-names&quot;:false,&quot;dropping-particle&quot;:&quot;&quot;,&quot;non-dropping-particle&quot;:&quot;&quot;}],&quot;container-title&quot;:&quot;PLOS ONE&quot;,&quot;accessed&quot;:{&quot;date-parts&quot;:[[2022,4,8]]},&quot;DOI&quot;:&quot;10.1371/JOURNAL.PONE.0245769&quot;,&quot;ISBN&quot;:&quot;1111111111&quot;,&quot;ISSN&quot;:&quot;1932-6203&quot;,&quot;PMID&quot;:&quot;33493221&quot;,&quot;URL&quot;:&quot;https://journals.plos.org/plosone/article?id=10.1371/journal.pone.0245769&quot;,&quot;issued&quot;:{&quot;date-parts&quot;:[[2021,1,1]]},&quot;page&quot;:&quot;e0245769&quot;,&quot;abstract&quot;:&quot;Smoking is the leading preventable cause of death and disability from cancer in China. To provide a scientific basis for tobacco control strategies and measures, this study investigated cancer deaths attributed to smoking from 2005 to 2017 and predicted mortality trends from 2018 to 2020 in Qingdao. We used time series analysis to evaluate the number of deaths attributed to smoking among residents over 35 years old in Qingdao and predicted mortality trends. The number of cancer deaths attributed to smoking in Qingdao from 2005 to 2016 was between 170 and 407, showing an upward trend and a certain periodicity. The best model is the ARIMA (2,1,0)×(3,1,0)12, with the lowest BIC (6.640) and the highest stationary R2 (0.500). The predicted cancer deaths curve attributed to smoking in 2017 is consistent with the actual curve, with an average relative error of 5.74%. Applying this model to further predict the number of cancer deaths attributed to smoking in Qingdao from January 2018 to December 2020, the predicted results were 5,249, 5,423 and 6,048, respectively. The findings emphasized the need to further strengthen tobacco control measures to reduce the burden of disease caused by tobacco.&quot;,&quot;publisher&quot;:&quot;Public Library of Science&quot;,&quot;issue&quot;:&quot;1&quot;,&quot;volume&quot;:&quot;16&quot;,&quot;container-title-short&quot;:&quot;&quot;},&quot;isTemporary&quot;:false}]},{&quot;citationID&quot;:&quot;MENDELEY_CITATION_26e9e18b-9384-472b-9c09-2a14c6b90b22&quot;,&quot;properties&quot;:{&quot;noteIndex&quot;:0},&quot;isEdited&quot;:false,&quot;manualOverride&quot;:{&quot;isManuallyOverridden&quot;:true,&quot;citeprocText&quot;:&quot;(Airiti Library_Comparative+Study+of+Artificial+Neural+Network+and+ARIMA+Models+in+Predicting+Exchange+Rate n.d.)&quot;,&quot;manualOverrideText&quot;:&quot;(Airiti . 2012)&quot;},&quot;citationTag&quot;:&quot;MENDELEY_CITATION_v3_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&quot;,&quot;citationItems&quot;:[{&quot;id&quot;:&quot;180cf562-051a-3bff-b48f-83fa4068edfc&quot;,&quot;itemData&quot;:{&quot;type&quot;:&quot;webpage&quot;,&quot;id&quot;:&quot;180cf562-051a-3bff-b48f-83fa4068edfc&quot;,&quot;title&quot;:&quot;Airiti Library_Comparative+Study+of+Artificial+Neural+Network+and+ARIMA+Models+in+Predicting+Exchange+Rate&quot;,&quot;accessed&quot;:{&quot;date-parts&quot;:[[2022,4,8]]},&quot;URL&quot;:&quot;https://www.airitilibrary.com/Publication/alDetailedMesh?docid=20407467-201211-201512080011-201512080011-4397-4403&quot;,&quot;container-title-short&quot;:&quot;&quot;},&quot;isTemporary&quot;:false}]},{&quot;citationID&quot;:&quot;MENDELEY_CITATION_b729bdf4-caf7-4f02-a77d-727c25d42385&quot;,&quot;properties&quot;:{&quot;noteIndex&quot;:0},&quot;isEdited&quot;:false,&quot;manualOverride&quot;:{&quot;isManuallyOverridden&quot;:false,&quot;citeprocText&quot;:&quot;(Huang et al. 2017)&quot;,&quot;manualOverrideText&quot;:&quot;&quot;},&quot;citationTag&quot;:&quot;MENDELEY_CITATION_v3_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&quot;,&quot;citationItems&quot;:[{&quot;id&quot;:&quot;d8152f96-04c7-3249-8cb8-db95c945fc1a&quot;,&quot;itemData&quot;:{&quot;type&quot;:&quot;article-journal&quot;,&quot;id&quot;:&quot;d8152f96-04c7-3249-8cb8-db95c945fc1a&quot;,&quot;title&quot;:&quot;SVM and SVM ensembles in breast cancer prediction&quot;,&quot;author&quot;:[{&quot;family&quot;:&quot;Huang&quot;,&quot;given&quot;:&quot;Min Wei&quot;,&quot;parse-names&quot;:false,&quot;dropping-particle&quot;:&quot;&quot;,&quot;non-dropping-particle&quot;:&quot;&quot;},{&quot;family&quot;:&quot;Chen&quot;,&quot;given&quot;:&quot;Chih Wen&quot;,&quot;parse-names&quot;:false,&quot;dropping-particle&quot;:&quot;&quot;,&quot;non-dropping-particle&quot;:&quot;&quot;},{&quot;family&quot;:&quot;Lin&quot;,&quot;given&quot;:&quot;Wei Chao&quot;,&quot;parse-names&quot;:false,&quot;dropping-particle&quot;:&quot;&quot;,&quot;non-dropping-particle&quot;:&quot;&quot;},{&quot;family&quot;:&quot;Ke&quot;,&quot;given&quot;:&quot;Shih Wen&quot;,&quot;parse-names&quot;:false,&quot;dropping-particle&quot;:&quot;&quot;,&quot;non-dropping-particle&quot;:&quot;&quot;},{&quot;family&quot;:&quot;Tsai&quot;,&quot;given&quot;:&quot;Chih Fong&quot;,&quot;parse-names&quot;:false,&quot;dropping-particle&quot;:&quot;&quot;,&quot;non-dropping-particle&quot;:&quot;&quot;}],&quot;container-title&quot;:&quot;PLoS ONE&quot;,&quot;DOI&quot;:&quot;10.1371/journal.pone.0161501&quot;,&quot;ISSN&quot;:&quot;19326203&quot;,&quot;issued&quot;:{&quot;date-parts&quot;:[[2017]]},&quot;abstract&quot;:&quot;Breast cancer is an all too common disease in women, making how to effectively predict it an active research problem. A number of statistical and machine learning techniques have been employed to develop various breast cancer prediction models. Among them, support vector machines (SVM) have been shown to outperform many related techniques. To construct the SVM classifier, it is first necessary to decide the kernel function, and different kernel functions can result in different prediction performance. However, there have been very few studies focused on examining the prediction performances of SVM based on different kernel functions. Moreover, it is unknown whether SVM classifier ensembles which have been proposed to improve the performance of single classifiers can outperform single SVM classifiers in terms of breast cancer prediction. Therefore, the aim of this paper is to fully assess the prediction performance of SVM and SVM ensembles over small and large scale breast cancer datasets. The classification accuracy, ROC, F-measure, and computational times of training SVM and SVM ensembles are compared. The experimental results show that linear kernel based SVM ensembles based on the bagging method and RBF kernel based SVM ensembles with the boosting method can be the better choices for a small scale dataset, where feature selection should be performed in the data pre-processing stage. For a large scale dataset, RBF kernel based SVM ensembles based on boosting perform better than the other classifiers.&quot;,&quot;issue&quot;:&quot;1&quot;,&quot;volume&quot;:&quot;12&quot;,&quot;container-title-short&quot;:&quot;&quot;},&quot;isTemporary&quot;:false}]},{&quot;citationID&quot;:&quot;MENDELEY_CITATION_55a706c0-a8ea-48cf-8a59-f1a91f095cf4&quot;,&quot;properties&quot;:{&quot;noteIndex&quot;:0},&quot;isEdited&quot;:false,&quot;manualOverride&quot;:{&quot;isManuallyOverridden&quot;:false,&quot;citeprocText&quot;:&quot;(Cortes and Vapnik 1995)&quot;,&quot;manualOverrideText&quot;:&quot;&quot;},&quot;citationTag&quot;:&quot;MENDELEY_CITATION_v3_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&quot;,&quot;citationItems&quot;:[{&quot;id&quot;:&quot;91fdac1e-70b8-3963-933c-03e1b0dcd6c6&quot;,&quot;itemData&quot;:{&quot;type&quot;:&quot;article-journal&quot;,&quot;id&quot;:&quot;91fdac1e-70b8-3963-933c-03e1b0dcd6c6&quot;,&quot;title&quot;:&quot;Support-vector networks&quot;,&quot;author&quot;:[{&quot;family&quot;:&quot;Cortes&quot;,&quot;given&quot;:&quot;Corinna&quot;,&quot;parse-names&quot;:false,&quot;dropping-particle&quot;:&quot;&quot;,&quot;non-dropping-particle&quot;:&quot;&quot;},{&quot;family&quot;:&quot;Vapnik&quot;,&quot;given&quot;:&quot;Vladimir&quot;,&quot;parse-names&quot;:false,&quot;dropping-particle&quot;:&quot;&quot;,&quot;non-dropping-particle&quot;:&quot;&quot;}],&quot;container-title&quot;:&quot;Machine Learning&quot;,&quot;accessed&quot;:{&quot;date-parts&quot;:[[2022,5,4]]},&quot;DOI&quot;:&quot;10.1007/BF00994018&quot;,&quot;ISSN&quot;:&quot;0885-6125&quot;,&quot;issued&quot;:{&quot;date-parts&quot;:[[1995,9]]},&quot;page&quot;:&quot;273-297&quot;,&quot;abstract&quot;:&quot;In this paper, the optimal margin algorithm is generalized\\nto non-separable problems by the introduction of slack\\nvariables in the statement of the optimization problem.&quot;,&quot;publisher&quot;:&quot;Springer Science and Business Media LLC&quot;,&quot;issue&quot;:&quot;3&quot;,&quot;volume&quot;:&quot;20&quot;,&quot;container-title-short&quot;:&quot;&quot;},&quot;isTemporary&quot;:false}]},{&quot;citationID&quot;:&quot;MENDELEY_CITATION_837f8644-c855-42f3-b502-1371ff76330d&quot;,&quot;properties&quot;:{&quot;noteIndex&quot;:0},&quot;isEdited&quot;:false,&quot;manualOverride&quot;:{&quot;isManuallyOverridden&quot;:true,&quot;citeprocText&quot;:&quot;(Tang et al. 2018)&quot;,&quot;manualOverrideText&quot;:&quot;(2018)&quot;},&quot;citationTag&quot;:&quot;MENDELEY_CITATION_v3_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&quot;,&quot;citationItems&quot;:[{&quot;id&quot;:&quot;d968cc42-6a99-39b5-97ca-ad1821c75d07&quot;,&quot;itemData&quot;:{&quot;type&quot;:&quot;article-journal&quot;,&quot;id&quot;:&quot;d968cc42-6a99-39b5-97ca-ad1821c75d07&quot;,&quot;title&quot;:&quot;K-nearest neighbor regression with principal component analysis for financial time series prediction&quot;,&quot;author&quot;:[{&quot;family&quot;:&quot;Tang&quot;,&quot;given&quot;:&quot;Li&quot;,&quot;parse-names&quot;:false,&quot;dropping-particle&quot;:&quot;&quot;,&quot;non-dropping-particle&quot;:&quot;&quot;},{&quot;family&quot;:&quot;Pan&quot;,&quot;given&quot;:&quot;Heping&quot;,&quot;parse-names&quot;:false,&quot;dropping-particle&quot;:&quot;&quot;,&quot;non-dropping-particle&quot;:&quot;&quot;},{&quot;family&quot;:&quot;Yao&quot;,&quot;given&quot;:&quot;Yiyong&quot;,&quot;parse-names&quot;:false,&quot;dropping-particle&quot;:&quot;&quot;,&quot;non-dropping-particle&quot;:&quot;&quot;}],&quot;container-title&quot;:&quot;ACM International Conference Proceeding Series&quot;,&quot;accessed&quot;:{&quot;date-parts&quot;:[[2022,5,4]]},&quot;DOI&quot;:&quot;10.1145/3194452.3194467&quot;,&quot;ISBN&quot;:&quot;9781450364195&quot;,&quot;issued&quot;:{&quot;date-parts&quot;:[[2018,3,12]]},&quot;page&quot;:&quot;127-131&quot;,&quot;abstract&quot;:&quot;This paper constructs an integrated model called PCA-KNN model for financial time series prediction. Based on a K-Nearest Neighbor (KNN) regression, a Principal Component Analysis (PCA) is applied to reduce redundancy information and data dimensionality. In a PCA-KNN model, the historical data set as input is generated by a sliding window, transformed by PCA to principal components with rich-information, and then input to KNN for prediction. In this paper, we integrate PCA with KNN that can not only reduce the data dimensionality to speed up the calculation of KNN, but also reduce redundancy information while remaining effective information improves the performance of KNN prediction. Two specific PCA-KNN models are tested on historical data sets of EUR/USD exchange rate and Chinese stock index during a 10-year period, achieving the best hit rate of 77.58%.&quot;,&quot;publisher&quot;:&quot;Association for Computing Machinery&quot;,&quot;container-title-short&quot;:&quot;&quot;},&quot;isTemporary&quot;:false}]},{&quot;citationID&quot;:&quot;MENDELEY_CITATION_d79b9dbf-0c5d-41e8-b465-3215fd343d2d&quot;,&quot;properties&quot;:{&quot;noteIndex&quot;:0},&quot;isEdited&quot;:false,&quot;manualOverride&quot;:{&quot;isManuallyOverridden&quot;:false,&quot;citeprocText&quot;:&quot;(Vector Autoregressive Models for Multivariate Time Series 2006)&quot;,&quot;manualOverrideText&quot;:&quot;&quot;},&quot;citationTag&quot;:&quot;MENDELEY_CITATION_v3_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&quot;,&quot;citationItems&quot;:[{&quot;id&quot;:&quot;9b3ecf77-092a-36b5-8179-3063a8feb577&quot;,&quot;itemData&quot;:{&quot;type&quot;:&quot;article-journal&quot;,&quot;id&quot;:&quot;9b3ecf77-092a-36b5-8179-3063a8feb577&quot;,&quot;title&quot;:&quot;Vector Autoregressive Models for Multivariate Time Series&quot;,&quot;container-title&quot;:&quot;Modeling Financial Time Series with S-PLUS®&quot;,&quot;accessed&quot;:{&quot;date-parts&quot;:[[2022,6,4]]},&quot;DOI&quot;:&quot;10.1007/978-0-387-32348-0_11&quot;,&quot;URL&quot;:&quot;https://link.springer.com/chapter/10.1007/978-0-387-32348-0_11&quot;,&quot;issued&quot;:{&quot;date-parts&quot;:[[2006,10,9]]},&quot;page&quot;:&quot;385-429&quot;,&quot;abstract&quot;:&quot;The vector autoregression (VAR) model is one of the most successful, flexible, and easy to use models for the analysis of multivariate time series. It is a natural extension of the univariate autoregressive model to dynamic multivariate time series. The VAR model has...&quot;,&quot;publisher&quot;:&quot;Springer, New York, NY&quot;,&quot;container-title-short&quot;:&quot;&quot;},&quot;isTemporary&quot;:false}]}]"/>
+    <we:property name="MENDELEY_CITATIONS" value="[{&quot;citationID&quot;:&quot;MENDELEY_CITATION_4617dae8-1022-4e84-bac5-33b5786f4d0a&quot;,&quot;properties&quot;:{&quot;noteIndex&quot;:0},&quot;isEdited&quot;:false,&quot;manualOverride&quot;:{&quot;isManuallyOverridden&quot;:true,&quot;citeprocText&quot;:&quot;(Suicide Statistics 2011 - CSO - Central Statistics Office n.d.)&quot;,&quot;manualOverrideText&quot;:&quot;CSO statistical release&quot;},&quot;citationTag&quot;:&quot;MENDELEY_CITATION_v3_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&quot;,&quot;citationItems&quot;:[{&quot;id&quot;:&quot;1dd81ce7-bf1c-3b0c-a1ad-0e375072d1bd&quot;,&quot;itemData&quot;:{&quot;type&quot;:&quot;webpage&quot;,&quot;id&quot;:&quot;1dd81ce7-bf1c-3b0c-a1ad-0e375072d1bd&quot;,&quot;title&quot;:&quot;Suicide Statistics 2011 - CSO - Central Statistics Office&quot;,&quot;accessed&quot;:{&quot;date-parts&quot;:[[2022,6,7]]},&quot;URL&quot;:&quot;https://www.cso.ie/en/releasesandpublications/er/ss/suicidestatistics2011/&quot;,&quot;container-title-short&quot;:&quot;&quot;},&quot;isTemporary&quot;:false}]},{&quot;citationID&quot;:&quot;MENDELEY_CITATION_a77d542e-e3af-43dc-a41a-43e954272fae&quot;,&quot;properties&quot;:{&quot;noteIndex&quot;:0},&quot;isEdited&quot;:false,&quot;manualOverride&quot;:{&quot;isManuallyOverridden&quot;:true,&quot;citeprocText&quot;:&quot;((3) 1/4: What is Streamlit - YouTube n.d.)&quot;,&quot;manualOverrideText&quot;:&quot;Streamlit&quot;},&quot;citationTag&quot;:&quot;MENDELEY_CITATION_v3_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&quot;,&quot;citationItems&quot;:[{&quot;id&quot;:&quot;666f11ec-a65a-3c25-a8f5-9ada6300b9d2&quot;,&quot;itemData&quot;:{&quot;type&quot;:&quot;webpage&quot;,&quot;id&quot;:&quot;666f11ec-a65a-3c25-a8f5-9ada6300b9d2&quot;,&quot;title&quot;:&quot;(3) 1/4: What is Streamlit - YouTube&quot;,&quot;accessed&quot;:{&quot;date-parts&quot;:[[2022,6,4]]},&quot;URL&quot;:&quot;https://www.youtube.com/watch?v=R2nr1uZ8ffc&quot;,&quot;container-title-short&quot;:&quot;&quot;},&quot;isTemporary&quot;:false}]},{&quot;citationID&quot;:&quot;MENDELEY_CITATION_8c8ee1e0-4a3f-474a-9b5a-9ed0245d9269&quot;,&quot;properties&quot;:{&quot;noteIndex&quot;:0},&quot;isEdited&quot;:false,&quot;manualOverride&quot;:{&quot;isManuallyOverridden&quot;:true,&quot;citeprocText&quot;:&quot;(Brunello et al. 2019)&quot;,&quot;manualOverrideText&quot;:&quot;Brunello et al&quot;},&quot;citationTag&quot;:&quot;MENDELEY_CITATION_v3_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&quot;,&quot;citationItems&quot;:[{&quot;id&quot;:&quot;63fccb5e-3c5f-3aa0-8acb-3e42d46ad72d&quot;,&quot;itemData&quot;:{&quot;type&quot;:&quot;article-journal&quot;,&quot;id&quot;:&quot;63fccb5e-3c5f-3aa0-8acb-3e42d46ad72d&quot;,&quot;title&quot;:&quot;J48SS: A Novel Decision Tree Approach for the Handling of Sequential and Time Series Data&quot;,&quot;author&quot;:[{&quot;family&quot;:&quot;Brunello&quot;,&quot;given&quot;:&quot;Andrea&quot;,&quot;parse-names&quot;:false,&quot;dropping-particle&quot;:&quot;&quot;,&quot;non-dropping-particle&quot;:&quot;&quot;},{&quot;family&quot;:&quot;Marzano&quot;,&quot;given&quot;:&quot;Enrico&quot;,&quot;parse-names&quot;:false,&quot;dropping-particle&quot;:&quot;&quot;,&quot;non-dropping-particle&quot;:&quot;&quot;},{&quot;family&quot;:&quot;Montanari&quot;,&quot;given&quot;:&quot;Angelo&quot;,&quot;parse-names&quot;:false,&quot;dropping-particle&quot;:&quot;&quot;,&quot;non-dropping-particle&quot;:&quot;&quot;},{&quot;family&quot;:&quot;Sciavicco&quot;,&quot;given&quot;:&quot;Guido&quot;,&quot;parse-names&quot;:false,&quot;dropping-particle&quot;:&quot;&quot;,&quot;non-dropping-particle&quot;:&quot;&quot;}],&quot;container-title&quot;:&quot;Computers 2019, Vol. 8, Page 21&quot;,&quot;accessed&quot;:{&quot;date-parts&quot;:[[2022,6,7]]},&quot;DOI&quot;:&quot;10.3390/COMPUTERS8010021&quot;,&quot;ISSN&quot;:&quot;2073-431X&quot;,&quot;URL&quot;:&quot;https://www.mdpi.com/2073-431X/8/1/21/htm&quot;,&quot;issued&quot;:{&quot;date-parts&quot;:[[2019,3,5]]},&quot;page&quot;:&quot;21&quot;,&quot;abstract&quot;:&quot;Temporal information plays a very important role in many analysis tasks, and can be encoded in at least two different ways. It can be modeled by discrete sequences of events as, for example, in the business intelligence domain, with the aim of tracking the evolution of customer behaviors over time. Alternatively, it can be represented by time series, as in the stock market to characterize price histories. In some analysis tasks, temporal information is complemented by other kinds of data, which may be represented by static attributes, e.g., categorical or numerical ones. This paper presents J48SS, a novel decision tree inducer capable of natively mixing static (i.e., numerical and categorical), sequential, and time series data for classification purposes. The novel algorithm is based on the popular C4.5 decision tree learner, and it relies on the concepts of frequent pattern extraction and time series shapelet generation. The algorithm is evaluated on a text classification task in a real business setting, as well as on a selection of public UCR time series datasets. Results show that it is capable of providing competitive classification performances, while generating highly interpretable models and effectively reducing the data preparation effort.&quot;,&quot;publisher&quot;:&quot;Multidisciplinary Digital Publishing Institute&quot;,&quot;issue&quot;:&quot;1&quot;,&quot;volume&quot;:&quot;8&quot;,&quot;container-title-short&quot;:&quot;&quot;},&quot;isTemporary&quot;:false}]},{&quot;citationID&quot;:&quot;MENDELEY_CITATION_131fc0f5-9444-45e7-841a-a24a8cf84e83&quot;,&quot;properties&quot;:{&quot;noteIndex&quot;:0},&quot;isEdited&quot;:false,&quot;manualOverride&quot;:{&quot;isManuallyOverridden&quot;:true,&quot;citeprocText&quot;:&quot;(Mochahost Review 2022: Mocha Host Details, Pricing &amp;#38; Features | Sitechecker n.d.)&quot;,&quot;manualOverrideText&quot;:&quot;Mochahost &quot;},&quot;citationTag&quot;:&quot;MENDELEY_CITATION_v3_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&quot;,&quot;citationItems&quot;:[{&quot;id&quot;:&quot;252a586d-1f41-399e-be3c-1acbd4d90c6e&quot;,&quot;itemData&quot;:{&quot;type&quot;:&quot;webpage&quot;,&quot;id&quot;:&quot;252a586d-1f41-399e-be3c-1acbd4d90c6e&quot;,&quot;title&quot;:&quot;Mochahost Review 2022: Mocha Host Details, Pricing &amp; Features | Sitechecker&quot;,&quot;accessed&quot;:{&quot;date-parts&quot;:[[2022,6,7]]},&quot;URL&quot;:&quot;https://sitechecker.pro/web-hosting/mochahost.com/&quot;,&quot;container-title-short&quot;:&quot;&quot;},&quot;isTemporary&quot;:false}]},{&quot;citationID&quot;:&quot;MENDELEY_CITATION_9071ce3f-e0b7-49ab-8ff5-f1a27f5510ef&quot;,&quot;properties&quot;:{&quot;noteIndex&quot;:0},&quot;isEdited&quot;:false,&quot;manualOverride&quot;:{&quot;isManuallyOverridden&quot;:false,&quot;citeprocText&quot;:&quot;(Bogod 2004)&quot;,&quot;manualOverrideText&quot;:&quot;&quot;},&quot;citationTag&quot;:&quot;MENDELEY_CITATION_v3_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&quot;,&quot;citationItems&quot;:[{&quot;id&quot;:&quot;e4bfc107-68d3-3aad-9a3d-596bb3771b54&quot;,&quot;itemData&quot;:{&quot;type&quot;:&quot;article-journal&quot;,&quot;id&quot;:&quot;e4bfc107-68d3-3aad-9a3d-596bb3771b54&quot;,&quot;title&quot;:&quot;The Nazi Hypothermia Experiments: Forbidden Data?&quot;,&quot;author&quot;:[{&quot;family&quot;:&quot;Bogod&quot;,&quot;given&quot;:&quot;David&quot;,&quot;parse-names&quot;:false,&quot;dropping-particle&quot;:&quot;&quot;,&quot;non-dropping-particle&quot;:&quot;&quot;}],&quot;container-title&quot;:&quot;Anaesthesia&quot;,&quot;container-title-short&quot;:&quot;Anaesthesia&quot;,&quot;accessed&quot;:{&quot;date-parts&quot;:[[2022,4,15]]},&quot;DOI&quot;:&quot;10.1111/j.1365-2044.2004.04034.x&quot;,&quot;ISSN&quot;:&quot;00032409&quot;,&quot;PMID&quot;:&quot;15549970&quot;,&quot;issued&quot;:{&quot;date-parts&quot;:[[2004,12]]},&quot;page&quot;:&quot;1155-1156&quot;,&quot;issue&quot;:&quot;12&quot;,&quot;volume&quot;:&quot;59&quot;},&quot;isTemporary&quot;:false}]},{&quot;citationID&quot;:&quot;MENDELEY_CITATION_30792bbe-7717-45b4-9282-2c3500783934&quot;,&quot;properties&quot;:{&quot;noteIndex&quot;:0},&quot;isEdited&quot;:false,&quot;manualOverride&quot;:{&quot;isManuallyOverridden&quot;:false,&quot;citeprocText&quot;:&quot;(Kumar and Susan 2020)&quot;,&quot;manualOverrideText&quot;:&quot;&quot;},&quot;citationTag&quot;:&quot;MENDELEY_CITATION_v3_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&quot;,&quot;citationItems&quot;:[{&quot;id&quot;:&quot;22d3963b-fce8-3846-844c-bf4e5bab23e6&quot;,&quot;itemData&quot;:{&quot;type&quot;:&quot;article-journal&quot;,&quot;id&quot;:&quot;22d3963b-fce8-3846-844c-bf4e5bab23e6&quot;,&quot;title&quot;:&quot;COVID-19 Pandemic Prediction using Time Series Forecasting Models&quot;,&quot;author&quot;:[{&quot;family&quot;:&quot;Kumar&quot;,&quot;given&quot;:&quot;Naresh&quot;,&quot;parse-names&quot;:false,&quot;dropping-particle&quot;:&quot;&quot;,&quot;non-dropping-particle&quot;:&quot;&quot;},{&quot;family&quot;:&quot;Susan&quot;,&quot;given&quot;:&quot;Seba&quot;,&quot;parse-names&quot;:false,&quot;dropping-particle&quot;:&quot;&quot;,&quot;non-dropping-particle&quot;:&quot;&quot;}],&quot;container-title&quot;:&quot;2020 11th International Conference on Computing, Communication and Networking Technologies, ICCCNT 2020&quot;,&quot;accessed&quot;:{&quot;date-parts&quot;:[[2022,4,6]]},&quot;DOI&quot;:&quot;10.1109/ICCCNT49239.2020.9225319&quot;,&quot;ISBN&quot;:&quot;9781728168517&quot;,&quot;issued&quot;:{&quot;date-parts&quot;:[[2020,7,1]]},&quot;abstract&quot;:&quot;Millions of people have been infected and lakhs of people have lost their lives due to the worldwide ongoing novel Coronavirus (COVID-19) pandemic. It is of utmost importance to identify the future infected cases and the virus spread rate for advance preparation in the healthcare services to avoid deaths. Accurately forecasting the spread of COVID-19 is an analytical and challenging real-world problem to the research community. Therefore, we use day level information of COVID-19 spread for cumulative cases from whole world and 10 mostly affected countries; US, Spain, Italy, France, Germany, Russia, Iran, United Kingdom, Turkey, and India. We utilize the temporal data of coronavirus spread from January 22, 2020 to May 20, 2020. We model the evolution of the COVID-19 outbreak, and perform prediction using ARIMA and Prophet time series forecasting models. Effectiveness of the models are evaluated based on the mean absolute error, root mean square error, root relative squared error, and mean absolute percentage error. Our analysis can help in understanding the trends of the disease outbreak, and provide epidemiological stage information of adopted countries. Our investigations show that ARIMA model is more effective for forecasting COVID-19 prevalence. The forecasting results have potential to assist governments to plan policies to contain the spread of the virus.&quot;,&quot;publisher&quot;:&quot;Institute of Electrical and Electronics Engineers Inc.&quot;,&quot;container-title-short&quot;:&quot;&quot;},&quot;isTemporary&quot;:false}]},{&quot;citationID&quot;:&quot;MENDELEY_CITATION_3a4863e8-f8de-40bf-b10a-3edb4a65f067&quot;,&quot;properties&quot;:{&quot;noteIndex&quot;:0},&quot;isEdited&quot;:false,&quot;manualOverride&quot;:{&quot;isManuallyOverridden&quot;:false,&quot;citeprocText&quot;:&quot;(Włodarczyk et al. 2021)&quot;,&quot;manualOverrideText&quot;:&quot;&quot;},&quot;citationTag&quot;:&quot;MENDELEY_CITATION_v3_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&quot;,&quot;citationItems&quot;:[{&quot;id&quot;:&quot;525f781a-cb4f-314d-92b6-35fec4a86a5c&quot;,&quot;itemData&quot;:{&quot;type&quot;:&quot;article-journal&quot;,&quot;id&quot;:&quot;525f781a-cb4f-314d-92b6-35fec4a86a5c&quot;,&quot;title&quot;:&quot;Machine learning methods for preterm birth prediction: A review&quot;,&quot;author&quot;:[{&quot;family&quot;:&quot;Włodarczyk&quot;,&quot;given&quot;:&quot;Tomasz&quot;,&quot;parse-names&quot;:false,&quot;dropping-particle&quot;:&quot;&quot;,&quot;non-dropping-particle&quot;:&quot;&quot;},{&quot;family&quot;:&quot;Płotka&quot;,&quot;given&quot;:&quot;Szymon&quot;,&quot;parse-names&quot;:false,&quot;dropping-particle&quot;:&quot;&quot;,&quot;non-dropping-particle&quot;:&quot;&quot;},{&quot;family&quot;:&quot;Szczepański&quot;,&quot;given&quot;:&quot;Tomasz&quot;,&quot;parse-names&quot;:false,&quot;dropping-particle&quot;:&quot;&quot;,&quot;non-dropping-particle&quot;:&quot;&quot;},{&quot;family&quot;:&quot;Rokita&quot;,&quot;given&quot;:&quot;Przemysław&quot;,&quot;parse-names&quot;:false,&quot;dropping-particle&quot;:&quot;&quot;,&quot;non-dropping-particle&quot;:&quot;&quot;},{&quot;family&quot;:&quot;Sochacki-Wójcicka&quot;,&quot;given&quot;:&quot;Nicole&quot;,&quot;parse-names&quot;:false,&quot;dropping-particle&quot;:&quot;&quot;,&quot;non-dropping-particle&quot;:&quot;&quot;},{&quot;family&quot;:&quot;Wójcicki&quot;,&quot;given&quot;:&quot;Jakub&quot;,&quot;parse-names&quot;:false,&quot;dropping-particle&quot;:&quot;&quot;,&quot;non-dropping-particle&quot;:&quot;&quot;},{&quot;family&quot;:&quot;Lipa&quot;,&quot;given&quot;:&quot;Michał&quot;,&quot;parse-names&quot;:false,&quot;dropping-particle&quot;:&quot;&quot;,&quot;non-dropping-particle&quot;:&quot;&quot;},{&quot;family&quot;:&quot;Trzciński&quot;,&quot;given&quot;:&quot;Tomasz&quot;,&quot;parse-names&quot;:false,&quot;dropping-particle&quot;:&quot;&quot;,&quot;non-dropping-particle&quot;:&quot;&quot;}],&quot;container-title&quot;:&quot;Electronics (Switzerland)&quot;,&quot;DOI&quot;:&quot;10.3390/electronics10050586&quot;,&quot;ISSN&quot;:&quot;20799292&quot;,&quot;issued&quot;:{&quot;date-parts&quot;:[[2021]]},&quot;abstract&quot;:&quot;Preterm births affect around 15 million children a year worldwide. Current medical efforts focus on mitigating the effects of prematurity, not on preventing it. Diagnostic methods are based on parent traits and transvaginal ultrasound, during which the length of the cervix is examined. Approximately 30% of preterm births are not correctly predicted due to the complexity of this process and its subjective assessment. Based on recent research, there is hope that machine learning can be a helpful tool to support the diagnosis of preterm births. The objective of this study is to present various machine learning algorithms applied to preterm birth prediction. The wide spectrum of analysed data sets is the advantage of this survey. They range from electrohysterogram signals through electronic health records to transvaginal ultrasounds. Reviews of works on preterm birth already exist; however, this is the first review that includes works that are based on a transvaginal ultrasound examination. In this work, we present a critical appraisal of popular methods that have employed machine learning methods for preterm birth prediction. Moreover, we summarise the most common challenges incurred and discuss their possible application in the future.&quot;,&quot;issue&quot;:&quot;5&quot;,&quot;volume&quot;:&quot;10&quot;,&quot;container-title-short&quot;:&quot;&quot;},&quot;isTemporary&quot;:false}]},{&quot;citationID&quot;:&quot;MENDELEY_CITATION_3051ebae-f5d0-4b74-b1f0-ece9bca1dc01&quot;,&quot;properties&quot;:{&quot;noteIndex&quot;:0},&quot;isEdited&quot;:false,&quot;manualOverride&quot;:{&quot;isManuallyOverridden&quot;:false,&quot;citeprocText&quot;:&quot;(Qi et al. 2021)&quot;,&quot;manualOverrideText&quot;:&quot;&quot;},&quot;citationTag&quot;:&quot;MENDELEY_CITATION_v3_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&quot;,&quot;citationItems&quot;:[{&quot;id&quot;:&quot;73c3dd49-72eb-32d9-b948-f31039245f7b&quot;,&quot;itemData&quot;:{&quot;type&quot;:&quot;article-journal&quot;,&quot;id&quot;:&quot;73c3dd49-72eb-32d9-b948-f31039245f7b&quot;,&quot;title&quot;:&quot;Predicting the mortality of smoking attributable to cancer in Qingdao, China: A time-series analysis&quot;,&quot;author&quot;:[{&quot;family&quot;:&quot;Qi&quot;,&quot;given&quot;:&quot;Fei&quot;,&quot;parse-names&quot;:false,&quot;dropping-particle&quot;:&quot;&quot;,&quot;non-dropping-particle&quot;:&quot;&quot;},{&quot;family&quot;:&quot;Xu&quot;,&quot;given&quot;:&quot;Zhenshi&quot;,&quot;parse-names&quot;:false,&quot;dropping-particle&quot;:&quot;&quot;,&quot;non-dropping-particle&quot;:&quot;&quot;},{&quot;family&quot;:&quot;Zhang&quot;,&quot;given&quot;:&quot;Hua&quot;,&quot;parse-names&quot;:false,&quot;dropping-particle&quot;:&quot;&quot;,&quot;non-dropping-particle&quot;:&quot;&quot;},{&quot;family&quot;:&quot;Wang&quot;,&quot;given&quot;:&quot;Rui&quot;,&quot;parse-names&quot;:false,&quot;dropping-particle&quot;:&quot;&quot;,&quot;non-dropping-particle&quot;:&quot;&quot;},{&quot;family&quot;:&quot;Wang&quot;,&quot;given&quot;:&quot;Yani&quot;,&quot;parse-names&quot;:false,&quot;dropping-particle&quot;:&quot;&quot;,&quot;non-dropping-particle&quot;:&quot;&quot;},{&quot;family&quot;:&quot;Jia&quot;,&quot;given&quot;:&quot;Xiaorong&quot;,&quot;parse-names&quot;:false,&quot;dropping-particle&quot;:&quot;&quot;,&quot;non-dropping-particle&quot;:&quot;&quot;},{&quot;family&quot;:&quot;Lin&quot;,&quot;given&quot;:&quot;Peng&quot;,&quot;parse-names&quot;:false,&quot;dropping-particle&quot;:&quot;&quot;,&quot;non-dropping-particle&quot;:&quot;&quot;},{&quot;family&quot;:&quot;Geng&quot;,&quot;given&quot;:&quot;Meiyun&quot;,&quot;parse-names&quot;:false,&quot;dropping-particle&quot;:&quot;&quot;,&quot;non-dropping-particle&quot;:&quot;&quot;},{&quot;family&quot;:&quot;Huang&quot;,&quot;given&quot;:&quot;Yiqing&quot;,&quot;parse-names&quot;:false,&quot;dropping-particle&quot;:&quot;&quot;,&quot;non-dropping-particle&quot;:&quot;&quot;},{&quot;family&quot;:&quot;Li&quot;,&quot;given&quot;:&quot;Shanpeng&quot;,&quot;parse-names&quot;:false,&quot;dropping-particle&quot;:&quot;&quot;,&quot;non-dropping-particle&quot;:&quot;&quot;},{&quot;family&quot;:&quot;Yang&quot;,&quot;given&quot;:&quot;Jun&quot;,&quot;parse-names&quot;:false,&quot;dropping-particle&quot;:&quot;&quot;,&quot;non-dropping-particle&quot;:&quot;&quot;}],&quot;container-title&quot;:&quot;PLOS ONE&quot;,&quot;accessed&quot;:{&quot;date-parts&quot;:[[2022,4,8]]},&quot;DOI&quot;:&quot;10.1371/JOURNAL.PONE.0245769&quot;,&quot;ISBN&quot;:&quot;1111111111&quot;,&quot;ISSN&quot;:&quot;1932-6203&quot;,&quot;PMID&quot;:&quot;33493221&quot;,&quot;URL&quot;:&quot;https://journals.plos.org/plosone/article?id=10.1371/journal.pone.0245769&quot;,&quot;issued&quot;:{&quot;date-parts&quot;:[[2021,1,1]]},&quot;page&quot;:&quot;e0245769&quot;,&quot;abstract&quot;:&quot;Smoking is the leading preventable cause of death and disability from cancer in China. To provide a scientific basis for tobacco control strategies and measures, this study investigated cancer deaths attributed to smoking from 2005 to 2017 and predicted mortality trends from 2018 to 2020 in Qingdao. We used time series analysis to evaluate the number of deaths attributed to smoking among residents over 35 years old in Qingdao and predicted mortality trends. The number of cancer deaths attributed to smoking in Qingdao from 2005 to 2016 was between 170 and 407, showing an upward trend and a certain periodicity. The best model is the ARIMA (2,1,0)×(3,1,0)12, with the lowest BIC (6.640) and the highest stationary R2 (0.500). The predicted cancer deaths curve attributed to smoking in 2017 is consistent with the actual curve, with an average relative error of 5.74%. Applying this model to further predict the number of cancer deaths attributed to smoking in Qingdao from January 2018 to December 2020, the predicted results were 5,249, 5,423 and 6,048, respectively. The findings emphasized the need to further strengthen tobacco control measures to reduce the burden of disease caused by tobacco.&quot;,&quot;publisher&quot;:&quot;Public Library of Science&quot;,&quot;issue&quot;:&quot;1&quot;,&quot;volume&quot;:&quot;16&quot;,&quot;container-title-short&quot;:&quot;&quot;},&quot;isTemporary&quot;:false}]},{&quot;citationID&quot;:&quot;MENDELEY_CITATION_26e9e18b-9384-472b-9c09-2a14c6b90b22&quot;,&quot;properties&quot;:{&quot;noteIndex&quot;:0},&quot;isEdited&quot;:false,&quot;manualOverride&quot;:{&quot;isManuallyOverridden&quot;:true,&quot;citeprocText&quot;:&quot;(Airiti Library_Comparative+Study+of+Artificial+Neural+Network+and+ARIMA+Models+in+Predicting+Exchange+Rate n.d.)&quot;,&quot;manualOverrideText&quot;:&quot;(Airiti . 2012)&quot;},&quot;citationTag&quot;:&quot;MENDELEY_CITATION_v3_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&quot;,&quot;citationItems&quot;:[{&quot;id&quot;:&quot;180cf562-051a-3bff-b48f-83fa4068edfc&quot;,&quot;itemData&quot;:{&quot;type&quot;:&quot;webpage&quot;,&quot;id&quot;:&quot;180cf562-051a-3bff-b48f-83fa4068edfc&quot;,&quot;title&quot;:&quot;Airiti Library_Comparative+Study+of+Artificial+Neural+Network+and+ARIMA+Models+in+Predicting+Exchange+Rate&quot;,&quot;accessed&quot;:{&quot;date-parts&quot;:[[2022,4,8]]},&quot;URL&quot;:&quot;https://www.airitilibrary.com/Publication/alDetailedMesh?docid=20407467-201211-201512080011-201512080011-4397-4403&quot;,&quot;container-title-short&quot;:&quot;&quot;},&quot;isTemporary&quot;:false}]},{&quot;citationID&quot;:&quot;MENDELEY_CITATION_b729bdf4-caf7-4f02-a77d-727c25d42385&quot;,&quot;properties&quot;:{&quot;noteIndex&quot;:0},&quot;isEdited&quot;:false,&quot;manualOverride&quot;:{&quot;isManuallyOverridden&quot;:false,&quot;citeprocText&quot;:&quot;(Huang et al. 2017)&quot;,&quot;manualOverrideText&quot;:&quot;&quot;},&quot;citationTag&quot;:&quot;MENDELEY_CITATION_v3_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&quot;,&quot;citationItems&quot;:[{&quot;id&quot;:&quot;d8152f96-04c7-3249-8cb8-db95c945fc1a&quot;,&quot;itemData&quot;:{&quot;type&quot;:&quot;article-journal&quot;,&quot;id&quot;:&quot;d8152f96-04c7-3249-8cb8-db95c945fc1a&quot;,&quot;title&quot;:&quot;SVM and SVM ensembles in breast cancer prediction&quot;,&quot;author&quot;:[{&quot;family&quot;:&quot;Huang&quot;,&quot;given&quot;:&quot;Min Wei&quot;,&quot;parse-names&quot;:false,&quot;dropping-particle&quot;:&quot;&quot;,&quot;non-dropping-particle&quot;:&quot;&quot;},{&quot;family&quot;:&quot;Chen&quot;,&quot;given&quot;:&quot;Chih Wen&quot;,&quot;parse-names&quot;:false,&quot;dropping-particle&quot;:&quot;&quot;,&quot;non-dropping-particle&quot;:&quot;&quot;},{&quot;family&quot;:&quot;Lin&quot;,&quot;given&quot;:&quot;Wei Chao&quot;,&quot;parse-names&quot;:false,&quot;dropping-particle&quot;:&quot;&quot;,&quot;non-dropping-particle&quot;:&quot;&quot;},{&quot;family&quot;:&quot;Ke&quot;,&quot;given&quot;:&quot;Shih Wen&quot;,&quot;parse-names&quot;:false,&quot;dropping-particle&quot;:&quot;&quot;,&quot;non-dropping-particle&quot;:&quot;&quot;},{&quot;family&quot;:&quot;Tsai&quot;,&quot;given&quot;:&quot;Chih Fong&quot;,&quot;parse-names&quot;:false,&quot;dropping-particle&quot;:&quot;&quot;,&quot;non-dropping-particle&quot;:&quot;&quot;}],&quot;container-title&quot;:&quot;PLoS ONE&quot;,&quot;DOI&quot;:&quot;10.1371/journal.pone.0161501&quot;,&quot;ISSN&quot;:&quot;19326203&quot;,&quot;issued&quot;:{&quot;date-parts&quot;:[[2017]]},&quot;abstract&quot;:&quot;Breast cancer is an all too common disease in women, making how to effectively predict it an active research problem. A number of statistical and machine learning techniques have been employed to develop various breast cancer prediction models. Among them, support vector machines (SVM) have been shown to outperform many related techniques. To construct the SVM classifier, it is first necessary to decide the kernel function, and different kernel functions can result in different prediction performance. However, there have been very few studies focused on examining the prediction performances of SVM based on different kernel functions. Moreover, it is unknown whether SVM classifier ensembles which have been proposed to improve the performance of single classifiers can outperform single SVM classifiers in terms of breast cancer prediction. Therefore, the aim of this paper is to fully assess the prediction performance of SVM and SVM ensembles over small and large scale breast cancer datasets. The classification accuracy, ROC, F-measure, and computational times of training SVM and SVM ensembles are compared. The experimental results show that linear kernel based SVM ensembles based on the bagging method and RBF kernel based SVM ensembles with the boosting method can be the better choices for a small scale dataset, where feature selection should be performed in the data pre-processing stage. For a large scale dataset, RBF kernel based SVM ensembles based on boosting perform better than the other classifiers.&quot;,&quot;issue&quot;:&quot;1&quot;,&quot;volume&quot;:&quot;12&quot;,&quot;container-title-short&quot;:&quot;&quot;},&quot;isTemporary&quot;:false}]},{&quot;citationID&quot;:&quot;MENDELEY_CITATION_55a706c0-a8ea-48cf-8a59-f1a91f095cf4&quot;,&quot;properties&quot;:{&quot;noteIndex&quot;:0},&quot;isEdited&quot;:false,&quot;manualOverride&quot;:{&quot;isManuallyOverridden&quot;:false,&quot;citeprocText&quot;:&quot;(Cortes and Vapnik 1995)&quot;,&quot;manualOverrideText&quot;:&quot;&quot;},&quot;citationTag&quot;:&quot;MENDELEY_CITATION_v3_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&quot;,&quot;citationItems&quot;:[{&quot;id&quot;:&quot;91fdac1e-70b8-3963-933c-03e1b0dcd6c6&quot;,&quot;itemData&quot;:{&quot;type&quot;:&quot;article-journal&quot;,&quot;id&quot;:&quot;91fdac1e-70b8-3963-933c-03e1b0dcd6c6&quot;,&quot;title&quot;:&quot;Support-vector networks&quot;,&quot;author&quot;:[{&quot;family&quot;:&quot;Cortes&quot;,&quot;given&quot;:&quot;Corinna&quot;,&quot;parse-names&quot;:false,&quot;dropping-particle&quot;:&quot;&quot;,&quot;non-dropping-particle&quot;:&quot;&quot;},{&quot;family&quot;:&quot;Vapnik&quot;,&quot;given&quot;:&quot;Vladimir&quot;,&quot;parse-names&quot;:false,&quot;dropping-particle&quot;:&quot;&quot;,&quot;non-dropping-particle&quot;:&quot;&quot;}],&quot;container-title&quot;:&quot;Machine Learning&quot;,&quot;accessed&quot;:{&quot;date-parts&quot;:[[2022,5,4]]},&quot;DOI&quot;:&quot;10.1007/BF00994018&quot;,&quot;ISSN&quot;:&quot;0885-6125&quot;,&quot;issued&quot;:{&quot;date-parts&quot;:[[1995,9]]},&quot;page&quot;:&quot;273-297&quot;,&quot;abstract&quot;:&quot;In this paper, the optimal margin algorithm is generalized\\nto non-separable problems by the introduction of slack\\nvariables in the statement of the optimization problem.&quot;,&quot;publisher&quot;:&quot;Springer Science and Business Media LLC&quot;,&quot;issue&quot;:&quot;3&quot;,&quot;volume&quot;:&quot;20&quot;,&quot;container-title-short&quot;:&quot;&quot;},&quot;isTemporary&quot;:false}]},{&quot;citationID&quot;:&quot;MENDELEY_CITATION_837f8644-c855-42f3-b502-1371ff76330d&quot;,&quot;properties&quot;:{&quot;noteIndex&quot;:0},&quot;isEdited&quot;:false,&quot;manualOverride&quot;:{&quot;isManuallyOverridden&quot;:true,&quot;citeprocText&quot;:&quot;(Tang et al. 2018)&quot;,&quot;manualOverrideText&quot;:&quot;(2018)&quot;},&quot;citationTag&quot;:&quot;MENDELEY_CITATION_v3_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&quot;,&quot;citationItems&quot;:[{&quot;id&quot;:&quot;d968cc42-6a99-39b5-97ca-ad1821c75d07&quot;,&quot;itemData&quot;:{&quot;type&quot;:&quot;article-journal&quot;,&quot;id&quot;:&quot;d968cc42-6a99-39b5-97ca-ad1821c75d07&quot;,&quot;title&quot;:&quot;K-nearest neighbor regression with principal component analysis for financial time series prediction&quot;,&quot;author&quot;:[{&quot;family&quot;:&quot;Tang&quot;,&quot;given&quot;:&quot;Li&quot;,&quot;parse-names&quot;:false,&quot;dropping-particle&quot;:&quot;&quot;,&quot;non-dropping-particle&quot;:&quot;&quot;},{&quot;family&quot;:&quot;Pan&quot;,&quot;given&quot;:&quot;Heping&quot;,&quot;parse-names&quot;:false,&quot;dropping-particle&quot;:&quot;&quot;,&quot;non-dropping-particle&quot;:&quot;&quot;},{&quot;family&quot;:&quot;Yao&quot;,&quot;given&quot;:&quot;Yiyong&quot;,&quot;parse-names&quot;:false,&quot;dropping-particle&quot;:&quot;&quot;,&quot;non-dropping-particle&quot;:&quot;&quot;}],&quot;container-title&quot;:&quot;ACM International Conference Proceeding Series&quot;,&quot;accessed&quot;:{&quot;date-parts&quot;:[[2022,5,4]]},&quot;DOI&quot;:&quot;10.1145/3194452.3194467&quot;,&quot;ISBN&quot;:&quot;9781450364195&quot;,&quot;issued&quot;:{&quot;date-parts&quot;:[[2018,3,12]]},&quot;page&quot;:&quot;127-131&quot;,&quot;abstract&quot;:&quot;This paper constructs an integrated model called PCA-KNN model for financial time series prediction. Based on a K-Nearest Neighbor (KNN) regression, a Principal Component Analysis (PCA) is applied to reduce redundancy information and data dimensionality. In a PCA-KNN model, the historical data set as input is generated by a sliding window, transformed by PCA to principal components with rich-information, and then input to KNN for prediction. In this paper, we integrate PCA with KNN that can not only reduce the data dimensionality to speed up the calculation of KNN, but also reduce redundancy information while remaining effective information improves the performance of KNN prediction. Two specific PCA-KNN models are tested on historical data sets of EUR/USD exchange rate and Chinese stock index during a 10-year period, achieving the best hit rate of 77.58%.&quot;,&quot;publisher&quot;:&quot;Association for Computing Machinery&quot;,&quot;container-title-short&quot;:&quot;&quot;},&quot;isTemporary&quot;:false}]},{&quot;citationID&quot;:&quot;MENDELEY_CITATION_d79b9dbf-0c5d-41e8-b465-3215fd343d2d&quot;,&quot;properties&quot;:{&quot;noteIndex&quot;:0},&quot;isEdited&quot;:false,&quot;manualOverride&quot;:{&quot;isManuallyOverridden&quot;:false,&quot;citeprocText&quot;:&quot;(Vector Autoregressive Models for Multivariate Time Series 2006)&quot;,&quot;manualOverrideText&quot;:&quot;&quot;},&quot;citationTag&quot;:&quot;MENDELEY_CITATION_v3_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&quot;,&quot;citationItems&quot;:[{&quot;id&quot;:&quot;9b3ecf77-092a-36b5-8179-3063a8feb577&quot;,&quot;itemData&quot;:{&quot;type&quot;:&quot;article-journal&quot;,&quot;id&quot;:&quot;9b3ecf77-092a-36b5-8179-3063a8feb577&quot;,&quot;title&quot;:&quot;Vector Autoregressive Models for Multivariate Time Series&quot;,&quot;container-title&quot;:&quot;Modeling Financial Time Series with S-PLUS®&quot;,&quot;accessed&quot;:{&quot;date-parts&quot;:[[2022,6,4]]},&quot;DOI&quot;:&quot;10.1007/978-0-387-32348-0_11&quot;,&quot;URL&quot;:&quot;https://link.springer.com/chapter/10.1007/978-0-387-32348-0_11&quot;,&quot;issued&quot;:{&quot;date-parts&quot;:[[2006,10,9]]},&quot;page&quot;:&quot;385-429&quot;,&quot;abstract&quot;:&quot;The vector autoregression (VAR) model is one of the most successful, flexible, and easy to use models for the analysis of multivariate time series. It is a natural extension of the univariate autoregressive model to dynamic multivariate time series. The VAR model has...&quot;,&quot;publisher&quot;:&quot;Springer, New York, NY&quot;,&quot;container-title-short&quot;:&quot;&quot;},&quot;isTemporary&quot;:false}]}]"/>
     <we:property name="MENDELEY_CITATIONS_STYLE" value="{&quot;id&quot;:&quot;https://www.zotero.org/styles/harvard-dundalk-institute-of-technology&quot;,&quot;title&quot;:&quot;Dundalk Institute of Technology - Harvard&quot;,&quot;format&quot;:&quot;author-date&quot;}"/>
   </we:properties>
   <we:bindings/>

</xml_diff>

<commit_message>
more visualisations and more writing to literature review
</commit_message>
<xml_diff>
--- a/literature_review.docx
+++ b/literature_review.docx
@@ -66,30 +66,51 @@
         <w:t xml:space="preserve"> </w:t>
       </w:r>
       <w:r>
-        <w:t xml:space="preserve">iteration is a deep dive into the suicide dataset for knowing the reasons behind suicides around the world. Though, several studies related to this topic had been done in the past (example: - </w:t>
-      </w:r>
-      <w:hyperlink r:id="rId6" w:history="1">
-        <w:r>
+        <w:t>iteration is a deep dive into the suicide dataset for knowing the reasons behind suicides around the world. Though, several studies related to this topic had been done in the past</w:t>
+      </w:r>
+      <w:r>
+        <w:t xml:space="preserve"> </w:t>
+      </w:r>
+      <w:sdt>
+        <w:sdtPr>
           <w:rPr>
-            <w:rStyle w:val="Hyperlink"/>
+            <w:color w:val="000000"/>
           </w:rPr>
-          <w:t>covid-19 time</w:t>
-        </w:r>
-      </w:hyperlink>
-      <w:r>
-        <w:rPr>
-          <w:rStyle w:val="Hyperlink"/>
-        </w:rPr>
-        <w:t xml:space="preserve"> s</w:t>
-      </w:r>
-      <w:r>
-        <w:rPr>
-          <w:rStyle w:val="Hyperlink"/>
-        </w:rPr>
-        <w:t>uicide research</w:t>
-      </w:r>
-      <w:r>
-        <w:t>). This study is going to make new findings useful for authorities to make policies that could reduce the mortality rate in the future. I will be looking at different aspects of suicide and predicting how much more suicides are going to happen in the coming years in different countries.</w:t>
+          <w:tag w:val="MENDELEY_CITATION_v3_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"/>
+          <w:id w:val="1778361246"/>
+          <w:placeholder>
+            <w:docPart w:val="DefaultPlaceholder_-1854013440"/>
+          </w:placeholder>
+        </w:sdtPr>
+        <w:sdtContent>
+          <w:r>
+            <w:rPr>
+              <w:color w:val="000000"/>
+            </w:rPr>
+            <w:t>John et al</w:t>
+          </w:r>
+        </w:sdtContent>
+      </w:sdt>
+      <w:r>
+        <w:t xml:space="preserve">. This study is going to make new findings </w:t>
+      </w:r>
+      <w:r>
+        <w:t xml:space="preserve">that are </w:t>
+      </w:r>
+      <w:r>
+        <w:t xml:space="preserve">useful for </w:t>
+      </w:r>
+      <w:r>
+        <w:t>govt. entities</w:t>
+      </w:r>
+      <w:r>
+        <w:t xml:space="preserve"> to make policies that could reduce the mortality rate in the future. I will be looking at different aspects of suicide</w:t>
+      </w:r>
+      <w:r>
+        <w:t>s</w:t>
+      </w:r>
+      <w:r>
+        <w:t xml:space="preserve"> and predicting how much more suicides are going to happen in the coming years in different countries.</w:t>
       </w:r>
     </w:p>
     <w:p>
@@ -219,7 +240,15 @@
         <w:t>time,</w:t>
       </w:r>
       <w:r>
-        <w:t xml:space="preserve"> we listen to a news about</w:t>
+        <w:t xml:space="preserve"> we listen to </w:t>
+      </w:r>
+      <w:proofErr w:type="gramStart"/>
+      <w:r>
+        <w:t>a</w:t>
+      </w:r>
+      <w:proofErr w:type="gramEnd"/>
+      <w:r>
+        <w:t xml:space="preserve"> news about</w:t>
       </w:r>
       <w:r>
         <w:t xml:space="preserve"> the number of people</w:t>
@@ -550,11 +579,400 @@
     </w:p>
     <w:p>
       <w:pPr>
-        <w:jc w:val="both"/>
-        <w:rPr>
-          <w:color w:val="000000"/>
-        </w:rPr>
-      </w:pPr>
+        <w:jc w:val="center"/>
+        <w:rPr>
+          <w:color w:val="000000"/>
+        </w:rPr>
+      </w:pPr>
+      <w:r>
+        <w:rPr>
+          <w:noProof/>
+        </w:rPr>
+        <w:drawing>
+          <wp:inline distT="0" distB="0" distL="0" distR="0" wp14:anchorId="68B4DFB1" wp14:editId="4E2A4B3E">
+            <wp:extent cx="4533900" cy="2333625"/>
+            <wp:effectExtent l="0" t="0" r="0" b="9525"/>
+            <wp:docPr id="12" name="Picture 12" descr="Map&#10;&#10;Description automatically generated"/>
+            <wp:cNvGraphicFramePr>
+              <a:graphicFrameLocks xmlns:a="http://schemas.openxmlformats.org/drawingml/2006/main" noChangeAspect="1"/>
+            </wp:cNvGraphicFramePr>
+            <a:graphic xmlns:a="http://schemas.openxmlformats.org/drawingml/2006/main">
+              <a:graphicData uri="http://schemas.openxmlformats.org/drawingml/2006/picture">
+                <pic:pic xmlns:pic="http://schemas.openxmlformats.org/drawingml/2006/picture">
+                  <pic:nvPicPr>
+                    <pic:cNvPr id="12" name="Picture 12" descr="Map&#10;&#10;Description automatically generated"/>
+                    <pic:cNvPicPr/>
+                  </pic:nvPicPr>
+                  <pic:blipFill>
+                    <a:blip r:embed="rId6"/>
+                    <a:stretch>
+                      <a:fillRect/>
+                    </a:stretch>
+                  </pic:blipFill>
+                  <pic:spPr>
+                    <a:xfrm>
+                      <a:off x="0" y="0"/>
+                      <a:ext cx="4533900" cy="2333625"/>
+                    </a:xfrm>
+                    <a:prstGeom prst="rect">
+                      <a:avLst/>
+                    </a:prstGeom>
+                  </pic:spPr>
+                </pic:pic>
+              </a:graphicData>
+            </a:graphic>
+          </wp:inline>
+        </w:drawing>
+      </w:r>
+    </w:p>
+    <w:p>
+      <w:pPr>
+        <w:jc w:val="center"/>
+        <w:rPr>
+          <w:color w:val="000000"/>
+        </w:rPr>
+      </w:pPr>
+      <w:r>
+        <w:rPr>
+          <w:noProof/>
+        </w:rPr>
+        <w:lastRenderedPageBreak/>
+        <w:drawing>
+          <wp:inline distT="0" distB="0" distL="0" distR="0" wp14:anchorId="754971B2" wp14:editId="1D9BA257">
+            <wp:extent cx="4933950" cy="3876675"/>
+            <wp:effectExtent l="0" t="0" r="0" b="9525"/>
+            <wp:docPr id="14" name="Picture 14" descr="Chart, bar chart&#10;&#10;Description automatically generated"/>
+            <wp:cNvGraphicFramePr>
+              <a:graphicFrameLocks xmlns:a="http://schemas.openxmlformats.org/drawingml/2006/main" noChangeAspect="1"/>
+            </wp:cNvGraphicFramePr>
+            <a:graphic xmlns:a="http://schemas.openxmlformats.org/drawingml/2006/main">
+              <a:graphicData uri="http://schemas.openxmlformats.org/drawingml/2006/picture">
+                <pic:pic xmlns:pic="http://schemas.openxmlformats.org/drawingml/2006/picture">
+                  <pic:nvPicPr>
+                    <pic:cNvPr id="14" name="Picture 14" descr="Chart, bar chart&#10;&#10;Description automatically generated"/>
+                    <pic:cNvPicPr/>
+                  </pic:nvPicPr>
+                  <pic:blipFill>
+                    <a:blip r:embed="rId7"/>
+                    <a:stretch>
+                      <a:fillRect/>
+                    </a:stretch>
+                  </pic:blipFill>
+                  <pic:spPr>
+                    <a:xfrm>
+                      <a:off x="0" y="0"/>
+                      <a:ext cx="4933950" cy="3876675"/>
+                    </a:xfrm>
+                    <a:prstGeom prst="rect">
+                      <a:avLst/>
+                    </a:prstGeom>
+                  </pic:spPr>
+                </pic:pic>
+              </a:graphicData>
+            </a:graphic>
+          </wp:inline>
+        </w:drawing>
+      </w:r>
+    </w:p>
+    <w:p>
+      <w:pPr>
+        <w:jc w:val="center"/>
+        <w:rPr>
+          <w:color w:val="000000"/>
+        </w:rPr>
+      </w:pPr>
+      <w:r>
+        <w:rPr>
+          <w:noProof/>
+        </w:rPr>
+        <w:drawing>
+          <wp:inline distT="0" distB="0" distL="0" distR="0" wp14:anchorId="40BF1D08" wp14:editId="3125CD62">
+            <wp:extent cx="5943600" cy="2338705"/>
+            <wp:effectExtent l="0" t="0" r="0" b="4445"/>
+            <wp:docPr id="13" name="Picture 13" descr="A screenshot of a computer&#10;&#10;Description automatically generated"/>
+            <wp:cNvGraphicFramePr>
+              <a:graphicFrameLocks xmlns:a="http://schemas.openxmlformats.org/drawingml/2006/main" noChangeAspect="1"/>
+            </wp:cNvGraphicFramePr>
+            <a:graphic xmlns:a="http://schemas.openxmlformats.org/drawingml/2006/main">
+              <a:graphicData uri="http://schemas.openxmlformats.org/drawingml/2006/picture">
+                <pic:pic xmlns:pic="http://schemas.openxmlformats.org/drawingml/2006/picture">
+                  <pic:nvPicPr>
+                    <pic:cNvPr id="13" name="Picture 13" descr="A screenshot of a computer&#10;&#10;Description automatically generated"/>
+                    <pic:cNvPicPr/>
+                  </pic:nvPicPr>
+                  <pic:blipFill>
+                    <a:blip r:embed="rId8"/>
+                    <a:stretch>
+                      <a:fillRect/>
+                    </a:stretch>
+                  </pic:blipFill>
+                  <pic:spPr>
+                    <a:xfrm>
+                      <a:off x="0" y="0"/>
+                      <a:ext cx="5943600" cy="2338705"/>
+                    </a:xfrm>
+                    <a:prstGeom prst="rect">
+                      <a:avLst/>
+                    </a:prstGeom>
+                  </pic:spPr>
+                </pic:pic>
+              </a:graphicData>
+            </a:graphic>
+          </wp:inline>
+        </w:drawing>
+      </w:r>
+    </w:p>
+    <w:p>
+      <w:pPr>
+        <w:jc w:val="center"/>
+        <w:rPr>
+          <w:color w:val="000000"/>
+        </w:rPr>
+      </w:pPr>
+    </w:p>
+    <w:p>
+      <w:pPr>
+        <w:jc w:val="center"/>
+        <w:rPr>
+          <w:color w:val="000000"/>
+        </w:rPr>
+      </w:pPr>
+      <w:r>
+        <w:rPr>
+          <w:noProof/>
+        </w:rPr>
+        <w:lastRenderedPageBreak/>
+        <w:drawing>
+          <wp:inline distT="0" distB="0" distL="0" distR="0" wp14:anchorId="25D53E85" wp14:editId="537D70AB">
+            <wp:extent cx="5943600" cy="6613525"/>
+            <wp:effectExtent l="0" t="0" r="0" b="0"/>
+            <wp:docPr id="15" name="Picture 15" descr="Chart&#10;&#10;Description automatically generated"/>
+            <wp:cNvGraphicFramePr>
+              <a:graphicFrameLocks xmlns:a="http://schemas.openxmlformats.org/drawingml/2006/main" noChangeAspect="1"/>
+            </wp:cNvGraphicFramePr>
+            <a:graphic xmlns:a="http://schemas.openxmlformats.org/drawingml/2006/main">
+              <a:graphicData uri="http://schemas.openxmlformats.org/drawingml/2006/picture">
+                <pic:pic xmlns:pic="http://schemas.openxmlformats.org/drawingml/2006/picture">
+                  <pic:nvPicPr>
+                    <pic:cNvPr id="15" name="Picture 15" descr="Chart&#10;&#10;Description automatically generated"/>
+                    <pic:cNvPicPr>
+                      <a:picLocks noChangeAspect="1" noChangeArrowheads="1"/>
+                    </pic:cNvPicPr>
+                  </pic:nvPicPr>
+                  <pic:blipFill>
+                    <a:blip r:embed="rId9">
+                      <a:extLst>
+                        <a:ext uri="{28A0092B-C50C-407E-A947-70E740481C1C}">
+                          <a14:useLocalDpi xmlns:a14="http://schemas.microsoft.com/office/drawing/2010/main" val="0"/>
+                        </a:ext>
+                      </a:extLst>
+                    </a:blip>
+                    <a:srcRect/>
+                    <a:stretch>
+                      <a:fillRect/>
+                    </a:stretch>
+                  </pic:blipFill>
+                  <pic:spPr bwMode="auto">
+                    <a:xfrm>
+                      <a:off x="0" y="0"/>
+                      <a:ext cx="5943600" cy="6613525"/>
+                    </a:xfrm>
+                    <a:prstGeom prst="rect">
+                      <a:avLst/>
+                    </a:prstGeom>
+                    <a:noFill/>
+                    <a:ln>
+                      <a:noFill/>
+                    </a:ln>
+                  </pic:spPr>
+                </pic:pic>
+              </a:graphicData>
+            </a:graphic>
+          </wp:inline>
+        </w:drawing>
+      </w:r>
+    </w:p>
+    <w:p>
+      <w:pPr>
+        <w:jc w:val="center"/>
+        <w:rPr>
+          <w:color w:val="000000"/>
+        </w:rPr>
+      </w:pPr>
+    </w:p>
+    <w:p>
+      <w:pPr>
+        <w:jc w:val="center"/>
+        <w:rPr>
+          <w:color w:val="000000"/>
+        </w:rPr>
+      </w:pPr>
+      <w:r>
+        <w:rPr>
+          <w:noProof/>
+        </w:rPr>
+        <w:lastRenderedPageBreak/>
+        <w:drawing>
+          <wp:inline distT="0" distB="0" distL="0" distR="0" wp14:anchorId="6935EF43" wp14:editId="48B911C6">
+            <wp:extent cx="5464810" cy="8229600"/>
+            <wp:effectExtent l="0" t="0" r="2540" b="0"/>
+            <wp:docPr id="16" name="Picture 16" descr="Graphical user interface, chart, histogram&#10;&#10;Description automatically generated"/>
+            <wp:cNvGraphicFramePr>
+              <a:graphicFrameLocks xmlns:a="http://schemas.openxmlformats.org/drawingml/2006/main" noChangeAspect="1"/>
+            </wp:cNvGraphicFramePr>
+            <a:graphic xmlns:a="http://schemas.openxmlformats.org/drawingml/2006/main">
+              <a:graphicData uri="http://schemas.openxmlformats.org/drawingml/2006/picture">
+                <pic:pic xmlns:pic="http://schemas.openxmlformats.org/drawingml/2006/picture">
+                  <pic:nvPicPr>
+                    <pic:cNvPr id="16" name="Picture 16" descr="Graphical user interface, chart, histogram&#10;&#10;Description automatically generated"/>
+                    <pic:cNvPicPr>
+                      <a:picLocks noChangeAspect="1" noChangeArrowheads="1"/>
+                    </pic:cNvPicPr>
+                  </pic:nvPicPr>
+                  <pic:blipFill>
+                    <a:blip r:embed="rId10">
+                      <a:extLst>
+                        <a:ext uri="{28A0092B-C50C-407E-A947-70E740481C1C}">
+                          <a14:useLocalDpi xmlns:a14="http://schemas.microsoft.com/office/drawing/2010/main" val="0"/>
+                        </a:ext>
+                      </a:extLst>
+                    </a:blip>
+                    <a:srcRect/>
+                    <a:stretch>
+                      <a:fillRect/>
+                    </a:stretch>
+                  </pic:blipFill>
+                  <pic:spPr bwMode="auto">
+                    <a:xfrm>
+                      <a:off x="0" y="0"/>
+                      <a:ext cx="5464810" cy="8229600"/>
+                    </a:xfrm>
+                    <a:prstGeom prst="rect">
+                      <a:avLst/>
+                    </a:prstGeom>
+                    <a:noFill/>
+                    <a:ln>
+                      <a:noFill/>
+                    </a:ln>
+                  </pic:spPr>
+                </pic:pic>
+              </a:graphicData>
+            </a:graphic>
+          </wp:inline>
+        </w:drawing>
+      </w:r>
+    </w:p>
+    <w:p>
+      <w:pPr>
+        <w:jc w:val="center"/>
+        <w:rPr>
+          <w:color w:val="000000"/>
+        </w:rPr>
+      </w:pPr>
+    </w:p>
+    <w:p>
+      <w:pPr>
+        <w:jc w:val="center"/>
+        <w:rPr>
+          <w:color w:val="000000"/>
+        </w:rPr>
+      </w:pPr>
+      <w:r>
+        <w:rPr>
+          <w:noProof/>
+        </w:rPr>
+        <w:drawing>
+          <wp:inline distT="0" distB="0" distL="0" distR="0" wp14:anchorId="3E7970D2" wp14:editId="53E9FBE8">
+            <wp:extent cx="3914775" cy="3038475"/>
+            <wp:effectExtent l="0" t="0" r="9525" b="9525"/>
+            <wp:docPr id="17" name="Picture 17" descr="Chart, line chart&#10;&#10;Description automatically generated"/>
+            <wp:cNvGraphicFramePr>
+              <a:graphicFrameLocks xmlns:a="http://schemas.openxmlformats.org/drawingml/2006/main" noChangeAspect="1"/>
+            </wp:cNvGraphicFramePr>
+            <a:graphic xmlns:a="http://schemas.openxmlformats.org/drawingml/2006/main">
+              <a:graphicData uri="http://schemas.openxmlformats.org/drawingml/2006/picture">
+                <pic:pic xmlns:pic="http://schemas.openxmlformats.org/drawingml/2006/picture">
+                  <pic:nvPicPr>
+                    <pic:cNvPr id="17" name="Picture 17" descr="Chart, line chart&#10;&#10;Description automatically generated"/>
+                    <pic:cNvPicPr/>
+                  </pic:nvPicPr>
+                  <pic:blipFill>
+                    <a:blip r:embed="rId11"/>
+                    <a:stretch>
+                      <a:fillRect/>
+                    </a:stretch>
+                  </pic:blipFill>
+                  <pic:spPr>
+                    <a:xfrm>
+                      <a:off x="0" y="0"/>
+                      <a:ext cx="3914775" cy="3038475"/>
+                    </a:xfrm>
+                    <a:prstGeom prst="rect">
+                      <a:avLst/>
+                    </a:prstGeom>
+                  </pic:spPr>
+                </pic:pic>
+              </a:graphicData>
+            </a:graphic>
+          </wp:inline>
+        </w:drawing>
+      </w:r>
+    </w:p>
+    <w:p>
+      <w:pPr>
+        <w:jc w:val="center"/>
+        <w:rPr>
+          <w:color w:val="000000"/>
+        </w:rPr>
+      </w:pPr>
+    </w:p>
+    <w:p>
+      <w:pPr>
+        <w:jc w:val="center"/>
+        <w:rPr>
+          <w:color w:val="000000"/>
+        </w:rPr>
+      </w:pPr>
+      <w:r>
+        <w:rPr>
+          <w:noProof/>
+        </w:rPr>
+        <w:drawing>
+          <wp:inline distT="0" distB="0" distL="0" distR="0" wp14:anchorId="4BF75D33" wp14:editId="6AFA050F">
+            <wp:extent cx="5943600" cy="2430780"/>
+            <wp:effectExtent l="0" t="0" r="0" b="7620"/>
+            <wp:docPr id="18" name="Picture 18" descr="Chart, histogram&#10;&#10;Description automatically generated"/>
+            <wp:cNvGraphicFramePr>
+              <a:graphicFrameLocks xmlns:a="http://schemas.openxmlformats.org/drawingml/2006/main" noChangeAspect="1"/>
+            </wp:cNvGraphicFramePr>
+            <a:graphic xmlns:a="http://schemas.openxmlformats.org/drawingml/2006/main">
+              <a:graphicData uri="http://schemas.openxmlformats.org/drawingml/2006/picture">
+                <pic:pic xmlns:pic="http://schemas.openxmlformats.org/drawingml/2006/picture">
+                  <pic:nvPicPr>
+                    <pic:cNvPr id="18" name="Picture 18" descr="Chart, histogram&#10;&#10;Description automatically generated"/>
+                    <pic:cNvPicPr/>
+                  </pic:nvPicPr>
+                  <pic:blipFill>
+                    <a:blip r:embed="rId12"/>
+                    <a:stretch>
+                      <a:fillRect/>
+                    </a:stretch>
+                  </pic:blipFill>
+                  <pic:spPr>
+                    <a:xfrm>
+                      <a:off x="0" y="0"/>
+                      <a:ext cx="5943600" cy="2430780"/>
+                    </a:xfrm>
+                    <a:prstGeom prst="rect">
+                      <a:avLst/>
+                    </a:prstGeom>
+                  </pic:spPr>
+                </pic:pic>
+              </a:graphicData>
+            </a:graphic>
+          </wp:inline>
+        </w:drawing>
+      </w:r>
     </w:p>
     <w:p>
       <w:pPr>
@@ -654,6 +1072,483 @@
     </w:p>
     <w:p>
       <w:pPr>
+        <w:jc w:val="center"/>
+        <w:rPr>
+          <w:noProof/>
+        </w:rPr>
+      </w:pPr>
+    </w:p>
+    <w:p>
+      <w:pPr>
+        <w:jc w:val="center"/>
+        <w:rPr>
+          <w:color w:val="000000"/>
+        </w:rPr>
+      </w:pPr>
+      <w:r>
+        <w:rPr>
+          <w:noProof/>
+        </w:rPr>
+        <w:lastRenderedPageBreak/>
+        <w:drawing>
+          <wp:inline distT="0" distB="0" distL="0" distR="0" wp14:anchorId="0858585A" wp14:editId="2B8E4CED">
+            <wp:extent cx="3743865" cy="2475781"/>
+            <wp:effectExtent l="0" t="0" r="0" b="1270"/>
+            <wp:docPr id="7" name="Picture 7" descr="Chart, line chart&#10;&#10;Description automatically generated"/>
+            <wp:cNvGraphicFramePr>
+              <a:graphicFrameLocks xmlns:a="http://schemas.openxmlformats.org/drawingml/2006/main" noChangeAspect="1"/>
+            </wp:cNvGraphicFramePr>
+            <a:graphic xmlns:a="http://schemas.openxmlformats.org/drawingml/2006/main">
+              <a:graphicData uri="http://schemas.openxmlformats.org/drawingml/2006/picture">
+                <pic:pic xmlns:pic="http://schemas.openxmlformats.org/drawingml/2006/picture">
+                  <pic:nvPicPr>
+                    <pic:cNvPr id="7" name="Picture 7" descr="Chart, line chart&#10;&#10;Description automatically generated"/>
+                    <pic:cNvPicPr/>
+                  </pic:nvPicPr>
+                  <pic:blipFill rotWithShape="1">
+                    <a:blip r:embed="rId13"/>
+                    <a:srcRect l="1345" t="2005" r="1351" b="2070"/>
+                    <a:stretch/>
+                  </pic:blipFill>
+                  <pic:spPr bwMode="auto">
+                    <a:xfrm>
+                      <a:off x="0" y="0"/>
+                      <a:ext cx="3744327" cy="2476086"/>
+                    </a:xfrm>
+                    <a:prstGeom prst="rect">
+                      <a:avLst/>
+                    </a:prstGeom>
+                    <a:ln>
+                      <a:noFill/>
+                    </a:ln>
+                    <a:extLst>
+                      <a:ext uri="{53640926-AAD7-44D8-BBD7-CCE9431645EC}">
+                        <a14:shadowObscured xmlns:a14="http://schemas.microsoft.com/office/drawing/2010/main"/>
+                      </a:ext>
+                    </a:extLst>
+                  </pic:spPr>
+                </pic:pic>
+              </a:graphicData>
+            </a:graphic>
+          </wp:inline>
+        </w:drawing>
+      </w:r>
+    </w:p>
+    <w:p>
+      <w:pPr>
+        <w:jc w:val="center"/>
+        <w:rPr>
+          <w:noProof/>
+        </w:rPr>
+      </w:pPr>
+    </w:p>
+    <w:p>
+      <w:pPr>
+        <w:jc w:val="center"/>
+        <w:rPr>
+          <w:noProof/>
+        </w:rPr>
+      </w:pPr>
+    </w:p>
+    <w:p>
+      <w:pPr>
+        <w:jc w:val="center"/>
+        <w:rPr>
+          <w:noProof/>
+        </w:rPr>
+      </w:pPr>
+    </w:p>
+    <w:p>
+      <w:pPr>
+        <w:jc w:val="center"/>
+        <w:rPr>
+          <w:noProof/>
+        </w:rPr>
+      </w:pPr>
+    </w:p>
+    <w:p>
+      <w:pPr>
+        <w:jc w:val="center"/>
+        <w:rPr>
+          <w:color w:val="000000"/>
+        </w:rPr>
+      </w:pPr>
+      <w:r>
+        <w:rPr>
+          <w:noProof/>
+        </w:rPr>
+        <w:lastRenderedPageBreak/>
+        <w:drawing>
+          <wp:inline distT="0" distB="0" distL="0" distR="0" wp14:anchorId="64EB0767" wp14:editId="082B95A0">
+            <wp:extent cx="4760076" cy="4596765"/>
+            <wp:effectExtent l="0" t="0" r="2540" b="0"/>
+            <wp:docPr id="5" name="Picture 5" descr="Graphical user interface, chart&#10;&#10;Description automatically generated"/>
+            <wp:cNvGraphicFramePr>
+              <a:graphicFrameLocks xmlns:a="http://schemas.openxmlformats.org/drawingml/2006/main" noChangeAspect="1"/>
+            </wp:cNvGraphicFramePr>
+            <a:graphic xmlns:a="http://schemas.openxmlformats.org/drawingml/2006/main">
+              <a:graphicData uri="http://schemas.openxmlformats.org/drawingml/2006/picture">
+                <pic:pic xmlns:pic="http://schemas.openxmlformats.org/drawingml/2006/picture">
+                  <pic:nvPicPr>
+                    <pic:cNvPr id="5" name="Picture 5" descr="Graphical user interface, chart&#10;&#10;Description automatically generated"/>
+                    <pic:cNvPicPr/>
+                  </pic:nvPicPr>
+                  <pic:blipFill rotWithShape="1">
+                    <a:blip r:embed="rId14"/>
+                    <a:srcRect l="1241" t="1643" r="927" b="1024"/>
+                    <a:stretch/>
+                  </pic:blipFill>
+                  <pic:spPr bwMode="auto">
+                    <a:xfrm>
+                      <a:off x="0" y="0"/>
+                      <a:ext cx="4761230" cy="4597879"/>
+                    </a:xfrm>
+                    <a:prstGeom prst="rect">
+                      <a:avLst/>
+                    </a:prstGeom>
+                    <a:ln>
+                      <a:noFill/>
+                    </a:ln>
+                    <a:extLst>
+                      <a:ext uri="{53640926-AAD7-44D8-BBD7-CCE9431645EC}">
+                        <a14:shadowObscured xmlns:a14="http://schemas.microsoft.com/office/drawing/2010/main"/>
+                      </a:ext>
+                    </a:extLst>
+                  </pic:spPr>
+                </pic:pic>
+              </a:graphicData>
+            </a:graphic>
+          </wp:inline>
+        </w:drawing>
+      </w:r>
+    </w:p>
+    <w:p>
+      <w:pPr>
+        <w:jc w:val="both"/>
+        <w:rPr>
+          <w:color w:val="000000"/>
+        </w:rPr>
+      </w:pPr>
+    </w:p>
+    <w:p>
+      <w:pPr>
+        <w:jc w:val="both"/>
+        <w:rPr>
+          <w:noProof/>
+        </w:rPr>
+      </w:pPr>
+    </w:p>
+    <w:p>
+      <w:pPr>
+        <w:jc w:val="both"/>
+        <w:rPr>
+          <w:color w:val="000000"/>
+        </w:rPr>
+      </w:pPr>
+      <w:r>
+        <w:rPr>
+          <w:noProof/>
+        </w:rPr>
+        <w:lastRenderedPageBreak/>
+        <w:drawing>
+          <wp:inline distT="0" distB="0" distL="0" distR="0" wp14:anchorId="62CF3DCD" wp14:editId="5E008ADD">
+            <wp:extent cx="5943600" cy="4226943"/>
+            <wp:effectExtent l="0" t="0" r="0" b="2540"/>
+            <wp:docPr id="6" name="Picture 6" descr="A screenshot of a computer&#10;&#10;Description automatically generated with medium confidence"/>
+            <wp:cNvGraphicFramePr>
+              <a:graphicFrameLocks xmlns:a="http://schemas.openxmlformats.org/drawingml/2006/main" noChangeAspect="1"/>
+            </wp:cNvGraphicFramePr>
+            <a:graphic xmlns:a="http://schemas.openxmlformats.org/drawingml/2006/main">
+              <a:graphicData uri="http://schemas.openxmlformats.org/drawingml/2006/picture">
+                <pic:pic xmlns:pic="http://schemas.openxmlformats.org/drawingml/2006/picture">
+                  <pic:nvPicPr>
+                    <pic:cNvPr id="6" name="Picture 6" descr="A screenshot of a computer&#10;&#10;Description automatically generated with medium confidence"/>
+                    <pic:cNvPicPr/>
+                  </pic:nvPicPr>
+                  <pic:blipFill rotWithShape="1">
+                    <a:blip r:embed="rId15"/>
+                    <a:srcRect b="2525"/>
+                    <a:stretch/>
+                  </pic:blipFill>
+                  <pic:spPr bwMode="auto">
+                    <a:xfrm>
+                      <a:off x="0" y="0"/>
+                      <a:ext cx="5943600" cy="4226943"/>
+                    </a:xfrm>
+                    <a:prstGeom prst="rect">
+                      <a:avLst/>
+                    </a:prstGeom>
+                    <a:ln>
+                      <a:noFill/>
+                    </a:ln>
+                    <a:extLst>
+                      <a:ext uri="{53640926-AAD7-44D8-BBD7-CCE9431645EC}">
+                        <a14:shadowObscured xmlns:a14="http://schemas.microsoft.com/office/drawing/2010/main"/>
+                      </a:ext>
+                    </a:extLst>
+                  </pic:spPr>
+                </pic:pic>
+              </a:graphicData>
+            </a:graphic>
+          </wp:inline>
+        </w:drawing>
+      </w:r>
+    </w:p>
+    <w:p>
+      <w:pPr>
+        <w:shd w:val="clear" w:color="auto" w:fill="0A0F17"/>
+        <w:spacing w:after="0" w:line="285" w:lineRule="atLeast"/>
+        <w:rPr>
+          <w:rFonts w:ascii="Cascadia Code" w:eastAsia="Times New Roman" w:hAnsi="Cascadia Code" w:cs="Cascadia Code"/>
+          <w:color w:val="BAC6DB"/>
+          <w:sz w:val="21"/>
+          <w:szCs w:val="21"/>
+        </w:rPr>
+      </w:pPr>
+      <w:r>
+        <w:rPr>
+          <w:rFonts w:ascii="Cascadia Code" w:eastAsia="Times New Roman" w:hAnsi="Cascadia Code" w:cs="Cascadia Code"/>
+          <w:b/>
+          <w:bCs/>
+          <w:color w:val="C2D94C"/>
+          <w:sz w:val="21"/>
+          <w:szCs w:val="21"/>
+        </w:rPr>
+        <w:t>grid search ARIMA parameters for time series</w:t>
+      </w:r>
+    </w:p>
+    <w:p>
+      <w:pPr>
+        <w:jc w:val="center"/>
+        <w:rPr>
+          <w:color w:val="000000"/>
+        </w:rPr>
+      </w:pPr>
+      <w:r>
+        <w:rPr>
+          <w:noProof/>
+        </w:rPr>
+        <w:lastRenderedPageBreak/>
+        <w:drawing>
+          <wp:inline distT="0" distB="0" distL="0" distR="0" wp14:anchorId="319C98DA" wp14:editId="5FA0BDDB">
+            <wp:extent cx="3133725" cy="5200650"/>
+            <wp:effectExtent l="0" t="0" r="9525" b="0"/>
+            <wp:docPr id="8" name="Picture 8" descr="Text&#10;&#10;Description automatically generated"/>
+            <wp:cNvGraphicFramePr>
+              <a:graphicFrameLocks xmlns:a="http://schemas.openxmlformats.org/drawingml/2006/main" noChangeAspect="1"/>
+            </wp:cNvGraphicFramePr>
+            <a:graphic xmlns:a="http://schemas.openxmlformats.org/drawingml/2006/main">
+              <a:graphicData uri="http://schemas.openxmlformats.org/drawingml/2006/picture">
+                <pic:pic xmlns:pic="http://schemas.openxmlformats.org/drawingml/2006/picture">
+                  <pic:nvPicPr>
+                    <pic:cNvPr id="8" name="Picture 8" descr="Text&#10;&#10;Description automatically generated"/>
+                    <pic:cNvPicPr/>
+                  </pic:nvPicPr>
+                  <pic:blipFill>
+                    <a:blip r:embed="rId16"/>
+                    <a:stretch>
+                      <a:fillRect/>
+                    </a:stretch>
+                  </pic:blipFill>
+                  <pic:spPr>
+                    <a:xfrm>
+                      <a:off x="0" y="0"/>
+                      <a:ext cx="3133725" cy="5200650"/>
+                    </a:xfrm>
+                    <a:prstGeom prst="rect">
+                      <a:avLst/>
+                    </a:prstGeom>
+                  </pic:spPr>
+                </pic:pic>
+              </a:graphicData>
+            </a:graphic>
+          </wp:inline>
+        </w:drawing>
+      </w:r>
+    </w:p>
+    <w:p>
+      <w:pPr>
+        <w:jc w:val="both"/>
+        <w:rPr>
+          <w:color w:val="000000"/>
+        </w:rPr>
+      </w:pPr>
+    </w:p>
+    <w:p>
+      <w:pPr>
+        <w:jc w:val="both"/>
+        <w:rPr>
+          <w:color w:val="000000"/>
+        </w:rPr>
+      </w:pPr>
+      <w:r>
+        <w:rPr>
+          <w:color w:val="000000"/>
+        </w:rPr>
+        <w:t>Another Model used for the time series data is VAR model. Vector Auto Regression.</w:t>
+      </w:r>
+    </w:p>
+    <w:p>
+      <w:pPr>
+        <w:jc w:val="both"/>
+        <w:rPr>
+          <w:color w:val="000000"/>
+        </w:rPr>
+      </w:pPr>
+      <w:r>
+        <w:rPr>
+          <w:noProof/>
+        </w:rPr>
+        <w:drawing>
+          <wp:inline distT="0" distB="0" distL="0" distR="0" wp14:anchorId="5DFF55DF" wp14:editId="31A83591">
+            <wp:extent cx="5943600" cy="1842770"/>
+            <wp:effectExtent l="0" t="0" r="0" b="5080"/>
+            <wp:docPr id="10" name="Picture 10" descr="A picture containing graphical user interface&#10;&#10;Description automatically generated"/>
+            <wp:cNvGraphicFramePr>
+              <a:graphicFrameLocks xmlns:a="http://schemas.openxmlformats.org/drawingml/2006/main" noChangeAspect="1"/>
+            </wp:cNvGraphicFramePr>
+            <a:graphic xmlns:a="http://schemas.openxmlformats.org/drawingml/2006/main">
+              <a:graphicData uri="http://schemas.openxmlformats.org/drawingml/2006/picture">
+                <pic:pic xmlns:pic="http://schemas.openxmlformats.org/drawingml/2006/picture">
+                  <pic:nvPicPr>
+                    <pic:cNvPr id="10" name="Picture 10" descr="A picture containing graphical user interface&#10;&#10;Description automatically generated"/>
+                    <pic:cNvPicPr/>
+                  </pic:nvPicPr>
+                  <pic:blipFill>
+                    <a:blip r:embed="rId17"/>
+                    <a:stretch>
+                      <a:fillRect/>
+                    </a:stretch>
+                  </pic:blipFill>
+                  <pic:spPr>
+                    <a:xfrm>
+                      <a:off x="0" y="0"/>
+                      <a:ext cx="5943600" cy="1842770"/>
+                    </a:xfrm>
+                    <a:prstGeom prst="rect">
+                      <a:avLst/>
+                    </a:prstGeom>
+                  </pic:spPr>
+                </pic:pic>
+              </a:graphicData>
+            </a:graphic>
+          </wp:inline>
+        </w:drawing>
+      </w:r>
+    </w:p>
+    <w:p>
+      <w:pPr>
+        <w:jc w:val="center"/>
+        <w:rPr>
+          <w:color w:val="000000"/>
+        </w:rPr>
+      </w:pPr>
+      <w:r>
+        <w:rPr>
+          <w:noProof/>
+        </w:rPr>
+        <w:lastRenderedPageBreak/>
+        <w:drawing>
+          <wp:inline distT="0" distB="0" distL="0" distR="0" wp14:anchorId="1F946029" wp14:editId="1A39BA19">
+            <wp:extent cx="2371725" cy="6372225"/>
+            <wp:effectExtent l="0" t="0" r="9525" b="9525"/>
+            <wp:docPr id="9" name="Picture 9" descr="A screenshot of a computer&#10;&#10;Description automatically generated with medium confidence"/>
+            <wp:cNvGraphicFramePr>
+              <a:graphicFrameLocks xmlns:a="http://schemas.openxmlformats.org/drawingml/2006/main" noChangeAspect="1"/>
+            </wp:cNvGraphicFramePr>
+            <a:graphic xmlns:a="http://schemas.openxmlformats.org/drawingml/2006/main">
+              <a:graphicData uri="http://schemas.openxmlformats.org/drawingml/2006/picture">
+                <pic:pic xmlns:pic="http://schemas.openxmlformats.org/drawingml/2006/picture">
+                  <pic:nvPicPr>
+                    <pic:cNvPr id="9" name="Picture 9" descr="A screenshot of a computer&#10;&#10;Description automatically generated with medium confidence"/>
+                    <pic:cNvPicPr/>
+                  </pic:nvPicPr>
+                  <pic:blipFill>
+                    <a:blip r:embed="rId18"/>
+                    <a:stretch>
+                      <a:fillRect/>
+                    </a:stretch>
+                  </pic:blipFill>
+                  <pic:spPr>
+                    <a:xfrm>
+                      <a:off x="0" y="0"/>
+                      <a:ext cx="2371725" cy="6372225"/>
+                    </a:xfrm>
+                    <a:prstGeom prst="rect">
+                      <a:avLst/>
+                    </a:prstGeom>
+                  </pic:spPr>
+                </pic:pic>
+              </a:graphicData>
+            </a:graphic>
+          </wp:inline>
+        </w:drawing>
+      </w:r>
+    </w:p>
+    <w:p>
+      <w:pPr>
+        <w:jc w:val="center"/>
+        <w:rPr>
+          <w:color w:val="000000"/>
+        </w:rPr>
+      </w:pPr>
+      <w:r>
+        <w:rPr>
+          <w:noProof/>
+        </w:rPr>
+        <w:lastRenderedPageBreak/>
+        <w:drawing>
+          <wp:inline distT="0" distB="0" distL="0" distR="0" wp14:anchorId="25DA7A24" wp14:editId="4D86D962">
+            <wp:extent cx="4546121" cy="4546121"/>
+            <wp:effectExtent l="0" t="0" r="6985" b="6985"/>
+            <wp:docPr id="11" name="Picture 11" descr="Chart, line chart&#10;&#10;Description automatically generated"/>
+            <wp:cNvGraphicFramePr>
+              <a:graphicFrameLocks xmlns:a="http://schemas.openxmlformats.org/drawingml/2006/main" noChangeAspect="1"/>
+            </wp:cNvGraphicFramePr>
+            <a:graphic xmlns:a="http://schemas.openxmlformats.org/drawingml/2006/main">
+              <a:graphicData uri="http://schemas.openxmlformats.org/drawingml/2006/picture">
+                <pic:pic xmlns:pic="http://schemas.openxmlformats.org/drawingml/2006/picture">
+                  <pic:nvPicPr>
+                    <pic:cNvPr id="11" name="Picture 11" descr="Chart, line chart&#10;&#10;Description automatically generated"/>
+                    <pic:cNvPicPr>
+                      <a:picLocks noChangeAspect="1" noChangeArrowheads="1"/>
+                    </pic:cNvPicPr>
+                  </pic:nvPicPr>
+                  <pic:blipFill>
+                    <a:blip r:embed="rId19" cstate="print">
+                      <a:extLst>
+                        <a:ext uri="{28A0092B-C50C-407E-A947-70E740481C1C}">
+                          <a14:useLocalDpi xmlns:a14="http://schemas.microsoft.com/office/drawing/2010/main" val="0"/>
+                        </a:ext>
+                      </a:extLst>
+                    </a:blip>
+                    <a:srcRect/>
+                    <a:stretch>
+                      <a:fillRect/>
+                    </a:stretch>
+                  </pic:blipFill>
+                  <pic:spPr bwMode="auto">
+                    <a:xfrm>
+                      <a:off x="0" y="0"/>
+                      <a:ext cx="4552342" cy="4552342"/>
+                    </a:xfrm>
+                    <a:prstGeom prst="rect">
+                      <a:avLst/>
+                    </a:prstGeom>
+                    <a:noFill/>
+                    <a:ln>
+                      <a:noFill/>
+                    </a:ln>
+                  </pic:spPr>
+                </pic:pic>
+              </a:graphicData>
+            </a:graphic>
+          </wp:inline>
+        </w:drawing>
+      </w:r>
+    </w:p>
+    <w:p>
+      <w:pPr>
         <w:rPr>
           <w:b/>
           <w:bCs/>
@@ -708,7 +1603,23 @@
           <w:sz w:val="24"/>
           <w:szCs w:val="24"/>
         </w:rPr>
-        <w:t>I have created 3 models in ARMA , Auto regression and Vector Auto regression. Using mean squared error and R-</w:t>
+        <w:t xml:space="preserve">I have created 3 models in </w:t>
+      </w:r>
+      <w:proofErr w:type="gramStart"/>
+      <w:r>
+        <w:rPr>
+          <w:sz w:val="24"/>
+          <w:szCs w:val="24"/>
+        </w:rPr>
+        <w:t>ARMA ,</w:t>
+      </w:r>
+      <w:proofErr w:type="gramEnd"/>
+      <w:r>
+        <w:rPr>
+          <w:sz w:val="24"/>
+          <w:szCs w:val="24"/>
+        </w:rPr>
+        <w:t xml:space="preserve"> Auto regression and Vector Auto regression. Using mean squared error and R-</w:t>
       </w:r>
       <w:r>
         <w:rPr>
@@ -731,14 +1642,168 @@
         </w:rPr>
         <w:t xml:space="preserve"> </w:t>
       </w:r>
-    </w:p>
-    <w:p>
-      <w:pPr>
-        <w:rPr>
-          <w:sz w:val="24"/>
-          <w:szCs w:val="24"/>
-        </w:rPr>
-      </w:pPr>
+      <w:r>
+        <w:rPr>
+          <w:sz w:val="24"/>
+          <w:szCs w:val="24"/>
+        </w:rPr>
+        <w:t xml:space="preserve"> Initial modeling was done on time series of “Republic of Russia”. Final modeling </w:t>
+      </w:r>
+      <w:proofErr w:type="spellStart"/>
+      <w:r>
+        <w:rPr>
+          <w:sz w:val="24"/>
+          <w:szCs w:val="24"/>
+        </w:rPr>
+        <w:t>wll</w:t>
+      </w:r>
+      <w:proofErr w:type="spellEnd"/>
+      <w:r>
+        <w:rPr>
+          <w:sz w:val="24"/>
+          <w:szCs w:val="24"/>
+        </w:rPr>
+        <w:t xml:space="preserve"> be done on live website using python Dash or </w:t>
+      </w:r>
+      <w:proofErr w:type="spellStart"/>
+      <w:r>
+        <w:rPr>
+          <w:sz w:val="24"/>
+          <w:szCs w:val="24"/>
+        </w:rPr>
+        <w:t>Streamlit</w:t>
+      </w:r>
+      <w:proofErr w:type="spellEnd"/>
+      <w:r>
+        <w:rPr>
+          <w:sz w:val="24"/>
+          <w:szCs w:val="24"/>
+        </w:rPr>
+        <w:t>.</w:t>
+      </w:r>
+    </w:p>
+    <w:p>
+      <w:pPr>
+        <w:rPr>
+          <w:sz w:val="24"/>
+          <w:szCs w:val="24"/>
+        </w:rPr>
+      </w:pPr>
+    </w:p>
+    <w:p>
+      <w:pPr>
+        <w:jc w:val="center"/>
+        <w:rPr>
+          <w:sz w:val="24"/>
+          <w:szCs w:val="24"/>
+        </w:rPr>
+      </w:pPr>
+      <w:r>
+        <w:rPr>
+          <w:noProof/>
+        </w:rPr>
+        <w:lastRenderedPageBreak/>
+        <w:drawing>
+          <wp:inline distT="0" distB="0" distL="0" distR="0" wp14:anchorId="26A0A3D9" wp14:editId="7BBA8C01">
+            <wp:extent cx="2457450" cy="5505450"/>
+            <wp:effectExtent l="0" t="0" r="0" b="0"/>
+            <wp:docPr id="4" name="Picture 4" descr="Graphical user interface&#10;&#10;Description automatically generated with medium confidence"/>
+            <wp:cNvGraphicFramePr>
+              <a:graphicFrameLocks xmlns:a="http://schemas.openxmlformats.org/drawingml/2006/main" noChangeAspect="1"/>
+            </wp:cNvGraphicFramePr>
+            <a:graphic xmlns:a="http://schemas.openxmlformats.org/drawingml/2006/main">
+              <a:graphicData uri="http://schemas.openxmlformats.org/drawingml/2006/picture">
+                <pic:pic xmlns:pic="http://schemas.openxmlformats.org/drawingml/2006/picture">
+                  <pic:nvPicPr>
+                    <pic:cNvPr id="4" name="Picture 4" descr="Graphical user interface&#10;&#10;Description automatically generated with medium confidence"/>
+                    <pic:cNvPicPr/>
+                  </pic:nvPicPr>
+                  <pic:blipFill>
+                    <a:blip r:embed="rId20"/>
+                    <a:stretch>
+                      <a:fillRect/>
+                    </a:stretch>
+                  </pic:blipFill>
+                  <pic:spPr>
+                    <a:xfrm>
+                      <a:off x="0" y="0"/>
+                      <a:ext cx="2457450" cy="5505450"/>
+                    </a:xfrm>
+                    <a:prstGeom prst="rect">
+                      <a:avLst/>
+                    </a:prstGeom>
+                  </pic:spPr>
+                </pic:pic>
+              </a:graphicData>
+            </a:graphic>
+          </wp:inline>
+        </w:drawing>
+      </w:r>
+    </w:p>
+    <w:p>
+      <w:pPr>
+        <w:jc w:val="center"/>
+        <w:rPr>
+          <w:noProof/>
+        </w:rPr>
+      </w:pPr>
+    </w:p>
+    <w:p>
+      <w:pPr>
+        <w:jc w:val="center"/>
+        <w:rPr>
+          <w:sz w:val="24"/>
+          <w:szCs w:val="24"/>
+        </w:rPr>
+      </w:pPr>
+      <w:r>
+        <w:rPr>
+          <w:noProof/>
+        </w:rPr>
+        <w:lastRenderedPageBreak/>
+        <w:drawing>
+          <wp:inline distT="0" distB="0" distL="0" distR="0" wp14:anchorId="4A90AF77" wp14:editId="05CBFA4D">
+            <wp:extent cx="3812875" cy="2621915"/>
+            <wp:effectExtent l="0" t="0" r="0" b="6985"/>
+            <wp:docPr id="3" name="Picture 3" descr="Chart, line chart&#10;&#10;Description automatically generated"/>
+            <wp:cNvGraphicFramePr>
+              <a:graphicFrameLocks xmlns:a="http://schemas.openxmlformats.org/drawingml/2006/main" noChangeAspect="1"/>
+            </wp:cNvGraphicFramePr>
+            <a:graphic xmlns:a="http://schemas.openxmlformats.org/drawingml/2006/main">
+              <a:graphicData uri="http://schemas.openxmlformats.org/drawingml/2006/picture">
+                <pic:pic xmlns:pic="http://schemas.openxmlformats.org/drawingml/2006/picture">
+                  <pic:nvPicPr>
+                    <pic:cNvPr id="3" name="Picture 3" descr="Chart, line chart&#10;&#10;Description automatically generated"/>
+                    <pic:cNvPicPr/>
+                  </pic:nvPicPr>
+                  <pic:blipFill rotWithShape="1">
+                    <a:blip r:embed="rId21"/>
+                    <a:srcRect l="1104" t="1579" r="1243" b="2492"/>
+                    <a:stretch/>
+                  </pic:blipFill>
+                  <pic:spPr bwMode="auto">
+                    <a:xfrm>
+                      <a:off x="0" y="0"/>
+                      <a:ext cx="3813612" cy="2622422"/>
+                    </a:xfrm>
+                    <a:prstGeom prst="rect">
+                      <a:avLst/>
+                    </a:prstGeom>
+                    <a:ln>
+                      <a:noFill/>
+                    </a:ln>
+                    <a:extLst>
+                      <a:ext uri="{53640926-AAD7-44D8-BBD7-CCE9431645EC}">
+                        <a14:shadowObscured xmlns:a14="http://schemas.microsoft.com/office/drawing/2010/main"/>
+                      </a:ext>
+                    </a:extLst>
+                  </pic:spPr>
+                </pic:pic>
+              </a:graphicData>
+            </a:graphic>
+          </wp:inline>
+        </w:drawing>
+      </w:r>
     </w:p>
     <w:p>
       <w:pPr>
@@ -820,6 +1885,19 @@
     </w:p>
     <w:p>
       <w:pPr>
+        <w:jc w:val="both"/>
+      </w:pPr>
+      <w:r>
+        <w:t>Initially data was stored in the csv format in different files. Later I have uploaded them into mochahost Psql server.</w:t>
+      </w:r>
+    </w:p>
+    <w:p>
+      <w:pPr>
+        <w:jc w:val="both"/>
+      </w:pPr>
+    </w:p>
+    <w:p>
+      <w:pPr>
         <w:rPr>
           <w:b/>
           <w:bCs/>
@@ -878,11 +1956,13 @@
         <w:jc w:val="both"/>
       </w:pPr>
       <w:r>
-        <w:lastRenderedPageBreak/>
         <w:t xml:space="preserve">We know there are thousands of hosting companies providing hosting services, I have chosen </w:t>
       </w:r>
       <w:sdt>
         <w:sdtPr>
+          <w:rPr>
+            <w:color w:val="000000"/>
+          </w:rPr>
           <w:tag w:val="MENDELEY_CITATION_v3_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"/>
           <w:id w:val="-1290729076"/>
           <w:placeholder>
@@ -891,6 +1971,9 @@
         </w:sdtPr>
         <w:sdtContent>
           <w:r>
+            <w:rPr>
+              <w:color w:val="000000"/>
+            </w:rPr>
             <w:t xml:space="preserve">Mochahost </w:t>
           </w:r>
         </w:sdtContent>
@@ -925,6 +2008,11 @@
     </w:p>
     <w:p>
       <w:pPr>
+        <w:jc w:val="both"/>
+      </w:pPr>
+    </w:p>
+    <w:p>
+      <w:pPr>
         <w:rPr>
           <w:b/>
           <w:bCs/>
@@ -1016,7 +2104,15 @@
           <w:sz w:val="24"/>
           <w:szCs w:val="24"/>
         </w:rPr>
-        <w:t xml:space="preserve">  Any information related to this study has been considered for data security and ethical practices before actually using them. </w:t>
+        <w:t xml:space="preserve">  Any information related to this study has been considered for data security and ethical practices before actually using </w:t>
+      </w:r>
+      <w:r>
+        <w:rPr>
+          <w:sz w:val="24"/>
+          <w:szCs w:val="24"/>
+        </w:rPr>
+        <w:lastRenderedPageBreak/>
+        <w:t xml:space="preserve">them. </w:t>
       </w:r>
       <w:r>
         <w:rPr>
@@ -1357,7 +2453,7 @@
           <w:sz w:val="23"/>
           <w:szCs w:val="23"/>
         </w:rPr>
-        <w:t xml:space="preserve">As I previously stated, the subject dataset did not contain any personal information. I would highly recommend for future studies we need to incorporate more humans in the experimentation to collect data from people in real-time. The most important thing we need to follow is taking consent from each person who is willing to participate in the study. There are some major concerns in this regard, let’s imagine if we have not taken any consent from these human beings who are participating in the study/experiment. They might later go to court and file a complaint against us for doing illegal use of </w:t>
+        <w:t xml:space="preserve">As I previously stated, the </w:t>
       </w:r>
       <w:r>
         <w:rPr>
@@ -1366,8 +2462,16 @@
           <w:sz w:val="23"/>
           <w:szCs w:val="23"/>
         </w:rPr>
-        <w:lastRenderedPageBreak/>
-        <w:t xml:space="preserve">personal information. Also, we need to clearly state what are the acts or dangers involved in the experiments. So that they are aware before they participate in these activities. </w:t>
+        <w:t>suicide</w:t>
+      </w:r>
+      <w:r>
+        <w:rPr>
+          <w:rFonts w:ascii="Calibri" w:hAnsi="Calibri" w:cs="Calibri"/>
+          <w:color w:val="000000"/>
+          <w:sz w:val="23"/>
+          <w:szCs w:val="23"/>
+        </w:rPr>
+        <w:t xml:space="preserve"> dataset did not contain any personal information. I would highly recommend for future studies we need to incorporate more humans in the experimentation to collect data from people in real-time. The most important thing we need to follow taking consent from each person who is willing to participate in the study. There are some major concerns in this regard, let’s imagine if we have not taken any consent from these human beings who are participating in the study/experiment. They might later go to court and file a complaint against us for doing illegal use of personal information. Also, we need to clearly state what are the acts or dangers involved in the experiments. So that they are aware before they participate in these activities. </w:t>
       </w:r>
       <w:sdt>
         <w:sdtPr>
@@ -1511,6 +2615,8 @@
         <w:jc w:val="both"/>
         <w:rPr>
           <w:rFonts w:ascii="Calibri" w:hAnsi="Calibri" w:cs="Calibri"/>
+          <w:b/>
+          <w:bCs/>
           <w:color w:val="000000"/>
           <w:sz w:val="23"/>
           <w:szCs w:val="23"/>
@@ -1519,13 +2625,8 @@
       <w:r>
         <w:rPr>
           <w:rFonts w:ascii="Calibri" w:hAnsi="Calibri" w:cs="Calibri"/>
-          <w:color w:val="000000"/>
-        </w:rPr>
-        <w:t xml:space="preserve">3) </w:t>
-      </w:r>
-      <w:r>
-        <w:rPr>
-          <w:rFonts w:ascii="Calibri" w:hAnsi="Calibri" w:cs="Calibri"/>
+          <w:b/>
+          <w:bCs/>
           <w:color w:val="000000"/>
           <w:sz w:val="23"/>
           <w:szCs w:val="23"/>
@@ -1562,66 +2663,6 @@
           <w:szCs w:val="23"/>
         </w:rPr>
       </w:pPr>
-      <w:r>
-        <w:rPr>
-          <w:noProof/>
-        </w:rPr>
-        <w:drawing>
-          <wp:inline distT="0" distB="0" distL="0" distR="0" wp14:anchorId="0BE50738" wp14:editId="6C529A20">
-            <wp:extent cx="1581150" cy="1581150"/>
-            <wp:effectExtent l="57150" t="19050" r="57150" b="95250"/>
-            <wp:docPr id="2" name="Picture 2" descr="COVID 19 SWOT Analysis"/>
-            <wp:cNvGraphicFramePr>
-              <a:graphicFrameLocks xmlns:a="http://schemas.openxmlformats.org/drawingml/2006/main" noChangeAspect="1"/>
-            </wp:cNvGraphicFramePr>
-            <a:graphic xmlns:a="http://schemas.openxmlformats.org/drawingml/2006/main">
-              <a:graphicData uri="http://schemas.openxmlformats.org/drawingml/2006/picture">
-                <pic:pic xmlns:pic="http://schemas.openxmlformats.org/drawingml/2006/picture">
-                  <pic:nvPicPr>
-                    <pic:cNvPr id="0" name="Picture 1" descr="COVID 19 SWOT Analysis"/>
-                    <pic:cNvPicPr>
-                      <a:picLocks noChangeAspect="1" noChangeArrowheads="1"/>
-                    </pic:cNvPicPr>
-                  </pic:nvPicPr>
-                  <pic:blipFill>
-                    <a:blip r:embed="rId7">
-                      <a:extLst>
-                        <a:ext uri="{28A0092B-C50C-407E-A947-70E740481C1C}">
-                          <a14:useLocalDpi xmlns:a14="http://schemas.microsoft.com/office/drawing/2010/main" val="0"/>
-                        </a:ext>
-                      </a:extLst>
-                    </a:blip>
-                    <a:srcRect/>
-                    <a:stretch>
-                      <a:fillRect/>
-                    </a:stretch>
-                  </pic:blipFill>
-                  <pic:spPr bwMode="auto">
-                    <a:xfrm>
-                      <a:off x="0" y="0"/>
-                      <a:ext cx="1582655" cy="1582655"/>
-                    </a:xfrm>
-                    <a:prstGeom prst="rect">
-                      <a:avLst/>
-                    </a:prstGeom>
-                    <a:noFill/>
-                    <a:ln>
-                      <a:noFill/>
-                    </a:ln>
-                    <a:effectLst>
-                      <a:outerShdw blurRad="50800" dist="38100" dir="5400000" algn="t" rotWithShape="0">
-                        <a:prstClr val="black">
-                          <a:alpha val="40000"/>
-                        </a:prstClr>
-                      </a:outerShdw>
-                    </a:effectLst>
-                  </pic:spPr>
-                </pic:pic>
-              </a:graphicData>
-            </a:graphic>
-          </wp:inline>
-        </w:drawing>
-      </w:r>
     </w:p>
     <w:p>
       <w:pPr>
@@ -1661,6 +2702,7 @@
           <w:sz w:val="23"/>
           <w:szCs w:val="23"/>
         </w:rPr>
+        <w:lastRenderedPageBreak/>
         <w:t>Strength: -</w:t>
       </w:r>
       <w:r>
@@ -1924,7 +2966,16 @@
           <w:sz w:val="23"/>
           <w:szCs w:val="23"/>
         </w:rPr>
-        <w:t>information in near</w:t>
+        <w:t>information in in</w:t>
+      </w:r>
+      <w:r>
+        <w:rPr>
+          <w:rFonts w:ascii="Calibri" w:hAnsi="Calibri" w:cs="Calibri"/>
+          <w:color w:val="000000"/>
+          <w:sz w:val="23"/>
+          <w:szCs w:val="23"/>
+        </w:rPr>
+        <w:t xml:space="preserve"> near</w:t>
       </w:r>
       <w:r>
         <w:rPr>
@@ -1991,6 +3042,7 @@
           <w:sz w:val="23"/>
           <w:szCs w:val="23"/>
         </w:rPr>
+        <w:lastRenderedPageBreak/>
         <w:t>Talking about analysis of suicides in previous years, there could be political impact because of the difference in counts during different political administration periods.</w:t>
       </w:r>
     </w:p>
@@ -1998,13 +3050,9 @@
       <w:pPr>
         <w:jc w:val="both"/>
         <w:rPr>
-          <w:color w:val="000000"/>
-        </w:rPr>
-      </w:pPr>
-    </w:p>
-    <w:p>
-      <w:pPr>
-        <w:jc w:val="both"/>
+          <w:b/>
+          <w:bCs/>
+        </w:rPr>
       </w:pPr>
     </w:p>
     <w:p>
@@ -2173,7 +3221,6 @@
           <w:noProof/>
           <w:color w:val="000000"/>
         </w:rPr>
-        <w:lastRenderedPageBreak/>
         <w:drawing>
           <wp:inline distT="0" distB="0" distL="0" distR="0" wp14:anchorId="7D993049" wp14:editId="5D0E72E4">
             <wp:extent cx="1899138" cy="2668397"/>
@@ -2192,7 +3239,7 @@
                     </pic:cNvPicPr>
                   </pic:nvPicPr>
                   <pic:blipFill>
-                    <a:blip r:embed="rId8">
+                    <a:blip r:embed="rId22">
                       <a:extLst>
                         <a:ext uri="{28A0092B-C50C-407E-A947-70E740481C1C}">
                           <a14:useLocalDpi xmlns:a14="http://schemas.microsoft.com/office/drawing/2010/main" val="0"/>
@@ -2400,6 +3447,7 @@
         <w:t xml:space="preserve">ARIMA model is combination of autoregressive model and moving average </w:t>
       </w:r>
       <w:proofErr w:type="spellStart"/>
+      <w:proofErr w:type="gramStart"/>
       <w:r>
         <w:rPr>
           <w:color w:val="000000"/>
@@ -2413,6 +3461,7 @@
         <w:t>Another</w:t>
       </w:r>
       <w:proofErr w:type="spellEnd"/>
+      <w:proofErr w:type="gramEnd"/>
       <w:r>
         <w:rPr>
           <w:color w:val="000000"/>
@@ -2508,6 +3557,7 @@
         <w:rPr>
           <w:color w:val="000000"/>
         </w:rPr>
+        <w:lastRenderedPageBreak/>
         <w:t xml:space="preserve">SVM </w:t>
       </w:r>
       <w:r>
@@ -2715,7 +3765,6 @@
         <w:rPr>
           <w:color w:val="000000"/>
         </w:rPr>
-        <w:lastRenderedPageBreak/>
         <w:t xml:space="preserve">Working with Multivariate time series data, I was looking for models which can </w:t>
       </w:r>
       <w:r>
@@ -2841,7 +3890,7 @@
           <w:sdtContent>
             <w:p>
               <w:pPr>
-                <w:divId w:val="167603139"/>
+                <w:divId w:val="1168330366"/>
                 <w:rPr>
                   <w:rFonts w:eastAsia="Times New Roman"/>
                   <w:sz w:val="24"/>
@@ -2883,7 +3932,7 @@
             </w:p>
             <w:p>
               <w:pPr>
-                <w:divId w:val="1089229673"/>
+                <w:divId w:val="1418751181"/>
                 <w:rPr>
                   <w:rFonts w:eastAsia="Times New Roman"/>
                 </w:rPr>
@@ -2915,7 +3964,7 @@
             </w:p>
             <w:p>
               <w:pPr>
-                <w:divId w:val="2126656734"/>
+                <w:divId w:val="556939528"/>
                 <w:rPr>
                   <w:rFonts w:eastAsia="Times New Roman"/>
                 </w:rPr>
@@ -2932,7 +3981,21 @@
                 <w:rPr>
                   <w:rFonts w:eastAsia="Times New Roman"/>
                 </w:rPr>
-                <w:t xml:space="preserve">, D. (2004). The Nazi Hypothermia Experiments: Forbidden Data?. </w:t>
+                <w:t xml:space="preserve">, D. (2004). The Nazi Hypothermia Experiments: Forbidden </w:t>
+              </w:r>
+              <w:proofErr w:type="gramStart"/>
+              <w:r>
+                <w:rPr>
+                  <w:rFonts w:eastAsia="Times New Roman"/>
+                </w:rPr>
+                <w:t>Data?.</w:t>
+              </w:r>
+              <w:proofErr w:type="gramEnd"/>
+              <w:r>
+                <w:rPr>
+                  <w:rFonts w:eastAsia="Times New Roman"/>
+                </w:rPr>
+                <w:t xml:space="preserve"> </w:t>
               </w:r>
               <w:proofErr w:type="spellStart"/>
               <w:r>
@@ -2953,7 +4016,7 @@
             </w:p>
             <w:p>
               <w:pPr>
-                <w:divId w:val="1299796186"/>
+                <w:divId w:val="2128740935"/>
                 <w:rPr>
                   <w:rFonts w:eastAsia="Times New Roman"/>
                 </w:rPr>
@@ -3009,7 +4072,7 @@
             </w:p>
             <w:p>
               <w:pPr>
-                <w:divId w:val="1263419810"/>
+                <w:divId w:val="1500343525"/>
                 <w:rPr>
                   <w:rFonts w:eastAsia="Times New Roman"/>
                 </w:rPr>
@@ -3051,7 +4114,7 @@
             </w:p>
             <w:p>
               <w:pPr>
-                <w:divId w:val="71782244"/>
+                <w:divId w:val="692808585"/>
                 <w:rPr>
                   <w:rFonts w:eastAsia="Times New Roman"/>
                 </w:rPr>
@@ -3103,7 +4166,7 @@
             </w:p>
             <w:p>
               <w:pPr>
-                <w:divId w:val="1639720311"/>
+                <w:divId w:val="426193037"/>
                 <w:rPr>
                   <w:rFonts w:eastAsia="Times New Roman"/>
                 </w:rPr>
@@ -3112,7 +4175,92 @@
                 <w:rPr>
                   <w:rFonts w:eastAsia="Times New Roman"/>
                 </w:rPr>
-                <w:t xml:space="preserve">Kumar, N. and Susan, S. (2020). COVID-19 Pandemic Prediction using Time Series Forecasting Models. </w:t>
+                <w:lastRenderedPageBreak/>
+                <w:t xml:space="preserve">John, A., </w:t>
+              </w:r>
+              <w:proofErr w:type="spellStart"/>
+              <w:r>
+                <w:rPr>
+                  <w:rFonts w:eastAsia="Times New Roman"/>
+                </w:rPr>
+                <w:t>Okolie</w:t>
+              </w:r>
+              <w:proofErr w:type="spellEnd"/>
+              <w:r>
+                <w:rPr>
+                  <w:rFonts w:eastAsia="Times New Roman"/>
+                </w:rPr>
+                <w:t xml:space="preserve">, C., </w:t>
+              </w:r>
+              <w:proofErr w:type="spellStart"/>
+              <w:r>
+                <w:rPr>
+                  <w:rFonts w:eastAsia="Times New Roman"/>
+                </w:rPr>
+                <w:t>Eyles</w:t>
+              </w:r>
+              <w:proofErr w:type="spellEnd"/>
+              <w:r>
+                <w:rPr>
+                  <w:rFonts w:eastAsia="Times New Roman"/>
+                </w:rPr>
+                <w:t xml:space="preserve">, E., Webb, R.T., Schmidt, L., McGuiness, L.A., </w:t>
+              </w:r>
+              <w:proofErr w:type="spellStart"/>
+              <w:r>
+                <w:rPr>
+                  <w:rFonts w:eastAsia="Times New Roman"/>
+                </w:rPr>
+                <w:t>Olorisade</w:t>
+              </w:r>
+              <w:proofErr w:type="spellEnd"/>
+              <w:r>
+                <w:rPr>
+                  <w:rFonts w:eastAsia="Times New Roman"/>
+                </w:rPr>
+                <w:t xml:space="preserve">, B.K., </w:t>
+              </w:r>
+              <w:proofErr w:type="spellStart"/>
+              <w:r>
+                <w:rPr>
+                  <w:rFonts w:eastAsia="Times New Roman"/>
+                </w:rPr>
+                <w:t>Arensman</w:t>
+              </w:r>
+              <w:proofErr w:type="spellEnd"/>
+              <w:r>
+                <w:rPr>
+                  <w:rFonts w:eastAsia="Times New Roman"/>
+                </w:rPr>
+                <w:t xml:space="preserve">, E., </w:t>
+              </w:r>
+              <w:proofErr w:type="spellStart"/>
+              <w:r>
+                <w:rPr>
+                  <w:rFonts w:eastAsia="Times New Roman"/>
+                </w:rPr>
+                <w:t>Hawton</w:t>
+              </w:r>
+              <w:proofErr w:type="spellEnd"/>
+              <w:r>
+                <w:rPr>
+                  <w:rFonts w:eastAsia="Times New Roman"/>
+                </w:rPr>
+                <w:t xml:space="preserve">, K., </w:t>
+              </w:r>
+              <w:proofErr w:type="spellStart"/>
+              <w:r>
+                <w:rPr>
+                  <w:rFonts w:eastAsia="Times New Roman"/>
+                </w:rPr>
+                <w:t>Kapur</w:t>
+              </w:r>
+              <w:proofErr w:type="spellEnd"/>
+              <w:r>
+                <w:rPr>
+                  <w:rFonts w:eastAsia="Times New Roman"/>
+                </w:rPr>
+                <w:t xml:space="preserve">, N., Moran, P., O’Connor, R.C., O’Neill, S., Higgins, J.P.T. and Gunnell, D. (2020). The impact of the COVID-19 pandemic on self-harm and suicidal behaviour: a living systematic review. </w:t>
               </w:r>
               <w:r>
                 <w:rPr>
@@ -3120,179 +4268,206 @@
                   <w:i/>
                   <w:iCs/>
                 </w:rPr>
-                <w:t>2020 11th International Conference on Computing, Communication and Networking Technologies, ICCCNT 2020</w:t>
-              </w:r>
-              <w:r>
-                <w:rPr>
-                  <w:rFonts w:eastAsia="Times New Roman"/>
-                </w:rPr>
-                <w:t xml:space="preserve"> [online], 1 July 2020.</w:t>
+                <w:t>F1000Research 2020 9:1097</w:t>
+              </w:r>
+              <w:r>
+                <w:rPr>
+                  <w:rFonts w:eastAsia="Times New Roman"/>
+                </w:rPr>
+                <w:t xml:space="preserve"> [online], 9, p.1097. Available from: https://f1000research.com/articles/9-1097 [accessed 7 June 2022].</w:t>
               </w:r>
             </w:p>
             <w:p>
               <w:pPr>
-                <w:divId w:val="1243953662"/>
+                <w:divId w:val="830408504"/>
                 <w:rPr>
                   <w:rFonts w:eastAsia="Times New Roman"/>
                 </w:rPr>
               </w:pPr>
+              <w:r>
+                <w:rPr>
+                  <w:rFonts w:eastAsia="Times New Roman"/>
+                </w:rPr>
+                <w:t xml:space="preserve">Kumar, N. and Susan, S. (2020). COVID-19 Pandemic Prediction using Time Series Forecasting Models. </w:t>
+              </w:r>
               <w:r>
                 <w:rPr>
                   <w:rFonts w:eastAsia="Times New Roman"/>
                   <w:i/>
                   <w:iCs/>
                 </w:rPr>
-                <w:t xml:space="preserve">Mochahost Review 2022: Mocha Host Details, Pricing &amp; Features | </w:t>
-              </w:r>
-              <w:proofErr w:type="spellStart"/>
-              <w:r>
-                <w:rPr>
-                  <w:rFonts w:eastAsia="Times New Roman"/>
-                  <w:i/>
-                  <w:iCs/>
-                </w:rPr>
-                <w:t>Sitechecker</w:t>
-              </w:r>
-              <w:proofErr w:type="spellEnd"/>
-              <w:r>
-                <w:rPr>
-                  <w:rFonts w:eastAsia="Times New Roman"/>
-                </w:rPr>
-                <w:t>. Available from: https://sitechecker.pro/web-hosting/mochahost.com/ [accessed 7 June 2022].</w:t>
+                <w:t>2020 11th International Conference on Computing, Communication and Networking Technologies, ICCCNT 2020</w:t>
+              </w:r>
+              <w:r>
+                <w:rPr>
+                  <w:rFonts w:eastAsia="Times New Roman"/>
+                </w:rPr>
+                <w:t xml:space="preserve"> [online], 1 July 2020.</w:t>
               </w:r>
             </w:p>
             <w:p>
               <w:pPr>
-                <w:divId w:val="1748644752"/>
+                <w:divId w:val="2029601762"/>
                 <w:rPr>
                   <w:rFonts w:eastAsia="Times New Roman"/>
                 </w:rPr>
               </w:pPr>
-              <w:r>
-                <w:rPr>
-                  <w:rFonts w:eastAsia="Times New Roman"/>
-                </w:rPr>
-                <w:t xml:space="preserve">Qi, F., Xu, Z., Zhang, H., Wang, R., Wang, Y., Jia, X., Lin, P., </w:t>
-              </w:r>
-              <w:proofErr w:type="spellStart"/>
-              <w:r>
-                <w:rPr>
-                  <w:rFonts w:eastAsia="Times New Roman"/>
-                </w:rPr>
-                <w:t>Geng</w:t>
-              </w:r>
-              <w:proofErr w:type="spellEnd"/>
-              <w:r>
-                <w:rPr>
-                  <w:rFonts w:eastAsia="Times New Roman"/>
-                </w:rPr>
-                <w:t xml:space="preserve">, M., Huang, Y., Li, S. and Yang, J. (2021). Predicting the mortality of smoking attributable to cancer in Qingdao, China: A time-series analysis. </w:t>
-              </w:r>
               <w:r>
                 <w:rPr>
                   <w:rFonts w:eastAsia="Times New Roman"/>
                   <w:i/>
                   <w:iCs/>
                 </w:rPr>
-                <w:t>PLOS ONE</w:t>
-              </w:r>
-              <w:r>
-                <w:rPr>
-                  <w:rFonts w:eastAsia="Times New Roman"/>
-                </w:rPr>
-                <w:t xml:space="preserve"> [online], 16(1), p.e0245769. Available from: https://journals.plos.org/plosone/article?id=10.1371/journal.pone.0245769 [accessed 8 April 2022].</w:t>
+                <w:t xml:space="preserve">Mochahost Review 2022: Mocha Host Details, Pricing &amp; Features | </w:t>
+              </w:r>
+              <w:proofErr w:type="spellStart"/>
+              <w:r>
+                <w:rPr>
+                  <w:rFonts w:eastAsia="Times New Roman"/>
+                  <w:i/>
+                  <w:iCs/>
+                </w:rPr>
+                <w:t>Sitechecker</w:t>
+              </w:r>
+              <w:proofErr w:type="spellEnd"/>
+              <w:r>
+                <w:rPr>
+                  <w:rFonts w:eastAsia="Times New Roman"/>
+                </w:rPr>
+                <w:t>. Available from: https://sitechecker.pro/web-hosting/mochahost.com/ [accessed 7 June 2022].</w:t>
               </w:r>
             </w:p>
             <w:p>
               <w:pPr>
-                <w:divId w:val="918295244"/>
+                <w:divId w:val="1364473801"/>
                 <w:rPr>
                   <w:rFonts w:eastAsia="Times New Roman"/>
                 </w:rPr>
               </w:pPr>
+              <w:r>
+                <w:rPr>
+                  <w:rFonts w:eastAsia="Times New Roman"/>
+                </w:rPr>
+                <w:t xml:space="preserve">Qi, F., Xu, Z., Zhang, H., Wang, R., Wang, Y., Jia, X., Lin, P., </w:t>
+              </w:r>
+              <w:proofErr w:type="spellStart"/>
+              <w:r>
+                <w:rPr>
+                  <w:rFonts w:eastAsia="Times New Roman"/>
+                </w:rPr>
+                <w:t>Geng</w:t>
+              </w:r>
+              <w:proofErr w:type="spellEnd"/>
+              <w:r>
+                <w:rPr>
+                  <w:rFonts w:eastAsia="Times New Roman"/>
+                </w:rPr>
+                <w:t xml:space="preserve">, M., Huang, Y., Li, S. and Yang, J. (2021). Predicting the mortality of smoking attributable to cancer in Qingdao, China: A time-series analysis. </w:t>
+              </w:r>
               <w:r>
                 <w:rPr>
                   <w:rFonts w:eastAsia="Times New Roman"/>
                   <w:i/>
                   <w:iCs/>
                 </w:rPr>
-                <w:t>Suicide Statistics 2011 - CSO - Central Statistics Office</w:t>
-              </w:r>
-              <w:r>
-                <w:rPr>
-                  <w:rFonts w:eastAsia="Times New Roman"/>
-                </w:rPr>
-                <w:t>. Available from: https://www.cso.ie/en/releasesandpublications/er/ss/suicidestatistics2011/ [accessed 7 June 2022].</w:t>
+                <w:t>PLOS ONE</w:t>
+              </w:r>
+              <w:r>
+                <w:rPr>
+                  <w:rFonts w:eastAsia="Times New Roman"/>
+                </w:rPr>
+                <w:t xml:space="preserve"> [online], 16(1), p.e0245769. Available from: https://journals.plos.org/plosone/article?id=10.1371/journal.pone.0245769 [accessed 8 April 2022].</w:t>
               </w:r>
             </w:p>
             <w:p>
               <w:pPr>
-                <w:divId w:val="827940053"/>
+                <w:divId w:val="860514944"/>
                 <w:rPr>
                   <w:rFonts w:eastAsia="Times New Roman"/>
                 </w:rPr>
               </w:pPr>
-              <w:r>
-                <w:rPr>
-                  <w:rFonts w:eastAsia="Times New Roman"/>
-                </w:rPr>
-                <w:lastRenderedPageBreak/>
-                <w:t xml:space="preserve">Tang, L., Pan, H. and Yao, Y. (2018). K-nearest neighbor regression with principal component analysis for financial time series prediction. </w:t>
-              </w:r>
               <w:r>
                 <w:rPr>
                   <w:rFonts w:eastAsia="Times New Roman"/>
                   <w:i/>
                   <w:iCs/>
                 </w:rPr>
-                <w:t>ACM International Conference Proceeding Series</w:t>
-              </w:r>
-              <w:r>
-                <w:rPr>
-                  <w:rFonts w:eastAsia="Times New Roman"/>
-                </w:rPr>
-                <w:t xml:space="preserve"> [online], 12 March 2018, pp.127–131.</w:t>
+                <w:t>Suicide Statistics 2011 - CSO - Central Statistics Office</w:t>
+              </w:r>
+              <w:r>
+                <w:rPr>
+                  <w:rFonts w:eastAsia="Times New Roman"/>
+                </w:rPr>
+                <w:t>. Available from: https://www.cso.ie/en/releasesandpublications/er/ss/suicidestatistics2011/ [accessed 7 June 2022].</w:t>
               </w:r>
             </w:p>
             <w:p>
               <w:pPr>
-                <w:divId w:val="109513670"/>
+                <w:divId w:val="1387609798"/>
                 <w:rPr>
                   <w:rFonts w:eastAsia="Times New Roman"/>
                 </w:rPr>
               </w:pPr>
+              <w:r>
+                <w:rPr>
+                  <w:rFonts w:eastAsia="Times New Roman"/>
+                </w:rPr>
+                <w:t xml:space="preserve">Tang, L., Pan, H. and Yao, Y. (2018). K-nearest neighbor regression with principal component analysis for financial time series prediction. </w:t>
+              </w:r>
               <w:r>
                 <w:rPr>
                   <w:rFonts w:eastAsia="Times New Roman"/>
                   <w:i/>
                   <w:iCs/>
                 </w:rPr>
-                <w:t>Vector Autoregressive Models for Multivariate Time Series</w:t>
-              </w:r>
-              <w:r>
-                <w:rPr>
-                  <w:rFonts w:eastAsia="Times New Roman"/>
-                </w:rPr>
-                <w:t xml:space="preserve">. (2006). </w:t>
-              </w:r>
-              <w:r>
-                <w:rPr>
-                  <w:rFonts w:eastAsia="Times New Roman"/>
-                  <w:i/>
-                  <w:iCs/>
-                </w:rPr>
-                <w:t>Modeling Financial Time Series with S-PLUS®</w:t>
-              </w:r>
-              <w:r>
-                <w:rPr>
-                  <w:rFonts w:eastAsia="Times New Roman"/>
-                </w:rPr>
-                <w:t xml:space="preserve"> [online], 9 October 2006, pp.385–429. Available from: https://link.springer.com/chapter/10.1007/978-0-387-32348-0_11 [accessed 4 June 2022].</w:t>
+                <w:t>ACM International Conference Proceeding Series</w:t>
+              </w:r>
+              <w:r>
+                <w:rPr>
+                  <w:rFonts w:eastAsia="Times New Roman"/>
+                </w:rPr>
+                <w:t xml:space="preserve"> [online], 12 March 2018, pp.127–131.</w:t>
               </w:r>
             </w:p>
             <w:p>
               <w:pPr>
-                <w:divId w:val="1026950382"/>
+                <w:divId w:val="1601255605"/>
+                <w:rPr>
+                  <w:rFonts w:eastAsia="Times New Roman"/>
+                </w:rPr>
+              </w:pPr>
+              <w:r>
+                <w:rPr>
+                  <w:rFonts w:eastAsia="Times New Roman"/>
+                  <w:i/>
+                  <w:iCs/>
+                </w:rPr>
+                <w:t>Vector Autoregressive Models for Multivariate Time Series</w:t>
+              </w:r>
+              <w:r>
+                <w:rPr>
+                  <w:rFonts w:eastAsia="Times New Roman"/>
+                </w:rPr>
+                <w:t xml:space="preserve">. (2006). </w:t>
+              </w:r>
+              <w:r>
+                <w:rPr>
+                  <w:rFonts w:eastAsia="Times New Roman"/>
+                  <w:i/>
+                  <w:iCs/>
+                </w:rPr>
+                <w:t>Modeling Financial Time Series with S-PLUS®</w:t>
+              </w:r>
+              <w:r>
+                <w:rPr>
+                  <w:rFonts w:eastAsia="Times New Roman"/>
+                </w:rPr>
+                <w:t xml:space="preserve"> [online], 9 October 2006, pp.385–429. Available from: https://link.springer.com/chapter/10.1007/978-0-387-32348-0_11 [accessed 4 June 2022].</w:t>
+              </w:r>
+            </w:p>
+            <w:p>
+              <w:pPr>
+                <w:divId w:val="217130618"/>
                 <w:rPr>
                   <w:rFonts w:eastAsia="Times New Roman"/>
                 </w:rPr>
@@ -4091,6 +5266,13 @@
     <w:pitch w:val="variable"/>
     <w:sig w:usb0="E4002EFF" w:usb1="C000247B" w:usb2="00000009" w:usb3="00000000" w:csb0="000001FF" w:csb1="00000000"/>
   </w:font>
+  <w:font w:name="Cascadia Code">
+    <w:panose1 w:val="020B0609020000020004"/>
+    <w:charset w:val="00"/>
+    <w:family w:val="modern"/>
+    <w:pitch w:val="fixed"/>
+    <w:sig w:usb0="A1002AFF" w:usb1="C000F9FB" w:usb2="00040020" w:usb3="00000000" w:csb0="000001FF" w:csb1="00000000"/>
+  </w:font>
   <w:font w:name="NimbusRomNo9L-Regu">
     <w:altName w:val="Calibri"/>
     <w:panose1 w:val="00000000000000000000"/>
@@ -4119,11 +5301,11 @@
   </w:compat>
   <w:rsids>
     <w:rsidRoot w:val="00A64181"/>
+    <w:rsid w:val="000F209C"/>
     <w:rsid w:val="001254BE"/>
     <w:rsid w:val="001F61A1"/>
     <w:rsid w:val="003F69FA"/>
     <w:rsid w:val="003F7CB0"/>
-    <w:rsid w:val="00403526"/>
     <w:rsid w:val="00434EF2"/>
     <w:rsid w:val="00592FE3"/>
     <w:rsid w:val="00757EDA"/>
@@ -4867,7 +6049,7 @@
 
 <file path=word/webextensions/taskpanes.xml><?xml version="1.0" encoding="utf-8"?>
 <wetp:taskpanes xmlns:wetp="http://schemas.microsoft.com/office/webextensions/taskpanes/2010/11">
-  <wetp:taskpane dockstate="right" visibility="0" width="350" row="3">
+  <wetp:taskpane dockstate="right" visibility="0" width="350" row="4">
     <wetp:webextensionref xmlns:r="http://schemas.openxmlformats.org/officeDocument/2006/relationships" r:id="rId1"/>
   </wetp:taskpane>
 </wetp:taskpanes>
@@ -4880,7 +6062,7 @@
     <we:reference id="wa104382081" version="1.35.0.0" store="en-US" storeType="OMEX"/>
   </we:alternateReferences>
   <we:properties>
-    <we:property name="MENDELEY_CITATIONS" value="[{&quot;citationID&quot;:&quot;MENDELEY_CITATION_4617dae8-1022-4e84-bac5-33b5786f4d0a&quot;,&quot;properties&quot;:{&quot;noteIndex&quot;:0},&quot;isEdited&quot;:false,&quot;manualOverride&quot;:{&quot;isManuallyOverridden&quot;:true,&quot;citeprocText&quot;:&quot;(Suicide Statistics 2011 - CSO - Central Statistics Office n.d.)&quot;,&quot;manualOverrideText&quot;:&quot;CSO statistical release&quot;},&quot;citationTag&quot;:&quot;MENDELEY_CITATION_v3_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&quot;,&quot;citationItems&quot;:[{&quot;id&quot;:&quot;1dd81ce7-bf1c-3b0c-a1ad-0e375072d1bd&quot;,&quot;itemData&quot;:{&quot;type&quot;:&quot;webpage&quot;,&quot;id&quot;:&quot;1dd81ce7-bf1c-3b0c-a1ad-0e375072d1bd&quot;,&quot;title&quot;:&quot;Suicide Statistics 2011 - CSO - Central Statistics Office&quot;,&quot;accessed&quot;:{&quot;date-parts&quot;:[[2022,6,7]]},&quot;URL&quot;:&quot;https://www.cso.ie/en/releasesandpublications/er/ss/suicidestatistics2011/&quot;,&quot;container-title-short&quot;:&quot;&quot;},&quot;isTemporary&quot;:false}]},{&quot;citationID&quot;:&quot;MENDELEY_CITATION_a77d542e-e3af-43dc-a41a-43e954272fae&quot;,&quot;properties&quot;:{&quot;noteIndex&quot;:0},&quot;isEdited&quot;:false,&quot;manualOverride&quot;:{&quot;isManuallyOverridden&quot;:true,&quot;citeprocText&quot;:&quot;((3) 1/4: What is Streamlit - YouTube n.d.)&quot;,&quot;manualOverrideText&quot;:&quot;Streamlit&quot;},&quot;citationTag&quot;:&quot;MENDELEY_CITATION_v3_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&quot;,&quot;citationItems&quot;:[{&quot;id&quot;:&quot;666f11ec-a65a-3c25-a8f5-9ada6300b9d2&quot;,&quot;itemData&quot;:{&quot;type&quot;:&quot;webpage&quot;,&quot;id&quot;:&quot;666f11ec-a65a-3c25-a8f5-9ada6300b9d2&quot;,&quot;title&quot;:&quot;(3) 1/4: What is Streamlit - YouTube&quot;,&quot;accessed&quot;:{&quot;date-parts&quot;:[[2022,6,4]]},&quot;URL&quot;:&quot;https://www.youtube.com/watch?v=R2nr1uZ8ffc&quot;,&quot;container-title-short&quot;:&quot;&quot;},&quot;isTemporary&quot;:false}]},{&quot;citationID&quot;:&quot;MENDELEY_CITATION_8c8ee1e0-4a3f-474a-9b5a-9ed0245d9269&quot;,&quot;properties&quot;:{&quot;noteIndex&quot;:0},&quot;isEdited&quot;:false,&quot;manualOverride&quot;:{&quot;isManuallyOverridden&quot;:true,&quot;citeprocText&quot;:&quot;(Brunello et al. 2019)&quot;,&quot;manualOverrideText&quot;:&quot;Brunello et al&quot;},&quot;citationTag&quot;:&quot;MENDELEY_CITATION_v3_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&quot;,&quot;citationItems&quot;:[{&quot;id&quot;:&quot;63fccb5e-3c5f-3aa0-8acb-3e42d46ad72d&quot;,&quot;itemData&quot;:{&quot;type&quot;:&quot;article-journal&quot;,&quot;id&quot;:&quot;63fccb5e-3c5f-3aa0-8acb-3e42d46ad72d&quot;,&quot;title&quot;:&quot;J48SS: A Novel Decision Tree Approach for the Handling of Sequential and Time Series Data&quot;,&quot;author&quot;:[{&quot;family&quot;:&quot;Brunello&quot;,&quot;given&quot;:&quot;Andrea&quot;,&quot;parse-names&quot;:false,&quot;dropping-particle&quot;:&quot;&quot;,&quot;non-dropping-particle&quot;:&quot;&quot;},{&quot;family&quot;:&quot;Marzano&quot;,&quot;given&quot;:&quot;Enrico&quot;,&quot;parse-names&quot;:false,&quot;dropping-particle&quot;:&quot;&quot;,&quot;non-dropping-particle&quot;:&quot;&quot;},{&quot;family&quot;:&quot;Montanari&quot;,&quot;given&quot;:&quot;Angelo&quot;,&quot;parse-names&quot;:false,&quot;dropping-particle&quot;:&quot;&quot;,&quot;non-dropping-particle&quot;:&quot;&quot;},{&quot;family&quot;:&quot;Sciavicco&quot;,&quot;given&quot;:&quot;Guido&quot;,&quot;parse-names&quot;:false,&quot;dropping-particle&quot;:&quot;&quot;,&quot;non-dropping-particle&quot;:&quot;&quot;}],&quot;container-title&quot;:&quot;Computers 2019, Vol. 8, Page 21&quot;,&quot;accessed&quot;:{&quot;date-parts&quot;:[[2022,6,7]]},&quot;DOI&quot;:&quot;10.3390/COMPUTERS8010021&quot;,&quot;ISSN&quot;:&quot;2073-431X&quot;,&quot;URL&quot;:&quot;https://www.mdpi.com/2073-431X/8/1/21/htm&quot;,&quot;issued&quot;:{&quot;date-parts&quot;:[[2019,3,5]]},&quot;page&quot;:&quot;21&quot;,&quot;abstract&quot;:&quot;Temporal information plays a very important role in many analysis tasks, and can be encoded in at least two different ways. It can be modeled by discrete sequences of events as, for example, in the business intelligence domain, with the aim of tracking the evolution of customer behaviors over time. Alternatively, it can be represented by time series, as in the stock market to characterize price histories. In some analysis tasks, temporal information is complemented by other kinds of data, which may be represented by static attributes, e.g., categorical or numerical ones. This paper presents J48SS, a novel decision tree inducer capable of natively mixing static (i.e., numerical and categorical), sequential, and time series data for classification purposes. The novel algorithm is based on the popular C4.5 decision tree learner, and it relies on the concepts of frequent pattern extraction and time series shapelet generation. The algorithm is evaluated on a text classification task in a real business setting, as well as on a selection of public UCR time series datasets. Results show that it is capable of providing competitive classification performances, while generating highly interpretable models and effectively reducing the data preparation effort.&quot;,&quot;publisher&quot;:&quot;Multidisciplinary Digital Publishing Institute&quot;,&quot;issue&quot;:&quot;1&quot;,&quot;volume&quot;:&quot;8&quot;,&quot;container-title-short&quot;:&quot;&quot;},&quot;isTemporary&quot;:false}]},{&quot;citationID&quot;:&quot;MENDELEY_CITATION_131fc0f5-9444-45e7-841a-a24a8cf84e83&quot;,&quot;properties&quot;:{&quot;noteIndex&quot;:0},&quot;isEdited&quot;:false,&quot;manualOverride&quot;:{&quot;isManuallyOverridden&quot;:true,&quot;citeprocText&quot;:&quot;(Mochahost Review 2022: Mocha Host Details, Pricing &amp;#38; Features | Sitechecker n.d.)&quot;,&quot;manualOverrideText&quot;:&quot;Mochahost &quot;},&quot;citationTag&quot;:&quot;MENDELEY_CITATION_v3_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&quot;,&quot;citationItems&quot;:[{&quot;id&quot;:&quot;252a586d-1f41-399e-be3c-1acbd4d90c6e&quot;,&quot;itemData&quot;:{&quot;type&quot;:&quot;webpage&quot;,&quot;id&quot;:&quot;252a586d-1f41-399e-be3c-1acbd4d90c6e&quot;,&quot;title&quot;:&quot;Mochahost Review 2022: Mocha Host Details, Pricing &amp; Features | Sitechecker&quot;,&quot;accessed&quot;:{&quot;date-parts&quot;:[[2022,6,7]]},&quot;URL&quot;:&quot;https://sitechecker.pro/web-hosting/mochahost.com/&quot;,&quot;container-title-short&quot;:&quot;&quot;},&quot;isTemporary&quot;:false}]},{&quot;citationID&quot;:&quot;MENDELEY_CITATION_9071ce3f-e0b7-49ab-8ff5-f1a27f5510ef&quot;,&quot;properties&quot;:{&quot;noteIndex&quot;:0},&quot;isEdited&quot;:false,&quot;manualOverride&quot;:{&quot;isManuallyOverridden&quot;:false,&quot;citeprocText&quot;:&quot;(Bogod 2004)&quot;,&quot;manualOverrideText&quot;:&quot;&quot;},&quot;citationTag&quot;:&quot;MENDELEY_CITATION_v3_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&quot;,&quot;citationItems&quot;:[{&quot;id&quot;:&quot;e4bfc107-68d3-3aad-9a3d-596bb3771b54&quot;,&quot;itemData&quot;:{&quot;type&quot;:&quot;article-journal&quot;,&quot;id&quot;:&quot;e4bfc107-68d3-3aad-9a3d-596bb3771b54&quot;,&quot;title&quot;:&quot;The Nazi Hypothermia Experiments: Forbidden Data?&quot;,&quot;author&quot;:[{&quot;family&quot;:&quot;Bogod&quot;,&quot;given&quot;:&quot;David&quot;,&quot;parse-names&quot;:false,&quot;dropping-particle&quot;:&quot;&quot;,&quot;non-dropping-particle&quot;:&quot;&quot;}],&quot;container-title&quot;:&quot;Anaesthesia&quot;,&quot;container-title-short&quot;:&quot;Anaesthesia&quot;,&quot;accessed&quot;:{&quot;date-parts&quot;:[[2022,4,15]]},&quot;DOI&quot;:&quot;10.1111/j.1365-2044.2004.04034.x&quot;,&quot;ISSN&quot;:&quot;00032409&quot;,&quot;PMID&quot;:&quot;15549970&quot;,&quot;issued&quot;:{&quot;date-parts&quot;:[[2004,12]]},&quot;page&quot;:&quot;1155-1156&quot;,&quot;issue&quot;:&quot;12&quot;,&quot;volume&quot;:&quot;59&quot;},&quot;isTemporary&quot;:false}]},{&quot;citationID&quot;:&quot;MENDELEY_CITATION_30792bbe-7717-45b4-9282-2c3500783934&quot;,&quot;properties&quot;:{&quot;noteIndex&quot;:0},&quot;isEdited&quot;:false,&quot;manualOverride&quot;:{&quot;isManuallyOverridden&quot;:false,&quot;citeprocText&quot;:&quot;(Kumar and Susan 2020)&quot;,&quot;manualOverrideText&quot;:&quot;&quot;},&quot;citationTag&quot;:&quot;MENDELEY_CITATION_v3_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&quot;,&quot;citationItems&quot;:[{&quot;id&quot;:&quot;22d3963b-fce8-3846-844c-bf4e5bab23e6&quot;,&quot;itemData&quot;:{&quot;type&quot;:&quot;article-journal&quot;,&quot;id&quot;:&quot;22d3963b-fce8-3846-844c-bf4e5bab23e6&quot;,&quot;title&quot;:&quot;COVID-19 Pandemic Prediction using Time Series Forecasting Models&quot;,&quot;author&quot;:[{&quot;family&quot;:&quot;Kumar&quot;,&quot;given&quot;:&quot;Naresh&quot;,&quot;parse-names&quot;:false,&quot;dropping-particle&quot;:&quot;&quot;,&quot;non-dropping-particle&quot;:&quot;&quot;},{&quot;family&quot;:&quot;Susan&quot;,&quot;given&quot;:&quot;Seba&quot;,&quot;parse-names&quot;:false,&quot;dropping-particle&quot;:&quot;&quot;,&quot;non-dropping-particle&quot;:&quot;&quot;}],&quot;container-title&quot;:&quot;2020 11th International Conference on Computing, Communication and Networking Technologies, ICCCNT 2020&quot;,&quot;accessed&quot;:{&quot;date-parts&quot;:[[2022,4,6]]},&quot;DOI&quot;:&quot;10.1109/ICCCNT49239.2020.9225319&quot;,&quot;ISBN&quot;:&quot;9781728168517&quot;,&quot;issued&quot;:{&quot;date-parts&quot;:[[2020,7,1]]},&quot;abstract&quot;:&quot;Millions of people have been infected and lakhs of people have lost their lives due to the worldwide ongoing novel Coronavirus (COVID-19) pandemic. It is of utmost importance to identify the future infected cases and the virus spread rate for advance preparation in the healthcare services to avoid deaths. Accurately forecasting the spread of COVID-19 is an analytical and challenging real-world problem to the research community. Therefore, we use day level information of COVID-19 spread for cumulative cases from whole world and 10 mostly affected countries; US, Spain, Italy, France, Germany, Russia, Iran, United Kingdom, Turkey, and India. We utilize the temporal data of coronavirus spread from January 22, 2020 to May 20, 2020. We model the evolution of the COVID-19 outbreak, and perform prediction using ARIMA and Prophet time series forecasting models. Effectiveness of the models are evaluated based on the mean absolute error, root mean square error, root relative squared error, and mean absolute percentage error. Our analysis can help in understanding the trends of the disease outbreak, and provide epidemiological stage information of adopted countries. Our investigations show that ARIMA model is more effective for forecasting COVID-19 prevalence. The forecasting results have potential to assist governments to plan policies to contain the spread of the virus.&quot;,&quot;publisher&quot;:&quot;Institute of Electrical and Electronics Engineers Inc.&quot;,&quot;container-title-short&quot;:&quot;&quot;},&quot;isTemporary&quot;:false}]},{&quot;citationID&quot;:&quot;MENDELEY_CITATION_3a4863e8-f8de-40bf-b10a-3edb4a65f067&quot;,&quot;properties&quot;:{&quot;noteIndex&quot;:0},&quot;isEdited&quot;:false,&quot;manualOverride&quot;:{&quot;isManuallyOverridden&quot;:false,&quot;citeprocText&quot;:&quot;(Włodarczyk et al. 2021)&quot;,&quot;manualOverrideText&quot;:&quot;&quot;},&quot;citationTag&quot;:&quot;MENDELEY_CITATION_v3_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&quot;,&quot;citationItems&quot;:[{&quot;id&quot;:&quot;525f781a-cb4f-314d-92b6-35fec4a86a5c&quot;,&quot;itemData&quot;:{&quot;type&quot;:&quot;article-journal&quot;,&quot;id&quot;:&quot;525f781a-cb4f-314d-92b6-35fec4a86a5c&quot;,&quot;title&quot;:&quot;Machine learning methods for preterm birth prediction: A review&quot;,&quot;author&quot;:[{&quot;family&quot;:&quot;Włodarczyk&quot;,&quot;given&quot;:&quot;Tomasz&quot;,&quot;parse-names&quot;:false,&quot;dropping-particle&quot;:&quot;&quot;,&quot;non-dropping-particle&quot;:&quot;&quot;},{&quot;family&quot;:&quot;Płotka&quot;,&quot;given&quot;:&quot;Szymon&quot;,&quot;parse-names&quot;:false,&quot;dropping-particle&quot;:&quot;&quot;,&quot;non-dropping-particle&quot;:&quot;&quot;},{&quot;family&quot;:&quot;Szczepański&quot;,&quot;given&quot;:&quot;Tomasz&quot;,&quot;parse-names&quot;:false,&quot;dropping-particle&quot;:&quot;&quot;,&quot;non-dropping-particle&quot;:&quot;&quot;},{&quot;family&quot;:&quot;Rokita&quot;,&quot;given&quot;:&quot;Przemysław&quot;,&quot;parse-names&quot;:false,&quot;dropping-particle&quot;:&quot;&quot;,&quot;non-dropping-particle&quot;:&quot;&quot;},{&quot;family&quot;:&quot;Sochacki-Wójcicka&quot;,&quot;given&quot;:&quot;Nicole&quot;,&quot;parse-names&quot;:false,&quot;dropping-particle&quot;:&quot;&quot;,&quot;non-dropping-particle&quot;:&quot;&quot;},{&quot;family&quot;:&quot;Wójcicki&quot;,&quot;given&quot;:&quot;Jakub&quot;,&quot;parse-names&quot;:false,&quot;dropping-particle&quot;:&quot;&quot;,&quot;non-dropping-particle&quot;:&quot;&quot;},{&quot;family&quot;:&quot;Lipa&quot;,&quot;given&quot;:&quot;Michał&quot;,&quot;parse-names&quot;:false,&quot;dropping-particle&quot;:&quot;&quot;,&quot;non-dropping-particle&quot;:&quot;&quot;},{&quot;family&quot;:&quot;Trzciński&quot;,&quot;given&quot;:&quot;Tomasz&quot;,&quot;parse-names&quot;:false,&quot;dropping-particle&quot;:&quot;&quot;,&quot;non-dropping-particle&quot;:&quot;&quot;}],&quot;container-title&quot;:&quot;Electronics (Switzerland)&quot;,&quot;DOI&quot;:&quot;10.3390/electronics10050586&quot;,&quot;ISSN&quot;:&quot;20799292&quot;,&quot;issued&quot;:{&quot;date-parts&quot;:[[2021]]},&quot;abstract&quot;:&quot;Preterm births affect around 15 million children a year worldwide. Current medical efforts focus on mitigating the effects of prematurity, not on preventing it. Diagnostic methods are based on parent traits and transvaginal ultrasound, during which the length of the cervix is examined. Approximately 30% of preterm births are not correctly predicted due to the complexity of this process and its subjective assessment. Based on recent research, there is hope that machine learning can be a helpful tool to support the diagnosis of preterm births. The objective of this study is to present various machine learning algorithms applied to preterm birth prediction. The wide spectrum of analysed data sets is the advantage of this survey. They range from electrohysterogram signals through electronic health records to transvaginal ultrasounds. Reviews of works on preterm birth already exist; however, this is the first review that includes works that are based on a transvaginal ultrasound examination. In this work, we present a critical appraisal of popular methods that have employed machine learning methods for preterm birth prediction. Moreover, we summarise the most common challenges incurred and discuss their possible application in the future.&quot;,&quot;issue&quot;:&quot;5&quot;,&quot;volume&quot;:&quot;10&quot;,&quot;container-title-short&quot;:&quot;&quot;},&quot;isTemporary&quot;:false}]},{&quot;citationID&quot;:&quot;MENDELEY_CITATION_3051ebae-f5d0-4b74-b1f0-ece9bca1dc01&quot;,&quot;properties&quot;:{&quot;noteIndex&quot;:0},&quot;isEdited&quot;:false,&quot;manualOverride&quot;:{&quot;isManuallyOverridden&quot;:false,&quot;citeprocText&quot;:&quot;(Qi et al. 2021)&quot;,&quot;manualOverrideText&quot;:&quot;&quot;},&quot;citationTag&quot;:&quot;MENDELEY_CITATION_v3_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&quot;,&quot;citationItems&quot;:[{&quot;id&quot;:&quot;73c3dd49-72eb-32d9-b948-f31039245f7b&quot;,&quot;itemData&quot;:{&quot;type&quot;:&quot;article-journal&quot;,&quot;id&quot;:&quot;73c3dd49-72eb-32d9-b948-f31039245f7b&quot;,&quot;title&quot;:&quot;Predicting the mortality of smoking attributable to cancer in Qingdao, China: A time-series analysis&quot;,&quot;author&quot;:[{&quot;family&quot;:&quot;Qi&quot;,&quot;given&quot;:&quot;Fei&quot;,&quot;parse-names&quot;:false,&quot;dropping-particle&quot;:&quot;&quot;,&quot;non-dropping-particle&quot;:&quot;&quot;},{&quot;family&quot;:&quot;Xu&quot;,&quot;given&quot;:&quot;Zhenshi&quot;,&quot;parse-names&quot;:false,&quot;dropping-particle&quot;:&quot;&quot;,&quot;non-dropping-particle&quot;:&quot;&quot;},{&quot;family&quot;:&quot;Zhang&quot;,&quot;given&quot;:&quot;Hua&quot;,&quot;parse-names&quot;:false,&quot;dropping-particle&quot;:&quot;&quot;,&quot;non-dropping-particle&quot;:&quot;&quot;},{&quot;family&quot;:&quot;Wang&quot;,&quot;given&quot;:&quot;Rui&quot;,&quot;parse-names&quot;:false,&quot;dropping-particle&quot;:&quot;&quot;,&quot;non-dropping-particle&quot;:&quot;&quot;},{&quot;family&quot;:&quot;Wang&quot;,&quot;given&quot;:&quot;Yani&quot;,&quot;parse-names&quot;:false,&quot;dropping-particle&quot;:&quot;&quot;,&quot;non-dropping-particle&quot;:&quot;&quot;},{&quot;family&quot;:&quot;Jia&quot;,&quot;given&quot;:&quot;Xiaorong&quot;,&quot;parse-names&quot;:false,&quot;dropping-particle&quot;:&quot;&quot;,&quot;non-dropping-particle&quot;:&quot;&quot;},{&quot;family&quot;:&quot;Lin&quot;,&quot;given&quot;:&quot;Peng&quot;,&quot;parse-names&quot;:false,&quot;dropping-particle&quot;:&quot;&quot;,&quot;non-dropping-particle&quot;:&quot;&quot;},{&quot;family&quot;:&quot;Geng&quot;,&quot;given&quot;:&quot;Meiyun&quot;,&quot;parse-names&quot;:false,&quot;dropping-particle&quot;:&quot;&quot;,&quot;non-dropping-particle&quot;:&quot;&quot;},{&quot;family&quot;:&quot;Huang&quot;,&quot;given&quot;:&quot;Yiqing&quot;,&quot;parse-names&quot;:false,&quot;dropping-particle&quot;:&quot;&quot;,&quot;non-dropping-particle&quot;:&quot;&quot;},{&quot;family&quot;:&quot;Li&quot;,&quot;given&quot;:&quot;Shanpeng&quot;,&quot;parse-names&quot;:false,&quot;dropping-particle&quot;:&quot;&quot;,&quot;non-dropping-particle&quot;:&quot;&quot;},{&quot;family&quot;:&quot;Yang&quot;,&quot;given&quot;:&quot;Jun&quot;,&quot;parse-names&quot;:false,&quot;dropping-particle&quot;:&quot;&quot;,&quot;non-dropping-particle&quot;:&quot;&quot;}],&quot;container-title&quot;:&quot;PLOS ONE&quot;,&quot;accessed&quot;:{&quot;date-parts&quot;:[[2022,4,8]]},&quot;DOI&quot;:&quot;10.1371/JOURNAL.PONE.0245769&quot;,&quot;ISBN&quot;:&quot;1111111111&quot;,&quot;ISSN&quot;:&quot;1932-6203&quot;,&quot;PMID&quot;:&quot;33493221&quot;,&quot;URL&quot;:&quot;https://journals.plos.org/plosone/article?id=10.1371/journal.pone.0245769&quot;,&quot;issued&quot;:{&quot;date-parts&quot;:[[2021,1,1]]},&quot;page&quot;:&quot;e0245769&quot;,&quot;abstract&quot;:&quot;Smoking is the leading preventable cause of death and disability from cancer in China. To provide a scientific basis for tobacco control strategies and measures, this study investigated cancer deaths attributed to smoking from 2005 to 2017 and predicted mortality trends from 2018 to 2020 in Qingdao. We used time series analysis to evaluate the number of deaths attributed to smoking among residents over 35 years old in Qingdao and predicted mortality trends. The number of cancer deaths attributed to smoking in Qingdao from 2005 to 2016 was between 170 and 407, showing an upward trend and a certain periodicity. The best model is the ARIMA (2,1,0)×(3,1,0)12, with the lowest BIC (6.640) and the highest stationary R2 (0.500). The predicted cancer deaths curve attributed to smoking in 2017 is consistent with the actual curve, with an average relative error of 5.74%. Applying this model to further predict the number of cancer deaths attributed to smoking in Qingdao from January 2018 to December 2020, the predicted results were 5,249, 5,423 and 6,048, respectively. The findings emphasized the need to further strengthen tobacco control measures to reduce the burden of disease caused by tobacco.&quot;,&quot;publisher&quot;:&quot;Public Library of Science&quot;,&quot;issue&quot;:&quot;1&quot;,&quot;volume&quot;:&quot;16&quot;,&quot;container-title-short&quot;:&quot;&quot;},&quot;isTemporary&quot;:false}]},{&quot;citationID&quot;:&quot;MENDELEY_CITATION_26e9e18b-9384-472b-9c09-2a14c6b90b22&quot;,&quot;properties&quot;:{&quot;noteIndex&quot;:0},&quot;isEdited&quot;:false,&quot;manualOverride&quot;:{&quot;isManuallyOverridden&quot;:true,&quot;citeprocText&quot;:&quot;(Airiti Library_Comparative+Study+of+Artificial+Neural+Network+and+ARIMA+Models+in+Predicting+Exchange+Rate n.d.)&quot;,&quot;manualOverrideText&quot;:&quot;(Airiti . 2012)&quot;},&quot;citationTag&quot;:&quot;MENDELEY_CITATION_v3_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&quot;,&quot;citationItems&quot;:[{&quot;id&quot;:&quot;180cf562-051a-3bff-b48f-83fa4068edfc&quot;,&quot;itemData&quot;:{&quot;type&quot;:&quot;webpage&quot;,&quot;id&quot;:&quot;180cf562-051a-3bff-b48f-83fa4068edfc&quot;,&quot;title&quot;:&quot;Airiti Library_Comparative+Study+of+Artificial+Neural+Network+and+ARIMA+Models+in+Predicting+Exchange+Rate&quot;,&quot;accessed&quot;:{&quot;date-parts&quot;:[[2022,4,8]]},&quot;URL&quot;:&quot;https://www.airitilibrary.com/Publication/alDetailedMesh?docid=20407467-201211-201512080011-201512080011-4397-4403&quot;,&quot;container-title-short&quot;:&quot;&quot;},&quot;isTemporary&quot;:false}]},{&quot;citationID&quot;:&quot;MENDELEY_CITATION_b729bdf4-caf7-4f02-a77d-727c25d42385&quot;,&quot;properties&quot;:{&quot;noteIndex&quot;:0},&quot;isEdited&quot;:false,&quot;manualOverride&quot;:{&quot;isManuallyOverridden&quot;:false,&quot;citeprocText&quot;:&quot;(Huang et al. 2017)&quot;,&quot;manualOverrideText&quot;:&quot;&quot;},&quot;citationTag&quot;:&quot;MENDELEY_CITATION_v3_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&quot;,&quot;citationItems&quot;:[{&quot;id&quot;:&quot;d8152f96-04c7-3249-8cb8-db95c945fc1a&quot;,&quot;itemData&quot;:{&quot;type&quot;:&quot;article-journal&quot;,&quot;id&quot;:&quot;d8152f96-04c7-3249-8cb8-db95c945fc1a&quot;,&quot;title&quot;:&quot;SVM and SVM ensembles in breast cancer prediction&quot;,&quot;author&quot;:[{&quot;family&quot;:&quot;Huang&quot;,&quot;given&quot;:&quot;Min Wei&quot;,&quot;parse-names&quot;:false,&quot;dropping-particle&quot;:&quot;&quot;,&quot;non-dropping-particle&quot;:&quot;&quot;},{&quot;family&quot;:&quot;Chen&quot;,&quot;given&quot;:&quot;Chih Wen&quot;,&quot;parse-names&quot;:false,&quot;dropping-particle&quot;:&quot;&quot;,&quot;non-dropping-particle&quot;:&quot;&quot;},{&quot;family&quot;:&quot;Lin&quot;,&quot;given&quot;:&quot;Wei Chao&quot;,&quot;parse-names&quot;:false,&quot;dropping-particle&quot;:&quot;&quot;,&quot;non-dropping-particle&quot;:&quot;&quot;},{&quot;family&quot;:&quot;Ke&quot;,&quot;given&quot;:&quot;Shih Wen&quot;,&quot;parse-names&quot;:false,&quot;dropping-particle&quot;:&quot;&quot;,&quot;non-dropping-particle&quot;:&quot;&quot;},{&quot;family&quot;:&quot;Tsai&quot;,&quot;given&quot;:&quot;Chih Fong&quot;,&quot;parse-names&quot;:false,&quot;dropping-particle&quot;:&quot;&quot;,&quot;non-dropping-particle&quot;:&quot;&quot;}],&quot;container-title&quot;:&quot;PLoS ONE&quot;,&quot;DOI&quot;:&quot;10.1371/journal.pone.0161501&quot;,&quot;ISSN&quot;:&quot;19326203&quot;,&quot;issued&quot;:{&quot;date-parts&quot;:[[2017]]},&quot;abstract&quot;:&quot;Breast cancer is an all too common disease in women, making how to effectively predict it an active research problem. A number of statistical and machine learning techniques have been employed to develop various breast cancer prediction models. Among them, support vector machines (SVM) have been shown to outperform many related techniques. To construct the SVM classifier, it is first necessary to decide the kernel function, and different kernel functions can result in different prediction performance. However, there have been very few studies focused on examining the prediction performances of SVM based on different kernel functions. Moreover, it is unknown whether SVM classifier ensembles which have been proposed to improve the performance of single classifiers can outperform single SVM classifiers in terms of breast cancer prediction. Therefore, the aim of this paper is to fully assess the prediction performance of SVM and SVM ensembles over small and large scale breast cancer datasets. The classification accuracy, ROC, F-measure, and computational times of training SVM and SVM ensembles are compared. The experimental results show that linear kernel based SVM ensembles based on the bagging method and RBF kernel based SVM ensembles with the boosting method can be the better choices for a small scale dataset, where feature selection should be performed in the data pre-processing stage. For a large scale dataset, RBF kernel based SVM ensembles based on boosting perform better than the other classifiers.&quot;,&quot;issue&quot;:&quot;1&quot;,&quot;volume&quot;:&quot;12&quot;,&quot;container-title-short&quot;:&quot;&quot;},&quot;isTemporary&quot;:false}]},{&quot;citationID&quot;:&quot;MENDELEY_CITATION_55a706c0-a8ea-48cf-8a59-f1a91f095cf4&quot;,&quot;properties&quot;:{&quot;noteIndex&quot;:0},&quot;isEdited&quot;:false,&quot;manualOverride&quot;:{&quot;isManuallyOverridden&quot;:false,&quot;citeprocText&quot;:&quot;(Cortes and Vapnik 1995)&quot;,&quot;manualOverrideText&quot;:&quot;&quot;},&quot;citationTag&quot;:&quot;MENDELEY_CITATION_v3_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&quot;,&quot;citationItems&quot;:[{&quot;id&quot;:&quot;91fdac1e-70b8-3963-933c-03e1b0dcd6c6&quot;,&quot;itemData&quot;:{&quot;type&quot;:&quot;article-journal&quot;,&quot;id&quot;:&quot;91fdac1e-70b8-3963-933c-03e1b0dcd6c6&quot;,&quot;title&quot;:&quot;Support-vector networks&quot;,&quot;author&quot;:[{&quot;family&quot;:&quot;Cortes&quot;,&quot;given&quot;:&quot;Corinna&quot;,&quot;parse-names&quot;:false,&quot;dropping-particle&quot;:&quot;&quot;,&quot;non-dropping-particle&quot;:&quot;&quot;},{&quot;family&quot;:&quot;Vapnik&quot;,&quot;given&quot;:&quot;Vladimir&quot;,&quot;parse-names&quot;:false,&quot;dropping-particle&quot;:&quot;&quot;,&quot;non-dropping-particle&quot;:&quot;&quot;}],&quot;container-title&quot;:&quot;Machine Learning&quot;,&quot;accessed&quot;:{&quot;date-parts&quot;:[[2022,5,4]]},&quot;DOI&quot;:&quot;10.1007/BF00994018&quot;,&quot;ISSN&quot;:&quot;0885-6125&quot;,&quot;issued&quot;:{&quot;date-parts&quot;:[[1995,9]]},&quot;page&quot;:&quot;273-297&quot;,&quot;abstract&quot;:&quot;In this paper, the optimal margin algorithm is generalized\\nto non-separable problems by the introduction of slack\\nvariables in the statement of the optimization problem.&quot;,&quot;publisher&quot;:&quot;Springer Science and Business Media LLC&quot;,&quot;issue&quot;:&quot;3&quot;,&quot;volume&quot;:&quot;20&quot;,&quot;container-title-short&quot;:&quot;&quot;},&quot;isTemporary&quot;:false}]},{&quot;citationID&quot;:&quot;MENDELEY_CITATION_837f8644-c855-42f3-b502-1371ff76330d&quot;,&quot;properties&quot;:{&quot;noteIndex&quot;:0},&quot;isEdited&quot;:false,&quot;manualOverride&quot;:{&quot;isManuallyOverridden&quot;:true,&quot;citeprocText&quot;:&quot;(Tang et al. 2018)&quot;,&quot;manualOverrideText&quot;:&quot;(2018)&quot;},&quot;citationTag&quot;:&quot;MENDELEY_CITATION_v3_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&quot;,&quot;citationItems&quot;:[{&quot;id&quot;:&quot;d968cc42-6a99-39b5-97ca-ad1821c75d07&quot;,&quot;itemData&quot;:{&quot;type&quot;:&quot;article-journal&quot;,&quot;id&quot;:&quot;d968cc42-6a99-39b5-97ca-ad1821c75d07&quot;,&quot;title&quot;:&quot;K-nearest neighbor regression with principal component analysis for financial time series prediction&quot;,&quot;author&quot;:[{&quot;family&quot;:&quot;Tang&quot;,&quot;given&quot;:&quot;Li&quot;,&quot;parse-names&quot;:false,&quot;dropping-particle&quot;:&quot;&quot;,&quot;non-dropping-particle&quot;:&quot;&quot;},{&quot;family&quot;:&quot;Pan&quot;,&quot;given&quot;:&quot;Heping&quot;,&quot;parse-names&quot;:false,&quot;dropping-particle&quot;:&quot;&quot;,&quot;non-dropping-particle&quot;:&quot;&quot;},{&quot;family&quot;:&quot;Yao&quot;,&quot;given&quot;:&quot;Yiyong&quot;,&quot;parse-names&quot;:false,&quot;dropping-particle&quot;:&quot;&quot;,&quot;non-dropping-particle&quot;:&quot;&quot;}],&quot;container-title&quot;:&quot;ACM International Conference Proceeding Series&quot;,&quot;accessed&quot;:{&quot;date-parts&quot;:[[2022,5,4]]},&quot;DOI&quot;:&quot;10.1145/3194452.3194467&quot;,&quot;ISBN&quot;:&quot;9781450364195&quot;,&quot;issued&quot;:{&quot;date-parts&quot;:[[2018,3,12]]},&quot;page&quot;:&quot;127-131&quot;,&quot;abstract&quot;:&quot;This paper constructs an integrated model called PCA-KNN model for financial time series prediction. Based on a K-Nearest Neighbor (KNN) regression, a Principal Component Analysis (PCA) is applied to reduce redundancy information and data dimensionality. In a PCA-KNN model, the historical data set as input is generated by a sliding window, transformed by PCA to principal components with rich-information, and then input to KNN for prediction. In this paper, we integrate PCA with KNN that can not only reduce the data dimensionality to speed up the calculation of KNN, but also reduce redundancy information while remaining effective information improves the performance of KNN prediction. Two specific PCA-KNN models are tested on historical data sets of EUR/USD exchange rate and Chinese stock index during a 10-year period, achieving the best hit rate of 77.58%.&quot;,&quot;publisher&quot;:&quot;Association for Computing Machinery&quot;,&quot;container-title-short&quot;:&quot;&quot;},&quot;isTemporary&quot;:false}]},{&quot;citationID&quot;:&quot;MENDELEY_CITATION_d79b9dbf-0c5d-41e8-b465-3215fd343d2d&quot;,&quot;properties&quot;:{&quot;noteIndex&quot;:0},&quot;isEdited&quot;:false,&quot;manualOverride&quot;:{&quot;isManuallyOverridden&quot;:false,&quot;citeprocText&quot;:&quot;(Vector Autoregressive Models for Multivariate Time Series 2006)&quot;,&quot;manualOverrideText&quot;:&quot;&quot;},&quot;citationTag&quot;:&quot;MENDELEY_CITATION_v3_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&quot;,&quot;citationItems&quot;:[{&quot;id&quot;:&quot;9b3ecf77-092a-36b5-8179-3063a8feb577&quot;,&quot;itemData&quot;:{&quot;type&quot;:&quot;article-journal&quot;,&quot;id&quot;:&quot;9b3ecf77-092a-36b5-8179-3063a8feb577&quot;,&quot;title&quot;:&quot;Vector Autoregressive Models for Multivariate Time Series&quot;,&quot;container-title&quot;:&quot;Modeling Financial Time Series with S-PLUS®&quot;,&quot;accessed&quot;:{&quot;date-parts&quot;:[[2022,6,4]]},&quot;DOI&quot;:&quot;10.1007/978-0-387-32348-0_11&quot;,&quot;URL&quot;:&quot;https://link.springer.com/chapter/10.1007/978-0-387-32348-0_11&quot;,&quot;issued&quot;:{&quot;date-parts&quot;:[[2006,10,9]]},&quot;page&quot;:&quot;385-429&quot;,&quot;abstract&quot;:&quot;The vector autoregression (VAR) model is one of the most successful, flexible, and easy to use models for the analysis of multivariate time series. It is a natural extension of the univariate autoregressive model to dynamic multivariate time series. The VAR model has...&quot;,&quot;publisher&quot;:&quot;Springer, New York, NY&quot;,&quot;container-title-short&quot;:&quot;&quot;},&quot;isTemporary&quot;:false}]}]"/>
+    <we:property name="MENDELEY_CITATIONS" value="[{&quot;citationID&quot;:&quot;MENDELEY_CITATION_88871d01-a461-4e42-af82-57798f1060e0&quot;,&quot;properties&quot;:{&quot;noteIndex&quot;:0},&quot;isEdited&quot;:false,&quot;manualOverride&quot;:{&quot;isManuallyOverridden&quot;:true,&quot;citeprocText&quot;:&quot;(John et al. 2020)&quot;,&quot;manualOverrideText&quot;:&quot;John et al&quot;},&quot;citationTag&quot;:&quot;MENDELEY_CITATION_v3_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&quot;,&quot;citationItems&quot;:[{&quot;id&quot;:&quot;ef2a68e7-6c99-35cd-a302-789a77348394&quot;,&quot;itemData&quot;:{&quot;type&quot;:&quot;article-journal&quot;,&quot;id&quot;:&quot;ef2a68e7-6c99-35cd-a302-789a77348394&quot;,&quot;title&quot;:&quot;The impact of the COVID-19 pandemic on self-harm and suicidal behaviour: a living systematic review&quot;,&quot;author&quot;:[{&quot;family&quot;:&quot;John&quot;,&quot;given&quot;:&quot;Ann&quot;,&quot;parse-names&quot;:false,&quot;dropping-particle&quot;:&quot;&quot;,&quot;non-dropping-particle&quot;:&quot;&quot;},{&quot;family&quot;:&quot;Okolie&quot;,&quot;given&quot;:&quot;Chukwudi&quot;,&quot;parse-names&quot;:false,&quot;dropping-particle&quot;:&quot;&quot;,&quot;non-dropping-particle&quot;:&quot;&quot;},{&quot;family&quot;:&quot;Eyles&quot;,&quot;given&quot;:&quot;Emily&quot;,&quot;parse-names&quot;:false,&quot;dropping-particle&quot;:&quot;&quot;,&quot;non-dropping-particle&quot;:&quot;&quot;},{&quot;family&quot;:&quot;Webb&quot;,&quot;given&quot;:&quot;Roger T.&quot;,&quot;parse-names&quot;:false,&quot;dropping-particle&quot;:&quot;&quot;,&quot;non-dropping-particle&quot;:&quot;&quot;},{&quot;family&quot;:&quot;Schmidt&quot;,&quot;given&quot;:&quot;Lena&quot;,&quot;parse-names&quot;:false,&quot;dropping-particle&quot;:&quot;&quot;,&quot;non-dropping-particle&quot;:&quot;&quot;},{&quot;family&quot;:&quot;McGuiness&quot;,&quot;given&quot;:&quot;Luke A.&quot;,&quot;parse-names&quot;:false,&quot;dropping-particle&quot;:&quot;&quot;,&quot;non-dropping-particle&quot;:&quot;&quot;},{&quot;family&quot;:&quot;Olorisade&quot;,&quot;given&quot;:&quot;Babatunde K.&quot;,&quot;parse-names&quot;:false,&quot;dropping-particle&quot;:&quot;&quot;,&quot;non-dropping-particle&quot;:&quot;&quot;},{&quot;family&quot;:&quot;Arensman&quot;,&quot;given&quot;:&quot;Ella&quot;,&quot;parse-names&quot;:false,&quot;dropping-particle&quot;:&quot;&quot;,&quot;non-dropping-particle&quot;:&quot;&quot;},{&quot;family&quot;:&quot;Hawton&quot;,&quot;given&quot;:&quot;Keith&quot;,&quot;parse-names&quot;:false,&quot;dropping-particle&quot;:&quot;&quot;,&quot;non-dropping-particle&quot;:&quot;&quot;},{&quot;family&quot;:&quot;Kapur&quot;,&quot;given&quot;:&quot;Nav&quot;,&quot;parse-names&quot;:false,&quot;dropping-particle&quot;:&quot;&quot;,&quot;non-dropping-particle&quot;:&quot;&quot;},{&quot;family&quot;:&quot;Moran&quot;,&quot;given&quot;:&quot;Paul&quot;,&quot;parse-names&quot;:false,&quot;dropping-particle&quot;:&quot;&quot;,&quot;non-dropping-particle&quot;:&quot;&quot;},{&quot;family&quot;:&quot;O'Connor&quot;,&quot;given&quot;:&quot;Rory C.&quot;,&quot;parse-names&quot;:false,&quot;dropping-particle&quot;:&quot;&quot;,&quot;non-dropping-particle&quot;:&quot;&quot;},{&quot;family&quot;:&quot;O'Neill&quot;,&quot;given&quot;:&quot;Siobhan&quot;,&quot;parse-names&quot;:false,&quot;dropping-particle&quot;:&quot;&quot;,&quot;non-dropping-particle&quot;:&quot;&quot;},{&quot;family&quot;:&quot;Higgins&quot;,&quot;given&quot;:&quot;Julian P.T.&quot;,&quot;parse-names&quot;:false,&quot;dropping-particle&quot;:&quot;&quot;,&quot;non-dropping-particle&quot;:&quot;&quot;},{&quot;family&quot;:&quot;Gunnell&quot;,&quot;given&quot;:&quot;David&quot;,&quot;parse-names&quot;:false,&quot;dropping-particle&quot;:&quot;&quot;,&quot;non-dropping-particle&quot;:&quot;&quot;}],&quot;container-title&quot;:&quot;F1000Research 2020 9:1097&quot;,&quot;accessed&quot;:{&quot;date-parts&quot;:[[2022,6,7]]},&quot;DOI&quot;:&quot;10.12688/f1000research.25522.1&quot;,&quot;ISSN&quot;:&quot;1759796X&quot;,&quot;URL&quot;:&quot;https://f1000research.com/articles/9-1097&quot;,&quot;issued&quot;:{&quot;date-parts&quot;:[[2020,9,4]]},&quot;page&quot;:&quot;1097&quot;,&quot;abstract&quot;:&quot;Background: The COVID-19 pandemic has caused morbidity and mortality, as well as, widespread disruption to people’s lives and livelihoods around the world. Given the health and economic threats posed by the pandemic to the global community, there are concerns that rates of suicide and suicidal behaviour may rise during and in its aftermath. Our living systematic review (LSR) focuses on suicide prevention in relation to COVID-19, with this iteration synthesising relevant evidence up to June 7 th 2020. \n Method: &amp;nbsp;Automated daily searches feed into a web-based database with screening and data extraction functionalities. Eligibility criteria include incidence/prevalence of suicidal behaviour, exposure-outcome relationships and effects of interventions in relation to the COVID-19 pandemic. Outcomes of interest are suicide, self-harm or attempted suicide and suicidal thoughts. No restrictions are placed on language or study type, except for single-person case reports. \n Results: Searches identified 2070 articles, 29 (28 studies) met our inclusion criteria, of which 14 articles were research letters or pre-prints awaiting peer review. All articles reported observational data: 12 cross-sectional; eight case series; five modelling; and three service utilisation studies. No studies reported on changes in rates of suicidal behaviour. Case series were largely drawn from news reporting in low/middle income countries and factors associated with suicide included fear of infection, social isolation and economic concerns. &amp;nbsp; \n Conclusions: &amp;nbsp; A marked improvement in the quality of design, methods, and reporting in future studies is needed. There is thus far no clear evidence of an increase in suicide, self-harm, suicidal behaviour, or suicidal thoughts associated with the pandemic. However, suicide data are challenging to collect in real time and economic effects are evolving. Our LSR will provide a regular synthesis of the most up-to-date research evidence to guide public health and clinical policy to mitigate the impact of COVID-19 on suicide. \n&amp;nbsp; \n PROSPERO registration:  CRD42020183326 01/05/2020&quot;,&quot;publisher&quot;:&quot;F1000 Research Limited&quot;,&quot;volume&quot;:&quot;9&quot;,&quot;container-title-short&quot;:&quot;&quot;},&quot;isTemporary&quot;:false}]},{&quot;citationID&quot;:&quot;MENDELEY_CITATION_4617dae8-1022-4e84-bac5-33b5786f4d0a&quot;,&quot;properties&quot;:{&quot;noteIndex&quot;:0},&quot;isEdited&quot;:false,&quot;manualOverride&quot;:{&quot;isManuallyOverridden&quot;:true,&quot;citeprocText&quot;:&quot;(Suicide Statistics 2011 - CSO - Central Statistics Office n.d.)&quot;,&quot;manualOverrideText&quot;:&quot;CSO statistical release&quot;},&quot;citationTag&quot;:&quot;MENDELEY_CITATION_v3_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&quot;,&quot;citationItems&quot;:[{&quot;id&quot;:&quot;1dd81ce7-bf1c-3b0c-a1ad-0e375072d1bd&quot;,&quot;itemData&quot;:{&quot;type&quot;:&quot;webpage&quot;,&quot;id&quot;:&quot;1dd81ce7-bf1c-3b0c-a1ad-0e375072d1bd&quot;,&quot;title&quot;:&quot;Suicide Statistics 2011 - CSO - Central Statistics Office&quot;,&quot;accessed&quot;:{&quot;date-parts&quot;:[[2022,6,7]]},&quot;URL&quot;:&quot;https://www.cso.ie/en/releasesandpublications/er/ss/suicidestatistics2011/&quot;,&quot;container-title-short&quot;:&quot;&quot;},&quot;isTemporary&quot;:false}]},{&quot;citationID&quot;:&quot;MENDELEY_CITATION_a77d542e-e3af-43dc-a41a-43e954272fae&quot;,&quot;properties&quot;:{&quot;noteIndex&quot;:0},&quot;isEdited&quot;:false,&quot;manualOverride&quot;:{&quot;isManuallyOverridden&quot;:true,&quot;citeprocText&quot;:&quot;((3) 1/4: What is Streamlit - YouTube n.d.)&quot;,&quot;manualOverrideText&quot;:&quot;Streamlit&quot;},&quot;citationTag&quot;:&quot;MENDELEY_CITATION_v3_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&quot;,&quot;citationItems&quot;:[{&quot;id&quot;:&quot;666f11ec-a65a-3c25-a8f5-9ada6300b9d2&quot;,&quot;itemData&quot;:{&quot;type&quot;:&quot;webpage&quot;,&quot;id&quot;:&quot;666f11ec-a65a-3c25-a8f5-9ada6300b9d2&quot;,&quot;title&quot;:&quot;(3) 1/4: What is Streamlit - YouTube&quot;,&quot;accessed&quot;:{&quot;date-parts&quot;:[[2022,6,4]]},&quot;URL&quot;:&quot;https://www.youtube.com/watch?v=R2nr1uZ8ffc&quot;,&quot;container-title-short&quot;:&quot;&quot;},&quot;isTemporary&quot;:false}]},{&quot;citationID&quot;:&quot;MENDELEY_CITATION_8c8ee1e0-4a3f-474a-9b5a-9ed0245d9269&quot;,&quot;properties&quot;:{&quot;noteIndex&quot;:0},&quot;isEdited&quot;:false,&quot;manualOverride&quot;:{&quot;isManuallyOverridden&quot;:true,&quot;citeprocText&quot;:&quot;(Brunello et al. 2019)&quot;,&quot;manualOverrideText&quot;:&quot;Brunello et al&quot;},&quot;citationTag&quot;:&quot;MENDELEY_CITATION_v3_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&quot;,&quot;citationItems&quot;:[{&quot;id&quot;:&quot;63fccb5e-3c5f-3aa0-8acb-3e42d46ad72d&quot;,&quot;itemData&quot;:{&quot;type&quot;:&quot;article-journal&quot;,&quot;id&quot;:&quot;63fccb5e-3c5f-3aa0-8acb-3e42d46ad72d&quot;,&quot;title&quot;:&quot;J48SS: A Novel Decision Tree Approach for the Handling of Sequential and Time Series Data&quot;,&quot;author&quot;:[{&quot;family&quot;:&quot;Brunello&quot;,&quot;given&quot;:&quot;Andrea&quot;,&quot;parse-names&quot;:false,&quot;dropping-particle&quot;:&quot;&quot;,&quot;non-dropping-particle&quot;:&quot;&quot;},{&quot;family&quot;:&quot;Marzano&quot;,&quot;given&quot;:&quot;Enrico&quot;,&quot;parse-names&quot;:false,&quot;dropping-particle&quot;:&quot;&quot;,&quot;non-dropping-particle&quot;:&quot;&quot;},{&quot;family&quot;:&quot;Montanari&quot;,&quot;given&quot;:&quot;Angelo&quot;,&quot;parse-names&quot;:false,&quot;dropping-particle&quot;:&quot;&quot;,&quot;non-dropping-particle&quot;:&quot;&quot;},{&quot;family&quot;:&quot;Sciavicco&quot;,&quot;given&quot;:&quot;Guido&quot;,&quot;parse-names&quot;:false,&quot;dropping-particle&quot;:&quot;&quot;,&quot;non-dropping-particle&quot;:&quot;&quot;}],&quot;container-title&quot;:&quot;Computers 2019, Vol. 8, Page 21&quot;,&quot;accessed&quot;:{&quot;date-parts&quot;:[[2022,6,7]]},&quot;DOI&quot;:&quot;10.3390/COMPUTERS8010021&quot;,&quot;ISSN&quot;:&quot;2073-431X&quot;,&quot;URL&quot;:&quot;https://www.mdpi.com/2073-431X/8/1/21/htm&quot;,&quot;issued&quot;:{&quot;date-parts&quot;:[[2019,3,5]]},&quot;page&quot;:&quot;21&quot;,&quot;abstract&quot;:&quot;Temporal information plays a very important role in many analysis tasks, and can be encoded in at least two different ways. It can be modeled by discrete sequences of events as, for example, in the business intelligence domain, with the aim of tracking the evolution of customer behaviors over time. Alternatively, it can be represented by time series, as in the stock market to characterize price histories. In some analysis tasks, temporal information is complemented by other kinds of data, which may be represented by static attributes, e.g., categorical or numerical ones. This paper presents J48SS, a novel decision tree inducer capable of natively mixing static (i.e., numerical and categorical), sequential, and time series data for classification purposes. The novel algorithm is based on the popular C4.5 decision tree learner, and it relies on the concepts of frequent pattern extraction and time series shapelet generation. The algorithm is evaluated on a text classification task in a real business setting, as well as on a selection of public UCR time series datasets. Results show that it is capable of providing competitive classification performances, while generating highly interpretable models and effectively reducing the data preparation effort.&quot;,&quot;publisher&quot;:&quot;Multidisciplinary Digital Publishing Institute&quot;,&quot;issue&quot;:&quot;1&quot;,&quot;volume&quot;:&quot;8&quot;,&quot;container-title-short&quot;:&quot;&quot;},&quot;isTemporary&quot;:false}]},{&quot;citationID&quot;:&quot;MENDELEY_CITATION_131fc0f5-9444-45e7-841a-a24a8cf84e83&quot;,&quot;properties&quot;:{&quot;noteIndex&quot;:0},&quot;isEdited&quot;:false,&quot;manualOverride&quot;:{&quot;isManuallyOverridden&quot;:true,&quot;citeprocText&quot;:&quot;(Mochahost Review 2022: Mocha Host Details, Pricing &amp;#38; Features | Sitechecker n.d.)&quot;,&quot;manualOverrideText&quot;:&quot;Mochahost &quot;},&quot;citationTag&quot;:&quot;MENDELEY_CITATION_v3_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&quot;,&quot;citationItems&quot;:[{&quot;id&quot;:&quot;252a586d-1f41-399e-be3c-1acbd4d90c6e&quot;,&quot;itemData&quot;:{&quot;type&quot;:&quot;webpage&quot;,&quot;id&quot;:&quot;252a586d-1f41-399e-be3c-1acbd4d90c6e&quot;,&quot;title&quot;:&quot;Mochahost Review 2022: Mocha Host Details, Pricing &amp; Features | Sitechecker&quot;,&quot;accessed&quot;:{&quot;date-parts&quot;:[[2022,6,7]]},&quot;URL&quot;:&quot;https://sitechecker.pro/web-hosting/mochahost.com/&quot;,&quot;container-title-short&quot;:&quot;&quot;},&quot;isTemporary&quot;:false}]},{&quot;citationID&quot;:&quot;MENDELEY_CITATION_9071ce3f-e0b7-49ab-8ff5-f1a27f5510ef&quot;,&quot;properties&quot;:{&quot;noteIndex&quot;:0},&quot;isEdited&quot;:false,&quot;manualOverride&quot;:{&quot;isManuallyOverridden&quot;:false,&quot;citeprocText&quot;:&quot;(Bogod 2004)&quot;,&quot;manualOverrideText&quot;:&quot;&quot;},&quot;citationTag&quot;:&quot;MENDELEY_CITATION_v3_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&quot;,&quot;citationItems&quot;:[{&quot;id&quot;:&quot;e4bfc107-68d3-3aad-9a3d-596bb3771b54&quot;,&quot;itemData&quot;:{&quot;type&quot;:&quot;article-journal&quot;,&quot;id&quot;:&quot;e4bfc107-68d3-3aad-9a3d-596bb3771b54&quot;,&quot;title&quot;:&quot;The Nazi Hypothermia Experiments: Forbidden Data?&quot;,&quot;author&quot;:[{&quot;family&quot;:&quot;Bogod&quot;,&quot;given&quot;:&quot;David&quot;,&quot;parse-names&quot;:false,&quot;dropping-particle&quot;:&quot;&quot;,&quot;non-dropping-particle&quot;:&quot;&quot;}],&quot;container-title&quot;:&quot;Anaesthesia&quot;,&quot;container-title-short&quot;:&quot;Anaesthesia&quot;,&quot;accessed&quot;:{&quot;date-parts&quot;:[[2022,4,15]]},&quot;DOI&quot;:&quot;10.1111/j.1365-2044.2004.04034.x&quot;,&quot;ISSN&quot;:&quot;00032409&quot;,&quot;PMID&quot;:&quot;15549970&quot;,&quot;issued&quot;:{&quot;date-parts&quot;:[[2004,12]]},&quot;page&quot;:&quot;1155-1156&quot;,&quot;issue&quot;:&quot;12&quot;,&quot;volume&quot;:&quot;59&quot;},&quot;isTemporary&quot;:false}]},{&quot;citationID&quot;:&quot;MENDELEY_CITATION_30792bbe-7717-45b4-9282-2c3500783934&quot;,&quot;properties&quot;:{&quot;noteIndex&quot;:0},&quot;isEdited&quot;:false,&quot;manualOverride&quot;:{&quot;isManuallyOverridden&quot;:false,&quot;citeprocText&quot;:&quot;(Kumar and Susan 2020)&quot;,&quot;manualOverrideText&quot;:&quot;&quot;},&quot;citationTag&quot;:&quot;MENDELEY_CITATION_v3_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&quot;,&quot;citationItems&quot;:[{&quot;id&quot;:&quot;22d3963b-fce8-3846-844c-bf4e5bab23e6&quot;,&quot;itemData&quot;:{&quot;type&quot;:&quot;article-journal&quot;,&quot;id&quot;:&quot;22d3963b-fce8-3846-844c-bf4e5bab23e6&quot;,&quot;title&quot;:&quot;COVID-19 Pandemic Prediction using Time Series Forecasting Models&quot;,&quot;author&quot;:[{&quot;family&quot;:&quot;Kumar&quot;,&quot;given&quot;:&quot;Naresh&quot;,&quot;parse-names&quot;:false,&quot;dropping-particle&quot;:&quot;&quot;,&quot;non-dropping-particle&quot;:&quot;&quot;},{&quot;family&quot;:&quot;Susan&quot;,&quot;given&quot;:&quot;Seba&quot;,&quot;parse-names&quot;:false,&quot;dropping-particle&quot;:&quot;&quot;,&quot;non-dropping-particle&quot;:&quot;&quot;}],&quot;container-title&quot;:&quot;2020 11th International Conference on Computing, Communication and Networking Technologies, ICCCNT 2020&quot;,&quot;accessed&quot;:{&quot;date-parts&quot;:[[2022,4,6]]},&quot;DOI&quot;:&quot;10.1109/ICCCNT49239.2020.9225319&quot;,&quot;ISBN&quot;:&quot;9781728168517&quot;,&quot;issued&quot;:{&quot;date-parts&quot;:[[2020,7,1]]},&quot;abstract&quot;:&quot;Millions of people have been infected and lakhs of people have lost their lives due to the worldwide ongoing novel Coronavirus (COVID-19) pandemic. It is of utmost importance to identify the future infected cases and the virus spread rate for advance preparation in the healthcare services to avoid deaths. Accurately forecasting the spread of COVID-19 is an analytical and challenging real-world problem to the research community. Therefore, we use day level information of COVID-19 spread for cumulative cases from whole world and 10 mostly affected countries; US, Spain, Italy, France, Germany, Russia, Iran, United Kingdom, Turkey, and India. We utilize the temporal data of coronavirus spread from January 22, 2020 to May 20, 2020. We model the evolution of the COVID-19 outbreak, and perform prediction using ARIMA and Prophet time series forecasting models. Effectiveness of the models are evaluated based on the mean absolute error, root mean square error, root relative squared error, and mean absolute percentage error. Our analysis can help in understanding the trends of the disease outbreak, and provide epidemiological stage information of adopted countries. Our investigations show that ARIMA model is more effective for forecasting COVID-19 prevalence. The forecasting results have potential to assist governments to plan policies to contain the spread of the virus.&quot;,&quot;publisher&quot;:&quot;Institute of Electrical and Electronics Engineers Inc.&quot;,&quot;container-title-short&quot;:&quot;&quot;},&quot;isTemporary&quot;:false}]},{&quot;citationID&quot;:&quot;MENDELEY_CITATION_3a4863e8-f8de-40bf-b10a-3edb4a65f067&quot;,&quot;properties&quot;:{&quot;noteIndex&quot;:0},&quot;isEdited&quot;:false,&quot;manualOverride&quot;:{&quot;isManuallyOverridden&quot;:false,&quot;citeprocText&quot;:&quot;(Włodarczyk et al. 2021)&quot;,&quot;manualOverrideText&quot;:&quot;&quot;},&quot;citationTag&quot;:&quot;MENDELEY_CITATION_v3_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&quot;,&quot;citationItems&quot;:[{&quot;id&quot;:&quot;525f781a-cb4f-314d-92b6-35fec4a86a5c&quot;,&quot;itemData&quot;:{&quot;type&quot;:&quot;article-journal&quot;,&quot;id&quot;:&quot;525f781a-cb4f-314d-92b6-35fec4a86a5c&quot;,&quot;title&quot;:&quot;Machine learning methods for preterm birth prediction: A review&quot;,&quot;author&quot;:[{&quot;family&quot;:&quot;Włodarczyk&quot;,&quot;given&quot;:&quot;Tomasz&quot;,&quot;parse-names&quot;:false,&quot;dropping-particle&quot;:&quot;&quot;,&quot;non-dropping-particle&quot;:&quot;&quot;},{&quot;family&quot;:&quot;Płotka&quot;,&quot;given&quot;:&quot;Szymon&quot;,&quot;parse-names&quot;:false,&quot;dropping-particle&quot;:&quot;&quot;,&quot;non-dropping-particle&quot;:&quot;&quot;},{&quot;family&quot;:&quot;Szczepański&quot;,&quot;given&quot;:&quot;Tomasz&quot;,&quot;parse-names&quot;:false,&quot;dropping-particle&quot;:&quot;&quot;,&quot;non-dropping-particle&quot;:&quot;&quot;},{&quot;family&quot;:&quot;Rokita&quot;,&quot;given&quot;:&quot;Przemysław&quot;,&quot;parse-names&quot;:false,&quot;dropping-particle&quot;:&quot;&quot;,&quot;non-dropping-particle&quot;:&quot;&quot;},{&quot;family&quot;:&quot;Sochacki-Wójcicka&quot;,&quot;given&quot;:&quot;Nicole&quot;,&quot;parse-names&quot;:false,&quot;dropping-particle&quot;:&quot;&quot;,&quot;non-dropping-particle&quot;:&quot;&quot;},{&quot;family&quot;:&quot;Wójcicki&quot;,&quot;given&quot;:&quot;Jakub&quot;,&quot;parse-names&quot;:false,&quot;dropping-particle&quot;:&quot;&quot;,&quot;non-dropping-particle&quot;:&quot;&quot;},{&quot;family&quot;:&quot;Lipa&quot;,&quot;given&quot;:&quot;Michał&quot;,&quot;parse-names&quot;:false,&quot;dropping-particle&quot;:&quot;&quot;,&quot;non-dropping-particle&quot;:&quot;&quot;},{&quot;family&quot;:&quot;Trzciński&quot;,&quot;given&quot;:&quot;Tomasz&quot;,&quot;parse-names&quot;:false,&quot;dropping-particle&quot;:&quot;&quot;,&quot;non-dropping-particle&quot;:&quot;&quot;}],&quot;container-title&quot;:&quot;Electronics (Switzerland)&quot;,&quot;DOI&quot;:&quot;10.3390/electronics10050586&quot;,&quot;ISSN&quot;:&quot;20799292&quot;,&quot;issued&quot;:{&quot;date-parts&quot;:[[2021]]},&quot;abstract&quot;:&quot;Preterm births affect around 15 million children a year worldwide. Current medical efforts focus on mitigating the effects of prematurity, not on preventing it. Diagnostic methods are based on parent traits and transvaginal ultrasound, during which the length of the cervix is examined. Approximately 30% of preterm births are not correctly predicted due to the complexity of this process and its subjective assessment. Based on recent research, there is hope that machine learning can be a helpful tool to support the diagnosis of preterm births. The objective of this study is to present various machine learning algorithms applied to preterm birth prediction. The wide spectrum of analysed data sets is the advantage of this survey. They range from electrohysterogram signals through electronic health records to transvaginal ultrasounds. Reviews of works on preterm birth already exist; however, this is the first review that includes works that are based on a transvaginal ultrasound examination. In this work, we present a critical appraisal of popular methods that have employed machine learning methods for preterm birth prediction. Moreover, we summarise the most common challenges incurred and discuss their possible application in the future.&quot;,&quot;issue&quot;:&quot;5&quot;,&quot;volume&quot;:&quot;10&quot;,&quot;container-title-short&quot;:&quot;&quot;},&quot;isTemporary&quot;:false}]},{&quot;citationID&quot;:&quot;MENDELEY_CITATION_3051ebae-f5d0-4b74-b1f0-ece9bca1dc01&quot;,&quot;properties&quot;:{&quot;noteIndex&quot;:0},&quot;isEdited&quot;:false,&quot;manualOverride&quot;:{&quot;isManuallyOverridden&quot;:false,&quot;citeprocText&quot;:&quot;(Qi et al. 2021)&quot;,&quot;manualOverrideText&quot;:&quot;&quot;},&quot;citationTag&quot;:&quot;MENDELEY_CITATION_v3_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&quot;,&quot;citationItems&quot;:[{&quot;id&quot;:&quot;73c3dd49-72eb-32d9-b948-f31039245f7b&quot;,&quot;itemData&quot;:{&quot;type&quot;:&quot;article-journal&quot;,&quot;id&quot;:&quot;73c3dd49-72eb-32d9-b948-f31039245f7b&quot;,&quot;title&quot;:&quot;Predicting the mortality of smoking attributable to cancer in Qingdao, China: A time-series analysis&quot;,&quot;author&quot;:[{&quot;family&quot;:&quot;Qi&quot;,&quot;given&quot;:&quot;Fei&quot;,&quot;parse-names&quot;:false,&quot;dropping-particle&quot;:&quot;&quot;,&quot;non-dropping-particle&quot;:&quot;&quot;},{&quot;family&quot;:&quot;Xu&quot;,&quot;given&quot;:&quot;Zhenshi&quot;,&quot;parse-names&quot;:false,&quot;dropping-particle&quot;:&quot;&quot;,&quot;non-dropping-particle&quot;:&quot;&quot;},{&quot;family&quot;:&quot;Zhang&quot;,&quot;given&quot;:&quot;Hua&quot;,&quot;parse-names&quot;:false,&quot;dropping-particle&quot;:&quot;&quot;,&quot;non-dropping-particle&quot;:&quot;&quot;},{&quot;family&quot;:&quot;Wang&quot;,&quot;given&quot;:&quot;Rui&quot;,&quot;parse-names&quot;:false,&quot;dropping-particle&quot;:&quot;&quot;,&quot;non-dropping-particle&quot;:&quot;&quot;},{&quot;family&quot;:&quot;Wang&quot;,&quot;given&quot;:&quot;Yani&quot;,&quot;parse-names&quot;:false,&quot;dropping-particle&quot;:&quot;&quot;,&quot;non-dropping-particle&quot;:&quot;&quot;},{&quot;family&quot;:&quot;Jia&quot;,&quot;given&quot;:&quot;Xiaorong&quot;,&quot;parse-names&quot;:false,&quot;dropping-particle&quot;:&quot;&quot;,&quot;non-dropping-particle&quot;:&quot;&quot;},{&quot;family&quot;:&quot;Lin&quot;,&quot;given&quot;:&quot;Peng&quot;,&quot;parse-names&quot;:false,&quot;dropping-particle&quot;:&quot;&quot;,&quot;non-dropping-particle&quot;:&quot;&quot;},{&quot;family&quot;:&quot;Geng&quot;,&quot;given&quot;:&quot;Meiyun&quot;,&quot;parse-names&quot;:false,&quot;dropping-particle&quot;:&quot;&quot;,&quot;non-dropping-particle&quot;:&quot;&quot;},{&quot;family&quot;:&quot;Huang&quot;,&quot;given&quot;:&quot;Yiqing&quot;,&quot;parse-names&quot;:false,&quot;dropping-particle&quot;:&quot;&quot;,&quot;non-dropping-particle&quot;:&quot;&quot;},{&quot;family&quot;:&quot;Li&quot;,&quot;given&quot;:&quot;Shanpeng&quot;,&quot;parse-names&quot;:false,&quot;dropping-particle&quot;:&quot;&quot;,&quot;non-dropping-particle&quot;:&quot;&quot;},{&quot;family&quot;:&quot;Yang&quot;,&quot;given&quot;:&quot;Jun&quot;,&quot;parse-names&quot;:false,&quot;dropping-particle&quot;:&quot;&quot;,&quot;non-dropping-particle&quot;:&quot;&quot;}],&quot;container-title&quot;:&quot;PLOS ONE&quot;,&quot;accessed&quot;:{&quot;date-parts&quot;:[[2022,4,8]]},&quot;DOI&quot;:&quot;10.1371/JOURNAL.PONE.0245769&quot;,&quot;ISBN&quot;:&quot;1111111111&quot;,&quot;ISSN&quot;:&quot;1932-6203&quot;,&quot;PMID&quot;:&quot;33493221&quot;,&quot;URL&quot;:&quot;https://journals.plos.org/plosone/article?id=10.1371/journal.pone.0245769&quot;,&quot;issued&quot;:{&quot;date-parts&quot;:[[2021,1,1]]},&quot;page&quot;:&quot;e0245769&quot;,&quot;abstract&quot;:&quot;Smoking is the leading preventable cause of death and disability from cancer in China. To provide a scientific basis for tobacco control strategies and measures, this study investigated cancer deaths attributed to smoking from 2005 to 2017 and predicted mortality trends from 2018 to 2020 in Qingdao. We used time series analysis to evaluate the number of deaths attributed to smoking among residents over 35 years old in Qingdao and predicted mortality trends. The number of cancer deaths attributed to smoking in Qingdao from 2005 to 2016 was between 170 and 407, showing an upward trend and a certain periodicity. The best model is the ARIMA (2,1,0)×(3,1,0)12, with the lowest BIC (6.640) and the highest stationary R2 (0.500). The predicted cancer deaths curve attributed to smoking in 2017 is consistent with the actual curve, with an average relative error of 5.74%. Applying this model to further predict the number of cancer deaths attributed to smoking in Qingdao from January 2018 to December 2020, the predicted results were 5,249, 5,423 and 6,048, respectively. The findings emphasized the need to further strengthen tobacco control measures to reduce the burden of disease caused by tobacco.&quot;,&quot;publisher&quot;:&quot;Public Library of Science&quot;,&quot;issue&quot;:&quot;1&quot;,&quot;volume&quot;:&quot;16&quot;,&quot;container-title-short&quot;:&quot;&quot;},&quot;isTemporary&quot;:false}]},{&quot;citationID&quot;:&quot;MENDELEY_CITATION_26e9e18b-9384-472b-9c09-2a14c6b90b22&quot;,&quot;properties&quot;:{&quot;noteIndex&quot;:0},&quot;isEdited&quot;:false,&quot;manualOverride&quot;:{&quot;isManuallyOverridden&quot;:true,&quot;citeprocText&quot;:&quot;(Airiti Library_Comparative+Study+of+Artificial+Neural+Network+and+ARIMA+Models+in+Predicting+Exchange+Rate n.d.)&quot;,&quot;manualOverrideText&quot;:&quot;(Airiti . 2012)&quot;},&quot;citationTag&quot;:&quot;MENDELEY_CITATION_v3_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&quot;,&quot;citationItems&quot;:[{&quot;id&quot;:&quot;180cf562-051a-3bff-b48f-83fa4068edfc&quot;,&quot;itemData&quot;:{&quot;type&quot;:&quot;webpage&quot;,&quot;id&quot;:&quot;180cf562-051a-3bff-b48f-83fa4068edfc&quot;,&quot;title&quot;:&quot;Airiti Library_Comparative+Study+of+Artificial+Neural+Network+and+ARIMA+Models+in+Predicting+Exchange+Rate&quot;,&quot;accessed&quot;:{&quot;date-parts&quot;:[[2022,4,8]]},&quot;URL&quot;:&quot;https://www.airitilibrary.com/Publication/alDetailedMesh?docid=20407467-201211-201512080011-201512080011-4397-4403&quot;,&quot;container-title-short&quot;:&quot;&quot;},&quot;isTemporary&quot;:false}]},{&quot;citationID&quot;:&quot;MENDELEY_CITATION_b729bdf4-caf7-4f02-a77d-727c25d42385&quot;,&quot;properties&quot;:{&quot;noteIndex&quot;:0},&quot;isEdited&quot;:false,&quot;manualOverride&quot;:{&quot;isManuallyOverridden&quot;:false,&quot;citeprocText&quot;:&quot;(Huang et al. 2017)&quot;,&quot;manualOverrideText&quot;:&quot;&quot;},&quot;citationTag&quot;:&quot;MENDELEY_CITATION_v3_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&quot;,&quot;citationItems&quot;:[{&quot;id&quot;:&quot;d8152f96-04c7-3249-8cb8-db95c945fc1a&quot;,&quot;itemData&quot;:{&quot;type&quot;:&quot;article-journal&quot;,&quot;id&quot;:&quot;d8152f96-04c7-3249-8cb8-db95c945fc1a&quot;,&quot;title&quot;:&quot;SVM and SVM ensembles in breast cancer prediction&quot;,&quot;author&quot;:[{&quot;family&quot;:&quot;Huang&quot;,&quot;given&quot;:&quot;Min Wei&quot;,&quot;parse-names&quot;:false,&quot;dropping-particle&quot;:&quot;&quot;,&quot;non-dropping-particle&quot;:&quot;&quot;},{&quot;family&quot;:&quot;Chen&quot;,&quot;given&quot;:&quot;Chih Wen&quot;,&quot;parse-names&quot;:false,&quot;dropping-particle&quot;:&quot;&quot;,&quot;non-dropping-particle&quot;:&quot;&quot;},{&quot;family&quot;:&quot;Lin&quot;,&quot;given&quot;:&quot;Wei Chao&quot;,&quot;parse-names&quot;:false,&quot;dropping-particle&quot;:&quot;&quot;,&quot;non-dropping-particle&quot;:&quot;&quot;},{&quot;family&quot;:&quot;Ke&quot;,&quot;given&quot;:&quot;Shih Wen&quot;,&quot;parse-names&quot;:false,&quot;dropping-particle&quot;:&quot;&quot;,&quot;non-dropping-particle&quot;:&quot;&quot;},{&quot;family&quot;:&quot;Tsai&quot;,&quot;given&quot;:&quot;Chih Fong&quot;,&quot;parse-names&quot;:false,&quot;dropping-particle&quot;:&quot;&quot;,&quot;non-dropping-particle&quot;:&quot;&quot;}],&quot;container-title&quot;:&quot;PLoS ONE&quot;,&quot;DOI&quot;:&quot;10.1371/journal.pone.0161501&quot;,&quot;ISSN&quot;:&quot;19326203&quot;,&quot;issued&quot;:{&quot;date-parts&quot;:[[2017]]},&quot;abstract&quot;:&quot;Breast cancer is an all too common disease in women, making how to effectively predict it an active research problem. A number of statistical and machine learning techniques have been employed to develop various breast cancer prediction models. Among them, support vector machines (SVM) have been shown to outperform many related techniques. To construct the SVM classifier, it is first necessary to decide the kernel function, and different kernel functions can result in different prediction performance. However, there have been very few studies focused on examining the prediction performances of SVM based on different kernel functions. Moreover, it is unknown whether SVM classifier ensembles which have been proposed to improve the performance of single classifiers can outperform single SVM classifiers in terms of breast cancer prediction. Therefore, the aim of this paper is to fully assess the prediction performance of SVM and SVM ensembles over small and large scale breast cancer datasets. The classification accuracy, ROC, F-measure, and computational times of training SVM and SVM ensembles are compared. The experimental results show that linear kernel based SVM ensembles based on the bagging method and RBF kernel based SVM ensembles with the boosting method can be the better choices for a small scale dataset, where feature selection should be performed in the data pre-processing stage. For a large scale dataset, RBF kernel based SVM ensembles based on boosting perform better than the other classifiers.&quot;,&quot;issue&quot;:&quot;1&quot;,&quot;volume&quot;:&quot;12&quot;,&quot;container-title-short&quot;:&quot;&quot;},&quot;isTemporary&quot;:false}]},{&quot;citationID&quot;:&quot;MENDELEY_CITATION_55a706c0-a8ea-48cf-8a59-f1a91f095cf4&quot;,&quot;properties&quot;:{&quot;noteIndex&quot;:0},&quot;isEdited&quot;:false,&quot;manualOverride&quot;:{&quot;isManuallyOverridden&quot;:false,&quot;citeprocText&quot;:&quot;(Cortes and Vapnik 1995)&quot;,&quot;manualOverrideText&quot;:&quot;&quot;},&quot;citationTag&quot;:&quot;MENDELEY_CITATION_v3_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&quot;,&quot;citationItems&quot;:[{&quot;id&quot;:&quot;91fdac1e-70b8-3963-933c-03e1b0dcd6c6&quot;,&quot;itemData&quot;:{&quot;type&quot;:&quot;article-journal&quot;,&quot;id&quot;:&quot;91fdac1e-70b8-3963-933c-03e1b0dcd6c6&quot;,&quot;title&quot;:&quot;Support-vector networks&quot;,&quot;author&quot;:[{&quot;family&quot;:&quot;Cortes&quot;,&quot;given&quot;:&quot;Corinna&quot;,&quot;parse-names&quot;:false,&quot;dropping-particle&quot;:&quot;&quot;,&quot;non-dropping-particle&quot;:&quot;&quot;},{&quot;family&quot;:&quot;Vapnik&quot;,&quot;given&quot;:&quot;Vladimir&quot;,&quot;parse-names&quot;:false,&quot;dropping-particle&quot;:&quot;&quot;,&quot;non-dropping-particle&quot;:&quot;&quot;}],&quot;container-title&quot;:&quot;Machine Learning&quot;,&quot;accessed&quot;:{&quot;date-parts&quot;:[[2022,5,4]]},&quot;DOI&quot;:&quot;10.1007/BF00994018&quot;,&quot;ISSN&quot;:&quot;0885-6125&quot;,&quot;issued&quot;:{&quot;date-parts&quot;:[[1995,9]]},&quot;page&quot;:&quot;273-297&quot;,&quot;abstract&quot;:&quot;In this paper, the optimal margin algorithm is generalized\\nto non-separable problems by the introduction of slack\\nvariables in the statement of the optimization problem.&quot;,&quot;publisher&quot;:&quot;Springer Science and Business Media LLC&quot;,&quot;issue&quot;:&quot;3&quot;,&quot;volume&quot;:&quot;20&quot;,&quot;container-title-short&quot;:&quot;&quot;},&quot;isTemporary&quot;:false}]},{&quot;citationID&quot;:&quot;MENDELEY_CITATION_837f8644-c855-42f3-b502-1371ff76330d&quot;,&quot;properties&quot;:{&quot;noteIndex&quot;:0},&quot;isEdited&quot;:false,&quot;manualOverride&quot;:{&quot;isManuallyOverridden&quot;:true,&quot;citeprocText&quot;:&quot;(Tang et al. 2018)&quot;,&quot;manualOverrideText&quot;:&quot;(2018)&quot;},&quot;citationTag&quot;:&quot;MENDELEY_CITATION_v3_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&quot;,&quot;citationItems&quot;:[{&quot;id&quot;:&quot;d968cc42-6a99-39b5-97ca-ad1821c75d07&quot;,&quot;itemData&quot;:{&quot;type&quot;:&quot;article-journal&quot;,&quot;id&quot;:&quot;d968cc42-6a99-39b5-97ca-ad1821c75d07&quot;,&quot;title&quot;:&quot;K-nearest neighbor regression with principal component analysis for financial time series prediction&quot;,&quot;author&quot;:[{&quot;family&quot;:&quot;Tang&quot;,&quot;given&quot;:&quot;Li&quot;,&quot;parse-names&quot;:false,&quot;dropping-particle&quot;:&quot;&quot;,&quot;non-dropping-particle&quot;:&quot;&quot;},{&quot;family&quot;:&quot;Pan&quot;,&quot;given&quot;:&quot;Heping&quot;,&quot;parse-names&quot;:false,&quot;dropping-particle&quot;:&quot;&quot;,&quot;non-dropping-particle&quot;:&quot;&quot;},{&quot;family&quot;:&quot;Yao&quot;,&quot;given&quot;:&quot;Yiyong&quot;,&quot;parse-names&quot;:false,&quot;dropping-particle&quot;:&quot;&quot;,&quot;non-dropping-particle&quot;:&quot;&quot;}],&quot;container-title&quot;:&quot;ACM International Conference Proceeding Series&quot;,&quot;accessed&quot;:{&quot;date-parts&quot;:[[2022,5,4]]},&quot;DOI&quot;:&quot;10.1145/3194452.3194467&quot;,&quot;ISBN&quot;:&quot;9781450364195&quot;,&quot;issued&quot;:{&quot;date-parts&quot;:[[2018,3,12]]},&quot;page&quot;:&quot;127-131&quot;,&quot;abstract&quot;:&quot;This paper constructs an integrated model called PCA-KNN model for financial time series prediction. Based on a K-Nearest Neighbor (KNN) regression, a Principal Component Analysis (PCA) is applied to reduce redundancy information and data dimensionality. In a PCA-KNN model, the historical data set as input is generated by a sliding window, transformed by PCA to principal components with rich-information, and then input to KNN for prediction. In this paper, we integrate PCA with KNN that can not only reduce the data dimensionality to speed up the calculation of KNN, but also reduce redundancy information while remaining effective information improves the performance of KNN prediction. Two specific PCA-KNN models are tested on historical data sets of EUR/USD exchange rate and Chinese stock index during a 10-year period, achieving the best hit rate of 77.58%.&quot;,&quot;publisher&quot;:&quot;Association for Computing Machinery&quot;,&quot;container-title-short&quot;:&quot;&quot;},&quot;isTemporary&quot;:false}]},{&quot;citationID&quot;:&quot;MENDELEY_CITATION_d79b9dbf-0c5d-41e8-b465-3215fd343d2d&quot;,&quot;properties&quot;:{&quot;noteIndex&quot;:0},&quot;isEdited&quot;:false,&quot;manualOverride&quot;:{&quot;isManuallyOverridden&quot;:false,&quot;citeprocText&quot;:&quot;(Vector Autoregressive Models for Multivariate Time Series 2006)&quot;,&quot;manualOverrideText&quot;:&quot;&quot;},&quot;citationTag&quot;:&quot;MENDELEY_CITATION_v3_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&quot;,&quot;citationItems&quot;:[{&quot;id&quot;:&quot;9b3ecf77-092a-36b5-8179-3063a8feb577&quot;,&quot;itemData&quot;:{&quot;type&quot;:&quot;article-journal&quot;,&quot;id&quot;:&quot;9b3ecf77-092a-36b5-8179-3063a8feb577&quot;,&quot;title&quot;:&quot;Vector Autoregressive Models for Multivariate Time Series&quot;,&quot;container-title&quot;:&quot;Modeling Financial Time Series with S-PLUS®&quot;,&quot;accessed&quot;:{&quot;date-parts&quot;:[[2022,6,4]]},&quot;DOI&quot;:&quot;10.1007/978-0-387-32348-0_11&quot;,&quot;URL&quot;:&quot;https://link.springer.com/chapter/10.1007/978-0-387-32348-0_11&quot;,&quot;issued&quot;:{&quot;date-parts&quot;:[[2006,10,9]]},&quot;page&quot;:&quot;385-429&quot;,&quot;abstract&quot;:&quot;The vector autoregression (VAR) model is one of the most successful, flexible, and easy to use models for the analysis of multivariate time series. It is a natural extension of the univariate autoregressive model to dynamic multivariate time series. The VAR model has...&quot;,&quot;publisher&quot;:&quot;Springer, New York, NY&quot;,&quot;container-title-short&quot;:&quot;&quot;},&quot;isTemporary&quot;:false}]}]"/>
     <we:property name="MENDELEY_CITATIONS_STYLE" value="{&quot;id&quot;:&quot;https://www.zotero.org/styles/harvard-dundalk-institute-of-technology&quot;,&quot;title&quot;:&quot;Dundalk Institute of Technology - Harvard&quot;,&quot;format&quot;:&quot;author-date&quot;}"/>
   </we:properties>
   <we:bindings/>

</xml_diff>

<commit_message>
literature review with more pictures added
</commit_message>
<xml_diff>
--- a/literature_review.docx
+++ b/literature_review.docx
@@ -240,7 +240,15 @@
         <w:t>time,</w:t>
       </w:r>
       <w:r>
-        <w:t xml:space="preserve"> we listen to a news about</w:t>
+        <w:t xml:space="preserve"> we listen to </w:t>
+      </w:r>
+      <w:proofErr w:type="gramStart"/>
+      <w:r>
+        <w:t>a</w:t>
+      </w:r>
+      <w:proofErr w:type="gramEnd"/>
+      <w:r>
+        <w:t xml:space="preserve"> news about</w:t>
       </w:r>
       <w:r>
         <w:t xml:space="preserve"> the number of people</w:t>
@@ -392,7 +400,15 @@
         <w:t xml:space="preserve">I have chosen a dataset which was </w:t>
       </w:r>
       <w:r>
-        <w:t xml:space="preserve">simple and aggregated. But, later on thinking about the complexity and wide range of the reasons behind committing suicide I did a thorough research about how much additional information I can incorporate into the existing dataset. There have been several variables like continent missing in the dataset. So, I have added additional columns for for continent names. Also, I have received another dataset which is similar to the suicide master sheet I have previously received contained much more information. </w:t>
+        <w:t xml:space="preserve">simple and aggregated. But, later on thinking about the complexity and wide range of the reasons behind committing suicide I did a thorough research about how much additional information I can incorporate into the existing dataset. There have been several variables like continent missing in the dataset. So, I have added additional columns for </w:t>
+      </w:r>
+      <w:proofErr w:type="spellStart"/>
+      <w:r>
+        <w:t>for</w:t>
+      </w:r>
+      <w:proofErr w:type="spellEnd"/>
+      <w:r>
+        <w:t xml:space="preserve"> continent names. Also, I have received another dataset which is similar to the suicide master sheet I have previously received contained much more information. </w:t>
       </w:r>
       <w:r>
         <w:t xml:space="preserve">The main reason behind taking this dataset into account is that those variables were very meaningful with respect to the context I am working with, for example, I assume there could be come relation between suicide rates and unemployment or </w:t>
@@ -430,6 +446,12 @@
       </w:r>
       <w:r>
         <w:t xml:space="preserve"> Outliers in the data are a one main thing we need to carefully do. Replacing the outliers without thinking why they occur is a dangerous practice.</w:t>
+      </w:r>
+      <w:r>
+        <w:t xml:space="preserve"> Also used v</w:t>
+      </w:r>
+      <w:r>
+        <w:t>isualizations like boxplot and histogram, I have explored the dataset for data preparation.</w:t>
       </w:r>
     </w:p>
     <w:p/>
@@ -532,12 +554,14 @@
         </w:sdtPr>
         <w:sdtEndPr/>
         <w:sdtContent>
+          <w:proofErr w:type="spellStart"/>
           <w:r>
             <w:rPr>
               <w:color w:val="000000"/>
             </w:rPr>
             <w:t>Streamlit</w:t>
           </w:r>
+          <w:proofErr w:type="spellEnd"/>
         </w:sdtContent>
       </w:sdt>
       <w:r>
@@ -611,6 +635,14 @@
       <w:pPr>
         <w:jc w:val="center"/>
         <w:rPr>
+          <w:noProof/>
+        </w:rPr>
+      </w:pPr>
+    </w:p>
+    <w:p>
+      <w:pPr>
+        <w:jc w:val="center"/>
+        <w:rPr>
           <w:color w:val="000000"/>
         </w:rPr>
       </w:pPr>
@@ -620,9 +652,9 @@
         </w:rPr>
         <w:lastRenderedPageBreak/>
         <w:drawing>
-          <wp:inline distT="0" distB="0" distL="0" distR="0" wp14:anchorId="754971B2" wp14:editId="1D9BA257">
-            <wp:extent cx="4933950" cy="3876675"/>
-            <wp:effectExtent l="0" t="0" r="0" b="9525"/>
+          <wp:inline distT="0" distB="0" distL="0" distR="0" wp14:anchorId="754971B2" wp14:editId="040A419F">
+            <wp:extent cx="4753154" cy="3657217"/>
+            <wp:effectExtent l="0" t="0" r="0" b="635"/>
             <wp:docPr id="14" name="Picture 14" descr="Chart, bar chart&#10;&#10;Description automatically generated"/>
             <wp:cNvGraphicFramePr>
               <a:graphicFrameLocks xmlns:a="http://schemas.openxmlformats.org/drawingml/2006/main" noChangeAspect="1"/>
@@ -634,20 +666,27 @@
                     <pic:cNvPr id="14" name="Picture 14" descr="Chart, bar chart&#10;&#10;Description automatically generated"/>
                     <pic:cNvPicPr/>
                   </pic:nvPicPr>
-                  <pic:blipFill>
+                  <pic:blipFill rotWithShape="1">
                     <a:blip r:embed="rId7"/>
-                    <a:stretch>
-                      <a:fillRect/>
-                    </a:stretch>
+                    <a:srcRect l="1749" t="2893" r="1907" b="2757"/>
+                    <a:stretch/>
                   </pic:blipFill>
-                  <pic:spPr>
+                  <pic:spPr bwMode="auto">
                     <a:xfrm>
                       <a:off x="0" y="0"/>
-                      <a:ext cx="4933950" cy="3876675"/>
+                      <a:ext cx="4753637" cy="3657589"/>
                     </a:xfrm>
                     <a:prstGeom prst="rect">
                       <a:avLst/>
                     </a:prstGeom>
+                    <a:ln>
+                      <a:noFill/>
+                    </a:ln>
+                    <a:extLst>
+                      <a:ext uri="{53640926-AAD7-44D8-BBD7-CCE9431645EC}">
+                        <a14:shadowObscured xmlns:a14="http://schemas.microsoft.com/office/drawing/2010/main"/>
+                      </a:ext>
+                    </a:extLst>
                   </pic:spPr>
                 </pic:pic>
               </a:graphicData>
@@ -655,6 +694,64 @@
           </wp:inline>
         </w:drawing>
       </w:r>
+    </w:p>
+    <w:p>
+      <w:pPr>
+        <w:jc w:val="both"/>
+        <w:rPr>
+          <w:color w:val="000000"/>
+        </w:rPr>
+      </w:pPr>
+      <w:r>
+        <w:rPr>
+          <w:color w:val="000000"/>
+        </w:rPr>
+        <w:t>As per the fig.</w:t>
+      </w:r>
+      <w:r>
+        <w:rPr>
+          <w:color w:val="000000"/>
+        </w:rPr>
+        <w:t xml:space="preserve"> It’s very evident that most of the suicides are happening between the age of 35 and 54. And out of them majority are Males. In all the age groups females are less affected </w:t>
+      </w:r>
+      <w:r>
+        <w:rPr>
+          <w:color w:val="000000"/>
+        </w:rPr>
+        <w:t>groups</w:t>
+      </w:r>
+      <w:r>
+        <w:rPr>
+          <w:color w:val="000000"/>
+        </w:rPr>
+        <w:t>.</w:t>
+      </w:r>
+      <w:r>
+        <w:rPr>
+          <w:color w:val="000000"/>
+        </w:rPr>
+        <w:t xml:space="preserve"> </w:t>
+      </w:r>
+      <w:r>
+        <w:rPr>
+          <w:color w:val="000000"/>
+        </w:rPr>
+        <w:t>Also,</w:t>
+      </w:r>
+      <w:r>
+        <w:rPr>
+          <w:color w:val="000000"/>
+        </w:rPr>
+        <w:t xml:space="preserve"> we can see from the age of five to fourteen children are less likely to commit suicide.</w:t>
+      </w:r>
+    </w:p>
+    <w:p>
+      <w:pPr>
+        <w:jc w:val="center"/>
+        <w:rPr>
+          <w:color w:val="000000"/>
+        </w:rPr>
+      </w:pPr>
     </w:p>
     <w:p>
       <w:pPr>
@@ -702,6 +799,94 @@
             </a:graphic>
           </wp:inline>
         </w:drawing>
+      </w:r>
+    </w:p>
+    <w:p>
+      <w:pPr>
+        <w:jc w:val="both"/>
+        <w:rPr>
+          <w:color w:val="000000"/>
+        </w:rPr>
+      </w:pPr>
+      <w:r>
+        <w:rPr>
+          <w:color w:val="000000"/>
+        </w:rPr>
+        <w:t xml:space="preserve">As per the fig we can see there are countries like </w:t>
+      </w:r>
+      <w:r>
+        <w:rPr>
+          <w:color w:val="000000"/>
+        </w:rPr>
+        <w:t>Russia,</w:t>
+      </w:r>
+      <w:r>
+        <w:rPr>
+          <w:color w:val="000000"/>
+        </w:rPr>
+        <w:t xml:space="preserve"> Ukraine and Hungary having some sort of </w:t>
+      </w:r>
+      <w:r>
+        <w:rPr>
+          <w:color w:val="000000"/>
+        </w:rPr>
+        <w:t>relation</w:t>
+      </w:r>
+      <w:r>
+        <w:rPr>
+          <w:color w:val="000000"/>
+        </w:rPr>
+        <w:t xml:space="preserve"> in terms of number of suicides per hundred k.</w:t>
+      </w:r>
+      <w:r>
+        <w:rPr>
+          <w:color w:val="000000"/>
+        </w:rPr>
+        <w:t xml:space="preserve"> As per the report from </w:t>
+      </w:r>
+      <w:sdt>
+        <w:sdtPr>
+          <w:rPr>
+            <w:color w:val="000000"/>
+          </w:rPr>
+          <w:tag w:val="MENDELEY_CITATION_v3_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"/>
+          <w:id w:val="-1948448665"/>
+          <w:placeholder>
+            <w:docPart w:val="DefaultPlaceholder_-1854013440"/>
+          </w:placeholder>
+        </w:sdtPr>
+        <w:sdtContent>
+          <w:r>
+            <w:rPr>
+              <w:color w:val="000000"/>
+            </w:rPr>
+            <w:t>BBC News</w:t>
+          </w:r>
+        </w:sdtContent>
+      </w:sdt>
+      <w:r>
+        <w:rPr>
+          <w:color w:val="000000"/>
+        </w:rPr>
+        <w:t xml:space="preserve">, the reasons for suicides in Ukraine is an after math of the conflicts between Russia and Ukraine and continuous war. </w:t>
+      </w:r>
+      <w:r>
+        <w:rPr>
+          <w:color w:val="000000"/>
+        </w:rPr>
+        <w:t xml:space="preserve">Our data clearly shown the one of the most affected </w:t>
+      </w:r>
+      <w:r>
+        <w:rPr>
+          <w:color w:val="000000"/>
+        </w:rPr>
+        <w:t>countries</w:t>
+      </w:r>
+      <w:r>
+        <w:rPr>
+          <w:color w:val="000000"/>
+        </w:rPr>
+        <w:t xml:space="preserve"> in terms of suicide as Ukraine.</w:t>
       </w:r>
     </w:p>
     <w:p>
@@ -776,11 +961,83 @@
     </w:p>
     <w:p>
       <w:pPr>
-        <w:jc w:val="center"/>
-        <w:rPr>
-          <w:color w:val="000000"/>
-        </w:rPr>
-      </w:pPr>
+        <w:jc w:val="both"/>
+        <w:rPr>
+          <w:color w:val="000000"/>
+        </w:rPr>
+      </w:pPr>
+    </w:p>
+    <w:p>
+      <w:pPr>
+        <w:jc w:val="both"/>
+        <w:rPr>
+          <w:color w:val="000000"/>
+        </w:rPr>
+      </w:pPr>
+      <w:r>
+        <w:rPr>
+          <w:color w:val="000000"/>
+        </w:rPr>
+        <w:t>The above figure shows the scale of suicides among different countries. It is very clear to see that Russian federation is showing the most suicide rate among all the other countries.</w:t>
+      </w:r>
+      <w:r>
+        <w:rPr>
+          <w:color w:val="000000"/>
+        </w:rPr>
+        <w:t xml:space="preserve"> As per the previous studies like </w:t>
+      </w:r>
+      <w:sdt>
+        <w:sdtPr>
+          <w:rPr>
+            <w:color w:val="000000"/>
+          </w:rPr>
+          <w:tag w:val="MENDELEY_CITATION_v3_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"/>
+          <w:id w:val="-1978372168"/>
+          <w:placeholder>
+            <w:docPart w:val="DefaultPlaceholder_-1854013440"/>
+          </w:placeholder>
+        </w:sdtPr>
+        <w:sdtContent>
+          <w:r>
+            <w:rPr>
+              <w:color w:val="000000"/>
+            </w:rPr>
+            <w:t xml:space="preserve">Bellman and </w:t>
+          </w:r>
+          <w:proofErr w:type="spellStart"/>
+          <w:r>
+            <w:rPr>
+              <w:color w:val="000000"/>
+            </w:rPr>
+            <w:t>Namdev</w:t>
+          </w:r>
+          <w:proofErr w:type="spellEnd"/>
+          <w:r>
+            <w:rPr>
+              <w:color w:val="000000"/>
+            </w:rPr>
+            <w:t xml:space="preserve"> study</w:t>
+          </w:r>
+        </w:sdtContent>
+      </w:sdt>
+      <w:r>
+        <w:rPr>
+          <w:color w:val="000000"/>
+        </w:rPr>
+        <w:t xml:space="preserve"> it’s very clear that Russia is facing issues with suicidal behaviour from male population and also their</w:t>
+      </w:r>
+      <w:r>
+        <w:rPr>
+          <w:color w:val="000000"/>
+        </w:rPr>
+        <w:t xml:space="preserve"> </w:t>
+      </w:r>
+      <w:r>
+        <w:rPr>
+          <w:color w:val="000000"/>
+        </w:rPr>
+        <w:t>drinking habits have significant effect on leading them to commit suicide.</w:t>
+      </w:r>
     </w:p>
     <w:p>
       <w:pPr>
@@ -1025,6 +1282,12 @@
           </wp:inline>
         </w:drawing>
       </w:r>
+      <w:r>
+        <w:rPr>
+          <w:color w:val="000000"/>
+        </w:rPr>
+        <w:tab/>
+      </w:r>
     </w:p>
     <w:p>
       <w:pPr>
@@ -1280,6 +1543,20 @@
             </a:graphic>
           </wp:inline>
         </w:drawing>
+      </w:r>
+    </w:p>
+    <w:p>
+      <w:pPr>
+        <w:jc w:val="both"/>
+        <w:rPr>
+          <w:color w:val="000000"/>
+        </w:rPr>
+      </w:pPr>
+      <w:r>
+        <w:rPr>
+          <w:color w:val="000000"/>
+        </w:rPr>
+        <w:t>AIC and BIC graphs made for checking the order of ARIMA Model. In my research I am trying to work on predictions so, I will be looking at the AIC. From the graph we can see we need to make an AR1 Model.</w:t>
       </w:r>
     </w:p>
     <w:p>
@@ -1663,7 +1940,23 @@
           <w:sz w:val="24"/>
           <w:szCs w:val="24"/>
         </w:rPr>
-        <w:t>I have created 3 models in ARMA , Auto regression and Vector Auto regression. Using mean squared error and R-</w:t>
+        <w:t xml:space="preserve">I have created 3 models in </w:t>
+      </w:r>
+      <w:proofErr w:type="gramStart"/>
+      <w:r>
+        <w:rPr>
+          <w:sz w:val="24"/>
+          <w:szCs w:val="24"/>
+        </w:rPr>
+        <w:t>ARMA ,</w:t>
+      </w:r>
+      <w:proofErr w:type="gramEnd"/>
+      <w:r>
+        <w:rPr>
+          <w:sz w:val="24"/>
+          <w:szCs w:val="24"/>
+        </w:rPr>
+        <w:t xml:space="preserve"> Auto regression and Vector Auto regression. Using mean squared error and R-</w:t>
       </w:r>
       <w:r>
         <w:rPr>
@@ -1691,7 +1984,39 @@
           <w:sz w:val="24"/>
           <w:szCs w:val="24"/>
         </w:rPr>
-        <w:t xml:space="preserve"> Initial modeling was done on time series of “Republic of Russia”. Final modeling wll be done on live website using python Dash or Streamlit.</w:t>
+        <w:t xml:space="preserve"> Initial modeling was done on time series of “Republic of Russia”. Final modeling </w:t>
+      </w:r>
+      <w:proofErr w:type="spellStart"/>
+      <w:r>
+        <w:rPr>
+          <w:sz w:val="24"/>
+          <w:szCs w:val="24"/>
+        </w:rPr>
+        <w:t>wll</w:t>
+      </w:r>
+      <w:proofErr w:type="spellEnd"/>
+      <w:r>
+        <w:rPr>
+          <w:sz w:val="24"/>
+          <w:szCs w:val="24"/>
+        </w:rPr>
+        <w:t xml:space="preserve"> be done on live website using python Dash or </w:t>
+      </w:r>
+      <w:proofErr w:type="spellStart"/>
+      <w:r>
+        <w:rPr>
+          <w:sz w:val="24"/>
+          <w:szCs w:val="24"/>
+        </w:rPr>
+        <w:t>Streamlit</w:t>
+      </w:r>
+      <w:proofErr w:type="spellEnd"/>
+      <w:r>
+        <w:rPr>
+          <w:sz w:val="24"/>
+          <w:szCs w:val="24"/>
+        </w:rPr>
+        <w:t>.</w:t>
       </w:r>
     </w:p>
     <w:p>
@@ -1999,7 +2324,23 @@
         <w:t xml:space="preserve">one of the best service providers for small businesses website. My goal is to make highly dynamic web application on the server. I have purchased a VPS service which allows to run PIP Packages on their server making the server IDE more </w:t>
       </w:r>
       <w:r>
-        <w:t>suitable for the Dash App. Mochahost cPanel will be connected to the github repository where my application wll be updated time to time. Using git technology for the hosting making the process more sophisticated and professional in terms of version control.</w:t>
+        <w:t xml:space="preserve">suitable for the Dash App. Mochahost cPanel will be connected to the </w:t>
+      </w:r>
+      <w:proofErr w:type="spellStart"/>
+      <w:r>
+        <w:t>github</w:t>
+      </w:r>
+      <w:proofErr w:type="spellEnd"/>
+      <w:r>
+        <w:t xml:space="preserve"> repository where my application </w:t>
+      </w:r>
+      <w:proofErr w:type="spellStart"/>
+      <w:r>
+        <w:t>wll</w:t>
+      </w:r>
+      <w:proofErr w:type="spellEnd"/>
+      <w:r>
+        <w:t xml:space="preserve"> be updated time to time. Using git technology for the hosting making the process more sophisticated and professional in terms of version control.</w:t>
       </w:r>
     </w:p>
     <w:p>
@@ -2225,7 +2566,23 @@
           <w:sz w:val="24"/>
           <w:szCs w:val="24"/>
         </w:rPr>
-        <w:t>osoft Visual Studio is the main IDE used for coding. For version control I have used Github. I also have used other tools like Jupyter Notebook, Spyder, Atom for coding purposes. All the testing are done with the local Anaconda environment. Python version 3.8.8 is used for the whole research. PIP package is used for configuring the IDE.</w:t>
+        <w:t xml:space="preserve">osoft Visual Studio is the main IDE used for coding. For version control I have used </w:t>
+      </w:r>
+      <w:proofErr w:type="spellStart"/>
+      <w:r>
+        <w:rPr>
+          <w:sz w:val="24"/>
+          <w:szCs w:val="24"/>
+        </w:rPr>
+        <w:t>Github</w:t>
+      </w:r>
+      <w:proofErr w:type="spellEnd"/>
+      <w:r>
+        <w:rPr>
+          <w:sz w:val="24"/>
+          <w:szCs w:val="24"/>
+        </w:rPr>
+        <w:t>. I also have used other tools like Jupyter Notebook, Spyder, Atom for coding purposes. All the testing are done with the local Anaconda environment. Python version 3.8.8 is used for the whole research. PIP package is used for configuring the IDE.</w:t>
       </w:r>
       <w:r>
         <w:rPr>
@@ -2476,7 +2833,27 @@
               <w:sz w:val="23"/>
               <w:szCs w:val="23"/>
             </w:rPr>
-            <w:t>(Bogod 2004)</w:t>
+            <w:t>(</w:t>
+          </w:r>
+          <w:proofErr w:type="spellStart"/>
+          <w:r>
+            <w:rPr>
+              <w:rFonts w:ascii="Calibri" w:hAnsi="Calibri" w:cs="Calibri"/>
+              <w:color w:val="000000"/>
+              <w:sz w:val="23"/>
+              <w:szCs w:val="23"/>
+            </w:rPr>
+            <w:t>Bogod</w:t>
+          </w:r>
+          <w:proofErr w:type="spellEnd"/>
+          <w:r>
+            <w:rPr>
+              <w:rFonts w:ascii="Calibri" w:hAnsi="Calibri" w:cs="Calibri"/>
+              <w:color w:val="000000"/>
+              <w:sz w:val="23"/>
+              <w:szCs w:val="23"/>
+            </w:rPr>
+            <w:t xml:space="preserve"> 2004)</w:t>
           </w:r>
         </w:sdtContent>
       </w:sdt>
@@ -2879,7 +3256,27 @@
           <w:sz w:val="23"/>
           <w:szCs w:val="23"/>
         </w:rPr>
-        <w:t xml:space="preserve">: - Data can be used in many different ways. Some people have used it for good reasons others did differently as well. Suicide dataset could be misused in some way. But in my point of view as long as we are not providing specific information about individuals, they are less likely to occur. In my analysis what I would say is incase more features are added to the model in the future, I will have to alter model statically and make them dynamic using cron jobs. Also, when </w:t>
+        <w:t xml:space="preserve">: - Data can be used in many different ways. Some people have used it for good reasons others did differently as well. Suicide dataset could be misused in some way. But in my point of view as long as we are not providing specific information about individuals, they are less likely to occur. In my analysis what I would say is incase more features are added to the model in the future, I will have to alter model statically and make them dynamic using </w:t>
+      </w:r>
+      <w:proofErr w:type="spellStart"/>
+      <w:r>
+        <w:rPr>
+          <w:rFonts w:ascii="Calibri" w:hAnsi="Calibri" w:cs="Calibri"/>
+          <w:color w:val="000000"/>
+          <w:sz w:val="23"/>
+          <w:szCs w:val="23"/>
+        </w:rPr>
+        <w:t>cron</w:t>
+      </w:r>
+      <w:proofErr w:type="spellEnd"/>
+      <w:r>
+        <w:rPr>
+          <w:rFonts w:ascii="Calibri" w:hAnsi="Calibri" w:cs="Calibri"/>
+          <w:color w:val="000000"/>
+          <w:sz w:val="23"/>
+          <w:szCs w:val="23"/>
+        </w:rPr>
+        <w:t xml:space="preserve"> jobs. Also, when </w:t>
       </w:r>
       <w:r>
         <w:rPr>
@@ -3257,7 +3654,21 @@
             <w:rPr>
               <w:color w:val="000000"/>
             </w:rPr>
-            <w:t>(Włodarczyk et al. 2021)</w:t>
+            <w:t>(</w:t>
+          </w:r>
+          <w:proofErr w:type="spellStart"/>
+          <w:r>
+            <w:rPr>
+              <w:color w:val="000000"/>
+            </w:rPr>
+            <w:t>Włodarczyk</w:t>
+          </w:r>
+          <w:proofErr w:type="spellEnd"/>
+          <w:r>
+            <w:rPr>
+              <w:color w:val="000000"/>
+            </w:rPr>
+            <w:t xml:space="preserve"> et al. 2021)</w:t>
           </w:r>
         </w:sdtContent>
       </w:sdt>
@@ -3265,7 +3676,21 @@
         <w:rPr>
           <w:color w:val="000000"/>
         </w:rPr>
-        <w:t xml:space="preserve">, study was trying to figure out the preterm births. This study used machine learning algorithms like support vector machine(svm), random forest, </w:t>
+        <w:t>, study was trying to figure out the preterm births. This study used machine learning algorithms like support vector machine(</w:t>
+      </w:r>
+      <w:proofErr w:type="spellStart"/>
+      <w:r>
+        <w:rPr>
+          <w:color w:val="000000"/>
+        </w:rPr>
+        <w:t>svm</w:t>
+      </w:r>
+      <w:proofErr w:type="spellEnd"/>
+      <w:r>
+        <w:rPr>
+          <w:color w:val="000000"/>
+        </w:rPr>
+        <w:t xml:space="preserve">), random forest, </w:t>
       </w:r>
       <w:r>
         <w:rPr>
@@ -3356,13 +3781,43 @@
         <w:rPr>
           <w:color w:val="000000"/>
         </w:rPr>
-        <w:t>ARIMA model is combination of autoregressive model and moving average model.</w:t>
-      </w:r>
-      <w:r>
-        <w:rPr>
-          <w:color w:val="000000"/>
-        </w:rPr>
-        <w:t xml:space="preserve">Another study was done on prediction o exchange rate </w:t>
+        <w:t xml:space="preserve">ARIMA model is combination of autoregressive model and moving average </w:t>
+      </w:r>
+      <w:proofErr w:type="spellStart"/>
+      <w:proofErr w:type="gramStart"/>
+      <w:r>
+        <w:rPr>
+          <w:color w:val="000000"/>
+        </w:rPr>
+        <w:t>model.</w:t>
+      </w:r>
+      <w:r>
+        <w:rPr>
+          <w:color w:val="000000"/>
+        </w:rPr>
+        <w:t>Another</w:t>
+      </w:r>
+      <w:proofErr w:type="spellEnd"/>
+      <w:proofErr w:type="gramEnd"/>
+      <w:r>
+        <w:rPr>
+          <w:color w:val="000000"/>
+        </w:rPr>
+        <w:t xml:space="preserve"> study was done on prediction </w:t>
+      </w:r>
+      <w:proofErr w:type="spellStart"/>
+      <w:r>
+        <w:rPr>
+          <w:color w:val="000000"/>
+        </w:rPr>
+        <w:t>o</w:t>
+      </w:r>
+      <w:proofErr w:type="spellEnd"/>
+      <w:r>
+        <w:rPr>
+          <w:color w:val="000000"/>
+        </w:rPr>
+        <w:t xml:space="preserve"> exchange rate </w:t>
       </w:r>
       <w:sdt>
         <w:sdtPr>
@@ -3381,7 +3836,21 @@
             <w:rPr>
               <w:color w:val="000000"/>
             </w:rPr>
-            <w:t>(Airiti . 2012)</w:t>
+            <w:t>(</w:t>
+          </w:r>
+          <w:proofErr w:type="spellStart"/>
+          <w:r>
+            <w:rPr>
+              <w:color w:val="000000"/>
+            </w:rPr>
+            <w:t>Airiti</w:t>
+          </w:r>
+          <w:proofErr w:type="spellEnd"/>
+          <w:r>
+            <w:rPr>
+              <w:color w:val="000000"/>
+            </w:rPr>
+            <w:t xml:space="preserve"> . 2012)</w:t>
           </w:r>
         </w:sdtContent>
       </w:sdt>
@@ -3389,7 +3858,21 @@
         <w:rPr>
           <w:color w:val="000000"/>
         </w:rPr>
-        <w:t>. Artificial Nueral Network and ARIMA are used to predict the model.</w:t>
+        <w:t xml:space="preserve">. Artificial </w:t>
+      </w:r>
+      <w:proofErr w:type="spellStart"/>
+      <w:r>
+        <w:rPr>
+          <w:color w:val="000000"/>
+        </w:rPr>
+        <w:t>Nueral</w:t>
+      </w:r>
+      <w:proofErr w:type="spellEnd"/>
+      <w:r>
+        <w:rPr>
+          <w:color w:val="000000"/>
+        </w:rPr>
+        <w:t xml:space="preserve"> Network and ARIMA are used to predict the model.</w:t>
       </w:r>
     </w:p>
     <w:p>
@@ -3475,7 +3958,21 @@
         <w:rPr>
           <w:color w:val="000000"/>
         </w:rPr>
-        <w:t>RBF kernel based SVM ensembles based onboosting perform better than the other classifiers</w:t>
+        <w:t xml:space="preserve">RBF kernel based SVM ensembles based </w:t>
+      </w:r>
+      <w:proofErr w:type="spellStart"/>
+      <w:r>
+        <w:rPr>
+          <w:color w:val="000000"/>
+        </w:rPr>
+        <w:t>onboosting</w:t>
+      </w:r>
+      <w:proofErr w:type="spellEnd"/>
+      <w:r>
+        <w:rPr>
+          <w:color w:val="000000"/>
+        </w:rPr>
+        <w:t xml:space="preserve"> perform better than the other classifiers</w:t>
       </w:r>
       <w:r>
         <w:rPr>
@@ -3506,7 +4003,21 @@
             <w:rPr>
               <w:color w:val="000000"/>
             </w:rPr>
-            <w:t>(Cortes and Vapnik 1995)</w:t>
+            <w:t xml:space="preserve">(Cortes and </w:t>
+          </w:r>
+          <w:proofErr w:type="spellStart"/>
+          <w:r>
+            <w:rPr>
+              <w:color w:val="000000"/>
+            </w:rPr>
+            <w:t>Vapnik</w:t>
+          </w:r>
+          <w:proofErr w:type="spellEnd"/>
+          <w:r>
+            <w:rPr>
+              <w:color w:val="000000"/>
+            </w:rPr>
+            <w:t xml:space="preserve"> 1995)</w:t>
           </w:r>
         </w:sdtContent>
       </w:sdt>
@@ -3716,7 +4227,7 @@
           <w:sdtContent>
             <w:p>
               <w:pPr>
-                <w:divId w:val="1168330366"/>
+                <w:divId w:val="616067573"/>
                 <w:rPr>
                   <w:rFonts w:eastAsia="Times New Roman"/>
                   <w:sz w:val="24"/>
@@ -3729,7 +4240,25 @@
                   <w:i/>
                   <w:iCs/>
                 </w:rPr>
-                <w:t>(3) 1/4: What is Streamlit - YouTube</w:t>
+                <w:t xml:space="preserve">(3) 1/4: What is </w:t>
+              </w:r>
+              <w:proofErr w:type="spellStart"/>
+              <w:r>
+                <w:rPr>
+                  <w:rFonts w:eastAsia="Times New Roman"/>
+                  <w:i/>
+                  <w:iCs/>
+                </w:rPr>
+                <w:t>Streamlit</w:t>
+              </w:r>
+              <w:proofErr w:type="spellEnd"/>
+              <w:r>
+                <w:rPr>
+                  <w:rFonts w:eastAsia="Times New Roman"/>
+                  <w:i/>
+                  <w:iCs/>
+                </w:rPr>
+                <w:t xml:space="preserve"> - YouTube</w:t>
               </w:r>
               <w:r>
                 <w:rPr>
@@ -3740,18 +4269,28 @@
             </w:p>
             <w:p>
               <w:pPr>
-                <w:divId w:val="1418751181"/>
+                <w:divId w:val="1607884059"/>
                 <w:rPr>
                   <w:rFonts w:eastAsia="Times New Roman"/>
                 </w:rPr>
               </w:pPr>
+              <w:proofErr w:type="spellStart"/>
               <w:r>
                 <w:rPr>
                   <w:rFonts w:eastAsia="Times New Roman"/>
                   <w:i/>
                   <w:iCs/>
                 </w:rPr>
-                <w:t>Airiti Library_Comparative+Study+of+Artificial+Neural+Network+and+ARIMA+Models+in+Predicting+Exchange+Rate</w:t>
+                <w:t>Airiti</w:t>
+              </w:r>
+              <w:proofErr w:type="spellEnd"/>
+              <w:r>
+                <w:rPr>
+                  <w:rFonts w:eastAsia="Times New Roman"/>
+                  <w:i/>
+                  <w:iCs/>
+                </w:rPr>
+                <w:t xml:space="preserve"> Library_Comparative+Study+of+Artificial+Neural+Network+and+ARIMA+Models+in+Predicting+Exchange+Rate</w:t>
               </w:r>
               <w:r>
                 <w:rPr>
@@ -3762,7 +4301,7 @@
             </w:p>
             <w:p>
               <w:pPr>
-                <w:divId w:val="556939528"/>
+                <w:divId w:val="2037582483"/>
                 <w:rPr>
                   <w:rFonts w:eastAsia="Times New Roman"/>
                 </w:rPr>
@@ -3771,54 +4310,94 @@
                 <w:rPr>
                   <w:rFonts w:eastAsia="Times New Roman"/>
                 </w:rPr>
-                <w:t xml:space="preserve">Bogod, D. (2004). The Nazi Hypothermia Experiments: Forbidden Data?. </w:t>
-              </w:r>
+                <w:t xml:space="preserve">Bellman, V. and </w:t>
+              </w:r>
+              <w:proofErr w:type="spellStart"/>
+              <w:r>
+                <w:rPr>
+                  <w:rFonts w:eastAsia="Times New Roman"/>
+                </w:rPr>
+                <w:t>Namdev</w:t>
+              </w:r>
+              <w:proofErr w:type="spellEnd"/>
+              <w:r>
+                <w:rPr>
+                  <w:rFonts w:eastAsia="Times New Roman"/>
+                </w:rPr>
+                <w:t xml:space="preserve">, V. (2022). Suicidality Among Men in Russia: A Review of Recent Epidemiological Data. </w:t>
+              </w:r>
+              <w:proofErr w:type="spellStart"/>
               <w:r>
                 <w:rPr>
                   <w:rFonts w:eastAsia="Times New Roman"/>
                   <w:i/>
                   <w:iCs/>
                 </w:rPr>
-                <w:t>Anaesthesia</w:t>
-              </w:r>
-              <w:r>
-                <w:rPr>
-                  <w:rFonts w:eastAsia="Times New Roman"/>
-                </w:rPr>
-                <w:t xml:space="preserve"> [online], 59(12), pp.1155–1156.</w:t>
+                <w:t>Cureus</w:t>
+              </w:r>
+              <w:proofErr w:type="spellEnd"/>
+              <w:r>
+                <w:rPr>
+                  <w:rFonts w:eastAsia="Times New Roman"/>
+                </w:rPr>
+                <w:t xml:space="preserve"> [online], 14(3). Available from: https://www.cureus.com/articles/88128-suicidality-among-men-in-russia-a-review-of-recent-epidemiological-data [accessed 8 June 2022].</w:t>
               </w:r>
             </w:p>
             <w:p>
               <w:pPr>
-                <w:divId w:val="2128740935"/>
+                <w:divId w:val="566889924"/>
                 <w:rPr>
                   <w:rFonts w:eastAsia="Times New Roman"/>
                 </w:rPr>
               </w:pPr>
-              <w:r>
-                <w:rPr>
-                  <w:rFonts w:eastAsia="Times New Roman"/>
-                </w:rPr>
-                <w:t xml:space="preserve">Brunello, A., Marzano, E., Montanari, A. and Sciavicco, G. (2019). J48SS: A Novel Decision Tree Approach for the Handling of Sequential and Time Series Data. </w:t>
-              </w:r>
+              <w:proofErr w:type="spellStart"/>
+              <w:r>
+                <w:rPr>
+                  <w:rFonts w:eastAsia="Times New Roman"/>
+                </w:rPr>
+                <w:t>Bogod</w:t>
+              </w:r>
+              <w:proofErr w:type="spellEnd"/>
+              <w:r>
+                <w:rPr>
+                  <w:rFonts w:eastAsia="Times New Roman"/>
+                </w:rPr>
+                <w:t xml:space="preserve">, D. (2004). The Nazi Hypothermia Experiments: Forbidden </w:t>
+              </w:r>
+              <w:proofErr w:type="gramStart"/>
+              <w:r>
+                <w:rPr>
+                  <w:rFonts w:eastAsia="Times New Roman"/>
+                </w:rPr>
+                <w:t>Data?.</w:t>
+              </w:r>
+              <w:proofErr w:type="gramEnd"/>
+              <w:r>
+                <w:rPr>
+                  <w:rFonts w:eastAsia="Times New Roman"/>
+                </w:rPr>
+                <w:t xml:space="preserve"> </w:t>
+              </w:r>
+              <w:proofErr w:type="spellStart"/>
               <w:r>
                 <w:rPr>
                   <w:rFonts w:eastAsia="Times New Roman"/>
                   <w:i/>
                   <w:iCs/>
                 </w:rPr>
-                <w:t>Computers 2019, Vol. 8, Page 21</w:t>
-              </w:r>
-              <w:r>
-                <w:rPr>
-                  <w:rFonts w:eastAsia="Times New Roman"/>
-                </w:rPr>
-                <w:t xml:space="preserve"> [online], 8(1), p.21. Available from: https://www.mdpi.com/2073-431X/8/1/21/htm [accessed 7 June 2022].</w:t>
+                <w:t>Anaesthesia</w:t>
+              </w:r>
+              <w:proofErr w:type="spellEnd"/>
+              <w:r>
+                <w:rPr>
+                  <w:rFonts w:eastAsia="Times New Roman"/>
+                </w:rPr>
+                <w:t xml:space="preserve"> [online], 59(12), pp.1155–1156.</w:t>
               </w:r>
             </w:p>
             <w:p>
               <w:pPr>
-                <w:divId w:val="1500343525"/>
+                <w:divId w:val="326321327"/>
                 <w:rPr>
                   <w:rFonts w:eastAsia="Times New Roman"/>
                 </w:rPr>
@@ -3827,7 +4406,35 @@
                 <w:rPr>
                   <w:rFonts w:eastAsia="Times New Roman"/>
                 </w:rPr>
-                <w:t xml:space="preserve">Cortes, C. and Vapnik, V. (1995). Support-vector networks. </w:t>
+                <w:t xml:space="preserve">Brunello, A., Marzano, E., </w:t>
+              </w:r>
+              <w:proofErr w:type="spellStart"/>
+              <w:r>
+                <w:rPr>
+                  <w:rFonts w:eastAsia="Times New Roman"/>
+                </w:rPr>
+                <w:t>Montanari</w:t>
+              </w:r>
+              <w:proofErr w:type="spellEnd"/>
+              <w:r>
+                <w:rPr>
+                  <w:rFonts w:eastAsia="Times New Roman"/>
+                </w:rPr>
+                <w:t xml:space="preserve">, A. and </w:t>
+              </w:r>
+              <w:proofErr w:type="spellStart"/>
+              <w:r>
+                <w:rPr>
+                  <w:rFonts w:eastAsia="Times New Roman"/>
+                </w:rPr>
+                <w:t>Sciavicco</w:t>
+              </w:r>
+              <w:proofErr w:type="spellEnd"/>
+              <w:r>
+                <w:rPr>
+                  <w:rFonts w:eastAsia="Times New Roman"/>
+                </w:rPr>
+                <w:t xml:space="preserve">, G. (2019). J48SS: A Novel Decision Tree Approach for the Handling of Sequential and Time Series Data. </w:t>
               </w:r>
               <w:r>
                 <w:rPr>
@@ -3835,18 +4442,18 @@
                   <w:i/>
                   <w:iCs/>
                 </w:rPr>
-                <w:t>Machine Learning</w:t>
-              </w:r>
-              <w:r>
-                <w:rPr>
-                  <w:rFonts w:eastAsia="Times New Roman"/>
-                </w:rPr>
-                <w:t xml:space="preserve"> [online], 20(3), pp.273–297.</w:t>
+                <w:t>Computers 2019, Vol. 8, Page 21</w:t>
+              </w:r>
+              <w:r>
+                <w:rPr>
+                  <w:rFonts w:eastAsia="Times New Roman"/>
+                </w:rPr>
+                <w:t xml:space="preserve"> [online], 8(1), p.21. Available from: https://www.mdpi.com/2073-431X/8/1/21/htm [accessed 7 June 2022].</w:t>
               </w:r>
             </w:p>
             <w:p>
               <w:pPr>
-                <w:divId w:val="692808585"/>
+                <w:divId w:val="375276107"/>
                 <w:rPr>
                   <w:rFonts w:eastAsia="Times New Roman"/>
                 </w:rPr>
@@ -3855,7 +4462,22 @@
                 <w:rPr>
                   <w:rFonts w:eastAsia="Times New Roman"/>
                 </w:rPr>
-                <w:t xml:space="preserve">Huang, M.W., Chen, C.W., Lin, W.C., Ke, S.W. and Tsai, C.F. (2017). SVM and SVM ensembles in breast cancer prediction. </w:t>
+                <w:lastRenderedPageBreak/>
+                <w:t xml:space="preserve">Cortes, C. and </w:t>
+              </w:r>
+              <w:proofErr w:type="spellStart"/>
+              <w:r>
+                <w:rPr>
+                  <w:rFonts w:eastAsia="Times New Roman"/>
+                </w:rPr>
+                <w:t>Vapnik</w:t>
+              </w:r>
+              <w:proofErr w:type="spellEnd"/>
+              <w:r>
+                <w:rPr>
+                  <w:rFonts w:eastAsia="Times New Roman"/>
+                </w:rPr>
+                <w:t xml:space="preserve">, V. (1995). Support-vector networks. </w:t>
               </w:r>
               <w:r>
                 <w:rPr>
@@ -3863,47 +4485,40 @@
                   <w:i/>
                   <w:iCs/>
                 </w:rPr>
-                <w:t>PLoS ONE</w:t>
-              </w:r>
-              <w:r>
-                <w:rPr>
-                  <w:rFonts w:eastAsia="Times New Roman"/>
-                </w:rPr>
-                <w:t>, 12(1).</w:t>
+                <w:t>Machine Learning</w:t>
+              </w:r>
+              <w:r>
+                <w:rPr>
+                  <w:rFonts w:eastAsia="Times New Roman"/>
+                </w:rPr>
+                <w:t xml:space="preserve"> [online], 20(3), pp.273–297.</w:t>
               </w:r>
             </w:p>
             <w:p>
               <w:pPr>
-                <w:divId w:val="426193037"/>
+                <w:divId w:val="1671717067"/>
                 <w:rPr>
                   <w:rFonts w:eastAsia="Times New Roman"/>
                 </w:rPr>
               </w:pPr>
-              <w:r>
-                <w:rPr>
-                  <w:rFonts w:eastAsia="Times New Roman"/>
-                </w:rPr>
-                <w:lastRenderedPageBreak/>
-                <w:t xml:space="preserve">John, A., Okolie, C., Eyles, E., Webb, R.T., Schmidt, L., McGuiness, L.A., Olorisade, B.K., Arensman, E., Hawton, K., Kapur, N., Moran, P., O’Connor, R.C., O’Neill, S., Higgins, J.P.T. and Gunnell, D. (2020). The impact of the COVID-19 pandemic on self-harm and suicidal behaviour: a living systematic review. </w:t>
-              </w:r>
               <w:r>
                 <w:rPr>
                   <w:rFonts w:eastAsia="Times New Roman"/>
                   <w:i/>
                   <w:iCs/>
                 </w:rPr>
-                <w:t>F1000Research 2020 9:1097</w:t>
-              </w:r>
-              <w:r>
-                <w:rPr>
-                  <w:rFonts w:eastAsia="Times New Roman"/>
-                </w:rPr>
-                <w:t xml:space="preserve"> [online], 9, p.1097. Available from: https://f1000research.com/articles/9-1097 [accessed 7 June 2022].</w:t>
+                <w:t>How suicide became the hidden toll of the war in Ukraine - BBC News</w:t>
+              </w:r>
+              <w:r>
+                <w:rPr>
+                  <w:rFonts w:eastAsia="Times New Roman"/>
+                </w:rPr>
+                <w:t>. Available from: https://www.bbc.com/news/world-europe-60318298 [accessed 8 June 2022].</w:t>
               </w:r>
             </w:p>
             <w:p>
               <w:pPr>
-                <w:divId w:val="830408504"/>
+                <w:divId w:val="1745033620"/>
                 <w:rPr>
                   <w:rFonts w:eastAsia="Times New Roman"/>
                 </w:rPr>
@@ -3912,48 +4527,162 @@
                 <w:rPr>
                   <w:rFonts w:eastAsia="Times New Roman"/>
                 </w:rPr>
-                <w:t xml:space="preserve">Kumar, N. and Susan, S. (2020). COVID-19 Pandemic Prediction using Time Series Forecasting Models. </w:t>
-              </w:r>
+                <w:t xml:space="preserve">Huang, M.W., Chen, C.W., Lin, W.C., </w:t>
+              </w:r>
+              <w:proofErr w:type="spellStart"/>
+              <w:r>
+                <w:rPr>
+                  <w:rFonts w:eastAsia="Times New Roman"/>
+                </w:rPr>
+                <w:t>Ke</w:t>
+              </w:r>
+              <w:proofErr w:type="spellEnd"/>
+              <w:r>
+                <w:rPr>
+                  <w:rFonts w:eastAsia="Times New Roman"/>
+                </w:rPr>
+                <w:t xml:space="preserve">, S.W. and Tsai, C.F. (2017). SVM and SVM ensembles in breast cancer prediction. </w:t>
+              </w:r>
+              <w:proofErr w:type="spellStart"/>
               <w:r>
                 <w:rPr>
                   <w:rFonts w:eastAsia="Times New Roman"/>
                   <w:i/>
                   <w:iCs/>
                 </w:rPr>
-                <w:t>2020 11th International Conference on Computing, Communication and Networking Technologies, ICCCNT 2020</w:t>
-              </w:r>
-              <w:r>
-                <w:rPr>
-                  <w:rFonts w:eastAsia="Times New Roman"/>
-                </w:rPr>
-                <w:t xml:space="preserve"> [online], 1 July 2020.</w:t>
+                <w:t>PLoS</w:t>
+              </w:r>
+              <w:proofErr w:type="spellEnd"/>
+              <w:r>
+                <w:rPr>
+                  <w:rFonts w:eastAsia="Times New Roman"/>
+                  <w:i/>
+                  <w:iCs/>
+                </w:rPr>
+                <w:t xml:space="preserve"> ONE</w:t>
+              </w:r>
+              <w:r>
+                <w:rPr>
+                  <w:rFonts w:eastAsia="Times New Roman"/>
+                </w:rPr>
+                <w:t>, 12(1).</w:t>
               </w:r>
             </w:p>
             <w:p>
               <w:pPr>
-                <w:divId w:val="2029601762"/>
+                <w:divId w:val="1602445163"/>
                 <w:rPr>
                   <w:rFonts w:eastAsia="Times New Roman"/>
                 </w:rPr>
               </w:pPr>
+              <w:r>
+                <w:rPr>
+                  <w:rFonts w:eastAsia="Times New Roman"/>
+                </w:rPr>
+                <w:t xml:space="preserve">John, A., </w:t>
+              </w:r>
+              <w:proofErr w:type="spellStart"/>
+              <w:r>
+                <w:rPr>
+                  <w:rFonts w:eastAsia="Times New Roman"/>
+                </w:rPr>
+                <w:t>Okolie</w:t>
+              </w:r>
+              <w:proofErr w:type="spellEnd"/>
+              <w:r>
+                <w:rPr>
+                  <w:rFonts w:eastAsia="Times New Roman"/>
+                </w:rPr>
+                <w:t xml:space="preserve">, C., </w:t>
+              </w:r>
+              <w:proofErr w:type="spellStart"/>
+              <w:r>
+                <w:rPr>
+                  <w:rFonts w:eastAsia="Times New Roman"/>
+                </w:rPr>
+                <w:t>Eyles</w:t>
+              </w:r>
+              <w:proofErr w:type="spellEnd"/>
+              <w:r>
+                <w:rPr>
+                  <w:rFonts w:eastAsia="Times New Roman"/>
+                </w:rPr>
+                <w:t xml:space="preserve">, E., Webb, R.T., Schmidt, L., McGuiness, L.A., </w:t>
+              </w:r>
+              <w:proofErr w:type="spellStart"/>
+              <w:r>
+                <w:rPr>
+                  <w:rFonts w:eastAsia="Times New Roman"/>
+                </w:rPr>
+                <w:t>Olorisade</w:t>
+              </w:r>
+              <w:proofErr w:type="spellEnd"/>
+              <w:r>
+                <w:rPr>
+                  <w:rFonts w:eastAsia="Times New Roman"/>
+                </w:rPr>
+                <w:t xml:space="preserve">, B.K., </w:t>
+              </w:r>
+              <w:proofErr w:type="spellStart"/>
+              <w:r>
+                <w:rPr>
+                  <w:rFonts w:eastAsia="Times New Roman"/>
+                </w:rPr>
+                <w:t>Arensman</w:t>
+              </w:r>
+              <w:proofErr w:type="spellEnd"/>
+              <w:r>
+                <w:rPr>
+                  <w:rFonts w:eastAsia="Times New Roman"/>
+                </w:rPr>
+                <w:t xml:space="preserve">, E., </w:t>
+              </w:r>
+              <w:proofErr w:type="spellStart"/>
+              <w:r>
+                <w:rPr>
+                  <w:rFonts w:eastAsia="Times New Roman"/>
+                </w:rPr>
+                <w:t>Hawton</w:t>
+              </w:r>
+              <w:proofErr w:type="spellEnd"/>
+              <w:r>
+                <w:rPr>
+                  <w:rFonts w:eastAsia="Times New Roman"/>
+                </w:rPr>
+                <w:t xml:space="preserve">, K., </w:t>
+              </w:r>
+              <w:proofErr w:type="spellStart"/>
+              <w:r>
+                <w:rPr>
+                  <w:rFonts w:eastAsia="Times New Roman"/>
+                </w:rPr>
+                <w:t>Kapur</w:t>
+              </w:r>
+              <w:proofErr w:type="spellEnd"/>
+              <w:r>
+                <w:rPr>
+                  <w:rFonts w:eastAsia="Times New Roman"/>
+                </w:rPr>
+                <w:t xml:space="preserve">, N., Moran, P., O’Connor, R.C., O’Neill, S., Higgins, J.P.T. and Gunnell, D. (2020). The impact of the COVID-19 pandemic on self-harm and suicidal behaviour: a living systematic review. </w:t>
+              </w:r>
               <w:r>
                 <w:rPr>
                   <w:rFonts w:eastAsia="Times New Roman"/>
                   <w:i/>
                   <w:iCs/>
                 </w:rPr>
-                <w:t>Mochahost Review 2022: Mocha Host Details, Pricing &amp; Features | Sitechecker</w:t>
-              </w:r>
-              <w:r>
-                <w:rPr>
-                  <w:rFonts w:eastAsia="Times New Roman"/>
-                </w:rPr>
-                <w:t>. Available from: https://sitechecker.pro/web-hosting/mochahost.com/ [accessed 7 June 2022].</w:t>
+                <w:t>F1000Research 2020 9:1097</w:t>
+              </w:r>
+              <w:r>
+                <w:rPr>
+                  <w:rFonts w:eastAsia="Times New Roman"/>
+                </w:rPr>
+                <w:t xml:space="preserve"> [online], 9, p.1097. Available from: https://f1000research.com/articles/9-1097 [accessed 7 June 2022].</w:t>
               </w:r>
             </w:p>
             <w:p>
               <w:pPr>
-                <w:divId w:val="1364473801"/>
+                <w:divId w:val="718094180"/>
                 <w:rPr>
                   <w:rFonts w:eastAsia="Times New Roman"/>
                 </w:rPr>
@@ -3962,7 +4691,7 @@
                 <w:rPr>
                   <w:rFonts w:eastAsia="Times New Roman"/>
                 </w:rPr>
-                <w:t xml:space="preserve">Qi, F., Xu, Z., Zhang, H., Wang, R., Wang, Y., Jia, X., Lin, P., Geng, M., Huang, Y., Li, S. and Yang, J. (2021). Predicting the mortality of smoking attributable to cancer in Qingdao, China: A time-series analysis. </w:t>
+                <w:t xml:space="preserve">Kumar, N. and Susan, S. (2020). COVID-19 Pandemic Prediction using Time Series Forecasting Models. </w:t>
               </w:r>
               <w:r>
                 <w:rPr>
@@ -3970,18 +4699,18 @@
                   <w:i/>
                   <w:iCs/>
                 </w:rPr>
-                <w:t>PLOS ONE</w:t>
-              </w:r>
-              <w:r>
-                <w:rPr>
-                  <w:rFonts w:eastAsia="Times New Roman"/>
-                </w:rPr>
-                <w:t xml:space="preserve"> [online], 16(1), p.e0245769. Available from: https://journals.plos.org/plosone/article?id=10.1371/journal.pone.0245769 [accessed 8 April 2022].</w:t>
+                <w:t>2020 11th International Conference on Computing, Communication and Networking Technologies, ICCCNT 2020</w:t>
+              </w:r>
+              <w:r>
+                <w:rPr>
+                  <w:rFonts w:eastAsia="Times New Roman"/>
+                </w:rPr>
+                <w:t xml:space="preserve"> [online], 1 July 2020.</w:t>
               </w:r>
             </w:p>
             <w:p>
               <w:pPr>
-                <w:divId w:val="860514944"/>
+                <w:divId w:val="1773745034"/>
                 <w:rPr>
                   <w:rFonts w:eastAsia="Times New Roman"/>
                 </w:rPr>
@@ -3992,18 +4721,28 @@
                   <w:i/>
                   <w:iCs/>
                 </w:rPr>
-                <w:t>Suicide Statistics 2011 - CSO - Central Statistics Office</w:t>
-              </w:r>
-              <w:r>
-                <w:rPr>
-                  <w:rFonts w:eastAsia="Times New Roman"/>
-                </w:rPr>
-                <w:t>. Available from: https://www.cso.ie/en/releasesandpublications/er/ss/suicidestatistics2011/ [accessed 7 June 2022].</w:t>
+                <w:t xml:space="preserve">Mochahost Review 2022: Mocha Host Details, Pricing &amp; Features | </w:t>
+              </w:r>
+              <w:proofErr w:type="spellStart"/>
+              <w:r>
+                <w:rPr>
+                  <w:rFonts w:eastAsia="Times New Roman"/>
+                  <w:i/>
+                  <w:iCs/>
+                </w:rPr>
+                <w:t>Sitechecker</w:t>
+              </w:r>
+              <w:proofErr w:type="spellEnd"/>
+              <w:r>
+                <w:rPr>
+                  <w:rFonts w:eastAsia="Times New Roman"/>
+                </w:rPr>
+                <w:t>. Available from: https://sitechecker.pro/web-hosting/mochahost.com/ [accessed 7 June 2022].</w:t>
               </w:r>
             </w:p>
             <w:p>
               <w:pPr>
-                <w:divId w:val="1387609798"/>
+                <w:divId w:val="1431900642"/>
                 <w:rPr>
                   <w:rFonts w:eastAsia="Times New Roman"/>
                 </w:rPr>
@@ -4012,7 +4751,21 @@
                 <w:rPr>
                   <w:rFonts w:eastAsia="Times New Roman"/>
                 </w:rPr>
-                <w:t xml:space="preserve">Tang, L., Pan, H. and Yao, Y. (2018). K-nearest neighbor regression with principal component analysis for financial time series prediction. </w:t>
+                <w:t xml:space="preserve">Qi, F., Xu, Z., Zhang, H., Wang, R., Wang, Y., Jia, X., Lin, P., </w:t>
+              </w:r>
+              <w:proofErr w:type="spellStart"/>
+              <w:r>
+                <w:rPr>
+                  <w:rFonts w:eastAsia="Times New Roman"/>
+                </w:rPr>
+                <w:t>Geng</w:t>
+              </w:r>
+              <w:proofErr w:type="spellEnd"/>
+              <w:r>
+                <w:rPr>
+                  <w:rFonts w:eastAsia="Times New Roman"/>
+                </w:rPr>
+                <w:t xml:space="preserve">, M., Huang, Y., Li, S. and Yang, J. (2021). Predicting the mortality of smoking attributable to cancer in Qingdao, China: A time-series analysis. </w:t>
               </w:r>
               <w:r>
                 <w:rPr>
@@ -4020,18 +4773,18 @@
                   <w:i/>
                   <w:iCs/>
                 </w:rPr>
-                <w:t>ACM International Conference Proceeding Series</w:t>
-              </w:r>
-              <w:r>
-                <w:rPr>
-                  <w:rFonts w:eastAsia="Times New Roman"/>
-                </w:rPr>
-                <w:t xml:space="preserve"> [online], 12 March 2018, pp.127–131.</w:t>
+                <w:t>PLOS ONE</w:t>
+              </w:r>
+              <w:r>
+                <w:rPr>
+                  <w:rFonts w:eastAsia="Times New Roman"/>
+                </w:rPr>
+                <w:t xml:space="preserve"> [online], 16(1), p.e0245769. Available from: https://journals.plos.org/plosone/article?id=10.1371/journal.pone.0245769 [accessed 8 April 2022].</w:t>
               </w:r>
             </w:p>
             <w:p>
               <w:pPr>
-                <w:divId w:val="1601255605"/>
+                <w:divId w:val="151072132"/>
                 <w:rPr>
                   <w:rFonts w:eastAsia="Times New Roman"/>
                 </w:rPr>
@@ -4042,32 +4795,18 @@
                   <w:i/>
                   <w:iCs/>
                 </w:rPr>
-                <w:t>Vector Autoregressive Models for Multivariate Time Series</w:t>
-              </w:r>
-              <w:r>
-                <w:rPr>
-                  <w:rFonts w:eastAsia="Times New Roman"/>
-                </w:rPr>
-                <w:t xml:space="preserve">. (2006). </w:t>
-              </w:r>
-              <w:r>
-                <w:rPr>
-                  <w:rFonts w:eastAsia="Times New Roman"/>
-                  <w:i/>
-                  <w:iCs/>
-                </w:rPr>
-                <w:t>Modeling Financial Time Series with S-PLUS®</w:t>
-              </w:r>
-              <w:r>
-                <w:rPr>
-                  <w:rFonts w:eastAsia="Times New Roman"/>
-                </w:rPr>
-                <w:t xml:space="preserve"> [online], 9 October 2006, pp.385–429. Available from: https://link.springer.com/chapter/10.1007/978-0-387-32348-0_11 [accessed 4 June 2022].</w:t>
+                <w:t>Suicide Statistics 2011 - CSO - Central Statistics Office</w:t>
+              </w:r>
+              <w:r>
+                <w:rPr>
+                  <w:rFonts w:eastAsia="Times New Roman"/>
+                </w:rPr>
+                <w:t>. Available from: https://www.cso.ie/en/releasesandpublications/er/ss/suicidestatistics2011/ [accessed 7 June 2022].</w:t>
               </w:r>
             </w:p>
             <w:p>
               <w:pPr>
-                <w:divId w:val="217130618"/>
+                <w:divId w:val="1155142217"/>
                 <w:rPr>
                   <w:rFonts w:eastAsia="Times New Roman"/>
                 </w:rPr>
@@ -4076,7 +4815,163 @@
                 <w:rPr>
                   <w:rFonts w:eastAsia="Times New Roman"/>
                 </w:rPr>
-                <w:t xml:space="preserve">Włodarczyk, T., Płotka, S., Szczepański, T., Rokita, P., Sochacki-Wójcicka, N., Wójcicki, J., Lipa, M. and Trzciński, T. (2021). Machine learning methods for preterm birth prediction: A review. </w:t>
+                <w:t xml:space="preserve">Tang, L., Pan, H. and Yao, Y. (2018). K-nearest neighbor regression with principal component analysis for financial time series prediction. </w:t>
+              </w:r>
+              <w:r>
+                <w:rPr>
+                  <w:rFonts w:eastAsia="Times New Roman"/>
+                  <w:i/>
+                  <w:iCs/>
+                </w:rPr>
+                <w:t>ACM International Conference Proceeding Series</w:t>
+              </w:r>
+              <w:r>
+                <w:rPr>
+                  <w:rFonts w:eastAsia="Times New Roman"/>
+                </w:rPr>
+                <w:t xml:space="preserve"> [online], 12 March 2018, pp.127–131.</w:t>
+              </w:r>
+            </w:p>
+            <w:p>
+              <w:pPr>
+                <w:divId w:val="298802150"/>
+                <w:rPr>
+                  <w:rFonts w:eastAsia="Times New Roman"/>
+                </w:rPr>
+              </w:pPr>
+              <w:r>
+                <w:rPr>
+                  <w:rFonts w:eastAsia="Times New Roman"/>
+                  <w:i/>
+                  <w:iCs/>
+                </w:rPr>
+                <w:t>Vector Autoregressive Models for Multivariate Time Series</w:t>
+              </w:r>
+              <w:r>
+                <w:rPr>
+                  <w:rFonts w:eastAsia="Times New Roman"/>
+                </w:rPr>
+                <w:t xml:space="preserve">. (2006). </w:t>
+              </w:r>
+              <w:r>
+                <w:rPr>
+                  <w:rFonts w:eastAsia="Times New Roman"/>
+                  <w:i/>
+                  <w:iCs/>
+                </w:rPr>
+                <w:t>Modeling Financial Time Series with S-PLUS®</w:t>
+              </w:r>
+              <w:r>
+                <w:rPr>
+                  <w:rFonts w:eastAsia="Times New Roman"/>
+                </w:rPr>
+                <w:t xml:space="preserve"> [online], 9 October 2006, pp.385–429. Available from: https://link.springer.com/chapter/10.1007/978-0-387-32348-0_11 [accessed 4 June 2022].</w:t>
+              </w:r>
+            </w:p>
+            <w:p>
+              <w:pPr>
+                <w:divId w:val="941692079"/>
+                <w:rPr>
+                  <w:rFonts w:eastAsia="Times New Roman"/>
+                </w:rPr>
+              </w:pPr>
+              <w:proofErr w:type="spellStart"/>
+              <w:r>
+                <w:rPr>
+                  <w:rFonts w:eastAsia="Times New Roman"/>
+                </w:rPr>
+                <w:t>Włodarczyk</w:t>
+              </w:r>
+              <w:proofErr w:type="spellEnd"/>
+              <w:r>
+                <w:rPr>
+                  <w:rFonts w:eastAsia="Times New Roman"/>
+                </w:rPr>
+                <w:t xml:space="preserve">, T., </w:t>
+              </w:r>
+              <w:proofErr w:type="spellStart"/>
+              <w:r>
+                <w:rPr>
+                  <w:rFonts w:eastAsia="Times New Roman"/>
+                </w:rPr>
+                <w:t>Płotka</w:t>
+              </w:r>
+              <w:proofErr w:type="spellEnd"/>
+              <w:r>
+                <w:rPr>
+                  <w:rFonts w:eastAsia="Times New Roman"/>
+                </w:rPr>
+                <w:t xml:space="preserve">, S., </w:t>
+              </w:r>
+              <w:proofErr w:type="spellStart"/>
+              <w:r>
+                <w:rPr>
+                  <w:rFonts w:eastAsia="Times New Roman"/>
+                </w:rPr>
+                <w:t>Szczepański</w:t>
+              </w:r>
+              <w:proofErr w:type="spellEnd"/>
+              <w:r>
+                <w:rPr>
+                  <w:rFonts w:eastAsia="Times New Roman"/>
+                </w:rPr>
+                <w:t xml:space="preserve">, T., </w:t>
+              </w:r>
+              <w:proofErr w:type="spellStart"/>
+              <w:r>
+                <w:rPr>
+                  <w:rFonts w:eastAsia="Times New Roman"/>
+                </w:rPr>
+                <w:t>Rokita</w:t>
+              </w:r>
+              <w:proofErr w:type="spellEnd"/>
+              <w:r>
+                <w:rPr>
+                  <w:rFonts w:eastAsia="Times New Roman"/>
+                </w:rPr>
+                <w:t>, P., Sochacki-</w:t>
+              </w:r>
+              <w:proofErr w:type="spellStart"/>
+              <w:r>
+                <w:rPr>
+                  <w:rFonts w:eastAsia="Times New Roman"/>
+                </w:rPr>
+                <w:t>Wójcicka</w:t>
+              </w:r>
+              <w:proofErr w:type="spellEnd"/>
+              <w:r>
+                <w:rPr>
+                  <w:rFonts w:eastAsia="Times New Roman"/>
+                </w:rPr>
+                <w:t xml:space="preserve">, N., </w:t>
+              </w:r>
+              <w:proofErr w:type="spellStart"/>
+              <w:r>
+                <w:rPr>
+                  <w:rFonts w:eastAsia="Times New Roman"/>
+                </w:rPr>
+                <w:t>Wójcicki</w:t>
+              </w:r>
+              <w:proofErr w:type="spellEnd"/>
+              <w:r>
+                <w:rPr>
+                  <w:rFonts w:eastAsia="Times New Roman"/>
+                </w:rPr>
+                <w:t xml:space="preserve">, J., Lipa, M. and </w:t>
+              </w:r>
+              <w:proofErr w:type="spellStart"/>
+              <w:r>
+                <w:rPr>
+                  <w:rFonts w:eastAsia="Times New Roman"/>
+                </w:rPr>
+                <w:t>Trzciński</w:t>
+              </w:r>
+              <w:proofErr w:type="spellEnd"/>
+              <w:r>
+                <w:rPr>
+                  <w:rFonts w:eastAsia="Times New Roman"/>
+                </w:rPr>
+                <w:t xml:space="preserve">, T. (2021). Machine learning methods for preterm birth prediction: A review. </w:t>
               </w:r>
               <w:r>
                 <w:rPr>
@@ -4811,6 +5706,8 @@
     <w:rsidRoot w:val="00A64181"/>
     <w:rsid w:val="001254BE"/>
     <w:rsid w:val="001F61A1"/>
+    <w:rsid w:val="003803E8"/>
+    <w:rsid w:val="003E7C73"/>
     <w:rsid w:val="003F69FA"/>
     <w:rsid w:val="003F7CB0"/>
     <w:rsid w:val="00434EF2"/>
@@ -4820,7 +5717,6 @@
     <w:rsid w:val="00A64181"/>
     <w:rsid w:val="00CA3ACC"/>
     <w:rsid w:val="00D42645"/>
-    <w:rsid w:val="00F3261D"/>
     <w:rsid w:val="00FA53B2"/>
   </w:rsids>
   <m:mathPr>
@@ -5275,7 +6171,7 @@
     <w:basedOn w:val="DefaultParagraphFont"/>
     <w:uiPriority w:val="99"/>
     <w:semiHidden/>
-    <w:rsid w:val="00961419"/>
+    <w:rsid w:val="003803E8"/>
     <w:rPr>
       <w:color w:val="808080"/>
     </w:rPr>
@@ -5283,6 +6179,10 @@
   <w:style w:type="paragraph" w:customStyle="1" w:styleId="FD6590C17A8C4A5DA8992124387FECCA">
     <w:name w:val="FD6590C17A8C4A5DA8992124387FECCA"/>
     <w:rsid w:val="00961419"/>
+  </w:style>
+  <w:style w:type="paragraph" w:customStyle="1" w:styleId="D09B3A884B3B49408584A00EF79B213A">
+    <w:name w:val="D09B3A884B3B49408584A00EF79B213A"/>
+    <w:rsid w:val="003803E8"/>
   </w:style>
 </w:styles>
 </file>
@@ -5557,7 +6457,7 @@
 
 <file path=word/webextensions/taskpanes.xml><?xml version="1.0" encoding="utf-8"?>
 <wetp:taskpanes xmlns:wetp="http://schemas.microsoft.com/office/webextensions/taskpanes/2010/11">
-  <wetp:taskpane dockstate="right" visibility="0" width="350" row="4">
+  <wetp:taskpane dockstate="right" visibility="0" width="350" row="6">
     <wetp:webextensionref xmlns:r="http://schemas.openxmlformats.org/officeDocument/2006/relationships" r:id="rId1"/>
   </wetp:taskpane>
 </wetp:taskpanes>
@@ -5570,7 +6470,7 @@
     <we:reference id="wa104382081" version="1.35.0.0" store="en-US" storeType="OMEX"/>
   </we:alternateReferences>
   <we:properties>
-    <we:property name="MENDELEY_CITATIONS" value="[{&quot;citationID&quot;:&quot;MENDELEY_CITATION_88871d01-a461-4e42-af82-57798f1060e0&quot;,&quot;properties&quot;:{&quot;noteIndex&quot;:0},&quot;isEdited&quot;:false,&quot;manualOverride&quot;:{&quot;isManuallyOverridden&quot;:true,&quot;citeprocText&quot;:&quot;(John et al. 2020)&quot;,&quot;manualOverrideText&quot;:&quot;John et al&quot;},&quot;citationTag&quot;:&quot;MENDELEY_CITATION_v3_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&quot;,&quot;citationItems&quot;:[{&quot;id&quot;:&quot;ef2a68e7-6c99-35cd-a302-789a77348394&quot;,&quot;itemData&quot;:{&quot;type&quot;:&quot;article-journal&quot;,&quot;id&quot;:&quot;ef2a68e7-6c99-35cd-a302-789a77348394&quot;,&quot;title&quot;:&quot;The impact of the COVID-19 pandemic on self-harm and suicidal behaviour: a living systematic review&quot;,&quot;author&quot;:[{&quot;family&quot;:&quot;John&quot;,&quot;given&quot;:&quot;Ann&quot;,&quot;parse-names&quot;:false,&quot;dropping-particle&quot;:&quot;&quot;,&quot;non-dropping-particle&quot;:&quot;&quot;},{&quot;family&quot;:&quot;Okolie&quot;,&quot;given&quot;:&quot;Chukwudi&quot;,&quot;parse-names&quot;:false,&quot;dropping-particle&quot;:&quot;&quot;,&quot;non-dropping-particle&quot;:&quot;&quot;},{&quot;family&quot;:&quot;Eyles&quot;,&quot;given&quot;:&quot;Emily&quot;,&quot;parse-names&quot;:false,&quot;dropping-particle&quot;:&quot;&quot;,&quot;non-dropping-particle&quot;:&quot;&quot;},{&quot;family&quot;:&quot;Webb&quot;,&quot;given&quot;:&quot;Roger T.&quot;,&quot;parse-names&quot;:false,&quot;dropping-particle&quot;:&quot;&quot;,&quot;non-dropping-particle&quot;:&quot;&quot;},{&quot;family&quot;:&quot;Schmidt&quot;,&quot;given&quot;:&quot;Lena&quot;,&quot;parse-names&quot;:false,&quot;dropping-particle&quot;:&quot;&quot;,&quot;non-dropping-particle&quot;:&quot;&quot;},{&quot;family&quot;:&quot;McGuiness&quot;,&quot;given&quot;:&quot;Luke A.&quot;,&quot;parse-names&quot;:false,&quot;dropping-particle&quot;:&quot;&quot;,&quot;non-dropping-particle&quot;:&quot;&quot;},{&quot;family&quot;:&quot;Olorisade&quot;,&quot;given&quot;:&quot;Babatunde K.&quot;,&quot;parse-names&quot;:false,&quot;dropping-particle&quot;:&quot;&quot;,&quot;non-dropping-particle&quot;:&quot;&quot;},{&quot;family&quot;:&quot;Arensman&quot;,&quot;given&quot;:&quot;Ella&quot;,&quot;parse-names&quot;:false,&quot;dropping-particle&quot;:&quot;&quot;,&quot;non-dropping-particle&quot;:&quot;&quot;},{&quot;family&quot;:&quot;Hawton&quot;,&quot;given&quot;:&quot;Keith&quot;,&quot;parse-names&quot;:false,&quot;dropping-particle&quot;:&quot;&quot;,&quot;non-dropping-particle&quot;:&quot;&quot;},{&quot;family&quot;:&quot;Kapur&quot;,&quot;given&quot;:&quot;Nav&quot;,&quot;parse-names&quot;:false,&quot;dropping-particle&quot;:&quot;&quot;,&quot;non-dropping-particle&quot;:&quot;&quot;},{&quot;family&quot;:&quot;Moran&quot;,&quot;given&quot;:&quot;Paul&quot;,&quot;parse-names&quot;:false,&quot;dropping-particle&quot;:&quot;&quot;,&quot;non-dropping-particle&quot;:&quot;&quot;},{&quot;family&quot;:&quot;O'Connor&quot;,&quot;given&quot;:&quot;Rory C.&quot;,&quot;parse-names&quot;:false,&quot;dropping-particle&quot;:&quot;&quot;,&quot;non-dropping-particle&quot;:&quot;&quot;},{&quot;family&quot;:&quot;O'Neill&quot;,&quot;given&quot;:&quot;Siobhan&quot;,&quot;parse-names&quot;:false,&quot;dropping-particle&quot;:&quot;&quot;,&quot;non-dropping-particle&quot;:&quot;&quot;},{&quot;family&quot;:&quot;Higgins&quot;,&quot;given&quot;:&quot;Julian P.T.&quot;,&quot;parse-names&quot;:false,&quot;dropping-particle&quot;:&quot;&quot;,&quot;non-dropping-particle&quot;:&quot;&quot;},{&quot;family&quot;:&quot;Gunnell&quot;,&quot;given&quot;:&quot;David&quot;,&quot;parse-names&quot;:false,&quot;dropping-particle&quot;:&quot;&quot;,&quot;non-dropping-particle&quot;:&quot;&quot;}],&quot;container-title&quot;:&quot;F1000Research 2020 9:1097&quot;,&quot;accessed&quot;:{&quot;date-parts&quot;:[[2022,6,7]]},&quot;DOI&quot;:&quot;10.12688/f1000research.25522.1&quot;,&quot;ISSN&quot;:&quot;1759796X&quot;,&quot;URL&quot;:&quot;https://f1000research.com/articles/9-1097&quot;,&quot;issued&quot;:{&quot;date-parts&quot;:[[2020,9,4]]},&quot;page&quot;:&quot;1097&quot;,&quot;abstract&quot;:&quot;Background: The COVID-19 pandemic has caused morbidity and mortality, as well as, widespread disruption to people’s lives and livelihoods around the world. Given the health and economic threats posed by the pandemic to the global community, there are concerns that rates of suicide and suicidal behaviour may rise during and in its aftermath. Our living systematic review (LSR) focuses on suicide prevention in relation to COVID-19, with this iteration synthesising relevant evidence up to June 7 th 2020. \n Method: &amp;nbsp;Automated daily searches feed into a web-based database with screening and data extraction functionalities. Eligibility criteria include incidence/prevalence of suicidal behaviour, exposure-outcome relationships and effects of interventions in relation to the COVID-19 pandemic. Outcomes of interest are suicide, self-harm or attempted suicide and suicidal thoughts. No restrictions are placed on language or study type, except for single-person case reports. \n Results: Searches identified 2070 articles, 29 (28 studies) met our inclusion criteria, of which 14 articles were research letters or pre-prints awaiting peer review. All articles reported observational data: 12 cross-sectional; eight case series; five modelling; and three service utilisation studies. No studies reported on changes in rates of suicidal behaviour. Case series were largely drawn from news reporting in low/middle income countries and factors associated with suicide included fear of infection, social isolation and economic concerns. &amp;nbsp; \n Conclusions: &amp;nbsp; A marked improvement in the quality of design, methods, and reporting in future studies is needed. There is thus far no clear evidence of an increase in suicide, self-harm, suicidal behaviour, or suicidal thoughts associated with the pandemic. However, suicide data are challenging to collect in real time and economic effects are evolving. Our LSR will provide a regular synthesis of the most up-to-date research evidence to guide public health and clinical policy to mitigate the impact of COVID-19 on suicide. \n&amp;nbsp; \n PROSPERO registration:  CRD42020183326 01/05/2020&quot;,&quot;publisher&quot;:&quot;F1000 Research Limited&quot;,&quot;volume&quot;:&quot;9&quot;,&quot;container-title-short&quot;:&quot;&quot;},&quot;isTemporary&quot;:false}]},{&quot;citationID&quot;:&quot;MENDELEY_CITATION_4617dae8-1022-4e84-bac5-33b5786f4d0a&quot;,&quot;properties&quot;:{&quot;noteIndex&quot;:0},&quot;isEdited&quot;:false,&quot;manualOverride&quot;:{&quot;isManuallyOverridden&quot;:true,&quot;citeprocText&quot;:&quot;(Suicide Statistics 2011 - CSO - Central Statistics Office n.d.)&quot;,&quot;manualOverrideText&quot;:&quot;CSO statistical release&quot;},&quot;citationTag&quot;:&quot;MENDELEY_CITATION_v3_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&quot;,&quot;citationItems&quot;:[{&quot;id&quot;:&quot;1dd81ce7-bf1c-3b0c-a1ad-0e375072d1bd&quot;,&quot;itemData&quot;:{&quot;type&quot;:&quot;webpage&quot;,&quot;id&quot;:&quot;1dd81ce7-bf1c-3b0c-a1ad-0e375072d1bd&quot;,&quot;title&quot;:&quot;Suicide Statistics 2011 - CSO - Central Statistics Office&quot;,&quot;accessed&quot;:{&quot;date-parts&quot;:[[2022,6,7]]},&quot;URL&quot;:&quot;https://www.cso.ie/en/releasesandpublications/er/ss/suicidestatistics2011/&quot;,&quot;container-title-short&quot;:&quot;&quot;},&quot;isTemporary&quot;:false}]},{&quot;citationID&quot;:&quot;MENDELEY_CITATION_a77d542e-e3af-43dc-a41a-43e954272fae&quot;,&quot;properties&quot;:{&quot;noteIndex&quot;:0},&quot;isEdited&quot;:false,&quot;manualOverride&quot;:{&quot;isManuallyOverridden&quot;:true,&quot;citeprocText&quot;:&quot;((3) 1/4: What is Streamlit - YouTube n.d.)&quot;,&quot;manualOverrideText&quot;:&quot;Streamlit&quot;},&quot;citationTag&quot;:&quot;MENDELEY_CITATION_v3_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&quot;,&quot;citationItems&quot;:[{&quot;id&quot;:&quot;666f11ec-a65a-3c25-a8f5-9ada6300b9d2&quot;,&quot;itemData&quot;:{&quot;type&quot;:&quot;webpage&quot;,&quot;id&quot;:&quot;666f11ec-a65a-3c25-a8f5-9ada6300b9d2&quot;,&quot;title&quot;:&quot;(3) 1/4: What is Streamlit - YouTube&quot;,&quot;accessed&quot;:{&quot;date-parts&quot;:[[2022,6,4]]},&quot;URL&quot;:&quot;https://www.youtube.com/watch?v=R2nr1uZ8ffc&quot;,&quot;container-title-short&quot;:&quot;&quot;},&quot;isTemporary&quot;:false}]},{&quot;citationID&quot;:&quot;MENDELEY_CITATION_8c8ee1e0-4a3f-474a-9b5a-9ed0245d9269&quot;,&quot;properties&quot;:{&quot;noteIndex&quot;:0},&quot;isEdited&quot;:false,&quot;manualOverride&quot;:{&quot;isManuallyOverridden&quot;:true,&quot;citeprocText&quot;:&quot;(Brunello et al. 2019)&quot;,&quot;manualOverrideText&quot;:&quot;Brunello et al&quot;},&quot;citationTag&quot;:&quot;MENDELEY_CITATION_v3_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&quot;,&quot;citationItems&quot;:[{&quot;id&quot;:&quot;63fccb5e-3c5f-3aa0-8acb-3e42d46ad72d&quot;,&quot;itemData&quot;:{&quot;type&quot;:&quot;article-journal&quot;,&quot;id&quot;:&quot;63fccb5e-3c5f-3aa0-8acb-3e42d46ad72d&quot;,&quot;title&quot;:&quot;J48SS: A Novel Decision Tree Approach for the Handling of Sequential and Time Series Data&quot;,&quot;author&quot;:[{&quot;family&quot;:&quot;Brunello&quot;,&quot;given&quot;:&quot;Andrea&quot;,&quot;parse-names&quot;:false,&quot;dropping-particle&quot;:&quot;&quot;,&quot;non-dropping-particle&quot;:&quot;&quot;},{&quot;family&quot;:&quot;Marzano&quot;,&quot;given&quot;:&quot;Enrico&quot;,&quot;parse-names&quot;:false,&quot;dropping-particle&quot;:&quot;&quot;,&quot;non-dropping-particle&quot;:&quot;&quot;},{&quot;family&quot;:&quot;Montanari&quot;,&quot;given&quot;:&quot;Angelo&quot;,&quot;parse-names&quot;:false,&quot;dropping-particle&quot;:&quot;&quot;,&quot;non-dropping-particle&quot;:&quot;&quot;},{&quot;family&quot;:&quot;Sciavicco&quot;,&quot;given&quot;:&quot;Guido&quot;,&quot;parse-names&quot;:false,&quot;dropping-particle&quot;:&quot;&quot;,&quot;non-dropping-particle&quot;:&quot;&quot;}],&quot;container-title&quot;:&quot;Computers 2019, Vol. 8, Page 21&quot;,&quot;accessed&quot;:{&quot;date-parts&quot;:[[2022,6,7]]},&quot;DOI&quot;:&quot;10.3390/COMPUTERS8010021&quot;,&quot;ISSN&quot;:&quot;2073-431X&quot;,&quot;URL&quot;:&quot;https://www.mdpi.com/2073-431X/8/1/21/htm&quot;,&quot;issued&quot;:{&quot;date-parts&quot;:[[2019,3,5]]},&quot;page&quot;:&quot;21&quot;,&quot;abstract&quot;:&quot;Temporal information plays a very important role in many analysis tasks, and can be encoded in at least two different ways. It can be modeled by discrete sequences of events as, for example, in the business intelligence domain, with the aim of tracking the evolution of customer behaviors over time. Alternatively, it can be represented by time series, as in the stock market to characterize price histories. In some analysis tasks, temporal information is complemented by other kinds of data, which may be represented by static attributes, e.g., categorical or numerical ones. This paper presents J48SS, a novel decision tree inducer capable of natively mixing static (i.e., numerical and categorical), sequential, and time series data for classification purposes. The novel algorithm is based on the popular C4.5 decision tree learner, and it relies on the concepts of frequent pattern extraction and time series shapelet generation. The algorithm is evaluated on a text classification task in a real business setting, as well as on a selection of public UCR time series datasets. Results show that it is capable of providing competitive classification performances, while generating highly interpretable models and effectively reducing the data preparation effort.&quot;,&quot;publisher&quot;:&quot;Multidisciplinary Digital Publishing Institute&quot;,&quot;issue&quot;:&quot;1&quot;,&quot;volume&quot;:&quot;8&quot;,&quot;container-title-short&quot;:&quot;&quot;},&quot;isTemporary&quot;:false}]},{&quot;citationID&quot;:&quot;MENDELEY_CITATION_131fc0f5-9444-45e7-841a-a24a8cf84e83&quot;,&quot;properties&quot;:{&quot;noteIndex&quot;:0},&quot;isEdited&quot;:false,&quot;manualOverride&quot;:{&quot;isManuallyOverridden&quot;:true,&quot;citeprocText&quot;:&quot;(Mochahost Review 2022: Mocha Host Details, Pricing &amp;#38; Features | Sitechecker n.d.)&quot;,&quot;manualOverrideText&quot;:&quot;Mochahost &quot;},&quot;citationTag&quot;:&quot;MENDELEY_CITATION_v3_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&quot;,&quot;citationItems&quot;:[{&quot;id&quot;:&quot;252a586d-1f41-399e-be3c-1acbd4d90c6e&quot;,&quot;itemData&quot;:{&quot;type&quot;:&quot;webpage&quot;,&quot;id&quot;:&quot;252a586d-1f41-399e-be3c-1acbd4d90c6e&quot;,&quot;title&quot;:&quot;Mochahost Review 2022: Mocha Host Details, Pricing &amp; Features | Sitechecker&quot;,&quot;accessed&quot;:{&quot;date-parts&quot;:[[2022,6,7]]},&quot;URL&quot;:&quot;https://sitechecker.pro/web-hosting/mochahost.com/&quot;,&quot;container-title-short&quot;:&quot;&quot;},&quot;isTemporary&quot;:false}]},{&quot;citationID&quot;:&quot;MENDELEY_CITATION_9071ce3f-e0b7-49ab-8ff5-f1a27f5510ef&quot;,&quot;properties&quot;:{&quot;noteIndex&quot;:0},&quot;isEdited&quot;:false,&quot;manualOverride&quot;:{&quot;isManuallyOverridden&quot;:false,&quot;citeprocText&quot;:&quot;(Bogod 2004)&quot;,&quot;manualOverrideText&quot;:&quot;&quot;},&quot;citationTag&quot;:&quot;MENDELEY_CITATION_v3_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&quot;,&quot;citationItems&quot;:[{&quot;id&quot;:&quot;e4bfc107-68d3-3aad-9a3d-596bb3771b54&quot;,&quot;itemData&quot;:{&quot;type&quot;:&quot;article-journal&quot;,&quot;id&quot;:&quot;e4bfc107-68d3-3aad-9a3d-596bb3771b54&quot;,&quot;title&quot;:&quot;The Nazi Hypothermia Experiments: Forbidden Data?&quot;,&quot;author&quot;:[{&quot;family&quot;:&quot;Bogod&quot;,&quot;given&quot;:&quot;David&quot;,&quot;parse-names&quot;:false,&quot;dropping-particle&quot;:&quot;&quot;,&quot;non-dropping-particle&quot;:&quot;&quot;}],&quot;container-title&quot;:&quot;Anaesthesia&quot;,&quot;container-title-short&quot;:&quot;Anaesthesia&quot;,&quot;accessed&quot;:{&quot;date-parts&quot;:[[2022,4,15]]},&quot;DOI&quot;:&quot;10.1111/j.1365-2044.2004.04034.x&quot;,&quot;ISSN&quot;:&quot;00032409&quot;,&quot;PMID&quot;:&quot;15549970&quot;,&quot;issued&quot;:{&quot;date-parts&quot;:[[2004,12]]},&quot;page&quot;:&quot;1155-1156&quot;,&quot;issue&quot;:&quot;12&quot;,&quot;volume&quot;:&quot;59&quot;},&quot;isTemporary&quot;:false}]},{&quot;citationID&quot;:&quot;MENDELEY_CITATION_30792bbe-7717-45b4-9282-2c3500783934&quot;,&quot;properties&quot;:{&quot;noteIndex&quot;:0},&quot;isEdited&quot;:false,&quot;manualOverride&quot;:{&quot;isManuallyOverridden&quot;:false,&quot;citeprocText&quot;:&quot;(Kumar and Susan 2020)&quot;,&quot;manualOverrideText&quot;:&quot;&quot;},&quot;citationTag&quot;:&quot;MENDELEY_CITATION_v3_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&quot;,&quot;citationItems&quot;:[{&quot;id&quot;:&quot;22d3963b-fce8-3846-844c-bf4e5bab23e6&quot;,&quot;itemData&quot;:{&quot;type&quot;:&quot;article-journal&quot;,&quot;id&quot;:&quot;22d3963b-fce8-3846-844c-bf4e5bab23e6&quot;,&quot;title&quot;:&quot;COVID-19 Pandemic Prediction using Time Series Forecasting Models&quot;,&quot;author&quot;:[{&quot;family&quot;:&quot;Kumar&quot;,&quot;given&quot;:&quot;Naresh&quot;,&quot;parse-names&quot;:false,&quot;dropping-particle&quot;:&quot;&quot;,&quot;non-dropping-particle&quot;:&quot;&quot;},{&quot;family&quot;:&quot;Susan&quot;,&quot;given&quot;:&quot;Seba&quot;,&quot;parse-names&quot;:false,&quot;dropping-particle&quot;:&quot;&quot;,&quot;non-dropping-particle&quot;:&quot;&quot;}],&quot;container-title&quot;:&quot;2020 11th International Conference on Computing, Communication and Networking Technologies, ICCCNT 2020&quot;,&quot;accessed&quot;:{&quot;date-parts&quot;:[[2022,4,6]]},&quot;DOI&quot;:&quot;10.1109/ICCCNT49239.2020.9225319&quot;,&quot;ISBN&quot;:&quot;9781728168517&quot;,&quot;issued&quot;:{&quot;date-parts&quot;:[[2020,7,1]]},&quot;abstract&quot;:&quot;Millions of people have been infected and lakhs of people have lost their lives due to the worldwide ongoing novel Coronavirus (COVID-19) pandemic. It is of utmost importance to identify the future infected cases and the virus spread rate for advance preparation in the healthcare services to avoid deaths. Accurately forecasting the spread of COVID-19 is an analytical and challenging real-world problem to the research community. Therefore, we use day level information of COVID-19 spread for cumulative cases from whole world and 10 mostly affected countries; US, Spain, Italy, France, Germany, Russia, Iran, United Kingdom, Turkey, and India. We utilize the temporal data of coronavirus spread from January 22, 2020 to May 20, 2020. We model the evolution of the COVID-19 outbreak, and perform prediction using ARIMA and Prophet time series forecasting models. Effectiveness of the models are evaluated based on the mean absolute error, root mean square error, root relative squared error, and mean absolute percentage error. Our analysis can help in understanding the trends of the disease outbreak, and provide epidemiological stage information of adopted countries. Our investigations show that ARIMA model is more effective for forecasting COVID-19 prevalence. The forecasting results have potential to assist governments to plan policies to contain the spread of the virus.&quot;,&quot;publisher&quot;:&quot;Institute of Electrical and Electronics Engineers Inc.&quot;,&quot;container-title-short&quot;:&quot;&quot;},&quot;isTemporary&quot;:false}]},{&quot;citationID&quot;:&quot;MENDELEY_CITATION_3a4863e8-f8de-40bf-b10a-3edb4a65f067&quot;,&quot;properties&quot;:{&quot;noteIndex&quot;:0},&quot;isEdited&quot;:false,&quot;manualOverride&quot;:{&quot;isManuallyOverridden&quot;:false,&quot;citeprocText&quot;:&quot;(Włodarczyk et al. 2021)&quot;,&quot;manualOverrideText&quot;:&quot;&quot;},&quot;citationTag&quot;:&quot;MENDELEY_CITATION_v3_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&quot;,&quot;citationItems&quot;:[{&quot;id&quot;:&quot;525f781a-cb4f-314d-92b6-35fec4a86a5c&quot;,&quot;itemData&quot;:{&quot;type&quot;:&quot;article-journal&quot;,&quot;id&quot;:&quot;525f781a-cb4f-314d-92b6-35fec4a86a5c&quot;,&quot;title&quot;:&quot;Machine learning methods for preterm birth prediction: A review&quot;,&quot;author&quot;:[{&quot;family&quot;:&quot;Włodarczyk&quot;,&quot;given&quot;:&quot;Tomasz&quot;,&quot;parse-names&quot;:false,&quot;dropping-particle&quot;:&quot;&quot;,&quot;non-dropping-particle&quot;:&quot;&quot;},{&quot;family&quot;:&quot;Płotka&quot;,&quot;given&quot;:&quot;Szymon&quot;,&quot;parse-names&quot;:false,&quot;dropping-particle&quot;:&quot;&quot;,&quot;non-dropping-particle&quot;:&quot;&quot;},{&quot;family&quot;:&quot;Szczepański&quot;,&quot;given&quot;:&quot;Tomasz&quot;,&quot;parse-names&quot;:false,&quot;dropping-particle&quot;:&quot;&quot;,&quot;non-dropping-particle&quot;:&quot;&quot;},{&quot;family&quot;:&quot;Rokita&quot;,&quot;given&quot;:&quot;Przemysław&quot;,&quot;parse-names&quot;:false,&quot;dropping-particle&quot;:&quot;&quot;,&quot;non-dropping-particle&quot;:&quot;&quot;},{&quot;family&quot;:&quot;Sochacki-Wójcicka&quot;,&quot;given&quot;:&quot;Nicole&quot;,&quot;parse-names&quot;:false,&quot;dropping-particle&quot;:&quot;&quot;,&quot;non-dropping-particle&quot;:&quot;&quot;},{&quot;family&quot;:&quot;Wójcicki&quot;,&quot;given&quot;:&quot;Jakub&quot;,&quot;parse-names&quot;:false,&quot;dropping-particle&quot;:&quot;&quot;,&quot;non-dropping-particle&quot;:&quot;&quot;},{&quot;family&quot;:&quot;Lipa&quot;,&quot;given&quot;:&quot;Michał&quot;,&quot;parse-names&quot;:false,&quot;dropping-particle&quot;:&quot;&quot;,&quot;non-dropping-particle&quot;:&quot;&quot;},{&quot;family&quot;:&quot;Trzciński&quot;,&quot;given&quot;:&quot;Tomasz&quot;,&quot;parse-names&quot;:false,&quot;dropping-particle&quot;:&quot;&quot;,&quot;non-dropping-particle&quot;:&quot;&quot;}],&quot;container-title&quot;:&quot;Electronics (Switzerland)&quot;,&quot;DOI&quot;:&quot;10.3390/electronics10050586&quot;,&quot;ISSN&quot;:&quot;20799292&quot;,&quot;issued&quot;:{&quot;date-parts&quot;:[[2021]]},&quot;abstract&quot;:&quot;Preterm births affect around 15 million children a year worldwide. Current medical efforts focus on mitigating the effects of prematurity, not on preventing it. Diagnostic methods are based on parent traits and transvaginal ultrasound, during which the length of the cervix is examined. Approximately 30% of preterm births are not correctly predicted due to the complexity of this process and its subjective assessment. Based on recent research, there is hope that machine learning can be a helpful tool to support the diagnosis of preterm births. The objective of this study is to present various machine learning algorithms applied to preterm birth prediction. The wide spectrum of analysed data sets is the advantage of this survey. They range from electrohysterogram signals through electronic health records to transvaginal ultrasounds. Reviews of works on preterm birth already exist; however, this is the first review that includes works that are based on a transvaginal ultrasound examination. In this work, we present a critical appraisal of popular methods that have employed machine learning methods for preterm birth prediction. Moreover, we summarise the most common challenges incurred and discuss their possible application in the future.&quot;,&quot;issue&quot;:&quot;5&quot;,&quot;volume&quot;:&quot;10&quot;,&quot;container-title-short&quot;:&quot;&quot;},&quot;isTemporary&quot;:false}]},{&quot;citationID&quot;:&quot;MENDELEY_CITATION_3051ebae-f5d0-4b74-b1f0-ece9bca1dc01&quot;,&quot;properties&quot;:{&quot;noteIndex&quot;:0},&quot;isEdited&quot;:false,&quot;manualOverride&quot;:{&quot;isManuallyOverridden&quot;:false,&quot;citeprocText&quot;:&quot;(Qi et al. 2021)&quot;,&quot;manualOverrideText&quot;:&quot;&quot;},&quot;citationTag&quot;:&quot;MENDELEY_CITATION_v3_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&quot;,&quot;citationItems&quot;:[{&quot;id&quot;:&quot;73c3dd49-72eb-32d9-b948-f31039245f7b&quot;,&quot;itemData&quot;:{&quot;type&quot;:&quot;article-journal&quot;,&quot;id&quot;:&quot;73c3dd49-72eb-32d9-b948-f31039245f7b&quot;,&quot;title&quot;:&quot;Predicting the mortality of smoking attributable to cancer in Qingdao, China: A time-series analysis&quot;,&quot;author&quot;:[{&quot;family&quot;:&quot;Qi&quot;,&quot;given&quot;:&quot;Fei&quot;,&quot;parse-names&quot;:false,&quot;dropping-particle&quot;:&quot;&quot;,&quot;non-dropping-particle&quot;:&quot;&quot;},{&quot;family&quot;:&quot;Xu&quot;,&quot;given&quot;:&quot;Zhenshi&quot;,&quot;parse-names&quot;:false,&quot;dropping-particle&quot;:&quot;&quot;,&quot;non-dropping-particle&quot;:&quot;&quot;},{&quot;family&quot;:&quot;Zhang&quot;,&quot;given&quot;:&quot;Hua&quot;,&quot;parse-names&quot;:false,&quot;dropping-particle&quot;:&quot;&quot;,&quot;non-dropping-particle&quot;:&quot;&quot;},{&quot;family&quot;:&quot;Wang&quot;,&quot;given&quot;:&quot;Rui&quot;,&quot;parse-names&quot;:false,&quot;dropping-particle&quot;:&quot;&quot;,&quot;non-dropping-particle&quot;:&quot;&quot;},{&quot;family&quot;:&quot;Wang&quot;,&quot;given&quot;:&quot;Yani&quot;,&quot;parse-names&quot;:false,&quot;dropping-particle&quot;:&quot;&quot;,&quot;non-dropping-particle&quot;:&quot;&quot;},{&quot;family&quot;:&quot;Jia&quot;,&quot;given&quot;:&quot;Xiaorong&quot;,&quot;parse-names&quot;:false,&quot;dropping-particle&quot;:&quot;&quot;,&quot;non-dropping-particle&quot;:&quot;&quot;},{&quot;family&quot;:&quot;Lin&quot;,&quot;given&quot;:&quot;Peng&quot;,&quot;parse-names&quot;:false,&quot;dropping-particle&quot;:&quot;&quot;,&quot;non-dropping-particle&quot;:&quot;&quot;},{&quot;family&quot;:&quot;Geng&quot;,&quot;given&quot;:&quot;Meiyun&quot;,&quot;parse-names&quot;:false,&quot;dropping-particle&quot;:&quot;&quot;,&quot;non-dropping-particle&quot;:&quot;&quot;},{&quot;family&quot;:&quot;Huang&quot;,&quot;given&quot;:&quot;Yiqing&quot;,&quot;parse-names&quot;:false,&quot;dropping-particle&quot;:&quot;&quot;,&quot;non-dropping-particle&quot;:&quot;&quot;},{&quot;family&quot;:&quot;Li&quot;,&quot;given&quot;:&quot;Shanpeng&quot;,&quot;parse-names&quot;:false,&quot;dropping-particle&quot;:&quot;&quot;,&quot;non-dropping-particle&quot;:&quot;&quot;},{&quot;family&quot;:&quot;Yang&quot;,&quot;given&quot;:&quot;Jun&quot;,&quot;parse-names&quot;:false,&quot;dropping-particle&quot;:&quot;&quot;,&quot;non-dropping-particle&quot;:&quot;&quot;}],&quot;container-title&quot;:&quot;PLOS ONE&quot;,&quot;accessed&quot;:{&quot;date-parts&quot;:[[2022,4,8]]},&quot;DOI&quot;:&quot;10.1371/JOURNAL.PONE.0245769&quot;,&quot;ISBN&quot;:&quot;1111111111&quot;,&quot;ISSN&quot;:&quot;1932-6203&quot;,&quot;PMID&quot;:&quot;33493221&quot;,&quot;URL&quot;:&quot;https://journals.plos.org/plosone/article?id=10.1371/journal.pone.0245769&quot;,&quot;issued&quot;:{&quot;date-parts&quot;:[[2021,1,1]]},&quot;page&quot;:&quot;e0245769&quot;,&quot;abstract&quot;:&quot;Smoking is the leading preventable cause of death and disability from cancer in China. To provide a scientific basis for tobacco control strategies and measures, this study investigated cancer deaths attributed to smoking from 2005 to 2017 and predicted mortality trends from 2018 to 2020 in Qingdao. We used time series analysis to evaluate the number of deaths attributed to smoking among residents over 35 years old in Qingdao and predicted mortality trends. The number of cancer deaths attributed to smoking in Qingdao from 2005 to 2016 was between 170 and 407, showing an upward trend and a certain periodicity. The best model is the ARIMA (2,1,0)×(3,1,0)12, with the lowest BIC (6.640) and the highest stationary R2 (0.500). The predicted cancer deaths curve attributed to smoking in 2017 is consistent with the actual curve, with an average relative error of 5.74%. Applying this model to further predict the number of cancer deaths attributed to smoking in Qingdao from January 2018 to December 2020, the predicted results were 5,249, 5,423 and 6,048, respectively. The findings emphasized the need to further strengthen tobacco control measures to reduce the burden of disease caused by tobacco.&quot;,&quot;publisher&quot;:&quot;Public Library of Science&quot;,&quot;issue&quot;:&quot;1&quot;,&quot;volume&quot;:&quot;16&quot;,&quot;container-title-short&quot;:&quot;&quot;},&quot;isTemporary&quot;:false}]},{&quot;citationID&quot;:&quot;MENDELEY_CITATION_26e9e18b-9384-472b-9c09-2a14c6b90b22&quot;,&quot;properties&quot;:{&quot;noteIndex&quot;:0},&quot;isEdited&quot;:false,&quot;manualOverride&quot;:{&quot;isManuallyOverridden&quot;:true,&quot;citeprocText&quot;:&quot;(Airiti Library_Comparative+Study+of+Artificial+Neural+Network+and+ARIMA+Models+in+Predicting+Exchange+Rate n.d.)&quot;,&quot;manualOverrideText&quot;:&quot;(Airiti . 2012)&quot;},&quot;citationTag&quot;:&quot;MENDELEY_CITATION_v3_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&quot;,&quot;citationItems&quot;:[{&quot;id&quot;:&quot;180cf562-051a-3bff-b48f-83fa4068edfc&quot;,&quot;itemData&quot;:{&quot;type&quot;:&quot;webpage&quot;,&quot;id&quot;:&quot;180cf562-051a-3bff-b48f-83fa4068edfc&quot;,&quot;title&quot;:&quot;Airiti Library_Comparative+Study+of+Artificial+Neural+Network+and+ARIMA+Models+in+Predicting+Exchange+Rate&quot;,&quot;accessed&quot;:{&quot;date-parts&quot;:[[2022,4,8]]},&quot;URL&quot;:&quot;https://www.airitilibrary.com/Publication/alDetailedMesh?docid=20407467-201211-201512080011-201512080011-4397-4403&quot;,&quot;container-title-short&quot;:&quot;&quot;},&quot;isTemporary&quot;:false}]},{&quot;citationID&quot;:&quot;MENDELEY_CITATION_b729bdf4-caf7-4f02-a77d-727c25d42385&quot;,&quot;properties&quot;:{&quot;noteIndex&quot;:0},&quot;isEdited&quot;:false,&quot;manualOverride&quot;:{&quot;isManuallyOverridden&quot;:false,&quot;citeprocText&quot;:&quot;(Huang et al. 2017)&quot;,&quot;manualOverrideText&quot;:&quot;&quot;},&quot;citationTag&quot;:&quot;MENDELEY_CITATION_v3_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&quot;,&quot;citationItems&quot;:[{&quot;id&quot;:&quot;d8152f96-04c7-3249-8cb8-db95c945fc1a&quot;,&quot;itemData&quot;:{&quot;type&quot;:&quot;article-journal&quot;,&quot;id&quot;:&quot;d8152f96-04c7-3249-8cb8-db95c945fc1a&quot;,&quot;title&quot;:&quot;SVM and SVM ensembles in breast cancer prediction&quot;,&quot;author&quot;:[{&quot;family&quot;:&quot;Huang&quot;,&quot;given&quot;:&quot;Min Wei&quot;,&quot;parse-names&quot;:false,&quot;dropping-particle&quot;:&quot;&quot;,&quot;non-dropping-particle&quot;:&quot;&quot;},{&quot;family&quot;:&quot;Chen&quot;,&quot;given&quot;:&quot;Chih Wen&quot;,&quot;parse-names&quot;:false,&quot;dropping-particle&quot;:&quot;&quot;,&quot;non-dropping-particle&quot;:&quot;&quot;},{&quot;family&quot;:&quot;Lin&quot;,&quot;given&quot;:&quot;Wei Chao&quot;,&quot;parse-names&quot;:false,&quot;dropping-particle&quot;:&quot;&quot;,&quot;non-dropping-particle&quot;:&quot;&quot;},{&quot;family&quot;:&quot;Ke&quot;,&quot;given&quot;:&quot;Shih Wen&quot;,&quot;parse-names&quot;:false,&quot;dropping-particle&quot;:&quot;&quot;,&quot;non-dropping-particle&quot;:&quot;&quot;},{&quot;family&quot;:&quot;Tsai&quot;,&quot;given&quot;:&quot;Chih Fong&quot;,&quot;parse-names&quot;:false,&quot;dropping-particle&quot;:&quot;&quot;,&quot;non-dropping-particle&quot;:&quot;&quot;}],&quot;container-title&quot;:&quot;PLoS ONE&quot;,&quot;DOI&quot;:&quot;10.1371/journal.pone.0161501&quot;,&quot;ISSN&quot;:&quot;19326203&quot;,&quot;issued&quot;:{&quot;date-parts&quot;:[[2017]]},&quot;abstract&quot;:&quot;Breast cancer is an all too common disease in women, making how to effectively predict it an active research problem. A number of statistical and machine learning techniques have been employed to develop various breast cancer prediction models. Among them, support vector machines (SVM) have been shown to outperform many related techniques. To construct the SVM classifier, it is first necessary to decide the kernel function, and different kernel functions can result in different prediction performance. However, there have been very few studies focused on examining the prediction performances of SVM based on different kernel functions. Moreover, it is unknown whether SVM classifier ensembles which have been proposed to improve the performance of single classifiers can outperform single SVM classifiers in terms of breast cancer prediction. Therefore, the aim of this paper is to fully assess the prediction performance of SVM and SVM ensembles over small and large scale breast cancer datasets. The classification accuracy, ROC, F-measure, and computational times of training SVM and SVM ensembles are compared. The experimental results show that linear kernel based SVM ensembles based on the bagging method and RBF kernel based SVM ensembles with the boosting method can be the better choices for a small scale dataset, where feature selection should be performed in the data pre-processing stage. For a large scale dataset, RBF kernel based SVM ensembles based on boosting perform better than the other classifiers.&quot;,&quot;issue&quot;:&quot;1&quot;,&quot;volume&quot;:&quot;12&quot;,&quot;container-title-short&quot;:&quot;&quot;},&quot;isTemporary&quot;:false}]},{&quot;citationID&quot;:&quot;MENDELEY_CITATION_55a706c0-a8ea-48cf-8a59-f1a91f095cf4&quot;,&quot;properties&quot;:{&quot;noteIndex&quot;:0},&quot;isEdited&quot;:false,&quot;manualOverride&quot;:{&quot;isManuallyOverridden&quot;:false,&quot;citeprocText&quot;:&quot;(Cortes and Vapnik 1995)&quot;,&quot;manualOverrideText&quot;:&quot;&quot;},&quot;citationTag&quot;:&quot;MENDELEY_CITATION_v3_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&quot;,&quot;citationItems&quot;:[{&quot;id&quot;:&quot;91fdac1e-70b8-3963-933c-03e1b0dcd6c6&quot;,&quot;itemData&quot;:{&quot;type&quot;:&quot;article-journal&quot;,&quot;id&quot;:&quot;91fdac1e-70b8-3963-933c-03e1b0dcd6c6&quot;,&quot;title&quot;:&quot;Support-vector networks&quot;,&quot;author&quot;:[{&quot;family&quot;:&quot;Cortes&quot;,&quot;given&quot;:&quot;Corinna&quot;,&quot;parse-names&quot;:false,&quot;dropping-particle&quot;:&quot;&quot;,&quot;non-dropping-particle&quot;:&quot;&quot;},{&quot;family&quot;:&quot;Vapnik&quot;,&quot;given&quot;:&quot;Vladimir&quot;,&quot;parse-names&quot;:false,&quot;dropping-particle&quot;:&quot;&quot;,&quot;non-dropping-particle&quot;:&quot;&quot;}],&quot;container-title&quot;:&quot;Machine Learning&quot;,&quot;accessed&quot;:{&quot;date-parts&quot;:[[2022,5,4]]},&quot;DOI&quot;:&quot;10.1007/BF00994018&quot;,&quot;ISSN&quot;:&quot;0885-6125&quot;,&quot;issued&quot;:{&quot;date-parts&quot;:[[1995,9]]},&quot;page&quot;:&quot;273-297&quot;,&quot;abstract&quot;:&quot;In this paper, the optimal margin algorithm is generalized\\nto non-separable problems by the introduction of slack\\nvariables in the statement of the optimization problem.&quot;,&quot;publisher&quot;:&quot;Springer Science and Business Media LLC&quot;,&quot;issue&quot;:&quot;3&quot;,&quot;volume&quot;:&quot;20&quot;,&quot;container-title-short&quot;:&quot;&quot;},&quot;isTemporary&quot;:false}]},{&quot;citationID&quot;:&quot;MENDELEY_CITATION_837f8644-c855-42f3-b502-1371ff76330d&quot;,&quot;properties&quot;:{&quot;noteIndex&quot;:0},&quot;isEdited&quot;:false,&quot;manualOverride&quot;:{&quot;isManuallyOverridden&quot;:true,&quot;citeprocText&quot;:&quot;(Tang et al. 2018)&quot;,&quot;manualOverrideText&quot;:&quot;(2018)&quot;},&quot;citationTag&quot;:&quot;MENDELEY_CITATION_v3_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&quot;,&quot;citationItems&quot;:[{&quot;id&quot;:&quot;d968cc42-6a99-39b5-97ca-ad1821c75d07&quot;,&quot;itemData&quot;:{&quot;type&quot;:&quot;article-journal&quot;,&quot;id&quot;:&quot;d968cc42-6a99-39b5-97ca-ad1821c75d07&quot;,&quot;title&quot;:&quot;K-nearest neighbor regression with principal component analysis for financial time series prediction&quot;,&quot;author&quot;:[{&quot;family&quot;:&quot;Tang&quot;,&quot;given&quot;:&quot;Li&quot;,&quot;parse-names&quot;:false,&quot;dropping-particle&quot;:&quot;&quot;,&quot;non-dropping-particle&quot;:&quot;&quot;},{&quot;family&quot;:&quot;Pan&quot;,&quot;given&quot;:&quot;Heping&quot;,&quot;parse-names&quot;:false,&quot;dropping-particle&quot;:&quot;&quot;,&quot;non-dropping-particle&quot;:&quot;&quot;},{&quot;family&quot;:&quot;Yao&quot;,&quot;given&quot;:&quot;Yiyong&quot;,&quot;parse-names&quot;:false,&quot;dropping-particle&quot;:&quot;&quot;,&quot;non-dropping-particle&quot;:&quot;&quot;}],&quot;container-title&quot;:&quot;ACM International Conference Proceeding Series&quot;,&quot;accessed&quot;:{&quot;date-parts&quot;:[[2022,5,4]]},&quot;DOI&quot;:&quot;10.1145/3194452.3194467&quot;,&quot;ISBN&quot;:&quot;9781450364195&quot;,&quot;issued&quot;:{&quot;date-parts&quot;:[[2018,3,12]]},&quot;page&quot;:&quot;127-131&quot;,&quot;abstract&quot;:&quot;This paper constructs an integrated model called PCA-KNN model for financial time series prediction. Based on a K-Nearest Neighbor (KNN) regression, a Principal Component Analysis (PCA) is applied to reduce redundancy information and data dimensionality. In a PCA-KNN model, the historical data set as input is generated by a sliding window, transformed by PCA to principal components with rich-information, and then input to KNN for prediction. In this paper, we integrate PCA with KNN that can not only reduce the data dimensionality to speed up the calculation of KNN, but also reduce redundancy information while remaining effective information improves the performance of KNN prediction. Two specific PCA-KNN models are tested on historical data sets of EUR/USD exchange rate and Chinese stock index during a 10-year period, achieving the best hit rate of 77.58%.&quot;,&quot;publisher&quot;:&quot;Association for Computing Machinery&quot;,&quot;container-title-short&quot;:&quot;&quot;},&quot;isTemporary&quot;:false}]},{&quot;citationID&quot;:&quot;MENDELEY_CITATION_d79b9dbf-0c5d-41e8-b465-3215fd343d2d&quot;,&quot;properties&quot;:{&quot;noteIndex&quot;:0},&quot;isEdited&quot;:false,&quot;manualOverride&quot;:{&quot;isManuallyOverridden&quot;:false,&quot;citeprocText&quot;:&quot;(Vector Autoregressive Models for Multivariate Time Series 2006)&quot;,&quot;manualOverrideText&quot;:&quot;&quot;},&quot;citationTag&quot;:&quot;MENDELEY_CITATION_v3_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&quot;,&quot;citationItems&quot;:[{&quot;id&quot;:&quot;9b3ecf77-092a-36b5-8179-3063a8feb577&quot;,&quot;itemData&quot;:{&quot;type&quot;:&quot;article-journal&quot;,&quot;id&quot;:&quot;9b3ecf77-092a-36b5-8179-3063a8feb577&quot;,&quot;title&quot;:&quot;Vector Autoregressive Models for Multivariate Time Series&quot;,&quot;container-title&quot;:&quot;Modeling Financial Time Series with S-PLUS®&quot;,&quot;accessed&quot;:{&quot;date-parts&quot;:[[2022,6,4]]},&quot;DOI&quot;:&quot;10.1007/978-0-387-32348-0_11&quot;,&quot;URL&quot;:&quot;https://link.springer.com/chapter/10.1007/978-0-387-32348-0_11&quot;,&quot;issued&quot;:{&quot;date-parts&quot;:[[2006,10,9]]},&quot;page&quot;:&quot;385-429&quot;,&quot;abstract&quot;:&quot;The vector autoregression (VAR) model is one of the most successful, flexible, and easy to use models for the analysis of multivariate time series. It is a natural extension of the univariate autoregressive model to dynamic multivariate time series. The VAR model has...&quot;,&quot;publisher&quot;:&quot;Springer, New York, NY&quot;,&quot;container-title-short&quot;:&quot;&quot;},&quot;isTemporary&quot;:false}]}]"/>
+    <we:property name="MENDELEY_CITATIONS" value="[{&quot;citationID&quot;:&quot;MENDELEY_CITATION_88871d01-a461-4e42-af82-57798f1060e0&quot;,&quot;properties&quot;:{&quot;noteIndex&quot;:0},&quot;isEdited&quot;:false,&quot;manualOverride&quot;:{&quot;isManuallyOverridden&quot;:true,&quot;citeprocText&quot;:&quot;(John et al. 2020)&quot;,&quot;manualOverrideText&quot;:&quot;John et al&quot;},&quot;citationTag&quot;:&quot;MENDELEY_CITATION_v3_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&quot;,&quot;citationItems&quot;:[{&quot;id&quot;:&quot;ef2a68e7-6c99-35cd-a302-789a77348394&quot;,&quot;itemData&quot;:{&quot;type&quot;:&quot;article-journal&quot;,&quot;id&quot;:&quot;ef2a68e7-6c99-35cd-a302-789a77348394&quot;,&quot;title&quot;:&quot;The impact of the COVID-19 pandemic on self-harm and suicidal behaviour: a living systematic review&quot;,&quot;author&quot;:[{&quot;family&quot;:&quot;John&quot;,&quot;given&quot;:&quot;Ann&quot;,&quot;parse-names&quot;:false,&quot;dropping-particle&quot;:&quot;&quot;,&quot;non-dropping-particle&quot;:&quot;&quot;},{&quot;family&quot;:&quot;Okolie&quot;,&quot;given&quot;:&quot;Chukwudi&quot;,&quot;parse-names&quot;:false,&quot;dropping-particle&quot;:&quot;&quot;,&quot;non-dropping-particle&quot;:&quot;&quot;},{&quot;family&quot;:&quot;Eyles&quot;,&quot;given&quot;:&quot;Emily&quot;,&quot;parse-names&quot;:false,&quot;dropping-particle&quot;:&quot;&quot;,&quot;non-dropping-particle&quot;:&quot;&quot;},{&quot;family&quot;:&quot;Webb&quot;,&quot;given&quot;:&quot;Roger T.&quot;,&quot;parse-names&quot;:false,&quot;dropping-particle&quot;:&quot;&quot;,&quot;non-dropping-particle&quot;:&quot;&quot;},{&quot;family&quot;:&quot;Schmidt&quot;,&quot;given&quot;:&quot;Lena&quot;,&quot;parse-names&quot;:false,&quot;dropping-particle&quot;:&quot;&quot;,&quot;non-dropping-particle&quot;:&quot;&quot;},{&quot;family&quot;:&quot;McGuiness&quot;,&quot;given&quot;:&quot;Luke A.&quot;,&quot;parse-names&quot;:false,&quot;dropping-particle&quot;:&quot;&quot;,&quot;non-dropping-particle&quot;:&quot;&quot;},{&quot;family&quot;:&quot;Olorisade&quot;,&quot;given&quot;:&quot;Babatunde K.&quot;,&quot;parse-names&quot;:false,&quot;dropping-particle&quot;:&quot;&quot;,&quot;non-dropping-particle&quot;:&quot;&quot;},{&quot;family&quot;:&quot;Arensman&quot;,&quot;given&quot;:&quot;Ella&quot;,&quot;parse-names&quot;:false,&quot;dropping-particle&quot;:&quot;&quot;,&quot;non-dropping-particle&quot;:&quot;&quot;},{&quot;family&quot;:&quot;Hawton&quot;,&quot;given&quot;:&quot;Keith&quot;,&quot;parse-names&quot;:false,&quot;dropping-particle&quot;:&quot;&quot;,&quot;non-dropping-particle&quot;:&quot;&quot;},{&quot;family&quot;:&quot;Kapur&quot;,&quot;given&quot;:&quot;Nav&quot;,&quot;parse-names&quot;:false,&quot;dropping-particle&quot;:&quot;&quot;,&quot;non-dropping-particle&quot;:&quot;&quot;},{&quot;family&quot;:&quot;Moran&quot;,&quot;given&quot;:&quot;Paul&quot;,&quot;parse-names&quot;:false,&quot;dropping-particle&quot;:&quot;&quot;,&quot;non-dropping-particle&quot;:&quot;&quot;},{&quot;family&quot;:&quot;O'Connor&quot;,&quot;given&quot;:&quot;Rory C.&quot;,&quot;parse-names&quot;:false,&quot;dropping-particle&quot;:&quot;&quot;,&quot;non-dropping-particle&quot;:&quot;&quot;},{&quot;family&quot;:&quot;O'Neill&quot;,&quot;given&quot;:&quot;Siobhan&quot;,&quot;parse-names&quot;:false,&quot;dropping-particle&quot;:&quot;&quot;,&quot;non-dropping-particle&quot;:&quot;&quot;},{&quot;family&quot;:&quot;Higgins&quot;,&quot;given&quot;:&quot;Julian P.T.&quot;,&quot;parse-names&quot;:false,&quot;dropping-particle&quot;:&quot;&quot;,&quot;non-dropping-particle&quot;:&quot;&quot;},{&quot;family&quot;:&quot;Gunnell&quot;,&quot;given&quot;:&quot;David&quot;,&quot;parse-names&quot;:false,&quot;dropping-particle&quot;:&quot;&quot;,&quot;non-dropping-particle&quot;:&quot;&quot;}],&quot;container-title&quot;:&quot;F1000Research 2020 9:1097&quot;,&quot;accessed&quot;:{&quot;date-parts&quot;:[[2022,6,7]]},&quot;DOI&quot;:&quot;10.12688/f1000research.25522.1&quot;,&quot;ISSN&quot;:&quot;1759796X&quot;,&quot;URL&quot;:&quot;https://f1000research.com/articles/9-1097&quot;,&quot;issued&quot;:{&quot;date-parts&quot;:[[2020,9,4]]},&quot;page&quot;:&quot;1097&quot;,&quot;abstract&quot;:&quot;Background: The COVID-19 pandemic has caused morbidity and mortality, as well as, widespread disruption to people’s lives and livelihoods around the world. Given the health and economic threats posed by the pandemic to the global community, there are concerns that rates of suicide and suicidal behaviour may rise during and in its aftermath. Our living systematic review (LSR) focuses on suicide prevention in relation to COVID-19, with this iteration synthesising relevant evidence up to June 7 th 2020. \n Method: &amp;nbsp;Automated daily searches feed into a web-based database with screening and data extraction functionalities. Eligibility criteria include incidence/prevalence of suicidal behaviour, exposure-outcome relationships and effects of interventions in relation to the COVID-19 pandemic. Outcomes of interest are suicide, self-harm or attempted suicide and suicidal thoughts. No restrictions are placed on language or study type, except for single-person case reports. \n Results: Searches identified 2070 articles, 29 (28 studies) met our inclusion criteria, of which 14 articles were research letters or pre-prints awaiting peer review. All articles reported observational data: 12 cross-sectional; eight case series; five modelling; and three service utilisation studies. No studies reported on changes in rates of suicidal behaviour. Case series were largely drawn from news reporting in low/middle income countries and factors associated with suicide included fear of infection, social isolation and economic concerns. &amp;nbsp; \n Conclusions: &amp;nbsp; A marked improvement in the quality of design, methods, and reporting in future studies is needed. There is thus far no clear evidence of an increase in suicide, self-harm, suicidal behaviour, or suicidal thoughts associated with the pandemic. However, suicide data are challenging to collect in real time and economic effects are evolving. Our LSR will provide a regular synthesis of the most up-to-date research evidence to guide public health and clinical policy to mitigate the impact of COVID-19 on suicide. \n&amp;nbsp; \n PROSPERO registration:  CRD42020183326 01/05/2020&quot;,&quot;publisher&quot;:&quot;F1000 Research Limited&quot;,&quot;volume&quot;:&quot;9&quot;,&quot;container-title-short&quot;:&quot;&quot;},&quot;isTemporary&quot;:false}]},{&quot;citationID&quot;:&quot;MENDELEY_CITATION_4617dae8-1022-4e84-bac5-33b5786f4d0a&quot;,&quot;properties&quot;:{&quot;noteIndex&quot;:0},&quot;isEdited&quot;:false,&quot;manualOverride&quot;:{&quot;isManuallyOverridden&quot;:true,&quot;citeprocText&quot;:&quot;(Suicide Statistics 2011 - CSO - Central Statistics Office n.d.)&quot;,&quot;manualOverrideText&quot;:&quot;CSO statistical release&quot;},&quot;citationTag&quot;:&quot;MENDELEY_CITATION_v3_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&quot;,&quot;citationItems&quot;:[{&quot;id&quot;:&quot;1dd81ce7-bf1c-3b0c-a1ad-0e375072d1bd&quot;,&quot;itemData&quot;:{&quot;type&quot;:&quot;webpage&quot;,&quot;id&quot;:&quot;1dd81ce7-bf1c-3b0c-a1ad-0e375072d1bd&quot;,&quot;title&quot;:&quot;Suicide Statistics 2011 - CSO - Central Statistics Office&quot;,&quot;accessed&quot;:{&quot;date-parts&quot;:[[2022,6,7]]},&quot;URL&quot;:&quot;https://www.cso.ie/en/releasesandpublications/er/ss/suicidestatistics2011/&quot;,&quot;container-title-short&quot;:&quot;&quot;},&quot;isTemporary&quot;:false}]},{&quot;citationID&quot;:&quot;MENDELEY_CITATION_a77d542e-e3af-43dc-a41a-43e954272fae&quot;,&quot;properties&quot;:{&quot;noteIndex&quot;:0},&quot;isEdited&quot;:false,&quot;manualOverride&quot;:{&quot;isManuallyOverridden&quot;:true,&quot;citeprocText&quot;:&quot;((3) 1/4: What is Streamlit - YouTube n.d.)&quot;,&quot;manualOverrideText&quot;:&quot;Streamlit&quot;},&quot;citationTag&quot;:&quot;MENDELEY_CITATION_v3_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&quot;,&quot;citationItems&quot;:[{&quot;id&quot;:&quot;666f11ec-a65a-3c25-a8f5-9ada6300b9d2&quot;,&quot;itemData&quot;:{&quot;type&quot;:&quot;webpage&quot;,&quot;id&quot;:&quot;666f11ec-a65a-3c25-a8f5-9ada6300b9d2&quot;,&quot;title&quot;:&quot;(3) 1/4: What is Streamlit - YouTube&quot;,&quot;accessed&quot;:{&quot;date-parts&quot;:[[2022,6,4]]},&quot;URL&quot;:&quot;https://www.youtube.com/watch?v=R2nr1uZ8ffc&quot;,&quot;container-title-short&quot;:&quot;&quot;},&quot;isTemporary&quot;:false}]},{&quot;citationID&quot;:&quot;MENDELEY_CITATION_a49fca12-e2ec-414c-89b5-ae3d6773fb17&quot;,&quot;properties&quot;:{&quot;noteIndex&quot;:0},&quot;isEdited&quot;:false,&quot;manualOverride&quot;:{&quot;isManuallyOverridden&quot;:true,&quot;citeprocText&quot;:&quot;(How suicide became the hidden toll of the war in Ukraine - BBC News n.d.)&quot;,&quot;manualOverrideText&quot;:&quot;BBC News&quot;},&quot;citationTag&quot;:&quot;MENDELEY_CITATION_v3_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&quot;,&quot;citationItems&quot;:[{&quot;id&quot;:&quot;d403fe89-d375-3df6-8ba1-a59e215380ef&quot;,&quot;itemData&quot;:{&quot;type&quot;:&quot;webpage&quot;,&quot;id&quot;:&quot;d403fe89-d375-3df6-8ba1-a59e215380ef&quot;,&quot;title&quot;:&quot;How suicide became the hidden toll of the war in Ukraine - BBC News&quot;,&quot;accessed&quot;:{&quot;date-parts&quot;:[[2022,6,8]]},&quot;URL&quot;:&quot;https://www.bbc.com/news/world-europe-60318298&quot;,&quot;container-title-short&quot;:&quot;&quot;},&quot;isTemporary&quot;:false}]},{&quot;citationID&quot;:&quot;MENDELEY_CITATION_4eac014b-ed44-4ef0-95ea-0616ce2d3c68&quot;,&quot;properties&quot;:{&quot;noteIndex&quot;:0},&quot;isEdited&quot;:false,&quot;manualOverride&quot;:{&quot;isManuallyOverridden&quot;:true,&quot;citeprocText&quot;:&quot;(Bellman and Namdev 2022)&quot;,&quot;manualOverrideText&quot;:&quot;Bellman and Namdev study&quot;},&quot;citationTag&quot;:&quot;MENDELEY_CITATION_v3_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&quot;,&quot;citationItems&quot;:[{&quot;id&quot;:&quot;ed45ee52-dbdd-3652-9c44-9eafd01dbc97&quot;,&quot;itemData&quot;:{&quot;type&quot;:&quot;article-journal&quot;,&quot;id&quot;:&quot;ed45ee52-dbdd-3652-9c44-9eafd01dbc97&quot;,&quot;title&quot;:&quot;Suicidality Among Men in Russia: A Review of Recent Epidemiological Data&quot;,&quot;author&quot;:[{&quot;family&quot;:&quot;Bellman&quot;,&quot;given&quot;:&quot;Val&quot;,&quot;parse-names&quot;:false,&quot;dropping-particle&quot;:&quot;&quot;,&quot;non-dropping-particle&quot;:&quot;&quot;},{&quot;family&quot;:&quot;Namdev&quot;,&quot;given&quot;:&quot;Vaishalee&quot;,&quot;parse-names&quot;:false,&quot;dropping-particle&quot;:&quot;&quot;,&quot;non-dropping-particle&quot;:&quot;&quot;}],&quot;container-title&quot;:&quot;Cureus&quot;,&quot;accessed&quot;:{&quot;date-parts&quot;:[[2022,6,8]]},&quot;DOI&quot;:&quot;10.7759/CUREUS.22990&quot;,&quot;URL&quot;:&quot;https://www.cureus.com/articles/88128-suicidality-among-men-in-russia-a-review-of-recent-epidemiological-data&quot;,&quot;issued&quot;:{&quot;date-parts&quot;:[[2022,3,9]]},&quot;abstract&quot;:&quot;Suicide is a phenomenon that is not related to a specific class of countries but is a problem worldwide. Many studies have attempted to explain gender differences  in suicidal behaviors. Unfortunately, Russia holds the world's top place for the  number of suicides committed by its male citizens. Russia is still demonstrating  unusually high death rates due to non-natural causes, and these demographic  trends are concerning. We analyzed suicidality among men in Russia over the past  20 years using official data published by the Federal State Statistics Service  (Rosstat) and secondary sources. We also discussed male suicide as a social  problem, analyzed, and evaluated male suicidality in Russia from 2000 to 2020,  and reviewed the factors influencing the prevalence of male suicides over female  suicides in Russia. Russia is still going through one of the most significant  historical changes in the last 100 years. Our analysis showed discrepancies  between official numbers and data published by non-government organizations in  Russia. Unemployment, low socioeconomic status, underdiagnosed and/or untreated  mental illness, and substance abuse are major risk factors for suicide in Russian  men. Cultural influences also make suicidal behavior socially scripted in Russia.  By providing examples and analyzing data, we aspire to encourage improvements in  the practice of mental wellbeing in Russia and other post-Soviet countries. The  recommendations within this report are intended as a starting point for dialogue  to guide effective suicide prevention in this country.&quot;,&quot;publisher&quot;:&quot;Cureus&quot;,&quot;issue&quot;:&quot;3&quot;,&quot;volume&quot;:&quot;14&quot;,&quot;container-title-short&quot;:&quot;&quot;},&quot;isTemporary&quot;:false}]},{&quot;citationID&quot;:&quot;MENDELEY_CITATION_8c8ee1e0-4a3f-474a-9b5a-9ed0245d9269&quot;,&quot;properties&quot;:{&quot;noteIndex&quot;:0},&quot;isEdited&quot;:false,&quot;manualOverride&quot;:{&quot;isManuallyOverridden&quot;:true,&quot;citeprocText&quot;:&quot;(Brunello et al. 2019)&quot;,&quot;manualOverrideText&quot;:&quot;Brunello et al&quot;},&quot;citationTag&quot;:&quot;MENDELEY_CITATION_v3_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&quot;,&quot;citationItems&quot;:[{&quot;id&quot;:&quot;63fccb5e-3c5f-3aa0-8acb-3e42d46ad72d&quot;,&quot;itemData&quot;:{&quot;type&quot;:&quot;article-journal&quot;,&quot;id&quot;:&quot;63fccb5e-3c5f-3aa0-8acb-3e42d46ad72d&quot;,&quot;title&quot;:&quot;J48SS: A Novel Decision Tree Approach for the Handling of Sequential and Time Series Data&quot;,&quot;author&quot;:[{&quot;family&quot;:&quot;Brunello&quot;,&quot;given&quot;:&quot;Andrea&quot;,&quot;parse-names&quot;:false,&quot;dropping-particle&quot;:&quot;&quot;,&quot;non-dropping-particle&quot;:&quot;&quot;},{&quot;family&quot;:&quot;Marzano&quot;,&quot;given&quot;:&quot;Enrico&quot;,&quot;parse-names&quot;:false,&quot;dropping-particle&quot;:&quot;&quot;,&quot;non-dropping-particle&quot;:&quot;&quot;},{&quot;family&quot;:&quot;Montanari&quot;,&quot;given&quot;:&quot;Angelo&quot;,&quot;parse-names&quot;:false,&quot;dropping-particle&quot;:&quot;&quot;,&quot;non-dropping-particle&quot;:&quot;&quot;},{&quot;family&quot;:&quot;Sciavicco&quot;,&quot;given&quot;:&quot;Guido&quot;,&quot;parse-names&quot;:false,&quot;dropping-particle&quot;:&quot;&quot;,&quot;non-dropping-particle&quot;:&quot;&quot;}],&quot;container-title&quot;:&quot;Computers 2019, Vol. 8, Page 21&quot;,&quot;accessed&quot;:{&quot;date-parts&quot;:[[2022,6,7]]},&quot;DOI&quot;:&quot;10.3390/COMPUTERS8010021&quot;,&quot;ISSN&quot;:&quot;2073-431X&quot;,&quot;URL&quot;:&quot;https://www.mdpi.com/2073-431X/8/1/21/htm&quot;,&quot;issued&quot;:{&quot;date-parts&quot;:[[2019,3,5]]},&quot;page&quot;:&quot;21&quot;,&quot;abstract&quot;:&quot;Temporal information plays a very important role in many analysis tasks, and can be encoded in at least two different ways. It can be modeled by discrete sequences of events as, for example, in the business intelligence domain, with the aim of tracking the evolution of customer behaviors over time. Alternatively, it can be represented by time series, as in the stock market to characterize price histories. In some analysis tasks, temporal information is complemented by other kinds of data, which may be represented by static attributes, e.g., categorical or numerical ones. This paper presents J48SS, a novel decision tree inducer capable of natively mixing static (i.e., numerical and categorical), sequential, and time series data for classification purposes. The novel algorithm is based on the popular C4.5 decision tree learner, and it relies on the concepts of frequent pattern extraction and time series shapelet generation. The algorithm is evaluated on a text classification task in a real business setting, as well as on a selection of public UCR time series datasets. Results show that it is capable of providing competitive classification performances, while generating highly interpretable models and effectively reducing the data preparation effort.&quot;,&quot;publisher&quot;:&quot;Multidisciplinary Digital Publishing Institute&quot;,&quot;issue&quot;:&quot;1&quot;,&quot;volume&quot;:&quot;8&quot;,&quot;container-title-short&quot;:&quot;&quot;},&quot;isTemporary&quot;:false}]},{&quot;citationID&quot;:&quot;MENDELEY_CITATION_131fc0f5-9444-45e7-841a-a24a8cf84e83&quot;,&quot;properties&quot;:{&quot;noteIndex&quot;:0},&quot;isEdited&quot;:false,&quot;manualOverride&quot;:{&quot;isManuallyOverridden&quot;:true,&quot;citeprocText&quot;:&quot;(Mochahost Review 2022: Mocha Host Details, Pricing &amp;#38; Features | Sitechecker n.d.)&quot;,&quot;manualOverrideText&quot;:&quot;Mochahost &quot;},&quot;citationTag&quot;:&quot;MENDELEY_CITATION_v3_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&quot;,&quot;citationItems&quot;:[{&quot;id&quot;:&quot;252a586d-1f41-399e-be3c-1acbd4d90c6e&quot;,&quot;itemData&quot;:{&quot;type&quot;:&quot;webpage&quot;,&quot;id&quot;:&quot;252a586d-1f41-399e-be3c-1acbd4d90c6e&quot;,&quot;title&quot;:&quot;Mochahost Review 2022: Mocha Host Details, Pricing &amp; Features | Sitechecker&quot;,&quot;accessed&quot;:{&quot;date-parts&quot;:[[2022,6,7]]},&quot;URL&quot;:&quot;https://sitechecker.pro/web-hosting/mochahost.com/&quot;,&quot;container-title-short&quot;:&quot;&quot;},&quot;isTemporary&quot;:false}]},{&quot;citationID&quot;:&quot;MENDELEY_CITATION_9071ce3f-e0b7-49ab-8ff5-f1a27f5510ef&quot;,&quot;properties&quot;:{&quot;noteIndex&quot;:0},&quot;isEdited&quot;:false,&quot;manualOverride&quot;:{&quot;isManuallyOverridden&quot;:false,&quot;citeprocText&quot;:&quot;(Bogod 2004)&quot;,&quot;manualOverrideText&quot;:&quot;&quot;},&quot;citationTag&quot;:&quot;MENDELEY_CITATION_v3_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&quot;,&quot;citationItems&quot;:[{&quot;id&quot;:&quot;e4bfc107-68d3-3aad-9a3d-596bb3771b54&quot;,&quot;itemData&quot;:{&quot;type&quot;:&quot;article-journal&quot;,&quot;id&quot;:&quot;e4bfc107-68d3-3aad-9a3d-596bb3771b54&quot;,&quot;title&quot;:&quot;The Nazi Hypothermia Experiments: Forbidden Data?&quot;,&quot;author&quot;:[{&quot;family&quot;:&quot;Bogod&quot;,&quot;given&quot;:&quot;David&quot;,&quot;parse-names&quot;:false,&quot;dropping-particle&quot;:&quot;&quot;,&quot;non-dropping-particle&quot;:&quot;&quot;}],&quot;container-title&quot;:&quot;Anaesthesia&quot;,&quot;container-title-short&quot;:&quot;Anaesthesia&quot;,&quot;accessed&quot;:{&quot;date-parts&quot;:[[2022,4,15]]},&quot;DOI&quot;:&quot;10.1111/j.1365-2044.2004.04034.x&quot;,&quot;ISSN&quot;:&quot;00032409&quot;,&quot;PMID&quot;:&quot;15549970&quot;,&quot;issued&quot;:{&quot;date-parts&quot;:[[2004,12]]},&quot;page&quot;:&quot;1155-1156&quot;,&quot;issue&quot;:&quot;12&quot;,&quot;volume&quot;:&quot;59&quot;},&quot;isTemporary&quot;:false}]},{&quot;citationID&quot;:&quot;MENDELEY_CITATION_30792bbe-7717-45b4-9282-2c3500783934&quot;,&quot;properties&quot;:{&quot;noteIndex&quot;:0},&quot;isEdited&quot;:false,&quot;manualOverride&quot;:{&quot;isManuallyOverridden&quot;:false,&quot;citeprocText&quot;:&quot;(Kumar and Susan 2020)&quot;,&quot;manualOverrideText&quot;:&quot;&quot;},&quot;citationTag&quot;:&quot;MENDELEY_CITATION_v3_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&quot;,&quot;citationItems&quot;:[{&quot;id&quot;:&quot;22d3963b-fce8-3846-844c-bf4e5bab23e6&quot;,&quot;itemData&quot;:{&quot;type&quot;:&quot;article-journal&quot;,&quot;id&quot;:&quot;22d3963b-fce8-3846-844c-bf4e5bab23e6&quot;,&quot;title&quot;:&quot;COVID-19 Pandemic Prediction using Time Series Forecasting Models&quot;,&quot;author&quot;:[{&quot;family&quot;:&quot;Kumar&quot;,&quot;given&quot;:&quot;Naresh&quot;,&quot;parse-names&quot;:false,&quot;dropping-particle&quot;:&quot;&quot;,&quot;non-dropping-particle&quot;:&quot;&quot;},{&quot;family&quot;:&quot;Susan&quot;,&quot;given&quot;:&quot;Seba&quot;,&quot;parse-names&quot;:false,&quot;dropping-particle&quot;:&quot;&quot;,&quot;non-dropping-particle&quot;:&quot;&quot;}],&quot;container-title&quot;:&quot;2020 11th International Conference on Computing, Communication and Networking Technologies, ICCCNT 2020&quot;,&quot;accessed&quot;:{&quot;date-parts&quot;:[[2022,4,6]]},&quot;DOI&quot;:&quot;10.1109/ICCCNT49239.2020.9225319&quot;,&quot;ISBN&quot;:&quot;9781728168517&quot;,&quot;issued&quot;:{&quot;date-parts&quot;:[[2020,7,1]]},&quot;abstract&quot;:&quot;Millions of people have been infected and lakhs of people have lost their lives due to the worldwide ongoing novel Coronavirus (COVID-19) pandemic. It is of utmost importance to identify the future infected cases and the virus spread rate for advance preparation in the healthcare services to avoid deaths. Accurately forecasting the spread of COVID-19 is an analytical and challenging real-world problem to the research community. Therefore, we use day level information of COVID-19 spread for cumulative cases from whole world and 10 mostly affected countries; US, Spain, Italy, France, Germany, Russia, Iran, United Kingdom, Turkey, and India. We utilize the temporal data of coronavirus spread from January 22, 2020 to May 20, 2020. We model the evolution of the COVID-19 outbreak, and perform prediction using ARIMA and Prophet time series forecasting models. Effectiveness of the models are evaluated based on the mean absolute error, root mean square error, root relative squared error, and mean absolute percentage error. Our analysis can help in understanding the trends of the disease outbreak, and provide epidemiological stage information of adopted countries. Our investigations show that ARIMA model is more effective for forecasting COVID-19 prevalence. The forecasting results have potential to assist governments to plan policies to contain the spread of the virus.&quot;,&quot;publisher&quot;:&quot;Institute of Electrical and Electronics Engineers Inc.&quot;,&quot;container-title-short&quot;:&quot;&quot;},&quot;isTemporary&quot;:false}]},{&quot;citationID&quot;:&quot;MENDELEY_CITATION_3a4863e8-f8de-40bf-b10a-3edb4a65f067&quot;,&quot;properties&quot;:{&quot;noteIndex&quot;:0},&quot;isEdited&quot;:false,&quot;manualOverride&quot;:{&quot;isManuallyOverridden&quot;:false,&quot;citeprocText&quot;:&quot;(Włodarczyk et al. 2021)&quot;,&quot;manualOverrideText&quot;:&quot;&quot;},&quot;citationTag&quot;:&quot;MENDELEY_CITATION_v3_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&quot;,&quot;citationItems&quot;:[{&quot;id&quot;:&quot;525f781a-cb4f-314d-92b6-35fec4a86a5c&quot;,&quot;itemData&quot;:{&quot;type&quot;:&quot;article-journal&quot;,&quot;id&quot;:&quot;525f781a-cb4f-314d-92b6-35fec4a86a5c&quot;,&quot;title&quot;:&quot;Machine learning methods for preterm birth prediction: A review&quot;,&quot;author&quot;:[{&quot;family&quot;:&quot;Włodarczyk&quot;,&quot;given&quot;:&quot;Tomasz&quot;,&quot;parse-names&quot;:false,&quot;dropping-particle&quot;:&quot;&quot;,&quot;non-dropping-particle&quot;:&quot;&quot;},{&quot;family&quot;:&quot;Płotka&quot;,&quot;given&quot;:&quot;Szymon&quot;,&quot;parse-names&quot;:false,&quot;dropping-particle&quot;:&quot;&quot;,&quot;non-dropping-particle&quot;:&quot;&quot;},{&quot;family&quot;:&quot;Szczepański&quot;,&quot;given&quot;:&quot;Tomasz&quot;,&quot;parse-names&quot;:false,&quot;dropping-particle&quot;:&quot;&quot;,&quot;non-dropping-particle&quot;:&quot;&quot;},{&quot;family&quot;:&quot;Rokita&quot;,&quot;given&quot;:&quot;Przemysław&quot;,&quot;parse-names&quot;:false,&quot;dropping-particle&quot;:&quot;&quot;,&quot;non-dropping-particle&quot;:&quot;&quot;},{&quot;family&quot;:&quot;Sochacki-Wójcicka&quot;,&quot;given&quot;:&quot;Nicole&quot;,&quot;parse-names&quot;:false,&quot;dropping-particle&quot;:&quot;&quot;,&quot;non-dropping-particle&quot;:&quot;&quot;},{&quot;family&quot;:&quot;Wójcicki&quot;,&quot;given&quot;:&quot;Jakub&quot;,&quot;parse-names&quot;:false,&quot;dropping-particle&quot;:&quot;&quot;,&quot;non-dropping-particle&quot;:&quot;&quot;},{&quot;family&quot;:&quot;Lipa&quot;,&quot;given&quot;:&quot;Michał&quot;,&quot;parse-names&quot;:false,&quot;dropping-particle&quot;:&quot;&quot;,&quot;non-dropping-particle&quot;:&quot;&quot;},{&quot;family&quot;:&quot;Trzciński&quot;,&quot;given&quot;:&quot;Tomasz&quot;,&quot;parse-names&quot;:false,&quot;dropping-particle&quot;:&quot;&quot;,&quot;non-dropping-particle&quot;:&quot;&quot;}],&quot;container-title&quot;:&quot;Electronics (Switzerland)&quot;,&quot;DOI&quot;:&quot;10.3390/electronics10050586&quot;,&quot;ISSN&quot;:&quot;20799292&quot;,&quot;issued&quot;:{&quot;date-parts&quot;:[[2021]]},&quot;abstract&quot;:&quot;Preterm births affect around 15 million children a year worldwide. Current medical efforts focus on mitigating the effects of prematurity, not on preventing it. Diagnostic methods are based on parent traits and transvaginal ultrasound, during which the length of the cervix is examined. Approximately 30% of preterm births are not correctly predicted due to the complexity of this process and its subjective assessment. Based on recent research, there is hope that machine learning can be a helpful tool to support the diagnosis of preterm births. The objective of this study is to present various machine learning algorithms applied to preterm birth prediction. The wide spectrum of analysed data sets is the advantage of this survey. They range from electrohysterogram signals through electronic health records to transvaginal ultrasounds. Reviews of works on preterm birth already exist; however, this is the first review that includes works that are based on a transvaginal ultrasound examination. In this work, we present a critical appraisal of popular methods that have employed machine learning methods for preterm birth prediction. Moreover, we summarise the most common challenges incurred and discuss their possible application in the future.&quot;,&quot;issue&quot;:&quot;5&quot;,&quot;volume&quot;:&quot;10&quot;,&quot;container-title-short&quot;:&quot;&quot;},&quot;isTemporary&quot;:false}]},{&quot;citationID&quot;:&quot;MENDELEY_CITATION_3051ebae-f5d0-4b74-b1f0-ece9bca1dc01&quot;,&quot;properties&quot;:{&quot;noteIndex&quot;:0},&quot;isEdited&quot;:false,&quot;manualOverride&quot;:{&quot;isManuallyOverridden&quot;:false,&quot;citeprocText&quot;:&quot;(Qi et al. 2021)&quot;,&quot;manualOverrideText&quot;:&quot;&quot;},&quot;citationTag&quot;:&quot;MENDELEY_CITATION_v3_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&quot;,&quot;citationItems&quot;:[{&quot;id&quot;:&quot;73c3dd49-72eb-32d9-b948-f31039245f7b&quot;,&quot;itemData&quot;:{&quot;type&quot;:&quot;article-journal&quot;,&quot;id&quot;:&quot;73c3dd49-72eb-32d9-b948-f31039245f7b&quot;,&quot;title&quot;:&quot;Predicting the mortality of smoking attributable to cancer in Qingdao, China: A time-series analysis&quot;,&quot;author&quot;:[{&quot;family&quot;:&quot;Qi&quot;,&quot;given&quot;:&quot;Fei&quot;,&quot;parse-names&quot;:false,&quot;dropping-particle&quot;:&quot;&quot;,&quot;non-dropping-particle&quot;:&quot;&quot;},{&quot;family&quot;:&quot;Xu&quot;,&quot;given&quot;:&quot;Zhenshi&quot;,&quot;parse-names&quot;:false,&quot;dropping-particle&quot;:&quot;&quot;,&quot;non-dropping-particle&quot;:&quot;&quot;},{&quot;family&quot;:&quot;Zhang&quot;,&quot;given&quot;:&quot;Hua&quot;,&quot;parse-names&quot;:false,&quot;dropping-particle&quot;:&quot;&quot;,&quot;non-dropping-particle&quot;:&quot;&quot;},{&quot;family&quot;:&quot;Wang&quot;,&quot;given&quot;:&quot;Rui&quot;,&quot;parse-names&quot;:false,&quot;dropping-particle&quot;:&quot;&quot;,&quot;non-dropping-particle&quot;:&quot;&quot;},{&quot;family&quot;:&quot;Wang&quot;,&quot;given&quot;:&quot;Yani&quot;,&quot;parse-names&quot;:false,&quot;dropping-particle&quot;:&quot;&quot;,&quot;non-dropping-particle&quot;:&quot;&quot;},{&quot;family&quot;:&quot;Jia&quot;,&quot;given&quot;:&quot;Xiaorong&quot;,&quot;parse-names&quot;:false,&quot;dropping-particle&quot;:&quot;&quot;,&quot;non-dropping-particle&quot;:&quot;&quot;},{&quot;family&quot;:&quot;Lin&quot;,&quot;given&quot;:&quot;Peng&quot;,&quot;parse-names&quot;:false,&quot;dropping-particle&quot;:&quot;&quot;,&quot;non-dropping-particle&quot;:&quot;&quot;},{&quot;family&quot;:&quot;Geng&quot;,&quot;given&quot;:&quot;Meiyun&quot;,&quot;parse-names&quot;:false,&quot;dropping-particle&quot;:&quot;&quot;,&quot;non-dropping-particle&quot;:&quot;&quot;},{&quot;family&quot;:&quot;Huang&quot;,&quot;given&quot;:&quot;Yiqing&quot;,&quot;parse-names&quot;:false,&quot;dropping-particle&quot;:&quot;&quot;,&quot;non-dropping-particle&quot;:&quot;&quot;},{&quot;family&quot;:&quot;Li&quot;,&quot;given&quot;:&quot;Shanpeng&quot;,&quot;parse-names&quot;:false,&quot;dropping-particle&quot;:&quot;&quot;,&quot;non-dropping-particle&quot;:&quot;&quot;},{&quot;family&quot;:&quot;Yang&quot;,&quot;given&quot;:&quot;Jun&quot;,&quot;parse-names&quot;:false,&quot;dropping-particle&quot;:&quot;&quot;,&quot;non-dropping-particle&quot;:&quot;&quot;}],&quot;container-title&quot;:&quot;PLOS ONE&quot;,&quot;accessed&quot;:{&quot;date-parts&quot;:[[2022,4,8]]},&quot;DOI&quot;:&quot;10.1371/JOURNAL.PONE.0245769&quot;,&quot;ISBN&quot;:&quot;1111111111&quot;,&quot;ISSN&quot;:&quot;1932-6203&quot;,&quot;PMID&quot;:&quot;33493221&quot;,&quot;URL&quot;:&quot;https://journals.plos.org/plosone/article?id=10.1371/journal.pone.0245769&quot;,&quot;issued&quot;:{&quot;date-parts&quot;:[[2021,1,1]]},&quot;page&quot;:&quot;e0245769&quot;,&quot;abstract&quot;:&quot;Smoking is the leading preventable cause of death and disability from cancer in China. To provide a scientific basis for tobacco control strategies and measures, this study investigated cancer deaths attributed to smoking from 2005 to 2017 and predicted mortality trends from 2018 to 2020 in Qingdao. We used time series analysis to evaluate the number of deaths attributed to smoking among residents over 35 years old in Qingdao and predicted mortality trends. The number of cancer deaths attributed to smoking in Qingdao from 2005 to 2016 was between 170 and 407, showing an upward trend and a certain periodicity. The best model is the ARIMA (2,1,0)×(3,1,0)12, with the lowest BIC (6.640) and the highest stationary R2 (0.500). The predicted cancer deaths curve attributed to smoking in 2017 is consistent with the actual curve, with an average relative error of 5.74%. Applying this model to further predict the number of cancer deaths attributed to smoking in Qingdao from January 2018 to December 2020, the predicted results were 5,249, 5,423 and 6,048, respectively. The findings emphasized the need to further strengthen tobacco control measures to reduce the burden of disease caused by tobacco.&quot;,&quot;publisher&quot;:&quot;Public Library of Science&quot;,&quot;issue&quot;:&quot;1&quot;,&quot;volume&quot;:&quot;16&quot;,&quot;container-title-short&quot;:&quot;&quot;},&quot;isTemporary&quot;:false}]},{&quot;citationID&quot;:&quot;MENDELEY_CITATION_26e9e18b-9384-472b-9c09-2a14c6b90b22&quot;,&quot;properties&quot;:{&quot;noteIndex&quot;:0},&quot;isEdited&quot;:false,&quot;manualOverride&quot;:{&quot;isManuallyOverridden&quot;:true,&quot;citeprocText&quot;:&quot;(Airiti Library_Comparative+Study+of+Artificial+Neural+Network+and+ARIMA+Models+in+Predicting+Exchange+Rate n.d.)&quot;,&quot;manualOverrideText&quot;:&quot;(Airiti . 2012)&quot;},&quot;citationTag&quot;:&quot;MENDELEY_CITATION_v3_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&quot;,&quot;citationItems&quot;:[{&quot;id&quot;:&quot;180cf562-051a-3bff-b48f-83fa4068edfc&quot;,&quot;itemData&quot;:{&quot;type&quot;:&quot;webpage&quot;,&quot;id&quot;:&quot;180cf562-051a-3bff-b48f-83fa4068edfc&quot;,&quot;title&quot;:&quot;Airiti Library_Comparative+Study+of+Artificial+Neural+Network+and+ARIMA+Models+in+Predicting+Exchange+Rate&quot;,&quot;accessed&quot;:{&quot;date-parts&quot;:[[2022,4,8]]},&quot;URL&quot;:&quot;https://www.airitilibrary.com/Publication/alDetailedMesh?docid=20407467-201211-201512080011-201512080011-4397-4403&quot;,&quot;container-title-short&quot;:&quot;&quot;},&quot;isTemporary&quot;:false}]},{&quot;citationID&quot;:&quot;MENDELEY_CITATION_b729bdf4-caf7-4f02-a77d-727c25d42385&quot;,&quot;properties&quot;:{&quot;noteIndex&quot;:0},&quot;isEdited&quot;:false,&quot;manualOverride&quot;:{&quot;isManuallyOverridden&quot;:false,&quot;citeprocText&quot;:&quot;(Huang et al. 2017)&quot;,&quot;manualOverrideText&quot;:&quot;&quot;},&quot;citationTag&quot;:&quot;MENDELEY_CITATION_v3_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&quot;,&quot;citationItems&quot;:[{&quot;id&quot;:&quot;d8152f96-04c7-3249-8cb8-db95c945fc1a&quot;,&quot;itemData&quot;:{&quot;type&quot;:&quot;article-journal&quot;,&quot;id&quot;:&quot;d8152f96-04c7-3249-8cb8-db95c945fc1a&quot;,&quot;title&quot;:&quot;SVM and SVM ensembles in breast cancer prediction&quot;,&quot;author&quot;:[{&quot;family&quot;:&quot;Huang&quot;,&quot;given&quot;:&quot;Min Wei&quot;,&quot;parse-names&quot;:false,&quot;dropping-particle&quot;:&quot;&quot;,&quot;non-dropping-particle&quot;:&quot;&quot;},{&quot;family&quot;:&quot;Chen&quot;,&quot;given&quot;:&quot;Chih Wen&quot;,&quot;parse-names&quot;:false,&quot;dropping-particle&quot;:&quot;&quot;,&quot;non-dropping-particle&quot;:&quot;&quot;},{&quot;family&quot;:&quot;Lin&quot;,&quot;given&quot;:&quot;Wei Chao&quot;,&quot;parse-names&quot;:false,&quot;dropping-particle&quot;:&quot;&quot;,&quot;non-dropping-particle&quot;:&quot;&quot;},{&quot;family&quot;:&quot;Ke&quot;,&quot;given&quot;:&quot;Shih Wen&quot;,&quot;parse-names&quot;:false,&quot;dropping-particle&quot;:&quot;&quot;,&quot;non-dropping-particle&quot;:&quot;&quot;},{&quot;family&quot;:&quot;Tsai&quot;,&quot;given&quot;:&quot;Chih Fong&quot;,&quot;parse-names&quot;:false,&quot;dropping-particle&quot;:&quot;&quot;,&quot;non-dropping-particle&quot;:&quot;&quot;}],&quot;container-title&quot;:&quot;PLoS ONE&quot;,&quot;DOI&quot;:&quot;10.1371/journal.pone.0161501&quot;,&quot;ISSN&quot;:&quot;19326203&quot;,&quot;issued&quot;:{&quot;date-parts&quot;:[[2017]]},&quot;abstract&quot;:&quot;Breast cancer is an all too common disease in women, making how to effectively predict it an active research problem. A number of statistical and machine learning techniques have been employed to develop various breast cancer prediction models. Among them, support vector machines (SVM) have been shown to outperform many related techniques. To construct the SVM classifier, it is first necessary to decide the kernel function, and different kernel functions can result in different prediction performance. However, there have been very few studies focused on examining the prediction performances of SVM based on different kernel functions. Moreover, it is unknown whether SVM classifier ensembles which have been proposed to improve the performance of single classifiers can outperform single SVM classifiers in terms of breast cancer prediction. Therefore, the aim of this paper is to fully assess the prediction performance of SVM and SVM ensembles over small and large scale breast cancer datasets. The classification accuracy, ROC, F-measure, and computational times of training SVM and SVM ensembles are compared. The experimental results show that linear kernel based SVM ensembles based on the bagging method and RBF kernel based SVM ensembles with the boosting method can be the better choices for a small scale dataset, where feature selection should be performed in the data pre-processing stage. For a large scale dataset, RBF kernel based SVM ensembles based on boosting perform better than the other classifiers.&quot;,&quot;issue&quot;:&quot;1&quot;,&quot;volume&quot;:&quot;12&quot;,&quot;container-title-short&quot;:&quot;&quot;},&quot;isTemporary&quot;:false}]},{&quot;citationID&quot;:&quot;MENDELEY_CITATION_55a706c0-a8ea-48cf-8a59-f1a91f095cf4&quot;,&quot;properties&quot;:{&quot;noteIndex&quot;:0},&quot;isEdited&quot;:false,&quot;manualOverride&quot;:{&quot;isManuallyOverridden&quot;:false,&quot;citeprocText&quot;:&quot;(Cortes and Vapnik 1995)&quot;,&quot;manualOverrideText&quot;:&quot;&quot;},&quot;citationTag&quot;:&quot;MENDELEY_CITATION_v3_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&quot;,&quot;citationItems&quot;:[{&quot;id&quot;:&quot;91fdac1e-70b8-3963-933c-03e1b0dcd6c6&quot;,&quot;itemData&quot;:{&quot;type&quot;:&quot;article-journal&quot;,&quot;id&quot;:&quot;91fdac1e-70b8-3963-933c-03e1b0dcd6c6&quot;,&quot;title&quot;:&quot;Support-vector networks&quot;,&quot;author&quot;:[{&quot;family&quot;:&quot;Cortes&quot;,&quot;given&quot;:&quot;Corinna&quot;,&quot;parse-names&quot;:false,&quot;dropping-particle&quot;:&quot;&quot;,&quot;non-dropping-particle&quot;:&quot;&quot;},{&quot;family&quot;:&quot;Vapnik&quot;,&quot;given&quot;:&quot;Vladimir&quot;,&quot;parse-names&quot;:false,&quot;dropping-particle&quot;:&quot;&quot;,&quot;non-dropping-particle&quot;:&quot;&quot;}],&quot;container-title&quot;:&quot;Machine Learning&quot;,&quot;accessed&quot;:{&quot;date-parts&quot;:[[2022,5,4]]},&quot;DOI&quot;:&quot;10.1007/BF00994018&quot;,&quot;ISSN&quot;:&quot;0885-6125&quot;,&quot;issued&quot;:{&quot;date-parts&quot;:[[1995,9]]},&quot;page&quot;:&quot;273-297&quot;,&quot;abstract&quot;:&quot;In this paper, the optimal margin algorithm is generalized\\nto non-separable problems by the introduction of slack\\nvariables in the statement of the optimization problem.&quot;,&quot;publisher&quot;:&quot;Springer Science and Business Media LLC&quot;,&quot;issue&quot;:&quot;3&quot;,&quot;volume&quot;:&quot;20&quot;,&quot;container-title-short&quot;:&quot;&quot;},&quot;isTemporary&quot;:false}]},{&quot;citationID&quot;:&quot;MENDELEY_CITATION_837f8644-c855-42f3-b502-1371ff76330d&quot;,&quot;properties&quot;:{&quot;noteIndex&quot;:0},&quot;isEdited&quot;:false,&quot;manualOverride&quot;:{&quot;isManuallyOverridden&quot;:true,&quot;citeprocText&quot;:&quot;(Tang et al. 2018)&quot;,&quot;manualOverrideText&quot;:&quot;(2018)&quot;},&quot;citationTag&quot;:&quot;MENDELEY_CITATION_v3_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&quot;,&quot;citationItems&quot;:[{&quot;id&quot;:&quot;d968cc42-6a99-39b5-97ca-ad1821c75d07&quot;,&quot;itemData&quot;:{&quot;type&quot;:&quot;article-journal&quot;,&quot;id&quot;:&quot;d968cc42-6a99-39b5-97ca-ad1821c75d07&quot;,&quot;title&quot;:&quot;K-nearest neighbor regression with principal component analysis for financial time series prediction&quot;,&quot;author&quot;:[{&quot;family&quot;:&quot;Tang&quot;,&quot;given&quot;:&quot;Li&quot;,&quot;parse-names&quot;:false,&quot;dropping-particle&quot;:&quot;&quot;,&quot;non-dropping-particle&quot;:&quot;&quot;},{&quot;family&quot;:&quot;Pan&quot;,&quot;given&quot;:&quot;Heping&quot;,&quot;parse-names&quot;:false,&quot;dropping-particle&quot;:&quot;&quot;,&quot;non-dropping-particle&quot;:&quot;&quot;},{&quot;family&quot;:&quot;Yao&quot;,&quot;given&quot;:&quot;Yiyong&quot;,&quot;parse-names&quot;:false,&quot;dropping-particle&quot;:&quot;&quot;,&quot;non-dropping-particle&quot;:&quot;&quot;}],&quot;container-title&quot;:&quot;ACM International Conference Proceeding Series&quot;,&quot;accessed&quot;:{&quot;date-parts&quot;:[[2022,5,4]]},&quot;DOI&quot;:&quot;10.1145/3194452.3194467&quot;,&quot;ISBN&quot;:&quot;9781450364195&quot;,&quot;issued&quot;:{&quot;date-parts&quot;:[[2018,3,12]]},&quot;page&quot;:&quot;127-131&quot;,&quot;abstract&quot;:&quot;This paper constructs an integrated model called PCA-KNN model for financial time series prediction. Based on a K-Nearest Neighbor (KNN) regression, a Principal Component Analysis (PCA) is applied to reduce redundancy information and data dimensionality. In a PCA-KNN model, the historical data set as input is generated by a sliding window, transformed by PCA to principal components with rich-information, and then input to KNN for prediction. In this paper, we integrate PCA with KNN that can not only reduce the data dimensionality to speed up the calculation of KNN, but also reduce redundancy information while remaining effective information improves the performance of KNN prediction. Two specific PCA-KNN models are tested on historical data sets of EUR/USD exchange rate and Chinese stock index during a 10-year period, achieving the best hit rate of 77.58%.&quot;,&quot;publisher&quot;:&quot;Association for Computing Machinery&quot;,&quot;container-title-short&quot;:&quot;&quot;},&quot;isTemporary&quot;:false}]},{&quot;citationID&quot;:&quot;MENDELEY_CITATION_d79b9dbf-0c5d-41e8-b465-3215fd343d2d&quot;,&quot;properties&quot;:{&quot;noteIndex&quot;:0},&quot;isEdited&quot;:false,&quot;manualOverride&quot;:{&quot;isManuallyOverridden&quot;:false,&quot;citeprocText&quot;:&quot;(Vector Autoregressive Models for Multivariate Time Series 2006)&quot;,&quot;manualOverrideText&quot;:&quot;&quot;},&quot;citationTag&quot;:&quot;MENDELEY_CITATION_v3_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&quot;,&quot;citationItems&quot;:[{&quot;id&quot;:&quot;9b3ecf77-092a-36b5-8179-3063a8feb577&quot;,&quot;itemData&quot;:{&quot;type&quot;:&quot;article-journal&quot;,&quot;id&quot;:&quot;9b3ecf77-092a-36b5-8179-3063a8feb577&quot;,&quot;title&quot;:&quot;Vector Autoregressive Models for Multivariate Time Series&quot;,&quot;container-title&quot;:&quot;Modeling Financial Time Series with S-PLUS®&quot;,&quot;accessed&quot;:{&quot;date-parts&quot;:[[2022,6,4]]},&quot;DOI&quot;:&quot;10.1007/978-0-387-32348-0_11&quot;,&quot;URL&quot;:&quot;https://link.springer.com/chapter/10.1007/978-0-387-32348-0_11&quot;,&quot;issued&quot;:{&quot;date-parts&quot;:[[2006,10,9]]},&quot;page&quot;:&quot;385-429&quot;,&quot;abstract&quot;:&quot;The vector autoregression (VAR) model is one of the most successful, flexible, and easy to use models for the analysis of multivariate time series. It is a natural extension of the univariate autoregressive model to dynamic multivariate time series. The VAR model has...&quot;,&quot;publisher&quot;:&quot;Springer, New York, NY&quot;,&quot;container-title-short&quot;:&quot;&quot;},&quot;isTemporary&quot;:false}]}]"/>
     <we:property name="MENDELEY_CITATIONS_STYLE" value="{&quot;id&quot;:&quot;https://www.zotero.org/styles/harvard-dundalk-institute-of-technology&quot;,&quot;title&quot;:&quot;Dundalk Institute of Technology - Harvard&quot;,&quot;format&quot;:&quot;author-date&quot;}"/>
   </we:properties>
   <we:bindings/>

</xml_diff>